<commit_message>
EngSoftII - versão 2
Atividade 1:
*formação de duplas
*controle de versionamento
</commit_message>
<xml_diff>
--- a/EngenhariaSoftwareII.docx
+++ b/EngenhariaSoftwareII.docx
@@ -393,6 +393,51 @@
         <w:rPr/>
         <w:t>Requisitos de qualidade</w:t>
       </w:r>
+    </w:p>
+    <w:p w14:noSpellErr="1">
+      <w:pPr>
+        <w:pStyle w:val="Normal"/>
+      </w:pPr>
+      <w:r>
+        <w:rPr/>
+        <w:t>Apêndices</w:t>
+      </w:r>
+    </w:p>
+    <w:p w14:noSpellErr="1">
+      <w:pPr>
+        <w:pStyle w:val="Normal"/>
+        <w:ind w:firstLine="708"/>
+      </w:pPr>
+      <w:r>
+        <w:rPr/>
+        <w:t>Modelos</w:t>
+      </w:r>
+    </w:p>
+    <w:p w14:noSpellErr="1">
+      <w:pPr>
+        <w:pStyle w:val="Normal"/>
+        <w:ind w:firstLine="708"/>
+      </w:pPr>
+      <w:r>
+        <w:rPr/>
+        <w:t>Glossários</w:t>
+      </w:r>
+    </w:p>
+    <w:p w14:noSpellErr="1">
+      <w:pPr>
+        <w:pStyle w:val="Normal"/>
+        <w:ind w:firstLine="0"/>
+      </w:pPr>
+      <w:r>
+        <w:rPr/>
+        <w:t>Índice</w:t>
+      </w:r>
+    </w:p>
+    <w:p>
+      <w:pPr>
+        <w:pStyle w:val="Normal"/>
+        <w:ind w:firstLine="0"/>
+      </w:pPr>
     </w:p>
     <w:p>
       <w:pPr>

</xml_diff>

<commit_message>
EngSoftII - versão 3
Atividade 2:
*documento de especificação
      -seções sugeridas na aula 5 (slide54)
      -requisitos funcionais
</commit_message>
<xml_diff>
--- a/EngenhariaSoftwareII.docx
+++ b/EngenhariaSoftwareII.docx
@@ -374,6 +374,178 @@
       <w:r>
         <w:rPr/>
         <w:t>Requisitos funcionais</w:t>
+      </w:r>
+    </w:p>
+    <w:p w14:noSpellErr="1">
+      <w:pPr>
+        <w:pStyle w:val="Normal"/>
+        <w:numPr>
+          <w:ilvl w:val="2"/>
+          <w:numId w:val="4"/>
+        </w:numPr>
+        <w:rPr>
+          <w:rFonts w:ascii="Calibri" w:hAnsi="Calibri" w:eastAsia="Calibri" w:cs="Calibri" w:asciiTheme="minorAscii" w:hAnsiTheme="minorAscii" w:eastAsiaTheme="minorAscii" w:cstheme="minorAscii"/>
+          <w:sz w:val="22"/>
+          <w:szCs w:val="22"/>
+        </w:rPr>
+      </w:pPr>
+      <w:r>
+        <w:rPr/>
+        <w:t>Assim que iniciado, o sistema deverá mostrar ao usuário um menu e verificar que operação ele deseja realizar:</w:t>
+      </w:r>
+    </w:p>
+    <w:p w14:noSpellErr="1">
+      <w:pPr>
+        <w:pStyle w:val="Normal"/>
+        <w:numPr>
+          <w:ilvl w:val="3"/>
+          <w:numId w:val="4"/>
+        </w:numPr>
+        <w:rPr>
+          <w:rFonts w:ascii="Calibri" w:hAnsi="Calibri" w:eastAsia="Calibri" w:cs="Calibri" w:asciiTheme="minorAscii" w:hAnsiTheme="minorAscii" w:eastAsiaTheme="minorAscii" w:cstheme="minorAscii"/>
+          <w:sz w:val="22"/>
+          <w:szCs w:val="22"/>
+        </w:rPr>
+      </w:pPr>
+      <w:r>
+        <w:rPr/>
+        <w:t xml:space="preserve"> </w:t>
+      </w:r>
+      <w:r>
+        <w:rPr/>
+        <w:t>verificar se um número é par ou í</w:t>
+      </w:r>
+      <w:r>
+        <w:rPr/>
+        <w:t>mpar;</w:t>
+      </w:r>
+    </w:p>
+    <w:p w14:noSpellErr="1">
+      <w:pPr>
+        <w:pStyle w:val="Normal"/>
+        <w:numPr>
+          <w:ilvl w:val="3"/>
+          <w:numId w:val="4"/>
+        </w:numPr>
+        <w:rPr>
+          <w:rFonts w:ascii="Calibri" w:hAnsi="Calibri" w:eastAsia="Calibri" w:cs="Calibri" w:asciiTheme="minorAscii" w:hAnsiTheme="minorAscii" w:eastAsiaTheme="minorAscii" w:cstheme="minorAscii"/>
+          <w:sz w:val="22"/>
+          <w:szCs w:val="22"/>
+        </w:rPr>
+      </w:pPr>
+      <w:r>
+        <w:rPr/>
+        <w:t>verificar se um numero é positivo ou negativo;</w:t>
+      </w:r>
+    </w:p>
+    <w:p w14:noSpellErr="1">
+      <w:pPr>
+        <w:pStyle w:val="Normal"/>
+        <w:numPr>
+          <w:ilvl w:val="3"/>
+          <w:numId w:val="4"/>
+        </w:numPr>
+        <w:rPr>
+          <w:rFonts w:ascii="Calibri" w:hAnsi="Calibri" w:eastAsia="Calibri" w:cs="Calibri" w:asciiTheme="minorAscii" w:hAnsiTheme="minorAscii" w:eastAsiaTheme="minorAscii" w:cstheme="minorAscii"/>
+          <w:sz w:val="22"/>
+          <w:szCs w:val="22"/>
+        </w:rPr>
+      </w:pPr>
+      <w:r>
+        <w:rPr/>
+        <w:t xml:space="preserve">verificar se ele deseja </w:t>
+      </w:r>
+      <w:r>
+        <w:rPr/>
+        <w:t>sair do programa.</w:t>
+      </w:r>
+    </w:p>
+    <w:p w14:noSpellErr="1">
+      <w:pPr>
+        <w:pStyle w:val="Normal"/>
+        <w:numPr>
+          <w:ilvl w:val="2"/>
+          <w:numId w:val="4"/>
+        </w:numPr>
+        <w:rPr>
+          <w:rFonts w:ascii="Calibri" w:hAnsi="Calibri" w:eastAsia="Calibri" w:cs="Calibri" w:asciiTheme="minorAscii" w:hAnsiTheme="minorAscii" w:eastAsiaTheme="minorAscii" w:cstheme="minorAscii"/>
+          <w:sz w:val="22"/>
+          <w:szCs w:val="22"/>
+        </w:rPr>
+      </w:pPr>
+      <w:r>
+        <w:rPr/>
+        <w:t>O sistema deverá verificar qual a opção que o usuário deseja realizar.</w:t>
+      </w:r>
+    </w:p>
+    <w:p w14:noSpellErr="1">
+      <w:pPr>
+        <w:pStyle w:val="Normal"/>
+        <w:numPr>
+          <w:ilvl w:val="2"/>
+          <w:numId w:val="4"/>
+        </w:numPr>
+        <w:rPr>
+          <w:rFonts w:ascii="Calibri" w:hAnsi="Calibri" w:eastAsia="Calibri" w:cs="Calibri" w:asciiTheme="minorAscii" w:hAnsiTheme="minorAscii" w:eastAsiaTheme="minorAscii" w:cstheme="minorAscii"/>
+          <w:sz w:val="22"/>
+          <w:szCs w:val="22"/>
+        </w:rPr>
+      </w:pPr>
+      <w:r>
+        <w:rPr/>
+        <w:t xml:space="preserve">O sistema deverá verificar se um número é ímpar </w:t>
+      </w:r>
+      <w:r>
+        <w:rPr/>
+        <w:t>ou par quando um número inteiro positivo é fornecido</w:t>
+      </w:r>
+    </w:p>
+    <w:p w14:noSpellErr="1">
+      <w:pPr>
+        <w:pStyle w:val="Normal"/>
+        <w:numPr>
+          <w:ilvl w:val="2"/>
+          <w:numId w:val="4"/>
+        </w:numPr>
+        <w:rPr>
+          <w:rFonts w:ascii="Calibri" w:hAnsi="Calibri" w:eastAsia="Calibri" w:cs="Calibri" w:asciiTheme="minorAscii" w:hAnsiTheme="minorAscii" w:eastAsiaTheme="minorAscii" w:cstheme="minorAscii"/>
+          <w:sz w:val="22"/>
+          <w:szCs w:val="22"/>
+        </w:rPr>
+      </w:pPr>
+      <w:r>
+        <w:rPr/>
+        <w:t>O sistema deverá informar ao usuário se o número é negativo ou positivo quando um número inteiro é fornecido pelo usuário</w:t>
+      </w:r>
+    </w:p>
+    <w:p w14:noSpellErr="1">
+      <w:pPr>
+        <w:pStyle w:val="Normal"/>
+        <w:numPr>
+          <w:ilvl w:val="2"/>
+          <w:numId w:val="4"/>
+        </w:numPr>
+        <w:rPr>
+          <w:rFonts w:ascii="Calibri" w:hAnsi="Calibri" w:eastAsia="Calibri" w:cs="Calibri" w:asciiTheme="minorAscii" w:hAnsiTheme="minorAscii" w:eastAsiaTheme="minorAscii" w:cstheme="minorAscii"/>
+          <w:sz w:val="22"/>
+          <w:szCs w:val="22"/>
+        </w:rPr>
+      </w:pPr>
+      <w:r>
+        <w:rPr/>
+        <w:t>O</w:t>
+      </w:r>
+      <w:r>
+        <w:rPr/>
+        <w:t xml:space="preserve"> s</w:t>
+      </w:r>
+      <w:r>
+        <w:rPr/>
+        <w:t xml:space="preserve">istema </w:t>
+      </w:r>
+      <w:r>
+        <w:rPr/>
+        <w:t>deverá exibir uma mensagem para notificar o usuário que o sistema foi finalizado</w:t>
       </w:r>
     </w:p>
     <w:p w14:noSpellErr="1">

</xml_diff>

<commit_message>
EngSoftII - versão 4
Atividade 2:
*documento de especificação
-seções sugeridas na aula 5 (slide54)
-requisitos funcionais ATUALIZADO
</commit_message>
<xml_diff>
--- a/EngenhariaSoftwareII.docx
+++ b/EngenhariaSoftwareII.docx
@@ -374,6 +374,234 @@
       <w:r>
         <w:rPr/>
         <w:t>Requisitos funcionais</w:t>
+      </w:r>
+    </w:p>
+    <w:p w14:noSpellErr="1">
+      <w:pPr>
+        <w:pStyle w:val="Normal"/>
+        <w:numPr>
+          <w:ilvl w:val="2"/>
+          <w:numId w:val="4"/>
+        </w:numPr>
+        <w:rPr>
+          <w:rFonts w:ascii="Calibri" w:hAnsi="Calibri" w:eastAsia="Calibri" w:cs="Calibri" w:asciiTheme="minorAscii" w:hAnsiTheme="minorAscii" w:eastAsiaTheme="minorAscii" w:cstheme="minorAscii"/>
+          <w:sz w:val="22"/>
+          <w:szCs w:val="22"/>
+        </w:rPr>
+      </w:pPr>
+      <w:r>
+        <w:rPr/>
+        <w:t>Assim que iniciado, o sistema deverá mostrar ao usuário um menu e verificar que operação ele deseja realizar:</w:t>
+      </w:r>
+    </w:p>
+    <w:p w14:noSpellErr="1">
+      <w:pPr>
+        <w:pStyle w:val="Normal"/>
+        <w:numPr>
+          <w:ilvl w:val="3"/>
+          <w:numId w:val="4"/>
+        </w:numPr>
+        <w:rPr>
+          <w:rFonts w:ascii="Calibri" w:hAnsi="Calibri" w:eastAsia="Calibri" w:cs="Calibri" w:asciiTheme="minorAscii" w:hAnsiTheme="minorAscii" w:eastAsiaTheme="minorAscii" w:cstheme="minorAscii"/>
+          <w:sz w:val="22"/>
+          <w:szCs w:val="22"/>
+        </w:rPr>
+      </w:pPr>
+      <w:r>
+        <w:rPr/>
+        <w:t xml:space="preserve"> </w:t>
+      </w:r>
+      <w:r>
+        <w:rPr/>
+        <w:t>verificar se um número é par ou í</w:t>
+      </w:r>
+      <w:r>
+        <w:rPr/>
+        <w:t>mpar;</w:t>
+      </w:r>
+    </w:p>
+    <w:p w14:noSpellErr="1">
+      <w:pPr>
+        <w:pStyle w:val="Normal"/>
+        <w:numPr>
+          <w:ilvl w:val="3"/>
+          <w:numId w:val="4"/>
+        </w:numPr>
+        <w:rPr>
+          <w:rFonts w:ascii="Calibri" w:hAnsi="Calibri" w:eastAsia="Calibri" w:cs="Calibri" w:asciiTheme="minorAscii" w:hAnsiTheme="minorAscii" w:eastAsiaTheme="minorAscii" w:cstheme="minorAscii"/>
+          <w:sz w:val="22"/>
+          <w:szCs w:val="22"/>
+        </w:rPr>
+      </w:pPr>
+      <w:r>
+        <w:rPr/>
+        <w:t>verificar se um numero é positivo ou negativo;</w:t>
+      </w:r>
+    </w:p>
+    <w:p w14:noSpellErr="1">
+      <w:pPr>
+        <w:pStyle w:val="Normal"/>
+        <w:numPr>
+          <w:ilvl w:val="3"/>
+          <w:numId w:val="4"/>
+        </w:numPr>
+        <w:rPr>
+          <w:rFonts w:ascii="Calibri" w:hAnsi="Calibri" w:eastAsia="Calibri" w:cs="Calibri" w:asciiTheme="minorAscii" w:hAnsiTheme="minorAscii" w:eastAsiaTheme="minorAscii" w:cstheme="minorAscii"/>
+          <w:sz w:val="22"/>
+          <w:szCs w:val="22"/>
+        </w:rPr>
+      </w:pPr>
+      <w:r>
+        <w:rPr/>
+        <w:t xml:space="preserve">verificar se ele deseja </w:t>
+      </w:r>
+      <w:r>
+        <w:rPr/>
+        <w:t>sair do programa.</w:t>
+      </w:r>
+    </w:p>
+    <w:p w14:noSpellErr="1">
+      <w:pPr>
+        <w:pStyle w:val="Normal"/>
+        <w:numPr>
+          <w:ilvl w:val="2"/>
+          <w:numId w:val="4"/>
+        </w:numPr>
+        <w:rPr>
+          <w:rFonts w:ascii="Calibri" w:hAnsi="Calibri" w:eastAsia="Calibri" w:cs="Calibri" w:asciiTheme="minorAscii" w:hAnsiTheme="minorAscii" w:eastAsiaTheme="minorAscii" w:cstheme="minorAscii"/>
+          <w:sz w:val="22"/>
+          <w:szCs w:val="22"/>
+        </w:rPr>
+      </w:pPr>
+      <w:r>
+        <w:rPr/>
+        <w:t>O sistema deverá verificar qual a opção que o usuário deseja realizar.</w:t>
+      </w:r>
+    </w:p>
+    <w:p w14:noSpellErr="1">
+      <w:pPr>
+        <w:pStyle w:val="Normal"/>
+        <w:numPr>
+          <w:ilvl w:val="2"/>
+          <w:numId w:val="4"/>
+        </w:numPr>
+        <w:rPr>
+          <w:rFonts w:ascii="Calibri" w:hAnsi="Calibri" w:eastAsia="Calibri" w:cs="Calibri" w:asciiTheme="minorAscii" w:hAnsiTheme="minorAscii" w:eastAsiaTheme="minorAscii" w:cstheme="minorAscii"/>
+          <w:sz w:val="22"/>
+          <w:szCs w:val="22"/>
+        </w:rPr>
+      </w:pPr>
+      <w:r>
+        <w:rPr/>
+        <w:t xml:space="preserve">O sistema deverá verificar se um número é ímpar </w:t>
+      </w:r>
+      <w:r>
+        <w:rPr/>
+        <w:t>ou par quando um número inteiro positivo é fornecido, caso ele escolha a opção 1 do menu.</w:t>
+      </w:r>
+    </w:p>
+    <w:p w14:noSpellErr="1">
+      <w:pPr>
+        <w:pStyle w:val="Normal"/>
+        <w:numPr>
+          <w:ilvl w:val="2"/>
+          <w:numId w:val="4"/>
+        </w:numPr>
+        <w:rPr>
+          <w:rFonts w:ascii="Calibri" w:hAnsi="Calibri" w:eastAsia="Calibri" w:cs="Calibri" w:asciiTheme="minorAscii" w:hAnsiTheme="minorAscii" w:eastAsiaTheme="minorAscii" w:cstheme="minorAscii"/>
+          <w:sz w:val="22"/>
+          <w:szCs w:val="22"/>
+        </w:rPr>
+      </w:pPr>
+      <w:r>
+        <w:rPr/>
+        <w:t>O sistema deverá informar ao usuário se o número é negativo ou positivo quando um número inteiro é fornecido pelo usuário</w:t>
+      </w:r>
+      <w:r>
+        <w:rPr>
+          <w:rFonts w:ascii="Calibri" w:hAnsi="Calibri" w:eastAsia="Calibri" w:cs="Calibri"/>
+          <w:sz w:val="22"/>
+          <w:szCs w:val="22"/>
+        </w:rPr>
+        <w:t>, caso ele escolha a opção 2</w:t>
+      </w:r>
+      <w:r>
+        <w:rPr>
+          <w:rFonts w:ascii="Calibri" w:hAnsi="Calibri" w:eastAsia="Calibri" w:cs="Calibri"/>
+          <w:sz w:val="22"/>
+          <w:szCs w:val="22"/>
+        </w:rPr>
+        <w:t xml:space="preserve"> </w:t>
+      </w:r>
+      <w:r>
+        <w:rPr>
+          <w:rFonts w:ascii="Calibri" w:hAnsi="Calibri" w:eastAsia="Calibri" w:cs="Calibri"/>
+          <w:sz w:val="22"/>
+          <w:szCs w:val="22"/>
+        </w:rPr>
+        <w:t>do menu.</w:t>
+      </w:r>
+    </w:p>
+    <w:p w14:noSpellErr="1">
+      <w:pPr>
+        <w:pStyle w:val="Normal"/>
+        <w:numPr>
+          <w:ilvl w:val="2"/>
+          <w:numId w:val="4"/>
+        </w:numPr>
+        <w:rPr>
+          <w:rFonts w:ascii="Calibri" w:hAnsi="Calibri" w:eastAsia="Calibri" w:cs="Calibri" w:asciiTheme="minorAscii" w:hAnsiTheme="minorAscii" w:eastAsiaTheme="minorAscii" w:cstheme="minorAscii"/>
+          <w:sz w:val="22"/>
+          <w:szCs w:val="22"/>
+        </w:rPr>
+      </w:pPr>
+      <w:r>
+        <w:rPr/>
+        <w:t>O</w:t>
+      </w:r>
+      <w:r>
+        <w:rPr/>
+        <w:t xml:space="preserve"> s</w:t>
+      </w:r>
+      <w:r>
+        <w:rPr/>
+        <w:t xml:space="preserve">istema </w:t>
+      </w:r>
+      <w:r>
+        <w:rPr/>
+        <w:t>deverá exibir uma mensagem para notificar o usuário que o sistema foi finalizado</w:t>
+      </w:r>
+      <w:r>
+        <w:rPr>
+          <w:rFonts w:ascii="Calibri" w:hAnsi="Calibri" w:eastAsia="Calibri" w:cs="Calibri"/>
+          <w:sz w:val="22"/>
+          <w:szCs w:val="22"/>
+        </w:rPr>
+        <w:t xml:space="preserve">, caso ele escolha a opção </w:t>
+      </w:r>
+      <w:r>
+        <w:rPr>
+          <w:rFonts w:ascii="Calibri" w:hAnsi="Calibri" w:eastAsia="Calibri" w:cs="Calibri"/>
+          <w:sz w:val="22"/>
+          <w:szCs w:val="22"/>
+        </w:rPr>
+        <w:t>3</w:t>
+      </w:r>
+      <w:r>
+        <w:rPr>
+          <w:rFonts w:ascii="Calibri" w:hAnsi="Calibri" w:eastAsia="Calibri" w:cs="Calibri"/>
+          <w:sz w:val="22"/>
+          <w:szCs w:val="22"/>
+        </w:rPr>
+        <w:t xml:space="preserve"> </w:t>
+      </w:r>
+      <w:r>
+        <w:rPr>
+          <w:rFonts w:ascii="Calibri" w:hAnsi="Calibri" w:eastAsia="Calibri" w:cs="Calibri"/>
+          <w:sz w:val="22"/>
+          <w:szCs w:val="22"/>
+        </w:rPr>
+        <w:t>do menu.</w:t>
       </w:r>
     </w:p>
     <w:p w14:noSpellErr="1">

</xml_diff>

<commit_message>
EngSoftII - versão 3 (#4)
Atividade 2:
*documento de especificação
      -seções sugeridas na aula 5 (slide54)
      -requisitos funcionais
</commit_message>
<xml_diff>
--- a/EngenhariaSoftwareII.docx
+++ b/EngenhariaSoftwareII.docx
@@ -374,6 +374,178 @@
       <w:r>
         <w:rPr/>
         <w:t>Requisitos funcionais</w:t>
+      </w:r>
+    </w:p>
+    <w:p w14:noSpellErr="1">
+      <w:pPr>
+        <w:pStyle w:val="Normal"/>
+        <w:numPr>
+          <w:ilvl w:val="2"/>
+          <w:numId w:val="4"/>
+        </w:numPr>
+        <w:rPr>
+          <w:rFonts w:ascii="Calibri" w:hAnsi="Calibri" w:eastAsia="Calibri" w:cs="Calibri" w:asciiTheme="minorAscii" w:hAnsiTheme="minorAscii" w:eastAsiaTheme="minorAscii" w:cstheme="minorAscii"/>
+          <w:sz w:val="22"/>
+          <w:szCs w:val="22"/>
+        </w:rPr>
+      </w:pPr>
+      <w:r>
+        <w:rPr/>
+        <w:t>Assim que iniciado, o sistema deverá mostrar ao usuário um menu e verificar que operação ele deseja realizar:</w:t>
+      </w:r>
+    </w:p>
+    <w:p w14:noSpellErr="1">
+      <w:pPr>
+        <w:pStyle w:val="Normal"/>
+        <w:numPr>
+          <w:ilvl w:val="3"/>
+          <w:numId w:val="4"/>
+        </w:numPr>
+        <w:rPr>
+          <w:rFonts w:ascii="Calibri" w:hAnsi="Calibri" w:eastAsia="Calibri" w:cs="Calibri" w:asciiTheme="minorAscii" w:hAnsiTheme="minorAscii" w:eastAsiaTheme="minorAscii" w:cstheme="minorAscii"/>
+          <w:sz w:val="22"/>
+          <w:szCs w:val="22"/>
+        </w:rPr>
+      </w:pPr>
+      <w:r>
+        <w:rPr/>
+        <w:t xml:space="preserve"> </w:t>
+      </w:r>
+      <w:r>
+        <w:rPr/>
+        <w:t>verificar se um número é par ou í</w:t>
+      </w:r>
+      <w:r>
+        <w:rPr/>
+        <w:t>mpar;</w:t>
+      </w:r>
+    </w:p>
+    <w:p w14:noSpellErr="1">
+      <w:pPr>
+        <w:pStyle w:val="Normal"/>
+        <w:numPr>
+          <w:ilvl w:val="3"/>
+          <w:numId w:val="4"/>
+        </w:numPr>
+        <w:rPr>
+          <w:rFonts w:ascii="Calibri" w:hAnsi="Calibri" w:eastAsia="Calibri" w:cs="Calibri" w:asciiTheme="minorAscii" w:hAnsiTheme="minorAscii" w:eastAsiaTheme="minorAscii" w:cstheme="minorAscii"/>
+          <w:sz w:val="22"/>
+          <w:szCs w:val="22"/>
+        </w:rPr>
+      </w:pPr>
+      <w:r>
+        <w:rPr/>
+        <w:t>verificar se um numero é positivo ou negativo;</w:t>
+      </w:r>
+    </w:p>
+    <w:p w14:noSpellErr="1">
+      <w:pPr>
+        <w:pStyle w:val="Normal"/>
+        <w:numPr>
+          <w:ilvl w:val="3"/>
+          <w:numId w:val="4"/>
+        </w:numPr>
+        <w:rPr>
+          <w:rFonts w:ascii="Calibri" w:hAnsi="Calibri" w:eastAsia="Calibri" w:cs="Calibri" w:asciiTheme="minorAscii" w:hAnsiTheme="minorAscii" w:eastAsiaTheme="minorAscii" w:cstheme="minorAscii"/>
+          <w:sz w:val="22"/>
+          <w:szCs w:val="22"/>
+        </w:rPr>
+      </w:pPr>
+      <w:r>
+        <w:rPr/>
+        <w:t xml:space="preserve">verificar se ele deseja </w:t>
+      </w:r>
+      <w:r>
+        <w:rPr/>
+        <w:t>sair do programa.</w:t>
+      </w:r>
+    </w:p>
+    <w:p w14:noSpellErr="1">
+      <w:pPr>
+        <w:pStyle w:val="Normal"/>
+        <w:numPr>
+          <w:ilvl w:val="2"/>
+          <w:numId w:val="4"/>
+        </w:numPr>
+        <w:rPr>
+          <w:rFonts w:ascii="Calibri" w:hAnsi="Calibri" w:eastAsia="Calibri" w:cs="Calibri" w:asciiTheme="minorAscii" w:hAnsiTheme="minorAscii" w:eastAsiaTheme="minorAscii" w:cstheme="minorAscii"/>
+          <w:sz w:val="22"/>
+          <w:szCs w:val="22"/>
+        </w:rPr>
+      </w:pPr>
+      <w:r>
+        <w:rPr/>
+        <w:t>O sistema deverá verificar qual a opção que o usuário deseja realizar.</w:t>
+      </w:r>
+    </w:p>
+    <w:p w14:noSpellErr="1">
+      <w:pPr>
+        <w:pStyle w:val="Normal"/>
+        <w:numPr>
+          <w:ilvl w:val="2"/>
+          <w:numId w:val="4"/>
+        </w:numPr>
+        <w:rPr>
+          <w:rFonts w:ascii="Calibri" w:hAnsi="Calibri" w:eastAsia="Calibri" w:cs="Calibri" w:asciiTheme="minorAscii" w:hAnsiTheme="minorAscii" w:eastAsiaTheme="minorAscii" w:cstheme="minorAscii"/>
+          <w:sz w:val="22"/>
+          <w:szCs w:val="22"/>
+        </w:rPr>
+      </w:pPr>
+      <w:r>
+        <w:rPr/>
+        <w:t xml:space="preserve">O sistema deverá verificar se um número é ímpar </w:t>
+      </w:r>
+      <w:r>
+        <w:rPr/>
+        <w:t>ou par quando um número inteiro positivo é fornecido</w:t>
+      </w:r>
+    </w:p>
+    <w:p w14:noSpellErr="1">
+      <w:pPr>
+        <w:pStyle w:val="Normal"/>
+        <w:numPr>
+          <w:ilvl w:val="2"/>
+          <w:numId w:val="4"/>
+        </w:numPr>
+        <w:rPr>
+          <w:rFonts w:ascii="Calibri" w:hAnsi="Calibri" w:eastAsia="Calibri" w:cs="Calibri" w:asciiTheme="minorAscii" w:hAnsiTheme="minorAscii" w:eastAsiaTheme="minorAscii" w:cstheme="minorAscii"/>
+          <w:sz w:val="22"/>
+          <w:szCs w:val="22"/>
+        </w:rPr>
+      </w:pPr>
+      <w:r>
+        <w:rPr/>
+        <w:t>O sistema deverá informar ao usuário se o número é negativo ou positivo quando um número inteiro é fornecido pelo usuário</w:t>
+      </w:r>
+    </w:p>
+    <w:p w14:noSpellErr="1">
+      <w:pPr>
+        <w:pStyle w:val="Normal"/>
+        <w:numPr>
+          <w:ilvl w:val="2"/>
+          <w:numId w:val="4"/>
+        </w:numPr>
+        <w:rPr>
+          <w:rFonts w:ascii="Calibri" w:hAnsi="Calibri" w:eastAsia="Calibri" w:cs="Calibri" w:asciiTheme="minorAscii" w:hAnsiTheme="minorAscii" w:eastAsiaTheme="minorAscii" w:cstheme="minorAscii"/>
+          <w:sz w:val="22"/>
+          <w:szCs w:val="22"/>
+        </w:rPr>
+      </w:pPr>
+      <w:r>
+        <w:rPr/>
+        <w:t>O</w:t>
+      </w:r>
+      <w:r>
+        <w:rPr/>
+        <w:t xml:space="preserve"> s</w:t>
+      </w:r>
+      <w:r>
+        <w:rPr/>
+        <w:t xml:space="preserve">istema </w:t>
+      </w:r>
+      <w:r>
+        <w:rPr/>
+        <w:t>deverá exibir uma mensagem para notificar o usuário que o sistema foi finalizado</w:t>
       </w:r>
     </w:p>
     <w:p w14:noSpellErr="1">

</xml_diff>

<commit_message>
EngSoftII - versão 5
Atividade 2:
atualização dos requisitos funcionais
</commit_message>
<xml_diff>
--- a/EngenhariaSoftwareII.docx
+++ b/EngenhariaSoftwareII.docx
@@ -497,7 +497,7 @@
       </w:r>
       <w:r>
         <w:rPr/>
-        <w:t>ou par quando um número inteiro positivo é fornecido</w:t>
+        <w:t>ou par quando um número inteiro positivo é fornecido, caso ele escolha a opção 1 do menu.</w:t>
       </w:r>
     </w:p>
     <w:p w14:noSpellErr="1">
@@ -517,6 +517,30 @@
         <w:rPr/>
         <w:t>O sistema deverá informar ao usuário se o número é negativo ou positivo quando um número inteiro é fornecido pelo usuário</w:t>
       </w:r>
+      <w:r>
+        <w:rPr>
+          <w:rFonts w:ascii="Calibri" w:hAnsi="Calibri" w:eastAsia="Calibri" w:cs="Calibri"/>
+          <w:sz w:val="22"/>
+          <w:szCs w:val="22"/>
+        </w:rPr>
+        <w:t>, caso ele escolha a opção 2</w:t>
+      </w:r>
+      <w:r>
+        <w:rPr>
+          <w:rFonts w:ascii="Calibri" w:hAnsi="Calibri" w:eastAsia="Calibri" w:cs="Calibri"/>
+          <w:sz w:val="22"/>
+          <w:szCs w:val="22"/>
+        </w:rPr>
+        <w:t xml:space="preserve"> </w:t>
+      </w:r>
+      <w:r>
+        <w:rPr>
+          <w:rFonts w:ascii="Calibri" w:hAnsi="Calibri" w:eastAsia="Calibri" w:cs="Calibri"/>
+          <w:sz w:val="22"/>
+          <w:szCs w:val="22"/>
+        </w:rPr>
+        <w:t>do menu.</w:t>
+      </w:r>
     </w:p>
     <w:p w14:noSpellErr="1">
       <w:pPr>
@@ -546,6 +570,38 @@
       <w:r>
         <w:rPr/>
         <w:t>deverá exibir uma mensagem para notificar o usuário que o sistema foi finalizado</w:t>
+      </w:r>
+      <w:r>
+        <w:rPr>
+          <w:rFonts w:ascii="Calibri" w:hAnsi="Calibri" w:eastAsia="Calibri" w:cs="Calibri"/>
+          <w:sz w:val="22"/>
+          <w:szCs w:val="22"/>
+        </w:rPr>
+        <w:t xml:space="preserve">, caso ele escolha a opção </w:t>
+      </w:r>
+      <w:r>
+        <w:rPr>
+          <w:rFonts w:ascii="Calibri" w:hAnsi="Calibri" w:eastAsia="Calibri" w:cs="Calibri"/>
+          <w:sz w:val="22"/>
+          <w:szCs w:val="22"/>
+        </w:rPr>
+        <w:t>3</w:t>
+      </w:r>
+      <w:r>
+        <w:rPr>
+          <w:rFonts w:ascii="Calibri" w:hAnsi="Calibri" w:eastAsia="Calibri" w:cs="Calibri"/>
+          <w:sz w:val="22"/>
+          <w:szCs w:val="22"/>
+        </w:rPr>
+        <w:t xml:space="preserve"> </w:t>
+      </w:r>
+      <w:r>
+        <w:rPr>
+          <w:rFonts w:ascii="Calibri" w:hAnsi="Calibri" w:eastAsia="Calibri" w:cs="Calibri"/>
+          <w:sz w:val="22"/>
+          <w:szCs w:val="22"/>
+        </w:rPr>
+        <w:t>do menu.</w:t>
       </w:r>
     </w:p>
     <w:p w14:noSpellErr="1">

</xml_diff>

<commit_message>
EngSoftII - versão 6
Atividade 2:
*documento de especificação
-seções sugeridas na aula 5 (slide54)
-requisitos funcionais
-requisitos de qualidade
</commit_message>
<xml_diff>
--- a/EngenhariaSoftwareII.docx
+++ b/EngenhariaSoftwareII.docx
@@ -601,7 +601,23 @@
           <w:sz w:val="22"/>
           <w:szCs w:val="22"/>
         </w:rPr>
-        <w:t>do menu.</w:t>
+        <w:t>do menu</w:t>
+      </w:r>
+      <w:r>
+        <w:rPr>
+          <w:rFonts w:ascii="Calibri" w:hAnsi="Calibri" w:eastAsia="Calibri" w:cs="Calibri"/>
+          <w:sz w:val="22"/>
+          <w:szCs w:val="22"/>
+        </w:rPr>
+        <w:t xml:space="preserve"> e desejar sair do programa</w:t>
+      </w:r>
+      <w:r>
+        <w:rPr>
+          <w:rFonts w:ascii="Calibri" w:hAnsi="Calibri" w:eastAsia="Calibri" w:cs="Calibri"/>
+          <w:sz w:val="22"/>
+          <w:szCs w:val="22"/>
+        </w:rPr>
+        <w:t>.</w:t>
       </w:r>
     </w:p>
     <w:p w14:noSpellErr="1">
@@ -620,6 +636,90 @@
       <w:r>
         <w:rPr/>
         <w:t>Requisitos de qualidade</w:t>
+      </w:r>
+    </w:p>
+    <w:p>
+      <w:pPr>
+        <w:pStyle w:val="ListParagraph"/>
+        <w:numPr>
+          <w:ilvl w:val="2"/>
+          <w:numId w:val="4"/>
+        </w:numPr>
+        <w:rPr>
+          <w:rFonts w:ascii="Calibri" w:hAnsi="Calibri" w:eastAsia="Calibri" w:cs="Calibri" w:asciiTheme="minorAscii" w:hAnsiTheme="minorAscii" w:eastAsiaTheme="minorAscii" w:cstheme="minorAscii"/>
+          <w:sz w:val="22"/>
+          <w:szCs w:val="22"/>
+        </w:rPr>
+      </w:pPr>
+      <w:r>
+        <w:rPr/>
+        <w:t xml:space="preserve">O sistema deverá permanecer aberto enquanto o usuário não escolher a opção 3 do menu </w:t>
+      </w:r>
+      <w:r>
+        <w:rPr/>
+        <w:t>e confirmar o desejo de sair do programa.</w:t>
+      </w:r>
+    </w:p>
+    <w:p w14:noSpellErr="1">
+      <w:pPr>
+        <w:pStyle w:val="ListParagraph"/>
+        <w:numPr>
+          <w:ilvl w:val="2"/>
+          <w:numId w:val="4"/>
+        </w:numPr>
+        <w:rPr>
+          <w:rFonts w:ascii="Calibri" w:hAnsi="Calibri" w:eastAsia="Calibri" w:cs="Calibri" w:asciiTheme="minorAscii" w:hAnsiTheme="minorAscii" w:eastAsiaTheme="minorAscii" w:cstheme="minorAscii"/>
+          <w:sz w:val="22"/>
+          <w:szCs w:val="22"/>
+        </w:rPr>
+      </w:pPr>
+      <w:r>
+        <w:rPr/>
+        <w:t>O sistema deverá ser intuitivo e simples.</w:t>
+      </w:r>
+    </w:p>
+    <w:p w14:noSpellErr="1">
+      <w:pPr>
+        <w:pStyle w:val="ListParagraph"/>
+        <w:numPr>
+          <w:ilvl w:val="2"/>
+          <w:numId w:val="4"/>
+        </w:numPr>
+        <w:rPr>
+          <w:rFonts w:ascii="Calibri" w:hAnsi="Calibri" w:eastAsia="Calibri" w:cs="Calibri" w:asciiTheme="minorAscii" w:hAnsiTheme="minorAscii" w:eastAsiaTheme="minorAscii" w:cstheme="minorAscii"/>
+          <w:sz w:val="22"/>
+          <w:szCs w:val="22"/>
+        </w:rPr>
+      </w:pPr>
+      <w:r>
+        <w:rPr/>
+        <w:t>O menu deverá ser autoexplicativo.</w:t>
+      </w:r>
+    </w:p>
+    <w:p w14:noSpellErr="1">
+      <w:pPr>
+        <w:pStyle w:val="ListParagraph"/>
+        <w:numPr>
+          <w:ilvl w:val="2"/>
+          <w:numId w:val="4"/>
+        </w:numPr>
+        <w:rPr>
+          <w:rFonts w:ascii="Calibri" w:hAnsi="Calibri" w:eastAsia="Calibri" w:cs="Calibri" w:asciiTheme="minorAscii" w:hAnsiTheme="minorAscii" w:eastAsiaTheme="minorAscii" w:cstheme="minorAscii"/>
+          <w:sz w:val="22"/>
+          <w:szCs w:val="22"/>
+        </w:rPr>
+      </w:pPr>
+      <w:r>
+        <w:rPr/>
+        <w:t>O sistema deve</w:t>
+      </w:r>
+      <w:r>
+        <w:rPr/>
+        <w:t xml:space="preserve"> conter informações que ajudem ao usuário inserir</w:t>
+      </w:r>
+      <w:r>
+        <w:rPr/>
+        <w:t xml:space="preserve"> os dados de entrada.</w:t>
       </w:r>
     </w:p>
     <w:p w14:noSpellErr="1">

</xml_diff>

<commit_message>
EngSoftII - versão 7
Atividade 2:
*documento de especificação
-seções sugeridas na aula 5 (slide54)
-requisitos funcionais
-requisitos de qualidade
-modelo (caso de uso textual)
</commit_message>
<xml_diff>
--- a/EngenhariaSoftwareII.docx
+++ b/EngenhariaSoftwareII.docx
@@ -638,7 +638,7 @@
         <w:t>Requisitos de qualidade</w:t>
       </w:r>
     </w:p>
-    <w:p>
+    <w:p w14:noSpellErr="1">
       <w:pPr>
         <w:pStyle w:val="ListParagraph"/>
         <w:numPr>
@@ -740,6 +740,346 @@
         <w:rPr/>
         <w:t>Modelos</w:t>
       </w:r>
+    </w:p>
+    <w:p w14:noSpellErr="1">
+      <w:pPr>
+        <w:pStyle w:val="ListParagraph"/>
+        <w:numPr>
+          <w:ilvl w:val="0"/>
+          <w:numId w:val="5"/>
+        </w:numPr>
+        <w:rPr>
+          <w:rFonts w:ascii="Calibri" w:hAnsi="Calibri" w:eastAsia="Calibri" w:cs="Calibri" w:asciiTheme="minorAscii" w:hAnsiTheme="minorAscii" w:eastAsiaTheme="minorAscii" w:cstheme="minorAscii"/>
+          <w:sz w:val="22"/>
+          <w:szCs w:val="22"/>
+        </w:rPr>
+      </w:pPr>
+      <w:r>
+        <w:rPr/>
+        <w:t>Caso de uso textual</w:t>
+      </w:r>
+    </w:p>
+    <w:p w14:noSpellErr="1">
+      <w:r>
+        <w:rPr>
+          <w:rFonts w:ascii="Times New Roman" w:hAnsi="Times New Roman" w:eastAsia="Times New Roman" w:cs="Times New Roman"/>
+          <w:sz w:val="22"/>
+          <w:szCs w:val="22"/>
+        </w:rPr>
+        <w:t>A) Exibir Menu de Opções</w:t>
+      </w:r>
+    </w:p>
+    <w:p w14:noSpellErr="1">
+      <w:r>
+        <w:rPr>
+          <w:rFonts w:ascii="Times New Roman" w:hAnsi="Times New Roman" w:eastAsia="Times New Roman" w:cs="Times New Roman"/>
+          <w:sz w:val="22"/>
+          <w:szCs w:val="22"/>
+        </w:rPr>
+        <w:t>1. IDENTIFICADOR: Menu</w:t>
+      </w:r>
+    </w:p>
+    <w:p w14:noSpellErr="1">
+      <w:r>
+        <w:rPr>
+          <w:rFonts w:ascii="Times New Roman" w:hAnsi="Times New Roman" w:eastAsia="Times New Roman" w:cs="Times New Roman"/>
+          <w:sz w:val="22"/>
+          <w:szCs w:val="22"/>
+        </w:rPr>
+        <w:t>2. NOME: Exibir m</w:t>
+      </w:r>
+      <w:r>
+        <w:rPr>
+          <w:rFonts w:ascii="Times New Roman" w:hAnsi="Times New Roman" w:eastAsia="Times New Roman" w:cs="Times New Roman"/>
+          <w:sz w:val="22"/>
+          <w:szCs w:val="22"/>
+        </w:rPr>
+        <w:t>enu de o</w:t>
+      </w:r>
+      <w:r>
+        <w:rPr>
+          <w:rFonts w:ascii="Times New Roman" w:hAnsi="Times New Roman" w:eastAsia="Times New Roman" w:cs="Times New Roman"/>
+          <w:sz w:val="22"/>
+          <w:szCs w:val="22"/>
+        </w:rPr>
+        <w:t>pções</w:t>
+      </w:r>
+    </w:p>
+    <w:p>
+      <w:r>
+        <w:rPr>
+          <w:rFonts w:ascii="Times New Roman" w:hAnsi="Times New Roman" w:eastAsia="Times New Roman" w:cs="Times New Roman"/>
+          <w:sz w:val="22"/>
+          <w:szCs w:val="22"/>
+        </w:rPr>
+        <w:t xml:space="preserve">3. AUTORES: Karina </w:t>
+      </w:r>
+      <w:proofErr w:type="spellStart"/>
+      <w:r>
+        <w:rPr>
+          <w:rFonts w:ascii="Times New Roman" w:hAnsi="Times New Roman" w:eastAsia="Times New Roman" w:cs="Times New Roman"/>
+          <w:sz w:val="22"/>
+          <w:szCs w:val="22"/>
+        </w:rPr>
+        <w:t>Sayuri</w:t>
+      </w:r>
+      <w:proofErr w:type="spellEnd"/>
+      <w:r>
+        <w:rPr>
+          <w:rFonts w:ascii="Times New Roman" w:hAnsi="Times New Roman" w:eastAsia="Times New Roman" w:cs="Times New Roman"/>
+          <w:sz w:val="22"/>
+          <w:szCs w:val="22"/>
+        </w:rPr>
+        <w:t xml:space="preserve"> </w:t>
+      </w:r>
+      <w:proofErr w:type="spellStart"/>
+      <w:r>
+        <w:rPr>
+          <w:rFonts w:ascii="Times New Roman" w:hAnsi="Times New Roman" w:eastAsia="Times New Roman" w:cs="Times New Roman"/>
+          <w:sz w:val="22"/>
+          <w:szCs w:val="22"/>
+        </w:rPr>
+        <w:t>Hagiwara</w:t>
+      </w:r>
+      <w:proofErr w:type="spellEnd"/>
+    </w:p>
+    <w:p w14:noSpellErr="1">
+      <w:r>
+        <w:rPr>
+          <w:rFonts w:ascii="Times New Roman" w:hAnsi="Times New Roman" w:eastAsia="Times New Roman" w:cs="Times New Roman"/>
+          <w:sz w:val="22"/>
+          <w:szCs w:val="22"/>
+        </w:rPr>
+        <w:t xml:space="preserve">4. PRIORIDADES: </w:t>
+      </w:r>
+    </w:p>
+    <w:p w14:noSpellErr="1">
+      <w:r>
+        <w:rPr>
+          <w:rFonts w:ascii="Times New Roman" w:hAnsi="Times New Roman" w:eastAsia="Times New Roman" w:cs="Times New Roman"/>
+          <w:sz w:val="22"/>
+          <w:szCs w:val="22"/>
+        </w:rPr>
+        <w:t xml:space="preserve">5. CRITICALIDADE: </w:t>
+      </w:r>
+    </w:p>
+    <w:p w14:noSpellErr="1">
+      <w:r>
+        <w:rPr>
+          <w:rFonts w:ascii="Times New Roman" w:hAnsi="Times New Roman" w:eastAsia="Times New Roman" w:cs="Times New Roman"/>
+          <w:sz w:val="22"/>
+          <w:szCs w:val="22"/>
+        </w:rPr>
+        <w:t xml:space="preserve">6. FONTE: </w:t>
+      </w:r>
+      <w:r>
+        <w:rPr>
+          <w:rFonts w:ascii="Times New Roman" w:hAnsi="Times New Roman" w:eastAsia="Times New Roman" w:cs="Times New Roman"/>
+          <w:sz w:val="22"/>
+          <w:szCs w:val="22"/>
+        </w:rPr>
+        <w:t>Caroline Resende</w:t>
+      </w:r>
+    </w:p>
+    <w:p>
+      <w:r>
+        <w:rPr>
+          <w:rFonts w:ascii="Times New Roman" w:hAnsi="Times New Roman" w:eastAsia="Times New Roman" w:cs="Times New Roman"/>
+          <w:sz w:val="22"/>
+          <w:szCs w:val="22"/>
+        </w:rPr>
+        <w:t>7. RESPONSÁVEL:</w:t>
+      </w:r>
+      <w:r>
+        <w:rPr>
+          <w:rFonts w:ascii="Times New Roman" w:hAnsi="Times New Roman" w:eastAsia="Times New Roman" w:cs="Times New Roman"/>
+          <w:sz w:val="22"/>
+          <w:szCs w:val="22"/>
+        </w:rPr>
+        <w:t xml:space="preserve"> Karina </w:t>
+      </w:r>
+      <w:proofErr w:type="spellStart"/>
+      <w:r>
+        <w:rPr>
+          <w:rFonts w:ascii="Times New Roman" w:hAnsi="Times New Roman" w:eastAsia="Times New Roman" w:cs="Times New Roman"/>
+          <w:sz w:val="22"/>
+          <w:szCs w:val="22"/>
+        </w:rPr>
+        <w:t>Sayuri</w:t>
+      </w:r>
+      <w:proofErr w:type="spellEnd"/>
+      <w:r>
+        <w:rPr>
+          <w:rFonts w:ascii="Times New Roman" w:hAnsi="Times New Roman" w:eastAsia="Times New Roman" w:cs="Times New Roman"/>
+          <w:sz w:val="22"/>
+          <w:szCs w:val="22"/>
+        </w:rPr>
+        <w:t xml:space="preserve"> </w:t>
+      </w:r>
+      <w:proofErr w:type="spellStart"/>
+      <w:r>
+        <w:rPr>
+          <w:rFonts w:ascii="Times New Roman" w:hAnsi="Times New Roman" w:eastAsia="Times New Roman" w:cs="Times New Roman"/>
+          <w:sz w:val="22"/>
+          <w:szCs w:val="22"/>
+        </w:rPr>
+        <w:t>Hagiwara</w:t>
+      </w:r>
+      <w:proofErr w:type="spellEnd"/>
+    </w:p>
+    <w:p w14:noSpellErr="1">
+      <w:r>
+        <w:rPr>
+          <w:rFonts w:ascii="Times New Roman" w:hAnsi="Times New Roman" w:eastAsia="Times New Roman" w:cs="Times New Roman"/>
+          <w:sz w:val="22"/>
+          <w:szCs w:val="22"/>
+        </w:rPr>
+        <w:t>8. DESCRIÇÃO: O sistema deverá exibir um menu de opções e o</w:t>
+      </w:r>
+      <w:r>
+        <w:rPr>
+          <w:rFonts w:ascii="Times New Roman" w:hAnsi="Times New Roman" w:eastAsia="Times New Roman" w:cs="Times New Roman"/>
+          <w:sz w:val="22"/>
+          <w:szCs w:val="22"/>
+        </w:rPr>
+        <w:t xml:space="preserve"> usuário deverá escolher</w:t>
+      </w:r>
+      <w:r>
+        <w:rPr>
+          <w:rFonts w:ascii="Times New Roman" w:hAnsi="Times New Roman" w:eastAsia="Times New Roman" w:cs="Times New Roman"/>
+          <w:sz w:val="22"/>
+          <w:szCs w:val="22"/>
+        </w:rPr>
+        <w:t>. A entrada será o número da opção desejada, que está relacionada a funcionalidade escolhida.</w:t>
+      </w:r>
+    </w:p>
+    <w:p w14:noSpellErr="1">
+      <w:r>
+        <w:rPr>
+          <w:rFonts w:ascii="Times New Roman" w:hAnsi="Times New Roman" w:eastAsia="Times New Roman" w:cs="Times New Roman"/>
+          <w:sz w:val="22"/>
+          <w:szCs w:val="22"/>
+        </w:rPr>
+        <w:t>9. TRIGGER: (nenhum)</w:t>
+      </w:r>
+    </w:p>
+    <w:p>
+      <w:r>
+        <w:rPr>
+          <w:rFonts w:ascii="Times New Roman" w:hAnsi="Times New Roman" w:eastAsia="Times New Roman" w:cs="Times New Roman"/>
+          <w:sz w:val="22"/>
+          <w:szCs w:val="22"/>
+        </w:rPr>
+        <w:t xml:space="preserve">10. </w:t>
+      </w:r>
+      <w:r>
+        <w:rPr>
+          <w:rFonts w:ascii="Times New Roman" w:hAnsi="Times New Roman" w:eastAsia="Times New Roman" w:cs="Times New Roman"/>
+          <w:sz w:val="22"/>
+          <w:szCs w:val="22"/>
+        </w:rPr>
+        <w:t xml:space="preserve">ATORES: </w:t>
+      </w:r>
+      <w:r>
+        <w:rPr>
+          <w:rFonts w:ascii="Times New Roman" w:hAnsi="Times New Roman" w:eastAsia="Times New Roman" w:cs="Times New Roman"/>
+          <w:sz w:val="22"/>
+          <w:szCs w:val="22"/>
+        </w:rPr>
+        <w:t>Karina</w:t>
+      </w:r>
+      <w:r>
+        <w:rPr>
+          <w:rFonts w:ascii="Times New Roman" w:hAnsi="Times New Roman" w:eastAsia="Times New Roman" w:cs="Times New Roman"/>
+          <w:sz w:val="22"/>
+          <w:szCs w:val="22"/>
+        </w:rPr>
+        <w:t xml:space="preserve"> </w:t>
+      </w:r>
+      <w:proofErr w:type="spellStart"/>
+      <w:r>
+        <w:rPr>
+          <w:rFonts w:ascii="Times New Roman" w:hAnsi="Times New Roman" w:eastAsia="Times New Roman" w:cs="Times New Roman"/>
+          <w:sz w:val="22"/>
+          <w:szCs w:val="22"/>
+        </w:rPr>
+        <w:t>Sayuri</w:t>
+      </w:r>
+      <w:proofErr w:type="spellEnd"/>
+      <w:r>
+        <w:rPr>
+          <w:rFonts w:ascii="Times New Roman" w:hAnsi="Times New Roman" w:eastAsia="Times New Roman" w:cs="Times New Roman"/>
+          <w:sz w:val="22"/>
+          <w:szCs w:val="22"/>
+        </w:rPr>
+        <w:t xml:space="preserve"> </w:t>
+      </w:r>
+      <w:proofErr w:type="spellStart"/>
+      <w:r>
+        <w:rPr>
+          <w:rFonts w:ascii="Times New Roman" w:hAnsi="Times New Roman" w:eastAsia="Times New Roman" w:cs="Times New Roman"/>
+          <w:sz w:val="22"/>
+          <w:szCs w:val="22"/>
+        </w:rPr>
+        <w:t>Hagiwara</w:t>
+      </w:r>
+      <w:proofErr w:type="spellEnd"/>
+    </w:p>
+    <w:p w14:noSpellErr="1">
+      <w:r>
+        <w:rPr>
+          <w:rFonts w:ascii="Times New Roman" w:hAnsi="Times New Roman" w:eastAsia="Times New Roman" w:cs="Times New Roman"/>
+          <w:sz w:val="22"/>
+          <w:szCs w:val="22"/>
+        </w:rPr>
+        <w:t xml:space="preserve">11. PRÉ-CONDIÇÕES: </w:t>
+      </w:r>
+    </w:p>
+    <w:p w14:noSpellErr="1">
+      <w:r>
+        <w:rPr>
+          <w:rFonts w:ascii="Times New Roman" w:hAnsi="Times New Roman" w:eastAsia="Times New Roman" w:cs="Times New Roman"/>
+          <w:sz w:val="22"/>
+          <w:szCs w:val="22"/>
+        </w:rPr>
+        <w:t xml:space="preserve">12. PÓS-CONDIÇÕES: </w:t>
+      </w:r>
+    </w:p>
+    <w:p w14:noSpellErr="1">
+      <w:r>
+        <w:rPr>
+          <w:rFonts w:ascii="Times New Roman" w:hAnsi="Times New Roman" w:eastAsia="Times New Roman" w:cs="Times New Roman"/>
+          <w:sz w:val="22"/>
+          <w:szCs w:val="22"/>
+        </w:rPr>
+        <w:t>13. RESULTADO: Direcionamento para a funcionalidade desejada.</w:t>
+      </w:r>
+    </w:p>
+    <w:p w14:noSpellErr="1">
+      <w:r>
+        <w:rPr>
+          <w:rFonts w:ascii="Times New Roman" w:hAnsi="Times New Roman" w:eastAsia="Times New Roman" w:cs="Times New Roman"/>
+          <w:sz w:val="22"/>
+          <w:szCs w:val="22"/>
+        </w:rPr>
+        <w:t xml:space="preserve">14. CENÁRIO PRINCIPAL: </w:t>
+      </w:r>
+    </w:p>
+    <w:p w14:noSpellErr="1">
+      <w:r>
+        <w:rPr>
+          <w:rFonts w:ascii="Times New Roman" w:hAnsi="Times New Roman" w:eastAsia="Times New Roman" w:cs="Times New Roman"/>
+          <w:sz w:val="22"/>
+          <w:szCs w:val="22"/>
+        </w:rPr>
+        <w:t xml:space="preserve">15. CENÁRIOS ALTERNATIVOS: </w:t>
+      </w:r>
+    </w:p>
+    <w:p w14:noSpellErr="1">
+      <w:pPr>
+        <w:pStyle w:val="Normal"/>
+        <w:ind w:firstLine="708"/>
+      </w:pPr>
     </w:p>
     <w:p w14:noSpellErr="1">
       <w:pPr>
@@ -784,6 +1124,90 @@
 
 <file path=word/numbering.xml><?xml version="1.0" encoding="utf-8"?>
 <w:numbering xmlns:w="http://schemas.openxmlformats.org/wordprocessingml/2006/main">
+  <w:abstractNum xmlns:w="http://schemas.openxmlformats.org/wordprocessingml/2006/main" w:abstractNumId="5">
+    <w:multiLevelType xmlns:w="http://schemas.openxmlformats.org/wordprocessingml/2006/main" w:val="hybridMultilevel"/>
+    <w:lvl xmlns:w="http://schemas.openxmlformats.org/wordprocessingml/2006/main" w:ilvl="0">
+      <w:start w:val="1"/>
+      <w:numFmt w:val="decimal"/>
+      <w:lvlText w:val="%1."/>
+      <w:lvlJc w:val="left"/>
+      <w:pPr>
+        <w:ind w:left="720" w:hanging="360"/>
+      </w:pPr>
+    </w:lvl>
+    <w:lvl xmlns:w="http://schemas.openxmlformats.org/wordprocessingml/2006/main" w:ilvl="1">
+      <w:start w:val="1"/>
+      <w:numFmt w:val="lowerLetter"/>
+      <w:lvlText w:val="%2."/>
+      <w:lvlJc w:val="left"/>
+      <w:pPr>
+        <w:ind w:left="1440" w:hanging="360"/>
+      </w:pPr>
+    </w:lvl>
+    <w:lvl xmlns:w="http://schemas.openxmlformats.org/wordprocessingml/2006/main" w:ilvl="2">
+      <w:start w:val="1"/>
+      <w:numFmt w:val="lowerRoman"/>
+      <w:lvlText w:val="%3."/>
+      <w:lvlJc w:val="right"/>
+      <w:pPr>
+        <w:ind w:left="2160" w:hanging="180"/>
+      </w:pPr>
+    </w:lvl>
+    <w:lvl xmlns:w="http://schemas.openxmlformats.org/wordprocessingml/2006/main" w:ilvl="3">
+      <w:start w:val="1"/>
+      <w:numFmt w:val="decimal"/>
+      <w:lvlText w:val="%4."/>
+      <w:lvlJc w:val="left"/>
+      <w:pPr>
+        <w:ind w:left="2880" w:hanging="360"/>
+      </w:pPr>
+    </w:lvl>
+    <w:lvl xmlns:w="http://schemas.openxmlformats.org/wordprocessingml/2006/main" w:ilvl="4">
+      <w:start w:val="1"/>
+      <w:numFmt w:val="lowerLetter"/>
+      <w:lvlText w:val="%5."/>
+      <w:lvlJc w:val="left"/>
+      <w:pPr>
+        <w:ind w:left="3600" w:hanging="360"/>
+      </w:pPr>
+    </w:lvl>
+    <w:lvl xmlns:w="http://schemas.openxmlformats.org/wordprocessingml/2006/main" w:ilvl="5">
+      <w:start w:val="1"/>
+      <w:numFmt w:val="lowerRoman"/>
+      <w:lvlText w:val="%6."/>
+      <w:lvlJc w:val="right"/>
+      <w:pPr>
+        <w:ind w:left="4320" w:hanging="180"/>
+      </w:pPr>
+    </w:lvl>
+    <w:lvl xmlns:w="http://schemas.openxmlformats.org/wordprocessingml/2006/main" w:ilvl="6">
+      <w:start w:val="1"/>
+      <w:numFmt w:val="decimal"/>
+      <w:lvlText w:val="%7."/>
+      <w:lvlJc w:val="left"/>
+      <w:pPr>
+        <w:ind w:left="5040" w:hanging="360"/>
+      </w:pPr>
+    </w:lvl>
+    <w:lvl xmlns:w="http://schemas.openxmlformats.org/wordprocessingml/2006/main" w:ilvl="7">
+      <w:start w:val="1"/>
+      <w:numFmt w:val="lowerLetter"/>
+      <w:lvlText w:val="%8."/>
+      <w:lvlJc w:val="left"/>
+      <w:pPr>
+        <w:ind w:left="5760" w:hanging="360"/>
+      </w:pPr>
+    </w:lvl>
+    <w:lvl xmlns:w="http://schemas.openxmlformats.org/wordprocessingml/2006/main" w:ilvl="8">
+      <w:start w:val="1"/>
+      <w:numFmt w:val="lowerRoman"/>
+      <w:lvlText w:val="%9."/>
+      <w:lvlJc w:val="right"/>
+      <w:pPr>
+        <w:ind w:left="6480" w:hanging="180"/>
+      </w:pPr>
+    </w:lvl>
+  </w:abstractNum>
   <w:abstractNum xmlns:w="http://schemas.openxmlformats.org/wordprocessingml/2006/main" w:abstractNumId="4">
     <w:multiLevelType xmlns:w="http://schemas.openxmlformats.org/wordprocessingml/2006/main" w:val="hybridMultilevel"/>
     <w:lvl xmlns:w="http://schemas.openxmlformats.org/wordprocessingml/2006/main" w:ilvl="0">
@@ -1147,6 +1571,9 @@
       </w:pPr>
     </w:lvl>
   </w:abstractNum>
+  <w:num w:numId="5">
+    <w:abstractNumId w:val="5"/>
+  </w:num>
   <w:num w:numId="4">
     <w:abstractNumId w:val="4"/>
   </w:num>

</xml_diff>

<commit_message>
EngSoftII - versão 9
Atividade 2:
*documento de especificação
-seções sugeridas na aula 5 (slide54)
-requisitos funcionais
-requisitos de qualidade
-caso de uso textual
-caso de uso
</commit_message>
<xml_diff>
--- a/EngenhariaSoftwareII.docx
+++ b/EngenhariaSoftwareII.docx
@@ -1,6 +1,6 @@
 
 <file path=word/document.xml><?xml version="1.0" encoding="utf-8"?>
-<w:document xmlns:wpc="http://schemas.microsoft.com/office/word/2010/wordprocessingCanvas" xmlns:mc="http://schemas.openxmlformats.org/markup-compatibility/2006" xmlns:o="urn:schemas-microsoft-com:office:office" xmlns:r="http://schemas.openxmlformats.org/officeDocument/2006/relationships" xmlns:m="http://schemas.openxmlformats.org/officeDocument/2006/math" xmlns:v="urn:schemas-microsoft-com:vml" xmlns:wp14="http://schemas.microsoft.com/office/word/2010/wordprocessingDrawing" xmlns:wp="http://schemas.openxmlformats.org/drawingml/2006/wordprocessingDrawing" xmlns:w10="urn:schemas-microsoft-com:office:word" xmlns:w="http://schemas.openxmlformats.org/wordprocessingml/2006/main" xmlns:w14="http://schemas.microsoft.com/office/word/2010/wordml" xmlns:wpg="http://schemas.microsoft.com/office/word/2010/wordprocessingGroup" xmlns:wpi="http://schemas.microsoft.com/office/word/2010/wordprocessingInk" xmlns:wne="http://schemas.microsoft.com/office/word/2006/wordml" xmlns:wps="http://schemas.microsoft.com/office/word/2010/wordprocessingShape" mc:Ignorable="w14 wp14">
+<w:document xmlns:wpc="http://schemas.microsoft.com/office/word/2010/wordprocessingCanvas" xmlns:mc="http://schemas.openxmlformats.org/markup-compatibility/2006" xmlns:o="urn:schemas-microsoft-com:office:office" xmlns:r="http://schemas.openxmlformats.org/officeDocument/2006/relationships" xmlns:m="http://schemas.openxmlformats.org/officeDocument/2006/math" xmlns:v="urn:schemas-microsoft-com:vml" xmlns:wp14="http://schemas.microsoft.com/office/word/2010/wordprocessingDrawing" xmlns:wp="http://schemas.openxmlformats.org/drawingml/2006/wordprocessingDrawing" xmlns:w10="urn:schemas-microsoft-com:office:word" xmlns:w="http://schemas.openxmlformats.org/wordprocessingml/2006/main" xmlns:w14="http://schemas.microsoft.com/office/word/2010/wordml" xmlns:wpg="http://schemas.microsoft.com/office/word/2010/wordprocessingGroup" xmlns:wpi="http://schemas.microsoft.com/office/word/2010/wordprocessingInk" xmlns:wne="http://schemas.microsoft.com/office/word/2006/wordml" xmlns:wps="http://schemas.microsoft.com/office/word/2010/wordprocessingShape" xmlns:a="http://schemas.openxmlformats.org/drawingml/2006/main" xmlns:pic="http://schemas.openxmlformats.org/drawingml/2006/picture" xmlns:a14="http://schemas.microsoft.com/office/drawing/2010/main" mc:Ignorable="w14 wp14">
   <w:body>
     <w:p w14:noSpellErr="1">
       <w:pPr>
@@ -1284,6 +1284,49 @@
         <w:pStyle w:val="Normal"/>
         <w:ind w:firstLine="705"/>
       </w:pPr>
+      <w:r>
+        <w:drawing>
+          <wp:inline wp14:editId="0BDB50CD" wp14:anchorId="2399E3F3">
+            <wp:extent cx="4572000" cy="2362200"/>
+            <wp:effectExtent l="0" t="0" r="0" b="0"/>
+            <wp:docPr id="610973015" name="picture" title=""/>
+            <wp:cNvGraphicFramePr>
+              <a:graphicFrameLocks noChangeAspect="1"/>
+            </wp:cNvGraphicFramePr>
+            <a:graphic>
+              <a:graphicData uri="http://schemas.openxmlformats.org/drawingml/2006/picture">
+                <pic:pic>
+                  <pic:nvPicPr>
+                    <pic:cNvPr id="0" name="picture"/>
+                    <pic:cNvPicPr/>
+                  </pic:nvPicPr>
+                  <pic:blipFill>
+                    <a:blip r:embed="R9a89239997ad448b">
+                      <a:extLst>
+                        <a:ext xmlns:a="http://schemas.openxmlformats.org/drawingml/2006/main" uri="{28A0092B-C50C-407E-A947-70E740481C1C}">
+                          <a14:useLocalDpi val="0"/>
+                        </a:ext>
+                      </a:extLst>
+                    </a:blip>
+                    <a:stretch>
+                      <a:fillRect/>
+                    </a:stretch>
+                  </pic:blipFill>
+                  <pic:spPr>
+                    <a:xfrm>
+                      <a:off x="0" y="0"/>
+                      <a:ext cx="4572000" cy="2362200"/>
+                    </a:xfrm>
+                    <a:prstGeom prst="rect">
+                      <a:avLst/>
+                    </a:prstGeom>
+                  </pic:spPr>
+                </pic:pic>
+              </a:graphicData>
+            </a:graphic>
+          </wp:inline>
+        </w:drawing>
+      </w:r>
     </w:p>
     <w:p w14:noSpellErr="1">
       <w:pPr>

</xml_diff>

<commit_message>
EngSoftII - versão 9.1
*documento de especificação
-seções sugeridas na aula 5 (slide54)
-requisitos funcionais
-requisitos de qualidade
-caso de uso textual ATUALIZAÇÃO
-caso de uso ATUALIZAÇÃO
</commit_message>
<xml_diff>
--- a/EngenhariaSoftwareII.docx
+++ b/EngenhariaSoftwareII.docx
@@ -274,6 +274,225 @@
         <w:t xml:space="preserve"> </w:t>
       </w:r>
     </w:p>
+    <w:tbl>
+      <w:tblPr>
+        <w:tblStyle w:val="GridTable4-Accent1"/>
+        <w:tblW w:w="0" w:type="auto"/>
+        <w:tblInd w:w="0" w:type="dxa"/>
+        <w:tblLook w:val="04A0" w:firstRow="1" w:lastRow="0" w:firstColumn="1" w:lastColumn="0" w:noHBand="0" w:noVBand="1"/>
+      </w:tblPr>
+      <w:tblGrid>
+        <w:gridCol w:w="1635"/>
+        <w:gridCol w:w="1110"/>
+        <w:gridCol w:w="3960"/>
+        <w:gridCol w:w="2655"/>
+      </w:tblGrid>
+      <w:tr>
+        <w:tc>
+          <w:tcPr>
+            <w:cnfStyle w:val="001000000000" w:firstRow="0" w:lastRow="0" w:firstColumn="1" w:lastColumn="0" w:oddVBand="0" w:evenVBand="0" w:oddHBand="0" w:evenHBand="0" w:firstRowFirstColumn="0" w:firstRowLastColumn="0" w:lastRowFirstColumn="0" w:lastRowLastColumn="0"/>
+            <w:tcW w:w="1635" w:type="dxa"/>
+            <w:tcMar/>
+          </w:tcPr>
+          <w:p w14:noSpellErr="1">
+            <w:pPr>
+              <w:pStyle w:val="Normal"/>
+            </w:pPr>
+            <w:r>
+              <w:rPr>
+                <w:rFonts w:ascii="Calibri" w:hAnsi="Calibri" w:eastAsia="Calibri" w:cs="Calibri"/>
+                <w:sz w:val="22"/>
+                <w:szCs w:val="22"/>
+              </w:rPr>
+              <w:t>Data</w:t>
+            </w:r>
+          </w:p>
+        </w:tc>
+        <w:tc>
+          <w:tcPr>
+            <w:cnfStyle w:val="000000000000" w:firstRow="0" w:lastRow="0" w:firstColumn="0" w:lastColumn="0" w:oddVBand="0" w:evenVBand="0" w:oddHBand="0" w:evenHBand="0" w:firstRowFirstColumn="0" w:firstRowLastColumn="0" w:lastRowFirstColumn="0" w:lastRowLastColumn="0"/>
+            <w:tcW w:w="1110" w:type="dxa"/>
+            <w:tcMar/>
+          </w:tcPr>
+          <w:p w14:noSpellErr="1">
+            <w:pPr>
+              <w:pStyle w:val="Normal"/>
+              <w:bidi w:val="0"/>
+              <w:spacing w:before="0" w:beforeAutospacing="off" w:after="200" w:afterAutospacing="off" w:line="276" w:lineRule="auto"/>
+              <w:ind w:left="0" w:right="0"/>
+              <w:jc w:val="left"/>
+            </w:pPr>
+            <w:r>
+              <w:rPr>
+                <w:rFonts w:ascii="Calibri" w:hAnsi="Calibri" w:eastAsia="Calibri" w:cs="Calibri"/>
+                <w:sz w:val="22"/>
+                <w:szCs w:val="22"/>
+              </w:rPr>
+              <w:t>Versão</w:t>
+            </w:r>
+          </w:p>
+        </w:tc>
+        <w:tc>
+          <w:tcPr>
+            <w:cnfStyle w:val="000000000000" w:firstRow="0" w:lastRow="0" w:firstColumn="0" w:lastColumn="0" w:oddVBand="0" w:evenVBand="0" w:oddHBand="0" w:evenHBand="0" w:firstRowFirstColumn="0" w:firstRowLastColumn="0" w:lastRowFirstColumn="0" w:lastRowLastColumn="0"/>
+            <w:tcW w:w="3960" w:type="dxa"/>
+            <w:tcMar/>
+          </w:tcPr>
+          <w:p w14:noSpellErr="1">
+            <w:pPr>
+              <w:pStyle w:val="Normal"/>
+            </w:pPr>
+            <w:r>
+              <w:rPr>
+                <w:rFonts w:ascii="Calibri" w:hAnsi="Calibri" w:eastAsia="Calibri" w:cs="Calibri"/>
+                <w:sz w:val="22"/>
+                <w:szCs w:val="22"/>
+              </w:rPr>
+              <w:t>Descrição</w:t>
+            </w:r>
+          </w:p>
+        </w:tc>
+        <w:tc>
+          <w:tcPr>
+            <w:cnfStyle w:val="000000000000" w:firstRow="0" w:lastRow="0" w:firstColumn="0" w:lastColumn="0" w:oddVBand="0" w:evenVBand="0" w:oddHBand="0" w:evenHBand="0" w:firstRowFirstColumn="0" w:firstRowLastColumn="0" w:lastRowFirstColumn="0" w:lastRowLastColumn="0"/>
+            <w:tcW w:w="2655" w:type="dxa"/>
+            <w:tcMar/>
+          </w:tcPr>
+          <w:p w14:noSpellErr="1">
+            <w:pPr>
+              <w:pStyle w:val="Normal"/>
+            </w:pPr>
+            <w:r>
+              <w:rPr>
+                <w:rFonts w:ascii="Calibri" w:hAnsi="Calibri" w:eastAsia="Calibri" w:cs="Calibri"/>
+                <w:sz w:val="22"/>
+                <w:szCs w:val="22"/>
+              </w:rPr>
+              <w:t>Autor</w:t>
+            </w:r>
+          </w:p>
+        </w:tc>
+      </w:tr>
+      <w:tr>
+        <w:tc>
+          <w:tcPr>
+            <w:cnfStyle w:val="001000000000" w:firstRow="0" w:lastRow="0" w:firstColumn="1" w:lastColumn="0" w:oddVBand="0" w:evenVBand="0" w:oddHBand="0" w:evenHBand="0" w:firstRowFirstColumn="0" w:firstRowLastColumn="0" w:lastRowFirstColumn="0" w:lastRowLastColumn="0"/>
+            <w:tcW w:w="1635" w:type="dxa"/>
+            <w:tcMar/>
+          </w:tcPr>
+          <w:p>
+            <w:pPr>
+              <w:pStyle w:val="Normal"/>
+              <w:jc w:val="center"/>
+            </w:pPr>
+          </w:p>
+        </w:tc>
+        <w:tc>
+          <w:tcPr>
+            <w:cnfStyle w:val="000000000000" w:firstRow="0" w:lastRow="0" w:firstColumn="0" w:lastColumn="0" w:oddVBand="0" w:evenVBand="0" w:oddHBand="0" w:evenHBand="0" w:firstRowFirstColumn="0" w:firstRowLastColumn="0" w:lastRowFirstColumn="0" w:lastRowLastColumn="0"/>
+            <w:tcW w:w="1110" w:type="dxa"/>
+            <w:tcMar/>
+          </w:tcPr>
+          <w:p>
+            <w:pPr>
+              <w:pStyle w:val="Normal"/>
+              <w:jc w:val="center"/>
+            </w:pPr>
+          </w:p>
+        </w:tc>
+        <w:tc>
+          <w:tcPr>
+            <w:cnfStyle w:val="000000000000" w:firstRow="0" w:lastRow="0" w:firstColumn="0" w:lastColumn="0" w:oddVBand="0" w:evenVBand="0" w:oddHBand="0" w:evenHBand="0" w:firstRowFirstColumn="0" w:firstRowLastColumn="0" w:lastRowFirstColumn="0" w:lastRowLastColumn="0"/>
+            <w:tcW w:w="3960" w:type="dxa"/>
+            <w:tcMar/>
+          </w:tcPr>
+          <w:p>
+            <w:pPr>
+              <w:pStyle w:val="Normal"/>
+              <w:jc w:val="center"/>
+            </w:pPr>
+          </w:p>
+        </w:tc>
+        <w:tc>
+          <w:tcPr>
+            <w:cnfStyle w:val="000000000000" w:firstRow="0" w:lastRow="0" w:firstColumn="0" w:lastColumn="0" w:oddVBand="0" w:evenVBand="0" w:oddHBand="0" w:evenHBand="0" w:firstRowFirstColumn="0" w:firstRowLastColumn="0" w:lastRowFirstColumn="0" w:lastRowLastColumn="0"/>
+            <w:tcW w:w="2655" w:type="dxa"/>
+            <w:tcMar/>
+          </w:tcPr>
+          <w:p w14:noSpellErr="1">
+            <w:pPr>
+              <w:pStyle w:val="Normal"/>
+              <w:bidi w:val="0"/>
+              <w:spacing w:before="0" w:beforeAutospacing="off" w:after="200" w:afterAutospacing="off" w:line="276" w:lineRule="auto"/>
+              <w:ind w:left="0" w:right="0"/>
+              <w:jc w:val="center"/>
+            </w:pPr>
+            <w:r>
+              <w:rPr>
+                <w:rFonts w:ascii="Calibri" w:hAnsi="Calibri" w:eastAsia="Calibri" w:cs="Calibri"/>
+                <w:sz w:val="22"/>
+                <w:szCs w:val="22"/>
+              </w:rPr>
+              <w:t>Karina Sayuri Hagiwara</w:t>
+            </w:r>
+          </w:p>
+        </w:tc>
+      </w:tr>
+      <w:tr>
+        <w:tc>
+          <w:tcPr>
+            <w:cnfStyle w:val="001000000000" w:firstRow="0" w:lastRow="0" w:firstColumn="1" w:lastColumn="0" w:oddVBand="0" w:evenVBand="0" w:oddHBand="0" w:evenHBand="0" w:firstRowFirstColumn="0" w:firstRowLastColumn="0" w:lastRowFirstColumn="0" w:lastRowLastColumn="0"/>
+            <w:tcW w:w="1635" w:type="dxa"/>
+            <w:tcMar/>
+          </w:tcPr>
+          <w:p>
+            <w:pPr>
+              <w:pStyle w:val="Normal"/>
+              <w:jc w:val="center"/>
+            </w:pPr>
+          </w:p>
+        </w:tc>
+        <w:tc>
+          <w:tcPr>
+            <w:cnfStyle w:val="000000000000" w:firstRow="0" w:lastRow="0" w:firstColumn="0" w:lastColumn="0" w:oddVBand="0" w:evenVBand="0" w:oddHBand="0" w:evenHBand="0" w:firstRowFirstColumn="0" w:firstRowLastColumn="0" w:lastRowFirstColumn="0" w:lastRowLastColumn="0"/>
+            <w:tcW w:w="1110" w:type="dxa"/>
+            <w:tcMar/>
+          </w:tcPr>
+          <w:p>
+            <w:pPr>
+              <w:pStyle w:val="Normal"/>
+              <w:jc w:val="center"/>
+            </w:pPr>
+          </w:p>
+        </w:tc>
+        <w:tc>
+          <w:tcPr>
+            <w:cnfStyle w:val="000000000000" w:firstRow="0" w:lastRow="0" w:firstColumn="0" w:lastColumn="0" w:oddVBand="0" w:evenVBand="0" w:oddHBand="0" w:evenHBand="0" w:firstRowFirstColumn="0" w:firstRowLastColumn="0" w:lastRowFirstColumn="0" w:lastRowLastColumn="0"/>
+            <w:tcW w:w="3960" w:type="dxa"/>
+            <w:tcMar/>
+          </w:tcPr>
+          <w:p>
+            <w:pPr>
+              <w:pStyle w:val="Normal"/>
+              <w:jc w:val="center"/>
+            </w:pPr>
+          </w:p>
+        </w:tc>
+        <w:tc>
+          <w:tcPr>
+            <w:cnfStyle w:val="000000000000" w:firstRow="0" w:lastRow="0" w:firstColumn="0" w:lastColumn="0" w:oddVBand="0" w:evenVBand="0" w:oddHBand="0" w:evenHBand="0" w:firstRowFirstColumn="0" w:firstRowLastColumn="0" w:lastRowFirstColumn="0" w:lastRowLastColumn="0"/>
+            <w:tcW w:w="2655" w:type="dxa"/>
+            <w:tcMar/>
+          </w:tcPr>
+          <w:p>
+            <w:pPr>
+              <w:pStyle w:val="Normal"/>
+              <w:jc w:val="center"/>
+            </w:pPr>
+          </w:p>
+        </w:tc>
+      </w:tr>
+    </w:tbl>
     <w:p w14:noSpellErr="1">
       <w:r>
         <w:rPr>
@@ -1286,10 +1505,10 @@
       </w:pPr>
       <w:r>
         <w:drawing>
-          <wp:inline wp14:editId="0BDB50CD" wp14:anchorId="2399E3F3">
-            <wp:extent cx="4572000" cy="2362200"/>
+          <wp:inline wp14:editId="1AD8CEA9" wp14:anchorId="280CCA24">
+            <wp:extent cx="4572000" cy="2800350"/>
             <wp:effectExtent l="0" t="0" r="0" b="0"/>
-            <wp:docPr id="610973015" name="picture" title=""/>
+            <wp:docPr id="702368408" name="picture" title=""/>
             <wp:cNvGraphicFramePr>
               <a:graphicFrameLocks noChangeAspect="1"/>
             </wp:cNvGraphicFramePr>
@@ -1301,7 +1520,7 @@
                     <pic:cNvPicPr/>
                   </pic:nvPicPr>
                   <pic:blipFill>
-                    <a:blip r:embed="R9a89239997ad448b">
+                    <a:blip r:embed="R7639d556186d42b2">
                       <a:extLst>
                         <a:ext xmlns:a="http://schemas.openxmlformats.org/drawingml/2006/main" uri="{28A0092B-C50C-407E-A947-70E740481C1C}">
                           <a14:useLocalDpi val="0"/>
@@ -1315,7 +1534,7 @@
                   <pic:spPr>
                     <a:xfrm>
                       <a:off x="0" y="0"/>
-                      <a:ext cx="4572000" cy="2362200"/>
+                      <a:ext cx="4572000" cy="2800350"/>
                     </a:xfrm>
                     <a:prstGeom prst="rect">
                       <a:avLst/>
@@ -2898,7 +3117,7 @@
         </w:numPr>
         <w:spacing w:line="360" w:lineRule="auto"/>
         <w:rPr>
-          <w:rFonts w:ascii="Times New Roman" w:hAnsi="Times New Roman" w:eastAsia="Times New Roman" w:cs="Times New Roman" w:asciiTheme="minorAscii" w:hAnsiTheme="minorAscii" w:eastAsiaTheme="minorAscii" w:cstheme="minorAscii"/>
+          <w:rFonts w:ascii="Calibri" w:hAnsi="Calibri" w:eastAsia="Calibri" w:cs="Calibri" w:asciiTheme="minorAscii" w:hAnsiTheme="minorAscii" w:eastAsiaTheme="minorAscii" w:cstheme="minorAscii"/>
           <w:sz w:val="22"/>
           <w:szCs w:val="22"/>
         </w:rPr>
@@ -2939,7 +3158,16 @@
           <w:szCs w:val="22"/>
           <w:lang w:val="pt-BR"/>
         </w:rPr>
-        <w:t xml:space="preserve"> -</w:t>
+        <w:t xml:space="preserve"> </w:t>
+      </w:r>
+      <w:r>
+        <w:rPr>
+          <w:rFonts w:ascii="Times New Roman" w:hAnsi="Times New Roman" w:eastAsia="Times New Roman" w:cs="Times New Roman"/>
+          <w:sz w:val="22"/>
+          <w:szCs w:val="22"/>
+          <w:lang w:val="pt-BR"/>
+        </w:rPr>
+        <w:t>-</w:t>
       </w:r>
     </w:p>
     <w:p w14:noSpellErr="1">
@@ -6820,6 +7048,114 @@
     <w:uiPriority w:val="99"/>
     <w:semiHidden/>
     <w:unhideWhenUsed/>
+  </w:style>
+  <w:style xmlns:w="http://schemas.openxmlformats.org/wordprocessingml/2006/main" w:type="table" w:styleId="TableGrid">
+    <w:name xmlns:w="http://schemas.openxmlformats.org/wordprocessingml/2006/main" w:val="Table Grid"/>
+    <w:basedOn xmlns:w="http://schemas.openxmlformats.org/wordprocessingml/2006/main" w:val="TableNormal"/>
+    <w:uiPriority xmlns:w="http://schemas.openxmlformats.org/wordprocessingml/2006/main" w:val="59"/>
+    <w:rsid xmlns:w="http://schemas.openxmlformats.org/wordprocessingml/2006/main" w:val="00FB4123"/>
+    <w:pPr xmlns:w="http://schemas.openxmlformats.org/wordprocessingml/2006/main">
+      <w:spacing w:after="0" w:line="240" w:lineRule="auto"/>
+    </w:pPr>
+    <w:tblPr xmlns:w="http://schemas.openxmlformats.org/wordprocessingml/2006/main">
+      <w:tblInd w:w="0" w:type="dxa"/>
+      <w:tblBorders>
+        <w:top w:val="single" w:color="000000" w:themeColor="text1" w:sz="4" w:space="0"/>
+        <w:left w:val="single" w:color="000000" w:themeColor="text1" w:sz="4" w:space="0"/>
+        <w:bottom w:val="single" w:color="000000" w:themeColor="text1" w:sz="4" w:space="0"/>
+        <w:right w:val="single" w:color="000000" w:themeColor="text1" w:sz="4" w:space="0"/>
+        <w:insideH w:val="single" w:color="000000" w:themeColor="text1" w:sz="4" w:space="0"/>
+        <w:insideV w:val="single" w:color="000000" w:themeColor="text1" w:sz="4" w:space="0"/>
+      </w:tblBorders>
+      <w:tblCellMar>
+        <w:top w:w="0" w:type="dxa"/>
+        <w:left w:w="108" w:type="dxa"/>
+        <w:bottom w:w="0" w:type="dxa"/>
+        <w:right w:w="108" w:type="dxa"/>
+      </w:tblCellMar>
+    </w:tblPr>
+  </w:style>
+  <w:style xmlns:w14="http://schemas.microsoft.com/office/word/2010/wordml" xmlns:mc="http://schemas.openxmlformats.org/markup-compatibility/2006" xmlns:w="http://schemas.openxmlformats.org/wordprocessingml/2006/main" w:type="table" w:styleId="GridTable4-Accent1" mc:Ignorable="w14">
+    <w:name xmlns:w="http://schemas.openxmlformats.org/wordprocessingml/2006/main" w:val="Grid Table 4 Accent 1"/>
+    <w:basedOn xmlns:w="http://schemas.openxmlformats.org/wordprocessingml/2006/main" w:val="TableNormal"/>
+    <w:uiPriority xmlns:w="http://schemas.openxmlformats.org/wordprocessingml/2006/main" w:val="49"/>
+    <w:pPr xmlns:w="http://schemas.openxmlformats.org/wordprocessingml/2006/main">
+      <w:spacing xmlns:w="http://schemas.openxmlformats.org/wordprocessingml/2006/main" w:after="0" w:line="240" w:lineRule="auto"/>
+    </w:pPr>
+    <w:tblPr xmlns:w="http://schemas.openxmlformats.org/wordprocessingml/2006/main">
+      <w:tblStyleRowBandSize w:val="1"/>
+      <w:tblStyleColBandSize w:val="1"/>
+      <w:tblInd w:w="0" w:type="dxa"/>
+      <w:tblBorders>
+        <w:top w:val="single" w:color="9CC2E5" w:themeColor="accent1" w:themeTint="99" w:sz="4" w:space="0"/>
+        <w:left w:val="single" w:color="9CC2E5" w:themeColor="accent1" w:themeTint="99" w:sz="4" w:space="0"/>
+        <w:bottom w:val="single" w:color="9CC2E5" w:themeColor="accent1" w:themeTint="99" w:sz="4" w:space="0"/>
+        <w:right w:val="single" w:color="9CC2E5" w:themeColor="accent1" w:themeTint="99" w:sz="4" w:space="0"/>
+        <w:insideH w:val="single" w:color="9CC2E5" w:themeColor="accent1" w:themeTint="99" w:sz="4" w:space="0"/>
+        <w:insideV w:val="single" w:color="9CC2E5" w:themeColor="accent1" w:themeTint="99" w:sz="4" w:space="0"/>
+      </w:tblBorders>
+      <w:tblCellMar>
+        <w:top w:w="0" w:type="dxa"/>
+        <w:left w:w="108" w:type="dxa"/>
+        <w:bottom w:w="0" w:type="dxa"/>
+        <w:right w:w="108" w:type="dxa"/>
+      </w:tblCellMar>
+    </w:tblPr>
+    <w:tblStylePr xmlns:w="http://schemas.openxmlformats.org/wordprocessingml/2006/main" w:type="firstRow">
+      <w:rPr>
+        <w:b/>
+        <w:bCs/>
+        <w:color w:val="FFFFFF" w:themeColor="background1"/>
+      </w:rPr>
+      <w:tblPr/>
+      <w:tcPr>
+        <w:tcBorders>
+          <w:top w:val="single" w:color="5B9BD5" w:themeColor="accent1" w:sz="4" w:space="0"/>
+          <w:left w:val="single" w:color="5B9BD5" w:themeColor="accent1" w:sz="4" w:space="0"/>
+          <w:bottom w:val="single" w:color="5B9BD5" w:themeColor="accent1" w:sz="4" w:space="0"/>
+          <w:right w:val="single" w:color="5B9BD5" w:themeColor="accent1" w:sz="4" w:space="0"/>
+          <w:insideH w:val="nil"/>
+          <w:insideV w:val="nil"/>
+        </w:tcBorders>
+        <w:shd w:val="clear" w:color="auto" w:fill="5B9BD5" w:themeFill="accent1"/>
+      </w:tcPr>
+    </w:tblStylePr>
+    <w:tblStylePr xmlns:w="http://schemas.openxmlformats.org/wordprocessingml/2006/main" w:type="lastRow">
+      <w:rPr>
+        <w:b/>
+        <w:bCs/>
+      </w:rPr>
+      <w:tblPr/>
+      <w:tcPr>
+        <w:tcBorders>
+          <w:top w:val="double" w:color="5B9BD5" w:themeColor="accent1" w:sz="4" w:space="0"/>
+        </w:tcBorders>
+      </w:tcPr>
+    </w:tblStylePr>
+    <w:tblStylePr xmlns:w="http://schemas.openxmlformats.org/wordprocessingml/2006/main" w:type="firstCol">
+      <w:rPr>
+        <w:b/>
+        <w:bCs/>
+      </w:rPr>
+    </w:tblStylePr>
+    <w:tblStylePr xmlns:w="http://schemas.openxmlformats.org/wordprocessingml/2006/main" w:type="lastCol">
+      <w:rPr>
+        <w:b/>
+        <w:bCs/>
+      </w:rPr>
+    </w:tblStylePr>
+    <w:tblStylePr xmlns:w="http://schemas.openxmlformats.org/wordprocessingml/2006/main" w:type="band1Vert">
+      <w:tblPr/>
+      <w:tcPr>
+        <w:shd w:val="clear" w:color="auto" w:fill="DEEAF6" w:themeFill="accent1" w:themeFillTint="33"/>
+      </w:tcPr>
+    </w:tblStylePr>
+    <w:tblStylePr xmlns:w="http://schemas.openxmlformats.org/wordprocessingml/2006/main" w:type="band1Horz">
+      <w:tblPr/>
+      <w:tcPr>
+        <w:shd w:val="clear" w:color="auto" w:fill="DEEAF6" w:themeFill="accent1" w:themeFillTint="33"/>
+      </w:tcPr>
+    </w:tblStylePr>
   </w:style>
   <w:style xmlns:w14="http://schemas.microsoft.com/office/word/2010/wordml" xmlns:mc="http://schemas.openxmlformats.org/markup-compatibility/2006" xmlns:w="http://schemas.openxmlformats.org/wordprocessingml/2006/main" w:type="paragraph" w:styleId="ListParagraph" mc:Ignorable="w14">
     <w:name xmlns:w="http://schemas.openxmlformats.org/wordprocessingml/2006/main" w:val="List Paragraph"/>

</xml_diff>

<commit_message>
EngSoftII - versão 10
*documento de especificação
-seções sugeridas na aula 5 (slide54)
-requisitos funcionais
-requisitos de qualidade
-caso de uso textual
-caso de uso
-dfd
</commit_message>
<xml_diff>
--- a/EngenhariaSoftwareII.docx
+++ b/EngenhariaSoftwareII.docx
@@ -1505,10 +1505,10 @@
       </w:pPr>
       <w:r>
         <w:drawing>
-          <wp:inline wp14:editId="1AD8CEA9" wp14:anchorId="280CCA24">
+          <wp:inline wp14:editId="5002B41B" wp14:anchorId="280CCA24">
             <wp:extent cx="4572000" cy="2800350"/>
             <wp:effectExtent l="0" t="0" r="0" b="0"/>
-            <wp:docPr id="702368408" name="picture" title=""/>
+            <wp:docPr id="841314622" name="picture" title=""/>
             <wp:cNvGraphicFramePr>
               <a:graphicFrameLocks noChangeAspect="1"/>
             </wp:cNvGraphicFramePr>
@@ -1520,7 +1520,7 @@
                     <pic:cNvPicPr/>
                   </pic:nvPicPr>
                   <pic:blipFill>
-                    <a:blip r:embed="R7639d556186d42b2">
+                    <a:blip r:embed="Rdee62a2410014563">
                       <a:extLst>
                         <a:ext xmlns:a="http://schemas.openxmlformats.org/drawingml/2006/main" uri="{28A0092B-C50C-407E-A947-70E740481C1C}">
                           <a14:useLocalDpi val="0"/>
@@ -6243,7 +6243,7 @@
         <w:ind w:left="1440" w:right="0"/>
         <w:jc w:val="left"/>
         <w:rPr>
-          <w:rFonts w:ascii="Times New Roman" w:hAnsi="Times New Roman" w:eastAsia="Times New Roman" w:cs="Times New Roman" w:asciiTheme="minorAscii" w:hAnsiTheme="minorAscii" w:eastAsiaTheme="minorAscii" w:cstheme="minorAscii"/>
+          <w:rFonts w:ascii="Calibri" w:hAnsi="Calibri" w:eastAsia="Calibri" w:cs="Calibri" w:asciiTheme="minorAscii" w:hAnsiTheme="minorAscii" w:eastAsiaTheme="minorAscii" w:cstheme="minorAscii"/>
           <w:sz w:val="22"/>
           <w:szCs w:val="22"/>
         </w:rPr>
@@ -6290,6 +6290,84 @@
           <w:szCs w:val="22"/>
         </w:rPr>
         <w:t xml:space="preserve"> </w:t>
+      </w:r>
+    </w:p>
+    <w:p w14:noSpellErr="1">
+      <w:pPr>
+        <w:pStyle w:val="Normal"/>
+        <w:bidi w:val="0"/>
+        <w:spacing w:before="0" w:beforeAutospacing="off" w:after="0" w:afterAutospacing="off" w:line="360" w:lineRule="auto"/>
+        <w:ind w:left="1440" w:right="0"/>
+        <w:jc w:val="left"/>
+      </w:pPr>
+    </w:p>
+    <w:p w14:noSpellErr="1">
+      <w:pPr>
+        <w:pStyle w:val="Normal"/>
+        <w:bidi w:val="0"/>
+        <w:spacing w:before="0" w:beforeAutospacing="off" w:after="0" w:afterAutospacing="off" w:line="360" w:lineRule="auto"/>
+        <w:ind w:left="0" w:right="0"/>
+        <w:jc w:val="left"/>
+      </w:pPr>
+      <w:r>
+        <w:rPr>
+          <w:rFonts w:ascii="Times New Roman" w:hAnsi="Times New Roman" w:eastAsia="Times New Roman" w:cs="Times New Roman"/>
+          <w:sz w:val="22"/>
+          <w:szCs w:val="22"/>
+        </w:rPr>
+        <w:t>DFD</w:t>
+      </w:r>
+    </w:p>
+    <w:p w14:noSpellErr="1">
+      <w:pPr>
+        <w:pStyle w:val="Normal"/>
+        <w:bidi w:val="0"/>
+        <w:spacing w:before="0" w:beforeAutospacing="off" w:after="0" w:afterAutospacing="off" w:line="360" w:lineRule="auto"/>
+        <w:ind w:left="0" w:right="0"/>
+        <w:jc w:val="center"/>
+      </w:pPr>
+      <w:r>
+        <w:drawing>
+          <wp:inline wp14:editId="68FE8460" wp14:anchorId="3FDF2652">
+            <wp:extent cx="3324225" cy="4572000"/>
+            <wp:effectExtent l="0" t="0" r="0" b="0"/>
+            <wp:docPr id="731820806" name="picture" title=""/>
+            <wp:cNvGraphicFramePr>
+              <a:graphicFrameLocks noChangeAspect="1"/>
+            </wp:cNvGraphicFramePr>
+            <a:graphic>
+              <a:graphicData uri="http://schemas.openxmlformats.org/drawingml/2006/picture">
+                <pic:pic>
+                  <pic:nvPicPr>
+                    <pic:cNvPr id="0" name="picture"/>
+                    <pic:cNvPicPr/>
+                  </pic:nvPicPr>
+                  <pic:blipFill>
+                    <a:blip r:embed="R38ae60ad58b94991">
+                      <a:extLst>
+                        <a:ext xmlns:a="http://schemas.openxmlformats.org/drawingml/2006/main" uri="{28A0092B-C50C-407E-A947-70E740481C1C}">
+                          <a14:useLocalDpi val="0"/>
+                        </a:ext>
+                      </a:extLst>
+                    </a:blip>
+                    <a:stretch>
+                      <a:fillRect/>
+                    </a:stretch>
+                  </pic:blipFill>
+                  <pic:spPr>
+                    <a:xfrm>
+                      <a:off x="0" y="0"/>
+                      <a:ext cx="3324225" cy="4572000"/>
+                    </a:xfrm>
+                    <a:prstGeom prst="rect">
+                      <a:avLst/>
+                    </a:prstGeom>
+                  </pic:spPr>
+                </pic:pic>
+              </a:graphicData>
+            </a:graphic>
+          </wp:inline>
+        </w:drawing>
       </w:r>
     </w:p>
     <w:p w14:noSpellErr="1">

</xml_diff>

<commit_message>
EngSoftII - versão 11
*documento de especificação
-seções sugeridas na aula 5 (slide54)
-requisitos funcionais
-requisitos de qualidade
-caso de uso textual
-caso de uso
-dfd
-histórico de revisão
</commit_message>
<xml_diff>
--- a/EngenhariaSoftwareII.docx
+++ b/EngenhariaSoftwareII.docx
@@ -280,6 +280,8 @@
         <w:tblW w:w="0" w:type="auto"/>
         <w:tblInd w:w="0" w:type="dxa"/>
         <w:tblLook w:val="04A0" w:firstRow="1" w:lastRow="0" w:firstColumn="1" w:lastColumn="0" w:noHBand="0" w:noVBand="1"/>
+        <w:tblCaption w:val=""/>
+        <w:tblDescription w:val=""/>
       </w:tblPr>
       <w:tblGrid>
         <w:gridCol w:w="1635"/>
@@ -379,12 +381,34 @@
             <w:cnfStyle w:val="001000000000" w:firstRow="0" w:lastRow="0" w:firstColumn="1" w:lastColumn="0" w:oddVBand="0" w:evenVBand="0" w:oddHBand="0" w:evenHBand="0" w:firstRowFirstColumn="0" w:firstRowLastColumn="0" w:lastRowFirstColumn="0" w:lastRowLastColumn="0"/>
             <w:tcW w:w="1635" w:type="dxa"/>
             <w:tcMar/>
+            <w:vAlign w:val="center"/>
           </w:tcPr>
-          <w:p>
+          <w:p w14:noSpellErr="1">
             <w:pPr>
               <w:pStyle w:val="Normal"/>
               <w:jc w:val="center"/>
             </w:pPr>
+            <w:r>
+              <w:rPr>
+                <w:b w:val="0"/>
+                <w:bCs w:val="0"/>
+              </w:rPr>
+              <w:t>01</w:t>
+            </w:r>
+            <w:r>
+              <w:rPr>
+                <w:b w:val="0"/>
+                <w:bCs w:val="0"/>
+              </w:rPr>
+              <w:t>/04</w:t>
+            </w:r>
+            <w:r>
+              <w:rPr>
+                <w:b w:val="0"/>
+                <w:bCs w:val="0"/>
+              </w:rPr>
+              <w:t>/2016</w:t>
+            </w:r>
           </w:p>
         </w:tc>
         <w:tc>
@@ -392,12 +416,20 @@
             <w:cnfStyle w:val="000000000000" w:firstRow="0" w:lastRow="0" w:firstColumn="0" w:lastColumn="0" w:oddVBand="0" w:evenVBand="0" w:oddHBand="0" w:evenHBand="0" w:firstRowFirstColumn="0" w:firstRowLastColumn="0" w:lastRowFirstColumn="0" w:lastRowLastColumn="0"/>
             <w:tcW w:w="1110" w:type="dxa"/>
             <w:tcMar/>
+            <w:vAlign w:val="center"/>
           </w:tcPr>
-          <w:p>
+          <w:p w14:noSpellErr="1">
             <w:pPr>
               <w:pStyle w:val="Normal"/>
               <w:jc w:val="center"/>
             </w:pPr>
+            <w:r>
+              <w:rPr>
+                <w:b w:val="0"/>
+                <w:bCs w:val="0"/>
+              </w:rPr>
+              <w:t>0.1</w:t>
+            </w:r>
           </w:p>
         </w:tc>
         <w:tc>
@@ -405,12 +437,44 @@
             <w:cnfStyle w:val="000000000000" w:firstRow="0" w:lastRow="0" w:firstColumn="0" w:lastColumn="0" w:oddVBand="0" w:evenVBand="0" w:oddHBand="0" w:evenHBand="0" w:firstRowFirstColumn="0" w:firstRowLastColumn="0" w:lastRowFirstColumn="0" w:lastRowLastColumn="0"/>
             <w:tcW w:w="3960" w:type="dxa"/>
             <w:tcMar/>
+            <w:vAlign w:val="center"/>
           </w:tcPr>
-          <w:p>
+          <w:p w14:noSpellErr="1">
             <w:pPr>
               <w:pStyle w:val="Normal"/>
               <w:jc w:val="center"/>
             </w:pPr>
+            <w:r>
+              <w:rPr>
+                <w:b w:val="0"/>
+                <w:bCs w:val="0"/>
+              </w:rPr>
+              <w:t>Formação das duplas</w:t>
+            </w:r>
+            <w:r>
+              <w:rPr>
+                <w:b w:val="0"/>
+                <w:bCs w:val="0"/>
+              </w:rPr>
+              <w:t xml:space="preserve"> </w:t>
+            </w:r>
+            <w:r>
+              <w:rPr>
+                <w:b w:val="0"/>
+                <w:bCs w:val="0"/>
+              </w:rPr>
+              <w:t>e i</w:t>
+            </w:r>
+            <w:r>
+              <w:rPr>
+                <w:rFonts w:ascii="Calibri" w:hAnsi="Calibri" w:eastAsia="Calibri" w:cs="Calibri"/>
+                <w:b w:val="0"/>
+                <w:bCs w:val="0"/>
+                <w:sz w:val="22"/>
+                <w:szCs w:val="22"/>
+              </w:rPr>
+              <w:t xml:space="preserve">nício do repositório no GitHub </w:t>
+            </w:r>
           </w:p>
         </w:tc>
         <w:tc>
@@ -418,6 +482,7 @@
             <w:cnfStyle w:val="000000000000" w:firstRow="0" w:lastRow="0" w:firstColumn="0" w:lastColumn="0" w:oddVBand="0" w:evenVBand="0" w:oddHBand="0" w:evenHBand="0" w:firstRowFirstColumn="0" w:firstRowLastColumn="0" w:lastRowFirstColumn="0" w:lastRowLastColumn="0"/>
             <w:tcW w:w="2655" w:type="dxa"/>
             <w:tcMar/>
+            <w:vAlign w:val="center"/>
           </w:tcPr>
           <w:p w14:noSpellErr="1">
             <w:pPr>
@@ -430,6 +495,8 @@
             <w:r>
               <w:rPr>
                 <w:rFonts w:ascii="Calibri" w:hAnsi="Calibri" w:eastAsia="Calibri" w:cs="Calibri"/>
+                <w:b w:val="0"/>
+                <w:bCs w:val="0"/>
                 <w:sz w:val="22"/>
                 <w:szCs w:val="22"/>
               </w:rPr>
@@ -444,12 +511,34 @@
             <w:cnfStyle w:val="001000000000" w:firstRow="0" w:lastRow="0" w:firstColumn="1" w:lastColumn="0" w:oddVBand="0" w:evenVBand="0" w:oddHBand="0" w:evenHBand="0" w:firstRowFirstColumn="0" w:firstRowLastColumn="0" w:lastRowFirstColumn="0" w:lastRowLastColumn="0"/>
             <w:tcW w:w="1635" w:type="dxa"/>
             <w:tcMar/>
+            <w:vAlign w:val="center"/>
           </w:tcPr>
-          <w:p>
+          <w:p w14:noSpellErr="1">
             <w:pPr>
               <w:pStyle w:val="Normal"/>
               <w:jc w:val="center"/>
             </w:pPr>
+            <w:r>
+              <w:rPr>
+                <w:b w:val="0"/>
+                <w:bCs w:val="0"/>
+              </w:rPr>
+              <w:t>15</w:t>
+            </w:r>
+            <w:r>
+              <w:rPr>
+                <w:b w:val="0"/>
+                <w:bCs w:val="0"/>
+              </w:rPr>
+              <w:t>/04</w:t>
+            </w:r>
+            <w:r>
+              <w:rPr>
+                <w:b w:val="0"/>
+                <w:bCs w:val="0"/>
+              </w:rPr>
+              <w:t>/2016</w:t>
+            </w:r>
           </w:p>
         </w:tc>
         <w:tc>
@@ -457,12 +546,20 @@
             <w:cnfStyle w:val="000000000000" w:firstRow="0" w:lastRow="0" w:firstColumn="0" w:lastColumn="0" w:oddVBand="0" w:evenVBand="0" w:oddHBand="0" w:evenHBand="0" w:firstRowFirstColumn="0" w:firstRowLastColumn="0" w:lastRowFirstColumn="0" w:lastRowLastColumn="0"/>
             <w:tcW w:w="1110" w:type="dxa"/>
             <w:tcMar/>
+            <w:vAlign w:val="center"/>
           </w:tcPr>
-          <w:p>
+          <w:p w14:noSpellErr="1">
             <w:pPr>
               <w:pStyle w:val="Normal"/>
               <w:jc w:val="center"/>
             </w:pPr>
+            <w:r>
+              <w:rPr>
+                <w:b w:val="0"/>
+                <w:bCs w:val="0"/>
+              </w:rPr>
+              <w:t>0.2</w:t>
+            </w:r>
           </w:p>
         </w:tc>
         <w:tc>
@@ -470,12 +567,23 @@
             <w:cnfStyle w:val="000000000000" w:firstRow="0" w:lastRow="0" w:firstColumn="0" w:lastColumn="0" w:oddVBand="0" w:evenVBand="0" w:oddHBand="0" w:evenHBand="0" w:firstRowFirstColumn="0" w:firstRowLastColumn="0" w:lastRowFirstColumn="0" w:lastRowLastColumn="0"/>
             <w:tcW w:w="3960" w:type="dxa"/>
             <w:tcMar/>
+            <w:vAlign w:val="center"/>
           </w:tcPr>
-          <w:p>
+          <w:p w14:noSpellErr="1">
             <w:pPr>
               <w:pStyle w:val="Normal"/>
               <w:jc w:val="center"/>
             </w:pPr>
+            <w:r>
+              <w:rPr>
+                <w:rFonts w:ascii="Calibri" w:hAnsi="Calibri" w:eastAsia="Calibri" w:cs="Calibri"/>
+                <w:b w:val="0"/>
+                <w:bCs w:val="0"/>
+                <w:sz w:val="22"/>
+                <w:szCs w:val="22"/>
+              </w:rPr>
+              <w:t>Criação do documento de especificação</w:t>
+            </w:r>
           </w:p>
         </w:tc>
         <w:tc>
@@ -483,16 +591,1575 @@
             <w:cnfStyle w:val="000000000000" w:firstRow="0" w:lastRow="0" w:firstColumn="0" w:lastColumn="0" w:oddVBand="0" w:evenVBand="0" w:oddHBand="0" w:evenHBand="0" w:firstRowFirstColumn="0" w:firstRowLastColumn="0" w:lastRowFirstColumn="0" w:lastRowLastColumn="0"/>
             <w:tcW w:w="2655" w:type="dxa"/>
             <w:tcMar/>
+            <w:vAlign w:val="center"/>
+          </w:tcPr>
+          <w:p w14:noSpellErr="1">
+            <w:pPr>
+              <w:jc w:val="center"/>
+            </w:pPr>
+            <w:r>
+              <w:rPr>
+                <w:rFonts w:ascii="Calibri" w:hAnsi="Calibri" w:eastAsia="Calibri" w:cs="Calibri"/>
+                <w:sz w:val="22"/>
+                <w:szCs w:val="22"/>
+              </w:rPr>
+              <w:t>Karina Sayuri Hagiwara</w:t>
+            </w:r>
+          </w:p>
+        </w:tc>
+      </w:tr>
+      <w:tr>
+        <w:tc>
+          <w:tcPr>
+            <w:cnfStyle w:val="001000000000" w:firstRow="0" w:lastRow="0" w:firstColumn="1" w:lastColumn="0" w:oddVBand="0" w:evenVBand="0" w:oddHBand="0" w:evenHBand="0" w:firstRowFirstColumn="0" w:firstRowLastColumn="0" w:lastRowFirstColumn="0" w:lastRowLastColumn="0"/>
+            <w:tcW w:w="1635" w:type="dxa"/>
+            <w:tcMar/>
+            <w:vAlign w:val="center"/>
+          </w:tcPr>
+          <w:p w14:noSpellErr="1">
+            <w:pPr>
+              <w:pStyle w:val="Normal"/>
+              <w:jc w:val="center"/>
+            </w:pPr>
+            <w:r>
+              <w:rPr>
+                <w:b w:val="0"/>
+                <w:bCs w:val="0"/>
+              </w:rPr>
+              <w:t>27/04</w:t>
+            </w:r>
+            <w:r>
+              <w:rPr>
+                <w:b w:val="0"/>
+                <w:bCs w:val="0"/>
+              </w:rPr>
+              <w:t>/2016</w:t>
+            </w:r>
+          </w:p>
+        </w:tc>
+        <w:tc>
+          <w:tcPr>
+            <w:cnfStyle w:val="000000000000" w:firstRow="0" w:lastRow="0" w:firstColumn="0" w:lastColumn="0" w:oddVBand="0" w:evenVBand="0" w:oddHBand="0" w:evenHBand="0" w:firstRowFirstColumn="0" w:firstRowLastColumn="0" w:lastRowFirstColumn="0" w:lastRowLastColumn="0"/>
+            <w:tcW w:w="1110" w:type="dxa"/>
+            <w:tcMar/>
+            <w:vAlign w:val="center"/>
+          </w:tcPr>
+          <w:p w14:noSpellErr="1">
+            <w:pPr>
+              <w:pStyle w:val="Normal"/>
+              <w:jc w:val="center"/>
+            </w:pPr>
+            <w:r>
+              <w:rPr>
+                <w:b w:val="0"/>
+                <w:bCs w:val="0"/>
+              </w:rPr>
+              <w:t>0.3</w:t>
+            </w:r>
+          </w:p>
+        </w:tc>
+        <w:tc>
+          <w:tcPr>
+            <w:cnfStyle w:val="000000000000" w:firstRow="0" w:lastRow="0" w:firstColumn="0" w:lastColumn="0" w:oddVBand="0" w:evenVBand="0" w:oddHBand="0" w:evenHBand="0" w:firstRowFirstColumn="0" w:firstRowLastColumn="0" w:lastRowFirstColumn="0" w:lastRowLastColumn="0"/>
+            <w:tcW w:w="3960" w:type="dxa"/>
+            <w:tcMar/>
+            <w:vAlign w:val="center"/>
+          </w:tcPr>
+          <w:p w14:noSpellErr="1">
+            <w:pPr>
+              <w:pStyle w:val="Normal"/>
+              <w:jc w:val="center"/>
+            </w:pPr>
+            <w:r>
+              <w:rPr>
+                <w:rFonts w:ascii="Calibri" w:hAnsi="Calibri" w:eastAsia="Calibri" w:cs="Calibri"/>
+                <w:b w:val="0"/>
+                <w:bCs w:val="0"/>
+                <w:sz w:val="22"/>
+                <w:szCs w:val="22"/>
+              </w:rPr>
+              <w:t>Elicitação dos requisitos</w:t>
+            </w:r>
+          </w:p>
+        </w:tc>
+        <w:tc>
+          <w:tcPr>
+            <w:cnfStyle w:val="000000000000" w:firstRow="0" w:lastRow="0" w:firstColumn="0" w:lastColumn="0" w:oddVBand="0" w:evenVBand="0" w:oddHBand="0" w:evenHBand="0" w:firstRowFirstColumn="0" w:firstRowLastColumn="0" w:lastRowFirstColumn="0" w:lastRowLastColumn="0"/>
+            <w:tcW w:w="2655" w:type="dxa"/>
+            <w:tcMar/>
+            <w:vAlign w:val="center"/>
+          </w:tcPr>
+          <w:p w14:noSpellErr="1">
+            <w:pPr>
+              <w:jc w:val="center"/>
+            </w:pPr>
+            <w:r>
+              <w:rPr>
+                <w:rFonts w:ascii="Calibri" w:hAnsi="Calibri" w:eastAsia="Calibri" w:cs="Calibri"/>
+                <w:sz w:val="22"/>
+                <w:szCs w:val="22"/>
+              </w:rPr>
+              <w:t>Karina Sayuri Hagiwara</w:t>
+            </w:r>
+          </w:p>
+        </w:tc>
+      </w:tr>
+      <w:tr>
+        <w:tc>
+          <w:tcPr>
+            <w:cnfStyle w:val="001000000000" w:firstRow="0" w:lastRow="0" w:firstColumn="1" w:lastColumn="0" w:oddVBand="0" w:evenVBand="0" w:oddHBand="0" w:evenHBand="0" w:firstRowFirstColumn="0" w:firstRowLastColumn="0" w:lastRowFirstColumn="0" w:lastRowLastColumn="0"/>
+            <w:tcW w:w="1635" w:type="dxa"/>
+            <w:tcMar/>
+            <w:vAlign w:val="center"/>
+          </w:tcPr>
+          <w:p w14:noSpellErr="1">
+            <w:pPr>
+              <w:pStyle w:val="Normal"/>
+              <w:jc w:val="center"/>
+            </w:pPr>
+            <w:r>
+              <w:rPr>
+                <w:b w:val="0"/>
+                <w:bCs w:val="0"/>
+              </w:rPr>
+              <w:t>09/05</w:t>
+            </w:r>
+            <w:r>
+              <w:rPr>
+                <w:b w:val="0"/>
+                <w:bCs w:val="0"/>
+              </w:rPr>
+              <w:t>/2016</w:t>
+            </w:r>
+          </w:p>
+        </w:tc>
+        <w:tc>
+          <w:tcPr>
+            <w:cnfStyle w:val="000000000000" w:firstRow="0" w:lastRow="0" w:firstColumn="0" w:lastColumn="0" w:oddVBand="0" w:evenVBand="0" w:oddHBand="0" w:evenHBand="0" w:firstRowFirstColumn="0" w:firstRowLastColumn="0" w:lastRowFirstColumn="0" w:lastRowLastColumn="0"/>
+            <w:tcW w:w="1110" w:type="dxa"/>
+            <w:tcMar/>
+            <w:vAlign w:val="center"/>
+          </w:tcPr>
+          <w:p w14:noSpellErr="1">
+            <w:pPr>
+              <w:pStyle w:val="Normal"/>
+              <w:jc w:val="center"/>
+            </w:pPr>
+            <w:r>
+              <w:rPr>
+                <w:b w:val="0"/>
+                <w:bCs w:val="0"/>
+              </w:rPr>
+              <w:t>0.4</w:t>
+            </w:r>
+          </w:p>
+        </w:tc>
+        <w:tc>
+          <w:tcPr>
+            <w:cnfStyle w:val="000000000000" w:firstRow="0" w:lastRow="0" w:firstColumn="0" w:lastColumn="0" w:oddVBand="0" w:evenVBand="0" w:oddHBand="0" w:evenHBand="0" w:firstRowFirstColumn="0" w:firstRowLastColumn="0" w:lastRowFirstColumn="0" w:lastRowLastColumn="0"/>
+            <w:tcW w:w="3960" w:type="dxa"/>
+            <w:tcMar/>
+            <w:vAlign w:val="center"/>
+          </w:tcPr>
+          <w:p w14:noSpellErr="1">
+            <w:pPr>
+              <w:pStyle w:val="Normal"/>
+              <w:jc w:val="center"/>
+            </w:pPr>
+            <w:r>
+              <w:rPr>
+                <w:rFonts w:ascii="Calibri" w:hAnsi="Calibri" w:eastAsia="Calibri" w:cs="Calibri"/>
+                <w:b w:val="0"/>
+                <w:bCs w:val="0"/>
+                <w:sz w:val="22"/>
+                <w:szCs w:val="22"/>
+              </w:rPr>
+              <w:t>C</w:t>
+            </w:r>
+            <w:r>
+              <w:rPr>
+                <w:rFonts w:ascii="Calibri" w:hAnsi="Calibri" w:eastAsia="Calibri" w:cs="Calibri"/>
+                <w:b w:val="0"/>
+                <w:bCs w:val="0"/>
+                <w:sz w:val="22"/>
+                <w:szCs w:val="22"/>
+              </w:rPr>
+              <w:t>ategorização de kano</w:t>
+            </w:r>
+            <w:r>
+              <w:rPr>
+                <w:rFonts w:ascii="Calibri" w:hAnsi="Calibri" w:eastAsia="Calibri" w:cs="Calibri"/>
+                <w:b w:val="0"/>
+                <w:bCs w:val="0"/>
+                <w:sz w:val="22"/>
+                <w:szCs w:val="22"/>
+              </w:rPr>
+              <w:t xml:space="preserve"> (requisitos conscientes)</w:t>
+            </w:r>
+          </w:p>
+        </w:tc>
+        <w:tc>
+          <w:tcPr>
+            <w:cnfStyle w:val="000000000000" w:firstRow="0" w:lastRow="0" w:firstColumn="0" w:lastColumn="0" w:oddVBand="0" w:evenVBand="0" w:oddHBand="0" w:evenHBand="0" w:firstRowFirstColumn="0" w:firstRowLastColumn="0" w:lastRowFirstColumn="0" w:lastRowLastColumn="0"/>
+            <w:tcW w:w="2655" w:type="dxa"/>
+            <w:tcMar/>
+            <w:vAlign w:val="center"/>
+          </w:tcPr>
+          <w:p w14:noSpellErr="1">
+            <w:pPr>
+              <w:jc w:val="center"/>
+            </w:pPr>
+            <w:r>
+              <w:rPr>
+                <w:rFonts w:ascii="Calibri" w:hAnsi="Calibri" w:eastAsia="Calibri" w:cs="Calibri"/>
+                <w:sz w:val="22"/>
+                <w:szCs w:val="22"/>
+              </w:rPr>
+              <w:t>Karina Sayuri Hagiwara</w:t>
+            </w:r>
+          </w:p>
+        </w:tc>
+      </w:tr>
+      <w:tr>
+        <w:tc>
+          <w:tcPr>
+            <w:cnfStyle w:val="001000000000" w:firstRow="0" w:lastRow="0" w:firstColumn="1" w:lastColumn="0" w:oddVBand="0" w:evenVBand="0" w:oddHBand="0" w:evenHBand="0" w:firstRowFirstColumn="0" w:firstRowLastColumn="0" w:lastRowFirstColumn="0" w:lastRowLastColumn="0"/>
+            <w:tcW w:w="1635" w:type="dxa"/>
+            <w:tcMar/>
+            <w:vAlign w:val="center"/>
+          </w:tcPr>
+          <w:p w14:noSpellErr="1">
+            <w:pPr>
+              <w:pStyle w:val="Normal"/>
+              <w:jc w:val="center"/>
+            </w:pPr>
+            <w:r>
+              <w:rPr>
+                <w:b w:val="0"/>
+                <w:bCs w:val="0"/>
+              </w:rPr>
+              <w:t>15/05</w:t>
+            </w:r>
+            <w:r>
+              <w:rPr>
+                <w:b w:val="0"/>
+                <w:bCs w:val="0"/>
+              </w:rPr>
+              <w:t>/2016</w:t>
+            </w:r>
+          </w:p>
+        </w:tc>
+        <w:tc>
+          <w:tcPr>
+            <w:cnfStyle w:val="000000000000" w:firstRow="0" w:lastRow="0" w:firstColumn="0" w:lastColumn="0" w:oddVBand="0" w:evenVBand="0" w:oddHBand="0" w:evenHBand="0" w:firstRowFirstColumn="0" w:firstRowLastColumn="0" w:lastRowFirstColumn="0" w:lastRowLastColumn="0"/>
+            <w:tcW w:w="1110" w:type="dxa"/>
+            <w:tcMar/>
+            <w:vAlign w:val="center"/>
+          </w:tcPr>
+          <w:p w14:noSpellErr="1">
+            <w:pPr>
+              <w:pStyle w:val="Normal"/>
+              <w:jc w:val="center"/>
+            </w:pPr>
+            <w:r>
+              <w:rPr>
+                <w:b w:val="0"/>
+                <w:bCs w:val="0"/>
+              </w:rPr>
+              <w:t>0.5</w:t>
+            </w:r>
+          </w:p>
+        </w:tc>
+        <w:tc>
+          <w:tcPr>
+            <w:cnfStyle w:val="000000000000" w:firstRow="0" w:lastRow="0" w:firstColumn="0" w:lastColumn="0" w:oddVBand="0" w:evenVBand="0" w:oddHBand="0" w:evenHBand="0" w:firstRowFirstColumn="0" w:firstRowLastColumn="0" w:lastRowFirstColumn="0" w:lastRowLastColumn="0"/>
+            <w:tcW w:w="3960" w:type="dxa"/>
+            <w:tcMar/>
+            <w:vAlign w:val="center"/>
+          </w:tcPr>
+          <w:p w14:noSpellErr="1">
+            <w:pPr>
+              <w:pStyle w:val="Normal"/>
+              <w:jc w:val="center"/>
+            </w:pPr>
+            <w:r>
+              <w:rPr>
+                <w:rFonts w:ascii="Calibri" w:hAnsi="Calibri" w:eastAsia="Calibri" w:cs="Calibri"/>
+                <w:b w:val="0"/>
+                <w:bCs w:val="0"/>
+                <w:sz w:val="22"/>
+                <w:szCs w:val="22"/>
+              </w:rPr>
+              <w:t>C</w:t>
+            </w:r>
+            <w:r>
+              <w:rPr>
+                <w:rFonts w:ascii="Calibri" w:hAnsi="Calibri" w:eastAsia="Calibri" w:cs="Calibri"/>
+                <w:b w:val="0"/>
+                <w:bCs w:val="0"/>
+                <w:sz w:val="22"/>
+                <w:szCs w:val="22"/>
+              </w:rPr>
+              <w:t>ategorização de kano</w:t>
+            </w:r>
+            <w:r>
+              <w:rPr>
+                <w:rFonts w:ascii="Calibri" w:hAnsi="Calibri" w:eastAsia="Calibri" w:cs="Calibri"/>
+                <w:b w:val="0"/>
+                <w:bCs w:val="0"/>
+                <w:sz w:val="22"/>
+                <w:szCs w:val="22"/>
+              </w:rPr>
+              <w:t xml:space="preserve"> (requisitos </w:t>
+            </w:r>
+            <w:r>
+              <w:rPr>
+                <w:rFonts w:ascii="Calibri" w:hAnsi="Calibri" w:eastAsia="Calibri" w:cs="Calibri"/>
+                <w:b w:val="0"/>
+                <w:bCs w:val="0"/>
+                <w:sz w:val="22"/>
+                <w:szCs w:val="22"/>
+              </w:rPr>
+              <w:t>de qualidade</w:t>
+            </w:r>
+            <w:r>
+              <w:rPr>
+                <w:rFonts w:ascii="Calibri" w:hAnsi="Calibri" w:eastAsia="Calibri" w:cs="Calibri"/>
+                <w:b w:val="0"/>
+                <w:bCs w:val="0"/>
+                <w:sz w:val="22"/>
+                <w:szCs w:val="22"/>
+              </w:rPr>
+              <w:t>)</w:t>
+            </w:r>
+          </w:p>
+        </w:tc>
+        <w:tc>
+          <w:tcPr>
+            <w:cnfStyle w:val="000000000000" w:firstRow="0" w:lastRow="0" w:firstColumn="0" w:lastColumn="0" w:oddVBand="0" w:evenVBand="0" w:oddHBand="0" w:evenHBand="0" w:firstRowFirstColumn="0" w:firstRowLastColumn="0" w:lastRowFirstColumn="0" w:lastRowLastColumn="0"/>
+            <w:tcW w:w="2655" w:type="dxa"/>
+            <w:tcMar/>
+            <w:vAlign w:val="center"/>
+          </w:tcPr>
+          <w:p w14:noSpellErr="1">
+            <w:pPr>
+              <w:jc w:val="center"/>
+            </w:pPr>
+            <w:r>
+              <w:rPr>
+                <w:rFonts w:ascii="Calibri" w:hAnsi="Calibri" w:eastAsia="Calibri" w:cs="Calibri"/>
+                <w:sz w:val="22"/>
+                <w:szCs w:val="22"/>
+              </w:rPr>
+              <w:t>Karina Sayuri Hagiwara</w:t>
+            </w:r>
+          </w:p>
+        </w:tc>
+      </w:tr>
+      <w:tr>
+        <w:tc>
+          <w:tcPr>
+            <w:cnfStyle w:val="001000000000" w:firstRow="0" w:lastRow="0" w:firstColumn="1" w:lastColumn="0" w:oddVBand="0" w:evenVBand="0" w:oddHBand="0" w:evenHBand="0" w:firstRowFirstColumn="0" w:firstRowLastColumn="0" w:lastRowFirstColumn="0" w:lastRowLastColumn="0"/>
+            <w:tcW w:w="1635" w:type="dxa"/>
+            <w:tcMar/>
+            <w:vAlign w:val="center"/>
+          </w:tcPr>
+          <w:p w14:noSpellErr="1">
+            <w:pPr>
+              <w:pStyle w:val="Normal"/>
+              <w:bidi w:val="0"/>
+              <w:spacing w:before="0" w:beforeAutospacing="off" w:after="200" w:afterAutospacing="off" w:line="276" w:lineRule="auto"/>
+              <w:ind w:left="0" w:right="0"/>
+              <w:jc w:val="center"/>
+            </w:pPr>
+            <w:r>
+              <w:rPr>
+                <w:b w:val="0"/>
+                <w:bCs w:val="0"/>
+              </w:rPr>
+              <w:t>1</w:t>
+            </w:r>
+            <w:r>
+              <w:rPr>
+                <w:b w:val="0"/>
+                <w:bCs w:val="0"/>
+              </w:rPr>
+              <w:t>6</w:t>
+            </w:r>
+            <w:r>
+              <w:rPr>
+                <w:b w:val="0"/>
+                <w:bCs w:val="0"/>
+              </w:rPr>
+              <w:t>/05</w:t>
+            </w:r>
+            <w:r>
+              <w:rPr>
+                <w:b w:val="0"/>
+                <w:bCs w:val="0"/>
+              </w:rPr>
+              <w:t>/2016</w:t>
+            </w:r>
+          </w:p>
+        </w:tc>
+        <w:tc>
+          <w:tcPr>
+            <w:cnfStyle w:val="000000000000" w:firstRow="0" w:lastRow="0" w:firstColumn="0" w:lastColumn="0" w:oddVBand="0" w:evenVBand="0" w:oddHBand="0" w:evenHBand="0" w:firstRowFirstColumn="0" w:firstRowLastColumn="0" w:lastRowFirstColumn="0" w:lastRowLastColumn="0"/>
+            <w:tcW w:w="1110" w:type="dxa"/>
+            <w:tcMar/>
+            <w:vAlign w:val="center"/>
           </w:tcPr>
           <w:p>
             <w:pPr>
               <w:pStyle w:val="Normal"/>
               <w:jc w:val="center"/>
             </w:pPr>
+            <w:r>
+              <w:rPr>
+                <w:b w:val="0"/>
+                <w:bCs w:val="0"/>
+              </w:rPr>
+              <w:t>1</w:t>
+            </w:r>
+          </w:p>
+        </w:tc>
+        <w:tc>
+          <w:tcPr>
+            <w:cnfStyle w:val="000000000000" w:firstRow="0" w:lastRow="0" w:firstColumn="0" w:lastColumn="0" w:oddVBand="0" w:evenVBand="0" w:oddHBand="0" w:evenHBand="0" w:firstRowFirstColumn="0" w:firstRowLastColumn="0" w:lastRowFirstColumn="0" w:lastRowLastColumn="0"/>
+            <w:tcW w:w="3960" w:type="dxa"/>
+            <w:tcMar/>
+            <w:vAlign w:val="center"/>
+          </w:tcPr>
+          <w:p w14:noSpellErr="1">
+            <w:pPr>
+              <w:jc w:val="center"/>
+            </w:pPr>
+            <w:r>
+              <w:rPr>
+                <w:rFonts w:ascii="Calibri" w:hAnsi="Calibri" w:eastAsia="Calibri" w:cs="Calibri"/>
+                <w:b w:val="0"/>
+                <w:bCs w:val="0"/>
+                <w:sz w:val="22"/>
+                <w:szCs w:val="22"/>
+              </w:rPr>
+              <w:t xml:space="preserve">Estruturação do </w:t>
+            </w:r>
+            <w:r>
+              <w:rPr>
+                <w:rFonts w:ascii="Calibri" w:hAnsi="Calibri" w:eastAsia="Calibri" w:cs="Calibri"/>
+                <w:b w:val="0"/>
+                <w:bCs w:val="0"/>
+                <w:sz w:val="22"/>
+                <w:szCs w:val="22"/>
+              </w:rPr>
+              <w:t>documento de especificação</w:t>
+            </w:r>
+          </w:p>
+        </w:tc>
+        <w:tc>
+          <w:tcPr>
+            <w:cnfStyle w:val="000000000000" w:firstRow="0" w:lastRow="0" w:firstColumn="0" w:lastColumn="0" w:oddVBand="0" w:evenVBand="0" w:oddHBand="0" w:evenHBand="0" w:firstRowFirstColumn="0" w:firstRowLastColumn="0" w:lastRowFirstColumn="0" w:lastRowLastColumn="0"/>
+            <w:tcW w:w="2655" w:type="dxa"/>
+            <w:tcMar/>
+            <w:vAlign w:val="center"/>
+          </w:tcPr>
+          <w:p w14:noSpellErr="1">
+            <w:pPr>
+              <w:jc w:val="center"/>
+            </w:pPr>
+            <w:r>
+              <w:rPr>
+                <w:rFonts w:ascii="Calibri" w:hAnsi="Calibri" w:eastAsia="Calibri" w:cs="Calibri"/>
+                <w:sz w:val="22"/>
+                <w:szCs w:val="22"/>
+              </w:rPr>
+              <w:t>Karina Sayuri Hagiwara</w:t>
+            </w:r>
+          </w:p>
+        </w:tc>
+      </w:tr>
+      <w:tr>
+        <w:tc>
+          <w:tcPr>
+            <w:cnfStyle w:val="001000000000" w:firstRow="0" w:lastRow="0" w:firstColumn="1" w:lastColumn="0" w:oddVBand="0" w:evenVBand="0" w:oddHBand="0" w:evenHBand="0" w:firstRowFirstColumn="0" w:firstRowLastColumn="0" w:lastRowFirstColumn="0" w:lastRowLastColumn="0"/>
+            <w:tcW w:w="1635" w:type="dxa"/>
+            <w:tcMar/>
+            <w:vAlign w:val="center"/>
+          </w:tcPr>
+          <w:p w14:noSpellErr="1">
+            <w:pPr>
+              <w:pStyle w:val="Normal"/>
+              <w:jc w:val="center"/>
+            </w:pPr>
+            <w:r>
+              <w:rPr>
+                <w:b w:val="0"/>
+                <w:bCs w:val="0"/>
+              </w:rPr>
+              <w:t>16/05</w:t>
+            </w:r>
+            <w:r>
+              <w:rPr>
+                <w:b w:val="0"/>
+                <w:bCs w:val="0"/>
+              </w:rPr>
+              <w:t>/2016</w:t>
+            </w:r>
+          </w:p>
+        </w:tc>
+        <w:tc>
+          <w:tcPr>
+            <w:cnfStyle w:val="000000000000" w:firstRow="0" w:lastRow="0" w:firstColumn="0" w:lastColumn="0" w:oddVBand="0" w:evenVBand="0" w:oddHBand="0" w:evenHBand="0" w:firstRowFirstColumn="0" w:firstRowLastColumn="0" w:lastRowFirstColumn="0" w:lastRowLastColumn="0"/>
+            <w:tcW w:w="1110" w:type="dxa"/>
+            <w:tcMar/>
+            <w:vAlign w:val="center"/>
+          </w:tcPr>
+          <w:p>
+            <w:pPr>
+              <w:pStyle w:val="Normal"/>
+              <w:bidi w:val="0"/>
+              <w:spacing w:before="0" w:beforeAutospacing="off" w:after="200" w:afterAutospacing="off" w:line="276" w:lineRule="auto"/>
+              <w:ind w:left="0" w:right="0"/>
+              <w:jc w:val="center"/>
+            </w:pPr>
+            <w:r>
+              <w:rPr>
+                <w:b w:val="0"/>
+                <w:bCs w:val="0"/>
+              </w:rPr>
+              <w:t>2</w:t>
+            </w:r>
+          </w:p>
+        </w:tc>
+        <w:tc>
+          <w:tcPr>
+            <w:cnfStyle w:val="000000000000" w:firstRow="0" w:lastRow="0" w:firstColumn="0" w:lastColumn="0" w:oddVBand="0" w:evenVBand="0" w:oddHBand="0" w:evenHBand="0" w:firstRowFirstColumn="0" w:firstRowLastColumn="0" w:lastRowFirstColumn="0" w:lastRowLastColumn="0"/>
+            <w:tcW w:w="3960" w:type="dxa"/>
+            <w:tcMar/>
+            <w:vAlign w:val="center"/>
+          </w:tcPr>
+          <w:p w14:noSpellErr="1">
+            <w:pPr>
+              <w:pStyle w:val="Normal"/>
+              <w:jc w:val="center"/>
+            </w:pPr>
+            <w:r>
+              <w:rPr>
+                <w:b w:val="0"/>
+                <w:bCs w:val="0"/>
+              </w:rPr>
+              <w:t xml:space="preserve">Atualização da estrutura do </w:t>
+            </w:r>
+            <w:r>
+              <w:rPr>
+                <w:rFonts w:ascii="Calibri" w:hAnsi="Calibri" w:eastAsia="Calibri" w:cs="Calibri"/>
+                <w:b w:val="0"/>
+                <w:bCs w:val="0"/>
+                <w:sz w:val="22"/>
+                <w:szCs w:val="22"/>
+              </w:rPr>
+              <w:t>documento de especificação</w:t>
+            </w:r>
+          </w:p>
+        </w:tc>
+        <w:tc>
+          <w:tcPr>
+            <w:cnfStyle w:val="000000000000" w:firstRow="0" w:lastRow="0" w:firstColumn="0" w:lastColumn="0" w:oddVBand="0" w:evenVBand="0" w:oddHBand="0" w:evenHBand="0" w:firstRowFirstColumn="0" w:firstRowLastColumn="0" w:lastRowFirstColumn="0" w:lastRowLastColumn="0"/>
+            <w:tcW w:w="2655" w:type="dxa"/>
+            <w:tcMar/>
+            <w:vAlign w:val="center"/>
+          </w:tcPr>
+          <w:p w14:noSpellErr="1">
+            <w:pPr>
+              <w:jc w:val="center"/>
+            </w:pPr>
+            <w:r>
+              <w:rPr>
+                <w:rFonts w:ascii="Calibri" w:hAnsi="Calibri" w:eastAsia="Calibri" w:cs="Calibri"/>
+                <w:sz w:val="22"/>
+                <w:szCs w:val="22"/>
+              </w:rPr>
+              <w:t>Karina Sayuri Hagiwara</w:t>
+            </w:r>
+          </w:p>
+        </w:tc>
+      </w:tr>
+      <w:tr>
+        <w:tc>
+          <w:tcPr>
+            <w:cnfStyle w:val="001000000000" w:firstRow="0" w:lastRow="0" w:firstColumn="1" w:lastColumn="0" w:oddVBand="0" w:evenVBand="0" w:oddHBand="0" w:evenHBand="0" w:firstRowFirstColumn="0" w:firstRowLastColumn="0" w:lastRowFirstColumn="0" w:lastRowLastColumn="0"/>
+            <w:tcW w:w="1635" w:type="dxa"/>
+            <w:tcMar/>
+            <w:vAlign w:val="center"/>
+          </w:tcPr>
+          <w:p w14:noSpellErr="1">
+            <w:pPr>
+              <w:pStyle w:val="Normal"/>
+              <w:jc w:val="center"/>
+            </w:pPr>
+            <w:r>
+              <w:rPr>
+                <w:b w:val="0"/>
+                <w:bCs w:val="0"/>
+              </w:rPr>
+              <w:t>17/05</w:t>
+            </w:r>
+            <w:r>
+              <w:rPr>
+                <w:b w:val="0"/>
+                <w:bCs w:val="0"/>
+              </w:rPr>
+              <w:t>/2016</w:t>
+            </w:r>
+          </w:p>
+        </w:tc>
+        <w:tc>
+          <w:tcPr>
+            <w:cnfStyle w:val="000000000000" w:firstRow="0" w:lastRow="0" w:firstColumn="0" w:lastColumn="0" w:oddVBand="0" w:evenVBand="0" w:oddHBand="0" w:evenHBand="0" w:firstRowFirstColumn="0" w:firstRowLastColumn="0" w:lastRowFirstColumn="0" w:lastRowLastColumn="0"/>
+            <w:tcW w:w="1110" w:type="dxa"/>
+            <w:tcMar/>
+            <w:vAlign w:val="center"/>
+          </w:tcPr>
+          <w:p>
+            <w:pPr>
+              <w:pStyle w:val="Normal"/>
+              <w:jc w:val="center"/>
+            </w:pPr>
+            <w:r>
+              <w:rPr>
+                <w:b w:val="0"/>
+                <w:bCs w:val="0"/>
+              </w:rPr>
+              <w:t>3</w:t>
+            </w:r>
+          </w:p>
+        </w:tc>
+        <w:tc>
+          <w:tcPr>
+            <w:cnfStyle w:val="000000000000" w:firstRow="0" w:lastRow="0" w:firstColumn="0" w:lastColumn="0" w:oddVBand="0" w:evenVBand="0" w:oddHBand="0" w:evenHBand="0" w:firstRowFirstColumn="0" w:firstRowLastColumn="0" w:lastRowFirstColumn="0" w:lastRowLastColumn="0"/>
+            <w:tcW w:w="3960" w:type="dxa"/>
+            <w:tcMar/>
+            <w:vAlign w:val="center"/>
+          </w:tcPr>
+          <w:p w14:noSpellErr="1">
+            <w:pPr>
+              <w:jc w:val="center"/>
+            </w:pPr>
+            <w:r>
+              <w:rPr>
+                <w:b w:val="0"/>
+                <w:bCs w:val="0"/>
+              </w:rPr>
+              <w:t>Atualização dos requisitos funcionais</w:t>
+            </w:r>
+          </w:p>
+        </w:tc>
+        <w:tc>
+          <w:tcPr>
+            <w:cnfStyle w:val="000000000000" w:firstRow="0" w:lastRow="0" w:firstColumn="0" w:lastColumn="0" w:oddVBand="0" w:evenVBand="0" w:oddHBand="0" w:evenHBand="0" w:firstRowFirstColumn="0" w:firstRowLastColumn="0" w:lastRowFirstColumn="0" w:lastRowLastColumn="0"/>
+            <w:tcW w:w="2655" w:type="dxa"/>
+            <w:tcMar/>
+            <w:vAlign w:val="center"/>
+          </w:tcPr>
+          <w:p w14:noSpellErr="1">
+            <w:pPr>
+              <w:jc w:val="center"/>
+            </w:pPr>
+            <w:r>
+              <w:rPr>
+                <w:rFonts w:ascii="Calibri" w:hAnsi="Calibri" w:eastAsia="Calibri" w:cs="Calibri"/>
+                <w:sz w:val="22"/>
+                <w:szCs w:val="22"/>
+              </w:rPr>
+              <w:t>Karina Sayuri Hagiwara</w:t>
+            </w:r>
+          </w:p>
+        </w:tc>
+      </w:tr>
+      <w:tr>
+        <w:tc>
+          <w:tcPr>
+            <w:cnfStyle w:val="001000000000" w:firstRow="0" w:lastRow="0" w:firstColumn="1" w:lastColumn="0" w:oddVBand="0" w:evenVBand="0" w:oddHBand="0" w:evenHBand="0" w:firstRowFirstColumn="0" w:firstRowLastColumn="0" w:lastRowFirstColumn="0" w:lastRowLastColumn="0"/>
+            <w:tcW w:w="1635" w:type="dxa"/>
+            <w:tcMar/>
+            <w:vAlign w:val="center"/>
+          </w:tcPr>
+          <w:p w14:noSpellErr="1">
+            <w:pPr>
+              <w:pStyle w:val="Normal"/>
+              <w:jc w:val="center"/>
+            </w:pPr>
+            <w:r>
+              <w:rPr>
+                <w:b w:val="0"/>
+                <w:bCs w:val="0"/>
+              </w:rPr>
+              <w:t>17/05</w:t>
+            </w:r>
+            <w:r>
+              <w:rPr>
+                <w:b w:val="0"/>
+                <w:bCs w:val="0"/>
+              </w:rPr>
+              <w:t>/2016</w:t>
+            </w:r>
+          </w:p>
+        </w:tc>
+        <w:tc>
+          <w:tcPr>
+            <w:cnfStyle w:val="000000000000" w:firstRow="0" w:lastRow="0" w:firstColumn="0" w:lastColumn="0" w:oddVBand="0" w:evenVBand="0" w:oddHBand="0" w:evenHBand="0" w:firstRowFirstColumn="0" w:firstRowLastColumn="0" w:lastRowFirstColumn="0" w:lastRowLastColumn="0"/>
+            <w:tcW w:w="1110" w:type="dxa"/>
+            <w:tcMar/>
+            <w:vAlign w:val="center"/>
+          </w:tcPr>
+          <w:p>
+            <w:pPr>
+              <w:pStyle w:val="Normal"/>
+              <w:jc w:val="center"/>
+            </w:pPr>
+            <w:r>
+              <w:rPr>
+                <w:b w:val="0"/>
+                <w:bCs w:val="0"/>
+              </w:rPr>
+              <w:t>4</w:t>
+            </w:r>
+          </w:p>
+        </w:tc>
+        <w:tc>
+          <w:tcPr>
+            <w:cnfStyle w:val="000000000000" w:firstRow="0" w:lastRow="0" w:firstColumn="0" w:lastColumn="0" w:oddVBand="0" w:evenVBand="0" w:oddHBand="0" w:evenHBand="0" w:firstRowFirstColumn="0" w:firstRowLastColumn="0" w:lastRowFirstColumn="0" w:lastRowLastColumn="0"/>
+            <w:tcW w:w="3960" w:type="dxa"/>
+            <w:tcMar/>
+            <w:vAlign w:val="center"/>
+          </w:tcPr>
+          <w:p w14:noSpellErr="1">
+            <w:pPr>
+              <w:jc w:val="center"/>
+            </w:pPr>
+            <w:r>
+              <w:rPr>
+                <w:rFonts w:ascii="Calibri" w:hAnsi="Calibri" w:eastAsia="Calibri" w:cs="Calibri"/>
+                <w:b w:val="0"/>
+                <w:bCs w:val="0"/>
+                <w:sz w:val="22"/>
+                <w:szCs w:val="22"/>
+              </w:rPr>
+              <w:t>Atualização dos requisitos de qualidade</w:t>
+            </w:r>
+          </w:p>
+        </w:tc>
+        <w:tc>
+          <w:tcPr>
+            <w:cnfStyle w:val="000000000000" w:firstRow="0" w:lastRow="0" w:firstColumn="0" w:lastColumn="0" w:oddVBand="0" w:evenVBand="0" w:oddHBand="0" w:evenHBand="0" w:firstRowFirstColumn="0" w:firstRowLastColumn="0" w:lastRowFirstColumn="0" w:lastRowLastColumn="0"/>
+            <w:tcW w:w="2655" w:type="dxa"/>
+            <w:tcMar/>
+            <w:vAlign w:val="center"/>
+          </w:tcPr>
+          <w:p w14:noSpellErr="1">
+            <w:pPr>
+              <w:jc w:val="center"/>
+            </w:pPr>
+            <w:r>
+              <w:rPr>
+                <w:rFonts w:ascii="Calibri" w:hAnsi="Calibri" w:eastAsia="Calibri" w:cs="Calibri"/>
+                <w:sz w:val="22"/>
+                <w:szCs w:val="22"/>
+              </w:rPr>
+              <w:t>Karina Sayuri Hagiwara</w:t>
+            </w:r>
+          </w:p>
+        </w:tc>
+      </w:tr>
+      <w:tr>
+        <w:tc>
+          <w:tcPr>
+            <w:cnfStyle w:val="001000000000" w:firstRow="0" w:lastRow="0" w:firstColumn="1" w:lastColumn="0" w:oddVBand="0" w:evenVBand="0" w:oddHBand="0" w:evenHBand="0" w:firstRowFirstColumn="0" w:firstRowLastColumn="0" w:lastRowFirstColumn="0" w:lastRowLastColumn="0"/>
+            <w:tcW w:w="1635" w:type="dxa"/>
+            <w:tcMar/>
+            <w:vAlign w:val="center"/>
+          </w:tcPr>
+          <w:p w14:noSpellErr="1">
+            <w:pPr>
+              <w:pStyle w:val="Normal"/>
+              <w:jc w:val="center"/>
+            </w:pPr>
+            <w:r>
+              <w:rPr>
+                <w:b w:val="0"/>
+                <w:bCs w:val="0"/>
+              </w:rPr>
+              <w:t>17/05</w:t>
+            </w:r>
+            <w:r>
+              <w:rPr>
+                <w:b w:val="0"/>
+                <w:bCs w:val="0"/>
+              </w:rPr>
+              <w:t>/2016</w:t>
+            </w:r>
+          </w:p>
+        </w:tc>
+        <w:tc>
+          <w:tcPr>
+            <w:cnfStyle w:val="000000000000" w:firstRow="0" w:lastRow="0" w:firstColumn="0" w:lastColumn="0" w:oddVBand="0" w:evenVBand="0" w:oddHBand="0" w:evenHBand="0" w:firstRowFirstColumn="0" w:firstRowLastColumn="0" w:lastRowFirstColumn="0" w:lastRowLastColumn="0"/>
+            <w:tcW w:w="1110" w:type="dxa"/>
+            <w:tcMar/>
+            <w:vAlign w:val="center"/>
+          </w:tcPr>
+          <w:p>
+            <w:pPr>
+              <w:pStyle w:val="Normal"/>
+              <w:jc w:val="center"/>
+            </w:pPr>
+            <w:r>
+              <w:rPr>
+                <w:b w:val="0"/>
+                <w:bCs w:val="0"/>
+              </w:rPr>
+              <w:t>5</w:t>
+            </w:r>
+          </w:p>
+        </w:tc>
+        <w:tc>
+          <w:tcPr>
+            <w:cnfStyle w:val="000000000000" w:firstRow="0" w:lastRow="0" w:firstColumn="0" w:lastColumn="0" w:oddVBand="0" w:evenVBand="0" w:oddHBand="0" w:evenHBand="0" w:firstRowFirstColumn="0" w:firstRowLastColumn="0" w:lastRowFirstColumn="0" w:lastRowLastColumn="0"/>
+            <w:tcW w:w="3960" w:type="dxa"/>
+            <w:tcMar/>
+            <w:vAlign w:val="center"/>
+          </w:tcPr>
+          <w:p w14:noSpellErr="1">
+            <w:pPr>
+              <w:pStyle w:val="Normal"/>
+              <w:jc w:val="center"/>
+            </w:pPr>
+            <w:r>
+              <w:rPr>
+                <w:b w:val="0"/>
+                <w:bCs w:val="0"/>
+              </w:rPr>
+              <w:t>Organização do documento</w:t>
+            </w:r>
+          </w:p>
+        </w:tc>
+        <w:tc>
+          <w:tcPr>
+            <w:cnfStyle w:val="000000000000" w:firstRow="0" w:lastRow="0" w:firstColumn="0" w:lastColumn="0" w:oddVBand="0" w:evenVBand="0" w:oddHBand="0" w:evenHBand="0" w:firstRowFirstColumn="0" w:firstRowLastColumn="0" w:lastRowFirstColumn="0" w:lastRowLastColumn="0"/>
+            <w:tcW w:w="2655" w:type="dxa"/>
+            <w:tcMar/>
+            <w:vAlign w:val="center"/>
+          </w:tcPr>
+          <w:p w14:noSpellErr="1">
+            <w:pPr>
+              <w:jc w:val="center"/>
+            </w:pPr>
+            <w:r>
+              <w:rPr>
+                <w:rFonts w:ascii="Calibri" w:hAnsi="Calibri" w:eastAsia="Calibri" w:cs="Calibri"/>
+                <w:sz w:val="22"/>
+                <w:szCs w:val="22"/>
+              </w:rPr>
+              <w:t>Karina Sayuri Hagiwara</w:t>
+            </w:r>
+          </w:p>
+        </w:tc>
+      </w:tr>
+      <w:tr>
+        <w:tc>
+          <w:tcPr>
+            <w:cnfStyle w:val="001000000000" w:firstRow="0" w:lastRow="0" w:firstColumn="1" w:lastColumn="0" w:oddVBand="0" w:evenVBand="0" w:oddHBand="0" w:evenHBand="0" w:firstRowFirstColumn="0" w:firstRowLastColumn="0" w:lastRowFirstColumn="0" w:lastRowLastColumn="0"/>
+            <w:tcW w:w="1635" w:type="dxa"/>
+            <w:tcMar/>
+            <w:vAlign w:val="center"/>
+          </w:tcPr>
+          <w:p w14:noSpellErr="1">
+            <w:pPr>
+              <w:pStyle w:val="Normal"/>
+              <w:jc w:val="center"/>
+            </w:pPr>
+            <w:r>
+              <w:rPr>
+                <w:b w:val="0"/>
+                <w:bCs w:val="0"/>
+              </w:rPr>
+              <w:t>20/05</w:t>
+            </w:r>
+            <w:r>
+              <w:rPr>
+                <w:b w:val="0"/>
+                <w:bCs w:val="0"/>
+              </w:rPr>
+              <w:t>/2016</w:t>
+            </w:r>
+          </w:p>
+        </w:tc>
+        <w:tc>
+          <w:tcPr>
+            <w:cnfStyle w:val="000000000000" w:firstRow="0" w:lastRow="0" w:firstColumn="0" w:lastColumn="0" w:oddVBand="0" w:evenVBand="0" w:oddHBand="0" w:evenHBand="0" w:firstRowFirstColumn="0" w:firstRowLastColumn="0" w:lastRowFirstColumn="0" w:lastRowLastColumn="0"/>
+            <w:tcW w:w="1110" w:type="dxa"/>
+            <w:tcMar/>
+            <w:vAlign w:val="center"/>
+          </w:tcPr>
+          <w:p>
+            <w:pPr>
+              <w:pStyle w:val="Normal"/>
+              <w:jc w:val="center"/>
+            </w:pPr>
+            <w:r>
+              <w:rPr>
+                <w:b w:val="0"/>
+                <w:bCs w:val="0"/>
+              </w:rPr>
+              <w:t>6</w:t>
+            </w:r>
+          </w:p>
+        </w:tc>
+        <w:tc>
+          <w:tcPr>
+            <w:cnfStyle w:val="000000000000" w:firstRow="0" w:lastRow="0" w:firstColumn="0" w:lastColumn="0" w:oddVBand="0" w:evenVBand="0" w:oddHBand="0" w:evenHBand="0" w:firstRowFirstColumn="0" w:firstRowLastColumn="0" w:lastRowFirstColumn="0" w:lastRowLastColumn="0"/>
+            <w:tcW w:w="3960" w:type="dxa"/>
+            <w:tcMar/>
+            <w:vAlign w:val="center"/>
+          </w:tcPr>
+          <w:p w14:noSpellErr="1">
+            <w:pPr>
+              <w:pStyle w:val="Normal"/>
+              <w:jc w:val="center"/>
+            </w:pPr>
+            <w:r>
+              <w:rPr>
+                <w:b w:val="0"/>
+                <w:bCs w:val="0"/>
+              </w:rPr>
+              <w:t>Caso de uso textual (funcionalidade A)</w:t>
+            </w:r>
+          </w:p>
+        </w:tc>
+        <w:tc>
+          <w:tcPr>
+            <w:cnfStyle w:val="000000000000" w:firstRow="0" w:lastRow="0" w:firstColumn="0" w:lastColumn="0" w:oddVBand="0" w:evenVBand="0" w:oddHBand="0" w:evenHBand="0" w:firstRowFirstColumn="0" w:firstRowLastColumn="0" w:lastRowFirstColumn="0" w:lastRowLastColumn="0"/>
+            <w:tcW w:w="2655" w:type="dxa"/>
+            <w:tcMar/>
+            <w:vAlign w:val="center"/>
+          </w:tcPr>
+          <w:p w14:noSpellErr="1">
+            <w:pPr>
+              <w:jc w:val="center"/>
+            </w:pPr>
+            <w:r>
+              <w:rPr>
+                <w:rFonts w:ascii="Calibri" w:hAnsi="Calibri" w:eastAsia="Calibri" w:cs="Calibri"/>
+                <w:sz w:val="22"/>
+                <w:szCs w:val="22"/>
+              </w:rPr>
+              <w:t>Karina Sayuri Hagiwara</w:t>
+            </w:r>
+          </w:p>
+        </w:tc>
+      </w:tr>
+      <w:tr>
+        <w:tc>
+          <w:tcPr>
+            <w:cnfStyle w:val="001000000000" w:firstRow="0" w:lastRow="0" w:firstColumn="1" w:lastColumn="0" w:oddVBand="0" w:evenVBand="0" w:oddHBand="0" w:evenHBand="0" w:firstRowFirstColumn="0" w:firstRowLastColumn="0" w:lastRowFirstColumn="0" w:lastRowLastColumn="0"/>
+            <w:tcW w:w="1635" w:type="dxa"/>
+            <w:tcMar/>
+            <w:vAlign w:val="center"/>
+          </w:tcPr>
+          <w:p w14:noSpellErr="1">
+            <w:pPr>
+              <w:pStyle w:val="Normal"/>
+              <w:jc w:val="center"/>
+            </w:pPr>
+            <w:r>
+              <w:rPr>
+                <w:b w:val="0"/>
+                <w:bCs w:val="0"/>
+              </w:rPr>
+              <w:t>22/05</w:t>
+            </w:r>
+            <w:r>
+              <w:rPr>
+                <w:b w:val="0"/>
+                <w:bCs w:val="0"/>
+              </w:rPr>
+              <w:t>/2016</w:t>
+            </w:r>
+          </w:p>
+        </w:tc>
+        <w:tc>
+          <w:tcPr>
+            <w:cnfStyle w:val="000000000000" w:firstRow="0" w:lastRow="0" w:firstColumn="0" w:lastColumn="0" w:oddVBand="0" w:evenVBand="0" w:oddHBand="0" w:evenHBand="0" w:firstRowFirstColumn="0" w:firstRowLastColumn="0" w:lastRowFirstColumn="0" w:lastRowLastColumn="0"/>
+            <w:tcW w:w="1110" w:type="dxa"/>
+            <w:tcMar/>
+            <w:vAlign w:val="center"/>
+          </w:tcPr>
+          <w:p>
+            <w:pPr>
+              <w:pStyle w:val="Normal"/>
+              <w:jc w:val="center"/>
+            </w:pPr>
+            <w:r>
+              <w:rPr>
+                <w:b w:val="0"/>
+                <w:bCs w:val="0"/>
+              </w:rPr>
+              <w:t>7</w:t>
+            </w:r>
+          </w:p>
+        </w:tc>
+        <w:tc>
+          <w:tcPr>
+            <w:cnfStyle w:val="000000000000" w:firstRow="0" w:lastRow="0" w:firstColumn="0" w:lastColumn="0" w:oddVBand="0" w:evenVBand="0" w:oddHBand="0" w:evenHBand="0" w:firstRowFirstColumn="0" w:firstRowLastColumn="0" w:lastRowFirstColumn="0" w:lastRowLastColumn="0"/>
+            <w:tcW w:w="3960" w:type="dxa"/>
+            <w:tcMar/>
+            <w:vAlign w:val="center"/>
+          </w:tcPr>
+          <w:p w14:noSpellErr="1">
+            <w:pPr>
+              <w:jc w:val="center"/>
+            </w:pPr>
+            <w:r>
+              <w:rPr>
+                <w:rFonts w:ascii="Calibri" w:hAnsi="Calibri" w:eastAsia="Calibri" w:cs="Calibri"/>
+                <w:b w:val="0"/>
+                <w:bCs w:val="0"/>
+                <w:sz w:val="22"/>
+                <w:szCs w:val="22"/>
+              </w:rPr>
+              <w:t>Caso de uso textual (funcionalidade B</w:t>
+            </w:r>
+            <w:r>
+              <w:rPr>
+                <w:rFonts w:ascii="Calibri" w:hAnsi="Calibri" w:eastAsia="Calibri" w:cs="Calibri"/>
+                <w:b w:val="0"/>
+                <w:bCs w:val="0"/>
+                <w:sz w:val="22"/>
+                <w:szCs w:val="22"/>
+              </w:rPr>
+              <w:t>)</w:t>
+            </w:r>
+          </w:p>
+        </w:tc>
+        <w:tc>
+          <w:tcPr>
+            <w:cnfStyle w:val="000000000000" w:firstRow="0" w:lastRow="0" w:firstColumn="0" w:lastColumn="0" w:oddVBand="0" w:evenVBand="0" w:oddHBand="0" w:evenHBand="0" w:firstRowFirstColumn="0" w:firstRowLastColumn="0" w:lastRowFirstColumn="0" w:lastRowLastColumn="0"/>
+            <w:tcW w:w="2655" w:type="dxa"/>
+            <w:tcMar/>
+            <w:vAlign w:val="center"/>
+          </w:tcPr>
+          <w:p w14:noSpellErr="1">
+            <w:pPr>
+              <w:jc w:val="center"/>
+            </w:pPr>
+            <w:r>
+              <w:rPr>
+                <w:rFonts w:ascii="Calibri" w:hAnsi="Calibri" w:eastAsia="Calibri" w:cs="Calibri"/>
+                <w:sz w:val="22"/>
+                <w:szCs w:val="22"/>
+              </w:rPr>
+              <w:t>Karina Sayuri Hagiwara</w:t>
+            </w:r>
+          </w:p>
+        </w:tc>
+      </w:tr>
+      <w:tr>
+        <w:tc>
+          <w:tcPr>
+            <w:cnfStyle w:val="001000000000" w:firstRow="0" w:lastRow="0" w:firstColumn="1" w:lastColumn="0" w:oddVBand="0" w:evenVBand="0" w:oddHBand="0" w:evenHBand="0" w:firstRowFirstColumn="0" w:firstRowLastColumn="0" w:lastRowFirstColumn="0" w:lastRowLastColumn="0"/>
+            <w:tcW w:w="1635" w:type="dxa"/>
+            <w:tcMar/>
+            <w:vAlign w:val="center"/>
+          </w:tcPr>
+          <w:p w14:noSpellErr="1">
+            <w:pPr>
+              <w:pStyle w:val="Normal"/>
+              <w:jc w:val="center"/>
+            </w:pPr>
+            <w:r>
+              <w:rPr>
+                <w:b w:val="0"/>
+                <w:bCs w:val="0"/>
+              </w:rPr>
+              <w:t>24/05/2016</w:t>
+            </w:r>
+          </w:p>
+        </w:tc>
+        <w:tc>
+          <w:tcPr>
+            <w:cnfStyle w:val="000000000000" w:firstRow="0" w:lastRow="0" w:firstColumn="0" w:lastColumn="0" w:oddVBand="0" w:evenVBand="0" w:oddHBand="0" w:evenHBand="0" w:firstRowFirstColumn="0" w:firstRowLastColumn="0" w:lastRowFirstColumn="0" w:lastRowLastColumn="0"/>
+            <w:tcW w:w="1110" w:type="dxa"/>
+            <w:tcMar/>
+            <w:vAlign w:val="center"/>
+          </w:tcPr>
+          <w:p>
+            <w:pPr>
+              <w:pStyle w:val="Normal"/>
+              <w:jc w:val="center"/>
+            </w:pPr>
+            <w:r>
+              <w:rPr>
+                <w:b w:val="0"/>
+                <w:bCs w:val="0"/>
+              </w:rPr>
+              <w:t>8</w:t>
+            </w:r>
+          </w:p>
+        </w:tc>
+        <w:tc>
+          <w:tcPr>
+            <w:cnfStyle w:val="000000000000" w:firstRow="0" w:lastRow="0" w:firstColumn="0" w:lastColumn="0" w:oddVBand="0" w:evenVBand="0" w:oddHBand="0" w:evenHBand="0" w:firstRowFirstColumn="0" w:firstRowLastColumn="0" w:lastRowFirstColumn="0" w:lastRowLastColumn="0"/>
+            <w:tcW w:w="3960" w:type="dxa"/>
+            <w:tcMar/>
+            <w:vAlign w:val="center"/>
+          </w:tcPr>
+          <w:p w14:noSpellErr="1">
+            <w:pPr>
+              <w:jc w:val="center"/>
+            </w:pPr>
+            <w:r>
+              <w:rPr>
+                <w:rFonts w:ascii="Calibri" w:hAnsi="Calibri" w:eastAsia="Calibri" w:cs="Calibri"/>
+                <w:b w:val="0"/>
+                <w:bCs w:val="0"/>
+                <w:sz w:val="22"/>
+                <w:szCs w:val="22"/>
+              </w:rPr>
+              <w:t>Caso de uso textual</w:t>
+            </w:r>
+          </w:p>
+        </w:tc>
+        <w:tc>
+          <w:tcPr>
+            <w:cnfStyle w:val="000000000000" w:firstRow="0" w:lastRow="0" w:firstColumn="0" w:lastColumn="0" w:oddVBand="0" w:evenVBand="0" w:oddHBand="0" w:evenHBand="0" w:firstRowFirstColumn="0" w:firstRowLastColumn="0" w:lastRowFirstColumn="0" w:lastRowLastColumn="0"/>
+            <w:tcW w:w="2655" w:type="dxa"/>
+            <w:tcMar/>
+            <w:vAlign w:val="center"/>
+          </w:tcPr>
+          <w:p w14:noSpellErr="1">
+            <w:pPr>
+              <w:jc w:val="center"/>
+            </w:pPr>
+            <w:r>
+              <w:rPr>
+                <w:rFonts w:ascii="Calibri" w:hAnsi="Calibri" w:eastAsia="Calibri" w:cs="Calibri"/>
+                <w:sz w:val="22"/>
+                <w:szCs w:val="22"/>
+              </w:rPr>
+              <w:t>Karina Sayuri Hagiwara</w:t>
+            </w:r>
+          </w:p>
+        </w:tc>
+      </w:tr>
+      <w:tr>
+        <w:tc>
+          <w:tcPr>
+            <w:cnfStyle w:val="001000000000" w:firstRow="0" w:lastRow="0" w:firstColumn="1" w:lastColumn="0" w:oddVBand="0" w:evenVBand="0" w:oddHBand="0" w:evenHBand="0" w:firstRowFirstColumn="0" w:firstRowLastColumn="0" w:lastRowFirstColumn="0" w:lastRowLastColumn="0"/>
+            <w:tcW w:w="1635" w:type="dxa"/>
+            <w:tcMar/>
+            <w:vAlign w:val="center"/>
+          </w:tcPr>
+          <w:p w14:noSpellErr="1">
+            <w:pPr>
+              <w:pStyle w:val="Normal"/>
+              <w:jc w:val="center"/>
+            </w:pPr>
+            <w:r>
+              <w:rPr>
+                <w:b w:val="0"/>
+                <w:bCs w:val="0"/>
+              </w:rPr>
+              <w:t>24/05/2016</w:t>
+            </w:r>
+          </w:p>
+        </w:tc>
+        <w:tc>
+          <w:tcPr>
+            <w:cnfStyle w:val="000000000000" w:firstRow="0" w:lastRow="0" w:firstColumn="0" w:lastColumn="0" w:oddVBand="0" w:evenVBand="0" w:oddHBand="0" w:evenHBand="0" w:firstRowFirstColumn="0" w:firstRowLastColumn="0" w:lastRowFirstColumn="0" w:lastRowLastColumn="0"/>
+            <w:tcW w:w="1110" w:type="dxa"/>
+            <w:tcMar/>
+            <w:vAlign w:val="center"/>
+          </w:tcPr>
+          <w:p>
+            <w:pPr>
+              <w:pStyle w:val="Normal"/>
+              <w:jc w:val="center"/>
+            </w:pPr>
+            <w:r>
+              <w:rPr>
+                <w:b w:val="0"/>
+                <w:bCs w:val="0"/>
+              </w:rPr>
+              <w:t>9</w:t>
+            </w:r>
+          </w:p>
+        </w:tc>
+        <w:tc>
+          <w:tcPr>
+            <w:cnfStyle w:val="000000000000" w:firstRow="0" w:lastRow="0" w:firstColumn="0" w:lastColumn="0" w:oddVBand="0" w:evenVBand="0" w:oddHBand="0" w:evenHBand="0" w:firstRowFirstColumn="0" w:firstRowLastColumn="0" w:lastRowFirstColumn="0" w:lastRowLastColumn="0"/>
+            <w:tcW w:w="3960" w:type="dxa"/>
+            <w:tcMar/>
+            <w:vAlign w:val="center"/>
+          </w:tcPr>
+          <w:p w14:noSpellErr="1">
+            <w:pPr>
+              <w:pStyle w:val="Normal"/>
+              <w:jc w:val="center"/>
+            </w:pPr>
+            <w:r>
+              <w:rPr>
+                <w:rFonts w:ascii="Calibri" w:hAnsi="Calibri" w:eastAsia="Calibri" w:cs="Calibri"/>
+                <w:b w:val="0"/>
+                <w:bCs w:val="0"/>
+                <w:sz w:val="22"/>
+                <w:szCs w:val="22"/>
+              </w:rPr>
+              <w:t>Caso de us</w:t>
+            </w:r>
+            <w:r>
+              <w:rPr>
+                <w:rFonts w:ascii="Calibri" w:hAnsi="Calibri" w:eastAsia="Calibri" w:cs="Calibri"/>
+                <w:b w:val="0"/>
+                <w:bCs w:val="0"/>
+                <w:sz w:val="22"/>
+                <w:szCs w:val="22"/>
+              </w:rPr>
+              <w:t>o</w:t>
+            </w:r>
+          </w:p>
+        </w:tc>
+        <w:tc>
+          <w:tcPr>
+            <w:cnfStyle w:val="000000000000" w:firstRow="0" w:lastRow="0" w:firstColumn="0" w:lastColumn="0" w:oddVBand="0" w:evenVBand="0" w:oddHBand="0" w:evenHBand="0" w:firstRowFirstColumn="0" w:firstRowLastColumn="0" w:lastRowFirstColumn="0" w:lastRowLastColumn="0"/>
+            <w:tcW w:w="2655" w:type="dxa"/>
+            <w:tcMar/>
+            <w:vAlign w:val="center"/>
+          </w:tcPr>
+          <w:p w14:noSpellErr="1">
+            <w:pPr>
+              <w:jc w:val="center"/>
+            </w:pPr>
+            <w:r>
+              <w:rPr>
+                <w:rFonts w:ascii="Calibri" w:hAnsi="Calibri" w:eastAsia="Calibri" w:cs="Calibri"/>
+                <w:sz w:val="22"/>
+                <w:szCs w:val="22"/>
+              </w:rPr>
+              <w:t>Karina Sayuri Hagiwara</w:t>
+            </w:r>
+          </w:p>
+        </w:tc>
+      </w:tr>
+      <w:tr>
+        <w:tc>
+          <w:tcPr>
+            <w:cnfStyle w:val="001000000000" w:firstRow="0" w:lastRow="0" w:firstColumn="1" w:lastColumn="0" w:oddVBand="0" w:evenVBand="0" w:oddHBand="0" w:evenHBand="0" w:firstRowFirstColumn="0" w:firstRowLastColumn="0" w:lastRowFirstColumn="0" w:lastRowLastColumn="0"/>
+            <w:tcW w:w="1635" w:type="dxa"/>
+            <w:tcMar/>
+            <w:vAlign w:val="center"/>
+          </w:tcPr>
+          <w:p w14:noSpellErr="1">
+            <w:pPr>
+              <w:pStyle w:val="Normal"/>
+              <w:jc w:val="center"/>
+            </w:pPr>
+            <w:r>
+              <w:rPr>
+                <w:b w:val="0"/>
+                <w:bCs w:val="0"/>
+              </w:rPr>
+              <w:t>25/05/2016</w:t>
+            </w:r>
+          </w:p>
+        </w:tc>
+        <w:tc>
+          <w:tcPr>
+            <w:cnfStyle w:val="000000000000" w:firstRow="0" w:lastRow="0" w:firstColumn="0" w:lastColumn="0" w:oddVBand="0" w:evenVBand="0" w:oddHBand="0" w:evenHBand="0" w:firstRowFirstColumn="0" w:firstRowLastColumn="0" w:lastRowFirstColumn="0" w:lastRowLastColumn="0"/>
+            <w:tcW w:w="1110" w:type="dxa"/>
+            <w:tcMar/>
+            <w:vAlign w:val="center"/>
+          </w:tcPr>
+          <w:p w14:noSpellErr="1">
+            <w:pPr>
+              <w:pStyle w:val="Normal"/>
+              <w:jc w:val="center"/>
+            </w:pPr>
+            <w:r>
+              <w:rPr>
+                <w:b w:val="0"/>
+                <w:bCs w:val="0"/>
+              </w:rPr>
+              <w:t>9.1</w:t>
+            </w:r>
+          </w:p>
+        </w:tc>
+        <w:tc>
+          <w:tcPr>
+            <w:cnfStyle w:val="000000000000" w:firstRow="0" w:lastRow="0" w:firstColumn="0" w:lastColumn="0" w:oddVBand="0" w:evenVBand="0" w:oddHBand="0" w:evenHBand="0" w:firstRowFirstColumn="0" w:firstRowLastColumn="0" w:lastRowFirstColumn="0" w:lastRowLastColumn="0"/>
+            <w:tcW w:w="3960" w:type="dxa"/>
+            <w:tcMar/>
+            <w:vAlign w:val="center"/>
+          </w:tcPr>
+          <w:p w14:noSpellErr="1">
+            <w:pPr>
+              <w:pStyle w:val="Normal"/>
+              <w:jc w:val="center"/>
+            </w:pPr>
+            <w:r>
+              <w:rPr>
+                <w:rFonts w:ascii="Calibri" w:hAnsi="Calibri" w:eastAsia="Calibri" w:cs="Calibri"/>
+                <w:b w:val="0"/>
+                <w:bCs w:val="0"/>
+                <w:sz w:val="22"/>
+                <w:szCs w:val="22"/>
+              </w:rPr>
+              <w:t>Atualização do caso</w:t>
+            </w:r>
+            <w:r>
+              <w:rPr>
+                <w:rFonts w:ascii="Calibri" w:hAnsi="Calibri" w:eastAsia="Calibri" w:cs="Calibri"/>
+                <w:b w:val="0"/>
+                <w:bCs w:val="0"/>
+                <w:sz w:val="22"/>
+                <w:szCs w:val="22"/>
+              </w:rPr>
+              <w:t xml:space="preserve"> </w:t>
+            </w:r>
+            <w:r>
+              <w:rPr>
+                <w:rFonts w:ascii="Calibri" w:hAnsi="Calibri" w:eastAsia="Calibri" w:cs="Calibri"/>
+                <w:b w:val="0"/>
+                <w:bCs w:val="0"/>
+                <w:sz w:val="22"/>
+                <w:szCs w:val="22"/>
+              </w:rPr>
+              <w:t xml:space="preserve">de uso </w:t>
+            </w:r>
+            <w:r>
+              <w:rPr>
+                <w:rFonts w:ascii="Calibri" w:hAnsi="Calibri" w:eastAsia="Calibri" w:cs="Calibri"/>
+                <w:b w:val="0"/>
+                <w:bCs w:val="0"/>
+                <w:sz w:val="22"/>
+                <w:szCs w:val="22"/>
+              </w:rPr>
+              <w:t>e do</w:t>
+            </w:r>
+            <w:r>
+              <w:rPr>
+                <w:rFonts w:ascii="Calibri" w:hAnsi="Calibri" w:eastAsia="Calibri" w:cs="Calibri"/>
+                <w:b w:val="0"/>
+                <w:bCs w:val="0"/>
+                <w:sz w:val="22"/>
+                <w:szCs w:val="22"/>
+              </w:rPr>
+              <w:t xml:space="preserve"> caso de uso textual</w:t>
+            </w:r>
+          </w:p>
+        </w:tc>
+        <w:tc>
+          <w:tcPr>
+            <w:cnfStyle w:val="000000000000" w:firstRow="0" w:lastRow="0" w:firstColumn="0" w:lastColumn="0" w:oddVBand="0" w:evenVBand="0" w:oddHBand="0" w:evenHBand="0" w:firstRowFirstColumn="0" w:firstRowLastColumn="0" w:lastRowFirstColumn="0" w:lastRowLastColumn="0"/>
+            <w:tcW w:w="2655" w:type="dxa"/>
+            <w:tcMar/>
+            <w:vAlign w:val="center"/>
+          </w:tcPr>
+          <w:p w14:noSpellErr="1">
+            <w:pPr>
+              <w:jc w:val="center"/>
+            </w:pPr>
+            <w:r>
+              <w:rPr>
+                <w:rFonts w:ascii="Calibri" w:hAnsi="Calibri" w:eastAsia="Calibri" w:cs="Calibri"/>
+                <w:sz w:val="22"/>
+                <w:szCs w:val="22"/>
+              </w:rPr>
+              <w:t>Karina Sayuri Hagiwara</w:t>
+            </w:r>
+          </w:p>
+        </w:tc>
+      </w:tr>
+      <w:tr>
+        <w:tc>
+          <w:tcPr>
+            <w:cnfStyle w:val="001000000000" w:firstRow="0" w:lastRow="0" w:firstColumn="1" w:lastColumn="0" w:oddVBand="0" w:evenVBand="0" w:oddHBand="0" w:evenHBand="0" w:firstRowFirstColumn="0" w:firstRowLastColumn="0" w:lastRowFirstColumn="0" w:lastRowLastColumn="0"/>
+            <w:tcW w:w="1635" w:type="dxa"/>
+            <w:tcMar/>
+            <w:vAlign w:val="center"/>
+          </w:tcPr>
+          <w:p w14:noSpellErr="1">
+            <w:pPr>
+              <w:pStyle w:val="Normal"/>
+              <w:jc w:val="center"/>
+            </w:pPr>
+            <w:r>
+              <w:rPr>
+                <w:b w:val="0"/>
+                <w:bCs w:val="0"/>
+              </w:rPr>
+              <w:t>25/05/2016</w:t>
+            </w:r>
+          </w:p>
+        </w:tc>
+        <w:tc>
+          <w:tcPr>
+            <w:cnfStyle w:val="000000000000" w:firstRow="0" w:lastRow="0" w:firstColumn="0" w:lastColumn="0" w:oddVBand="0" w:evenVBand="0" w:oddHBand="0" w:evenHBand="0" w:firstRowFirstColumn="0" w:firstRowLastColumn="0" w:lastRowFirstColumn="0" w:lastRowLastColumn="0"/>
+            <w:tcW w:w="1110" w:type="dxa"/>
+            <w:tcMar/>
+            <w:vAlign w:val="center"/>
+          </w:tcPr>
+          <w:p>
+            <w:pPr>
+              <w:pStyle w:val="Normal"/>
+              <w:jc w:val="center"/>
+            </w:pPr>
+            <w:r>
+              <w:rPr>
+                <w:b w:val="0"/>
+                <w:bCs w:val="0"/>
+              </w:rPr>
+              <w:t>10</w:t>
+            </w:r>
+          </w:p>
+        </w:tc>
+        <w:tc>
+          <w:tcPr>
+            <w:cnfStyle w:val="000000000000" w:firstRow="0" w:lastRow="0" w:firstColumn="0" w:lastColumn="0" w:oddVBand="0" w:evenVBand="0" w:oddHBand="0" w:evenHBand="0" w:firstRowFirstColumn="0" w:firstRowLastColumn="0" w:lastRowFirstColumn="0" w:lastRowLastColumn="0"/>
+            <w:tcW w:w="3960" w:type="dxa"/>
+            <w:tcMar/>
+            <w:vAlign w:val="center"/>
+          </w:tcPr>
+          <w:p w14:noSpellErr="1">
+            <w:pPr>
+              <w:pStyle w:val="Normal"/>
+              <w:jc w:val="center"/>
+            </w:pPr>
+            <w:r>
+              <w:rPr>
+                <w:rFonts w:ascii="Calibri" w:hAnsi="Calibri" w:eastAsia="Calibri" w:cs="Calibri"/>
+                <w:b w:val="0"/>
+                <w:bCs w:val="0"/>
+                <w:sz w:val="22"/>
+                <w:szCs w:val="22"/>
+              </w:rPr>
+              <w:t>DFD</w:t>
+            </w:r>
+          </w:p>
+        </w:tc>
+        <w:tc>
+          <w:tcPr>
+            <w:cnfStyle w:val="000000000000" w:firstRow="0" w:lastRow="0" w:firstColumn="0" w:lastColumn="0" w:oddVBand="0" w:evenVBand="0" w:oddHBand="0" w:evenHBand="0" w:firstRowFirstColumn="0" w:firstRowLastColumn="0" w:lastRowFirstColumn="0" w:lastRowLastColumn="0"/>
+            <w:tcW w:w="2655" w:type="dxa"/>
+            <w:tcMar/>
+            <w:vAlign w:val="center"/>
+          </w:tcPr>
+          <w:p w14:noSpellErr="1">
+            <w:pPr>
+              <w:pStyle w:val="Normal"/>
+              <w:jc w:val="center"/>
+            </w:pPr>
+            <w:r>
+              <w:rPr>
+                <w:rFonts w:ascii="Calibri" w:hAnsi="Calibri" w:eastAsia="Calibri" w:cs="Calibri"/>
+                <w:sz w:val="22"/>
+                <w:szCs w:val="22"/>
+              </w:rPr>
+              <w:t>Karina Sayuri Hagiwara</w:t>
+            </w:r>
+          </w:p>
+        </w:tc>
+      </w:tr>
+      <w:tr>
+        <w:tc>
+          <w:tcPr>
+            <w:cnfStyle w:val="001000000000" w:firstRow="0" w:lastRow="0" w:firstColumn="1" w:lastColumn="0" w:oddVBand="0" w:evenVBand="0" w:oddHBand="0" w:evenHBand="0" w:firstRowFirstColumn="0" w:firstRowLastColumn="0" w:lastRowFirstColumn="0" w:lastRowLastColumn="0"/>
+            <w:tcW w:w="1635" w:type="dxa"/>
+            <w:tcMar/>
+            <w:vAlign w:val="center"/>
+          </w:tcPr>
+          <w:p w14:noSpellErr="1">
+            <w:pPr>
+              <w:pStyle w:val="Normal"/>
+              <w:jc w:val="center"/>
+            </w:pPr>
+            <w:r>
+              <w:rPr>
+                <w:b w:val="0"/>
+                <w:bCs w:val="0"/>
+              </w:rPr>
+              <w:t>26/05/2016</w:t>
+            </w:r>
+          </w:p>
+        </w:tc>
+        <w:tc>
+          <w:tcPr>
+            <w:cnfStyle w:val="000000000000" w:firstRow="0" w:lastRow="0" w:firstColumn="0" w:lastColumn="0" w:oddVBand="0" w:evenVBand="0" w:oddHBand="0" w:evenHBand="0" w:firstRowFirstColumn="0" w:firstRowLastColumn="0" w:lastRowFirstColumn="0" w:lastRowLastColumn="0"/>
+            <w:tcW w:w="1110" w:type="dxa"/>
+            <w:tcMar/>
+            <w:vAlign w:val="center"/>
+          </w:tcPr>
+          <w:p>
+            <w:pPr>
+              <w:pStyle w:val="Normal"/>
+              <w:jc w:val="center"/>
+            </w:pPr>
+            <w:r>
+              <w:rPr>
+                <w:b w:val="0"/>
+                <w:bCs w:val="0"/>
+              </w:rPr>
+              <w:t>11</w:t>
+            </w:r>
+          </w:p>
+        </w:tc>
+        <w:tc>
+          <w:tcPr>
+            <w:cnfStyle w:val="000000000000" w:firstRow="0" w:lastRow="0" w:firstColumn="0" w:lastColumn="0" w:oddVBand="0" w:evenVBand="0" w:oddHBand="0" w:evenHBand="0" w:firstRowFirstColumn="0" w:firstRowLastColumn="0" w:lastRowFirstColumn="0" w:lastRowLastColumn="0"/>
+            <w:tcW w:w="3960" w:type="dxa"/>
+            <w:tcMar/>
+            <w:vAlign w:val="center"/>
+          </w:tcPr>
+          <w:p w14:noSpellErr="1">
+            <w:pPr>
+              <w:pStyle w:val="Normal"/>
+              <w:jc w:val="center"/>
+            </w:pPr>
+            <w:r>
+              <w:rPr>
+                <w:rFonts w:ascii="Calibri" w:hAnsi="Calibri" w:eastAsia="Calibri" w:cs="Calibri"/>
+                <w:b w:val="0"/>
+                <w:bCs w:val="0"/>
+                <w:sz w:val="22"/>
+                <w:szCs w:val="22"/>
+              </w:rPr>
+              <w:t>Histórico de revisão</w:t>
+            </w:r>
+          </w:p>
+        </w:tc>
+        <w:tc>
+          <w:tcPr>
+            <w:cnfStyle w:val="000000000000" w:firstRow="0" w:lastRow="0" w:firstColumn="0" w:lastColumn="0" w:oddVBand="0" w:evenVBand="0" w:oddHBand="0" w:evenHBand="0" w:firstRowFirstColumn="0" w:firstRowLastColumn="0" w:lastRowFirstColumn="0" w:lastRowLastColumn="0"/>
+            <w:tcW w:w="2655" w:type="dxa"/>
+            <w:tcMar/>
+            <w:vAlign w:val="center"/>
+          </w:tcPr>
+          <w:p w14:noSpellErr="1">
+            <w:pPr>
+              <w:jc w:val="center"/>
+            </w:pPr>
+            <w:r>
+              <w:rPr>
+                <w:rFonts w:ascii="Calibri" w:hAnsi="Calibri" w:eastAsia="Calibri" w:cs="Calibri"/>
+                <w:sz w:val="22"/>
+                <w:szCs w:val="22"/>
+              </w:rPr>
+              <w:t>Karina Sayuri Hagiwara</w:t>
+            </w:r>
           </w:p>
         </w:tc>
       </w:tr>
     </w:tbl>
+    <w:p/>
+    <w:p w14:noSpellErr="1"/>
     <w:p w14:noSpellErr="1">
       <w:r>
         <w:rPr>
@@ -512,6 +2179,113 @@
         </w:rPr>
         <w:t>umário</w:t>
       </w:r>
+      <w:r>
+        <w:rPr>
+          <w:rFonts w:ascii="Calibri" w:hAnsi="Calibri" w:eastAsia="Calibri" w:cs="Calibri"/>
+          <w:sz w:val="22"/>
+          <w:szCs w:val="22"/>
+        </w:rPr>
+        <w:t xml:space="preserve"> </w:t>
+      </w:r>
+    </w:p>
+    <w:p w14:noSpellErr="1">
+      <w:pPr>
+        <w:pStyle w:val="ListParagraph"/>
+        <w:numPr>
+          <w:ilvl w:val="0"/>
+          <w:numId w:val="1"/>
+        </w:numPr>
+        <w:ind/>
+        <w:rPr>
+          <w:rFonts w:ascii="Calibri" w:hAnsi="Calibri" w:eastAsia="Calibri" w:cs="Calibri" w:asciiTheme="minorAscii" w:hAnsiTheme="minorAscii" w:eastAsiaTheme="minorAscii" w:cstheme="minorAscii"/>
+          <w:sz w:val="22"/>
+          <w:szCs w:val="22"/>
+        </w:rPr>
+      </w:pPr>
+      <w:r>
+        <w:rPr>
+          <w:rFonts w:ascii="Calibri" w:hAnsi="Calibri" w:eastAsia="Calibri" w:cs="Calibri"/>
+          <w:sz w:val="22"/>
+          <w:szCs w:val="22"/>
+          <w:lang w:val="pt-BR"/>
+        </w:rPr>
+        <w:t>Introdução</w:t>
+      </w:r>
+      <w:r>
+        <w:rPr>
+          <w:rFonts w:ascii="Calibri" w:hAnsi="Calibri" w:eastAsia="Calibri" w:cs="Calibri"/>
+          <w:sz w:val="22"/>
+          <w:szCs w:val="22"/>
+        </w:rPr>
+        <w:t xml:space="preserve"> </w:t>
+      </w:r>
+    </w:p>
+    <w:p w14:noSpellErr="1">
+      <w:pPr>
+        <w:pStyle w:val="ListParagraph"/>
+        <w:numPr>
+          <w:ilvl w:val="1"/>
+          <w:numId w:val="1"/>
+        </w:numPr>
+        <w:ind w:left="1440"/>
+        <w:rPr>
+          <w:rFonts w:ascii="Calibri" w:hAnsi="Calibri" w:eastAsia="Calibri" w:cs="Calibri" w:asciiTheme="minorAscii" w:hAnsiTheme="minorAscii" w:eastAsiaTheme="minorAscii" w:cstheme="minorAscii"/>
+          <w:sz w:val="22"/>
+          <w:szCs w:val="22"/>
+        </w:rPr>
+      </w:pPr>
+      <w:r>
+        <w:rPr>
+          <w:rFonts w:ascii="Calibri" w:hAnsi="Calibri" w:eastAsia="Calibri" w:cs="Calibri"/>
+          <w:sz w:val="22"/>
+          <w:szCs w:val="22"/>
+          <w:lang w:val="pt-BR"/>
+        </w:rPr>
+        <w:t>Escopo</w:t>
+      </w:r>
+      <w:r>
+        <w:rPr>
+          <w:rFonts w:ascii="Calibri" w:hAnsi="Calibri" w:eastAsia="Calibri" w:cs="Calibri"/>
+          <w:sz w:val="22"/>
+          <w:szCs w:val="22"/>
+        </w:rPr>
+        <w:t xml:space="preserve"> </w:t>
+      </w:r>
+    </w:p>
+    <w:p>
+      <w:pPr>
+        <w:pStyle w:val="ListParagraph"/>
+        <w:numPr>
+          <w:ilvl w:val="1"/>
+          <w:numId w:val="1"/>
+        </w:numPr>
+        <w:ind w:left="1440"/>
+        <w:rPr>
+          <w:rFonts w:ascii="Calibri" w:hAnsi="Calibri" w:eastAsia="Calibri" w:cs="Calibri" w:asciiTheme="minorAscii" w:hAnsiTheme="minorAscii" w:eastAsiaTheme="minorAscii" w:cstheme="minorAscii"/>
+          <w:sz w:val="22"/>
+          <w:szCs w:val="22"/>
+        </w:rPr>
+      </w:pPr>
+      <w:r>
+        <w:rPr>
+          <w:rFonts w:ascii="Calibri" w:hAnsi="Calibri" w:eastAsia="Calibri" w:cs="Calibri"/>
+          <w:sz w:val="22"/>
+          <w:szCs w:val="22"/>
+          <w:lang w:val="pt-BR"/>
+        </w:rPr>
+        <w:t xml:space="preserve">Descrição dos </w:t>
+      </w:r>
+      <w:proofErr w:type="spellStart"/>
+      <w:r>
+        <w:rPr>
+          <w:rFonts w:ascii="Calibri" w:hAnsi="Calibri" w:eastAsia="Calibri" w:cs="Calibri"/>
+          <w:sz w:val="22"/>
+          <w:szCs w:val="22"/>
+          <w:lang w:val="pt-BR"/>
+        </w:rPr>
+        <w:t>stakeholders</w:t>
+      </w:r>
+      <w:proofErr w:type="spellEnd"/>
       <w:r>
         <w:rPr>
           <w:rFonts w:ascii="Calibri" w:hAnsi="Calibri" w:eastAsia="Calibri" w:cs="Calibri"/>
@@ -542,7 +2316,7 @@
           <w:szCs w:val="22"/>
           <w:lang w:val="pt-BR"/>
         </w:rPr>
-        <w:t>Introdução</w:t>
+        <w:t>Descrição geral</w:t>
       </w:r>
       <w:r>
         <w:rPr>
@@ -574,7 +2348,7 @@
           <w:szCs w:val="22"/>
           <w:lang w:val="pt-BR"/>
         </w:rPr>
-        <w:t>Escopo</w:t>
+        <w:t>Descrição do público-alvo</w:t>
       </w:r>
       <w:r>
         <w:rPr>
@@ -585,7 +2359,7 @@
         <w:t xml:space="preserve"> </w:t>
       </w:r>
     </w:p>
-    <w:p>
+    <w:p w14:noSpellErr="1">
       <w:pPr>
         <w:pStyle w:val="ListParagraph"/>
         <w:numPr>
@@ -606,19 +2380,17 @@
           <w:szCs w:val="22"/>
           <w:lang w:val="pt-BR"/>
         </w:rPr>
-        <w:t xml:space="preserve">Descrição dos </w:t>
-      </w:r>
-      <w:proofErr w:type="spellStart"/>
-      <w:r>
-        <w:rPr>
-          <w:rFonts w:ascii="Calibri" w:hAnsi="Calibri" w:eastAsia="Calibri" w:cs="Calibri"/>
-          <w:sz w:val="22"/>
-          <w:szCs w:val="22"/>
-          <w:lang w:val="pt-BR"/>
-        </w:rPr>
-        <w:t>stakeholders</w:t>
-      </w:r>
-      <w:proofErr w:type="spellEnd"/>
+        <w:t>R</w:t>
+      </w:r>
+      <w:r>
+        <w:rPr>
+          <w:rFonts w:ascii="Calibri" w:hAnsi="Calibri" w:eastAsia="Calibri" w:cs="Calibri"/>
+          <w:sz w:val="22"/>
+          <w:szCs w:val="22"/>
+          <w:lang w:val="pt-BR"/>
+        </w:rPr>
+        <w:t>estrições</w:t>
+      </w:r>
       <w:r>
         <w:rPr>
           <w:rFonts w:ascii="Calibri" w:hAnsi="Calibri" w:eastAsia="Calibri" w:cs="Calibri"/>
@@ -649,15 +2421,16 @@
           <w:szCs w:val="22"/>
           <w:lang w:val="pt-BR"/>
         </w:rPr>
-        <w:t>Descrição geral</w:t>
-      </w:r>
-      <w:r>
-        <w:rPr>
-          <w:rFonts w:ascii="Calibri" w:hAnsi="Calibri" w:eastAsia="Calibri" w:cs="Calibri"/>
-          <w:sz w:val="22"/>
-          <w:szCs w:val="22"/>
-        </w:rPr>
-        <w:t xml:space="preserve"> </w:t>
+        <w:t>Requisitos f</w:t>
+      </w:r>
+      <w:r>
+        <w:rPr>
+          <w:rFonts w:ascii="Calibri" w:hAnsi="Calibri" w:eastAsia="Calibri" w:cs="Calibri"/>
+          <w:sz w:val="22"/>
+          <w:szCs w:val="22"/>
+          <w:lang w:val="pt-BR"/>
+        </w:rPr>
+        <w:t xml:space="preserve">uncionais </w:t>
       </w:r>
     </w:p>
     <w:p w14:noSpellErr="1">
@@ -681,7 +2454,493 @@
           <w:szCs w:val="22"/>
           <w:lang w:val="pt-BR"/>
         </w:rPr>
-        <w:t>Descrição do público-alvo</w:t>
+        <w:t>Requisitos funcionais</w:t>
+      </w:r>
+      <w:r>
+        <w:rPr>
+          <w:rFonts w:ascii="Calibri" w:hAnsi="Calibri" w:eastAsia="Calibri" w:cs="Calibri"/>
+          <w:sz w:val="22"/>
+          <w:szCs w:val="22"/>
+        </w:rPr>
+        <w:t xml:space="preserve"> </w:t>
+      </w:r>
+    </w:p>
+    <w:p w14:noSpellErr="1">
+      <w:pPr>
+        <w:pStyle w:val="ListParagraph"/>
+        <w:numPr>
+          <w:ilvl w:val="2"/>
+          <w:numId w:val="1"/>
+        </w:numPr>
+        <w:ind w:left="2160"/>
+        <w:rPr>
+          <w:rFonts w:ascii="Calibri" w:hAnsi="Calibri" w:eastAsia="Calibri" w:cs="Calibri" w:asciiTheme="minorAscii" w:hAnsiTheme="minorAscii" w:eastAsiaTheme="minorAscii" w:cstheme="minorAscii"/>
+          <w:sz w:val="22"/>
+          <w:szCs w:val="22"/>
+        </w:rPr>
+      </w:pPr>
+      <w:r>
+        <w:rPr>
+          <w:rFonts w:ascii="Calibri" w:hAnsi="Calibri" w:eastAsia="Calibri" w:cs="Calibri"/>
+          <w:sz w:val="22"/>
+          <w:szCs w:val="22"/>
+          <w:lang w:val="pt-BR"/>
+        </w:rPr>
+        <w:t>Assim que iniciado, o sistema deverá mostrar ao usuário um menu e verificar que operação ele deseja realizar:</w:t>
+      </w:r>
+    </w:p>
+    <w:p w14:noSpellErr="1">
+      <w:pPr>
+        <w:pStyle w:val="ListParagraph"/>
+        <w:numPr>
+          <w:ilvl w:val="3"/>
+          <w:numId w:val="1"/>
+        </w:numPr>
+        <w:ind w:left="2880"/>
+        <w:rPr>
+          <w:rFonts w:ascii="Calibri" w:hAnsi="Calibri" w:eastAsia="Calibri" w:cs="Calibri" w:asciiTheme="minorAscii" w:hAnsiTheme="minorAscii" w:eastAsiaTheme="minorAscii" w:cstheme="minorAscii"/>
+          <w:sz w:val="22"/>
+          <w:szCs w:val="22"/>
+        </w:rPr>
+      </w:pPr>
+      <w:r>
+        <w:rPr>
+          <w:rFonts w:ascii="Calibri" w:hAnsi="Calibri" w:eastAsia="Calibri" w:cs="Calibri"/>
+          <w:sz w:val="22"/>
+          <w:szCs w:val="22"/>
+          <w:lang w:val="pt-BR"/>
+        </w:rPr>
+        <w:t>verificar se um numero é positivo ou negativo;</w:t>
+      </w:r>
+      <w:r>
+        <w:rPr>
+          <w:rFonts w:ascii="Calibri" w:hAnsi="Calibri" w:eastAsia="Calibri" w:cs="Calibri"/>
+          <w:sz w:val="22"/>
+          <w:szCs w:val="22"/>
+        </w:rPr>
+        <w:t xml:space="preserve"> </w:t>
+      </w:r>
+    </w:p>
+    <w:p w14:noSpellErr="1">
+      <w:pPr>
+        <w:pStyle w:val="ListParagraph"/>
+        <w:numPr>
+          <w:ilvl w:val="3"/>
+          <w:numId w:val="1"/>
+        </w:numPr>
+        <w:ind w:left="2880"/>
+        <w:rPr>
+          <w:rFonts w:ascii="Calibri" w:hAnsi="Calibri" w:eastAsia="Calibri" w:cs="Calibri" w:asciiTheme="minorAscii" w:hAnsiTheme="minorAscii" w:eastAsiaTheme="minorAscii" w:cstheme="minorAscii"/>
+          <w:sz w:val="22"/>
+          <w:szCs w:val="22"/>
+        </w:rPr>
+      </w:pPr>
+      <w:r>
+        <w:rPr>
+          <w:rFonts w:ascii="Calibri" w:hAnsi="Calibri" w:eastAsia="Calibri" w:cs="Calibri"/>
+          <w:sz w:val="22"/>
+          <w:szCs w:val="22"/>
+          <w:lang w:val="pt-BR"/>
+        </w:rPr>
+        <w:t>verificar se um número é par ou í</w:t>
+      </w:r>
+      <w:r>
+        <w:rPr>
+          <w:rFonts w:ascii="Calibri" w:hAnsi="Calibri" w:eastAsia="Calibri" w:cs="Calibri"/>
+          <w:sz w:val="22"/>
+          <w:szCs w:val="22"/>
+          <w:lang w:val="pt-BR"/>
+        </w:rPr>
+        <w:t>mpar;</w:t>
+      </w:r>
+    </w:p>
+    <w:p w14:noSpellErr="1">
+      <w:pPr>
+        <w:pStyle w:val="ListParagraph"/>
+        <w:numPr>
+          <w:ilvl w:val="3"/>
+          <w:numId w:val="1"/>
+        </w:numPr>
+        <w:ind w:left="2880"/>
+        <w:rPr>
+          <w:rFonts w:ascii="Calibri" w:hAnsi="Calibri" w:eastAsia="Calibri" w:cs="Calibri" w:asciiTheme="minorAscii" w:hAnsiTheme="minorAscii" w:eastAsiaTheme="minorAscii" w:cstheme="minorAscii"/>
+          <w:sz w:val="22"/>
+          <w:szCs w:val="22"/>
+        </w:rPr>
+      </w:pPr>
+      <w:r>
+        <w:rPr>
+          <w:rFonts w:ascii="Calibri" w:hAnsi="Calibri" w:eastAsia="Calibri" w:cs="Calibri"/>
+          <w:sz w:val="22"/>
+          <w:szCs w:val="22"/>
+          <w:lang w:val="pt-BR"/>
+        </w:rPr>
+        <w:t xml:space="preserve">verificar se ele deseja </w:t>
+      </w:r>
+      <w:r>
+        <w:rPr>
+          <w:rFonts w:ascii="Calibri" w:hAnsi="Calibri" w:eastAsia="Calibri" w:cs="Calibri"/>
+          <w:sz w:val="22"/>
+          <w:szCs w:val="22"/>
+          <w:lang w:val="pt-BR"/>
+        </w:rPr>
+        <w:t>sair do programa.</w:t>
+      </w:r>
+    </w:p>
+    <w:p w14:noSpellErr="1">
+      <w:pPr>
+        <w:pStyle w:val="ListParagraph"/>
+        <w:numPr>
+          <w:ilvl w:val="2"/>
+          <w:numId w:val="1"/>
+        </w:numPr>
+        <w:ind w:left="2160"/>
+        <w:rPr>
+          <w:rFonts w:ascii="Calibri" w:hAnsi="Calibri" w:eastAsia="Calibri" w:cs="Calibri" w:asciiTheme="minorAscii" w:hAnsiTheme="minorAscii" w:eastAsiaTheme="minorAscii" w:cstheme="minorAscii"/>
+          <w:sz w:val="22"/>
+          <w:szCs w:val="22"/>
+        </w:rPr>
+      </w:pPr>
+      <w:r>
+        <w:rPr>
+          <w:rFonts w:ascii="Calibri" w:hAnsi="Calibri" w:eastAsia="Calibri" w:cs="Calibri"/>
+          <w:sz w:val="22"/>
+          <w:szCs w:val="22"/>
+          <w:lang w:val="pt-BR"/>
+        </w:rPr>
+        <w:t>O</w:t>
+      </w:r>
+      <w:r>
+        <w:rPr>
+          <w:rFonts w:ascii="Calibri" w:hAnsi="Calibri" w:eastAsia="Calibri" w:cs="Calibri"/>
+          <w:sz w:val="22"/>
+          <w:szCs w:val="22"/>
+          <w:lang w:val="pt-BR"/>
+        </w:rPr>
+        <w:t xml:space="preserve"> sistema deverá verificar qual a opção que o usuário deseja realizar.</w:t>
+      </w:r>
+      <w:r>
+        <w:rPr>
+          <w:rFonts w:ascii="Calibri" w:hAnsi="Calibri" w:eastAsia="Calibri" w:cs="Calibri"/>
+          <w:sz w:val="22"/>
+          <w:szCs w:val="22"/>
+        </w:rPr>
+        <w:t xml:space="preserve"> </w:t>
+      </w:r>
+    </w:p>
+    <w:p w14:noSpellErr="1">
+      <w:pPr>
+        <w:pStyle w:val="ListParagraph"/>
+        <w:numPr>
+          <w:ilvl w:val="2"/>
+          <w:numId w:val="1"/>
+        </w:numPr>
+        <w:ind w:left="2160"/>
+        <w:rPr>
+          <w:rFonts w:ascii="Calibri" w:hAnsi="Calibri" w:eastAsia="Calibri" w:cs="Calibri" w:asciiTheme="minorAscii" w:hAnsiTheme="minorAscii" w:eastAsiaTheme="minorAscii" w:cstheme="minorAscii"/>
+          <w:sz w:val="22"/>
+          <w:szCs w:val="22"/>
+        </w:rPr>
+      </w:pPr>
+      <w:r>
+        <w:rPr>
+          <w:rFonts w:ascii="Calibri" w:hAnsi="Calibri" w:eastAsia="Calibri" w:cs="Calibri"/>
+          <w:sz w:val="22"/>
+          <w:szCs w:val="22"/>
+          <w:lang w:val="pt-BR"/>
+        </w:rPr>
+        <w:t>O sistema deverá informar ao usuário se o número é negativo ou positivo quando um número</w:t>
+      </w:r>
+      <w:r>
+        <w:rPr>
+          <w:rFonts w:ascii="Calibri" w:hAnsi="Calibri" w:eastAsia="Calibri" w:cs="Calibri"/>
+          <w:sz w:val="22"/>
+          <w:szCs w:val="22"/>
+          <w:lang w:val="pt-BR"/>
+        </w:rPr>
+        <w:t xml:space="preserve"> é fornecido pelo usuário</w:t>
+      </w:r>
+      <w:r>
+        <w:rPr>
+          <w:rFonts w:ascii="Calibri" w:hAnsi="Calibri" w:eastAsia="Calibri" w:cs="Calibri"/>
+          <w:sz w:val="22"/>
+          <w:szCs w:val="22"/>
+          <w:lang w:val="pt-BR"/>
+        </w:rPr>
+        <w:t xml:space="preserve">, caso ele escolha a opção </w:t>
+      </w:r>
+      <w:r>
+        <w:rPr>
+          <w:rFonts w:ascii="Calibri" w:hAnsi="Calibri" w:eastAsia="Calibri" w:cs="Calibri"/>
+          <w:sz w:val="22"/>
+          <w:szCs w:val="22"/>
+          <w:lang w:val="pt-BR"/>
+        </w:rPr>
+        <w:t>1</w:t>
+      </w:r>
+      <w:r>
+        <w:rPr>
+          <w:rFonts w:ascii="Calibri" w:hAnsi="Calibri" w:eastAsia="Calibri" w:cs="Calibri"/>
+          <w:sz w:val="22"/>
+          <w:szCs w:val="22"/>
+          <w:lang w:val="pt-BR"/>
+        </w:rPr>
+        <w:t xml:space="preserve"> </w:t>
+      </w:r>
+      <w:r>
+        <w:rPr>
+          <w:rFonts w:ascii="Calibri" w:hAnsi="Calibri" w:eastAsia="Calibri" w:cs="Calibri"/>
+          <w:sz w:val="22"/>
+          <w:szCs w:val="22"/>
+          <w:lang w:val="pt-BR"/>
+        </w:rPr>
+        <w:t>do menu.</w:t>
+      </w:r>
+      <w:r>
+        <w:rPr>
+          <w:rFonts w:ascii="Calibri" w:hAnsi="Calibri" w:eastAsia="Calibri" w:cs="Calibri"/>
+          <w:sz w:val="22"/>
+          <w:szCs w:val="22"/>
+        </w:rPr>
+        <w:t xml:space="preserve"> </w:t>
+      </w:r>
+    </w:p>
+    <w:p w14:noSpellErr="1">
+      <w:pPr>
+        <w:pStyle w:val="ListParagraph"/>
+        <w:numPr>
+          <w:ilvl w:val="2"/>
+          <w:numId w:val="1"/>
+        </w:numPr>
+        <w:ind w:left="2160"/>
+        <w:rPr>
+          <w:rFonts w:ascii="Calibri" w:hAnsi="Calibri" w:eastAsia="Calibri" w:cs="Calibri" w:asciiTheme="minorAscii" w:hAnsiTheme="minorAscii" w:eastAsiaTheme="minorAscii" w:cstheme="minorAscii"/>
+          <w:sz w:val="22"/>
+          <w:szCs w:val="22"/>
+        </w:rPr>
+      </w:pPr>
+      <w:r>
+        <w:rPr>
+          <w:rFonts w:ascii="Calibri" w:hAnsi="Calibri" w:eastAsia="Calibri" w:cs="Calibri"/>
+          <w:sz w:val="22"/>
+          <w:szCs w:val="22"/>
+          <w:lang w:val="pt-BR"/>
+        </w:rPr>
+        <w:t xml:space="preserve">O sistema deverá verificar se um número é ímpar </w:t>
+      </w:r>
+      <w:r>
+        <w:rPr>
+          <w:rFonts w:ascii="Calibri" w:hAnsi="Calibri" w:eastAsia="Calibri" w:cs="Calibri"/>
+          <w:sz w:val="22"/>
+          <w:szCs w:val="22"/>
+          <w:lang w:val="pt-BR"/>
+        </w:rPr>
+        <w:t>ou par quando um número</w:t>
+      </w:r>
+      <w:r>
+        <w:rPr>
+          <w:rFonts w:ascii="Calibri" w:hAnsi="Calibri" w:eastAsia="Calibri" w:cs="Calibri"/>
+          <w:sz w:val="22"/>
+          <w:szCs w:val="22"/>
+          <w:lang w:val="pt-BR"/>
+        </w:rPr>
+        <w:t xml:space="preserve"> inteiro</w:t>
+      </w:r>
+      <w:r>
+        <w:rPr>
+          <w:rFonts w:ascii="Calibri" w:hAnsi="Calibri" w:eastAsia="Calibri" w:cs="Calibri"/>
+          <w:sz w:val="22"/>
+          <w:szCs w:val="22"/>
+          <w:lang w:val="pt-BR"/>
+        </w:rPr>
+        <w:t xml:space="preserve"> é fornecido, caso ele escolha a opção</w:t>
+      </w:r>
+      <w:r>
+        <w:rPr>
+          <w:rFonts w:ascii="Calibri" w:hAnsi="Calibri" w:eastAsia="Calibri" w:cs="Calibri"/>
+          <w:sz w:val="22"/>
+          <w:szCs w:val="22"/>
+          <w:lang w:val="pt-BR"/>
+        </w:rPr>
+        <w:t xml:space="preserve"> </w:t>
+      </w:r>
+      <w:r>
+        <w:rPr>
+          <w:rFonts w:ascii="Calibri" w:hAnsi="Calibri" w:eastAsia="Calibri" w:cs="Calibri"/>
+          <w:sz w:val="22"/>
+          <w:szCs w:val="22"/>
+          <w:lang w:val="pt-BR"/>
+        </w:rPr>
+        <w:t>2</w:t>
+      </w:r>
+      <w:r>
+        <w:rPr>
+          <w:rFonts w:ascii="Calibri" w:hAnsi="Calibri" w:eastAsia="Calibri" w:cs="Calibri"/>
+          <w:sz w:val="22"/>
+          <w:szCs w:val="22"/>
+          <w:lang w:val="pt-BR"/>
+        </w:rPr>
+        <w:t>1 do menu.</w:t>
+      </w:r>
+    </w:p>
+    <w:p w14:noSpellErr="1">
+      <w:pPr>
+        <w:pStyle w:val="ListParagraph"/>
+        <w:numPr>
+          <w:ilvl w:val="2"/>
+          <w:numId w:val="1"/>
+        </w:numPr>
+        <w:ind w:left="2160"/>
+        <w:rPr>
+          <w:rFonts w:ascii="Calibri" w:hAnsi="Calibri" w:eastAsia="Calibri" w:cs="Calibri" w:asciiTheme="minorAscii" w:hAnsiTheme="minorAscii" w:eastAsiaTheme="minorAscii" w:cstheme="minorAscii"/>
+          <w:sz w:val="22"/>
+          <w:szCs w:val="22"/>
+        </w:rPr>
+      </w:pPr>
+      <w:r>
+        <w:rPr>
+          <w:rFonts w:ascii="Calibri" w:hAnsi="Calibri" w:eastAsia="Calibri" w:cs="Calibri"/>
+          <w:sz w:val="22"/>
+          <w:szCs w:val="22"/>
+        </w:rPr>
+        <w:t xml:space="preserve">Caso ele </w:t>
+      </w:r>
+      <w:r>
+        <w:rPr>
+          <w:rFonts w:ascii="Calibri" w:hAnsi="Calibri" w:eastAsia="Calibri" w:cs="Calibri"/>
+          <w:sz w:val="22"/>
+          <w:szCs w:val="22"/>
+        </w:rPr>
+        <w:t>esc</w:t>
+      </w:r>
+      <w:r>
+        <w:rPr>
+          <w:rFonts w:ascii="Calibri" w:hAnsi="Calibri" w:eastAsia="Calibri" w:cs="Calibri"/>
+          <w:sz w:val="22"/>
+          <w:szCs w:val="22"/>
+        </w:rPr>
+        <w:t>olha</w:t>
+      </w:r>
+      <w:r>
+        <w:rPr>
+          <w:rFonts w:ascii="Calibri" w:hAnsi="Calibri" w:eastAsia="Calibri" w:cs="Calibri"/>
+          <w:sz w:val="22"/>
+          <w:szCs w:val="22"/>
+        </w:rPr>
+        <w:t xml:space="preserve"> a opção 1 ou 2 do menu</w:t>
+      </w:r>
+      <w:r>
+        <w:rPr>
+          <w:rFonts w:ascii="Calibri" w:hAnsi="Calibri" w:eastAsia="Calibri" w:cs="Calibri"/>
+          <w:sz w:val="22"/>
+          <w:szCs w:val="22"/>
+        </w:rPr>
+        <w:t>, deverá ser retornado o resultado.</w:t>
+      </w:r>
+    </w:p>
+    <w:p w14:noSpellErr="1">
+      <w:pPr>
+        <w:pStyle w:val="ListParagraph"/>
+        <w:numPr>
+          <w:ilvl w:val="2"/>
+          <w:numId w:val="1"/>
+        </w:numPr>
+        <w:ind w:left="2160"/>
+        <w:rPr>
+          <w:rFonts w:ascii="Calibri" w:hAnsi="Calibri" w:eastAsia="Calibri" w:cs="Calibri" w:asciiTheme="minorAscii" w:hAnsiTheme="minorAscii" w:eastAsiaTheme="minorAscii" w:cstheme="minorAscii"/>
+          <w:sz w:val="22"/>
+          <w:szCs w:val="22"/>
+        </w:rPr>
+      </w:pPr>
+      <w:r>
+        <w:rPr>
+          <w:rFonts w:ascii="Calibri" w:hAnsi="Calibri" w:eastAsia="Calibri" w:cs="Calibri"/>
+          <w:sz w:val="22"/>
+          <w:szCs w:val="22"/>
+          <w:lang w:val="pt-BR"/>
+        </w:rPr>
+        <w:t>O</w:t>
+      </w:r>
+      <w:r>
+        <w:rPr>
+          <w:rFonts w:ascii="Calibri" w:hAnsi="Calibri" w:eastAsia="Calibri" w:cs="Calibri"/>
+          <w:sz w:val="22"/>
+          <w:szCs w:val="22"/>
+          <w:lang w:val="pt-BR"/>
+        </w:rPr>
+        <w:t xml:space="preserve"> s</w:t>
+      </w:r>
+      <w:r>
+        <w:rPr>
+          <w:rFonts w:ascii="Calibri" w:hAnsi="Calibri" w:eastAsia="Calibri" w:cs="Calibri"/>
+          <w:sz w:val="22"/>
+          <w:szCs w:val="22"/>
+          <w:lang w:val="pt-BR"/>
+        </w:rPr>
+        <w:t xml:space="preserve">istema </w:t>
+      </w:r>
+      <w:r>
+        <w:rPr>
+          <w:rFonts w:ascii="Calibri" w:hAnsi="Calibri" w:eastAsia="Calibri" w:cs="Calibri"/>
+          <w:sz w:val="22"/>
+          <w:szCs w:val="22"/>
+          <w:lang w:val="pt-BR"/>
+        </w:rPr>
+        <w:t>deverá exibir uma mensagem para notificar o usuário que o sistema foi finalizado</w:t>
+      </w:r>
+      <w:r>
+        <w:rPr>
+          <w:rFonts w:ascii="Calibri" w:hAnsi="Calibri" w:eastAsia="Calibri" w:cs="Calibri"/>
+          <w:sz w:val="22"/>
+          <w:szCs w:val="22"/>
+          <w:lang w:val="pt-BR"/>
+        </w:rPr>
+        <w:t xml:space="preserve">, caso ele escolha a opção </w:t>
+      </w:r>
+      <w:r>
+        <w:rPr>
+          <w:rFonts w:ascii="Calibri" w:hAnsi="Calibri" w:eastAsia="Calibri" w:cs="Calibri"/>
+          <w:sz w:val="22"/>
+          <w:szCs w:val="22"/>
+          <w:lang w:val="pt-BR"/>
+        </w:rPr>
+        <w:t>3</w:t>
+      </w:r>
+      <w:r>
+        <w:rPr>
+          <w:rFonts w:ascii="Calibri" w:hAnsi="Calibri" w:eastAsia="Calibri" w:cs="Calibri"/>
+          <w:sz w:val="22"/>
+          <w:szCs w:val="22"/>
+          <w:lang w:val="pt-BR"/>
+        </w:rPr>
+        <w:t xml:space="preserve"> </w:t>
+      </w:r>
+      <w:r>
+        <w:rPr>
+          <w:rFonts w:ascii="Calibri" w:hAnsi="Calibri" w:eastAsia="Calibri" w:cs="Calibri"/>
+          <w:sz w:val="22"/>
+          <w:szCs w:val="22"/>
+          <w:lang w:val="pt-BR"/>
+        </w:rPr>
+        <w:t>do menu</w:t>
+      </w:r>
+      <w:r>
+        <w:rPr>
+          <w:rFonts w:ascii="Calibri" w:hAnsi="Calibri" w:eastAsia="Calibri" w:cs="Calibri"/>
+          <w:sz w:val="22"/>
+          <w:szCs w:val="22"/>
+          <w:lang w:val="pt-BR"/>
+        </w:rPr>
+        <w:t xml:space="preserve"> e desejar sair do programa</w:t>
+      </w:r>
+      <w:r>
+        <w:rPr>
+          <w:rFonts w:ascii="Calibri" w:hAnsi="Calibri" w:eastAsia="Calibri" w:cs="Calibri"/>
+          <w:sz w:val="22"/>
+          <w:szCs w:val="22"/>
+          <w:lang w:val="pt-BR"/>
+        </w:rPr>
+        <w:t>.</w:t>
       </w:r>
       <w:r>
         <w:rPr>
@@ -713,89 +2972,7 @@
           <w:szCs w:val="22"/>
           <w:lang w:val="pt-BR"/>
         </w:rPr>
-        <w:t>R</w:t>
-      </w:r>
-      <w:r>
-        <w:rPr>
-          <w:rFonts w:ascii="Calibri" w:hAnsi="Calibri" w:eastAsia="Calibri" w:cs="Calibri"/>
-          <w:sz w:val="22"/>
-          <w:szCs w:val="22"/>
-          <w:lang w:val="pt-BR"/>
-        </w:rPr>
-        <w:t>estrições</w:t>
-      </w:r>
-      <w:r>
-        <w:rPr>
-          <w:rFonts w:ascii="Calibri" w:hAnsi="Calibri" w:eastAsia="Calibri" w:cs="Calibri"/>
-          <w:sz w:val="22"/>
-          <w:szCs w:val="22"/>
-        </w:rPr>
-        <w:t xml:space="preserve"> </w:t>
-      </w:r>
-    </w:p>
-    <w:p w14:noSpellErr="1">
-      <w:pPr>
-        <w:pStyle w:val="ListParagraph"/>
-        <w:numPr>
-          <w:ilvl w:val="0"/>
-          <w:numId w:val="1"/>
-        </w:numPr>
-        <w:ind w:left="720"/>
-        <w:rPr>
-          <w:rFonts w:ascii="Calibri" w:hAnsi="Calibri" w:eastAsia="Calibri" w:cs="Calibri" w:asciiTheme="minorAscii" w:hAnsiTheme="minorAscii" w:eastAsiaTheme="minorAscii" w:cstheme="minorAscii"/>
-          <w:sz w:val="22"/>
-          <w:szCs w:val="22"/>
-        </w:rPr>
-      </w:pPr>
-      <w:r>
-        <w:rPr>
-          <w:rFonts w:ascii="Calibri" w:hAnsi="Calibri" w:eastAsia="Calibri" w:cs="Calibri"/>
-          <w:sz w:val="22"/>
-          <w:szCs w:val="22"/>
-          <w:lang w:val="pt-BR"/>
-        </w:rPr>
-        <w:t>Requisitos f</w:t>
-      </w:r>
-      <w:r>
-        <w:rPr>
-          <w:rFonts w:ascii="Calibri" w:hAnsi="Calibri" w:eastAsia="Calibri" w:cs="Calibri"/>
-          <w:sz w:val="22"/>
-          <w:szCs w:val="22"/>
-          <w:lang w:val="pt-BR"/>
-        </w:rPr>
-        <w:t xml:space="preserve">uncionais </w:t>
-      </w:r>
-    </w:p>
-    <w:p w14:noSpellErr="1">
-      <w:pPr>
-        <w:pStyle w:val="ListParagraph"/>
-        <w:numPr>
-          <w:ilvl w:val="1"/>
-          <w:numId w:val="1"/>
-        </w:numPr>
-        <w:ind w:left="1440"/>
-        <w:rPr>
-          <w:rFonts w:ascii="Calibri" w:hAnsi="Calibri" w:eastAsia="Calibri" w:cs="Calibri" w:asciiTheme="minorAscii" w:hAnsiTheme="minorAscii" w:eastAsiaTheme="minorAscii" w:cstheme="minorAscii"/>
-          <w:sz w:val="22"/>
-          <w:szCs w:val="22"/>
-        </w:rPr>
-      </w:pPr>
-      <w:r>
-        <w:rPr>
-          <w:rFonts w:ascii="Calibri" w:hAnsi="Calibri" w:eastAsia="Calibri" w:cs="Calibri"/>
-          <w:sz w:val="22"/>
-          <w:szCs w:val="22"/>
-          <w:lang w:val="pt-BR"/>
-        </w:rPr>
-        <w:t>Requisitos funcionais</w:t>
-      </w:r>
-      <w:r>
-        <w:rPr>
-          <w:rFonts w:ascii="Calibri" w:hAnsi="Calibri" w:eastAsia="Calibri" w:cs="Calibri"/>
-          <w:sz w:val="22"/>
-          <w:szCs w:val="22"/>
-        </w:rPr>
-        <w:t xml:space="preserve"> </w:t>
+        <w:t>Requisitos de qualidade:</w:t>
       </w:r>
     </w:p>
     <w:p w14:noSpellErr="1">
@@ -815,109 +2992,16 @@
       <w:r>
         <w:rPr>
           <w:rFonts w:ascii="Calibri" w:hAnsi="Calibri" w:eastAsia="Calibri" w:cs="Calibri"/>
-          <w:sz w:val="22"/>
-          <w:szCs w:val="22"/>
-          <w:lang w:val="pt-BR"/>
-        </w:rPr>
-        <w:t>Assim que iniciado, o sistema deverá mostrar ao usuário um menu e verificar que operação ele deseja realizar:</w:t>
-      </w:r>
-    </w:p>
-    <w:p w14:noSpellErr="1">
-      <w:pPr>
-        <w:pStyle w:val="ListParagraph"/>
-        <w:numPr>
-          <w:ilvl w:val="3"/>
-          <w:numId w:val="1"/>
-        </w:numPr>
-        <w:ind w:left="2880"/>
-        <w:rPr>
-          <w:rFonts w:ascii="Calibri" w:hAnsi="Calibri" w:eastAsia="Calibri" w:cs="Calibri" w:asciiTheme="minorAscii" w:hAnsiTheme="minorAscii" w:eastAsiaTheme="minorAscii" w:cstheme="minorAscii"/>
-          <w:sz w:val="22"/>
-          <w:szCs w:val="22"/>
-        </w:rPr>
-      </w:pPr>
-      <w:r>
-        <w:rPr>
-          <w:rFonts w:ascii="Calibri" w:hAnsi="Calibri" w:eastAsia="Calibri" w:cs="Calibri"/>
-          <w:sz w:val="22"/>
-          <w:szCs w:val="22"/>
-          <w:lang w:val="pt-BR"/>
-        </w:rPr>
-        <w:t>verificar se um numero é positivo ou negativo;</w:t>
-      </w:r>
-      <w:r>
-        <w:rPr>
-          <w:rFonts w:ascii="Calibri" w:hAnsi="Calibri" w:eastAsia="Calibri" w:cs="Calibri"/>
-          <w:sz w:val="22"/>
-          <w:szCs w:val="22"/>
-        </w:rPr>
-        <w:t xml:space="preserve"> </w:t>
-      </w:r>
-    </w:p>
-    <w:p w14:noSpellErr="1">
-      <w:pPr>
-        <w:pStyle w:val="ListParagraph"/>
-        <w:numPr>
-          <w:ilvl w:val="3"/>
-          <w:numId w:val="1"/>
-        </w:numPr>
-        <w:ind w:left="2880"/>
-        <w:rPr>
-          <w:rFonts w:ascii="Calibri" w:hAnsi="Calibri" w:eastAsia="Calibri" w:cs="Calibri" w:asciiTheme="minorAscii" w:hAnsiTheme="minorAscii" w:eastAsiaTheme="minorAscii" w:cstheme="minorAscii"/>
-          <w:sz w:val="22"/>
-          <w:szCs w:val="22"/>
-        </w:rPr>
-      </w:pPr>
-      <w:r>
-        <w:rPr>
-          <w:rFonts w:ascii="Calibri" w:hAnsi="Calibri" w:eastAsia="Calibri" w:cs="Calibri"/>
-          <w:sz w:val="22"/>
-          <w:szCs w:val="22"/>
-          <w:lang w:val="pt-BR"/>
-        </w:rPr>
-        <w:t>verificar se um número é par ou í</w:t>
-      </w:r>
-      <w:r>
-        <w:rPr>
-          <w:rFonts w:ascii="Calibri" w:hAnsi="Calibri" w:eastAsia="Calibri" w:cs="Calibri"/>
-          <w:sz w:val="22"/>
-          <w:szCs w:val="22"/>
-          <w:lang w:val="pt-BR"/>
-        </w:rPr>
-        <w:t>mpar;</w:t>
-      </w:r>
-    </w:p>
-    <w:p w14:noSpellErr="1">
-      <w:pPr>
-        <w:pStyle w:val="ListParagraph"/>
-        <w:numPr>
-          <w:ilvl w:val="3"/>
-          <w:numId w:val="1"/>
-        </w:numPr>
-        <w:ind w:left="2880"/>
-        <w:rPr>
-          <w:rFonts w:ascii="Calibri" w:hAnsi="Calibri" w:eastAsia="Calibri" w:cs="Calibri" w:asciiTheme="minorAscii" w:hAnsiTheme="minorAscii" w:eastAsiaTheme="minorAscii" w:cstheme="minorAscii"/>
-          <w:sz w:val="22"/>
-          <w:szCs w:val="22"/>
-        </w:rPr>
-      </w:pPr>
-      <w:r>
-        <w:rPr>
-          <w:rFonts w:ascii="Calibri" w:hAnsi="Calibri" w:eastAsia="Calibri" w:cs="Calibri"/>
-          <w:sz w:val="22"/>
-          <w:szCs w:val="22"/>
-          <w:lang w:val="pt-BR"/>
-        </w:rPr>
-        <w:t xml:space="preserve">verificar se ele deseja </w:t>
-      </w:r>
-      <w:r>
-        <w:rPr>
-          <w:rFonts w:ascii="Calibri" w:hAnsi="Calibri" w:eastAsia="Calibri" w:cs="Calibri"/>
-          <w:sz w:val="22"/>
-          <w:szCs w:val="22"/>
-          <w:lang w:val="pt-BR"/>
-        </w:rPr>
-        <w:t>sair do programa.</w:t>
+          <w:lang w:val="pt-BR"/>
+        </w:rPr>
+        <w:t xml:space="preserve">O sistema deverá permanecer aberto enquanto o usuário não escolher a opção 3 do menu </w:t>
+      </w:r>
+      <w:r>
+        <w:rPr>
+          <w:rFonts w:ascii="Calibri" w:hAnsi="Calibri" w:eastAsia="Calibri" w:cs="Calibri"/>
+          <w:lang w:val="pt-BR"/>
+        </w:rPr>
+        <w:t>e confirmar o desejo de sair do programa.</w:t>
       </w:r>
     </w:p>
     <w:p w14:noSpellErr="1">
@@ -941,16 +3025,7 @@
           <w:szCs w:val="22"/>
           <w:lang w:val="pt-BR"/>
         </w:rPr>
-        <w:t>O</w:t>
-      </w:r>
-      <w:r>
-        <w:rPr>
-          <w:rFonts w:ascii="Calibri" w:hAnsi="Calibri" w:eastAsia="Calibri" w:cs="Calibri"/>
-          <w:sz w:val="22"/>
-          <w:szCs w:val="22"/>
-          <w:lang w:val="pt-BR"/>
-        </w:rPr>
-        <w:t xml:space="preserve"> sistema deverá verificar qual a opção que o usuário deseja realizar.</w:t>
+        <w:t>O sistema deverá ser intuitivo e simples.</w:t>
       </w:r>
       <w:r>
         <w:rPr>
@@ -982,60 +3057,7 @@
           <w:szCs w:val="22"/>
           <w:lang w:val="pt-BR"/>
         </w:rPr>
-        <w:t>O sistema deverá informar ao usuário se o número é negativo ou positivo quando um número</w:t>
-      </w:r>
-      <w:r>
-        <w:rPr>
-          <w:rFonts w:ascii="Calibri" w:hAnsi="Calibri" w:eastAsia="Calibri" w:cs="Calibri"/>
-          <w:sz w:val="22"/>
-          <w:szCs w:val="22"/>
-          <w:lang w:val="pt-BR"/>
-        </w:rPr>
-        <w:t xml:space="preserve"> é fornecido pelo usuário</w:t>
-      </w:r>
-      <w:r>
-        <w:rPr>
-          <w:rFonts w:ascii="Calibri" w:hAnsi="Calibri" w:eastAsia="Calibri" w:cs="Calibri"/>
-          <w:sz w:val="22"/>
-          <w:szCs w:val="22"/>
-          <w:lang w:val="pt-BR"/>
-        </w:rPr>
-        <w:t xml:space="preserve">, caso ele escolha a opção </w:t>
-      </w:r>
-      <w:r>
-        <w:rPr>
-          <w:rFonts w:ascii="Calibri" w:hAnsi="Calibri" w:eastAsia="Calibri" w:cs="Calibri"/>
-          <w:sz w:val="22"/>
-          <w:szCs w:val="22"/>
-          <w:lang w:val="pt-BR"/>
-        </w:rPr>
-        <w:t>1</w:t>
-      </w:r>
-      <w:r>
-        <w:rPr>
-          <w:rFonts w:ascii="Calibri" w:hAnsi="Calibri" w:eastAsia="Calibri" w:cs="Calibri"/>
-          <w:sz w:val="22"/>
-          <w:szCs w:val="22"/>
-          <w:lang w:val="pt-BR"/>
-        </w:rPr>
-        <w:t xml:space="preserve"> </w:t>
-      </w:r>
-      <w:r>
-        <w:rPr>
-          <w:rFonts w:ascii="Calibri" w:hAnsi="Calibri" w:eastAsia="Calibri" w:cs="Calibri"/>
-          <w:sz w:val="22"/>
-          <w:szCs w:val="22"/>
-          <w:lang w:val="pt-BR"/>
-        </w:rPr>
-        <w:t>do menu.</w:t>
-      </w:r>
-      <w:r>
-        <w:rPr>
-          <w:rFonts w:ascii="Calibri" w:hAnsi="Calibri" w:eastAsia="Calibri" w:cs="Calibri"/>
-          <w:sz w:val="22"/>
-          <w:szCs w:val="22"/>
-        </w:rPr>
-        <w:t xml:space="preserve"> </w:t>
+        <w:t>O menu deverá ser autoexplicativo.</w:t>
       </w:r>
     </w:p>
     <w:p w14:noSpellErr="1">
@@ -1059,361 +3081,6 @@
           <w:szCs w:val="22"/>
           <w:lang w:val="pt-BR"/>
         </w:rPr>
-        <w:t xml:space="preserve">O sistema deverá verificar se um número é ímpar </w:t>
-      </w:r>
-      <w:r>
-        <w:rPr>
-          <w:rFonts w:ascii="Calibri" w:hAnsi="Calibri" w:eastAsia="Calibri" w:cs="Calibri"/>
-          <w:sz w:val="22"/>
-          <w:szCs w:val="22"/>
-          <w:lang w:val="pt-BR"/>
-        </w:rPr>
-        <w:t>ou par quando um número</w:t>
-      </w:r>
-      <w:r>
-        <w:rPr>
-          <w:rFonts w:ascii="Calibri" w:hAnsi="Calibri" w:eastAsia="Calibri" w:cs="Calibri"/>
-          <w:sz w:val="22"/>
-          <w:szCs w:val="22"/>
-          <w:lang w:val="pt-BR"/>
-        </w:rPr>
-        <w:t xml:space="preserve"> inteiro</w:t>
-      </w:r>
-      <w:r>
-        <w:rPr>
-          <w:rFonts w:ascii="Calibri" w:hAnsi="Calibri" w:eastAsia="Calibri" w:cs="Calibri"/>
-          <w:sz w:val="22"/>
-          <w:szCs w:val="22"/>
-          <w:lang w:val="pt-BR"/>
-        </w:rPr>
-        <w:t xml:space="preserve"> é fornecido, caso ele escolha a opção</w:t>
-      </w:r>
-      <w:r>
-        <w:rPr>
-          <w:rFonts w:ascii="Calibri" w:hAnsi="Calibri" w:eastAsia="Calibri" w:cs="Calibri"/>
-          <w:sz w:val="22"/>
-          <w:szCs w:val="22"/>
-          <w:lang w:val="pt-BR"/>
-        </w:rPr>
-        <w:t xml:space="preserve"> </w:t>
-      </w:r>
-      <w:r>
-        <w:rPr>
-          <w:rFonts w:ascii="Calibri" w:hAnsi="Calibri" w:eastAsia="Calibri" w:cs="Calibri"/>
-          <w:sz w:val="22"/>
-          <w:szCs w:val="22"/>
-          <w:lang w:val="pt-BR"/>
-        </w:rPr>
-        <w:t>2</w:t>
-      </w:r>
-      <w:r>
-        <w:rPr>
-          <w:rFonts w:ascii="Calibri" w:hAnsi="Calibri" w:eastAsia="Calibri" w:cs="Calibri"/>
-          <w:sz w:val="22"/>
-          <w:szCs w:val="22"/>
-          <w:lang w:val="pt-BR"/>
-        </w:rPr>
-        <w:t>1 do menu.</w:t>
-      </w:r>
-    </w:p>
-    <w:p w14:noSpellErr="1">
-      <w:pPr>
-        <w:pStyle w:val="ListParagraph"/>
-        <w:numPr>
-          <w:ilvl w:val="2"/>
-          <w:numId w:val="1"/>
-        </w:numPr>
-        <w:ind w:left="2160"/>
-        <w:rPr>
-          <w:rFonts w:ascii="Calibri" w:hAnsi="Calibri" w:eastAsia="Calibri" w:cs="Calibri" w:asciiTheme="minorAscii" w:hAnsiTheme="minorAscii" w:eastAsiaTheme="minorAscii" w:cstheme="minorAscii"/>
-          <w:sz w:val="22"/>
-          <w:szCs w:val="22"/>
-        </w:rPr>
-      </w:pPr>
-      <w:r>
-        <w:rPr>
-          <w:rFonts w:ascii="Calibri" w:hAnsi="Calibri" w:eastAsia="Calibri" w:cs="Calibri"/>
-          <w:sz w:val="22"/>
-          <w:szCs w:val="22"/>
-        </w:rPr>
-        <w:t xml:space="preserve">Caso ele </w:t>
-      </w:r>
-      <w:r>
-        <w:rPr>
-          <w:rFonts w:ascii="Calibri" w:hAnsi="Calibri" w:eastAsia="Calibri" w:cs="Calibri"/>
-          <w:sz w:val="22"/>
-          <w:szCs w:val="22"/>
-        </w:rPr>
-        <w:t>esc</w:t>
-      </w:r>
-      <w:r>
-        <w:rPr>
-          <w:rFonts w:ascii="Calibri" w:hAnsi="Calibri" w:eastAsia="Calibri" w:cs="Calibri"/>
-          <w:sz w:val="22"/>
-          <w:szCs w:val="22"/>
-        </w:rPr>
-        <w:t>olha</w:t>
-      </w:r>
-      <w:r>
-        <w:rPr>
-          <w:rFonts w:ascii="Calibri" w:hAnsi="Calibri" w:eastAsia="Calibri" w:cs="Calibri"/>
-          <w:sz w:val="22"/>
-          <w:szCs w:val="22"/>
-        </w:rPr>
-        <w:t xml:space="preserve"> a opção 1 ou 2 do menu</w:t>
-      </w:r>
-      <w:r>
-        <w:rPr>
-          <w:rFonts w:ascii="Calibri" w:hAnsi="Calibri" w:eastAsia="Calibri" w:cs="Calibri"/>
-          <w:sz w:val="22"/>
-          <w:szCs w:val="22"/>
-        </w:rPr>
-        <w:t>, deverá ser retornado o resultado.</w:t>
-      </w:r>
-    </w:p>
-    <w:p w14:noSpellErr="1">
-      <w:pPr>
-        <w:pStyle w:val="ListParagraph"/>
-        <w:numPr>
-          <w:ilvl w:val="2"/>
-          <w:numId w:val="1"/>
-        </w:numPr>
-        <w:ind w:left="2160"/>
-        <w:rPr>
-          <w:rFonts w:ascii="Calibri" w:hAnsi="Calibri" w:eastAsia="Calibri" w:cs="Calibri" w:asciiTheme="minorAscii" w:hAnsiTheme="minorAscii" w:eastAsiaTheme="minorAscii" w:cstheme="minorAscii"/>
-          <w:sz w:val="22"/>
-          <w:szCs w:val="22"/>
-        </w:rPr>
-      </w:pPr>
-      <w:r>
-        <w:rPr>
-          <w:rFonts w:ascii="Calibri" w:hAnsi="Calibri" w:eastAsia="Calibri" w:cs="Calibri"/>
-          <w:sz w:val="22"/>
-          <w:szCs w:val="22"/>
-          <w:lang w:val="pt-BR"/>
-        </w:rPr>
-        <w:t>O</w:t>
-      </w:r>
-      <w:r>
-        <w:rPr>
-          <w:rFonts w:ascii="Calibri" w:hAnsi="Calibri" w:eastAsia="Calibri" w:cs="Calibri"/>
-          <w:sz w:val="22"/>
-          <w:szCs w:val="22"/>
-          <w:lang w:val="pt-BR"/>
-        </w:rPr>
-        <w:t xml:space="preserve"> s</w:t>
-      </w:r>
-      <w:r>
-        <w:rPr>
-          <w:rFonts w:ascii="Calibri" w:hAnsi="Calibri" w:eastAsia="Calibri" w:cs="Calibri"/>
-          <w:sz w:val="22"/>
-          <w:szCs w:val="22"/>
-          <w:lang w:val="pt-BR"/>
-        </w:rPr>
-        <w:t xml:space="preserve">istema </w:t>
-      </w:r>
-      <w:r>
-        <w:rPr>
-          <w:rFonts w:ascii="Calibri" w:hAnsi="Calibri" w:eastAsia="Calibri" w:cs="Calibri"/>
-          <w:sz w:val="22"/>
-          <w:szCs w:val="22"/>
-          <w:lang w:val="pt-BR"/>
-        </w:rPr>
-        <w:t>deverá exibir uma mensagem para notificar o usuário que o sistema foi finalizado</w:t>
-      </w:r>
-      <w:r>
-        <w:rPr>
-          <w:rFonts w:ascii="Calibri" w:hAnsi="Calibri" w:eastAsia="Calibri" w:cs="Calibri"/>
-          <w:sz w:val="22"/>
-          <w:szCs w:val="22"/>
-          <w:lang w:val="pt-BR"/>
-        </w:rPr>
-        <w:t xml:space="preserve">, caso ele escolha a opção </w:t>
-      </w:r>
-      <w:r>
-        <w:rPr>
-          <w:rFonts w:ascii="Calibri" w:hAnsi="Calibri" w:eastAsia="Calibri" w:cs="Calibri"/>
-          <w:sz w:val="22"/>
-          <w:szCs w:val="22"/>
-          <w:lang w:val="pt-BR"/>
-        </w:rPr>
-        <w:t>3</w:t>
-      </w:r>
-      <w:r>
-        <w:rPr>
-          <w:rFonts w:ascii="Calibri" w:hAnsi="Calibri" w:eastAsia="Calibri" w:cs="Calibri"/>
-          <w:sz w:val="22"/>
-          <w:szCs w:val="22"/>
-          <w:lang w:val="pt-BR"/>
-        </w:rPr>
-        <w:t xml:space="preserve"> </w:t>
-      </w:r>
-      <w:r>
-        <w:rPr>
-          <w:rFonts w:ascii="Calibri" w:hAnsi="Calibri" w:eastAsia="Calibri" w:cs="Calibri"/>
-          <w:sz w:val="22"/>
-          <w:szCs w:val="22"/>
-          <w:lang w:val="pt-BR"/>
-        </w:rPr>
-        <w:t>do menu</w:t>
-      </w:r>
-      <w:r>
-        <w:rPr>
-          <w:rFonts w:ascii="Calibri" w:hAnsi="Calibri" w:eastAsia="Calibri" w:cs="Calibri"/>
-          <w:sz w:val="22"/>
-          <w:szCs w:val="22"/>
-          <w:lang w:val="pt-BR"/>
-        </w:rPr>
-        <w:t xml:space="preserve"> e desejar sair do programa</w:t>
-      </w:r>
-      <w:r>
-        <w:rPr>
-          <w:rFonts w:ascii="Calibri" w:hAnsi="Calibri" w:eastAsia="Calibri" w:cs="Calibri"/>
-          <w:sz w:val="22"/>
-          <w:szCs w:val="22"/>
-          <w:lang w:val="pt-BR"/>
-        </w:rPr>
-        <w:t>.</w:t>
-      </w:r>
-      <w:r>
-        <w:rPr>
-          <w:rFonts w:ascii="Calibri" w:hAnsi="Calibri" w:eastAsia="Calibri" w:cs="Calibri"/>
-          <w:sz w:val="22"/>
-          <w:szCs w:val="22"/>
-        </w:rPr>
-        <w:t xml:space="preserve"> </w:t>
-      </w:r>
-    </w:p>
-    <w:p w14:noSpellErr="1">
-      <w:pPr>
-        <w:pStyle w:val="ListParagraph"/>
-        <w:numPr>
-          <w:ilvl w:val="1"/>
-          <w:numId w:val="1"/>
-        </w:numPr>
-        <w:ind w:left="1440"/>
-        <w:rPr>
-          <w:rFonts w:ascii="Calibri" w:hAnsi="Calibri" w:eastAsia="Calibri" w:cs="Calibri" w:asciiTheme="minorAscii" w:hAnsiTheme="minorAscii" w:eastAsiaTheme="minorAscii" w:cstheme="minorAscii"/>
-          <w:sz w:val="22"/>
-          <w:szCs w:val="22"/>
-        </w:rPr>
-      </w:pPr>
-      <w:r>
-        <w:rPr>
-          <w:rFonts w:ascii="Calibri" w:hAnsi="Calibri" w:eastAsia="Calibri" w:cs="Calibri"/>
-          <w:sz w:val="22"/>
-          <w:szCs w:val="22"/>
-          <w:lang w:val="pt-BR"/>
-        </w:rPr>
-        <w:t>Requisitos de qualidade:</w:t>
-      </w:r>
-    </w:p>
-    <w:p w14:noSpellErr="1">
-      <w:pPr>
-        <w:pStyle w:val="ListParagraph"/>
-        <w:numPr>
-          <w:ilvl w:val="2"/>
-          <w:numId w:val="1"/>
-        </w:numPr>
-        <w:ind w:left="2160"/>
-        <w:rPr>
-          <w:rFonts w:ascii="Calibri" w:hAnsi="Calibri" w:eastAsia="Calibri" w:cs="Calibri" w:asciiTheme="minorAscii" w:hAnsiTheme="minorAscii" w:eastAsiaTheme="minorAscii" w:cstheme="minorAscii"/>
-          <w:sz w:val="22"/>
-          <w:szCs w:val="22"/>
-        </w:rPr>
-      </w:pPr>
-      <w:r>
-        <w:rPr>
-          <w:rFonts w:ascii="Calibri" w:hAnsi="Calibri" w:eastAsia="Calibri" w:cs="Calibri"/>
-          <w:lang w:val="pt-BR"/>
-        </w:rPr>
-        <w:t xml:space="preserve">O sistema deverá permanecer aberto enquanto o usuário não escolher a opção 3 do menu </w:t>
-      </w:r>
-      <w:r>
-        <w:rPr>
-          <w:rFonts w:ascii="Calibri" w:hAnsi="Calibri" w:eastAsia="Calibri" w:cs="Calibri"/>
-          <w:lang w:val="pt-BR"/>
-        </w:rPr>
-        <w:t>e confirmar o desejo de sair do programa.</w:t>
-      </w:r>
-    </w:p>
-    <w:p w14:noSpellErr="1">
-      <w:pPr>
-        <w:pStyle w:val="ListParagraph"/>
-        <w:numPr>
-          <w:ilvl w:val="2"/>
-          <w:numId w:val="1"/>
-        </w:numPr>
-        <w:ind w:left="2160"/>
-        <w:rPr>
-          <w:rFonts w:ascii="Calibri" w:hAnsi="Calibri" w:eastAsia="Calibri" w:cs="Calibri" w:asciiTheme="minorAscii" w:hAnsiTheme="minorAscii" w:eastAsiaTheme="minorAscii" w:cstheme="minorAscii"/>
-          <w:sz w:val="22"/>
-          <w:szCs w:val="22"/>
-        </w:rPr>
-      </w:pPr>
-      <w:r>
-        <w:rPr>
-          <w:rFonts w:ascii="Calibri" w:hAnsi="Calibri" w:eastAsia="Calibri" w:cs="Calibri"/>
-          <w:sz w:val="22"/>
-          <w:szCs w:val="22"/>
-          <w:lang w:val="pt-BR"/>
-        </w:rPr>
-        <w:t>O sistema deverá ser intuitivo e simples.</w:t>
-      </w:r>
-      <w:r>
-        <w:rPr>
-          <w:rFonts w:ascii="Calibri" w:hAnsi="Calibri" w:eastAsia="Calibri" w:cs="Calibri"/>
-          <w:sz w:val="22"/>
-          <w:szCs w:val="22"/>
-        </w:rPr>
-        <w:t xml:space="preserve"> </w:t>
-      </w:r>
-    </w:p>
-    <w:p w14:noSpellErr="1">
-      <w:pPr>
-        <w:pStyle w:val="ListParagraph"/>
-        <w:numPr>
-          <w:ilvl w:val="2"/>
-          <w:numId w:val="1"/>
-        </w:numPr>
-        <w:ind w:left="2160"/>
-        <w:rPr>
-          <w:rFonts w:ascii="Calibri" w:hAnsi="Calibri" w:eastAsia="Calibri" w:cs="Calibri" w:asciiTheme="minorAscii" w:hAnsiTheme="minorAscii" w:eastAsiaTheme="minorAscii" w:cstheme="minorAscii"/>
-          <w:sz w:val="22"/>
-          <w:szCs w:val="22"/>
-        </w:rPr>
-      </w:pPr>
-      <w:r>
-        <w:rPr>
-          <w:rFonts w:ascii="Calibri" w:hAnsi="Calibri" w:eastAsia="Calibri" w:cs="Calibri"/>
-          <w:sz w:val="22"/>
-          <w:szCs w:val="22"/>
-          <w:lang w:val="pt-BR"/>
-        </w:rPr>
-        <w:t>O menu deverá ser autoexplicativo.</w:t>
-      </w:r>
-    </w:p>
-    <w:p w14:noSpellErr="1">
-      <w:pPr>
-        <w:pStyle w:val="ListParagraph"/>
-        <w:numPr>
-          <w:ilvl w:val="2"/>
-          <w:numId w:val="1"/>
-        </w:numPr>
-        <w:ind w:left="2160"/>
-        <w:rPr>
-          <w:rFonts w:ascii="Calibri" w:hAnsi="Calibri" w:eastAsia="Calibri" w:cs="Calibri" w:asciiTheme="minorAscii" w:hAnsiTheme="minorAscii" w:eastAsiaTheme="minorAscii" w:cstheme="minorAscii"/>
-          <w:sz w:val="22"/>
-          <w:szCs w:val="22"/>
-        </w:rPr>
-      </w:pPr>
-      <w:r>
-        <w:rPr>
-          <w:rFonts w:ascii="Calibri" w:hAnsi="Calibri" w:eastAsia="Calibri" w:cs="Calibri"/>
-          <w:sz w:val="22"/>
-          <w:szCs w:val="22"/>
-          <w:lang w:val="pt-BR"/>
-        </w:rPr>
         <w:t>O sistema deve</w:t>
       </w:r>
       <w:r>
@@ -1505,10 +3172,10 @@
       </w:pPr>
       <w:r>
         <w:drawing>
-          <wp:inline wp14:editId="5002B41B" wp14:anchorId="280CCA24">
+          <wp:inline wp14:editId="296E9224" wp14:anchorId="280CCA24">
             <wp:extent cx="4572000" cy="2800350"/>
             <wp:effectExtent l="0" t="0" r="0" b="0"/>
-            <wp:docPr id="841314622" name="picture" title=""/>
+            <wp:docPr id="1778242870" name="picture" title=""/>
             <wp:cNvGraphicFramePr>
               <a:graphicFrameLocks noChangeAspect="1"/>
             </wp:cNvGraphicFramePr>
@@ -1520,7 +3187,7 @@
                     <pic:cNvPicPr/>
                   </pic:nvPicPr>
                   <pic:blipFill>
-                    <a:blip r:embed="Rdee62a2410014563">
+                    <a:blip r:embed="R940e629b82e34214">
                       <a:extLst>
                         <a:ext xmlns:a="http://schemas.openxmlformats.org/drawingml/2006/main" uri="{28A0092B-C50C-407E-A947-70E740481C1C}">
                           <a14:useLocalDpi val="0"/>
@@ -6328,10 +7995,10 @@
       </w:pPr>
       <w:r>
         <w:drawing>
-          <wp:inline wp14:editId="68FE8460" wp14:anchorId="3FDF2652">
+          <wp:inline wp14:editId="426A6269" wp14:anchorId="3FDF2652">
             <wp:extent cx="3324225" cy="4572000"/>
             <wp:effectExtent l="0" t="0" r="0" b="0"/>
-            <wp:docPr id="731820806" name="picture" title=""/>
+            <wp:docPr id="361676180" name="picture" title=""/>
             <wp:cNvGraphicFramePr>
               <a:graphicFrameLocks noChangeAspect="1"/>
             </wp:cNvGraphicFramePr>
@@ -6343,7 +8010,7 @@
                     <pic:cNvPicPr/>
                   </pic:nvPicPr>
                   <pic:blipFill>
-                    <a:blip r:embed="R38ae60ad58b94991">
+                    <a:blip r:embed="R17edf7e4661649ba">
                       <a:extLst>
                         <a:ext xmlns:a="http://schemas.openxmlformats.org/drawingml/2006/main" uri="{28A0092B-C50C-407E-A947-70E740481C1C}">
                           <a14:useLocalDpi val="0"/>

</xml_diff>

<commit_message>
EngSoftII - versão 12
</commit_message>
<xml_diff>
--- a/EngenhariaSoftwareII.docx
+++ b/EngenhariaSoftwareII.docx
@@ -227,24 +227,32 @@
         </w:rPr>
         <w:t>: 171419</w:t>
       </w:r>
-      <w:r>
-        <w:rPr>
-          <w:rFonts w:ascii="Calibri" w:hAnsi="Calibri" w:eastAsia="Calibri" w:cs="Calibri"/>
-          <w:sz w:val="22"/>
-          <w:szCs w:val="22"/>
-        </w:rPr>
-        <w:t xml:space="preserve"> </w:t>
-      </w:r>
     </w:p>
     <w:p>
-      <w:r>
-        <w:rPr>
-          <w:rFonts w:ascii="Calibri" w:hAnsi="Calibri" w:eastAsia="Calibri" w:cs="Calibri"/>
-          <w:sz w:val="22"/>
-          <w:szCs w:val="22"/>
-        </w:rPr>
-        <w:t xml:space="preserve"> </w:t>
-      </w:r>
+      <w:pPr>
+        <w:pStyle w:val="Normal"/>
+      </w:pPr>
+    </w:p>
+    <w:p w14:noSpellErr="1">
+      <w:pPr>
+        <w:jc w:val="center"/>
+      </w:pPr>
+      <w:r>
+        <w:rPr>
+          <w:rFonts w:ascii="Times New Roman" w:hAnsi="Times New Roman" w:eastAsia="Times New Roman" w:cs="Times New Roman"/>
+          <w:b w:val="1"/>
+          <w:bCs w:val="1"/>
+          <w:sz w:val="22"/>
+          <w:szCs w:val="22"/>
+        </w:rPr>
+        <w:t>DOCUMENTO DE ESPECIFICAÇÃO</w:t>
+      </w:r>
+    </w:p>
+    <w:p>
+      <w:pPr>
+        <w:pStyle w:val="Normal"/>
+        <w:jc w:val="center"/>
+      </w:pPr>
     </w:p>
     <w:p w14:noSpellErr="1">
       <w:r>
@@ -2041,7 +2049,7 @@
                 <w:sz w:val="22"/>
                 <w:szCs w:val="22"/>
               </w:rPr>
-              <w:t>DFD</w:t>
+              <w:t>Diagrama de fluxo de dados</w:t>
             </w:r>
           </w:p>
         </w:tc>
@@ -7982,7 +7990,15 @@
           <w:sz w:val="22"/>
           <w:szCs w:val="22"/>
         </w:rPr>
-        <w:t>DFD</w:t>
+        <w:t>D</w:t>
+      </w:r>
+      <w:r>
+        <w:rPr>
+          <w:rFonts w:ascii="Times New Roman" w:hAnsi="Times New Roman" w:eastAsia="Times New Roman" w:cs="Times New Roman"/>
+          <w:sz w:val="22"/>
+          <w:szCs w:val="22"/>
+        </w:rPr>
+        <w:t>iagrama de fluxo de dados</w:t>
       </w:r>
     </w:p>
     <w:p w14:noSpellErr="1">
@@ -8070,6 +8086,405 @@
         <w:t>Índice</w:t>
       </w:r>
     </w:p>
+    <w:p w14:noSpellErr="1">
+      <w:pPr>
+        <w:pStyle w:val="Normal"/>
+      </w:pPr>
+    </w:p>
+    <w:p w14:noSpellErr="1">
+      <w:pPr>
+        <w:pStyle w:val="Normal"/>
+      </w:pPr>
+    </w:p>
+    <w:p w14:noSpellErr="1">
+      <w:pPr>
+        <w:jc w:val="center"/>
+      </w:pPr>
+      <w:r>
+        <w:br w:type="page"/>
+      </w:r>
+    </w:p>
+    <w:p w14:noSpellErr="1">
+      <w:pPr>
+        <w:jc w:val="center"/>
+      </w:pPr>
+      <w:r>
+        <w:rPr>
+          <w:rFonts w:ascii="Times New Roman" w:hAnsi="Times New Roman" w:eastAsia="Times New Roman" w:cs="Times New Roman"/>
+          <w:b w:val="1"/>
+          <w:bCs w:val="1"/>
+          <w:sz w:val="22"/>
+          <w:szCs w:val="22"/>
+        </w:rPr>
+        <w:t>DOCUMENTO DE ESPECIFICAÇÃO SUPLEMENTAR</w:t>
+      </w:r>
+    </w:p>
+    <w:p w14:noSpellErr="1">
+      <w:pPr>
+        <w:pStyle w:val="Normal"/>
+        <w:jc w:val="left"/>
+      </w:pPr>
+    </w:p>
+    <w:p w14:noSpellErr="1">
+      <w:pPr>
+        <w:pStyle w:val="Normal"/>
+        <w:jc w:val="left"/>
+      </w:pPr>
+      <w:r>
+        <w:rPr>
+          <w:rFonts w:ascii="Times New Roman" w:hAnsi="Times New Roman" w:eastAsia="Times New Roman" w:cs="Times New Roman"/>
+          <w:sz w:val="22"/>
+          <w:szCs w:val="22"/>
+        </w:rPr>
+        <w:t>Priorização de kano</w:t>
+      </w:r>
+    </w:p>
+    <w:p>
+      <w:pPr>
+        <w:pStyle w:val="ListParagraph"/>
+        <w:numPr>
+          <w:ilvl w:val="0"/>
+          <w:numId w:val="9"/>
+        </w:numPr>
+        <w:jc w:val="left"/>
+        <w:rPr>
+          <w:rFonts w:ascii="Times New Roman" w:hAnsi="Times New Roman" w:eastAsia="Times New Roman" w:cs="Times New Roman" w:asciiTheme="minorAscii" w:hAnsiTheme="minorAscii" w:eastAsiaTheme="minorAscii" w:cstheme="minorAscii"/>
+          <w:sz w:val="22"/>
+          <w:szCs w:val="22"/>
+        </w:rPr>
+      </w:pPr>
+      <w:r>
+        <w:rPr>
+          <w:rFonts w:ascii="Times New Roman" w:hAnsi="Times New Roman" w:eastAsia="Times New Roman" w:cs="Times New Roman"/>
+          <w:sz w:val="22"/>
+          <w:szCs w:val="22"/>
+        </w:rPr>
+        <w:t>Fatores esperados (</w:t>
+      </w:r>
+      <w:proofErr w:type="spellStart"/>
+      <w:r>
+        <w:rPr>
+          <w:rFonts w:ascii="Times New Roman" w:hAnsi="Times New Roman" w:eastAsia="Times New Roman" w:cs="Times New Roman"/>
+          <w:sz w:val="22"/>
+          <w:szCs w:val="22"/>
+        </w:rPr>
+        <w:t>Requsitios</w:t>
+      </w:r>
+      <w:proofErr w:type="spellEnd"/>
+      <w:r>
+        <w:rPr>
+          <w:rFonts w:ascii="Times New Roman" w:hAnsi="Times New Roman" w:eastAsia="Times New Roman" w:cs="Times New Roman"/>
+          <w:sz w:val="22"/>
+          <w:szCs w:val="22"/>
+        </w:rPr>
+        <w:t xml:space="preserve"> conscientes</w:t>
+      </w:r>
+      <w:r>
+        <w:rPr>
+          <w:rFonts w:ascii="Times New Roman" w:hAnsi="Times New Roman" w:eastAsia="Times New Roman" w:cs="Times New Roman"/>
+          <w:sz w:val="22"/>
+          <w:szCs w:val="22"/>
+        </w:rPr>
+        <w:t>)</w:t>
+      </w:r>
+    </w:p>
+    <w:p w14:noSpellErr="1">
+      <w:pPr>
+        <w:pStyle w:val="ListParagraph"/>
+        <w:numPr>
+          <w:ilvl w:val="1"/>
+          <w:numId w:val="8"/>
+        </w:numPr>
+        <w:jc w:val="left"/>
+        <w:rPr>
+          <w:rFonts w:ascii="Times New Roman" w:hAnsi="Times New Roman" w:eastAsia="Times New Roman" w:cs="Times New Roman" w:asciiTheme="minorAscii" w:hAnsiTheme="minorAscii" w:eastAsiaTheme="minorAscii" w:cstheme="minorAscii"/>
+          <w:sz w:val="22"/>
+          <w:szCs w:val="22"/>
+        </w:rPr>
+      </w:pPr>
+      <w:r>
+        <w:rPr>
+          <w:rFonts w:ascii="Times New Roman" w:hAnsi="Times New Roman" w:eastAsia="Times New Roman" w:cs="Times New Roman"/>
+          <w:sz w:val="22"/>
+          <w:szCs w:val="22"/>
+        </w:rPr>
+        <w:t>Funcionalidade “Verificar se é negativo ou positivo</w:t>
+      </w:r>
+      <w:r>
+        <w:rPr>
+          <w:rFonts w:ascii="Times New Roman" w:hAnsi="Times New Roman" w:eastAsia="Times New Roman" w:cs="Times New Roman"/>
+          <w:sz w:val="22"/>
+          <w:szCs w:val="22"/>
+        </w:rPr>
+        <w:t>”</w:t>
+      </w:r>
+    </w:p>
+    <w:p>
+      <w:pPr>
+        <w:pStyle w:val="ListParagraph"/>
+        <w:numPr>
+          <w:ilvl w:val="1"/>
+          <w:numId w:val="8"/>
+        </w:numPr>
+        <w:jc w:val="left"/>
+        <w:rPr>
+          <w:rFonts w:ascii="Times New Roman" w:hAnsi="Times New Roman" w:eastAsia="Times New Roman" w:cs="Times New Roman" w:asciiTheme="minorAscii" w:hAnsiTheme="minorAscii" w:eastAsiaTheme="minorAscii" w:cstheme="minorAscii"/>
+          <w:sz w:val="22"/>
+          <w:szCs w:val="22"/>
+        </w:rPr>
+      </w:pPr>
+      <w:r>
+        <w:rPr>
+          <w:rFonts w:ascii="Times New Roman" w:hAnsi="Times New Roman" w:eastAsia="Times New Roman" w:cs="Times New Roman"/>
+          <w:sz w:val="22"/>
+          <w:szCs w:val="22"/>
+        </w:rPr>
+        <w:t xml:space="preserve">Funcionalidade “Verificar se é par ou </w:t>
+      </w:r>
+      <w:proofErr w:type="spellStart"/>
+      <w:r>
+        <w:rPr>
+          <w:rFonts w:ascii="Times New Roman" w:hAnsi="Times New Roman" w:eastAsia="Times New Roman" w:cs="Times New Roman"/>
+          <w:sz w:val="22"/>
+          <w:szCs w:val="22"/>
+        </w:rPr>
+        <w:t>ímpar</w:t>
+      </w:r>
+      <w:proofErr w:type="spellEnd"/>
+      <w:r>
+        <w:rPr>
+          <w:rFonts w:ascii="Times New Roman" w:hAnsi="Times New Roman" w:eastAsia="Times New Roman" w:cs="Times New Roman"/>
+          <w:sz w:val="22"/>
+          <w:szCs w:val="22"/>
+        </w:rPr>
+        <w:t>"</w:t>
+      </w:r>
+    </w:p>
+    <w:p w14:noSpellErr="1">
+      <w:pPr>
+        <w:pStyle w:val="ListParagraph"/>
+        <w:numPr>
+          <w:ilvl w:val="1"/>
+          <w:numId w:val="8"/>
+        </w:numPr>
+        <w:jc w:val="left"/>
+        <w:rPr>
+          <w:rFonts w:ascii="Times New Roman" w:hAnsi="Times New Roman" w:eastAsia="Times New Roman" w:cs="Times New Roman" w:asciiTheme="minorAscii" w:hAnsiTheme="minorAscii" w:eastAsiaTheme="minorAscii" w:cstheme="minorAscii"/>
+          <w:sz w:val="22"/>
+          <w:szCs w:val="22"/>
+        </w:rPr>
+      </w:pPr>
+      <w:r>
+        <w:rPr>
+          <w:rFonts w:ascii="Times New Roman" w:hAnsi="Times New Roman" w:eastAsia="Times New Roman" w:cs="Times New Roman"/>
+          <w:sz w:val="22"/>
+          <w:szCs w:val="22"/>
+        </w:rPr>
+        <w:t>Funcionalidade “Menu”</w:t>
+      </w:r>
+    </w:p>
+    <w:p w14:noSpellErr="1">
+      <w:pPr>
+        <w:pStyle w:val="ListParagraph"/>
+        <w:numPr>
+          <w:ilvl w:val="0"/>
+          <w:numId w:val="9"/>
+        </w:numPr>
+        <w:jc w:val="left"/>
+        <w:rPr>
+          <w:rFonts w:ascii="Times New Roman" w:hAnsi="Times New Roman" w:eastAsia="Times New Roman" w:cs="Times New Roman" w:asciiTheme="minorAscii" w:hAnsiTheme="minorAscii" w:eastAsiaTheme="minorAscii" w:cstheme="minorAscii"/>
+          <w:sz w:val="22"/>
+          <w:szCs w:val="22"/>
+        </w:rPr>
+      </w:pPr>
+      <w:r>
+        <w:rPr>
+          <w:rFonts w:ascii="Times New Roman" w:hAnsi="Times New Roman" w:eastAsia="Times New Roman" w:cs="Times New Roman"/>
+          <w:sz w:val="22"/>
+          <w:szCs w:val="22"/>
+        </w:rPr>
+        <w:t>Fatores inesperados</w:t>
+      </w:r>
+      <w:r>
+        <w:rPr>
+          <w:rFonts w:ascii="Times New Roman" w:hAnsi="Times New Roman" w:eastAsia="Times New Roman" w:cs="Times New Roman"/>
+          <w:sz w:val="22"/>
+          <w:szCs w:val="22"/>
+        </w:rPr>
+        <w:t xml:space="preserve"> (Requisitos inconscientes</w:t>
+      </w:r>
+      <w:r>
+        <w:rPr>
+          <w:rFonts w:ascii="Times New Roman" w:hAnsi="Times New Roman" w:eastAsia="Times New Roman" w:cs="Times New Roman"/>
+          <w:sz w:val="22"/>
+          <w:szCs w:val="22"/>
+        </w:rPr>
+        <w:t>)</w:t>
+      </w:r>
+    </w:p>
+    <w:p w14:noSpellErr="1">
+      <w:pPr>
+        <w:pStyle w:val="ListParagraph"/>
+        <w:numPr>
+          <w:ilvl w:val="1"/>
+          <w:numId w:val="9"/>
+        </w:numPr>
+        <w:jc w:val="left"/>
+        <w:rPr>
+          <w:rFonts w:ascii="Times New Roman" w:hAnsi="Times New Roman" w:eastAsia="Times New Roman" w:cs="Times New Roman" w:asciiTheme="minorAscii" w:hAnsiTheme="minorAscii" w:eastAsiaTheme="minorAscii" w:cstheme="minorAscii"/>
+          <w:sz w:val="22"/>
+          <w:szCs w:val="22"/>
+        </w:rPr>
+      </w:pPr>
+      <w:r>
+        <w:rPr>
+          <w:rFonts w:ascii="Times New Roman" w:hAnsi="Times New Roman" w:eastAsia="Times New Roman" w:cs="Times New Roman"/>
+          <w:sz w:val="22"/>
+          <w:szCs w:val="22"/>
+        </w:rPr>
+        <w:t>Verificar se o número é divisível por 2</w:t>
+      </w:r>
+    </w:p>
+    <w:p w14:noSpellErr="1">
+      <w:pPr>
+        <w:pStyle w:val="ListParagraph"/>
+        <w:numPr>
+          <w:ilvl w:val="1"/>
+          <w:numId w:val="9"/>
+        </w:numPr>
+        <w:jc w:val="left"/>
+        <w:rPr>
+          <w:rFonts w:ascii="Times New Roman" w:hAnsi="Times New Roman" w:eastAsia="Times New Roman" w:cs="Times New Roman" w:asciiTheme="minorAscii" w:hAnsiTheme="minorAscii" w:eastAsiaTheme="minorAscii" w:cstheme="minorAscii"/>
+          <w:sz w:val="22"/>
+          <w:szCs w:val="22"/>
+        </w:rPr>
+      </w:pPr>
+      <w:r>
+        <w:rPr>
+          <w:rFonts w:ascii="Times New Roman" w:hAnsi="Times New Roman" w:eastAsia="Times New Roman" w:cs="Times New Roman"/>
+          <w:sz w:val="22"/>
+          <w:szCs w:val="22"/>
+        </w:rPr>
+        <w:t xml:space="preserve">Verificar se o </w:t>
+      </w:r>
+      <w:r>
+        <w:rPr>
+          <w:rFonts w:ascii="Times New Roman" w:hAnsi="Times New Roman" w:eastAsia="Times New Roman" w:cs="Times New Roman"/>
+          <w:sz w:val="22"/>
+          <w:szCs w:val="22"/>
+        </w:rPr>
+        <w:t>número</w:t>
+      </w:r>
+      <w:r>
+        <w:rPr>
+          <w:rFonts w:ascii="Times New Roman" w:hAnsi="Times New Roman" w:eastAsia="Times New Roman" w:cs="Times New Roman"/>
+          <w:sz w:val="22"/>
+          <w:szCs w:val="22"/>
+        </w:rPr>
+        <w:t xml:space="preserve"> é menor ou maior que 0</w:t>
+      </w:r>
+    </w:p>
+    <w:p w14:noSpellErr="1">
+      <w:pPr>
+        <w:pStyle w:val="ListParagraph"/>
+        <w:numPr>
+          <w:ilvl w:val="1"/>
+          <w:numId w:val="9"/>
+        </w:numPr>
+        <w:jc w:val="left"/>
+        <w:rPr>
+          <w:rFonts w:ascii="Times New Roman" w:hAnsi="Times New Roman" w:eastAsia="Times New Roman" w:cs="Times New Roman" w:asciiTheme="minorAscii" w:hAnsiTheme="minorAscii" w:eastAsiaTheme="minorAscii" w:cstheme="minorAscii"/>
+          <w:sz w:val="22"/>
+          <w:szCs w:val="22"/>
+        </w:rPr>
+      </w:pPr>
+      <w:r>
+        <w:rPr>
+          <w:rFonts w:ascii="Times New Roman" w:hAnsi="Times New Roman" w:eastAsia="Times New Roman" w:cs="Times New Roman"/>
+          <w:sz w:val="22"/>
+          <w:szCs w:val="22"/>
+        </w:rPr>
+        <w:t>V</w:t>
+      </w:r>
+      <w:r>
+        <w:rPr>
+          <w:rFonts w:ascii="Times New Roman" w:hAnsi="Times New Roman" w:eastAsia="Times New Roman" w:cs="Times New Roman"/>
+          <w:sz w:val="22"/>
+          <w:szCs w:val="22"/>
+        </w:rPr>
+        <w:t>erificar se o usuário realmente deseja sair</w:t>
+      </w:r>
+    </w:p>
+    <w:p w14:noSpellErr="1">
+      <w:pPr>
+        <w:pStyle w:val="ListParagraph"/>
+        <w:numPr>
+          <w:ilvl w:val="0"/>
+          <w:numId w:val="9"/>
+        </w:numPr>
+        <w:jc w:val="left"/>
+        <w:rPr>
+          <w:rFonts w:ascii="Times New Roman" w:hAnsi="Times New Roman" w:eastAsia="Times New Roman" w:cs="Times New Roman" w:asciiTheme="minorAscii" w:hAnsiTheme="minorAscii" w:eastAsiaTheme="minorAscii" w:cstheme="minorAscii"/>
+          <w:sz w:val="22"/>
+          <w:szCs w:val="22"/>
+        </w:rPr>
+      </w:pPr>
+      <w:r>
+        <w:rPr>
+          <w:rFonts w:ascii="Times New Roman" w:hAnsi="Times New Roman" w:eastAsia="Times New Roman" w:cs="Times New Roman"/>
+          <w:sz w:val="22"/>
+          <w:szCs w:val="22"/>
+        </w:rPr>
+        <w:t>Fatores básicos</w:t>
+      </w:r>
+      <w:r>
+        <w:rPr>
+          <w:rFonts w:ascii="Times New Roman" w:hAnsi="Times New Roman" w:eastAsia="Times New Roman" w:cs="Times New Roman"/>
+          <w:sz w:val="22"/>
+          <w:szCs w:val="22"/>
+        </w:rPr>
+        <w:t xml:space="preserve"> (Requisitos subconscientes</w:t>
+      </w:r>
+      <w:r>
+        <w:rPr>
+          <w:rFonts w:ascii="Times New Roman" w:hAnsi="Times New Roman" w:eastAsia="Times New Roman" w:cs="Times New Roman"/>
+          <w:sz w:val="22"/>
+          <w:szCs w:val="22"/>
+        </w:rPr>
+        <w:t>)</w:t>
+      </w:r>
+    </w:p>
+    <w:p>
+      <w:pPr>
+        <w:pStyle w:val="ListParagraph"/>
+        <w:numPr>
+          <w:ilvl w:val="1"/>
+          <w:numId w:val="9"/>
+        </w:numPr>
+        <w:jc w:val="left"/>
+        <w:rPr>
+          <w:rFonts w:ascii="Times New Roman" w:hAnsi="Times New Roman" w:eastAsia="Times New Roman" w:cs="Times New Roman" w:asciiTheme="minorAscii" w:hAnsiTheme="minorAscii" w:eastAsiaTheme="minorAscii" w:cstheme="minorAscii"/>
+          <w:sz w:val="22"/>
+          <w:szCs w:val="22"/>
+        </w:rPr>
+      </w:pPr>
+      <w:r>
+        <w:rPr>
+          <w:rFonts w:ascii="Times New Roman" w:hAnsi="Times New Roman" w:eastAsia="Times New Roman" w:cs="Times New Roman"/>
+          <w:sz w:val="22"/>
+          <w:szCs w:val="22"/>
+        </w:rPr>
+        <w:t>Enquanto ele não desejar sair do programa, este deve continuar aberto</w:t>
+      </w:r>
+      <w:r>
+        <w:rPr>
+          <w:rFonts w:ascii="Times New Roman" w:hAnsi="Times New Roman" w:eastAsia="Times New Roman" w:cs="Times New Roman"/>
+          <w:sz w:val="22"/>
+          <w:szCs w:val="22"/>
+        </w:rPr>
+        <w:t>.</w:t>
+      </w:r>
+    </w:p>
     <w:sectPr>
       <w:pgSz w:w="12240" w:h="15840" w:orient="portrait"/>
       <w:pgMar w:top="1440" w:right="1440" w:bottom="1440" w:left="1440" w:header="720" w:footer="720" w:gutter="0"/>
@@ -8082,6 +8497,426 @@
 
 <file path=word/numbering.xml><?xml version="1.0" encoding="utf-8"?>
 <w:numbering xmlns:w="http://schemas.openxmlformats.org/wordprocessingml/2006/main">
+  <w:abstractNum xmlns:w="http://schemas.openxmlformats.org/wordprocessingml/2006/main" w:abstractNumId="11">
+    <w:multiLevelType xmlns:w="http://schemas.openxmlformats.org/wordprocessingml/2006/main" w:val="hybridMultilevel"/>
+    <w:lvl xmlns:w="http://schemas.openxmlformats.org/wordprocessingml/2006/main" w:ilvl="0">
+      <w:start w:val="1"/>
+      <w:numFmt w:val="decimal"/>
+      <w:lvlText w:val="%1."/>
+      <w:lvlJc w:val="left"/>
+      <w:pPr>
+        <w:ind w:left="720" w:hanging="360"/>
+      </w:pPr>
+    </w:lvl>
+    <w:lvl xmlns:w="http://schemas.openxmlformats.org/wordprocessingml/2006/main" w:ilvl="1">
+      <w:start w:val="1"/>
+      <w:numFmt w:val="lowerLetter"/>
+      <w:lvlText w:val="%2."/>
+      <w:lvlJc w:val="left"/>
+      <w:pPr>
+        <w:ind w:left="1440" w:hanging="360"/>
+      </w:pPr>
+    </w:lvl>
+    <w:lvl xmlns:w="http://schemas.openxmlformats.org/wordprocessingml/2006/main" w:ilvl="2">
+      <w:start w:val="1"/>
+      <w:numFmt w:val="lowerRoman"/>
+      <w:lvlText w:val="%3."/>
+      <w:lvlJc w:val="right"/>
+      <w:pPr>
+        <w:ind w:left="2160" w:hanging="180"/>
+      </w:pPr>
+    </w:lvl>
+    <w:lvl xmlns:w="http://schemas.openxmlformats.org/wordprocessingml/2006/main" w:ilvl="3">
+      <w:start w:val="1"/>
+      <w:numFmt w:val="decimal"/>
+      <w:lvlText w:val="%4."/>
+      <w:lvlJc w:val="left"/>
+      <w:pPr>
+        <w:ind w:left="2880" w:hanging="360"/>
+      </w:pPr>
+    </w:lvl>
+    <w:lvl xmlns:w="http://schemas.openxmlformats.org/wordprocessingml/2006/main" w:ilvl="4">
+      <w:start w:val="1"/>
+      <w:numFmt w:val="lowerLetter"/>
+      <w:lvlText w:val="%5."/>
+      <w:lvlJc w:val="left"/>
+      <w:pPr>
+        <w:ind w:left="3600" w:hanging="360"/>
+      </w:pPr>
+    </w:lvl>
+    <w:lvl xmlns:w="http://schemas.openxmlformats.org/wordprocessingml/2006/main" w:ilvl="5">
+      <w:start w:val="1"/>
+      <w:numFmt w:val="lowerRoman"/>
+      <w:lvlText w:val="%6."/>
+      <w:lvlJc w:val="right"/>
+      <w:pPr>
+        <w:ind w:left="4320" w:hanging="180"/>
+      </w:pPr>
+    </w:lvl>
+    <w:lvl xmlns:w="http://schemas.openxmlformats.org/wordprocessingml/2006/main" w:ilvl="6">
+      <w:start w:val="1"/>
+      <w:numFmt w:val="decimal"/>
+      <w:lvlText w:val="%7."/>
+      <w:lvlJc w:val="left"/>
+      <w:pPr>
+        <w:ind w:left="5040" w:hanging="360"/>
+      </w:pPr>
+    </w:lvl>
+    <w:lvl xmlns:w="http://schemas.openxmlformats.org/wordprocessingml/2006/main" w:ilvl="7">
+      <w:start w:val="1"/>
+      <w:numFmt w:val="lowerLetter"/>
+      <w:lvlText w:val="%8."/>
+      <w:lvlJc w:val="left"/>
+      <w:pPr>
+        <w:ind w:left="5760" w:hanging="360"/>
+      </w:pPr>
+    </w:lvl>
+    <w:lvl xmlns:w="http://schemas.openxmlformats.org/wordprocessingml/2006/main" w:ilvl="8">
+      <w:start w:val="1"/>
+      <w:numFmt w:val="lowerRoman"/>
+      <w:lvlText w:val="%9."/>
+      <w:lvlJc w:val="right"/>
+      <w:pPr>
+        <w:ind w:left="6480" w:hanging="180"/>
+      </w:pPr>
+    </w:lvl>
+  </w:abstractNum>
+  <w:abstractNum xmlns:w="http://schemas.openxmlformats.org/wordprocessingml/2006/main" w:abstractNumId="10">
+    <w:multiLevelType xmlns:w="http://schemas.openxmlformats.org/wordprocessingml/2006/main" w:val="hybridMultilevel"/>
+    <w:lvl xmlns:w="http://schemas.openxmlformats.org/wordprocessingml/2006/main" w:ilvl="0">
+      <w:start w:val="1"/>
+      <w:numFmt w:val="decimal"/>
+      <w:lvlText w:val="%1."/>
+      <w:lvlJc w:val="left"/>
+      <w:pPr>
+        <w:ind w:left="720" w:hanging="360"/>
+      </w:pPr>
+    </w:lvl>
+    <w:lvl xmlns:w="http://schemas.openxmlformats.org/wordprocessingml/2006/main" w:ilvl="1">
+      <w:start w:val="1"/>
+      <w:numFmt w:val="lowerLetter"/>
+      <w:lvlText w:val="%2."/>
+      <w:lvlJc w:val="left"/>
+      <w:pPr>
+        <w:ind w:left="1440" w:hanging="360"/>
+      </w:pPr>
+    </w:lvl>
+    <w:lvl xmlns:w="http://schemas.openxmlformats.org/wordprocessingml/2006/main" w:ilvl="2">
+      <w:start w:val="1"/>
+      <w:numFmt w:val="lowerRoman"/>
+      <w:lvlText w:val="%3."/>
+      <w:lvlJc w:val="right"/>
+      <w:pPr>
+        <w:ind w:left="2160" w:hanging="180"/>
+      </w:pPr>
+    </w:lvl>
+    <w:lvl xmlns:w="http://schemas.openxmlformats.org/wordprocessingml/2006/main" w:ilvl="3">
+      <w:start w:val="1"/>
+      <w:numFmt w:val="decimal"/>
+      <w:lvlText w:val="%4."/>
+      <w:lvlJc w:val="left"/>
+      <w:pPr>
+        <w:ind w:left="2880" w:hanging="360"/>
+      </w:pPr>
+    </w:lvl>
+    <w:lvl xmlns:w="http://schemas.openxmlformats.org/wordprocessingml/2006/main" w:ilvl="4">
+      <w:start w:val="1"/>
+      <w:numFmt w:val="lowerLetter"/>
+      <w:lvlText w:val="%5."/>
+      <w:lvlJc w:val="left"/>
+      <w:pPr>
+        <w:ind w:left="3600" w:hanging="360"/>
+      </w:pPr>
+    </w:lvl>
+    <w:lvl xmlns:w="http://schemas.openxmlformats.org/wordprocessingml/2006/main" w:ilvl="5">
+      <w:start w:val="1"/>
+      <w:numFmt w:val="lowerRoman"/>
+      <w:lvlText w:val="%6."/>
+      <w:lvlJc w:val="right"/>
+      <w:pPr>
+        <w:ind w:left="4320" w:hanging="180"/>
+      </w:pPr>
+    </w:lvl>
+    <w:lvl xmlns:w="http://schemas.openxmlformats.org/wordprocessingml/2006/main" w:ilvl="6">
+      <w:start w:val="1"/>
+      <w:numFmt w:val="decimal"/>
+      <w:lvlText w:val="%7."/>
+      <w:lvlJc w:val="left"/>
+      <w:pPr>
+        <w:ind w:left="5040" w:hanging="360"/>
+      </w:pPr>
+    </w:lvl>
+    <w:lvl xmlns:w="http://schemas.openxmlformats.org/wordprocessingml/2006/main" w:ilvl="7">
+      <w:start w:val="1"/>
+      <w:numFmt w:val="lowerLetter"/>
+      <w:lvlText w:val="%8."/>
+      <w:lvlJc w:val="left"/>
+      <w:pPr>
+        <w:ind w:left="5760" w:hanging="360"/>
+      </w:pPr>
+    </w:lvl>
+    <w:lvl xmlns:w="http://schemas.openxmlformats.org/wordprocessingml/2006/main" w:ilvl="8">
+      <w:start w:val="1"/>
+      <w:numFmt w:val="lowerRoman"/>
+      <w:lvlText w:val="%9."/>
+      <w:lvlJc w:val="right"/>
+      <w:pPr>
+        <w:ind w:left="6480" w:hanging="180"/>
+      </w:pPr>
+    </w:lvl>
+  </w:abstractNum>
+  <w:abstractNum xmlns:w="http://schemas.openxmlformats.org/wordprocessingml/2006/main" w:abstractNumId="9">
+    <w:multiLevelType xmlns:w="http://schemas.openxmlformats.org/wordprocessingml/2006/main" w:val="hybridMultilevel"/>
+    <w:lvl xmlns:w="http://schemas.openxmlformats.org/wordprocessingml/2006/main" w:ilvl="0">
+      <w:start w:val="1"/>
+      <w:numFmt w:val="decimal"/>
+      <w:lvlText w:val="%1."/>
+      <w:lvlJc w:val="left"/>
+      <w:pPr>
+        <w:ind w:left="720" w:hanging="360"/>
+      </w:pPr>
+    </w:lvl>
+    <w:lvl xmlns:w="http://schemas.openxmlformats.org/wordprocessingml/2006/main" w:ilvl="1">
+      <w:start w:val="1"/>
+      <w:numFmt w:val="lowerLetter"/>
+      <w:lvlText w:val="%2."/>
+      <w:lvlJc w:val="left"/>
+      <w:pPr>
+        <w:ind w:left="1440" w:hanging="360"/>
+      </w:pPr>
+    </w:lvl>
+    <w:lvl xmlns:w="http://schemas.openxmlformats.org/wordprocessingml/2006/main" w:ilvl="2">
+      <w:start w:val="1"/>
+      <w:numFmt w:val="lowerRoman"/>
+      <w:lvlText w:val="%3."/>
+      <w:lvlJc w:val="right"/>
+      <w:pPr>
+        <w:ind w:left="2160" w:hanging="180"/>
+      </w:pPr>
+    </w:lvl>
+    <w:lvl xmlns:w="http://schemas.openxmlformats.org/wordprocessingml/2006/main" w:ilvl="3">
+      <w:start w:val="1"/>
+      <w:numFmt w:val="decimal"/>
+      <w:lvlText w:val="%4."/>
+      <w:lvlJc w:val="left"/>
+      <w:pPr>
+        <w:ind w:left="2880" w:hanging="360"/>
+      </w:pPr>
+    </w:lvl>
+    <w:lvl xmlns:w="http://schemas.openxmlformats.org/wordprocessingml/2006/main" w:ilvl="4">
+      <w:start w:val="1"/>
+      <w:numFmt w:val="lowerLetter"/>
+      <w:lvlText w:val="%5."/>
+      <w:lvlJc w:val="left"/>
+      <w:pPr>
+        <w:ind w:left="3600" w:hanging="360"/>
+      </w:pPr>
+    </w:lvl>
+    <w:lvl xmlns:w="http://schemas.openxmlformats.org/wordprocessingml/2006/main" w:ilvl="5">
+      <w:start w:val="1"/>
+      <w:numFmt w:val="lowerRoman"/>
+      <w:lvlText w:val="%6."/>
+      <w:lvlJc w:val="right"/>
+      <w:pPr>
+        <w:ind w:left="4320" w:hanging="180"/>
+      </w:pPr>
+    </w:lvl>
+    <w:lvl xmlns:w="http://schemas.openxmlformats.org/wordprocessingml/2006/main" w:ilvl="6">
+      <w:start w:val="1"/>
+      <w:numFmt w:val="decimal"/>
+      <w:lvlText w:val="%7."/>
+      <w:lvlJc w:val="left"/>
+      <w:pPr>
+        <w:ind w:left="5040" w:hanging="360"/>
+      </w:pPr>
+    </w:lvl>
+    <w:lvl xmlns:w="http://schemas.openxmlformats.org/wordprocessingml/2006/main" w:ilvl="7">
+      <w:start w:val="1"/>
+      <w:numFmt w:val="lowerLetter"/>
+      <w:lvlText w:val="%8."/>
+      <w:lvlJc w:val="left"/>
+      <w:pPr>
+        <w:ind w:left="5760" w:hanging="360"/>
+      </w:pPr>
+    </w:lvl>
+    <w:lvl xmlns:w="http://schemas.openxmlformats.org/wordprocessingml/2006/main" w:ilvl="8">
+      <w:start w:val="1"/>
+      <w:numFmt w:val="lowerRoman"/>
+      <w:lvlText w:val="%9."/>
+      <w:lvlJc w:val="right"/>
+      <w:pPr>
+        <w:ind w:left="6480" w:hanging="180"/>
+      </w:pPr>
+    </w:lvl>
+  </w:abstractNum>
+  <w:abstractNum xmlns:w="http://schemas.openxmlformats.org/wordprocessingml/2006/main" w:abstractNumId="8">
+    <w:multiLevelType xmlns:w="http://schemas.openxmlformats.org/wordprocessingml/2006/main" w:val="hybridMultilevel"/>
+    <w:lvl xmlns:w="http://schemas.openxmlformats.org/wordprocessingml/2006/main" w:ilvl="0">
+      <w:start w:val="1"/>
+      <w:numFmt w:val="decimal"/>
+      <w:lvlText w:val="%1."/>
+      <w:lvlJc w:val="left"/>
+      <w:pPr>
+        <w:ind w:left="720" w:hanging="360"/>
+      </w:pPr>
+    </w:lvl>
+    <w:lvl xmlns:w="http://schemas.openxmlformats.org/wordprocessingml/2006/main" w:ilvl="1">
+      <w:start w:val="1"/>
+      <w:numFmt w:val="lowerLetter"/>
+      <w:lvlText w:val="%2."/>
+      <w:lvlJc w:val="left"/>
+      <w:pPr>
+        <w:ind w:left="1440" w:hanging="360"/>
+      </w:pPr>
+    </w:lvl>
+    <w:lvl xmlns:w="http://schemas.openxmlformats.org/wordprocessingml/2006/main" w:ilvl="2">
+      <w:start w:val="1"/>
+      <w:numFmt w:val="lowerRoman"/>
+      <w:lvlText w:val="%3."/>
+      <w:lvlJc w:val="right"/>
+      <w:pPr>
+        <w:ind w:left="2160" w:hanging="180"/>
+      </w:pPr>
+    </w:lvl>
+    <w:lvl xmlns:w="http://schemas.openxmlformats.org/wordprocessingml/2006/main" w:ilvl="3">
+      <w:start w:val="1"/>
+      <w:numFmt w:val="decimal"/>
+      <w:lvlText w:val="%4."/>
+      <w:lvlJc w:val="left"/>
+      <w:pPr>
+        <w:ind w:left="2880" w:hanging="360"/>
+      </w:pPr>
+    </w:lvl>
+    <w:lvl xmlns:w="http://schemas.openxmlformats.org/wordprocessingml/2006/main" w:ilvl="4">
+      <w:start w:val="1"/>
+      <w:numFmt w:val="lowerLetter"/>
+      <w:lvlText w:val="%5."/>
+      <w:lvlJc w:val="left"/>
+      <w:pPr>
+        <w:ind w:left="3600" w:hanging="360"/>
+      </w:pPr>
+    </w:lvl>
+    <w:lvl xmlns:w="http://schemas.openxmlformats.org/wordprocessingml/2006/main" w:ilvl="5">
+      <w:start w:val="1"/>
+      <w:numFmt w:val="lowerRoman"/>
+      <w:lvlText w:val="%6."/>
+      <w:lvlJc w:val="right"/>
+      <w:pPr>
+        <w:ind w:left="4320" w:hanging="180"/>
+      </w:pPr>
+    </w:lvl>
+    <w:lvl xmlns:w="http://schemas.openxmlformats.org/wordprocessingml/2006/main" w:ilvl="6">
+      <w:start w:val="1"/>
+      <w:numFmt w:val="decimal"/>
+      <w:lvlText w:val="%7."/>
+      <w:lvlJc w:val="left"/>
+      <w:pPr>
+        <w:ind w:left="5040" w:hanging="360"/>
+      </w:pPr>
+    </w:lvl>
+    <w:lvl xmlns:w="http://schemas.openxmlformats.org/wordprocessingml/2006/main" w:ilvl="7">
+      <w:start w:val="1"/>
+      <w:numFmt w:val="lowerLetter"/>
+      <w:lvlText w:val="%8."/>
+      <w:lvlJc w:val="left"/>
+      <w:pPr>
+        <w:ind w:left="5760" w:hanging="360"/>
+      </w:pPr>
+    </w:lvl>
+    <w:lvl xmlns:w="http://schemas.openxmlformats.org/wordprocessingml/2006/main" w:ilvl="8">
+      <w:start w:val="1"/>
+      <w:numFmt w:val="lowerRoman"/>
+      <w:lvlText w:val="%9."/>
+      <w:lvlJc w:val="right"/>
+      <w:pPr>
+        <w:ind w:left="6480" w:hanging="180"/>
+      </w:pPr>
+    </w:lvl>
+  </w:abstractNum>
+  <w:abstractNum xmlns:w="http://schemas.openxmlformats.org/wordprocessingml/2006/main" w:abstractNumId="7">
+    <w:multiLevelType xmlns:w="http://schemas.openxmlformats.org/wordprocessingml/2006/main" w:val="hybridMultilevel"/>
+    <w:lvl xmlns:w="http://schemas.openxmlformats.org/wordprocessingml/2006/main" w:ilvl="0">
+      <w:start w:val="1"/>
+      <w:numFmt w:val="decimal"/>
+      <w:lvlText w:val="%1."/>
+      <w:lvlJc w:val="left"/>
+      <w:pPr>
+        <w:ind w:left="720" w:hanging="360"/>
+      </w:pPr>
+    </w:lvl>
+    <w:lvl xmlns:w="http://schemas.openxmlformats.org/wordprocessingml/2006/main" w:ilvl="1">
+      <w:start w:val="1"/>
+      <w:numFmt w:val="lowerLetter"/>
+      <w:lvlText w:val="%2."/>
+      <w:lvlJc w:val="left"/>
+      <w:pPr>
+        <w:ind w:left="1440" w:hanging="360"/>
+      </w:pPr>
+    </w:lvl>
+    <w:lvl xmlns:w="http://schemas.openxmlformats.org/wordprocessingml/2006/main" w:ilvl="2">
+      <w:start w:val="1"/>
+      <w:numFmt w:val="lowerRoman"/>
+      <w:lvlText w:val="%3."/>
+      <w:lvlJc w:val="right"/>
+      <w:pPr>
+        <w:ind w:left="2160" w:hanging="180"/>
+      </w:pPr>
+    </w:lvl>
+    <w:lvl xmlns:w="http://schemas.openxmlformats.org/wordprocessingml/2006/main" w:ilvl="3">
+      <w:start w:val="1"/>
+      <w:numFmt w:val="decimal"/>
+      <w:lvlText w:val="%4."/>
+      <w:lvlJc w:val="left"/>
+      <w:pPr>
+        <w:ind w:left="2880" w:hanging="360"/>
+      </w:pPr>
+    </w:lvl>
+    <w:lvl xmlns:w="http://schemas.openxmlformats.org/wordprocessingml/2006/main" w:ilvl="4">
+      <w:start w:val="1"/>
+      <w:numFmt w:val="lowerLetter"/>
+      <w:lvlText w:val="%5."/>
+      <w:lvlJc w:val="left"/>
+      <w:pPr>
+        <w:ind w:left="3600" w:hanging="360"/>
+      </w:pPr>
+    </w:lvl>
+    <w:lvl xmlns:w="http://schemas.openxmlformats.org/wordprocessingml/2006/main" w:ilvl="5">
+      <w:start w:val="1"/>
+      <w:numFmt w:val="lowerRoman"/>
+      <w:lvlText w:val="%6."/>
+      <w:lvlJc w:val="right"/>
+      <w:pPr>
+        <w:ind w:left="4320" w:hanging="180"/>
+      </w:pPr>
+    </w:lvl>
+    <w:lvl xmlns:w="http://schemas.openxmlformats.org/wordprocessingml/2006/main" w:ilvl="6">
+      <w:start w:val="1"/>
+      <w:numFmt w:val="decimal"/>
+      <w:lvlText w:val="%7."/>
+      <w:lvlJc w:val="left"/>
+      <w:pPr>
+        <w:ind w:left="5040" w:hanging="360"/>
+      </w:pPr>
+    </w:lvl>
+    <w:lvl xmlns:w="http://schemas.openxmlformats.org/wordprocessingml/2006/main" w:ilvl="7">
+      <w:start w:val="1"/>
+      <w:numFmt w:val="lowerLetter"/>
+      <w:lvlText w:val="%8."/>
+      <w:lvlJc w:val="left"/>
+      <w:pPr>
+        <w:ind w:left="5760" w:hanging="360"/>
+      </w:pPr>
+    </w:lvl>
+    <w:lvl xmlns:w="http://schemas.openxmlformats.org/wordprocessingml/2006/main" w:ilvl="8">
+      <w:start w:val="1"/>
+      <w:numFmt w:val="lowerRoman"/>
+      <w:lvlText w:val="%9."/>
+      <w:lvlJc w:val="right"/>
+      <w:pPr>
+        <w:ind w:left="6480" w:hanging="180"/>
+      </w:pPr>
+    </w:lvl>
+  </w:abstractNum>
   <w:abstractNum xmlns:w="http://schemas.openxmlformats.org/wordprocessingml/2006/main" w:abstractNumId="6">
     <w:multiLevelType xmlns:w="http://schemas.openxmlformats.org/wordprocessingml/2006/main" w:val="hybridMultilevel"/>
     <w:lvl xmlns:w="http://schemas.openxmlformats.org/wordprocessingml/2006/main" w:ilvl="0">
@@ -8586,6 +9421,21 @@
       </w:pPr>
     </w:lvl>
   </w:abstractNum>
+  <w:num w:numId="11">
+    <w:abstractNumId w:val="11"/>
+  </w:num>
+  <w:num w:numId="10">
+    <w:abstractNumId w:val="10"/>
+  </w:num>
+  <w:num w:numId="9">
+    <w:abstractNumId w:val="9"/>
+  </w:num>
+  <w:num w:numId="8">
+    <w:abstractNumId w:val="8"/>
+  </w:num>
+  <w:num w:numId="7">
+    <w:abstractNumId w:val="7"/>
+  </w:num>
   <w:num w:numId="6">
     <w:abstractNumId w:val="6"/>
   </w:num>

</xml_diff>

<commit_message>
EngSoftII - versão 12 (#14)
</commit_message>
<xml_diff>
--- a/EngenhariaSoftwareII.docx
+++ b/EngenhariaSoftwareII.docx
@@ -227,24 +227,32 @@
         </w:rPr>
         <w:t>: 171419</w:t>
       </w:r>
-      <w:r>
-        <w:rPr>
-          <w:rFonts w:ascii="Calibri" w:hAnsi="Calibri" w:eastAsia="Calibri" w:cs="Calibri"/>
-          <w:sz w:val="22"/>
-          <w:szCs w:val="22"/>
-        </w:rPr>
-        <w:t xml:space="preserve"> </w:t>
-      </w:r>
     </w:p>
     <w:p>
-      <w:r>
-        <w:rPr>
-          <w:rFonts w:ascii="Calibri" w:hAnsi="Calibri" w:eastAsia="Calibri" w:cs="Calibri"/>
-          <w:sz w:val="22"/>
-          <w:szCs w:val="22"/>
-        </w:rPr>
-        <w:t xml:space="preserve"> </w:t>
-      </w:r>
+      <w:pPr>
+        <w:pStyle w:val="Normal"/>
+      </w:pPr>
+    </w:p>
+    <w:p w14:noSpellErr="1">
+      <w:pPr>
+        <w:jc w:val="center"/>
+      </w:pPr>
+      <w:r>
+        <w:rPr>
+          <w:rFonts w:ascii="Times New Roman" w:hAnsi="Times New Roman" w:eastAsia="Times New Roman" w:cs="Times New Roman"/>
+          <w:b w:val="1"/>
+          <w:bCs w:val="1"/>
+          <w:sz w:val="22"/>
+          <w:szCs w:val="22"/>
+        </w:rPr>
+        <w:t>DOCUMENTO DE ESPECIFICAÇÃO</w:t>
+      </w:r>
+    </w:p>
+    <w:p>
+      <w:pPr>
+        <w:pStyle w:val="Normal"/>
+        <w:jc w:val="center"/>
+      </w:pPr>
     </w:p>
     <w:p w14:noSpellErr="1">
       <w:r>
@@ -2041,7 +2049,7 @@
                 <w:sz w:val="22"/>
                 <w:szCs w:val="22"/>
               </w:rPr>
-              <w:t>DFD</w:t>
+              <w:t>Diagrama de fluxo de dados</w:t>
             </w:r>
           </w:p>
         </w:tc>
@@ -7982,7 +7990,15 @@
           <w:sz w:val="22"/>
           <w:szCs w:val="22"/>
         </w:rPr>
-        <w:t>DFD</w:t>
+        <w:t>D</w:t>
+      </w:r>
+      <w:r>
+        <w:rPr>
+          <w:rFonts w:ascii="Times New Roman" w:hAnsi="Times New Roman" w:eastAsia="Times New Roman" w:cs="Times New Roman"/>
+          <w:sz w:val="22"/>
+          <w:szCs w:val="22"/>
+        </w:rPr>
+        <w:t>iagrama de fluxo de dados</w:t>
       </w:r>
     </w:p>
     <w:p w14:noSpellErr="1">
@@ -8070,6 +8086,405 @@
         <w:t>Índice</w:t>
       </w:r>
     </w:p>
+    <w:p w14:noSpellErr="1">
+      <w:pPr>
+        <w:pStyle w:val="Normal"/>
+      </w:pPr>
+    </w:p>
+    <w:p w14:noSpellErr="1">
+      <w:pPr>
+        <w:pStyle w:val="Normal"/>
+      </w:pPr>
+    </w:p>
+    <w:p w14:noSpellErr="1">
+      <w:pPr>
+        <w:jc w:val="center"/>
+      </w:pPr>
+      <w:r>
+        <w:br w:type="page"/>
+      </w:r>
+    </w:p>
+    <w:p w14:noSpellErr="1">
+      <w:pPr>
+        <w:jc w:val="center"/>
+      </w:pPr>
+      <w:r>
+        <w:rPr>
+          <w:rFonts w:ascii="Times New Roman" w:hAnsi="Times New Roman" w:eastAsia="Times New Roman" w:cs="Times New Roman"/>
+          <w:b w:val="1"/>
+          <w:bCs w:val="1"/>
+          <w:sz w:val="22"/>
+          <w:szCs w:val="22"/>
+        </w:rPr>
+        <w:t>DOCUMENTO DE ESPECIFICAÇÃO SUPLEMENTAR</w:t>
+      </w:r>
+    </w:p>
+    <w:p w14:noSpellErr="1">
+      <w:pPr>
+        <w:pStyle w:val="Normal"/>
+        <w:jc w:val="left"/>
+      </w:pPr>
+    </w:p>
+    <w:p w14:noSpellErr="1">
+      <w:pPr>
+        <w:pStyle w:val="Normal"/>
+        <w:jc w:val="left"/>
+      </w:pPr>
+      <w:r>
+        <w:rPr>
+          <w:rFonts w:ascii="Times New Roman" w:hAnsi="Times New Roman" w:eastAsia="Times New Roman" w:cs="Times New Roman"/>
+          <w:sz w:val="22"/>
+          <w:szCs w:val="22"/>
+        </w:rPr>
+        <w:t>Priorização de kano</w:t>
+      </w:r>
+    </w:p>
+    <w:p>
+      <w:pPr>
+        <w:pStyle w:val="ListParagraph"/>
+        <w:numPr>
+          <w:ilvl w:val="0"/>
+          <w:numId w:val="9"/>
+        </w:numPr>
+        <w:jc w:val="left"/>
+        <w:rPr>
+          <w:rFonts w:ascii="Times New Roman" w:hAnsi="Times New Roman" w:eastAsia="Times New Roman" w:cs="Times New Roman" w:asciiTheme="minorAscii" w:hAnsiTheme="minorAscii" w:eastAsiaTheme="minorAscii" w:cstheme="minorAscii"/>
+          <w:sz w:val="22"/>
+          <w:szCs w:val="22"/>
+        </w:rPr>
+      </w:pPr>
+      <w:r>
+        <w:rPr>
+          <w:rFonts w:ascii="Times New Roman" w:hAnsi="Times New Roman" w:eastAsia="Times New Roman" w:cs="Times New Roman"/>
+          <w:sz w:val="22"/>
+          <w:szCs w:val="22"/>
+        </w:rPr>
+        <w:t>Fatores esperados (</w:t>
+      </w:r>
+      <w:proofErr w:type="spellStart"/>
+      <w:r>
+        <w:rPr>
+          <w:rFonts w:ascii="Times New Roman" w:hAnsi="Times New Roman" w:eastAsia="Times New Roman" w:cs="Times New Roman"/>
+          <w:sz w:val="22"/>
+          <w:szCs w:val="22"/>
+        </w:rPr>
+        <w:t>Requsitios</w:t>
+      </w:r>
+      <w:proofErr w:type="spellEnd"/>
+      <w:r>
+        <w:rPr>
+          <w:rFonts w:ascii="Times New Roman" w:hAnsi="Times New Roman" w:eastAsia="Times New Roman" w:cs="Times New Roman"/>
+          <w:sz w:val="22"/>
+          <w:szCs w:val="22"/>
+        </w:rPr>
+        <w:t xml:space="preserve"> conscientes</w:t>
+      </w:r>
+      <w:r>
+        <w:rPr>
+          <w:rFonts w:ascii="Times New Roman" w:hAnsi="Times New Roman" w:eastAsia="Times New Roman" w:cs="Times New Roman"/>
+          <w:sz w:val="22"/>
+          <w:szCs w:val="22"/>
+        </w:rPr>
+        <w:t>)</w:t>
+      </w:r>
+    </w:p>
+    <w:p w14:noSpellErr="1">
+      <w:pPr>
+        <w:pStyle w:val="ListParagraph"/>
+        <w:numPr>
+          <w:ilvl w:val="1"/>
+          <w:numId w:val="8"/>
+        </w:numPr>
+        <w:jc w:val="left"/>
+        <w:rPr>
+          <w:rFonts w:ascii="Times New Roman" w:hAnsi="Times New Roman" w:eastAsia="Times New Roman" w:cs="Times New Roman" w:asciiTheme="minorAscii" w:hAnsiTheme="minorAscii" w:eastAsiaTheme="minorAscii" w:cstheme="minorAscii"/>
+          <w:sz w:val="22"/>
+          <w:szCs w:val="22"/>
+        </w:rPr>
+      </w:pPr>
+      <w:r>
+        <w:rPr>
+          <w:rFonts w:ascii="Times New Roman" w:hAnsi="Times New Roman" w:eastAsia="Times New Roman" w:cs="Times New Roman"/>
+          <w:sz w:val="22"/>
+          <w:szCs w:val="22"/>
+        </w:rPr>
+        <w:t>Funcionalidade “Verificar se é negativo ou positivo</w:t>
+      </w:r>
+      <w:r>
+        <w:rPr>
+          <w:rFonts w:ascii="Times New Roman" w:hAnsi="Times New Roman" w:eastAsia="Times New Roman" w:cs="Times New Roman"/>
+          <w:sz w:val="22"/>
+          <w:szCs w:val="22"/>
+        </w:rPr>
+        <w:t>”</w:t>
+      </w:r>
+    </w:p>
+    <w:p>
+      <w:pPr>
+        <w:pStyle w:val="ListParagraph"/>
+        <w:numPr>
+          <w:ilvl w:val="1"/>
+          <w:numId w:val="8"/>
+        </w:numPr>
+        <w:jc w:val="left"/>
+        <w:rPr>
+          <w:rFonts w:ascii="Times New Roman" w:hAnsi="Times New Roman" w:eastAsia="Times New Roman" w:cs="Times New Roman" w:asciiTheme="minorAscii" w:hAnsiTheme="minorAscii" w:eastAsiaTheme="minorAscii" w:cstheme="minorAscii"/>
+          <w:sz w:val="22"/>
+          <w:szCs w:val="22"/>
+        </w:rPr>
+      </w:pPr>
+      <w:r>
+        <w:rPr>
+          <w:rFonts w:ascii="Times New Roman" w:hAnsi="Times New Roman" w:eastAsia="Times New Roman" w:cs="Times New Roman"/>
+          <w:sz w:val="22"/>
+          <w:szCs w:val="22"/>
+        </w:rPr>
+        <w:t xml:space="preserve">Funcionalidade “Verificar se é par ou </w:t>
+      </w:r>
+      <w:proofErr w:type="spellStart"/>
+      <w:r>
+        <w:rPr>
+          <w:rFonts w:ascii="Times New Roman" w:hAnsi="Times New Roman" w:eastAsia="Times New Roman" w:cs="Times New Roman"/>
+          <w:sz w:val="22"/>
+          <w:szCs w:val="22"/>
+        </w:rPr>
+        <w:t>ímpar</w:t>
+      </w:r>
+      <w:proofErr w:type="spellEnd"/>
+      <w:r>
+        <w:rPr>
+          <w:rFonts w:ascii="Times New Roman" w:hAnsi="Times New Roman" w:eastAsia="Times New Roman" w:cs="Times New Roman"/>
+          <w:sz w:val="22"/>
+          <w:szCs w:val="22"/>
+        </w:rPr>
+        <w:t>"</w:t>
+      </w:r>
+    </w:p>
+    <w:p w14:noSpellErr="1">
+      <w:pPr>
+        <w:pStyle w:val="ListParagraph"/>
+        <w:numPr>
+          <w:ilvl w:val="1"/>
+          <w:numId w:val="8"/>
+        </w:numPr>
+        <w:jc w:val="left"/>
+        <w:rPr>
+          <w:rFonts w:ascii="Times New Roman" w:hAnsi="Times New Roman" w:eastAsia="Times New Roman" w:cs="Times New Roman" w:asciiTheme="minorAscii" w:hAnsiTheme="minorAscii" w:eastAsiaTheme="minorAscii" w:cstheme="minorAscii"/>
+          <w:sz w:val="22"/>
+          <w:szCs w:val="22"/>
+        </w:rPr>
+      </w:pPr>
+      <w:r>
+        <w:rPr>
+          <w:rFonts w:ascii="Times New Roman" w:hAnsi="Times New Roman" w:eastAsia="Times New Roman" w:cs="Times New Roman"/>
+          <w:sz w:val="22"/>
+          <w:szCs w:val="22"/>
+        </w:rPr>
+        <w:t>Funcionalidade “Menu”</w:t>
+      </w:r>
+    </w:p>
+    <w:p w14:noSpellErr="1">
+      <w:pPr>
+        <w:pStyle w:val="ListParagraph"/>
+        <w:numPr>
+          <w:ilvl w:val="0"/>
+          <w:numId w:val="9"/>
+        </w:numPr>
+        <w:jc w:val="left"/>
+        <w:rPr>
+          <w:rFonts w:ascii="Times New Roman" w:hAnsi="Times New Roman" w:eastAsia="Times New Roman" w:cs="Times New Roman" w:asciiTheme="minorAscii" w:hAnsiTheme="minorAscii" w:eastAsiaTheme="minorAscii" w:cstheme="minorAscii"/>
+          <w:sz w:val="22"/>
+          <w:szCs w:val="22"/>
+        </w:rPr>
+      </w:pPr>
+      <w:r>
+        <w:rPr>
+          <w:rFonts w:ascii="Times New Roman" w:hAnsi="Times New Roman" w:eastAsia="Times New Roman" w:cs="Times New Roman"/>
+          <w:sz w:val="22"/>
+          <w:szCs w:val="22"/>
+        </w:rPr>
+        <w:t>Fatores inesperados</w:t>
+      </w:r>
+      <w:r>
+        <w:rPr>
+          <w:rFonts w:ascii="Times New Roman" w:hAnsi="Times New Roman" w:eastAsia="Times New Roman" w:cs="Times New Roman"/>
+          <w:sz w:val="22"/>
+          <w:szCs w:val="22"/>
+        </w:rPr>
+        <w:t xml:space="preserve"> (Requisitos inconscientes</w:t>
+      </w:r>
+      <w:r>
+        <w:rPr>
+          <w:rFonts w:ascii="Times New Roman" w:hAnsi="Times New Roman" w:eastAsia="Times New Roman" w:cs="Times New Roman"/>
+          <w:sz w:val="22"/>
+          <w:szCs w:val="22"/>
+        </w:rPr>
+        <w:t>)</w:t>
+      </w:r>
+    </w:p>
+    <w:p w14:noSpellErr="1">
+      <w:pPr>
+        <w:pStyle w:val="ListParagraph"/>
+        <w:numPr>
+          <w:ilvl w:val="1"/>
+          <w:numId w:val="9"/>
+        </w:numPr>
+        <w:jc w:val="left"/>
+        <w:rPr>
+          <w:rFonts w:ascii="Times New Roman" w:hAnsi="Times New Roman" w:eastAsia="Times New Roman" w:cs="Times New Roman" w:asciiTheme="minorAscii" w:hAnsiTheme="minorAscii" w:eastAsiaTheme="minorAscii" w:cstheme="minorAscii"/>
+          <w:sz w:val="22"/>
+          <w:szCs w:val="22"/>
+        </w:rPr>
+      </w:pPr>
+      <w:r>
+        <w:rPr>
+          <w:rFonts w:ascii="Times New Roman" w:hAnsi="Times New Roman" w:eastAsia="Times New Roman" w:cs="Times New Roman"/>
+          <w:sz w:val="22"/>
+          <w:szCs w:val="22"/>
+        </w:rPr>
+        <w:t>Verificar se o número é divisível por 2</w:t>
+      </w:r>
+    </w:p>
+    <w:p w14:noSpellErr="1">
+      <w:pPr>
+        <w:pStyle w:val="ListParagraph"/>
+        <w:numPr>
+          <w:ilvl w:val="1"/>
+          <w:numId w:val="9"/>
+        </w:numPr>
+        <w:jc w:val="left"/>
+        <w:rPr>
+          <w:rFonts w:ascii="Times New Roman" w:hAnsi="Times New Roman" w:eastAsia="Times New Roman" w:cs="Times New Roman" w:asciiTheme="minorAscii" w:hAnsiTheme="minorAscii" w:eastAsiaTheme="minorAscii" w:cstheme="minorAscii"/>
+          <w:sz w:val="22"/>
+          <w:szCs w:val="22"/>
+        </w:rPr>
+      </w:pPr>
+      <w:r>
+        <w:rPr>
+          <w:rFonts w:ascii="Times New Roman" w:hAnsi="Times New Roman" w:eastAsia="Times New Roman" w:cs="Times New Roman"/>
+          <w:sz w:val="22"/>
+          <w:szCs w:val="22"/>
+        </w:rPr>
+        <w:t xml:space="preserve">Verificar se o </w:t>
+      </w:r>
+      <w:r>
+        <w:rPr>
+          <w:rFonts w:ascii="Times New Roman" w:hAnsi="Times New Roman" w:eastAsia="Times New Roman" w:cs="Times New Roman"/>
+          <w:sz w:val="22"/>
+          <w:szCs w:val="22"/>
+        </w:rPr>
+        <w:t>número</w:t>
+      </w:r>
+      <w:r>
+        <w:rPr>
+          <w:rFonts w:ascii="Times New Roman" w:hAnsi="Times New Roman" w:eastAsia="Times New Roman" w:cs="Times New Roman"/>
+          <w:sz w:val="22"/>
+          <w:szCs w:val="22"/>
+        </w:rPr>
+        <w:t xml:space="preserve"> é menor ou maior que 0</w:t>
+      </w:r>
+    </w:p>
+    <w:p w14:noSpellErr="1">
+      <w:pPr>
+        <w:pStyle w:val="ListParagraph"/>
+        <w:numPr>
+          <w:ilvl w:val="1"/>
+          <w:numId w:val="9"/>
+        </w:numPr>
+        <w:jc w:val="left"/>
+        <w:rPr>
+          <w:rFonts w:ascii="Times New Roman" w:hAnsi="Times New Roman" w:eastAsia="Times New Roman" w:cs="Times New Roman" w:asciiTheme="minorAscii" w:hAnsiTheme="minorAscii" w:eastAsiaTheme="minorAscii" w:cstheme="minorAscii"/>
+          <w:sz w:val="22"/>
+          <w:szCs w:val="22"/>
+        </w:rPr>
+      </w:pPr>
+      <w:r>
+        <w:rPr>
+          <w:rFonts w:ascii="Times New Roman" w:hAnsi="Times New Roman" w:eastAsia="Times New Roman" w:cs="Times New Roman"/>
+          <w:sz w:val="22"/>
+          <w:szCs w:val="22"/>
+        </w:rPr>
+        <w:t>V</w:t>
+      </w:r>
+      <w:r>
+        <w:rPr>
+          <w:rFonts w:ascii="Times New Roman" w:hAnsi="Times New Roman" w:eastAsia="Times New Roman" w:cs="Times New Roman"/>
+          <w:sz w:val="22"/>
+          <w:szCs w:val="22"/>
+        </w:rPr>
+        <w:t>erificar se o usuário realmente deseja sair</w:t>
+      </w:r>
+    </w:p>
+    <w:p w14:noSpellErr="1">
+      <w:pPr>
+        <w:pStyle w:val="ListParagraph"/>
+        <w:numPr>
+          <w:ilvl w:val="0"/>
+          <w:numId w:val="9"/>
+        </w:numPr>
+        <w:jc w:val="left"/>
+        <w:rPr>
+          <w:rFonts w:ascii="Times New Roman" w:hAnsi="Times New Roman" w:eastAsia="Times New Roman" w:cs="Times New Roman" w:asciiTheme="minorAscii" w:hAnsiTheme="minorAscii" w:eastAsiaTheme="minorAscii" w:cstheme="minorAscii"/>
+          <w:sz w:val="22"/>
+          <w:szCs w:val="22"/>
+        </w:rPr>
+      </w:pPr>
+      <w:r>
+        <w:rPr>
+          <w:rFonts w:ascii="Times New Roman" w:hAnsi="Times New Roman" w:eastAsia="Times New Roman" w:cs="Times New Roman"/>
+          <w:sz w:val="22"/>
+          <w:szCs w:val="22"/>
+        </w:rPr>
+        <w:t>Fatores básicos</w:t>
+      </w:r>
+      <w:r>
+        <w:rPr>
+          <w:rFonts w:ascii="Times New Roman" w:hAnsi="Times New Roman" w:eastAsia="Times New Roman" w:cs="Times New Roman"/>
+          <w:sz w:val="22"/>
+          <w:szCs w:val="22"/>
+        </w:rPr>
+        <w:t xml:space="preserve"> (Requisitos subconscientes</w:t>
+      </w:r>
+      <w:r>
+        <w:rPr>
+          <w:rFonts w:ascii="Times New Roman" w:hAnsi="Times New Roman" w:eastAsia="Times New Roman" w:cs="Times New Roman"/>
+          <w:sz w:val="22"/>
+          <w:szCs w:val="22"/>
+        </w:rPr>
+        <w:t>)</w:t>
+      </w:r>
+    </w:p>
+    <w:p>
+      <w:pPr>
+        <w:pStyle w:val="ListParagraph"/>
+        <w:numPr>
+          <w:ilvl w:val="1"/>
+          <w:numId w:val="9"/>
+        </w:numPr>
+        <w:jc w:val="left"/>
+        <w:rPr>
+          <w:rFonts w:ascii="Times New Roman" w:hAnsi="Times New Roman" w:eastAsia="Times New Roman" w:cs="Times New Roman" w:asciiTheme="minorAscii" w:hAnsiTheme="minorAscii" w:eastAsiaTheme="minorAscii" w:cstheme="minorAscii"/>
+          <w:sz w:val="22"/>
+          <w:szCs w:val="22"/>
+        </w:rPr>
+      </w:pPr>
+      <w:r>
+        <w:rPr>
+          <w:rFonts w:ascii="Times New Roman" w:hAnsi="Times New Roman" w:eastAsia="Times New Roman" w:cs="Times New Roman"/>
+          <w:sz w:val="22"/>
+          <w:szCs w:val="22"/>
+        </w:rPr>
+        <w:t>Enquanto ele não desejar sair do programa, este deve continuar aberto</w:t>
+      </w:r>
+      <w:r>
+        <w:rPr>
+          <w:rFonts w:ascii="Times New Roman" w:hAnsi="Times New Roman" w:eastAsia="Times New Roman" w:cs="Times New Roman"/>
+          <w:sz w:val="22"/>
+          <w:szCs w:val="22"/>
+        </w:rPr>
+        <w:t>.</w:t>
+      </w:r>
+    </w:p>
     <w:sectPr>
       <w:pgSz w:w="12240" w:h="15840" w:orient="portrait"/>
       <w:pgMar w:top="1440" w:right="1440" w:bottom="1440" w:left="1440" w:header="720" w:footer="720" w:gutter="0"/>
@@ -8082,6 +8497,426 @@
 
 <file path=word/numbering.xml><?xml version="1.0" encoding="utf-8"?>
 <w:numbering xmlns:w="http://schemas.openxmlformats.org/wordprocessingml/2006/main">
+  <w:abstractNum xmlns:w="http://schemas.openxmlformats.org/wordprocessingml/2006/main" w:abstractNumId="11">
+    <w:multiLevelType xmlns:w="http://schemas.openxmlformats.org/wordprocessingml/2006/main" w:val="hybridMultilevel"/>
+    <w:lvl xmlns:w="http://schemas.openxmlformats.org/wordprocessingml/2006/main" w:ilvl="0">
+      <w:start w:val="1"/>
+      <w:numFmt w:val="decimal"/>
+      <w:lvlText w:val="%1."/>
+      <w:lvlJc w:val="left"/>
+      <w:pPr>
+        <w:ind w:left="720" w:hanging="360"/>
+      </w:pPr>
+    </w:lvl>
+    <w:lvl xmlns:w="http://schemas.openxmlformats.org/wordprocessingml/2006/main" w:ilvl="1">
+      <w:start w:val="1"/>
+      <w:numFmt w:val="lowerLetter"/>
+      <w:lvlText w:val="%2."/>
+      <w:lvlJc w:val="left"/>
+      <w:pPr>
+        <w:ind w:left="1440" w:hanging="360"/>
+      </w:pPr>
+    </w:lvl>
+    <w:lvl xmlns:w="http://schemas.openxmlformats.org/wordprocessingml/2006/main" w:ilvl="2">
+      <w:start w:val="1"/>
+      <w:numFmt w:val="lowerRoman"/>
+      <w:lvlText w:val="%3."/>
+      <w:lvlJc w:val="right"/>
+      <w:pPr>
+        <w:ind w:left="2160" w:hanging="180"/>
+      </w:pPr>
+    </w:lvl>
+    <w:lvl xmlns:w="http://schemas.openxmlformats.org/wordprocessingml/2006/main" w:ilvl="3">
+      <w:start w:val="1"/>
+      <w:numFmt w:val="decimal"/>
+      <w:lvlText w:val="%4."/>
+      <w:lvlJc w:val="left"/>
+      <w:pPr>
+        <w:ind w:left="2880" w:hanging="360"/>
+      </w:pPr>
+    </w:lvl>
+    <w:lvl xmlns:w="http://schemas.openxmlformats.org/wordprocessingml/2006/main" w:ilvl="4">
+      <w:start w:val="1"/>
+      <w:numFmt w:val="lowerLetter"/>
+      <w:lvlText w:val="%5."/>
+      <w:lvlJc w:val="left"/>
+      <w:pPr>
+        <w:ind w:left="3600" w:hanging="360"/>
+      </w:pPr>
+    </w:lvl>
+    <w:lvl xmlns:w="http://schemas.openxmlformats.org/wordprocessingml/2006/main" w:ilvl="5">
+      <w:start w:val="1"/>
+      <w:numFmt w:val="lowerRoman"/>
+      <w:lvlText w:val="%6."/>
+      <w:lvlJc w:val="right"/>
+      <w:pPr>
+        <w:ind w:left="4320" w:hanging="180"/>
+      </w:pPr>
+    </w:lvl>
+    <w:lvl xmlns:w="http://schemas.openxmlformats.org/wordprocessingml/2006/main" w:ilvl="6">
+      <w:start w:val="1"/>
+      <w:numFmt w:val="decimal"/>
+      <w:lvlText w:val="%7."/>
+      <w:lvlJc w:val="left"/>
+      <w:pPr>
+        <w:ind w:left="5040" w:hanging="360"/>
+      </w:pPr>
+    </w:lvl>
+    <w:lvl xmlns:w="http://schemas.openxmlformats.org/wordprocessingml/2006/main" w:ilvl="7">
+      <w:start w:val="1"/>
+      <w:numFmt w:val="lowerLetter"/>
+      <w:lvlText w:val="%8."/>
+      <w:lvlJc w:val="left"/>
+      <w:pPr>
+        <w:ind w:left="5760" w:hanging="360"/>
+      </w:pPr>
+    </w:lvl>
+    <w:lvl xmlns:w="http://schemas.openxmlformats.org/wordprocessingml/2006/main" w:ilvl="8">
+      <w:start w:val="1"/>
+      <w:numFmt w:val="lowerRoman"/>
+      <w:lvlText w:val="%9."/>
+      <w:lvlJc w:val="right"/>
+      <w:pPr>
+        <w:ind w:left="6480" w:hanging="180"/>
+      </w:pPr>
+    </w:lvl>
+  </w:abstractNum>
+  <w:abstractNum xmlns:w="http://schemas.openxmlformats.org/wordprocessingml/2006/main" w:abstractNumId="10">
+    <w:multiLevelType xmlns:w="http://schemas.openxmlformats.org/wordprocessingml/2006/main" w:val="hybridMultilevel"/>
+    <w:lvl xmlns:w="http://schemas.openxmlformats.org/wordprocessingml/2006/main" w:ilvl="0">
+      <w:start w:val="1"/>
+      <w:numFmt w:val="decimal"/>
+      <w:lvlText w:val="%1."/>
+      <w:lvlJc w:val="left"/>
+      <w:pPr>
+        <w:ind w:left="720" w:hanging="360"/>
+      </w:pPr>
+    </w:lvl>
+    <w:lvl xmlns:w="http://schemas.openxmlformats.org/wordprocessingml/2006/main" w:ilvl="1">
+      <w:start w:val="1"/>
+      <w:numFmt w:val="lowerLetter"/>
+      <w:lvlText w:val="%2."/>
+      <w:lvlJc w:val="left"/>
+      <w:pPr>
+        <w:ind w:left="1440" w:hanging="360"/>
+      </w:pPr>
+    </w:lvl>
+    <w:lvl xmlns:w="http://schemas.openxmlformats.org/wordprocessingml/2006/main" w:ilvl="2">
+      <w:start w:val="1"/>
+      <w:numFmt w:val="lowerRoman"/>
+      <w:lvlText w:val="%3."/>
+      <w:lvlJc w:val="right"/>
+      <w:pPr>
+        <w:ind w:left="2160" w:hanging="180"/>
+      </w:pPr>
+    </w:lvl>
+    <w:lvl xmlns:w="http://schemas.openxmlformats.org/wordprocessingml/2006/main" w:ilvl="3">
+      <w:start w:val="1"/>
+      <w:numFmt w:val="decimal"/>
+      <w:lvlText w:val="%4."/>
+      <w:lvlJc w:val="left"/>
+      <w:pPr>
+        <w:ind w:left="2880" w:hanging="360"/>
+      </w:pPr>
+    </w:lvl>
+    <w:lvl xmlns:w="http://schemas.openxmlformats.org/wordprocessingml/2006/main" w:ilvl="4">
+      <w:start w:val="1"/>
+      <w:numFmt w:val="lowerLetter"/>
+      <w:lvlText w:val="%5."/>
+      <w:lvlJc w:val="left"/>
+      <w:pPr>
+        <w:ind w:left="3600" w:hanging="360"/>
+      </w:pPr>
+    </w:lvl>
+    <w:lvl xmlns:w="http://schemas.openxmlformats.org/wordprocessingml/2006/main" w:ilvl="5">
+      <w:start w:val="1"/>
+      <w:numFmt w:val="lowerRoman"/>
+      <w:lvlText w:val="%6."/>
+      <w:lvlJc w:val="right"/>
+      <w:pPr>
+        <w:ind w:left="4320" w:hanging="180"/>
+      </w:pPr>
+    </w:lvl>
+    <w:lvl xmlns:w="http://schemas.openxmlformats.org/wordprocessingml/2006/main" w:ilvl="6">
+      <w:start w:val="1"/>
+      <w:numFmt w:val="decimal"/>
+      <w:lvlText w:val="%7."/>
+      <w:lvlJc w:val="left"/>
+      <w:pPr>
+        <w:ind w:left="5040" w:hanging="360"/>
+      </w:pPr>
+    </w:lvl>
+    <w:lvl xmlns:w="http://schemas.openxmlformats.org/wordprocessingml/2006/main" w:ilvl="7">
+      <w:start w:val="1"/>
+      <w:numFmt w:val="lowerLetter"/>
+      <w:lvlText w:val="%8."/>
+      <w:lvlJc w:val="left"/>
+      <w:pPr>
+        <w:ind w:left="5760" w:hanging="360"/>
+      </w:pPr>
+    </w:lvl>
+    <w:lvl xmlns:w="http://schemas.openxmlformats.org/wordprocessingml/2006/main" w:ilvl="8">
+      <w:start w:val="1"/>
+      <w:numFmt w:val="lowerRoman"/>
+      <w:lvlText w:val="%9."/>
+      <w:lvlJc w:val="right"/>
+      <w:pPr>
+        <w:ind w:left="6480" w:hanging="180"/>
+      </w:pPr>
+    </w:lvl>
+  </w:abstractNum>
+  <w:abstractNum xmlns:w="http://schemas.openxmlformats.org/wordprocessingml/2006/main" w:abstractNumId="9">
+    <w:multiLevelType xmlns:w="http://schemas.openxmlformats.org/wordprocessingml/2006/main" w:val="hybridMultilevel"/>
+    <w:lvl xmlns:w="http://schemas.openxmlformats.org/wordprocessingml/2006/main" w:ilvl="0">
+      <w:start w:val="1"/>
+      <w:numFmt w:val="decimal"/>
+      <w:lvlText w:val="%1."/>
+      <w:lvlJc w:val="left"/>
+      <w:pPr>
+        <w:ind w:left="720" w:hanging="360"/>
+      </w:pPr>
+    </w:lvl>
+    <w:lvl xmlns:w="http://schemas.openxmlformats.org/wordprocessingml/2006/main" w:ilvl="1">
+      <w:start w:val="1"/>
+      <w:numFmt w:val="lowerLetter"/>
+      <w:lvlText w:val="%2."/>
+      <w:lvlJc w:val="left"/>
+      <w:pPr>
+        <w:ind w:left="1440" w:hanging="360"/>
+      </w:pPr>
+    </w:lvl>
+    <w:lvl xmlns:w="http://schemas.openxmlformats.org/wordprocessingml/2006/main" w:ilvl="2">
+      <w:start w:val="1"/>
+      <w:numFmt w:val="lowerRoman"/>
+      <w:lvlText w:val="%3."/>
+      <w:lvlJc w:val="right"/>
+      <w:pPr>
+        <w:ind w:left="2160" w:hanging="180"/>
+      </w:pPr>
+    </w:lvl>
+    <w:lvl xmlns:w="http://schemas.openxmlformats.org/wordprocessingml/2006/main" w:ilvl="3">
+      <w:start w:val="1"/>
+      <w:numFmt w:val="decimal"/>
+      <w:lvlText w:val="%4."/>
+      <w:lvlJc w:val="left"/>
+      <w:pPr>
+        <w:ind w:left="2880" w:hanging="360"/>
+      </w:pPr>
+    </w:lvl>
+    <w:lvl xmlns:w="http://schemas.openxmlformats.org/wordprocessingml/2006/main" w:ilvl="4">
+      <w:start w:val="1"/>
+      <w:numFmt w:val="lowerLetter"/>
+      <w:lvlText w:val="%5."/>
+      <w:lvlJc w:val="left"/>
+      <w:pPr>
+        <w:ind w:left="3600" w:hanging="360"/>
+      </w:pPr>
+    </w:lvl>
+    <w:lvl xmlns:w="http://schemas.openxmlformats.org/wordprocessingml/2006/main" w:ilvl="5">
+      <w:start w:val="1"/>
+      <w:numFmt w:val="lowerRoman"/>
+      <w:lvlText w:val="%6."/>
+      <w:lvlJc w:val="right"/>
+      <w:pPr>
+        <w:ind w:left="4320" w:hanging="180"/>
+      </w:pPr>
+    </w:lvl>
+    <w:lvl xmlns:w="http://schemas.openxmlformats.org/wordprocessingml/2006/main" w:ilvl="6">
+      <w:start w:val="1"/>
+      <w:numFmt w:val="decimal"/>
+      <w:lvlText w:val="%7."/>
+      <w:lvlJc w:val="left"/>
+      <w:pPr>
+        <w:ind w:left="5040" w:hanging="360"/>
+      </w:pPr>
+    </w:lvl>
+    <w:lvl xmlns:w="http://schemas.openxmlformats.org/wordprocessingml/2006/main" w:ilvl="7">
+      <w:start w:val="1"/>
+      <w:numFmt w:val="lowerLetter"/>
+      <w:lvlText w:val="%8."/>
+      <w:lvlJc w:val="left"/>
+      <w:pPr>
+        <w:ind w:left="5760" w:hanging="360"/>
+      </w:pPr>
+    </w:lvl>
+    <w:lvl xmlns:w="http://schemas.openxmlformats.org/wordprocessingml/2006/main" w:ilvl="8">
+      <w:start w:val="1"/>
+      <w:numFmt w:val="lowerRoman"/>
+      <w:lvlText w:val="%9."/>
+      <w:lvlJc w:val="right"/>
+      <w:pPr>
+        <w:ind w:left="6480" w:hanging="180"/>
+      </w:pPr>
+    </w:lvl>
+  </w:abstractNum>
+  <w:abstractNum xmlns:w="http://schemas.openxmlformats.org/wordprocessingml/2006/main" w:abstractNumId="8">
+    <w:multiLevelType xmlns:w="http://schemas.openxmlformats.org/wordprocessingml/2006/main" w:val="hybridMultilevel"/>
+    <w:lvl xmlns:w="http://schemas.openxmlformats.org/wordprocessingml/2006/main" w:ilvl="0">
+      <w:start w:val="1"/>
+      <w:numFmt w:val="decimal"/>
+      <w:lvlText w:val="%1."/>
+      <w:lvlJc w:val="left"/>
+      <w:pPr>
+        <w:ind w:left="720" w:hanging="360"/>
+      </w:pPr>
+    </w:lvl>
+    <w:lvl xmlns:w="http://schemas.openxmlformats.org/wordprocessingml/2006/main" w:ilvl="1">
+      <w:start w:val="1"/>
+      <w:numFmt w:val="lowerLetter"/>
+      <w:lvlText w:val="%2."/>
+      <w:lvlJc w:val="left"/>
+      <w:pPr>
+        <w:ind w:left="1440" w:hanging="360"/>
+      </w:pPr>
+    </w:lvl>
+    <w:lvl xmlns:w="http://schemas.openxmlformats.org/wordprocessingml/2006/main" w:ilvl="2">
+      <w:start w:val="1"/>
+      <w:numFmt w:val="lowerRoman"/>
+      <w:lvlText w:val="%3."/>
+      <w:lvlJc w:val="right"/>
+      <w:pPr>
+        <w:ind w:left="2160" w:hanging="180"/>
+      </w:pPr>
+    </w:lvl>
+    <w:lvl xmlns:w="http://schemas.openxmlformats.org/wordprocessingml/2006/main" w:ilvl="3">
+      <w:start w:val="1"/>
+      <w:numFmt w:val="decimal"/>
+      <w:lvlText w:val="%4."/>
+      <w:lvlJc w:val="left"/>
+      <w:pPr>
+        <w:ind w:left="2880" w:hanging="360"/>
+      </w:pPr>
+    </w:lvl>
+    <w:lvl xmlns:w="http://schemas.openxmlformats.org/wordprocessingml/2006/main" w:ilvl="4">
+      <w:start w:val="1"/>
+      <w:numFmt w:val="lowerLetter"/>
+      <w:lvlText w:val="%5."/>
+      <w:lvlJc w:val="left"/>
+      <w:pPr>
+        <w:ind w:left="3600" w:hanging="360"/>
+      </w:pPr>
+    </w:lvl>
+    <w:lvl xmlns:w="http://schemas.openxmlformats.org/wordprocessingml/2006/main" w:ilvl="5">
+      <w:start w:val="1"/>
+      <w:numFmt w:val="lowerRoman"/>
+      <w:lvlText w:val="%6."/>
+      <w:lvlJc w:val="right"/>
+      <w:pPr>
+        <w:ind w:left="4320" w:hanging="180"/>
+      </w:pPr>
+    </w:lvl>
+    <w:lvl xmlns:w="http://schemas.openxmlformats.org/wordprocessingml/2006/main" w:ilvl="6">
+      <w:start w:val="1"/>
+      <w:numFmt w:val="decimal"/>
+      <w:lvlText w:val="%7."/>
+      <w:lvlJc w:val="left"/>
+      <w:pPr>
+        <w:ind w:left="5040" w:hanging="360"/>
+      </w:pPr>
+    </w:lvl>
+    <w:lvl xmlns:w="http://schemas.openxmlformats.org/wordprocessingml/2006/main" w:ilvl="7">
+      <w:start w:val="1"/>
+      <w:numFmt w:val="lowerLetter"/>
+      <w:lvlText w:val="%8."/>
+      <w:lvlJc w:val="left"/>
+      <w:pPr>
+        <w:ind w:left="5760" w:hanging="360"/>
+      </w:pPr>
+    </w:lvl>
+    <w:lvl xmlns:w="http://schemas.openxmlformats.org/wordprocessingml/2006/main" w:ilvl="8">
+      <w:start w:val="1"/>
+      <w:numFmt w:val="lowerRoman"/>
+      <w:lvlText w:val="%9."/>
+      <w:lvlJc w:val="right"/>
+      <w:pPr>
+        <w:ind w:left="6480" w:hanging="180"/>
+      </w:pPr>
+    </w:lvl>
+  </w:abstractNum>
+  <w:abstractNum xmlns:w="http://schemas.openxmlformats.org/wordprocessingml/2006/main" w:abstractNumId="7">
+    <w:multiLevelType xmlns:w="http://schemas.openxmlformats.org/wordprocessingml/2006/main" w:val="hybridMultilevel"/>
+    <w:lvl xmlns:w="http://schemas.openxmlformats.org/wordprocessingml/2006/main" w:ilvl="0">
+      <w:start w:val="1"/>
+      <w:numFmt w:val="decimal"/>
+      <w:lvlText w:val="%1."/>
+      <w:lvlJc w:val="left"/>
+      <w:pPr>
+        <w:ind w:left="720" w:hanging="360"/>
+      </w:pPr>
+    </w:lvl>
+    <w:lvl xmlns:w="http://schemas.openxmlformats.org/wordprocessingml/2006/main" w:ilvl="1">
+      <w:start w:val="1"/>
+      <w:numFmt w:val="lowerLetter"/>
+      <w:lvlText w:val="%2."/>
+      <w:lvlJc w:val="left"/>
+      <w:pPr>
+        <w:ind w:left="1440" w:hanging="360"/>
+      </w:pPr>
+    </w:lvl>
+    <w:lvl xmlns:w="http://schemas.openxmlformats.org/wordprocessingml/2006/main" w:ilvl="2">
+      <w:start w:val="1"/>
+      <w:numFmt w:val="lowerRoman"/>
+      <w:lvlText w:val="%3."/>
+      <w:lvlJc w:val="right"/>
+      <w:pPr>
+        <w:ind w:left="2160" w:hanging="180"/>
+      </w:pPr>
+    </w:lvl>
+    <w:lvl xmlns:w="http://schemas.openxmlformats.org/wordprocessingml/2006/main" w:ilvl="3">
+      <w:start w:val="1"/>
+      <w:numFmt w:val="decimal"/>
+      <w:lvlText w:val="%4."/>
+      <w:lvlJc w:val="left"/>
+      <w:pPr>
+        <w:ind w:left="2880" w:hanging="360"/>
+      </w:pPr>
+    </w:lvl>
+    <w:lvl xmlns:w="http://schemas.openxmlformats.org/wordprocessingml/2006/main" w:ilvl="4">
+      <w:start w:val="1"/>
+      <w:numFmt w:val="lowerLetter"/>
+      <w:lvlText w:val="%5."/>
+      <w:lvlJc w:val="left"/>
+      <w:pPr>
+        <w:ind w:left="3600" w:hanging="360"/>
+      </w:pPr>
+    </w:lvl>
+    <w:lvl xmlns:w="http://schemas.openxmlformats.org/wordprocessingml/2006/main" w:ilvl="5">
+      <w:start w:val="1"/>
+      <w:numFmt w:val="lowerRoman"/>
+      <w:lvlText w:val="%6."/>
+      <w:lvlJc w:val="right"/>
+      <w:pPr>
+        <w:ind w:left="4320" w:hanging="180"/>
+      </w:pPr>
+    </w:lvl>
+    <w:lvl xmlns:w="http://schemas.openxmlformats.org/wordprocessingml/2006/main" w:ilvl="6">
+      <w:start w:val="1"/>
+      <w:numFmt w:val="decimal"/>
+      <w:lvlText w:val="%7."/>
+      <w:lvlJc w:val="left"/>
+      <w:pPr>
+        <w:ind w:left="5040" w:hanging="360"/>
+      </w:pPr>
+    </w:lvl>
+    <w:lvl xmlns:w="http://schemas.openxmlformats.org/wordprocessingml/2006/main" w:ilvl="7">
+      <w:start w:val="1"/>
+      <w:numFmt w:val="lowerLetter"/>
+      <w:lvlText w:val="%8."/>
+      <w:lvlJc w:val="left"/>
+      <w:pPr>
+        <w:ind w:left="5760" w:hanging="360"/>
+      </w:pPr>
+    </w:lvl>
+    <w:lvl xmlns:w="http://schemas.openxmlformats.org/wordprocessingml/2006/main" w:ilvl="8">
+      <w:start w:val="1"/>
+      <w:numFmt w:val="lowerRoman"/>
+      <w:lvlText w:val="%9."/>
+      <w:lvlJc w:val="right"/>
+      <w:pPr>
+        <w:ind w:left="6480" w:hanging="180"/>
+      </w:pPr>
+    </w:lvl>
+  </w:abstractNum>
   <w:abstractNum xmlns:w="http://schemas.openxmlformats.org/wordprocessingml/2006/main" w:abstractNumId="6">
     <w:multiLevelType xmlns:w="http://schemas.openxmlformats.org/wordprocessingml/2006/main" w:val="hybridMultilevel"/>
     <w:lvl xmlns:w="http://schemas.openxmlformats.org/wordprocessingml/2006/main" w:ilvl="0">
@@ -8586,6 +9421,21 @@
       </w:pPr>
     </w:lvl>
   </w:abstractNum>
+  <w:num w:numId="11">
+    <w:abstractNumId w:val="11"/>
+  </w:num>
+  <w:num w:numId="10">
+    <w:abstractNumId w:val="10"/>
+  </w:num>
+  <w:num w:numId="9">
+    <w:abstractNumId w:val="9"/>
+  </w:num>
+  <w:num w:numId="8">
+    <w:abstractNumId w:val="8"/>
+  </w:num>
+  <w:num w:numId="7">
+    <w:abstractNumId w:val="7"/>
+  </w:num>
   <w:num w:numId="6">
     <w:abstractNumId w:val="6"/>
   </w:num>

</xml_diff>

<commit_message>
EngSoftII - versão 13
*documento de especificação
-seções sugeridas na aula 5 (slide54)
-requisitos funcionais
-requisitos de qualidade
-caso de uso textual
-caso de uso
-dfd
-histórico de revisão
-matriz de rastreabilidade
</commit_message>
<xml_diff>
--- a/EngenhariaSoftwareII.docx
+++ b/EngenhariaSoftwareII.docx
@@ -8133,6 +8133,8 @@
       <w:r>
         <w:rPr>
           <w:rFonts w:ascii="Times New Roman" w:hAnsi="Times New Roman" w:eastAsia="Times New Roman" w:cs="Times New Roman"/>
+          <w:b w:val="1"/>
+          <w:bCs w:val="1"/>
           <w:sz w:val="22"/>
           <w:szCs w:val="22"/>
         </w:rPr>
@@ -8454,7 +8456,7 @@
         <w:t>)</w:t>
       </w:r>
     </w:p>
-    <w:p>
+    <w:p w14:noSpellErr="1">
       <w:pPr>
         <w:pStyle w:val="ListParagraph"/>
         <w:numPr>
@@ -8484,6 +8486,616 @@
         </w:rPr>
         <w:t>.</w:t>
       </w:r>
+    </w:p>
+    <w:p w14:noSpellErr="1">
+      <w:pPr>
+        <w:pStyle w:val="Normal"/>
+        <w:jc w:val="left"/>
+      </w:pPr>
+    </w:p>
+    <w:p>
+      <w:pPr>
+        <w:pStyle w:val="Normal"/>
+        <w:jc w:val="left"/>
+      </w:pPr>
+      <w:r>
+        <w:rPr>
+          <w:rFonts w:ascii="Times New Roman" w:hAnsi="Times New Roman" w:eastAsia="Times New Roman" w:cs="Times New Roman"/>
+          <w:sz w:val="22"/>
+          <w:szCs w:val="22"/>
+        </w:rPr>
+        <w:t>Tabelas (</w:t>
+      </w:r>
+      <w:proofErr w:type="spellStart"/>
+      <w:r>
+        <w:rPr>
+          <w:rFonts w:ascii="Times New Roman" w:hAnsi="Times New Roman" w:eastAsia="Times New Roman" w:cs="Times New Roman"/>
+          <w:sz w:val="22"/>
+          <w:szCs w:val="22"/>
+        </w:rPr>
+        <w:t>cartões</w:t>
+      </w:r>
+      <w:proofErr w:type="spellEnd"/>
+      <w:r>
+        <w:rPr>
+          <w:rFonts w:ascii="Times New Roman" w:hAnsi="Times New Roman" w:eastAsia="Times New Roman" w:cs="Times New Roman"/>
+          <w:sz w:val="22"/>
+          <w:szCs w:val="22"/>
+        </w:rPr>
+        <w:t xml:space="preserve"> de atributo</w:t>
+      </w:r>
+      <w:r>
+        <w:rPr>
+          <w:rFonts w:ascii="Times New Roman" w:hAnsi="Times New Roman" w:eastAsia="Times New Roman" w:cs="Times New Roman"/>
+          <w:sz w:val="22"/>
+          <w:szCs w:val="22"/>
+        </w:rPr>
+        <w:t>)</w:t>
+      </w:r>
+    </w:p>
+    <w:p w14:noSpellErr="1">
+      <w:pPr>
+        <w:pStyle w:val="ListParagraph"/>
+        <w:numPr>
+          <w:ilvl w:val="0"/>
+          <w:numId w:val="12"/>
+        </w:numPr>
+        <w:jc w:val="left"/>
+        <w:rPr>
+          <w:rFonts w:ascii="Times New Roman" w:hAnsi="Times New Roman" w:eastAsia="Times New Roman" w:cs="Times New Roman" w:asciiTheme="minorAscii" w:hAnsiTheme="minorAscii" w:eastAsiaTheme="minorAscii" w:cstheme="minorAscii"/>
+          <w:sz w:val="22"/>
+          <w:szCs w:val="22"/>
+        </w:rPr>
+      </w:pPr>
+      <w:r>
+        <w:rPr>
+          <w:rFonts w:ascii="Times New Roman" w:hAnsi="Times New Roman" w:eastAsia="Times New Roman" w:cs="Times New Roman"/>
+          <w:sz w:val="22"/>
+          <w:szCs w:val="22"/>
+        </w:rPr>
+        <w:t>Matriz de rastreabilidade</w:t>
+      </w:r>
+    </w:p>
+    <w:tbl>
+      <w:tblPr>
+        <w:tblStyle w:val="GridTable5Dark-Accent1"/>
+        <w:tblW w:w="0" w:type="auto"/>
+        <w:tblInd w:w="0" w:type="dxa"/>
+        <w:tblLook w:val="04A0" w:firstRow="1" w:lastRow="0" w:firstColumn="1" w:lastColumn="0" w:noHBand="0" w:noVBand="1"/>
+      </w:tblPr>
+      <w:tblGrid>
+        <w:gridCol w:w="1872"/>
+        <w:gridCol w:w="1872"/>
+        <w:gridCol w:w="1872"/>
+        <w:gridCol w:w="1872"/>
+        <w:gridCol w:w="1872"/>
+      </w:tblGrid>
+      <w:tr>
+        <w:tc>
+          <w:tcPr>
+            <w:cnfStyle w:val="001000000000" w:firstRow="0" w:lastRow="0" w:firstColumn="1" w:lastColumn="0" w:oddVBand="0" w:evenVBand="0" w:oddHBand="0" w:evenHBand="0" w:firstRowFirstColumn="0" w:firstRowLastColumn="0" w:lastRowFirstColumn="0" w:lastRowLastColumn="0"/>
+            <w:tcW w:w="1872" w:type="dxa"/>
+            <w:tcMar/>
+            <w:vAlign w:val="center"/>
+          </w:tcPr>
+          <w:p>
+            <w:pPr>
+              <w:pStyle w:val="Normal"/>
+              <w:jc w:val="center"/>
+            </w:pPr>
+          </w:p>
+        </w:tc>
+        <w:tc>
+          <w:tcPr>
+            <w:cnfStyle w:val="000000000000" w:firstRow="0" w:lastRow="0" w:firstColumn="0" w:lastColumn="0" w:oddVBand="0" w:evenVBand="0" w:oddHBand="0" w:evenHBand="0" w:firstRowFirstColumn="0" w:firstRowLastColumn="0" w:lastRowFirstColumn="0" w:lastRowLastColumn="0"/>
+            <w:tcW w:w="1872" w:type="dxa"/>
+            <w:tcMar/>
+            <w:vAlign w:val="center"/>
+          </w:tcPr>
+          <w:p w14:noSpellErr="1">
+            <w:pPr>
+              <w:pStyle w:val="Normal"/>
+              <w:jc w:val="center"/>
+            </w:pPr>
+            <w:r>
+              <w:rPr>
+                <w:rFonts w:ascii="Calibri" w:hAnsi="Calibri" w:eastAsia="Calibri" w:cs="Calibri" w:asciiTheme="minorAscii" w:hAnsiTheme="minorAscii" w:eastAsiaTheme="minorAscii" w:cstheme="minorAscii"/>
+                <w:sz w:val="22"/>
+                <w:szCs w:val="22"/>
+              </w:rPr>
+              <w:t>A</w:t>
+            </w:r>
+          </w:p>
+        </w:tc>
+        <w:tc>
+          <w:tcPr>
+            <w:cnfStyle w:val="000000000000" w:firstRow="0" w:lastRow="0" w:firstColumn="0" w:lastColumn="0" w:oddVBand="0" w:evenVBand="0" w:oddHBand="0" w:evenHBand="0" w:firstRowFirstColumn="0" w:firstRowLastColumn="0" w:lastRowFirstColumn="0" w:lastRowLastColumn="0"/>
+            <w:tcW w:w="1872" w:type="dxa"/>
+            <w:tcMar/>
+            <w:vAlign w:val="center"/>
+          </w:tcPr>
+          <w:p w14:noSpellErr="1">
+            <w:pPr>
+              <w:pStyle w:val="Normal"/>
+              <w:jc w:val="center"/>
+            </w:pPr>
+            <w:r>
+              <w:rPr>
+                <w:rFonts w:ascii="Calibri" w:hAnsi="Calibri" w:eastAsia="Calibri" w:cs="Calibri" w:asciiTheme="minorAscii" w:hAnsiTheme="minorAscii" w:eastAsiaTheme="minorAscii" w:cstheme="minorAscii"/>
+                <w:sz w:val="22"/>
+                <w:szCs w:val="22"/>
+              </w:rPr>
+              <w:t>B</w:t>
+            </w:r>
+          </w:p>
+        </w:tc>
+        <w:tc>
+          <w:tcPr>
+            <w:cnfStyle w:val="000000000000" w:firstRow="0" w:lastRow="0" w:firstColumn="0" w:lastColumn="0" w:oddVBand="0" w:evenVBand="0" w:oddHBand="0" w:evenHBand="0" w:firstRowFirstColumn="0" w:firstRowLastColumn="0" w:lastRowFirstColumn="0" w:lastRowLastColumn="0"/>
+            <w:tcW w:w="1872" w:type="dxa"/>
+            <w:tcMar/>
+            <w:vAlign w:val="center"/>
+          </w:tcPr>
+          <w:p w14:noSpellErr="1">
+            <w:pPr>
+              <w:pStyle w:val="Normal"/>
+              <w:jc w:val="center"/>
+            </w:pPr>
+            <w:r>
+              <w:rPr>
+                <w:rFonts w:ascii="Calibri" w:hAnsi="Calibri" w:eastAsia="Calibri" w:cs="Calibri" w:asciiTheme="minorAscii" w:hAnsiTheme="minorAscii" w:eastAsiaTheme="minorAscii" w:cstheme="minorAscii"/>
+                <w:sz w:val="22"/>
+                <w:szCs w:val="22"/>
+              </w:rPr>
+              <w:t>C</w:t>
+            </w:r>
+          </w:p>
+        </w:tc>
+        <w:tc>
+          <w:tcPr>
+            <w:cnfStyle w:val="000000000000" w:firstRow="0" w:lastRow="0" w:firstColumn="0" w:lastColumn="0" w:oddVBand="0" w:evenVBand="0" w:oddHBand="0" w:evenHBand="0" w:firstRowFirstColumn="0" w:firstRowLastColumn="0" w:lastRowFirstColumn="0" w:lastRowLastColumn="0"/>
+            <w:tcW w:w="1872" w:type="dxa"/>
+            <w:tcMar/>
+            <w:vAlign w:val="center"/>
+          </w:tcPr>
+          <w:p w14:noSpellErr="1">
+            <w:pPr>
+              <w:pStyle w:val="Normal"/>
+              <w:jc w:val="center"/>
+            </w:pPr>
+            <w:r>
+              <w:rPr>
+                <w:rFonts w:ascii="Calibri" w:hAnsi="Calibri" w:eastAsia="Calibri" w:cs="Calibri" w:asciiTheme="minorAscii" w:hAnsiTheme="minorAscii" w:eastAsiaTheme="minorAscii" w:cstheme="minorAscii"/>
+                <w:sz w:val="22"/>
+                <w:szCs w:val="22"/>
+              </w:rPr>
+              <w:t>D</w:t>
+            </w:r>
+          </w:p>
+        </w:tc>
+      </w:tr>
+      <w:tr>
+        <w:tc>
+          <w:tcPr>
+            <w:cnfStyle w:val="001000000000" w:firstRow="0" w:lastRow="0" w:firstColumn="1" w:lastColumn="0" w:oddVBand="0" w:evenVBand="0" w:oddHBand="0" w:evenHBand="0" w:firstRowFirstColumn="0" w:firstRowLastColumn="0" w:lastRowFirstColumn="0" w:lastRowLastColumn="0"/>
+            <w:tcW w:w="1872" w:type="dxa"/>
+            <w:tcMar/>
+            <w:vAlign w:val="center"/>
+          </w:tcPr>
+          <w:p w14:noSpellErr="1">
+            <w:pPr>
+              <w:pStyle w:val="Normal"/>
+              <w:jc w:val="center"/>
+            </w:pPr>
+            <w:r>
+              <w:rPr>
+                <w:rFonts w:ascii="Calibri" w:hAnsi="Calibri" w:eastAsia="Calibri" w:cs="Calibri" w:asciiTheme="minorAscii" w:hAnsiTheme="minorAscii" w:eastAsiaTheme="minorAscii" w:cstheme="minorAscii"/>
+                <w:sz w:val="22"/>
+                <w:szCs w:val="22"/>
+              </w:rPr>
+              <w:t>A</w:t>
+            </w:r>
+          </w:p>
+        </w:tc>
+        <w:tc>
+          <w:tcPr>
+            <w:cnfStyle w:val="000000000000" w:firstRow="0" w:lastRow="0" w:firstColumn="0" w:lastColumn="0" w:oddVBand="0" w:evenVBand="0" w:oddHBand="0" w:evenHBand="0" w:firstRowFirstColumn="0" w:firstRowLastColumn="0" w:lastRowFirstColumn="0" w:lastRowLastColumn="0"/>
+            <w:tcW w:w="1872" w:type="dxa"/>
+            <w:tcMar/>
+            <w:vAlign w:val="center"/>
+          </w:tcPr>
+          <w:p>
+            <w:pPr>
+              <w:pStyle w:val="Normal"/>
+              <w:jc w:val="center"/>
+            </w:pPr>
+          </w:p>
+        </w:tc>
+        <w:tc>
+          <w:tcPr>
+            <w:cnfStyle w:val="000000000000" w:firstRow="0" w:lastRow="0" w:firstColumn="0" w:lastColumn="0" w:oddVBand="0" w:evenVBand="0" w:oddHBand="0" w:evenHBand="0" w:firstRowFirstColumn="0" w:firstRowLastColumn="0" w:lastRowFirstColumn="0" w:lastRowLastColumn="0"/>
+            <w:tcW w:w="1872" w:type="dxa"/>
+            <w:tcMar/>
+            <w:vAlign w:val="center"/>
+          </w:tcPr>
+          <w:p w14:noSpellErr="1">
+            <w:pPr>
+              <w:pStyle w:val="Normal"/>
+              <w:jc w:val="center"/>
+            </w:pPr>
+            <w:r>
+              <w:rPr>
+                <w:rFonts w:ascii="Calibri" w:hAnsi="Calibri" w:eastAsia="Calibri" w:cs="Calibri" w:asciiTheme="minorAscii" w:hAnsiTheme="minorAscii" w:eastAsiaTheme="minorAscii" w:cstheme="minorAscii"/>
+                <w:sz w:val="22"/>
+                <w:szCs w:val="22"/>
+              </w:rPr>
+              <w:t>D</w:t>
+            </w:r>
+          </w:p>
+        </w:tc>
+        <w:tc>
+          <w:tcPr>
+            <w:cnfStyle w:val="000000000000" w:firstRow="0" w:lastRow="0" w:firstColumn="0" w:lastColumn="0" w:oddVBand="0" w:evenVBand="0" w:oddHBand="0" w:evenHBand="0" w:firstRowFirstColumn="0" w:firstRowLastColumn="0" w:lastRowFirstColumn="0" w:lastRowLastColumn="0"/>
+            <w:tcW w:w="1872" w:type="dxa"/>
+            <w:tcMar/>
+            <w:vAlign w:val="center"/>
+          </w:tcPr>
+          <w:p w14:noSpellErr="1">
+            <w:pPr>
+              <w:pStyle w:val="Normal"/>
+              <w:jc w:val="center"/>
+            </w:pPr>
+            <w:r>
+              <w:rPr>
+                <w:rFonts w:ascii="Calibri" w:hAnsi="Calibri" w:eastAsia="Calibri" w:cs="Calibri" w:asciiTheme="minorAscii" w:hAnsiTheme="minorAscii" w:eastAsiaTheme="minorAscii" w:cstheme="minorAscii"/>
+                <w:sz w:val="22"/>
+                <w:szCs w:val="22"/>
+              </w:rPr>
+              <w:t>D</w:t>
+            </w:r>
+          </w:p>
+        </w:tc>
+        <w:tc>
+          <w:tcPr>
+            <w:cnfStyle w:val="000000000000" w:firstRow="0" w:lastRow="0" w:firstColumn="0" w:lastColumn="0" w:oddVBand="0" w:evenVBand="0" w:oddHBand="0" w:evenHBand="0" w:firstRowFirstColumn="0" w:firstRowLastColumn="0" w:lastRowFirstColumn="0" w:lastRowLastColumn="0"/>
+            <w:tcW w:w="1872" w:type="dxa"/>
+            <w:tcMar/>
+            <w:vAlign w:val="center"/>
+          </w:tcPr>
+          <w:p w14:noSpellErr="1">
+            <w:pPr>
+              <w:pStyle w:val="Normal"/>
+              <w:jc w:val="center"/>
+            </w:pPr>
+            <w:r>
+              <w:rPr>
+                <w:rFonts w:ascii="Calibri" w:hAnsi="Calibri" w:eastAsia="Calibri" w:cs="Calibri" w:asciiTheme="minorAscii" w:hAnsiTheme="minorAscii" w:eastAsiaTheme="minorAscii" w:cstheme="minorAscii"/>
+                <w:sz w:val="22"/>
+                <w:szCs w:val="22"/>
+              </w:rPr>
+              <w:t>D</w:t>
+            </w:r>
+          </w:p>
+        </w:tc>
+      </w:tr>
+      <w:tr>
+        <w:tc>
+          <w:tcPr>
+            <w:cnfStyle w:val="001000000000" w:firstRow="0" w:lastRow="0" w:firstColumn="1" w:lastColumn="0" w:oddVBand="0" w:evenVBand="0" w:oddHBand="0" w:evenHBand="0" w:firstRowFirstColumn="0" w:firstRowLastColumn="0" w:lastRowFirstColumn="0" w:lastRowLastColumn="0"/>
+            <w:tcW w:w="1872" w:type="dxa"/>
+            <w:tcMar/>
+            <w:vAlign w:val="center"/>
+          </w:tcPr>
+          <w:p w14:noSpellErr="1">
+            <w:pPr>
+              <w:pStyle w:val="Normal"/>
+              <w:jc w:val="center"/>
+            </w:pPr>
+            <w:r>
+              <w:rPr>
+                <w:rFonts w:ascii="Calibri" w:hAnsi="Calibri" w:eastAsia="Calibri" w:cs="Calibri" w:asciiTheme="minorAscii" w:hAnsiTheme="minorAscii" w:eastAsiaTheme="minorAscii" w:cstheme="minorAscii"/>
+                <w:sz w:val="22"/>
+                <w:szCs w:val="22"/>
+              </w:rPr>
+              <w:t>B</w:t>
+            </w:r>
+          </w:p>
+        </w:tc>
+        <w:tc>
+          <w:tcPr>
+            <w:cnfStyle w:val="000000000000" w:firstRow="0" w:lastRow="0" w:firstColumn="0" w:lastColumn="0" w:oddVBand="0" w:evenVBand="0" w:oddHBand="0" w:evenHBand="0" w:firstRowFirstColumn="0" w:firstRowLastColumn="0" w:lastRowFirstColumn="0" w:lastRowLastColumn="0"/>
+            <w:tcW w:w="1872" w:type="dxa"/>
+            <w:tcMar/>
+            <w:vAlign w:val="center"/>
+          </w:tcPr>
+          <w:p w14:noSpellErr="1">
+            <w:pPr>
+              <w:pStyle w:val="Normal"/>
+              <w:jc w:val="center"/>
+            </w:pPr>
+            <w:r>
+              <w:rPr>
+                <w:rFonts w:ascii="Calibri" w:hAnsi="Calibri" w:eastAsia="Calibri" w:cs="Calibri" w:asciiTheme="minorAscii" w:hAnsiTheme="minorAscii" w:eastAsiaTheme="minorAscii" w:cstheme="minorAscii"/>
+                <w:sz w:val="22"/>
+                <w:szCs w:val="22"/>
+              </w:rPr>
+              <w:t>R</w:t>
+            </w:r>
+          </w:p>
+        </w:tc>
+        <w:tc>
+          <w:tcPr>
+            <w:cnfStyle w:val="000000000000" w:firstRow="0" w:lastRow="0" w:firstColumn="0" w:lastColumn="0" w:oddVBand="0" w:evenVBand="0" w:oddHBand="0" w:evenHBand="0" w:firstRowFirstColumn="0" w:firstRowLastColumn="0" w:lastRowFirstColumn="0" w:lastRowLastColumn="0"/>
+            <w:tcW w:w="1872" w:type="dxa"/>
+            <w:tcMar/>
+            <w:vAlign w:val="center"/>
+          </w:tcPr>
+          <w:p>
+            <w:pPr>
+              <w:pStyle w:val="Normal"/>
+              <w:jc w:val="center"/>
+            </w:pPr>
+          </w:p>
+        </w:tc>
+        <w:tc>
+          <w:tcPr>
+            <w:cnfStyle w:val="000000000000" w:firstRow="0" w:lastRow="0" w:firstColumn="0" w:lastColumn="0" w:oddVBand="0" w:evenVBand="0" w:oddHBand="0" w:evenHBand="0" w:firstRowFirstColumn="0" w:firstRowLastColumn="0" w:lastRowFirstColumn="0" w:lastRowLastColumn="0"/>
+            <w:tcW w:w="1872" w:type="dxa"/>
+            <w:tcMar/>
+            <w:vAlign w:val="center"/>
+          </w:tcPr>
+          <w:p w14:noSpellErr="1">
+            <w:pPr>
+              <w:pStyle w:val="Normal"/>
+              <w:jc w:val="center"/>
+            </w:pPr>
+            <w:r>
+              <w:rPr>
+                <w:rFonts w:ascii="Calibri" w:hAnsi="Calibri" w:eastAsia="Calibri" w:cs="Calibri" w:asciiTheme="minorAscii" w:hAnsiTheme="minorAscii" w:eastAsiaTheme="minorAscii" w:cstheme="minorAscii"/>
+                <w:sz w:val="22"/>
+                <w:szCs w:val="22"/>
+              </w:rPr>
+              <w:t>R</w:t>
+            </w:r>
+          </w:p>
+        </w:tc>
+        <w:tc>
+          <w:tcPr>
+            <w:cnfStyle w:val="000000000000" w:firstRow="0" w:lastRow="0" w:firstColumn="0" w:lastColumn="0" w:oddVBand="0" w:evenVBand="0" w:oddHBand="0" w:evenHBand="0" w:firstRowFirstColumn="0" w:firstRowLastColumn="0" w:lastRowFirstColumn="0" w:lastRowLastColumn="0"/>
+            <w:tcW w:w="1872" w:type="dxa"/>
+            <w:tcMar/>
+            <w:vAlign w:val="center"/>
+          </w:tcPr>
+          <w:p w14:noSpellErr="1">
+            <w:pPr>
+              <w:pStyle w:val="Normal"/>
+              <w:jc w:val="center"/>
+            </w:pPr>
+            <w:r>
+              <w:rPr>
+                <w:rFonts w:ascii="Calibri" w:hAnsi="Calibri" w:eastAsia="Calibri" w:cs="Calibri" w:asciiTheme="minorAscii" w:hAnsiTheme="minorAscii" w:eastAsiaTheme="minorAscii" w:cstheme="minorAscii"/>
+                <w:sz w:val="22"/>
+                <w:szCs w:val="22"/>
+              </w:rPr>
+              <w:t>R</w:t>
+            </w:r>
+          </w:p>
+        </w:tc>
+      </w:tr>
+      <w:tr>
+        <w:tc>
+          <w:tcPr>
+            <w:cnfStyle w:val="001000000000" w:firstRow="0" w:lastRow="0" w:firstColumn="1" w:lastColumn="0" w:oddVBand="0" w:evenVBand="0" w:oddHBand="0" w:evenHBand="0" w:firstRowFirstColumn="0" w:firstRowLastColumn="0" w:lastRowFirstColumn="0" w:lastRowLastColumn="0"/>
+            <w:tcW w:w="1872" w:type="dxa"/>
+            <w:tcMar/>
+            <w:vAlign w:val="center"/>
+          </w:tcPr>
+          <w:p w14:noSpellErr="1">
+            <w:pPr>
+              <w:pStyle w:val="Normal"/>
+              <w:jc w:val="center"/>
+            </w:pPr>
+            <w:r>
+              <w:rPr>
+                <w:rFonts w:ascii="Calibri" w:hAnsi="Calibri" w:eastAsia="Calibri" w:cs="Calibri" w:asciiTheme="minorAscii" w:hAnsiTheme="minorAscii" w:eastAsiaTheme="minorAscii" w:cstheme="minorAscii"/>
+                <w:sz w:val="22"/>
+                <w:szCs w:val="22"/>
+              </w:rPr>
+              <w:t>C</w:t>
+            </w:r>
+          </w:p>
+        </w:tc>
+        <w:tc>
+          <w:tcPr>
+            <w:cnfStyle w:val="000000000000" w:firstRow="0" w:lastRow="0" w:firstColumn="0" w:lastColumn="0" w:oddVBand="0" w:evenVBand="0" w:oddHBand="0" w:evenHBand="0" w:firstRowFirstColumn="0" w:firstRowLastColumn="0" w:lastRowFirstColumn="0" w:lastRowLastColumn="0"/>
+            <w:tcW w:w="1872" w:type="dxa"/>
+            <w:tcMar/>
+            <w:vAlign w:val="center"/>
+          </w:tcPr>
+          <w:p w14:noSpellErr="1">
+            <w:pPr>
+              <w:pStyle w:val="Normal"/>
+              <w:jc w:val="center"/>
+            </w:pPr>
+            <w:r>
+              <w:rPr>
+                <w:rFonts w:ascii="Calibri" w:hAnsi="Calibri" w:eastAsia="Calibri" w:cs="Calibri" w:asciiTheme="minorAscii" w:hAnsiTheme="minorAscii" w:eastAsiaTheme="minorAscii" w:cstheme="minorAscii"/>
+                <w:sz w:val="22"/>
+                <w:szCs w:val="22"/>
+              </w:rPr>
+              <w:t>R</w:t>
+            </w:r>
+          </w:p>
+        </w:tc>
+        <w:tc>
+          <w:tcPr>
+            <w:cnfStyle w:val="000000000000" w:firstRow="0" w:lastRow="0" w:firstColumn="0" w:lastColumn="0" w:oddVBand="0" w:evenVBand="0" w:oddHBand="0" w:evenHBand="0" w:firstRowFirstColumn="0" w:firstRowLastColumn="0" w:lastRowFirstColumn="0" w:lastRowLastColumn="0"/>
+            <w:tcW w:w="1872" w:type="dxa"/>
+            <w:tcMar/>
+            <w:vAlign w:val="center"/>
+          </w:tcPr>
+          <w:p w14:noSpellErr="1">
+            <w:pPr>
+              <w:pStyle w:val="Normal"/>
+              <w:jc w:val="center"/>
+            </w:pPr>
+            <w:r>
+              <w:rPr>
+                <w:rFonts w:ascii="Calibri" w:hAnsi="Calibri" w:eastAsia="Calibri" w:cs="Calibri" w:asciiTheme="minorAscii" w:hAnsiTheme="minorAscii" w:eastAsiaTheme="minorAscii" w:cstheme="minorAscii"/>
+                <w:sz w:val="22"/>
+                <w:szCs w:val="22"/>
+              </w:rPr>
+              <w:t>R</w:t>
+            </w:r>
+          </w:p>
+        </w:tc>
+        <w:tc>
+          <w:tcPr>
+            <w:cnfStyle w:val="000000000000" w:firstRow="0" w:lastRow="0" w:firstColumn="0" w:lastColumn="0" w:oddVBand="0" w:evenVBand="0" w:oddHBand="0" w:evenHBand="0" w:firstRowFirstColumn="0" w:firstRowLastColumn="0" w:lastRowFirstColumn="0" w:lastRowLastColumn="0"/>
+            <w:tcW w:w="1872" w:type="dxa"/>
+            <w:tcMar/>
+            <w:vAlign w:val="center"/>
+          </w:tcPr>
+          <w:p>
+            <w:pPr>
+              <w:pStyle w:val="Normal"/>
+              <w:jc w:val="center"/>
+            </w:pPr>
+          </w:p>
+        </w:tc>
+        <w:tc>
+          <w:tcPr>
+            <w:cnfStyle w:val="000000000000" w:firstRow="0" w:lastRow="0" w:firstColumn="0" w:lastColumn="0" w:oddVBand="0" w:evenVBand="0" w:oddHBand="0" w:evenHBand="0" w:firstRowFirstColumn="0" w:firstRowLastColumn="0" w:lastRowFirstColumn="0" w:lastRowLastColumn="0"/>
+            <w:tcW w:w="1872" w:type="dxa"/>
+            <w:tcMar/>
+            <w:vAlign w:val="center"/>
+          </w:tcPr>
+          <w:p w14:noSpellErr="1">
+            <w:pPr>
+              <w:pStyle w:val="Normal"/>
+              <w:jc w:val="center"/>
+            </w:pPr>
+            <w:r>
+              <w:rPr>
+                <w:rFonts w:ascii="Calibri" w:hAnsi="Calibri" w:eastAsia="Calibri" w:cs="Calibri" w:asciiTheme="minorAscii" w:hAnsiTheme="minorAscii" w:eastAsiaTheme="minorAscii" w:cstheme="minorAscii"/>
+                <w:sz w:val="22"/>
+                <w:szCs w:val="22"/>
+              </w:rPr>
+              <w:t>R</w:t>
+            </w:r>
+          </w:p>
+        </w:tc>
+      </w:tr>
+      <w:tr>
+        <w:tc>
+          <w:tcPr>
+            <w:cnfStyle w:val="001000000000" w:firstRow="0" w:lastRow="0" w:firstColumn="1" w:lastColumn="0" w:oddVBand="0" w:evenVBand="0" w:oddHBand="0" w:evenHBand="0" w:firstRowFirstColumn="0" w:firstRowLastColumn="0" w:lastRowFirstColumn="0" w:lastRowLastColumn="0"/>
+            <w:tcW w:w="1872" w:type="dxa"/>
+            <w:tcMar/>
+            <w:vAlign w:val="center"/>
+          </w:tcPr>
+          <w:p w14:noSpellErr="1">
+            <w:pPr>
+              <w:pStyle w:val="Normal"/>
+              <w:jc w:val="center"/>
+            </w:pPr>
+            <w:r>
+              <w:rPr>
+                <w:rFonts w:ascii="Calibri" w:hAnsi="Calibri" w:eastAsia="Calibri" w:cs="Calibri" w:asciiTheme="minorAscii" w:hAnsiTheme="minorAscii" w:eastAsiaTheme="minorAscii" w:cstheme="minorAscii"/>
+                <w:sz w:val="22"/>
+                <w:szCs w:val="22"/>
+              </w:rPr>
+              <w:t>D</w:t>
+            </w:r>
+          </w:p>
+        </w:tc>
+        <w:tc>
+          <w:tcPr>
+            <w:cnfStyle w:val="000000000000" w:firstRow="0" w:lastRow="0" w:firstColumn="0" w:lastColumn="0" w:oddVBand="0" w:evenVBand="0" w:oddHBand="0" w:evenHBand="0" w:firstRowFirstColumn="0" w:firstRowLastColumn="0" w:lastRowFirstColumn="0" w:lastRowLastColumn="0"/>
+            <w:tcW w:w="1872" w:type="dxa"/>
+            <w:tcMar/>
+            <w:vAlign w:val="center"/>
+          </w:tcPr>
+          <w:p w14:noSpellErr="1">
+            <w:pPr>
+              <w:pStyle w:val="Normal"/>
+              <w:jc w:val="center"/>
+            </w:pPr>
+            <w:r>
+              <w:rPr>
+                <w:rFonts w:ascii="Calibri" w:hAnsi="Calibri" w:eastAsia="Calibri" w:cs="Calibri" w:asciiTheme="minorAscii" w:hAnsiTheme="minorAscii" w:eastAsiaTheme="minorAscii" w:cstheme="minorAscii"/>
+                <w:sz w:val="22"/>
+                <w:szCs w:val="22"/>
+              </w:rPr>
+              <w:t>R</w:t>
+            </w:r>
+          </w:p>
+        </w:tc>
+        <w:tc>
+          <w:tcPr>
+            <w:cnfStyle w:val="000000000000" w:firstRow="0" w:lastRow="0" w:firstColumn="0" w:lastColumn="0" w:oddVBand="0" w:evenVBand="0" w:oddHBand="0" w:evenHBand="0" w:firstRowFirstColumn="0" w:firstRowLastColumn="0" w:lastRowFirstColumn="0" w:lastRowLastColumn="0"/>
+            <w:tcW w:w="1872" w:type="dxa"/>
+            <w:tcMar/>
+            <w:vAlign w:val="center"/>
+          </w:tcPr>
+          <w:p w14:noSpellErr="1">
+            <w:pPr>
+              <w:pStyle w:val="Normal"/>
+              <w:jc w:val="center"/>
+            </w:pPr>
+            <w:r>
+              <w:rPr>
+                <w:rFonts w:ascii="Calibri" w:hAnsi="Calibri" w:eastAsia="Calibri" w:cs="Calibri" w:asciiTheme="minorAscii" w:hAnsiTheme="minorAscii" w:eastAsiaTheme="minorAscii" w:cstheme="minorAscii"/>
+                <w:sz w:val="22"/>
+                <w:szCs w:val="22"/>
+              </w:rPr>
+              <w:t>R</w:t>
+            </w:r>
+          </w:p>
+        </w:tc>
+        <w:tc>
+          <w:tcPr>
+            <w:cnfStyle w:val="000000000000" w:firstRow="0" w:lastRow="0" w:firstColumn="0" w:lastColumn="0" w:oddVBand="0" w:evenVBand="0" w:oddHBand="0" w:evenHBand="0" w:firstRowFirstColumn="0" w:firstRowLastColumn="0" w:lastRowFirstColumn="0" w:lastRowLastColumn="0"/>
+            <w:tcW w:w="1872" w:type="dxa"/>
+            <w:tcMar/>
+            <w:vAlign w:val="center"/>
+          </w:tcPr>
+          <w:p w14:noSpellErr="1">
+            <w:pPr>
+              <w:pStyle w:val="Normal"/>
+              <w:jc w:val="center"/>
+            </w:pPr>
+            <w:r>
+              <w:rPr>
+                <w:rFonts w:ascii="Calibri" w:hAnsi="Calibri" w:eastAsia="Calibri" w:cs="Calibri" w:asciiTheme="minorAscii" w:hAnsiTheme="minorAscii" w:eastAsiaTheme="minorAscii" w:cstheme="minorAscii"/>
+                <w:sz w:val="22"/>
+                <w:szCs w:val="22"/>
+              </w:rPr>
+              <w:t>R</w:t>
+            </w:r>
+          </w:p>
+        </w:tc>
+        <w:tc>
+          <w:tcPr>
+            <w:cnfStyle w:val="000000000000" w:firstRow="0" w:lastRow="0" w:firstColumn="0" w:lastColumn="0" w:oddVBand="0" w:evenVBand="0" w:oddHBand="0" w:evenHBand="0" w:firstRowFirstColumn="0" w:firstRowLastColumn="0" w:lastRowFirstColumn="0" w:lastRowLastColumn="0"/>
+            <w:tcW w:w="1872" w:type="dxa"/>
+            <w:tcMar/>
+            <w:vAlign w:val="center"/>
+          </w:tcPr>
+          <w:p w14:noSpellErr="1">
+            <w:pPr>
+              <w:pStyle w:val="Normal"/>
+              <w:jc w:val="center"/>
+            </w:pPr>
+          </w:p>
+        </w:tc>
+      </w:tr>
+    </w:tbl>
+    <w:p>
+      <w:pPr>
+        <w:pStyle w:val="Normal"/>
+        <w:jc w:val="left"/>
+      </w:pPr>
     </w:p>
     <w:sectPr>
       <w:pgSz w:w="12240" w:h="15840" w:orient="portrait"/>
@@ -8497,6 +9109,90 @@
 
 <file path=word/numbering.xml><?xml version="1.0" encoding="utf-8"?>
 <w:numbering xmlns:w="http://schemas.openxmlformats.org/wordprocessingml/2006/main">
+  <w:abstractNum xmlns:w="http://schemas.openxmlformats.org/wordprocessingml/2006/main" w:abstractNumId="12">
+    <w:multiLevelType xmlns:w="http://schemas.openxmlformats.org/wordprocessingml/2006/main" w:val="hybridMultilevel"/>
+    <w:lvl xmlns:w="http://schemas.openxmlformats.org/wordprocessingml/2006/main" w:ilvl="0">
+      <w:start w:val="1"/>
+      <w:numFmt w:val="decimal"/>
+      <w:lvlText w:val="%1."/>
+      <w:lvlJc w:val="left"/>
+      <w:pPr>
+        <w:ind w:left="720" w:hanging="360"/>
+      </w:pPr>
+    </w:lvl>
+    <w:lvl xmlns:w="http://schemas.openxmlformats.org/wordprocessingml/2006/main" w:ilvl="1">
+      <w:start w:val="1"/>
+      <w:numFmt w:val="lowerLetter"/>
+      <w:lvlText w:val="%2."/>
+      <w:lvlJc w:val="left"/>
+      <w:pPr>
+        <w:ind w:left="1440" w:hanging="360"/>
+      </w:pPr>
+    </w:lvl>
+    <w:lvl xmlns:w="http://schemas.openxmlformats.org/wordprocessingml/2006/main" w:ilvl="2">
+      <w:start w:val="1"/>
+      <w:numFmt w:val="lowerRoman"/>
+      <w:lvlText w:val="%3."/>
+      <w:lvlJc w:val="right"/>
+      <w:pPr>
+        <w:ind w:left="2160" w:hanging="180"/>
+      </w:pPr>
+    </w:lvl>
+    <w:lvl xmlns:w="http://schemas.openxmlformats.org/wordprocessingml/2006/main" w:ilvl="3">
+      <w:start w:val="1"/>
+      <w:numFmt w:val="decimal"/>
+      <w:lvlText w:val="%4."/>
+      <w:lvlJc w:val="left"/>
+      <w:pPr>
+        <w:ind w:left="2880" w:hanging="360"/>
+      </w:pPr>
+    </w:lvl>
+    <w:lvl xmlns:w="http://schemas.openxmlformats.org/wordprocessingml/2006/main" w:ilvl="4">
+      <w:start w:val="1"/>
+      <w:numFmt w:val="lowerLetter"/>
+      <w:lvlText w:val="%5."/>
+      <w:lvlJc w:val="left"/>
+      <w:pPr>
+        <w:ind w:left="3600" w:hanging="360"/>
+      </w:pPr>
+    </w:lvl>
+    <w:lvl xmlns:w="http://schemas.openxmlformats.org/wordprocessingml/2006/main" w:ilvl="5">
+      <w:start w:val="1"/>
+      <w:numFmt w:val="lowerRoman"/>
+      <w:lvlText w:val="%6."/>
+      <w:lvlJc w:val="right"/>
+      <w:pPr>
+        <w:ind w:left="4320" w:hanging="180"/>
+      </w:pPr>
+    </w:lvl>
+    <w:lvl xmlns:w="http://schemas.openxmlformats.org/wordprocessingml/2006/main" w:ilvl="6">
+      <w:start w:val="1"/>
+      <w:numFmt w:val="decimal"/>
+      <w:lvlText w:val="%7."/>
+      <w:lvlJc w:val="left"/>
+      <w:pPr>
+        <w:ind w:left="5040" w:hanging="360"/>
+      </w:pPr>
+    </w:lvl>
+    <w:lvl xmlns:w="http://schemas.openxmlformats.org/wordprocessingml/2006/main" w:ilvl="7">
+      <w:start w:val="1"/>
+      <w:numFmt w:val="lowerLetter"/>
+      <w:lvlText w:val="%8."/>
+      <w:lvlJc w:val="left"/>
+      <w:pPr>
+        <w:ind w:left="5760" w:hanging="360"/>
+      </w:pPr>
+    </w:lvl>
+    <w:lvl xmlns:w="http://schemas.openxmlformats.org/wordprocessingml/2006/main" w:ilvl="8">
+      <w:start w:val="1"/>
+      <w:numFmt w:val="lowerRoman"/>
+      <w:lvlText w:val="%9."/>
+      <w:lvlJc w:val="right"/>
+      <w:pPr>
+        <w:ind w:left="6480" w:hanging="180"/>
+      </w:pPr>
+    </w:lvl>
+  </w:abstractNum>
   <w:abstractNum xmlns:w="http://schemas.openxmlformats.org/wordprocessingml/2006/main" w:abstractNumId="11">
     <w:multiLevelType xmlns:w="http://schemas.openxmlformats.org/wordprocessingml/2006/main" w:val="hybridMultilevel"/>
     <w:lvl xmlns:w="http://schemas.openxmlformats.org/wordprocessingml/2006/main" w:ilvl="0">
@@ -9421,6 +10117,9 @@
       </w:pPr>
     </w:lvl>
   </w:abstractNum>
+  <w:num w:numId="12">
+    <w:abstractNumId w:val="12"/>
+  </w:num>
   <w:num w:numId="11">
     <w:abstractNumId w:val="11"/>
   </w:num>
@@ -9761,6 +10460,118 @@
       <w:ind xmlns:w="http://schemas.openxmlformats.org/wordprocessingml/2006/main" w:left="720"/>
       <w:contextualSpacing xmlns:w="http://schemas.openxmlformats.org/wordprocessingml/2006/main"/>
     </w:pPr>
+  </w:style>
+  <w:style xmlns:w14="http://schemas.microsoft.com/office/word/2010/wordml" xmlns:mc="http://schemas.openxmlformats.org/markup-compatibility/2006" xmlns:w="http://schemas.openxmlformats.org/wordprocessingml/2006/main" w:type="table" w:styleId="GridTable5Dark-Accent1" mc:Ignorable="w14">
+    <w:name xmlns:w="http://schemas.openxmlformats.org/wordprocessingml/2006/main" w:val="Grid Table 5 Dark Accent 1"/>
+    <w:basedOn xmlns:w="http://schemas.openxmlformats.org/wordprocessingml/2006/main" w:val="TableNormal"/>
+    <w:uiPriority xmlns:w="http://schemas.openxmlformats.org/wordprocessingml/2006/main" w:val="50"/>
+    <w:pPr xmlns:w="http://schemas.openxmlformats.org/wordprocessingml/2006/main">
+      <w:spacing xmlns:w="http://schemas.openxmlformats.org/wordprocessingml/2006/main" w:after="0" w:line="240" w:lineRule="auto"/>
+    </w:pPr>
+    <w:tblPr xmlns:w="http://schemas.openxmlformats.org/wordprocessingml/2006/main">
+      <w:tblStyleRowBandSize w:val="1"/>
+      <w:tblStyleColBandSize w:val="1"/>
+      <w:tblInd w:w="0" w:type="dxa"/>
+      <w:tblBorders>
+        <w:top w:val="single" w:color="FFFFFF" w:themeColor="background1" w:sz="4" w:space="0"/>
+        <w:left w:val="single" w:color="FFFFFF" w:themeColor="background1" w:sz="4" w:space="0"/>
+        <w:bottom w:val="single" w:color="FFFFFF" w:themeColor="background1" w:sz="4" w:space="0"/>
+        <w:right w:val="single" w:color="FFFFFF" w:themeColor="background1" w:sz="4" w:space="0"/>
+        <w:insideH w:val="single" w:color="FFFFFF" w:themeColor="background1" w:sz="4" w:space="0"/>
+        <w:insideV w:val="single" w:color="FFFFFF" w:themeColor="background1" w:sz="4" w:space="0"/>
+      </w:tblBorders>
+      <w:tblCellMar>
+        <w:top w:w="0" w:type="dxa"/>
+        <w:left w:w="108" w:type="dxa"/>
+        <w:bottom w:w="0" w:type="dxa"/>
+        <w:right w:w="108" w:type="dxa"/>
+      </w:tblCellMar>
+    </w:tblPr>
+    <w:tcPr xmlns:w="http://schemas.openxmlformats.org/wordprocessingml/2006/main">
+      <w:shd w:val="clear" w:color="auto" w:fill="DEEAF6" w:themeFill="accent1" w:themeFillTint="33"/>
+    </w:tcPr>
+    <w:tblStylePr xmlns:w="http://schemas.openxmlformats.org/wordprocessingml/2006/main" w:type="firstRow">
+      <w:rPr>
+        <w:b/>
+        <w:bCs/>
+        <w:color w:val="FFFFFF" w:themeColor="background1"/>
+      </w:rPr>
+      <w:tblPr/>
+      <w:tcPr>
+        <w:tcBorders>
+          <w:top w:val="single" w:color="FFFFFF" w:themeColor="background1" w:sz="4" w:space="0"/>
+          <w:left w:val="single" w:color="FFFFFF" w:themeColor="background1" w:sz="4" w:space="0"/>
+          <w:right w:val="single" w:color="FFFFFF" w:themeColor="background1" w:sz="4" w:space="0"/>
+          <w:insideH w:val="nil"/>
+          <w:insideV w:val="nil"/>
+        </w:tcBorders>
+        <w:shd w:val="clear" w:color="auto" w:fill="5B9BD5" w:themeFill="accent1"/>
+      </w:tcPr>
+    </w:tblStylePr>
+    <w:tblStylePr xmlns:w="http://schemas.openxmlformats.org/wordprocessingml/2006/main" w:type="lastRow">
+      <w:rPr>
+        <w:b/>
+        <w:bCs/>
+        <w:color w:val="FFFFFF" w:themeColor="background1"/>
+      </w:rPr>
+      <w:tblPr/>
+      <w:tcPr>
+        <w:tcBorders>
+          <w:left w:val="single" w:color="FFFFFF" w:themeColor="background1" w:sz="4" w:space="0"/>
+          <w:bottom w:val="single" w:color="FFFFFF" w:themeColor="background1" w:sz="4" w:space="0"/>
+          <w:right w:val="single" w:color="FFFFFF" w:themeColor="background1" w:sz="4" w:space="0"/>
+          <w:insideH w:val="nil"/>
+          <w:insideV w:val="nil"/>
+        </w:tcBorders>
+        <w:shd w:val="clear" w:color="auto" w:fill="5B9BD5" w:themeFill="accent1"/>
+      </w:tcPr>
+    </w:tblStylePr>
+    <w:tblStylePr xmlns:w="http://schemas.openxmlformats.org/wordprocessingml/2006/main" w:type="firstCol">
+      <w:rPr>
+        <w:b/>
+        <w:bCs/>
+        <w:color w:val="FFFFFF" w:themeColor="background1"/>
+      </w:rPr>
+      <w:tblPr/>
+      <w:tcPr>
+        <w:tcBorders>
+          <w:top w:val="single" w:color="FFFFFF" w:themeColor="background1" w:sz="4" w:space="0"/>
+          <w:left w:val="single" w:color="FFFFFF" w:themeColor="background1" w:sz="4" w:space="0"/>
+          <w:bottom w:val="single" w:color="FFFFFF" w:themeColor="background1" w:sz="4" w:space="0"/>
+          <w:insideV w:val="nil"/>
+        </w:tcBorders>
+        <w:shd w:val="clear" w:color="auto" w:fill="5B9BD5" w:themeFill="accent1"/>
+      </w:tcPr>
+    </w:tblStylePr>
+    <w:tblStylePr xmlns:w="http://schemas.openxmlformats.org/wordprocessingml/2006/main" w:type="lastCol">
+      <w:rPr>
+        <w:b/>
+        <w:bCs/>
+        <w:color w:val="FFFFFF" w:themeColor="background1"/>
+      </w:rPr>
+      <w:tblPr/>
+      <w:tcPr>
+        <w:tcBorders>
+          <w:top w:val="single" w:color="FFFFFF" w:themeColor="background1" w:sz="4" w:space="0"/>
+          <w:bottom w:val="single" w:color="FFFFFF" w:themeColor="background1" w:sz="4" w:space="0"/>
+          <w:right w:val="single" w:color="FFFFFF" w:themeColor="background1" w:sz="4" w:space="0"/>
+          <w:insideV w:val="nil"/>
+        </w:tcBorders>
+        <w:shd w:val="clear" w:color="auto" w:fill="5B9BD5" w:themeFill="accent1"/>
+      </w:tcPr>
+    </w:tblStylePr>
+    <w:tblStylePr xmlns:w="http://schemas.openxmlformats.org/wordprocessingml/2006/main" w:type="band1Vert">
+      <w:tblPr/>
+      <w:tcPr>
+        <w:shd w:val="clear" w:color="auto" w:fill="BDD6EE" w:themeFill="accent1" w:themeFillTint="66"/>
+      </w:tcPr>
+    </w:tblStylePr>
+    <w:tblStylePr xmlns:w="http://schemas.openxmlformats.org/wordprocessingml/2006/main" w:type="band1Horz">
+      <w:tblPr/>
+      <w:tcPr>
+        <w:shd w:val="clear" w:color="auto" w:fill="BDD6EE" w:themeFill="accent1" w:themeFillTint="66"/>
+      </w:tcPr>
+    </w:tblStylePr>
   </w:style>
 </w:styles>
 </file>

</xml_diff>

<commit_message>
EngSoftII - versão 14
*documento de especificação
-seções sugeridas na aula 5 (slide54)
-requisitos funcionais
-requisitos de qualidade
-caso de uso textual
-caso de uso
-dfd
-histórico de revisão
-matriz de rastreabilidade
-ponto de função
</commit_message>
<xml_diff>
--- a/EngenhariaSoftwareII.docx
+++ b/EngenhariaSoftwareII.docx
@@ -8533,19 +8533,16 @@
         <w:t>)</w:t>
       </w:r>
     </w:p>
+    <w:p>
+      <w:pPr>
+        <w:pStyle w:val="Normal"/>
+        <w:jc w:val="left"/>
+      </w:pPr>
+    </w:p>
     <w:p w14:noSpellErr="1">
       <w:pPr>
-        <w:pStyle w:val="ListParagraph"/>
-        <w:numPr>
-          <w:ilvl w:val="0"/>
-          <w:numId w:val="12"/>
-        </w:numPr>
+        <w:pStyle w:val="Normal"/>
         <w:jc w:val="left"/>
-        <w:rPr>
-          <w:rFonts w:ascii="Times New Roman" w:hAnsi="Times New Roman" w:eastAsia="Times New Roman" w:cs="Times New Roman" w:asciiTheme="minorAscii" w:hAnsiTheme="minorAscii" w:eastAsiaTheme="minorAscii" w:cstheme="minorAscii"/>
-          <w:sz w:val="22"/>
-          <w:szCs w:val="22"/>
-        </w:rPr>
       </w:pPr>
       <w:r>
         <w:rPr>
@@ -9097,6 +9094,1908 @@
         <w:jc w:val="left"/>
       </w:pPr>
     </w:p>
+    <w:p w14:noSpellErr="1">
+      <w:r>
+        <w:br w:type="page"/>
+      </w:r>
+    </w:p>
+    <w:p w14:noSpellErr="1">
+      <w:pPr>
+        <w:jc w:val="center"/>
+      </w:pPr>
+      <w:r>
+        <w:rPr>
+          <w:rFonts w:ascii="Times New Roman" w:hAnsi="Times New Roman" w:eastAsia="Times New Roman" w:cs="Times New Roman"/>
+          <w:b w:val="1"/>
+          <w:bCs w:val="1"/>
+          <w:sz w:val="22"/>
+          <w:szCs w:val="22"/>
+        </w:rPr>
+        <w:t>DOCUMENTO DE PLANEJAMENTO E ACOMPANHAMENTO</w:t>
+      </w:r>
+    </w:p>
+    <w:p>
+      <w:pPr>
+        <w:pStyle w:val="Normal"/>
+        <w:jc w:val="left"/>
+      </w:pPr>
+      <w:proofErr w:type="spellStart"/>
+      <w:r>
+        <w:rPr>
+          <w:rFonts w:ascii="Times New Roman" w:hAnsi="Times New Roman" w:eastAsia="Times New Roman" w:cs="Times New Roman"/>
+          <w:b w:val="0"/>
+          <w:bCs w:val="0"/>
+          <w:sz w:val="22"/>
+          <w:szCs w:val="22"/>
+        </w:rPr>
+        <w:t>Cálculo</w:t>
+      </w:r>
+      <w:proofErr w:type="spellEnd"/>
+      <w:r>
+        <w:rPr>
+          <w:rFonts w:ascii="Times New Roman" w:hAnsi="Times New Roman" w:eastAsia="Times New Roman" w:cs="Times New Roman"/>
+          <w:b w:val="0"/>
+          <w:bCs w:val="0"/>
+          <w:sz w:val="22"/>
+          <w:szCs w:val="22"/>
+        </w:rPr>
+        <w:t xml:space="preserve"> do ponto de função</w:t>
+      </w:r>
+    </w:p>
+    <w:tbl>
+      <w:tblPr>
+        <w:tblStyle w:val="GridTable5Dark-Accent1"/>
+        <w:tblW w:w="0" w:type="auto"/>
+        <w:tblInd w:w="0" w:type="dxa"/>
+        <w:tblLook w:val="04A0" w:firstRow="1" w:lastRow="0" w:firstColumn="1" w:lastColumn="0" w:noHBand="0" w:noVBand="1"/>
+      </w:tblPr>
+      <w:tblGrid>
+        <w:gridCol w:w="3060"/>
+        <w:gridCol w:w="1275"/>
+        <w:gridCol w:w="570"/>
+        <w:gridCol w:w="960"/>
+        <w:gridCol w:w="795"/>
+        <w:gridCol w:w="1230"/>
+        <w:gridCol w:w="375"/>
+        <w:gridCol w:w="975"/>
+      </w:tblGrid>
+      <w:tr>
+        <w:tc>
+          <w:tcPr>
+            <w:cnfStyle w:val="001000000000" w:firstRow="0" w:lastRow="0" w:firstColumn="1" w:lastColumn="0" w:oddVBand="0" w:evenVBand="0" w:oddHBand="0" w:evenHBand="0" w:firstRowFirstColumn="0" w:firstRowLastColumn="0" w:lastRowFirstColumn="0" w:lastRowLastColumn="0"/>
+            <w:tcW w:w="3060" w:type="dxa"/>
+            <w:tcMar/>
+            <w:vAlign w:val="center"/>
+          </w:tcPr>
+          <w:p>
+            <w:pPr>
+              <w:pStyle w:val="Normal"/>
+              <w:jc w:val="center"/>
+            </w:pPr>
+          </w:p>
+        </w:tc>
+        <w:tc>
+          <w:tcPr>
+            <w:cnfStyle w:val="000000000000" w:firstRow="0" w:lastRow="0" w:firstColumn="0" w:lastColumn="0" w:oddVBand="0" w:evenVBand="0" w:oddHBand="0" w:evenHBand="0" w:firstRowFirstColumn="0" w:firstRowLastColumn="0" w:lastRowFirstColumn="0" w:lastRowLastColumn="0"/>
+            <w:tcW w:w="1275" w:type="dxa"/>
+            <w:tcMar/>
+            <w:vAlign w:val="center"/>
+          </w:tcPr>
+          <w:p w14:noSpellErr="1">
+            <w:pPr>
+              <w:pStyle w:val="Normal"/>
+              <w:jc w:val="center"/>
+            </w:pPr>
+            <w:r>
+              <w:rPr>
+                <w:rFonts w:ascii="Times New Roman" w:hAnsi="Times New Roman" w:eastAsia="Times New Roman" w:cs="Times New Roman"/>
+                <w:b w:val="0"/>
+                <w:bCs w:val="0"/>
+                <w:sz w:val="22"/>
+                <w:szCs w:val="22"/>
+              </w:rPr>
+              <w:t>Contagem</w:t>
+            </w:r>
+          </w:p>
+        </w:tc>
+        <w:tc>
+          <w:tcPr>
+            <w:cnfStyle w:val="000000000000" w:firstRow="0" w:lastRow="0" w:firstColumn="0" w:lastColumn="0" w:oddVBand="0" w:evenVBand="0" w:oddHBand="0" w:evenHBand="0" w:firstRowFirstColumn="0" w:firstRowLastColumn="0" w:lastRowFirstColumn="0" w:lastRowLastColumn="0"/>
+            <w:tcW w:w="570" w:type="dxa"/>
+            <w:tcMar/>
+            <w:vAlign w:val="center"/>
+          </w:tcPr>
+          <w:p>
+            <w:pPr>
+              <w:pStyle w:val="Normal"/>
+              <w:jc w:val="center"/>
+            </w:pPr>
+          </w:p>
+        </w:tc>
+        <w:tc>
+          <w:tcPr>
+            <w:cnfStyle w:val="000000000000" w:firstRow="0" w:lastRow="0" w:firstColumn="0" w:lastColumn="0" w:oddVBand="0" w:evenVBand="0" w:oddHBand="0" w:evenHBand="0" w:firstRowFirstColumn="0" w:firstRowLastColumn="0" w:lastRowFirstColumn="0" w:lastRowLastColumn="0"/>
+            <w:tcW w:w="960" w:type="dxa"/>
+            <w:tcMar/>
+            <w:vAlign w:val="center"/>
+          </w:tcPr>
+          <w:p w14:noSpellErr="1">
+            <w:pPr>
+              <w:pStyle w:val="Normal"/>
+              <w:jc w:val="center"/>
+            </w:pPr>
+            <w:r>
+              <w:rPr>
+                <w:rFonts w:ascii="Times New Roman" w:hAnsi="Times New Roman" w:eastAsia="Times New Roman" w:cs="Times New Roman"/>
+                <w:b w:val="0"/>
+                <w:bCs w:val="0"/>
+                <w:sz w:val="22"/>
+                <w:szCs w:val="22"/>
+              </w:rPr>
+              <w:t>Simples</w:t>
+            </w:r>
+          </w:p>
+        </w:tc>
+        <w:tc>
+          <w:tcPr>
+            <w:cnfStyle w:val="000000000000" w:firstRow="0" w:lastRow="0" w:firstColumn="0" w:lastColumn="0" w:oddVBand="0" w:evenVBand="0" w:oddHBand="0" w:evenHBand="0" w:firstRowFirstColumn="0" w:firstRowLastColumn="0" w:lastRowFirstColumn="0" w:lastRowLastColumn="0"/>
+            <w:tcW w:w="795" w:type="dxa"/>
+            <w:tcMar/>
+            <w:vAlign w:val="center"/>
+          </w:tcPr>
+          <w:p w14:noSpellErr="1">
+            <w:pPr>
+              <w:pStyle w:val="Normal"/>
+              <w:jc w:val="center"/>
+            </w:pPr>
+            <w:r>
+              <w:rPr>
+                <w:rFonts w:ascii="Times New Roman" w:hAnsi="Times New Roman" w:eastAsia="Times New Roman" w:cs="Times New Roman"/>
+                <w:b w:val="0"/>
+                <w:bCs w:val="0"/>
+                <w:sz w:val="22"/>
+                <w:szCs w:val="22"/>
+              </w:rPr>
+              <w:t>Médio</w:t>
+            </w:r>
+          </w:p>
+        </w:tc>
+        <w:tc>
+          <w:tcPr>
+            <w:cnfStyle w:val="000000000000" w:firstRow="0" w:lastRow="0" w:firstColumn="0" w:lastColumn="0" w:oddVBand="0" w:evenVBand="0" w:oddHBand="0" w:evenHBand="0" w:firstRowFirstColumn="0" w:firstRowLastColumn="0" w:lastRowFirstColumn="0" w:lastRowLastColumn="0"/>
+            <w:tcW w:w="1230" w:type="dxa"/>
+            <w:tcMar/>
+            <w:vAlign w:val="center"/>
+          </w:tcPr>
+          <w:p w14:noSpellErr="1">
+            <w:pPr>
+              <w:pStyle w:val="Normal"/>
+              <w:jc w:val="center"/>
+            </w:pPr>
+            <w:r>
+              <w:rPr>
+                <w:rFonts w:ascii="Times New Roman" w:hAnsi="Times New Roman" w:eastAsia="Times New Roman" w:cs="Times New Roman"/>
+                <w:b w:val="0"/>
+                <w:bCs w:val="0"/>
+                <w:sz w:val="22"/>
+                <w:szCs w:val="22"/>
+              </w:rPr>
+              <w:t>Complexo</w:t>
+            </w:r>
+          </w:p>
+        </w:tc>
+        <w:tc>
+          <w:tcPr>
+            <w:cnfStyle w:val="000000000000" w:firstRow="0" w:lastRow="0" w:firstColumn="0" w:lastColumn="0" w:oddVBand="0" w:evenVBand="0" w:oddHBand="0" w:evenHBand="0" w:firstRowFirstColumn="0" w:firstRowLastColumn="0" w:lastRowFirstColumn="0" w:lastRowLastColumn="0"/>
+            <w:tcW w:w="375" w:type="dxa"/>
+            <w:tcMar/>
+            <w:vAlign w:val="center"/>
+          </w:tcPr>
+          <w:p>
+            <w:pPr>
+              <w:pStyle w:val="Normal"/>
+              <w:jc w:val="center"/>
+            </w:pPr>
+          </w:p>
+        </w:tc>
+        <w:tc>
+          <w:tcPr>
+            <w:cnfStyle w:val="000000000000" w:firstRow="0" w:lastRow="0" w:firstColumn="0" w:lastColumn="0" w:oddVBand="0" w:evenVBand="0" w:oddHBand="0" w:evenHBand="0" w:firstRowFirstColumn="0" w:firstRowLastColumn="0" w:lastRowFirstColumn="0" w:lastRowLastColumn="0"/>
+            <w:tcW w:w="975" w:type="dxa"/>
+            <w:tcMar/>
+            <w:vAlign w:val="center"/>
+          </w:tcPr>
+          <w:p>
+            <w:pPr>
+              <w:pStyle w:val="Normal"/>
+              <w:jc w:val="center"/>
+            </w:pPr>
+          </w:p>
+        </w:tc>
+      </w:tr>
+      <w:tr>
+        <w:tc>
+          <w:tcPr>
+            <w:cnfStyle w:val="001000000000" w:firstRow="0" w:lastRow="0" w:firstColumn="1" w:lastColumn="0" w:oddVBand="0" w:evenVBand="0" w:oddHBand="0" w:evenHBand="0" w:firstRowFirstColumn="0" w:firstRowLastColumn="0" w:lastRowFirstColumn="0" w:lastRowLastColumn="0"/>
+            <w:tcW w:w="3060" w:type="dxa"/>
+            <w:tcMar/>
+            <w:vAlign w:val="center"/>
+          </w:tcPr>
+          <w:p w14:noSpellErr="1">
+            <w:pPr>
+              <w:pStyle w:val="Normal"/>
+              <w:jc w:val="center"/>
+            </w:pPr>
+            <w:r>
+              <w:rPr>
+                <w:rFonts w:ascii="Times New Roman" w:hAnsi="Times New Roman" w:eastAsia="Times New Roman" w:cs="Times New Roman"/>
+                <w:b w:val="0"/>
+                <w:bCs w:val="0"/>
+                <w:sz w:val="22"/>
+                <w:szCs w:val="22"/>
+              </w:rPr>
+              <w:t>Entrada externa</w:t>
+            </w:r>
+          </w:p>
+        </w:tc>
+        <w:tc>
+          <w:tcPr>
+            <w:cnfStyle w:val="000000000000" w:firstRow="0" w:lastRow="0" w:firstColumn="0" w:lastColumn="0" w:oddVBand="0" w:evenVBand="0" w:oddHBand="0" w:evenHBand="0" w:firstRowFirstColumn="0" w:firstRowLastColumn="0" w:lastRowFirstColumn="0" w:lastRowLastColumn="0"/>
+            <w:tcW w:w="1275" w:type="dxa"/>
+            <w:tcMar/>
+            <w:vAlign w:val="center"/>
+          </w:tcPr>
+          <w:p>
+            <w:pPr>
+              <w:pStyle w:val="Normal"/>
+              <w:jc w:val="center"/>
+            </w:pPr>
+            <w:r>
+              <w:rPr>
+                <w:rFonts w:ascii="Times New Roman" w:hAnsi="Times New Roman" w:eastAsia="Times New Roman" w:cs="Times New Roman"/>
+                <w:b w:val="0"/>
+                <w:bCs w:val="0"/>
+                <w:sz w:val="22"/>
+                <w:szCs w:val="22"/>
+              </w:rPr>
+              <w:t>4</w:t>
+            </w:r>
+          </w:p>
+        </w:tc>
+        <w:tc>
+          <w:tcPr>
+            <w:cnfStyle w:val="000000000000" w:firstRow="0" w:lastRow="0" w:firstColumn="0" w:lastColumn="0" w:oddVBand="0" w:evenVBand="0" w:oddHBand="0" w:evenHBand="0" w:firstRowFirstColumn="0" w:firstRowLastColumn="0" w:lastRowFirstColumn="0" w:lastRowLastColumn="0"/>
+            <w:tcW w:w="570" w:type="dxa"/>
+            <w:tcMar/>
+            <w:vAlign w:val="center"/>
+          </w:tcPr>
+          <w:p w14:noSpellErr="1">
+            <w:pPr>
+              <w:pStyle w:val="Normal"/>
+              <w:jc w:val="center"/>
+            </w:pPr>
+            <w:r>
+              <w:rPr>
+                <w:rFonts w:ascii="Times New Roman" w:hAnsi="Times New Roman" w:eastAsia="Times New Roman" w:cs="Times New Roman"/>
+                <w:b w:val="0"/>
+                <w:bCs w:val="0"/>
+                <w:sz w:val="22"/>
+                <w:szCs w:val="22"/>
+              </w:rPr>
+              <w:t>x</w:t>
+            </w:r>
+          </w:p>
+        </w:tc>
+        <w:tc>
+          <w:tcPr>
+            <w:cnfStyle w:val="000000000000" w:firstRow="0" w:lastRow="0" w:firstColumn="0" w:lastColumn="0" w:oddVBand="0" w:evenVBand="0" w:oddHBand="0" w:evenHBand="0" w:firstRowFirstColumn="0" w:firstRowLastColumn="0" w:lastRowFirstColumn="0" w:lastRowLastColumn="0"/>
+            <w:tcW w:w="960" w:type="dxa"/>
+            <w:tcMar/>
+            <w:vAlign w:val="center"/>
+          </w:tcPr>
+          <w:p>
+            <w:pPr>
+              <w:pStyle w:val="Normal"/>
+              <w:jc w:val="center"/>
+            </w:pPr>
+            <w:r>
+              <w:rPr>
+                <w:rFonts w:ascii="Times New Roman" w:hAnsi="Times New Roman" w:eastAsia="Times New Roman" w:cs="Times New Roman"/>
+                <w:b w:val="0"/>
+                <w:bCs w:val="0"/>
+                <w:sz w:val="22"/>
+                <w:szCs w:val="22"/>
+              </w:rPr>
+              <w:t>3</w:t>
+            </w:r>
+          </w:p>
+        </w:tc>
+        <w:tc>
+          <w:tcPr>
+            <w:cnfStyle w:val="000000000000" w:firstRow="0" w:lastRow="0" w:firstColumn="0" w:lastColumn="0" w:oddVBand="0" w:evenVBand="0" w:oddHBand="0" w:evenHBand="0" w:firstRowFirstColumn="0" w:firstRowLastColumn="0" w:lastRowFirstColumn="0" w:lastRowLastColumn="0"/>
+            <w:tcW w:w="795" w:type="dxa"/>
+            <w:tcMar/>
+            <w:vAlign w:val="center"/>
+          </w:tcPr>
+          <w:p>
+            <w:pPr>
+              <w:pStyle w:val="Normal"/>
+              <w:jc w:val="center"/>
+            </w:pPr>
+            <w:r>
+              <w:rPr>
+                <w:rFonts w:ascii="Times New Roman" w:hAnsi="Times New Roman" w:eastAsia="Times New Roman" w:cs="Times New Roman"/>
+                <w:b w:val="1"/>
+                <w:bCs w:val="1"/>
+                <w:color w:val="FF0000"/>
+                <w:sz w:val="22"/>
+                <w:szCs w:val="22"/>
+              </w:rPr>
+              <w:t>4</w:t>
+            </w:r>
+          </w:p>
+        </w:tc>
+        <w:tc>
+          <w:tcPr>
+            <w:cnfStyle w:val="000000000000" w:firstRow="0" w:lastRow="0" w:firstColumn="0" w:lastColumn="0" w:oddVBand="0" w:evenVBand="0" w:oddHBand="0" w:evenHBand="0" w:firstRowFirstColumn="0" w:firstRowLastColumn="0" w:lastRowFirstColumn="0" w:lastRowLastColumn="0"/>
+            <w:tcW w:w="1230" w:type="dxa"/>
+            <w:tcMar/>
+            <w:vAlign w:val="center"/>
+          </w:tcPr>
+          <w:p>
+            <w:pPr>
+              <w:pStyle w:val="Normal"/>
+              <w:jc w:val="center"/>
+            </w:pPr>
+            <w:r>
+              <w:rPr>
+                <w:rFonts w:ascii="Times New Roman" w:hAnsi="Times New Roman" w:eastAsia="Times New Roman" w:cs="Times New Roman"/>
+                <w:b w:val="0"/>
+                <w:bCs w:val="0"/>
+                <w:sz w:val="22"/>
+                <w:szCs w:val="22"/>
+              </w:rPr>
+              <w:t>6</w:t>
+            </w:r>
+          </w:p>
+        </w:tc>
+        <w:tc>
+          <w:tcPr>
+            <w:cnfStyle w:val="000000000000" w:firstRow="0" w:lastRow="0" w:firstColumn="0" w:lastColumn="0" w:oddVBand="0" w:evenVBand="0" w:oddHBand="0" w:evenHBand="0" w:firstRowFirstColumn="0" w:firstRowLastColumn="0" w:lastRowFirstColumn="0" w:lastRowLastColumn="0"/>
+            <w:tcW w:w="375" w:type="dxa"/>
+            <w:tcMar/>
+            <w:vAlign w:val="center"/>
+          </w:tcPr>
+          <w:p w14:noSpellErr="1">
+            <w:pPr>
+              <w:pStyle w:val="Normal"/>
+              <w:jc w:val="center"/>
+            </w:pPr>
+            <w:r>
+              <w:rPr>
+                <w:rFonts w:ascii="Times New Roman" w:hAnsi="Times New Roman" w:eastAsia="Times New Roman" w:cs="Times New Roman"/>
+                <w:b w:val="0"/>
+                <w:bCs w:val="0"/>
+                <w:sz w:val="22"/>
+                <w:szCs w:val="22"/>
+              </w:rPr>
+              <w:t>=</w:t>
+            </w:r>
+          </w:p>
+        </w:tc>
+        <w:tc>
+          <w:tcPr>
+            <w:cnfStyle w:val="000000000000" w:firstRow="0" w:lastRow="0" w:firstColumn="0" w:lastColumn="0" w:oddVBand="0" w:evenVBand="0" w:oddHBand="0" w:evenHBand="0" w:firstRowFirstColumn="0" w:firstRowLastColumn="0" w:lastRowFirstColumn="0" w:lastRowLastColumn="0"/>
+            <w:tcW w:w="975" w:type="dxa"/>
+            <w:tcMar/>
+            <w:vAlign w:val="center"/>
+          </w:tcPr>
+          <w:p>
+            <w:pPr>
+              <w:pStyle w:val="Normal"/>
+              <w:jc w:val="center"/>
+            </w:pPr>
+            <w:r>
+              <w:rPr>
+                <w:rFonts w:ascii="Times New Roman" w:hAnsi="Times New Roman" w:eastAsia="Times New Roman" w:cs="Times New Roman"/>
+                <w:b w:val="0"/>
+                <w:bCs w:val="0"/>
+                <w:sz w:val="22"/>
+                <w:szCs w:val="22"/>
+              </w:rPr>
+              <w:t>16</w:t>
+            </w:r>
+          </w:p>
+        </w:tc>
+      </w:tr>
+      <w:tr>
+        <w:tc>
+          <w:tcPr>
+            <w:cnfStyle w:val="001000000000" w:firstRow="0" w:lastRow="0" w:firstColumn="1" w:lastColumn="0" w:oddVBand="0" w:evenVBand="0" w:oddHBand="0" w:evenHBand="0" w:firstRowFirstColumn="0" w:firstRowLastColumn="0" w:lastRowFirstColumn="0" w:lastRowLastColumn="0"/>
+            <w:tcW w:w="3060" w:type="dxa"/>
+            <w:tcMar/>
+            <w:vAlign w:val="center"/>
+          </w:tcPr>
+          <w:p w14:noSpellErr="1">
+            <w:pPr>
+              <w:pStyle w:val="Normal"/>
+              <w:jc w:val="center"/>
+            </w:pPr>
+            <w:r>
+              <w:rPr>
+                <w:rFonts w:ascii="Times New Roman" w:hAnsi="Times New Roman" w:eastAsia="Times New Roman" w:cs="Times New Roman"/>
+                <w:b w:val="0"/>
+                <w:bCs w:val="0"/>
+                <w:sz w:val="22"/>
+                <w:szCs w:val="22"/>
+              </w:rPr>
+              <w:t>Saída externa</w:t>
+            </w:r>
+          </w:p>
+        </w:tc>
+        <w:tc>
+          <w:tcPr>
+            <w:cnfStyle w:val="000000000000" w:firstRow="0" w:lastRow="0" w:firstColumn="0" w:lastColumn="0" w:oddVBand="0" w:evenVBand="0" w:oddHBand="0" w:evenHBand="0" w:firstRowFirstColumn="0" w:firstRowLastColumn="0" w:lastRowFirstColumn="0" w:lastRowLastColumn="0"/>
+            <w:tcW w:w="1275" w:type="dxa"/>
+            <w:tcMar/>
+            <w:vAlign w:val="center"/>
+          </w:tcPr>
+          <w:p>
+            <w:pPr>
+              <w:pStyle w:val="Normal"/>
+              <w:jc w:val="center"/>
+            </w:pPr>
+            <w:r>
+              <w:rPr>
+                <w:rFonts w:ascii="Times New Roman" w:hAnsi="Times New Roman" w:eastAsia="Times New Roman" w:cs="Times New Roman"/>
+                <w:b w:val="0"/>
+                <w:bCs w:val="0"/>
+                <w:sz w:val="22"/>
+                <w:szCs w:val="22"/>
+              </w:rPr>
+              <w:t>3</w:t>
+            </w:r>
+          </w:p>
+        </w:tc>
+        <w:tc>
+          <w:tcPr>
+            <w:cnfStyle w:val="000000000000" w:firstRow="0" w:lastRow="0" w:firstColumn="0" w:lastColumn="0" w:oddVBand="0" w:evenVBand="0" w:oddHBand="0" w:evenHBand="0" w:firstRowFirstColumn="0" w:firstRowLastColumn="0" w:lastRowFirstColumn="0" w:lastRowLastColumn="0"/>
+            <w:tcW w:w="570" w:type="dxa"/>
+            <w:tcMar/>
+            <w:vAlign w:val="center"/>
+          </w:tcPr>
+          <w:p w14:noSpellErr="1">
+            <w:pPr>
+              <w:pStyle w:val="Normal"/>
+              <w:jc w:val="center"/>
+            </w:pPr>
+            <w:r>
+              <w:rPr>
+                <w:rFonts w:ascii="Times New Roman" w:hAnsi="Times New Roman" w:eastAsia="Times New Roman" w:cs="Times New Roman"/>
+                <w:b w:val="0"/>
+                <w:bCs w:val="0"/>
+                <w:sz w:val="22"/>
+                <w:szCs w:val="22"/>
+              </w:rPr>
+              <w:t>x</w:t>
+            </w:r>
+          </w:p>
+        </w:tc>
+        <w:tc>
+          <w:tcPr>
+            <w:cnfStyle w:val="000000000000" w:firstRow="0" w:lastRow="0" w:firstColumn="0" w:lastColumn="0" w:oddVBand="0" w:evenVBand="0" w:oddHBand="0" w:evenHBand="0" w:firstRowFirstColumn="0" w:firstRowLastColumn="0" w:lastRowFirstColumn="0" w:lastRowLastColumn="0"/>
+            <w:tcW w:w="960" w:type="dxa"/>
+            <w:tcMar/>
+            <w:vAlign w:val="center"/>
+          </w:tcPr>
+          <w:p>
+            <w:pPr>
+              <w:pStyle w:val="Normal"/>
+              <w:jc w:val="center"/>
+            </w:pPr>
+            <w:r>
+              <w:rPr>
+                <w:rFonts w:ascii="Times New Roman" w:hAnsi="Times New Roman" w:eastAsia="Times New Roman" w:cs="Times New Roman"/>
+                <w:b w:val="0"/>
+                <w:bCs w:val="0"/>
+                <w:sz w:val="22"/>
+                <w:szCs w:val="22"/>
+              </w:rPr>
+              <w:t>4</w:t>
+            </w:r>
+          </w:p>
+        </w:tc>
+        <w:tc>
+          <w:tcPr>
+            <w:cnfStyle w:val="000000000000" w:firstRow="0" w:lastRow="0" w:firstColumn="0" w:lastColumn="0" w:oddVBand="0" w:evenVBand="0" w:oddHBand="0" w:evenHBand="0" w:firstRowFirstColumn="0" w:firstRowLastColumn="0" w:lastRowFirstColumn="0" w:lastRowLastColumn="0"/>
+            <w:tcW w:w="795" w:type="dxa"/>
+            <w:tcMar/>
+            <w:vAlign w:val="center"/>
+          </w:tcPr>
+          <w:p>
+            <w:pPr>
+              <w:pStyle w:val="Normal"/>
+              <w:jc w:val="center"/>
+            </w:pPr>
+            <w:r>
+              <w:rPr>
+                <w:rFonts w:ascii="Times New Roman" w:hAnsi="Times New Roman" w:eastAsia="Times New Roman" w:cs="Times New Roman"/>
+                <w:b w:val="1"/>
+                <w:bCs w:val="1"/>
+                <w:color w:val="FF0000"/>
+                <w:sz w:val="22"/>
+                <w:szCs w:val="22"/>
+              </w:rPr>
+              <w:t>5</w:t>
+            </w:r>
+          </w:p>
+        </w:tc>
+        <w:tc>
+          <w:tcPr>
+            <w:cnfStyle w:val="000000000000" w:firstRow="0" w:lastRow="0" w:firstColumn="0" w:lastColumn="0" w:oddVBand="0" w:evenVBand="0" w:oddHBand="0" w:evenHBand="0" w:firstRowFirstColumn="0" w:firstRowLastColumn="0" w:lastRowFirstColumn="0" w:lastRowLastColumn="0"/>
+            <w:tcW w:w="1230" w:type="dxa"/>
+            <w:tcMar/>
+            <w:vAlign w:val="center"/>
+          </w:tcPr>
+          <w:p>
+            <w:pPr>
+              <w:pStyle w:val="Normal"/>
+              <w:jc w:val="center"/>
+            </w:pPr>
+            <w:r>
+              <w:rPr>
+                <w:rFonts w:ascii="Times New Roman" w:hAnsi="Times New Roman" w:eastAsia="Times New Roman" w:cs="Times New Roman"/>
+                <w:b w:val="0"/>
+                <w:bCs w:val="0"/>
+                <w:sz w:val="22"/>
+                <w:szCs w:val="22"/>
+              </w:rPr>
+              <w:t>7</w:t>
+            </w:r>
+          </w:p>
+        </w:tc>
+        <w:tc>
+          <w:tcPr>
+            <w:cnfStyle w:val="000000000000" w:firstRow="0" w:lastRow="0" w:firstColumn="0" w:lastColumn="0" w:oddVBand="0" w:evenVBand="0" w:oddHBand="0" w:evenHBand="0" w:firstRowFirstColumn="0" w:firstRowLastColumn="0" w:lastRowFirstColumn="0" w:lastRowLastColumn="0"/>
+            <w:tcW w:w="375" w:type="dxa"/>
+            <w:tcMar/>
+            <w:vAlign w:val="center"/>
+          </w:tcPr>
+          <w:p w14:noSpellErr="1">
+            <w:pPr>
+              <w:pStyle w:val="Normal"/>
+              <w:jc w:val="center"/>
+            </w:pPr>
+            <w:r>
+              <w:rPr>
+                <w:rFonts w:ascii="Times New Roman" w:hAnsi="Times New Roman" w:eastAsia="Times New Roman" w:cs="Times New Roman"/>
+                <w:b w:val="0"/>
+                <w:bCs w:val="0"/>
+                <w:sz w:val="22"/>
+                <w:szCs w:val="22"/>
+              </w:rPr>
+              <w:t>=</w:t>
+            </w:r>
+          </w:p>
+        </w:tc>
+        <w:tc>
+          <w:tcPr>
+            <w:cnfStyle w:val="000000000000" w:firstRow="0" w:lastRow="0" w:firstColumn="0" w:lastColumn="0" w:oddVBand="0" w:evenVBand="0" w:oddHBand="0" w:evenHBand="0" w:firstRowFirstColumn="0" w:firstRowLastColumn="0" w:lastRowFirstColumn="0" w:lastRowLastColumn="0"/>
+            <w:tcW w:w="975" w:type="dxa"/>
+            <w:tcMar/>
+            <w:vAlign w:val="center"/>
+          </w:tcPr>
+          <w:p>
+            <w:pPr>
+              <w:pStyle w:val="Normal"/>
+              <w:jc w:val="center"/>
+            </w:pPr>
+            <w:r>
+              <w:rPr>
+                <w:rFonts w:ascii="Times New Roman" w:hAnsi="Times New Roman" w:eastAsia="Times New Roman" w:cs="Times New Roman"/>
+                <w:b w:val="0"/>
+                <w:bCs w:val="0"/>
+                <w:sz w:val="22"/>
+                <w:szCs w:val="22"/>
+              </w:rPr>
+              <w:t>15</w:t>
+            </w:r>
+          </w:p>
+        </w:tc>
+      </w:tr>
+      <w:tr>
+        <w:tc>
+          <w:tcPr>
+            <w:cnfStyle w:val="001000000000" w:firstRow="0" w:lastRow="0" w:firstColumn="1" w:lastColumn="0" w:oddVBand="0" w:evenVBand="0" w:oddHBand="0" w:evenHBand="0" w:firstRowFirstColumn="0" w:firstRowLastColumn="0" w:lastRowFirstColumn="0" w:lastRowLastColumn="0"/>
+            <w:tcW w:w="3060" w:type="dxa"/>
+            <w:tcMar/>
+            <w:vAlign w:val="center"/>
+          </w:tcPr>
+          <w:p w14:noSpellErr="1">
+            <w:pPr>
+              <w:pStyle w:val="Normal"/>
+              <w:jc w:val="center"/>
+            </w:pPr>
+            <w:r>
+              <w:rPr>
+                <w:rFonts w:ascii="Times New Roman" w:hAnsi="Times New Roman" w:eastAsia="Times New Roman" w:cs="Times New Roman"/>
+                <w:b w:val="0"/>
+                <w:bCs w:val="0"/>
+                <w:sz w:val="22"/>
+                <w:szCs w:val="22"/>
+              </w:rPr>
+              <w:t>Consulta externa</w:t>
+            </w:r>
+          </w:p>
+        </w:tc>
+        <w:tc>
+          <w:tcPr>
+            <w:cnfStyle w:val="000000000000" w:firstRow="0" w:lastRow="0" w:firstColumn="0" w:lastColumn="0" w:oddVBand="0" w:evenVBand="0" w:oddHBand="0" w:evenHBand="0" w:firstRowFirstColumn="0" w:firstRowLastColumn="0" w:lastRowFirstColumn="0" w:lastRowLastColumn="0"/>
+            <w:tcW w:w="1275" w:type="dxa"/>
+            <w:tcMar/>
+            <w:vAlign w:val="center"/>
+          </w:tcPr>
+          <w:p>
+            <w:pPr>
+              <w:pStyle w:val="Normal"/>
+              <w:jc w:val="center"/>
+            </w:pPr>
+            <w:r>
+              <w:rPr>
+                <w:rFonts w:ascii="Times New Roman" w:hAnsi="Times New Roman" w:eastAsia="Times New Roman" w:cs="Times New Roman"/>
+                <w:b w:val="0"/>
+                <w:bCs w:val="0"/>
+                <w:sz w:val="22"/>
+                <w:szCs w:val="22"/>
+              </w:rPr>
+              <w:t>0</w:t>
+            </w:r>
+          </w:p>
+        </w:tc>
+        <w:tc>
+          <w:tcPr>
+            <w:cnfStyle w:val="000000000000" w:firstRow="0" w:lastRow="0" w:firstColumn="0" w:lastColumn="0" w:oddVBand="0" w:evenVBand="0" w:oddHBand="0" w:evenHBand="0" w:firstRowFirstColumn="0" w:firstRowLastColumn="0" w:lastRowFirstColumn="0" w:lastRowLastColumn="0"/>
+            <w:tcW w:w="570" w:type="dxa"/>
+            <w:tcMar/>
+            <w:vAlign w:val="center"/>
+          </w:tcPr>
+          <w:p w14:noSpellErr="1">
+            <w:pPr>
+              <w:pStyle w:val="Normal"/>
+              <w:jc w:val="center"/>
+            </w:pPr>
+            <w:r>
+              <w:rPr>
+                <w:rFonts w:ascii="Times New Roman" w:hAnsi="Times New Roman" w:eastAsia="Times New Roman" w:cs="Times New Roman"/>
+                <w:b w:val="0"/>
+                <w:bCs w:val="0"/>
+                <w:sz w:val="22"/>
+                <w:szCs w:val="22"/>
+              </w:rPr>
+              <w:t>x</w:t>
+            </w:r>
+          </w:p>
+        </w:tc>
+        <w:tc>
+          <w:tcPr>
+            <w:cnfStyle w:val="000000000000" w:firstRow="0" w:lastRow="0" w:firstColumn="0" w:lastColumn="0" w:oddVBand="0" w:evenVBand="0" w:oddHBand="0" w:evenHBand="0" w:firstRowFirstColumn="0" w:firstRowLastColumn="0" w:lastRowFirstColumn="0" w:lastRowLastColumn="0"/>
+            <w:tcW w:w="960" w:type="dxa"/>
+            <w:tcMar/>
+            <w:vAlign w:val="center"/>
+          </w:tcPr>
+          <w:p>
+            <w:pPr>
+              <w:pStyle w:val="Normal"/>
+              <w:jc w:val="center"/>
+            </w:pPr>
+            <w:r>
+              <w:rPr>
+                <w:rFonts w:ascii="Times New Roman" w:hAnsi="Times New Roman" w:eastAsia="Times New Roman" w:cs="Times New Roman"/>
+                <w:b w:val="0"/>
+                <w:bCs w:val="0"/>
+                <w:sz w:val="22"/>
+                <w:szCs w:val="22"/>
+              </w:rPr>
+              <w:t>3</w:t>
+            </w:r>
+          </w:p>
+        </w:tc>
+        <w:tc>
+          <w:tcPr>
+            <w:cnfStyle w:val="000000000000" w:firstRow="0" w:lastRow="0" w:firstColumn="0" w:lastColumn="0" w:oddVBand="0" w:evenVBand="0" w:oddHBand="0" w:evenHBand="0" w:firstRowFirstColumn="0" w:firstRowLastColumn="0" w:lastRowFirstColumn="0" w:lastRowLastColumn="0"/>
+            <w:tcW w:w="795" w:type="dxa"/>
+            <w:tcMar/>
+            <w:vAlign w:val="center"/>
+          </w:tcPr>
+          <w:p>
+            <w:pPr>
+              <w:pStyle w:val="Normal"/>
+              <w:jc w:val="center"/>
+            </w:pPr>
+            <w:r>
+              <w:rPr>
+                <w:rFonts w:ascii="Times New Roman" w:hAnsi="Times New Roman" w:eastAsia="Times New Roman" w:cs="Times New Roman"/>
+                <w:b w:val="0"/>
+                <w:bCs w:val="0"/>
+                <w:sz w:val="22"/>
+                <w:szCs w:val="22"/>
+              </w:rPr>
+              <w:t>4</w:t>
+            </w:r>
+          </w:p>
+        </w:tc>
+        <w:tc>
+          <w:tcPr>
+            <w:cnfStyle w:val="000000000000" w:firstRow="0" w:lastRow="0" w:firstColumn="0" w:lastColumn="0" w:oddVBand="0" w:evenVBand="0" w:oddHBand="0" w:evenHBand="0" w:firstRowFirstColumn="0" w:firstRowLastColumn="0" w:lastRowFirstColumn="0" w:lastRowLastColumn="0"/>
+            <w:tcW w:w="1230" w:type="dxa"/>
+            <w:tcMar/>
+            <w:vAlign w:val="center"/>
+          </w:tcPr>
+          <w:p>
+            <w:pPr>
+              <w:pStyle w:val="Normal"/>
+              <w:jc w:val="center"/>
+            </w:pPr>
+            <w:r>
+              <w:rPr>
+                <w:rFonts w:ascii="Times New Roman" w:hAnsi="Times New Roman" w:eastAsia="Times New Roman" w:cs="Times New Roman"/>
+                <w:b w:val="0"/>
+                <w:bCs w:val="0"/>
+                <w:sz w:val="22"/>
+                <w:szCs w:val="22"/>
+              </w:rPr>
+              <w:t>6</w:t>
+            </w:r>
+          </w:p>
+        </w:tc>
+        <w:tc>
+          <w:tcPr>
+            <w:cnfStyle w:val="000000000000" w:firstRow="0" w:lastRow="0" w:firstColumn="0" w:lastColumn="0" w:oddVBand="0" w:evenVBand="0" w:oddHBand="0" w:evenHBand="0" w:firstRowFirstColumn="0" w:firstRowLastColumn="0" w:lastRowFirstColumn="0" w:lastRowLastColumn="0"/>
+            <w:tcW w:w="375" w:type="dxa"/>
+            <w:tcMar/>
+            <w:vAlign w:val="center"/>
+          </w:tcPr>
+          <w:p w14:noSpellErr="1">
+            <w:pPr>
+              <w:pStyle w:val="Normal"/>
+              <w:jc w:val="center"/>
+            </w:pPr>
+            <w:r>
+              <w:rPr>
+                <w:rFonts w:ascii="Times New Roman" w:hAnsi="Times New Roman" w:eastAsia="Times New Roman" w:cs="Times New Roman"/>
+                <w:b w:val="0"/>
+                <w:bCs w:val="0"/>
+                <w:sz w:val="22"/>
+                <w:szCs w:val="22"/>
+              </w:rPr>
+              <w:t>=</w:t>
+            </w:r>
+          </w:p>
+        </w:tc>
+        <w:tc>
+          <w:tcPr>
+            <w:cnfStyle w:val="000000000000" w:firstRow="0" w:lastRow="0" w:firstColumn="0" w:lastColumn="0" w:oddVBand="0" w:evenVBand="0" w:oddHBand="0" w:evenHBand="0" w:firstRowFirstColumn="0" w:firstRowLastColumn="0" w:lastRowFirstColumn="0" w:lastRowLastColumn="0"/>
+            <w:tcW w:w="975" w:type="dxa"/>
+            <w:tcMar/>
+            <w:vAlign w:val="center"/>
+          </w:tcPr>
+          <w:p>
+            <w:pPr>
+              <w:pStyle w:val="Normal"/>
+              <w:jc w:val="center"/>
+            </w:pPr>
+            <w:r>
+              <w:rPr>
+                <w:rFonts w:ascii="Times New Roman" w:hAnsi="Times New Roman" w:eastAsia="Times New Roman" w:cs="Times New Roman"/>
+                <w:b w:val="0"/>
+                <w:bCs w:val="0"/>
+                <w:sz w:val="22"/>
+                <w:szCs w:val="22"/>
+              </w:rPr>
+              <w:t>0</w:t>
+            </w:r>
+          </w:p>
+        </w:tc>
+      </w:tr>
+      <w:tr>
+        <w:tc>
+          <w:tcPr>
+            <w:cnfStyle w:val="001000000000" w:firstRow="0" w:lastRow="0" w:firstColumn="1" w:lastColumn="0" w:oddVBand="0" w:evenVBand="0" w:oddHBand="0" w:evenHBand="0" w:firstRowFirstColumn="0" w:firstRowLastColumn="0" w:lastRowFirstColumn="0" w:lastRowLastColumn="0"/>
+            <w:tcW w:w="3060" w:type="dxa"/>
+            <w:tcMar/>
+            <w:vAlign w:val="center"/>
+          </w:tcPr>
+          <w:p>
+            <w:pPr>
+              <w:pStyle w:val="Normal"/>
+              <w:jc w:val="center"/>
+            </w:pPr>
+            <w:r>
+              <w:rPr>
+                <w:rFonts w:ascii="Times New Roman" w:hAnsi="Times New Roman" w:eastAsia="Times New Roman" w:cs="Times New Roman"/>
+                <w:b w:val="0"/>
+                <w:bCs w:val="0"/>
+                <w:sz w:val="22"/>
+                <w:szCs w:val="22"/>
+              </w:rPr>
+              <w:t xml:space="preserve">Arquivo </w:t>
+            </w:r>
+            <w:proofErr w:type="spellStart"/>
+            <w:r>
+              <w:rPr>
+                <w:rFonts w:ascii="Times New Roman" w:hAnsi="Times New Roman" w:eastAsia="Times New Roman" w:cs="Times New Roman"/>
+                <w:b w:val="0"/>
+                <w:bCs w:val="0"/>
+                <w:sz w:val="22"/>
+                <w:szCs w:val="22"/>
+              </w:rPr>
+              <w:t>lógico</w:t>
+            </w:r>
+            <w:proofErr w:type="spellEnd"/>
+            <w:r>
+              <w:rPr>
+                <w:rFonts w:ascii="Times New Roman" w:hAnsi="Times New Roman" w:eastAsia="Times New Roman" w:cs="Times New Roman"/>
+                <w:b w:val="0"/>
+                <w:bCs w:val="0"/>
+                <w:sz w:val="22"/>
+                <w:szCs w:val="22"/>
+              </w:rPr>
+              <w:t xml:space="preserve"> interno</w:t>
+            </w:r>
+          </w:p>
+        </w:tc>
+        <w:tc>
+          <w:tcPr>
+            <w:cnfStyle w:val="000000000000" w:firstRow="0" w:lastRow="0" w:firstColumn="0" w:lastColumn="0" w:oddVBand="0" w:evenVBand="0" w:oddHBand="0" w:evenHBand="0" w:firstRowFirstColumn="0" w:firstRowLastColumn="0" w:lastRowFirstColumn="0" w:lastRowLastColumn="0"/>
+            <w:tcW w:w="1275" w:type="dxa"/>
+            <w:tcMar/>
+            <w:vAlign w:val="center"/>
+          </w:tcPr>
+          <w:p>
+            <w:pPr>
+              <w:pStyle w:val="Normal"/>
+              <w:jc w:val="center"/>
+            </w:pPr>
+            <w:r>
+              <w:rPr>
+                <w:rFonts w:ascii="Times New Roman" w:hAnsi="Times New Roman" w:eastAsia="Times New Roman" w:cs="Times New Roman"/>
+                <w:b w:val="0"/>
+                <w:bCs w:val="0"/>
+                <w:sz w:val="22"/>
+                <w:szCs w:val="22"/>
+              </w:rPr>
+              <w:t>0</w:t>
+            </w:r>
+          </w:p>
+        </w:tc>
+        <w:tc>
+          <w:tcPr>
+            <w:cnfStyle w:val="000000000000" w:firstRow="0" w:lastRow="0" w:firstColumn="0" w:lastColumn="0" w:oddVBand="0" w:evenVBand="0" w:oddHBand="0" w:evenHBand="0" w:firstRowFirstColumn="0" w:firstRowLastColumn="0" w:lastRowFirstColumn="0" w:lastRowLastColumn="0"/>
+            <w:tcW w:w="570" w:type="dxa"/>
+            <w:tcMar/>
+            <w:vAlign w:val="center"/>
+          </w:tcPr>
+          <w:p w14:noSpellErr="1">
+            <w:pPr>
+              <w:pStyle w:val="Normal"/>
+              <w:jc w:val="center"/>
+            </w:pPr>
+            <w:r>
+              <w:rPr>
+                <w:rFonts w:ascii="Times New Roman" w:hAnsi="Times New Roman" w:eastAsia="Times New Roman" w:cs="Times New Roman"/>
+                <w:b w:val="0"/>
+                <w:bCs w:val="0"/>
+                <w:sz w:val="22"/>
+                <w:szCs w:val="22"/>
+              </w:rPr>
+              <w:t>x</w:t>
+            </w:r>
+          </w:p>
+        </w:tc>
+        <w:tc>
+          <w:tcPr>
+            <w:cnfStyle w:val="000000000000" w:firstRow="0" w:lastRow="0" w:firstColumn="0" w:lastColumn="0" w:oddVBand="0" w:evenVBand="0" w:oddHBand="0" w:evenHBand="0" w:firstRowFirstColumn="0" w:firstRowLastColumn="0" w:lastRowFirstColumn="0" w:lastRowLastColumn="0"/>
+            <w:tcW w:w="960" w:type="dxa"/>
+            <w:tcMar/>
+            <w:vAlign w:val="center"/>
+          </w:tcPr>
+          <w:p>
+            <w:pPr>
+              <w:pStyle w:val="Normal"/>
+              <w:jc w:val="center"/>
+            </w:pPr>
+            <w:r>
+              <w:rPr>
+                <w:rFonts w:ascii="Times New Roman" w:hAnsi="Times New Roman" w:eastAsia="Times New Roman" w:cs="Times New Roman"/>
+                <w:b w:val="0"/>
+                <w:bCs w:val="0"/>
+                <w:sz w:val="22"/>
+                <w:szCs w:val="22"/>
+              </w:rPr>
+              <w:t>7</w:t>
+            </w:r>
+          </w:p>
+        </w:tc>
+        <w:tc>
+          <w:tcPr>
+            <w:cnfStyle w:val="000000000000" w:firstRow="0" w:lastRow="0" w:firstColumn="0" w:lastColumn="0" w:oddVBand="0" w:evenVBand="0" w:oddHBand="0" w:evenHBand="0" w:firstRowFirstColumn="0" w:firstRowLastColumn="0" w:lastRowFirstColumn="0" w:lastRowLastColumn="0"/>
+            <w:tcW w:w="795" w:type="dxa"/>
+            <w:tcMar/>
+            <w:vAlign w:val="center"/>
+          </w:tcPr>
+          <w:p>
+            <w:pPr>
+              <w:pStyle w:val="Normal"/>
+              <w:jc w:val="center"/>
+            </w:pPr>
+            <w:r>
+              <w:rPr>
+                <w:rFonts w:ascii="Times New Roman" w:hAnsi="Times New Roman" w:eastAsia="Times New Roman" w:cs="Times New Roman"/>
+                <w:b w:val="0"/>
+                <w:bCs w:val="0"/>
+                <w:sz w:val="22"/>
+                <w:szCs w:val="22"/>
+              </w:rPr>
+              <w:t>10</w:t>
+            </w:r>
+          </w:p>
+        </w:tc>
+        <w:tc>
+          <w:tcPr>
+            <w:cnfStyle w:val="000000000000" w:firstRow="0" w:lastRow="0" w:firstColumn="0" w:lastColumn="0" w:oddVBand="0" w:evenVBand="0" w:oddHBand="0" w:evenHBand="0" w:firstRowFirstColumn="0" w:firstRowLastColumn="0" w:lastRowFirstColumn="0" w:lastRowLastColumn="0"/>
+            <w:tcW w:w="1230" w:type="dxa"/>
+            <w:tcMar/>
+            <w:vAlign w:val="center"/>
+          </w:tcPr>
+          <w:p>
+            <w:pPr>
+              <w:pStyle w:val="Normal"/>
+              <w:jc w:val="center"/>
+            </w:pPr>
+            <w:r>
+              <w:rPr>
+                <w:rFonts w:ascii="Times New Roman" w:hAnsi="Times New Roman" w:eastAsia="Times New Roman" w:cs="Times New Roman"/>
+                <w:b w:val="0"/>
+                <w:bCs w:val="0"/>
+                <w:sz w:val="22"/>
+                <w:szCs w:val="22"/>
+              </w:rPr>
+              <w:t>15</w:t>
+            </w:r>
+          </w:p>
+        </w:tc>
+        <w:tc>
+          <w:tcPr>
+            <w:cnfStyle w:val="000000000000" w:firstRow="0" w:lastRow="0" w:firstColumn="0" w:lastColumn="0" w:oddVBand="0" w:evenVBand="0" w:oddHBand="0" w:evenHBand="0" w:firstRowFirstColumn="0" w:firstRowLastColumn="0" w:lastRowFirstColumn="0" w:lastRowLastColumn="0"/>
+            <w:tcW w:w="375" w:type="dxa"/>
+            <w:tcMar/>
+            <w:vAlign w:val="center"/>
+          </w:tcPr>
+          <w:p w14:noSpellErr="1">
+            <w:pPr>
+              <w:pStyle w:val="Normal"/>
+              <w:jc w:val="center"/>
+            </w:pPr>
+            <w:r>
+              <w:rPr>
+                <w:rFonts w:ascii="Times New Roman" w:hAnsi="Times New Roman" w:eastAsia="Times New Roman" w:cs="Times New Roman"/>
+                <w:b w:val="0"/>
+                <w:bCs w:val="0"/>
+                <w:sz w:val="22"/>
+                <w:szCs w:val="22"/>
+              </w:rPr>
+              <w:t>=</w:t>
+            </w:r>
+          </w:p>
+        </w:tc>
+        <w:tc>
+          <w:tcPr>
+            <w:cnfStyle w:val="000000000000" w:firstRow="0" w:lastRow="0" w:firstColumn="0" w:lastColumn="0" w:oddVBand="0" w:evenVBand="0" w:oddHBand="0" w:evenHBand="0" w:firstRowFirstColumn="0" w:firstRowLastColumn="0" w:lastRowFirstColumn="0" w:lastRowLastColumn="0"/>
+            <w:tcW w:w="975" w:type="dxa"/>
+            <w:tcMar/>
+            <w:vAlign w:val="center"/>
+          </w:tcPr>
+          <w:p>
+            <w:pPr>
+              <w:pStyle w:val="Normal"/>
+              <w:jc w:val="center"/>
+            </w:pPr>
+            <w:r>
+              <w:rPr>
+                <w:rFonts w:ascii="Times New Roman" w:hAnsi="Times New Roman" w:eastAsia="Times New Roman" w:cs="Times New Roman"/>
+                <w:b w:val="0"/>
+                <w:bCs w:val="0"/>
+                <w:sz w:val="22"/>
+                <w:szCs w:val="22"/>
+              </w:rPr>
+              <w:t>0</w:t>
+            </w:r>
+          </w:p>
+        </w:tc>
+      </w:tr>
+      <w:tr>
+        <w:tc>
+          <w:tcPr>
+            <w:cnfStyle w:val="001000000000" w:firstRow="0" w:lastRow="0" w:firstColumn="1" w:lastColumn="0" w:oddVBand="0" w:evenVBand="0" w:oddHBand="0" w:evenHBand="0" w:firstRowFirstColumn="0" w:firstRowLastColumn="0" w:lastRowFirstColumn="0" w:lastRowLastColumn="0"/>
+            <w:tcW w:w="3060" w:type="dxa"/>
+            <w:tcMar/>
+            <w:vAlign w:val="center"/>
+          </w:tcPr>
+          <w:p>
+            <w:pPr>
+              <w:pStyle w:val="Normal"/>
+              <w:jc w:val="center"/>
+            </w:pPr>
+            <w:r>
+              <w:rPr>
+                <w:rFonts w:ascii="Times New Roman" w:hAnsi="Times New Roman" w:eastAsia="Times New Roman" w:cs="Times New Roman"/>
+                <w:b w:val="0"/>
+                <w:bCs w:val="0"/>
+                <w:sz w:val="22"/>
+                <w:szCs w:val="22"/>
+              </w:rPr>
+              <w:t xml:space="preserve">Arquivo de interface </w:t>
+            </w:r>
+            <w:proofErr w:type="spellStart"/>
+            <w:r>
+              <w:rPr>
+                <w:rFonts w:ascii="Times New Roman" w:hAnsi="Times New Roman" w:eastAsia="Times New Roman" w:cs="Times New Roman"/>
+                <w:b w:val="0"/>
+                <w:bCs w:val="0"/>
+                <w:sz w:val="22"/>
+                <w:szCs w:val="22"/>
+              </w:rPr>
+              <w:t>externa</w:t>
+            </w:r>
+            <w:proofErr w:type="spellEnd"/>
+          </w:p>
+        </w:tc>
+        <w:tc>
+          <w:tcPr>
+            <w:cnfStyle w:val="000000000000" w:firstRow="0" w:lastRow="0" w:firstColumn="0" w:lastColumn="0" w:oddVBand="0" w:evenVBand="0" w:oddHBand="0" w:evenHBand="0" w:firstRowFirstColumn="0" w:firstRowLastColumn="0" w:lastRowFirstColumn="0" w:lastRowLastColumn="0"/>
+            <w:tcW w:w="1275" w:type="dxa"/>
+            <w:tcMar/>
+            <w:vAlign w:val="center"/>
+          </w:tcPr>
+          <w:p>
+            <w:pPr>
+              <w:pStyle w:val="Normal"/>
+              <w:jc w:val="center"/>
+            </w:pPr>
+            <w:r>
+              <w:rPr>
+                <w:rFonts w:ascii="Times New Roman" w:hAnsi="Times New Roman" w:eastAsia="Times New Roman" w:cs="Times New Roman"/>
+                <w:b w:val="0"/>
+                <w:bCs w:val="0"/>
+                <w:sz w:val="22"/>
+                <w:szCs w:val="22"/>
+              </w:rPr>
+              <w:t>0</w:t>
+            </w:r>
+          </w:p>
+        </w:tc>
+        <w:tc>
+          <w:tcPr>
+            <w:cnfStyle w:val="000000000000" w:firstRow="0" w:lastRow="0" w:firstColumn="0" w:lastColumn="0" w:oddVBand="0" w:evenVBand="0" w:oddHBand="0" w:evenHBand="0" w:firstRowFirstColumn="0" w:firstRowLastColumn="0" w:lastRowFirstColumn="0" w:lastRowLastColumn="0"/>
+            <w:tcW w:w="570" w:type="dxa"/>
+            <w:tcMar/>
+            <w:vAlign w:val="center"/>
+          </w:tcPr>
+          <w:p w14:noSpellErr="1">
+            <w:pPr>
+              <w:pStyle w:val="Normal"/>
+              <w:jc w:val="center"/>
+            </w:pPr>
+            <w:r>
+              <w:rPr>
+                <w:rFonts w:ascii="Times New Roman" w:hAnsi="Times New Roman" w:eastAsia="Times New Roman" w:cs="Times New Roman"/>
+                <w:b w:val="0"/>
+                <w:bCs w:val="0"/>
+                <w:sz w:val="22"/>
+                <w:szCs w:val="22"/>
+              </w:rPr>
+              <w:t>x</w:t>
+            </w:r>
+          </w:p>
+        </w:tc>
+        <w:tc>
+          <w:tcPr>
+            <w:cnfStyle w:val="000000000000" w:firstRow="0" w:lastRow="0" w:firstColumn="0" w:lastColumn="0" w:oddVBand="0" w:evenVBand="0" w:oddHBand="0" w:evenHBand="0" w:firstRowFirstColumn="0" w:firstRowLastColumn="0" w:lastRowFirstColumn="0" w:lastRowLastColumn="0"/>
+            <w:tcW w:w="960" w:type="dxa"/>
+            <w:tcMar/>
+            <w:vAlign w:val="center"/>
+          </w:tcPr>
+          <w:p>
+            <w:pPr>
+              <w:pStyle w:val="Normal"/>
+              <w:jc w:val="center"/>
+            </w:pPr>
+            <w:r>
+              <w:rPr>
+                <w:rFonts w:ascii="Times New Roman" w:hAnsi="Times New Roman" w:eastAsia="Times New Roman" w:cs="Times New Roman"/>
+                <w:b w:val="0"/>
+                <w:bCs w:val="0"/>
+                <w:sz w:val="22"/>
+                <w:szCs w:val="22"/>
+              </w:rPr>
+              <w:t>5</w:t>
+            </w:r>
+          </w:p>
+        </w:tc>
+        <w:tc>
+          <w:tcPr>
+            <w:cnfStyle w:val="000000000000" w:firstRow="0" w:lastRow="0" w:firstColumn="0" w:lastColumn="0" w:oddVBand="0" w:evenVBand="0" w:oddHBand="0" w:evenHBand="0" w:firstRowFirstColumn="0" w:firstRowLastColumn="0" w:lastRowFirstColumn="0" w:lastRowLastColumn="0"/>
+            <w:tcW w:w="795" w:type="dxa"/>
+            <w:tcMar/>
+            <w:vAlign w:val="center"/>
+          </w:tcPr>
+          <w:p>
+            <w:pPr>
+              <w:pStyle w:val="Normal"/>
+              <w:jc w:val="center"/>
+            </w:pPr>
+            <w:r>
+              <w:rPr>
+                <w:rFonts w:ascii="Times New Roman" w:hAnsi="Times New Roman" w:eastAsia="Times New Roman" w:cs="Times New Roman"/>
+                <w:b w:val="0"/>
+                <w:bCs w:val="0"/>
+                <w:sz w:val="22"/>
+                <w:szCs w:val="22"/>
+              </w:rPr>
+              <w:t>7</w:t>
+            </w:r>
+          </w:p>
+        </w:tc>
+        <w:tc>
+          <w:tcPr>
+            <w:cnfStyle w:val="000000000000" w:firstRow="0" w:lastRow="0" w:firstColumn="0" w:lastColumn="0" w:oddVBand="0" w:evenVBand="0" w:oddHBand="0" w:evenHBand="0" w:firstRowFirstColumn="0" w:firstRowLastColumn="0" w:lastRowFirstColumn="0" w:lastRowLastColumn="0"/>
+            <w:tcW w:w="1230" w:type="dxa"/>
+            <w:tcMar/>
+            <w:vAlign w:val="center"/>
+          </w:tcPr>
+          <w:p>
+            <w:pPr>
+              <w:pStyle w:val="Normal"/>
+              <w:jc w:val="center"/>
+            </w:pPr>
+            <w:r>
+              <w:rPr>
+                <w:rFonts w:ascii="Times New Roman" w:hAnsi="Times New Roman" w:eastAsia="Times New Roman" w:cs="Times New Roman"/>
+                <w:b w:val="0"/>
+                <w:bCs w:val="0"/>
+                <w:sz w:val="22"/>
+                <w:szCs w:val="22"/>
+              </w:rPr>
+              <w:t>10</w:t>
+            </w:r>
+          </w:p>
+        </w:tc>
+        <w:tc>
+          <w:tcPr>
+            <w:cnfStyle w:val="000000000000" w:firstRow="0" w:lastRow="0" w:firstColumn="0" w:lastColumn="0" w:oddVBand="0" w:evenVBand="0" w:oddHBand="0" w:evenHBand="0" w:firstRowFirstColumn="0" w:firstRowLastColumn="0" w:lastRowFirstColumn="0" w:lastRowLastColumn="0"/>
+            <w:tcW w:w="375" w:type="dxa"/>
+            <w:tcMar/>
+            <w:vAlign w:val="center"/>
+          </w:tcPr>
+          <w:p w14:noSpellErr="1">
+            <w:pPr>
+              <w:pStyle w:val="Normal"/>
+              <w:jc w:val="center"/>
+            </w:pPr>
+            <w:r>
+              <w:rPr>
+                <w:rFonts w:ascii="Times New Roman" w:hAnsi="Times New Roman" w:eastAsia="Times New Roman" w:cs="Times New Roman"/>
+                <w:b w:val="0"/>
+                <w:bCs w:val="0"/>
+                <w:sz w:val="22"/>
+                <w:szCs w:val="22"/>
+              </w:rPr>
+              <w:t>=</w:t>
+            </w:r>
+          </w:p>
+        </w:tc>
+        <w:tc>
+          <w:tcPr>
+            <w:cnfStyle w:val="000000000000" w:firstRow="0" w:lastRow="0" w:firstColumn="0" w:lastColumn="0" w:oddVBand="0" w:evenVBand="0" w:oddHBand="0" w:evenHBand="0" w:firstRowFirstColumn="0" w:firstRowLastColumn="0" w:lastRowFirstColumn="0" w:lastRowLastColumn="0"/>
+            <w:tcW w:w="975" w:type="dxa"/>
+            <w:tcMar/>
+            <w:vAlign w:val="center"/>
+          </w:tcPr>
+          <w:p>
+            <w:pPr>
+              <w:pStyle w:val="Normal"/>
+              <w:jc w:val="center"/>
+            </w:pPr>
+            <w:r>
+              <w:rPr>
+                <w:rFonts w:ascii="Times New Roman" w:hAnsi="Times New Roman" w:eastAsia="Times New Roman" w:cs="Times New Roman"/>
+                <w:b w:val="0"/>
+                <w:bCs w:val="0"/>
+                <w:sz w:val="22"/>
+                <w:szCs w:val="22"/>
+              </w:rPr>
+              <w:t>0</w:t>
+            </w:r>
+          </w:p>
+        </w:tc>
+      </w:tr>
+    </w:tbl>
+    <w:p w14:noSpellErr="1">
+      <w:pPr>
+        <w:pStyle w:val="Normal"/>
+        <w:ind w:firstLine="720"/>
+        <w:jc w:val="left"/>
+      </w:pPr>
+      <w:r>
+        <w:rPr>
+          <w:rFonts w:ascii="Times New Roman" w:hAnsi="Times New Roman" w:eastAsia="Times New Roman" w:cs="Times New Roman"/>
+          <w:b w:val="0"/>
+          <w:bCs w:val="0"/>
+          <w:sz w:val="22"/>
+          <w:szCs w:val="22"/>
+        </w:rPr>
+        <w:t xml:space="preserve">Contagem total </w:t>
+      </w:r>
+      <w:r>
+        <w:rPr>
+          <w:rFonts w:ascii="Times New Roman" w:hAnsi="Times New Roman" w:eastAsia="Times New Roman" w:cs="Times New Roman"/>
+          <w:b w:val="0"/>
+          <w:bCs w:val="0"/>
+          <w:sz w:val="22"/>
+          <w:szCs w:val="22"/>
+        </w:rPr>
+        <w:t>= 21</w:t>
+      </w:r>
+    </w:p>
+    <w:p w14:noSpellErr="1">
+      <w:pPr>
+        <w:pStyle w:val="Normal"/>
+        <w:ind w:firstLine="0"/>
+        <w:jc w:val="left"/>
+      </w:pPr>
+      <w:r>
+        <w:rPr>
+          <w:rFonts w:ascii="Times New Roman" w:hAnsi="Times New Roman" w:eastAsia="Times New Roman" w:cs="Times New Roman"/>
+          <w:b w:val="0"/>
+          <w:bCs w:val="0"/>
+          <w:sz w:val="22"/>
+          <w:szCs w:val="22"/>
+        </w:rPr>
+        <w:t>Fatores de ajuste</w:t>
+      </w:r>
+    </w:p>
+    <w:p w14:noSpellErr="1">
+      <w:pPr>
+        <w:pStyle w:val="ListParagraph"/>
+        <w:numPr>
+          <w:ilvl w:val="0"/>
+          <w:numId w:val="13"/>
+        </w:numPr>
+        <w:jc w:val="left"/>
+        <w:rPr>
+          <w:rFonts w:ascii="Times New Roman" w:hAnsi="Times New Roman" w:eastAsia="Times New Roman" w:cs="Times New Roman" w:asciiTheme="minorAscii" w:hAnsiTheme="minorAscii" w:eastAsiaTheme="minorAscii" w:cstheme="minorAscii"/>
+          <w:sz w:val="22"/>
+          <w:szCs w:val="22"/>
+        </w:rPr>
+      </w:pPr>
+      <w:r>
+        <w:rPr>
+          <w:rFonts w:ascii="Times New Roman" w:hAnsi="Times New Roman" w:eastAsia="Times New Roman" w:cs="Times New Roman"/>
+          <w:sz w:val="22"/>
+          <w:szCs w:val="22"/>
+        </w:rPr>
+        <w:t xml:space="preserve"> O sistema requer salvamento e recuperação confiáveis? 0</w:t>
+      </w:r>
+    </w:p>
+    <w:p w14:noSpellErr="1">
+      <w:pPr>
+        <w:pStyle w:val="ListParagraph"/>
+        <w:numPr>
+          <w:ilvl w:val="0"/>
+          <w:numId w:val="13"/>
+        </w:numPr>
+        <w:jc w:val="left"/>
+        <w:rPr>
+          <w:rFonts w:ascii="Times New Roman" w:hAnsi="Times New Roman" w:eastAsia="Times New Roman" w:cs="Times New Roman" w:asciiTheme="minorAscii" w:hAnsiTheme="minorAscii" w:eastAsiaTheme="minorAscii" w:cstheme="minorAscii"/>
+          <w:sz w:val="22"/>
+          <w:szCs w:val="22"/>
+        </w:rPr>
+      </w:pPr>
+      <w:r>
+        <w:rPr>
+          <w:rFonts w:ascii="Times New Roman" w:hAnsi="Times New Roman" w:eastAsia="Times New Roman" w:cs="Times New Roman"/>
+          <w:sz w:val="22"/>
+          <w:szCs w:val="22"/>
+        </w:rPr>
+        <w:t>São necessárias comunicações de dados especializadas? 1</w:t>
+      </w:r>
+    </w:p>
+    <w:p w14:noSpellErr="1">
+      <w:pPr>
+        <w:pStyle w:val="ListParagraph"/>
+        <w:numPr>
+          <w:ilvl w:val="0"/>
+          <w:numId w:val="13"/>
+        </w:numPr>
+        <w:jc w:val="left"/>
+        <w:rPr>
+          <w:rFonts w:ascii="Times New Roman" w:hAnsi="Times New Roman" w:eastAsia="Times New Roman" w:cs="Times New Roman" w:asciiTheme="minorAscii" w:hAnsiTheme="minorAscii" w:eastAsiaTheme="minorAscii" w:cstheme="minorAscii"/>
+          <w:sz w:val="22"/>
+          <w:szCs w:val="22"/>
+        </w:rPr>
+      </w:pPr>
+      <w:r>
+        <w:rPr>
+          <w:rFonts w:ascii="Times New Roman" w:hAnsi="Times New Roman" w:eastAsia="Times New Roman" w:cs="Times New Roman"/>
+          <w:sz w:val="22"/>
+          <w:szCs w:val="22"/>
+        </w:rPr>
+        <w:t xml:space="preserve">Há funções de processamento </w:t>
+      </w:r>
+      <w:r>
+        <w:rPr>
+          <w:rFonts w:ascii="Times New Roman" w:hAnsi="Times New Roman" w:eastAsia="Times New Roman" w:cs="Times New Roman"/>
+          <w:sz w:val="22"/>
+          <w:szCs w:val="22"/>
+        </w:rPr>
+        <w:t>distribuído</w:t>
+      </w:r>
+      <w:r>
+        <w:rPr>
+          <w:rFonts w:ascii="Times New Roman" w:hAnsi="Times New Roman" w:eastAsia="Times New Roman" w:cs="Times New Roman"/>
+          <w:sz w:val="22"/>
+          <w:szCs w:val="22"/>
+        </w:rPr>
+        <w:t>? 1</w:t>
+      </w:r>
+    </w:p>
+    <w:p w14:noSpellErr="1">
+      <w:pPr>
+        <w:pStyle w:val="ListParagraph"/>
+        <w:numPr>
+          <w:ilvl w:val="0"/>
+          <w:numId w:val="13"/>
+        </w:numPr>
+        <w:jc w:val="left"/>
+        <w:rPr>
+          <w:rFonts w:ascii="Times New Roman" w:hAnsi="Times New Roman" w:eastAsia="Times New Roman" w:cs="Times New Roman" w:asciiTheme="minorAscii" w:hAnsiTheme="minorAscii" w:eastAsiaTheme="minorAscii" w:cstheme="minorAscii"/>
+          <w:sz w:val="22"/>
+          <w:szCs w:val="22"/>
+        </w:rPr>
+      </w:pPr>
+      <w:r>
+        <w:rPr>
+          <w:rFonts w:ascii="Times New Roman" w:hAnsi="Times New Roman" w:eastAsia="Times New Roman" w:cs="Times New Roman"/>
+          <w:sz w:val="22"/>
+          <w:szCs w:val="22"/>
+        </w:rPr>
+        <w:t>O sistema rodará em ambiente operacional existente e intensamente utilizado</w:t>
+      </w:r>
+      <w:r>
+        <w:rPr>
+          <w:rFonts w:ascii="Times New Roman" w:hAnsi="Times New Roman" w:eastAsia="Times New Roman" w:cs="Times New Roman"/>
+          <w:sz w:val="22"/>
+          <w:szCs w:val="22"/>
+        </w:rPr>
+        <w:t>? 3</w:t>
+      </w:r>
+    </w:p>
+    <w:p w14:noSpellErr="1">
+      <w:pPr>
+        <w:pStyle w:val="ListParagraph"/>
+        <w:numPr>
+          <w:ilvl w:val="0"/>
+          <w:numId w:val="13"/>
+        </w:numPr>
+        <w:jc w:val="left"/>
+        <w:rPr>
+          <w:rFonts w:ascii="Times New Roman" w:hAnsi="Times New Roman" w:eastAsia="Times New Roman" w:cs="Times New Roman" w:asciiTheme="minorAscii" w:hAnsiTheme="minorAscii" w:eastAsiaTheme="minorAscii" w:cstheme="minorAscii"/>
+          <w:sz w:val="22"/>
+          <w:szCs w:val="22"/>
+        </w:rPr>
+      </w:pPr>
+      <w:r>
+        <w:rPr>
+          <w:rFonts w:ascii="Times New Roman" w:hAnsi="Times New Roman" w:eastAsia="Times New Roman" w:cs="Times New Roman"/>
+          <w:sz w:val="22"/>
+          <w:szCs w:val="22"/>
+        </w:rPr>
+        <w:t xml:space="preserve"> O desempenho é crítico ? 5</w:t>
+      </w:r>
+    </w:p>
+    <w:p w14:noSpellErr="1">
+      <w:pPr>
+        <w:pStyle w:val="ListParagraph"/>
+        <w:numPr>
+          <w:ilvl w:val="0"/>
+          <w:numId w:val="13"/>
+        </w:numPr>
+        <w:jc w:val="left"/>
+        <w:rPr>
+          <w:rFonts w:ascii="Times New Roman" w:hAnsi="Times New Roman" w:eastAsia="Times New Roman" w:cs="Times New Roman" w:asciiTheme="minorAscii" w:hAnsiTheme="minorAscii" w:eastAsiaTheme="minorAscii" w:cstheme="minorAscii"/>
+          <w:sz w:val="22"/>
+          <w:szCs w:val="22"/>
+        </w:rPr>
+      </w:pPr>
+      <w:r>
+        <w:rPr>
+          <w:rFonts w:ascii="Times New Roman" w:hAnsi="Times New Roman" w:eastAsia="Times New Roman" w:cs="Times New Roman"/>
+          <w:sz w:val="22"/>
+          <w:szCs w:val="22"/>
+        </w:rPr>
+        <w:t>O sistema requer entrada de dados online ? 0</w:t>
+      </w:r>
+    </w:p>
+    <w:p w14:noSpellErr="1">
+      <w:pPr>
+        <w:pStyle w:val="ListParagraph"/>
+        <w:numPr>
+          <w:ilvl w:val="0"/>
+          <w:numId w:val="13"/>
+        </w:numPr>
+        <w:jc w:val="left"/>
+        <w:rPr>
+          <w:rFonts w:ascii="Times New Roman" w:hAnsi="Times New Roman" w:eastAsia="Times New Roman" w:cs="Times New Roman" w:asciiTheme="minorAscii" w:hAnsiTheme="minorAscii" w:eastAsiaTheme="minorAscii" w:cstheme="minorAscii"/>
+          <w:sz w:val="22"/>
+          <w:szCs w:val="22"/>
+        </w:rPr>
+      </w:pPr>
+      <w:r>
+        <w:rPr>
+          <w:rFonts w:ascii="Times New Roman" w:hAnsi="Times New Roman" w:eastAsia="Times New Roman" w:cs="Times New Roman"/>
+          <w:sz w:val="22"/>
+          <w:szCs w:val="22"/>
+        </w:rPr>
+        <w:t>A entrada de dados online requer múltiplas telas ou operações ? 0</w:t>
+      </w:r>
+    </w:p>
+    <w:p w14:noSpellErr="1">
+      <w:pPr>
+        <w:pStyle w:val="ListParagraph"/>
+        <w:numPr>
+          <w:ilvl w:val="0"/>
+          <w:numId w:val="13"/>
+        </w:numPr>
+        <w:jc w:val="left"/>
+        <w:rPr>
+          <w:rFonts w:ascii="Times New Roman" w:hAnsi="Times New Roman" w:eastAsia="Times New Roman" w:cs="Times New Roman" w:asciiTheme="minorAscii" w:hAnsiTheme="minorAscii" w:eastAsiaTheme="minorAscii" w:cstheme="minorAscii"/>
+          <w:sz w:val="22"/>
+          <w:szCs w:val="22"/>
+        </w:rPr>
+      </w:pPr>
+      <w:r>
+        <w:rPr>
+          <w:rFonts w:ascii="Times New Roman" w:hAnsi="Times New Roman" w:eastAsia="Times New Roman" w:cs="Times New Roman"/>
+          <w:sz w:val="22"/>
+          <w:szCs w:val="22"/>
+        </w:rPr>
+        <w:t xml:space="preserve"> Os Arquivos Lógicos Internos são atualizados online ? 0</w:t>
+      </w:r>
+    </w:p>
+    <w:p w14:noSpellErr="1">
+      <w:pPr>
+        <w:pStyle w:val="ListParagraph"/>
+        <w:numPr>
+          <w:ilvl w:val="0"/>
+          <w:numId w:val="13"/>
+        </w:numPr>
+        <w:jc w:val="left"/>
+        <w:rPr>
+          <w:rFonts w:ascii="Times New Roman" w:hAnsi="Times New Roman" w:eastAsia="Times New Roman" w:cs="Times New Roman" w:asciiTheme="minorAscii" w:hAnsiTheme="minorAscii" w:eastAsiaTheme="minorAscii" w:cstheme="minorAscii"/>
+          <w:sz w:val="22"/>
+          <w:szCs w:val="22"/>
+        </w:rPr>
+      </w:pPr>
+      <w:r>
+        <w:rPr>
+          <w:rFonts w:ascii="Times New Roman" w:hAnsi="Times New Roman" w:eastAsia="Times New Roman" w:cs="Times New Roman"/>
+          <w:sz w:val="22"/>
+          <w:szCs w:val="22"/>
+        </w:rPr>
+        <w:t>As entradas, saídas e consultas são complexas ? 4</w:t>
+      </w:r>
+    </w:p>
+    <w:p w14:noSpellErr="1">
+      <w:pPr>
+        <w:pStyle w:val="ListParagraph"/>
+        <w:numPr>
+          <w:ilvl w:val="0"/>
+          <w:numId w:val="13"/>
+        </w:numPr>
+        <w:jc w:val="left"/>
+        <w:rPr>
+          <w:rFonts w:ascii="Times New Roman" w:hAnsi="Times New Roman" w:eastAsia="Times New Roman" w:cs="Times New Roman" w:asciiTheme="minorAscii" w:hAnsiTheme="minorAscii" w:eastAsiaTheme="minorAscii" w:cstheme="minorAscii"/>
+          <w:sz w:val="22"/>
+          <w:szCs w:val="22"/>
+        </w:rPr>
+      </w:pPr>
+      <w:r>
+        <w:rPr>
+          <w:rFonts w:ascii="Times New Roman" w:hAnsi="Times New Roman" w:eastAsia="Times New Roman" w:cs="Times New Roman"/>
+          <w:sz w:val="22"/>
+          <w:szCs w:val="22"/>
+        </w:rPr>
+        <w:t xml:space="preserve">O processamento interno é </w:t>
+      </w:r>
+      <w:r>
+        <w:rPr>
+          <w:rFonts w:ascii="Times New Roman" w:hAnsi="Times New Roman" w:eastAsia="Times New Roman" w:cs="Times New Roman"/>
+          <w:sz w:val="22"/>
+          <w:szCs w:val="22"/>
+        </w:rPr>
+        <w:t>complexo</w:t>
+      </w:r>
+      <w:r>
+        <w:rPr>
+          <w:rFonts w:ascii="Times New Roman" w:hAnsi="Times New Roman" w:eastAsia="Times New Roman" w:cs="Times New Roman"/>
+          <w:sz w:val="22"/>
+          <w:szCs w:val="22"/>
+        </w:rPr>
+        <w:t xml:space="preserve"> ? 0</w:t>
+      </w:r>
+    </w:p>
+    <w:p w14:noSpellErr="1">
+      <w:pPr>
+        <w:pStyle w:val="ListParagraph"/>
+        <w:numPr>
+          <w:ilvl w:val="0"/>
+          <w:numId w:val="13"/>
+        </w:numPr>
+        <w:jc w:val="left"/>
+        <w:rPr>
+          <w:rFonts w:ascii="Times New Roman" w:hAnsi="Times New Roman" w:eastAsia="Times New Roman" w:cs="Times New Roman" w:asciiTheme="minorAscii" w:hAnsiTheme="minorAscii" w:eastAsiaTheme="minorAscii" w:cstheme="minorAscii"/>
+          <w:sz w:val="22"/>
+          <w:szCs w:val="22"/>
+        </w:rPr>
+      </w:pPr>
+      <w:r>
+        <w:rPr>
+          <w:rFonts w:ascii="Times New Roman" w:hAnsi="Times New Roman" w:eastAsia="Times New Roman" w:cs="Times New Roman"/>
+          <w:sz w:val="22"/>
+          <w:szCs w:val="22"/>
+        </w:rPr>
+        <w:t xml:space="preserve"> O código é projetado para ser reutilizável ? 5</w:t>
+      </w:r>
+    </w:p>
+    <w:p w14:noSpellErr="1">
+      <w:pPr>
+        <w:pStyle w:val="ListParagraph"/>
+        <w:numPr>
+          <w:ilvl w:val="0"/>
+          <w:numId w:val="13"/>
+        </w:numPr>
+        <w:jc w:val="left"/>
+        <w:rPr>
+          <w:rFonts w:ascii="Times New Roman" w:hAnsi="Times New Roman" w:eastAsia="Times New Roman" w:cs="Times New Roman" w:asciiTheme="minorAscii" w:hAnsiTheme="minorAscii" w:eastAsiaTheme="minorAscii" w:cstheme="minorAscii"/>
+          <w:sz w:val="22"/>
+          <w:szCs w:val="22"/>
+        </w:rPr>
+      </w:pPr>
+      <w:r>
+        <w:rPr>
+          <w:rFonts w:ascii="Times New Roman" w:hAnsi="Times New Roman" w:eastAsia="Times New Roman" w:cs="Times New Roman"/>
+          <w:sz w:val="22"/>
+          <w:szCs w:val="22"/>
+        </w:rPr>
+        <w:t>A instalação está incluída no projeto ? 2</w:t>
+      </w:r>
+    </w:p>
+    <w:p w14:noSpellErr="1">
+      <w:pPr>
+        <w:pStyle w:val="ListParagraph"/>
+        <w:numPr>
+          <w:ilvl w:val="0"/>
+          <w:numId w:val="13"/>
+        </w:numPr>
+        <w:jc w:val="left"/>
+        <w:rPr>
+          <w:rFonts w:ascii="Times New Roman" w:hAnsi="Times New Roman" w:eastAsia="Times New Roman" w:cs="Times New Roman" w:asciiTheme="minorAscii" w:hAnsiTheme="minorAscii" w:eastAsiaTheme="minorAscii" w:cstheme="minorAscii"/>
+          <w:sz w:val="22"/>
+          <w:szCs w:val="22"/>
+        </w:rPr>
+      </w:pPr>
+      <w:r>
+        <w:rPr>
+          <w:rFonts w:ascii="Times New Roman" w:hAnsi="Times New Roman" w:eastAsia="Times New Roman" w:cs="Times New Roman"/>
+          <w:sz w:val="22"/>
+          <w:szCs w:val="22"/>
+        </w:rPr>
+        <w:t xml:space="preserve">O sistema é projetado para múltiplas instalações em diferentes </w:t>
+      </w:r>
+      <w:r>
+        <w:rPr>
+          <w:rFonts w:ascii="Times New Roman" w:hAnsi="Times New Roman" w:eastAsia="Times New Roman" w:cs="Times New Roman"/>
+          <w:sz w:val="22"/>
+          <w:szCs w:val="22"/>
+        </w:rPr>
+        <w:t>organizações</w:t>
+      </w:r>
+      <w:r>
+        <w:rPr>
+          <w:rFonts w:ascii="Times New Roman" w:hAnsi="Times New Roman" w:eastAsia="Times New Roman" w:cs="Times New Roman"/>
+          <w:sz w:val="22"/>
+          <w:szCs w:val="22"/>
+        </w:rPr>
+        <w:t xml:space="preserve"> ? 2</w:t>
+      </w:r>
+    </w:p>
+    <w:p>
+      <w:pPr>
+        <w:pStyle w:val="ListParagraph"/>
+        <w:numPr>
+          <w:ilvl w:val="0"/>
+          <w:numId w:val="13"/>
+        </w:numPr>
+        <w:jc w:val="left"/>
+        <w:rPr>
+          <w:rFonts w:ascii="Times New Roman" w:hAnsi="Times New Roman" w:eastAsia="Times New Roman" w:cs="Times New Roman" w:asciiTheme="minorAscii" w:hAnsiTheme="minorAscii" w:eastAsiaTheme="minorAscii" w:cstheme="minorAscii"/>
+          <w:sz w:val="22"/>
+          <w:szCs w:val="22"/>
+        </w:rPr>
+      </w:pPr>
+      <w:r>
+        <w:rPr>
+          <w:rFonts w:ascii="Times New Roman" w:hAnsi="Times New Roman" w:eastAsia="Times New Roman" w:cs="Times New Roman"/>
+          <w:sz w:val="22"/>
+          <w:szCs w:val="22"/>
+        </w:rPr>
+        <w:t xml:space="preserve">A aplicação é projetada para facilitar a troca e o uso pelo </w:t>
+      </w:r>
+      <w:proofErr w:type="spellStart"/>
+      <w:r>
+        <w:rPr>
+          <w:rFonts w:ascii="Times New Roman" w:hAnsi="Times New Roman" w:eastAsia="Times New Roman" w:cs="Times New Roman"/>
+          <w:sz w:val="22"/>
+          <w:szCs w:val="22"/>
+        </w:rPr>
+        <w:t>usuário</w:t>
+      </w:r>
+      <w:proofErr w:type="spellEnd"/>
+      <w:r>
+        <w:rPr>
+          <w:rFonts w:ascii="Times New Roman" w:hAnsi="Times New Roman" w:eastAsia="Times New Roman" w:cs="Times New Roman"/>
+          <w:sz w:val="22"/>
+          <w:szCs w:val="22"/>
+        </w:rPr>
+        <w:t xml:space="preserve"> ? 4</w:t>
+      </w:r>
+    </w:p>
+    <w:p w14:noSpellErr="1">
+      <w:pPr>
+        <w:pStyle w:val="Normal"/>
+        <w:ind w:firstLine="720"/>
+        <w:jc w:val="left"/>
+      </w:pPr>
+      <w:r>
+        <w:rPr>
+          <w:rFonts w:ascii="Times New Roman" w:hAnsi="Times New Roman" w:eastAsia="Times New Roman" w:cs="Times New Roman"/>
+          <w:sz w:val="22"/>
+          <w:szCs w:val="22"/>
+        </w:rPr>
+        <w:t>Contagem total do fator de ajuste = 25</w:t>
+      </w:r>
+    </w:p>
+    <w:p>
+      <w:pPr>
+        <w:jc w:val="left"/>
+      </w:pPr>
+      <w:r>
+        <w:rPr>
+          <w:rFonts w:ascii="Times New Roman" w:hAnsi="Times New Roman" w:eastAsia="Times New Roman" w:cs="Times New Roman"/>
+          <w:sz w:val="22"/>
+          <w:szCs w:val="22"/>
+        </w:rPr>
+        <w:t>FP = 21</w:t>
+      </w:r>
+      <w:r>
+        <w:rPr>
+          <w:rFonts w:ascii="Times New Roman" w:hAnsi="Times New Roman" w:eastAsia="Times New Roman" w:cs="Times New Roman"/>
+          <w:sz w:val="22"/>
+          <w:szCs w:val="22"/>
+        </w:rPr>
+        <w:t>* [0,65 + 0,01 * ∑ Fatores de ajuste]</w:t>
+      </w:r>
+    </w:p>
+    <w:p>
+      <w:pPr>
+        <w:jc w:val="left"/>
+      </w:pPr>
+      <w:r>
+        <w:rPr>
+          <w:rFonts w:ascii="Times New Roman" w:hAnsi="Times New Roman" w:eastAsia="Times New Roman" w:cs="Times New Roman"/>
+          <w:sz w:val="22"/>
+          <w:szCs w:val="22"/>
+        </w:rPr>
+        <w:t>FP = 21</w:t>
+      </w:r>
+      <w:r>
+        <w:rPr>
+          <w:rFonts w:ascii="Times New Roman" w:hAnsi="Times New Roman" w:eastAsia="Times New Roman" w:cs="Times New Roman"/>
+          <w:sz w:val="22"/>
+          <w:szCs w:val="22"/>
+        </w:rPr>
+        <w:t xml:space="preserve"> </w:t>
+      </w:r>
+      <w:r>
+        <w:rPr>
+          <w:rFonts w:ascii="Times New Roman" w:hAnsi="Times New Roman" w:eastAsia="Times New Roman" w:cs="Times New Roman"/>
+          <w:sz w:val="22"/>
+          <w:szCs w:val="22"/>
+        </w:rPr>
+        <w:t>* [0,65 + 0,01 * 25</w:t>
+      </w:r>
+      <w:r>
+        <w:rPr>
+          <w:rFonts w:ascii="Times New Roman" w:hAnsi="Times New Roman" w:eastAsia="Times New Roman" w:cs="Times New Roman"/>
+          <w:sz w:val="22"/>
+          <w:szCs w:val="22"/>
+        </w:rPr>
+        <w:t>]</w:t>
+      </w:r>
+    </w:p>
+    <w:p w14:noSpellErr="1">
+      <w:pPr>
+        <w:jc w:val="left"/>
+      </w:pPr>
+      <w:r>
+        <w:rPr>
+          <w:rFonts w:ascii="Times New Roman" w:hAnsi="Times New Roman" w:eastAsia="Times New Roman" w:cs="Times New Roman"/>
+          <w:sz w:val="22"/>
+          <w:szCs w:val="22"/>
+        </w:rPr>
+        <w:t>FP = 21</w:t>
+      </w:r>
+      <w:r>
+        <w:rPr>
+          <w:rFonts w:ascii="Times New Roman" w:hAnsi="Times New Roman" w:eastAsia="Times New Roman" w:cs="Times New Roman"/>
+          <w:sz w:val="22"/>
+          <w:szCs w:val="22"/>
+        </w:rPr>
+        <w:t>* [0,65 + 0,25</w:t>
+      </w:r>
+      <w:r>
+        <w:rPr>
+          <w:rFonts w:ascii="Times New Roman" w:hAnsi="Times New Roman" w:eastAsia="Times New Roman" w:cs="Times New Roman"/>
+          <w:sz w:val="22"/>
+          <w:szCs w:val="22"/>
+        </w:rPr>
+        <w:t>]</w:t>
+      </w:r>
+    </w:p>
+    <w:p w14:noSpellErr="1">
+      <w:pPr>
+        <w:jc w:val="left"/>
+      </w:pPr>
+      <w:r>
+        <w:rPr>
+          <w:rFonts w:ascii="Times New Roman" w:hAnsi="Times New Roman" w:eastAsia="Times New Roman" w:cs="Times New Roman"/>
+          <w:sz w:val="22"/>
+          <w:szCs w:val="22"/>
+        </w:rPr>
+        <w:t>FP = 18,9</w:t>
+      </w:r>
+    </w:p>
+    <w:p>
+      <w:pPr>
+        <w:pStyle w:val="Normal"/>
+        <w:jc w:val="left"/>
+      </w:pPr>
+    </w:p>
+    <w:p w14:noSpellErr="1">
+      <w:pPr>
+        <w:pStyle w:val="Normal"/>
+        <w:ind w:firstLine="0"/>
+        <w:jc w:val="left"/>
+      </w:pPr>
+      <w:r>
+        <w:rPr>
+          <w:rFonts w:ascii="Times New Roman" w:hAnsi="Times New Roman" w:eastAsia="Times New Roman" w:cs="Times New Roman"/>
+          <w:sz w:val="22"/>
+          <w:szCs w:val="22"/>
+        </w:rPr>
+        <w:t>Estimativa (Esforço, prazo e custo</w:t>
+      </w:r>
+      <w:r>
+        <w:rPr>
+          <w:rFonts w:ascii="Times New Roman" w:hAnsi="Times New Roman" w:eastAsia="Times New Roman" w:cs="Times New Roman"/>
+          <w:sz w:val="22"/>
+          <w:szCs w:val="22"/>
+        </w:rPr>
+        <w:t>)</w:t>
+      </w:r>
+    </w:p>
+    <w:p w14:noSpellErr="1">
+      <w:pPr>
+        <w:pStyle w:val="Normal"/>
+        <w:ind w:firstLine="0"/>
+        <w:jc w:val="left"/>
+      </w:pPr>
+      <w:r>
+        <w:rPr>
+          <w:rFonts w:ascii="Times New Roman" w:hAnsi="Times New Roman" w:eastAsia="Times New Roman" w:cs="Times New Roman"/>
+          <w:b w:val="0"/>
+          <w:bCs w:val="0"/>
+          <w:sz w:val="22"/>
+          <w:szCs w:val="22"/>
+        </w:rPr>
+        <w:t>Diagrama Gantt de controle</w:t>
+      </w:r>
+    </w:p>
+    <w:p w14:noSpellErr="1">
+      <w:pPr>
+        <w:pStyle w:val="Normal"/>
+        <w:ind w:firstLine="0"/>
+        <w:jc w:val="left"/>
+      </w:pPr>
+      <w:r>
+        <w:rPr>
+          <w:rFonts w:ascii="Times New Roman" w:hAnsi="Times New Roman" w:eastAsia="Times New Roman" w:cs="Times New Roman"/>
+          <w:b w:val="0"/>
+          <w:bCs w:val="0"/>
+          <w:sz w:val="22"/>
+          <w:szCs w:val="22"/>
+        </w:rPr>
+        <w:t>Lista de riscos</w:t>
+      </w:r>
+    </w:p>
+    <w:p>
+      <w:pPr>
+        <w:pStyle w:val="Normal"/>
+        <w:ind w:firstLine="0"/>
+        <w:jc w:val="left"/>
+      </w:pPr>
+      <w:proofErr w:type="spellStart"/>
+      <w:r>
+        <w:rPr>
+          <w:rFonts w:ascii="Times New Roman" w:hAnsi="Times New Roman" w:eastAsia="Times New Roman" w:cs="Times New Roman"/>
+          <w:b w:val="0"/>
+          <w:bCs w:val="0"/>
+          <w:sz w:val="22"/>
+          <w:szCs w:val="22"/>
+        </w:rPr>
+        <w:t>Formulário</w:t>
+      </w:r>
+      <w:proofErr w:type="spellEnd"/>
+      <w:r>
+        <w:rPr>
+          <w:rFonts w:ascii="Times New Roman" w:hAnsi="Times New Roman" w:eastAsia="Times New Roman" w:cs="Times New Roman"/>
+          <w:b w:val="0"/>
+          <w:bCs w:val="0"/>
+          <w:sz w:val="22"/>
+          <w:szCs w:val="22"/>
+        </w:rPr>
+        <w:t xml:space="preserve"> de riscos</w:t>
+      </w:r>
+    </w:p>
+    <w:p>
+      <w:pPr>
+        <w:pStyle w:val="Normal"/>
+        <w:ind w:firstLine="0"/>
+        <w:jc w:val="left"/>
+      </w:pPr>
+      <w:r>
+        <w:rPr>
+          <w:rFonts w:ascii="Times New Roman" w:hAnsi="Times New Roman" w:eastAsia="Times New Roman" w:cs="Times New Roman"/>
+          <w:b w:val="0"/>
+          <w:bCs w:val="0"/>
+          <w:sz w:val="22"/>
+          <w:szCs w:val="22"/>
+        </w:rPr>
+        <w:t xml:space="preserve"> </w:t>
+      </w:r>
+    </w:p>
+    <w:p>
+      <w:pPr>
+        <w:pStyle w:val="Normal"/>
+        <w:jc w:val="left"/>
+      </w:pPr>
+    </w:p>
+    <w:p>
+      <w:pPr>
+        <w:pStyle w:val="Normal"/>
+        <w:jc w:val="left"/>
+      </w:pPr>
+    </w:p>
     <w:sectPr>
       <w:pgSz w:w="12240" w:h="15840" w:orient="portrait"/>
       <w:pgMar w:top="1440" w:right="1440" w:bottom="1440" w:left="1440" w:header="720" w:footer="720" w:gutter="0"/>
@@ -9109,6 +11008,90 @@
 
 <file path=word/numbering.xml><?xml version="1.0" encoding="utf-8"?>
 <w:numbering xmlns:w="http://schemas.openxmlformats.org/wordprocessingml/2006/main">
+  <w:abstractNum xmlns:w="http://schemas.openxmlformats.org/wordprocessingml/2006/main" w:abstractNumId="13">
+    <w:multiLevelType xmlns:w="http://schemas.openxmlformats.org/wordprocessingml/2006/main" w:val="hybridMultilevel"/>
+    <w:lvl xmlns:w="http://schemas.openxmlformats.org/wordprocessingml/2006/main" w:ilvl="0">
+      <w:start w:val="1"/>
+      <w:numFmt w:val="decimal"/>
+      <w:lvlText w:val="%1."/>
+      <w:lvlJc w:val="left"/>
+      <w:pPr>
+        <w:ind w:left="720" w:hanging="360"/>
+      </w:pPr>
+    </w:lvl>
+    <w:lvl xmlns:w="http://schemas.openxmlformats.org/wordprocessingml/2006/main" w:ilvl="1">
+      <w:start w:val="1"/>
+      <w:numFmt w:val="lowerLetter"/>
+      <w:lvlText w:val="%2."/>
+      <w:lvlJc w:val="left"/>
+      <w:pPr>
+        <w:ind w:left="1440" w:hanging="360"/>
+      </w:pPr>
+    </w:lvl>
+    <w:lvl xmlns:w="http://schemas.openxmlformats.org/wordprocessingml/2006/main" w:ilvl="2">
+      <w:start w:val="1"/>
+      <w:numFmt w:val="lowerRoman"/>
+      <w:lvlText w:val="%3."/>
+      <w:lvlJc w:val="right"/>
+      <w:pPr>
+        <w:ind w:left="2160" w:hanging="180"/>
+      </w:pPr>
+    </w:lvl>
+    <w:lvl xmlns:w="http://schemas.openxmlformats.org/wordprocessingml/2006/main" w:ilvl="3">
+      <w:start w:val="1"/>
+      <w:numFmt w:val="decimal"/>
+      <w:lvlText w:val="%4."/>
+      <w:lvlJc w:val="left"/>
+      <w:pPr>
+        <w:ind w:left="2880" w:hanging="360"/>
+      </w:pPr>
+    </w:lvl>
+    <w:lvl xmlns:w="http://schemas.openxmlformats.org/wordprocessingml/2006/main" w:ilvl="4">
+      <w:start w:val="1"/>
+      <w:numFmt w:val="lowerLetter"/>
+      <w:lvlText w:val="%5."/>
+      <w:lvlJc w:val="left"/>
+      <w:pPr>
+        <w:ind w:left="3600" w:hanging="360"/>
+      </w:pPr>
+    </w:lvl>
+    <w:lvl xmlns:w="http://schemas.openxmlformats.org/wordprocessingml/2006/main" w:ilvl="5">
+      <w:start w:val="1"/>
+      <w:numFmt w:val="lowerRoman"/>
+      <w:lvlText w:val="%6."/>
+      <w:lvlJc w:val="right"/>
+      <w:pPr>
+        <w:ind w:left="4320" w:hanging="180"/>
+      </w:pPr>
+    </w:lvl>
+    <w:lvl xmlns:w="http://schemas.openxmlformats.org/wordprocessingml/2006/main" w:ilvl="6">
+      <w:start w:val="1"/>
+      <w:numFmt w:val="decimal"/>
+      <w:lvlText w:val="%7."/>
+      <w:lvlJc w:val="left"/>
+      <w:pPr>
+        <w:ind w:left="5040" w:hanging="360"/>
+      </w:pPr>
+    </w:lvl>
+    <w:lvl xmlns:w="http://schemas.openxmlformats.org/wordprocessingml/2006/main" w:ilvl="7">
+      <w:start w:val="1"/>
+      <w:numFmt w:val="lowerLetter"/>
+      <w:lvlText w:val="%8."/>
+      <w:lvlJc w:val="left"/>
+      <w:pPr>
+        <w:ind w:left="5760" w:hanging="360"/>
+      </w:pPr>
+    </w:lvl>
+    <w:lvl xmlns:w="http://schemas.openxmlformats.org/wordprocessingml/2006/main" w:ilvl="8">
+      <w:start w:val="1"/>
+      <w:numFmt w:val="lowerRoman"/>
+      <w:lvlText w:val="%9."/>
+      <w:lvlJc w:val="right"/>
+      <w:pPr>
+        <w:ind w:left="6480" w:hanging="180"/>
+      </w:pPr>
+    </w:lvl>
+  </w:abstractNum>
   <w:abstractNum xmlns:w="http://schemas.openxmlformats.org/wordprocessingml/2006/main" w:abstractNumId="12">
     <w:multiLevelType xmlns:w="http://schemas.openxmlformats.org/wordprocessingml/2006/main" w:val="hybridMultilevel"/>
     <w:lvl xmlns:w="http://schemas.openxmlformats.org/wordprocessingml/2006/main" w:ilvl="0">
@@ -10117,6 +12100,9 @@
       </w:pPr>
     </w:lvl>
   </w:abstractNum>
+  <w:num w:numId="13">
+    <w:abstractNumId w:val="13"/>
+  </w:num>
   <w:num w:numId="12">
     <w:abstractNumId w:val="12"/>
   </w:num>

</xml_diff>

<commit_message>
EngSoftII - versão 14 (#15)
*documento de especificação
-seções sugeridas na aula 5 (slide54)
-requisitos funcionais
-requisitos de qualidade
-caso de uso textual
-caso de uso
-dfd
-histórico de revisão
-matriz de rastreabilidade
-ponto de função
</commit_message>
<xml_diff>
--- a/EngenhariaSoftwareII.docx
+++ b/EngenhariaSoftwareII.docx
@@ -8533,19 +8533,16 @@
         <w:t>)</w:t>
       </w:r>
     </w:p>
+    <w:p>
+      <w:pPr>
+        <w:pStyle w:val="Normal"/>
+        <w:jc w:val="left"/>
+      </w:pPr>
+    </w:p>
     <w:p w14:noSpellErr="1">
       <w:pPr>
-        <w:pStyle w:val="ListParagraph"/>
-        <w:numPr>
-          <w:ilvl w:val="0"/>
-          <w:numId w:val="12"/>
-        </w:numPr>
+        <w:pStyle w:val="Normal"/>
         <w:jc w:val="left"/>
-        <w:rPr>
-          <w:rFonts w:ascii="Times New Roman" w:hAnsi="Times New Roman" w:eastAsia="Times New Roman" w:cs="Times New Roman" w:asciiTheme="minorAscii" w:hAnsiTheme="minorAscii" w:eastAsiaTheme="minorAscii" w:cstheme="minorAscii"/>
-          <w:sz w:val="22"/>
-          <w:szCs w:val="22"/>
-        </w:rPr>
       </w:pPr>
       <w:r>
         <w:rPr>
@@ -9097,6 +9094,1908 @@
         <w:jc w:val="left"/>
       </w:pPr>
     </w:p>
+    <w:p w14:noSpellErr="1">
+      <w:r>
+        <w:br w:type="page"/>
+      </w:r>
+    </w:p>
+    <w:p w14:noSpellErr="1">
+      <w:pPr>
+        <w:jc w:val="center"/>
+      </w:pPr>
+      <w:r>
+        <w:rPr>
+          <w:rFonts w:ascii="Times New Roman" w:hAnsi="Times New Roman" w:eastAsia="Times New Roman" w:cs="Times New Roman"/>
+          <w:b w:val="1"/>
+          <w:bCs w:val="1"/>
+          <w:sz w:val="22"/>
+          <w:szCs w:val="22"/>
+        </w:rPr>
+        <w:t>DOCUMENTO DE PLANEJAMENTO E ACOMPANHAMENTO</w:t>
+      </w:r>
+    </w:p>
+    <w:p>
+      <w:pPr>
+        <w:pStyle w:val="Normal"/>
+        <w:jc w:val="left"/>
+      </w:pPr>
+      <w:proofErr w:type="spellStart"/>
+      <w:r>
+        <w:rPr>
+          <w:rFonts w:ascii="Times New Roman" w:hAnsi="Times New Roman" w:eastAsia="Times New Roman" w:cs="Times New Roman"/>
+          <w:b w:val="0"/>
+          <w:bCs w:val="0"/>
+          <w:sz w:val="22"/>
+          <w:szCs w:val="22"/>
+        </w:rPr>
+        <w:t>Cálculo</w:t>
+      </w:r>
+      <w:proofErr w:type="spellEnd"/>
+      <w:r>
+        <w:rPr>
+          <w:rFonts w:ascii="Times New Roman" w:hAnsi="Times New Roman" w:eastAsia="Times New Roman" w:cs="Times New Roman"/>
+          <w:b w:val="0"/>
+          <w:bCs w:val="0"/>
+          <w:sz w:val="22"/>
+          <w:szCs w:val="22"/>
+        </w:rPr>
+        <w:t xml:space="preserve"> do ponto de função</w:t>
+      </w:r>
+    </w:p>
+    <w:tbl>
+      <w:tblPr>
+        <w:tblStyle w:val="GridTable5Dark-Accent1"/>
+        <w:tblW w:w="0" w:type="auto"/>
+        <w:tblInd w:w="0" w:type="dxa"/>
+        <w:tblLook w:val="04A0" w:firstRow="1" w:lastRow="0" w:firstColumn="1" w:lastColumn="0" w:noHBand="0" w:noVBand="1"/>
+      </w:tblPr>
+      <w:tblGrid>
+        <w:gridCol w:w="3060"/>
+        <w:gridCol w:w="1275"/>
+        <w:gridCol w:w="570"/>
+        <w:gridCol w:w="960"/>
+        <w:gridCol w:w="795"/>
+        <w:gridCol w:w="1230"/>
+        <w:gridCol w:w="375"/>
+        <w:gridCol w:w="975"/>
+      </w:tblGrid>
+      <w:tr>
+        <w:tc>
+          <w:tcPr>
+            <w:cnfStyle w:val="001000000000" w:firstRow="0" w:lastRow="0" w:firstColumn="1" w:lastColumn="0" w:oddVBand="0" w:evenVBand="0" w:oddHBand="0" w:evenHBand="0" w:firstRowFirstColumn="0" w:firstRowLastColumn="0" w:lastRowFirstColumn="0" w:lastRowLastColumn="0"/>
+            <w:tcW w:w="3060" w:type="dxa"/>
+            <w:tcMar/>
+            <w:vAlign w:val="center"/>
+          </w:tcPr>
+          <w:p>
+            <w:pPr>
+              <w:pStyle w:val="Normal"/>
+              <w:jc w:val="center"/>
+            </w:pPr>
+          </w:p>
+        </w:tc>
+        <w:tc>
+          <w:tcPr>
+            <w:cnfStyle w:val="000000000000" w:firstRow="0" w:lastRow="0" w:firstColumn="0" w:lastColumn="0" w:oddVBand="0" w:evenVBand="0" w:oddHBand="0" w:evenHBand="0" w:firstRowFirstColumn="0" w:firstRowLastColumn="0" w:lastRowFirstColumn="0" w:lastRowLastColumn="0"/>
+            <w:tcW w:w="1275" w:type="dxa"/>
+            <w:tcMar/>
+            <w:vAlign w:val="center"/>
+          </w:tcPr>
+          <w:p w14:noSpellErr="1">
+            <w:pPr>
+              <w:pStyle w:val="Normal"/>
+              <w:jc w:val="center"/>
+            </w:pPr>
+            <w:r>
+              <w:rPr>
+                <w:rFonts w:ascii="Times New Roman" w:hAnsi="Times New Roman" w:eastAsia="Times New Roman" w:cs="Times New Roman"/>
+                <w:b w:val="0"/>
+                <w:bCs w:val="0"/>
+                <w:sz w:val="22"/>
+                <w:szCs w:val="22"/>
+              </w:rPr>
+              <w:t>Contagem</w:t>
+            </w:r>
+          </w:p>
+        </w:tc>
+        <w:tc>
+          <w:tcPr>
+            <w:cnfStyle w:val="000000000000" w:firstRow="0" w:lastRow="0" w:firstColumn="0" w:lastColumn="0" w:oddVBand="0" w:evenVBand="0" w:oddHBand="0" w:evenHBand="0" w:firstRowFirstColumn="0" w:firstRowLastColumn="0" w:lastRowFirstColumn="0" w:lastRowLastColumn="0"/>
+            <w:tcW w:w="570" w:type="dxa"/>
+            <w:tcMar/>
+            <w:vAlign w:val="center"/>
+          </w:tcPr>
+          <w:p>
+            <w:pPr>
+              <w:pStyle w:val="Normal"/>
+              <w:jc w:val="center"/>
+            </w:pPr>
+          </w:p>
+        </w:tc>
+        <w:tc>
+          <w:tcPr>
+            <w:cnfStyle w:val="000000000000" w:firstRow="0" w:lastRow="0" w:firstColumn="0" w:lastColumn="0" w:oddVBand="0" w:evenVBand="0" w:oddHBand="0" w:evenHBand="0" w:firstRowFirstColumn="0" w:firstRowLastColumn="0" w:lastRowFirstColumn="0" w:lastRowLastColumn="0"/>
+            <w:tcW w:w="960" w:type="dxa"/>
+            <w:tcMar/>
+            <w:vAlign w:val="center"/>
+          </w:tcPr>
+          <w:p w14:noSpellErr="1">
+            <w:pPr>
+              <w:pStyle w:val="Normal"/>
+              <w:jc w:val="center"/>
+            </w:pPr>
+            <w:r>
+              <w:rPr>
+                <w:rFonts w:ascii="Times New Roman" w:hAnsi="Times New Roman" w:eastAsia="Times New Roman" w:cs="Times New Roman"/>
+                <w:b w:val="0"/>
+                <w:bCs w:val="0"/>
+                <w:sz w:val="22"/>
+                <w:szCs w:val="22"/>
+              </w:rPr>
+              <w:t>Simples</w:t>
+            </w:r>
+          </w:p>
+        </w:tc>
+        <w:tc>
+          <w:tcPr>
+            <w:cnfStyle w:val="000000000000" w:firstRow="0" w:lastRow="0" w:firstColumn="0" w:lastColumn="0" w:oddVBand="0" w:evenVBand="0" w:oddHBand="0" w:evenHBand="0" w:firstRowFirstColumn="0" w:firstRowLastColumn="0" w:lastRowFirstColumn="0" w:lastRowLastColumn="0"/>
+            <w:tcW w:w="795" w:type="dxa"/>
+            <w:tcMar/>
+            <w:vAlign w:val="center"/>
+          </w:tcPr>
+          <w:p w14:noSpellErr="1">
+            <w:pPr>
+              <w:pStyle w:val="Normal"/>
+              <w:jc w:val="center"/>
+            </w:pPr>
+            <w:r>
+              <w:rPr>
+                <w:rFonts w:ascii="Times New Roman" w:hAnsi="Times New Roman" w:eastAsia="Times New Roman" w:cs="Times New Roman"/>
+                <w:b w:val="0"/>
+                <w:bCs w:val="0"/>
+                <w:sz w:val="22"/>
+                <w:szCs w:val="22"/>
+              </w:rPr>
+              <w:t>Médio</w:t>
+            </w:r>
+          </w:p>
+        </w:tc>
+        <w:tc>
+          <w:tcPr>
+            <w:cnfStyle w:val="000000000000" w:firstRow="0" w:lastRow="0" w:firstColumn="0" w:lastColumn="0" w:oddVBand="0" w:evenVBand="0" w:oddHBand="0" w:evenHBand="0" w:firstRowFirstColumn="0" w:firstRowLastColumn="0" w:lastRowFirstColumn="0" w:lastRowLastColumn="0"/>
+            <w:tcW w:w="1230" w:type="dxa"/>
+            <w:tcMar/>
+            <w:vAlign w:val="center"/>
+          </w:tcPr>
+          <w:p w14:noSpellErr="1">
+            <w:pPr>
+              <w:pStyle w:val="Normal"/>
+              <w:jc w:val="center"/>
+            </w:pPr>
+            <w:r>
+              <w:rPr>
+                <w:rFonts w:ascii="Times New Roman" w:hAnsi="Times New Roman" w:eastAsia="Times New Roman" w:cs="Times New Roman"/>
+                <w:b w:val="0"/>
+                <w:bCs w:val="0"/>
+                <w:sz w:val="22"/>
+                <w:szCs w:val="22"/>
+              </w:rPr>
+              <w:t>Complexo</w:t>
+            </w:r>
+          </w:p>
+        </w:tc>
+        <w:tc>
+          <w:tcPr>
+            <w:cnfStyle w:val="000000000000" w:firstRow="0" w:lastRow="0" w:firstColumn="0" w:lastColumn="0" w:oddVBand="0" w:evenVBand="0" w:oddHBand="0" w:evenHBand="0" w:firstRowFirstColumn="0" w:firstRowLastColumn="0" w:lastRowFirstColumn="0" w:lastRowLastColumn="0"/>
+            <w:tcW w:w="375" w:type="dxa"/>
+            <w:tcMar/>
+            <w:vAlign w:val="center"/>
+          </w:tcPr>
+          <w:p>
+            <w:pPr>
+              <w:pStyle w:val="Normal"/>
+              <w:jc w:val="center"/>
+            </w:pPr>
+          </w:p>
+        </w:tc>
+        <w:tc>
+          <w:tcPr>
+            <w:cnfStyle w:val="000000000000" w:firstRow="0" w:lastRow="0" w:firstColumn="0" w:lastColumn="0" w:oddVBand="0" w:evenVBand="0" w:oddHBand="0" w:evenHBand="0" w:firstRowFirstColumn="0" w:firstRowLastColumn="0" w:lastRowFirstColumn="0" w:lastRowLastColumn="0"/>
+            <w:tcW w:w="975" w:type="dxa"/>
+            <w:tcMar/>
+            <w:vAlign w:val="center"/>
+          </w:tcPr>
+          <w:p>
+            <w:pPr>
+              <w:pStyle w:val="Normal"/>
+              <w:jc w:val="center"/>
+            </w:pPr>
+          </w:p>
+        </w:tc>
+      </w:tr>
+      <w:tr>
+        <w:tc>
+          <w:tcPr>
+            <w:cnfStyle w:val="001000000000" w:firstRow="0" w:lastRow="0" w:firstColumn="1" w:lastColumn="0" w:oddVBand="0" w:evenVBand="0" w:oddHBand="0" w:evenHBand="0" w:firstRowFirstColumn="0" w:firstRowLastColumn="0" w:lastRowFirstColumn="0" w:lastRowLastColumn="0"/>
+            <w:tcW w:w="3060" w:type="dxa"/>
+            <w:tcMar/>
+            <w:vAlign w:val="center"/>
+          </w:tcPr>
+          <w:p w14:noSpellErr="1">
+            <w:pPr>
+              <w:pStyle w:val="Normal"/>
+              <w:jc w:val="center"/>
+            </w:pPr>
+            <w:r>
+              <w:rPr>
+                <w:rFonts w:ascii="Times New Roman" w:hAnsi="Times New Roman" w:eastAsia="Times New Roman" w:cs="Times New Roman"/>
+                <w:b w:val="0"/>
+                <w:bCs w:val="0"/>
+                <w:sz w:val="22"/>
+                <w:szCs w:val="22"/>
+              </w:rPr>
+              <w:t>Entrada externa</w:t>
+            </w:r>
+          </w:p>
+        </w:tc>
+        <w:tc>
+          <w:tcPr>
+            <w:cnfStyle w:val="000000000000" w:firstRow="0" w:lastRow="0" w:firstColumn="0" w:lastColumn="0" w:oddVBand="0" w:evenVBand="0" w:oddHBand="0" w:evenHBand="0" w:firstRowFirstColumn="0" w:firstRowLastColumn="0" w:lastRowFirstColumn="0" w:lastRowLastColumn="0"/>
+            <w:tcW w:w="1275" w:type="dxa"/>
+            <w:tcMar/>
+            <w:vAlign w:val="center"/>
+          </w:tcPr>
+          <w:p>
+            <w:pPr>
+              <w:pStyle w:val="Normal"/>
+              <w:jc w:val="center"/>
+            </w:pPr>
+            <w:r>
+              <w:rPr>
+                <w:rFonts w:ascii="Times New Roman" w:hAnsi="Times New Roman" w:eastAsia="Times New Roman" w:cs="Times New Roman"/>
+                <w:b w:val="0"/>
+                <w:bCs w:val="0"/>
+                <w:sz w:val="22"/>
+                <w:szCs w:val="22"/>
+              </w:rPr>
+              <w:t>4</w:t>
+            </w:r>
+          </w:p>
+        </w:tc>
+        <w:tc>
+          <w:tcPr>
+            <w:cnfStyle w:val="000000000000" w:firstRow="0" w:lastRow="0" w:firstColumn="0" w:lastColumn="0" w:oddVBand="0" w:evenVBand="0" w:oddHBand="0" w:evenHBand="0" w:firstRowFirstColumn="0" w:firstRowLastColumn="0" w:lastRowFirstColumn="0" w:lastRowLastColumn="0"/>
+            <w:tcW w:w="570" w:type="dxa"/>
+            <w:tcMar/>
+            <w:vAlign w:val="center"/>
+          </w:tcPr>
+          <w:p w14:noSpellErr="1">
+            <w:pPr>
+              <w:pStyle w:val="Normal"/>
+              <w:jc w:val="center"/>
+            </w:pPr>
+            <w:r>
+              <w:rPr>
+                <w:rFonts w:ascii="Times New Roman" w:hAnsi="Times New Roman" w:eastAsia="Times New Roman" w:cs="Times New Roman"/>
+                <w:b w:val="0"/>
+                <w:bCs w:val="0"/>
+                <w:sz w:val="22"/>
+                <w:szCs w:val="22"/>
+              </w:rPr>
+              <w:t>x</w:t>
+            </w:r>
+          </w:p>
+        </w:tc>
+        <w:tc>
+          <w:tcPr>
+            <w:cnfStyle w:val="000000000000" w:firstRow="0" w:lastRow="0" w:firstColumn="0" w:lastColumn="0" w:oddVBand="0" w:evenVBand="0" w:oddHBand="0" w:evenHBand="0" w:firstRowFirstColumn="0" w:firstRowLastColumn="0" w:lastRowFirstColumn="0" w:lastRowLastColumn="0"/>
+            <w:tcW w:w="960" w:type="dxa"/>
+            <w:tcMar/>
+            <w:vAlign w:val="center"/>
+          </w:tcPr>
+          <w:p>
+            <w:pPr>
+              <w:pStyle w:val="Normal"/>
+              <w:jc w:val="center"/>
+            </w:pPr>
+            <w:r>
+              <w:rPr>
+                <w:rFonts w:ascii="Times New Roman" w:hAnsi="Times New Roman" w:eastAsia="Times New Roman" w:cs="Times New Roman"/>
+                <w:b w:val="0"/>
+                <w:bCs w:val="0"/>
+                <w:sz w:val="22"/>
+                <w:szCs w:val="22"/>
+              </w:rPr>
+              <w:t>3</w:t>
+            </w:r>
+          </w:p>
+        </w:tc>
+        <w:tc>
+          <w:tcPr>
+            <w:cnfStyle w:val="000000000000" w:firstRow="0" w:lastRow="0" w:firstColumn="0" w:lastColumn="0" w:oddVBand="0" w:evenVBand="0" w:oddHBand="0" w:evenHBand="0" w:firstRowFirstColumn="0" w:firstRowLastColumn="0" w:lastRowFirstColumn="0" w:lastRowLastColumn="0"/>
+            <w:tcW w:w="795" w:type="dxa"/>
+            <w:tcMar/>
+            <w:vAlign w:val="center"/>
+          </w:tcPr>
+          <w:p>
+            <w:pPr>
+              <w:pStyle w:val="Normal"/>
+              <w:jc w:val="center"/>
+            </w:pPr>
+            <w:r>
+              <w:rPr>
+                <w:rFonts w:ascii="Times New Roman" w:hAnsi="Times New Roman" w:eastAsia="Times New Roman" w:cs="Times New Roman"/>
+                <w:b w:val="1"/>
+                <w:bCs w:val="1"/>
+                <w:color w:val="FF0000"/>
+                <w:sz w:val="22"/>
+                <w:szCs w:val="22"/>
+              </w:rPr>
+              <w:t>4</w:t>
+            </w:r>
+          </w:p>
+        </w:tc>
+        <w:tc>
+          <w:tcPr>
+            <w:cnfStyle w:val="000000000000" w:firstRow="0" w:lastRow="0" w:firstColumn="0" w:lastColumn="0" w:oddVBand="0" w:evenVBand="0" w:oddHBand="0" w:evenHBand="0" w:firstRowFirstColumn="0" w:firstRowLastColumn="0" w:lastRowFirstColumn="0" w:lastRowLastColumn="0"/>
+            <w:tcW w:w="1230" w:type="dxa"/>
+            <w:tcMar/>
+            <w:vAlign w:val="center"/>
+          </w:tcPr>
+          <w:p>
+            <w:pPr>
+              <w:pStyle w:val="Normal"/>
+              <w:jc w:val="center"/>
+            </w:pPr>
+            <w:r>
+              <w:rPr>
+                <w:rFonts w:ascii="Times New Roman" w:hAnsi="Times New Roman" w:eastAsia="Times New Roman" w:cs="Times New Roman"/>
+                <w:b w:val="0"/>
+                <w:bCs w:val="0"/>
+                <w:sz w:val="22"/>
+                <w:szCs w:val="22"/>
+              </w:rPr>
+              <w:t>6</w:t>
+            </w:r>
+          </w:p>
+        </w:tc>
+        <w:tc>
+          <w:tcPr>
+            <w:cnfStyle w:val="000000000000" w:firstRow="0" w:lastRow="0" w:firstColumn="0" w:lastColumn="0" w:oddVBand="0" w:evenVBand="0" w:oddHBand="0" w:evenHBand="0" w:firstRowFirstColumn="0" w:firstRowLastColumn="0" w:lastRowFirstColumn="0" w:lastRowLastColumn="0"/>
+            <w:tcW w:w="375" w:type="dxa"/>
+            <w:tcMar/>
+            <w:vAlign w:val="center"/>
+          </w:tcPr>
+          <w:p w14:noSpellErr="1">
+            <w:pPr>
+              <w:pStyle w:val="Normal"/>
+              <w:jc w:val="center"/>
+            </w:pPr>
+            <w:r>
+              <w:rPr>
+                <w:rFonts w:ascii="Times New Roman" w:hAnsi="Times New Roman" w:eastAsia="Times New Roman" w:cs="Times New Roman"/>
+                <w:b w:val="0"/>
+                <w:bCs w:val="0"/>
+                <w:sz w:val="22"/>
+                <w:szCs w:val="22"/>
+              </w:rPr>
+              <w:t>=</w:t>
+            </w:r>
+          </w:p>
+        </w:tc>
+        <w:tc>
+          <w:tcPr>
+            <w:cnfStyle w:val="000000000000" w:firstRow="0" w:lastRow="0" w:firstColumn="0" w:lastColumn="0" w:oddVBand="0" w:evenVBand="0" w:oddHBand="0" w:evenHBand="0" w:firstRowFirstColumn="0" w:firstRowLastColumn="0" w:lastRowFirstColumn="0" w:lastRowLastColumn="0"/>
+            <w:tcW w:w="975" w:type="dxa"/>
+            <w:tcMar/>
+            <w:vAlign w:val="center"/>
+          </w:tcPr>
+          <w:p>
+            <w:pPr>
+              <w:pStyle w:val="Normal"/>
+              <w:jc w:val="center"/>
+            </w:pPr>
+            <w:r>
+              <w:rPr>
+                <w:rFonts w:ascii="Times New Roman" w:hAnsi="Times New Roman" w:eastAsia="Times New Roman" w:cs="Times New Roman"/>
+                <w:b w:val="0"/>
+                <w:bCs w:val="0"/>
+                <w:sz w:val="22"/>
+                <w:szCs w:val="22"/>
+              </w:rPr>
+              <w:t>16</w:t>
+            </w:r>
+          </w:p>
+        </w:tc>
+      </w:tr>
+      <w:tr>
+        <w:tc>
+          <w:tcPr>
+            <w:cnfStyle w:val="001000000000" w:firstRow="0" w:lastRow="0" w:firstColumn="1" w:lastColumn="0" w:oddVBand="0" w:evenVBand="0" w:oddHBand="0" w:evenHBand="0" w:firstRowFirstColumn="0" w:firstRowLastColumn="0" w:lastRowFirstColumn="0" w:lastRowLastColumn="0"/>
+            <w:tcW w:w="3060" w:type="dxa"/>
+            <w:tcMar/>
+            <w:vAlign w:val="center"/>
+          </w:tcPr>
+          <w:p w14:noSpellErr="1">
+            <w:pPr>
+              <w:pStyle w:val="Normal"/>
+              <w:jc w:val="center"/>
+            </w:pPr>
+            <w:r>
+              <w:rPr>
+                <w:rFonts w:ascii="Times New Roman" w:hAnsi="Times New Roman" w:eastAsia="Times New Roman" w:cs="Times New Roman"/>
+                <w:b w:val="0"/>
+                <w:bCs w:val="0"/>
+                <w:sz w:val="22"/>
+                <w:szCs w:val="22"/>
+              </w:rPr>
+              <w:t>Saída externa</w:t>
+            </w:r>
+          </w:p>
+        </w:tc>
+        <w:tc>
+          <w:tcPr>
+            <w:cnfStyle w:val="000000000000" w:firstRow="0" w:lastRow="0" w:firstColumn="0" w:lastColumn="0" w:oddVBand="0" w:evenVBand="0" w:oddHBand="0" w:evenHBand="0" w:firstRowFirstColumn="0" w:firstRowLastColumn="0" w:lastRowFirstColumn="0" w:lastRowLastColumn="0"/>
+            <w:tcW w:w="1275" w:type="dxa"/>
+            <w:tcMar/>
+            <w:vAlign w:val="center"/>
+          </w:tcPr>
+          <w:p>
+            <w:pPr>
+              <w:pStyle w:val="Normal"/>
+              <w:jc w:val="center"/>
+            </w:pPr>
+            <w:r>
+              <w:rPr>
+                <w:rFonts w:ascii="Times New Roman" w:hAnsi="Times New Roman" w:eastAsia="Times New Roman" w:cs="Times New Roman"/>
+                <w:b w:val="0"/>
+                <w:bCs w:val="0"/>
+                <w:sz w:val="22"/>
+                <w:szCs w:val="22"/>
+              </w:rPr>
+              <w:t>3</w:t>
+            </w:r>
+          </w:p>
+        </w:tc>
+        <w:tc>
+          <w:tcPr>
+            <w:cnfStyle w:val="000000000000" w:firstRow="0" w:lastRow="0" w:firstColumn="0" w:lastColumn="0" w:oddVBand="0" w:evenVBand="0" w:oddHBand="0" w:evenHBand="0" w:firstRowFirstColumn="0" w:firstRowLastColumn="0" w:lastRowFirstColumn="0" w:lastRowLastColumn="0"/>
+            <w:tcW w:w="570" w:type="dxa"/>
+            <w:tcMar/>
+            <w:vAlign w:val="center"/>
+          </w:tcPr>
+          <w:p w14:noSpellErr="1">
+            <w:pPr>
+              <w:pStyle w:val="Normal"/>
+              <w:jc w:val="center"/>
+            </w:pPr>
+            <w:r>
+              <w:rPr>
+                <w:rFonts w:ascii="Times New Roman" w:hAnsi="Times New Roman" w:eastAsia="Times New Roman" w:cs="Times New Roman"/>
+                <w:b w:val="0"/>
+                <w:bCs w:val="0"/>
+                <w:sz w:val="22"/>
+                <w:szCs w:val="22"/>
+              </w:rPr>
+              <w:t>x</w:t>
+            </w:r>
+          </w:p>
+        </w:tc>
+        <w:tc>
+          <w:tcPr>
+            <w:cnfStyle w:val="000000000000" w:firstRow="0" w:lastRow="0" w:firstColumn="0" w:lastColumn="0" w:oddVBand="0" w:evenVBand="0" w:oddHBand="0" w:evenHBand="0" w:firstRowFirstColumn="0" w:firstRowLastColumn="0" w:lastRowFirstColumn="0" w:lastRowLastColumn="0"/>
+            <w:tcW w:w="960" w:type="dxa"/>
+            <w:tcMar/>
+            <w:vAlign w:val="center"/>
+          </w:tcPr>
+          <w:p>
+            <w:pPr>
+              <w:pStyle w:val="Normal"/>
+              <w:jc w:val="center"/>
+            </w:pPr>
+            <w:r>
+              <w:rPr>
+                <w:rFonts w:ascii="Times New Roman" w:hAnsi="Times New Roman" w:eastAsia="Times New Roman" w:cs="Times New Roman"/>
+                <w:b w:val="0"/>
+                <w:bCs w:val="0"/>
+                <w:sz w:val="22"/>
+                <w:szCs w:val="22"/>
+              </w:rPr>
+              <w:t>4</w:t>
+            </w:r>
+          </w:p>
+        </w:tc>
+        <w:tc>
+          <w:tcPr>
+            <w:cnfStyle w:val="000000000000" w:firstRow="0" w:lastRow="0" w:firstColumn="0" w:lastColumn="0" w:oddVBand="0" w:evenVBand="0" w:oddHBand="0" w:evenHBand="0" w:firstRowFirstColumn="0" w:firstRowLastColumn="0" w:lastRowFirstColumn="0" w:lastRowLastColumn="0"/>
+            <w:tcW w:w="795" w:type="dxa"/>
+            <w:tcMar/>
+            <w:vAlign w:val="center"/>
+          </w:tcPr>
+          <w:p>
+            <w:pPr>
+              <w:pStyle w:val="Normal"/>
+              <w:jc w:val="center"/>
+            </w:pPr>
+            <w:r>
+              <w:rPr>
+                <w:rFonts w:ascii="Times New Roman" w:hAnsi="Times New Roman" w:eastAsia="Times New Roman" w:cs="Times New Roman"/>
+                <w:b w:val="1"/>
+                <w:bCs w:val="1"/>
+                <w:color w:val="FF0000"/>
+                <w:sz w:val="22"/>
+                <w:szCs w:val="22"/>
+              </w:rPr>
+              <w:t>5</w:t>
+            </w:r>
+          </w:p>
+        </w:tc>
+        <w:tc>
+          <w:tcPr>
+            <w:cnfStyle w:val="000000000000" w:firstRow="0" w:lastRow="0" w:firstColumn="0" w:lastColumn="0" w:oddVBand="0" w:evenVBand="0" w:oddHBand="0" w:evenHBand="0" w:firstRowFirstColumn="0" w:firstRowLastColumn="0" w:lastRowFirstColumn="0" w:lastRowLastColumn="0"/>
+            <w:tcW w:w="1230" w:type="dxa"/>
+            <w:tcMar/>
+            <w:vAlign w:val="center"/>
+          </w:tcPr>
+          <w:p>
+            <w:pPr>
+              <w:pStyle w:val="Normal"/>
+              <w:jc w:val="center"/>
+            </w:pPr>
+            <w:r>
+              <w:rPr>
+                <w:rFonts w:ascii="Times New Roman" w:hAnsi="Times New Roman" w:eastAsia="Times New Roman" w:cs="Times New Roman"/>
+                <w:b w:val="0"/>
+                <w:bCs w:val="0"/>
+                <w:sz w:val="22"/>
+                <w:szCs w:val="22"/>
+              </w:rPr>
+              <w:t>7</w:t>
+            </w:r>
+          </w:p>
+        </w:tc>
+        <w:tc>
+          <w:tcPr>
+            <w:cnfStyle w:val="000000000000" w:firstRow="0" w:lastRow="0" w:firstColumn="0" w:lastColumn="0" w:oddVBand="0" w:evenVBand="0" w:oddHBand="0" w:evenHBand="0" w:firstRowFirstColumn="0" w:firstRowLastColumn="0" w:lastRowFirstColumn="0" w:lastRowLastColumn="0"/>
+            <w:tcW w:w="375" w:type="dxa"/>
+            <w:tcMar/>
+            <w:vAlign w:val="center"/>
+          </w:tcPr>
+          <w:p w14:noSpellErr="1">
+            <w:pPr>
+              <w:pStyle w:val="Normal"/>
+              <w:jc w:val="center"/>
+            </w:pPr>
+            <w:r>
+              <w:rPr>
+                <w:rFonts w:ascii="Times New Roman" w:hAnsi="Times New Roman" w:eastAsia="Times New Roman" w:cs="Times New Roman"/>
+                <w:b w:val="0"/>
+                <w:bCs w:val="0"/>
+                <w:sz w:val="22"/>
+                <w:szCs w:val="22"/>
+              </w:rPr>
+              <w:t>=</w:t>
+            </w:r>
+          </w:p>
+        </w:tc>
+        <w:tc>
+          <w:tcPr>
+            <w:cnfStyle w:val="000000000000" w:firstRow="0" w:lastRow="0" w:firstColumn="0" w:lastColumn="0" w:oddVBand="0" w:evenVBand="0" w:oddHBand="0" w:evenHBand="0" w:firstRowFirstColumn="0" w:firstRowLastColumn="0" w:lastRowFirstColumn="0" w:lastRowLastColumn="0"/>
+            <w:tcW w:w="975" w:type="dxa"/>
+            <w:tcMar/>
+            <w:vAlign w:val="center"/>
+          </w:tcPr>
+          <w:p>
+            <w:pPr>
+              <w:pStyle w:val="Normal"/>
+              <w:jc w:val="center"/>
+            </w:pPr>
+            <w:r>
+              <w:rPr>
+                <w:rFonts w:ascii="Times New Roman" w:hAnsi="Times New Roman" w:eastAsia="Times New Roman" w:cs="Times New Roman"/>
+                <w:b w:val="0"/>
+                <w:bCs w:val="0"/>
+                <w:sz w:val="22"/>
+                <w:szCs w:val="22"/>
+              </w:rPr>
+              <w:t>15</w:t>
+            </w:r>
+          </w:p>
+        </w:tc>
+      </w:tr>
+      <w:tr>
+        <w:tc>
+          <w:tcPr>
+            <w:cnfStyle w:val="001000000000" w:firstRow="0" w:lastRow="0" w:firstColumn="1" w:lastColumn="0" w:oddVBand="0" w:evenVBand="0" w:oddHBand="0" w:evenHBand="0" w:firstRowFirstColumn="0" w:firstRowLastColumn="0" w:lastRowFirstColumn="0" w:lastRowLastColumn="0"/>
+            <w:tcW w:w="3060" w:type="dxa"/>
+            <w:tcMar/>
+            <w:vAlign w:val="center"/>
+          </w:tcPr>
+          <w:p w14:noSpellErr="1">
+            <w:pPr>
+              <w:pStyle w:val="Normal"/>
+              <w:jc w:val="center"/>
+            </w:pPr>
+            <w:r>
+              <w:rPr>
+                <w:rFonts w:ascii="Times New Roman" w:hAnsi="Times New Roman" w:eastAsia="Times New Roman" w:cs="Times New Roman"/>
+                <w:b w:val="0"/>
+                <w:bCs w:val="0"/>
+                <w:sz w:val="22"/>
+                <w:szCs w:val="22"/>
+              </w:rPr>
+              <w:t>Consulta externa</w:t>
+            </w:r>
+          </w:p>
+        </w:tc>
+        <w:tc>
+          <w:tcPr>
+            <w:cnfStyle w:val="000000000000" w:firstRow="0" w:lastRow="0" w:firstColumn="0" w:lastColumn="0" w:oddVBand="0" w:evenVBand="0" w:oddHBand="0" w:evenHBand="0" w:firstRowFirstColumn="0" w:firstRowLastColumn="0" w:lastRowFirstColumn="0" w:lastRowLastColumn="0"/>
+            <w:tcW w:w="1275" w:type="dxa"/>
+            <w:tcMar/>
+            <w:vAlign w:val="center"/>
+          </w:tcPr>
+          <w:p>
+            <w:pPr>
+              <w:pStyle w:val="Normal"/>
+              <w:jc w:val="center"/>
+            </w:pPr>
+            <w:r>
+              <w:rPr>
+                <w:rFonts w:ascii="Times New Roman" w:hAnsi="Times New Roman" w:eastAsia="Times New Roman" w:cs="Times New Roman"/>
+                <w:b w:val="0"/>
+                <w:bCs w:val="0"/>
+                <w:sz w:val="22"/>
+                <w:szCs w:val="22"/>
+              </w:rPr>
+              <w:t>0</w:t>
+            </w:r>
+          </w:p>
+        </w:tc>
+        <w:tc>
+          <w:tcPr>
+            <w:cnfStyle w:val="000000000000" w:firstRow="0" w:lastRow="0" w:firstColumn="0" w:lastColumn="0" w:oddVBand="0" w:evenVBand="0" w:oddHBand="0" w:evenHBand="0" w:firstRowFirstColumn="0" w:firstRowLastColumn="0" w:lastRowFirstColumn="0" w:lastRowLastColumn="0"/>
+            <w:tcW w:w="570" w:type="dxa"/>
+            <w:tcMar/>
+            <w:vAlign w:val="center"/>
+          </w:tcPr>
+          <w:p w14:noSpellErr="1">
+            <w:pPr>
+              <w:pStyle w:val="Normal"/>
+              <w:jc w:val="center"/>
+            </w:pPr>
+            <w:r>
+              <w:rPr>
+                <w:rFonts w:ascii="Times New Roman" w:hAnsi="Times New Roman" w:eastAsia="Times New Roman" w:cs="Times New Roman"/>
+                <w:b w:val="0"/>
+                <w:bCs w:val="0"/>
+                <w:sz w:val="22"/>
+                <w:szCs w:val="22"/>
+              </w:rPr>
+              <w:t>x</w:t>
+            </w:r>
+          </w:p>
+        </w:tc>
+        <w:tc>
+          <w:tcPr>
+            <w:cnfStyle w:val="000000000000" w:firstRow="0" w:lastRow="0" w:firstColumn="0" w:lastColumn="0" w:oddVBand="0" w:evenVBand="0" w:oddHBand="0" w:evenHBand="0" w:firstRowFirstColumn="0" w:firstRowLastColumn="0" w:lastRowFirstColumn="0" w:lastRowLastColumn="0"/>
+            <w:tcW w:w="960" w:type="dxa"/>
+            <w:tcMar/>
+            <w:vAlign w:val="center"/>
+          </w:tcPr>
+          <w:p>
+            <w:pPr>
+              <w:pStyle w:val="Normal"/>
+              <w:jc w:val="center"/>
+            </w:pPr>
+            <w:r>
+              <w:rPr>
+                <w:rFonts w:ascii="Times New Roman" w:hAnsi="Times New Roman" w:eastAsia="Times New Roman" w:cs="Times New Roman"/>
+                <w:b w:val="0"/>
+                <w:bCs w:val="0"/>
+                <w:sz w:val="22"/>
+                <w:szCs w:val="22"/>
+              </w:rPr>
+              <w:t>3</w:t>
+            </w:r>
+          </w:p>
+        </w:tc>
+        <w:tc>
+          <w:tcPr>
+            <w:cnfStyle w:val="000000000000" w:firstRow="0" w:lastRow="0" w:firstColumn="0" w:lastColumn="0" w:oddVBand="0" w:evenVBand="0" w:oddHBand="0" w:evenHBand="0" w:firstRowFirstColumn="0" w:firstRowLastColumn="0" w:lastRowFirstColumn="0" w:lastRowLastColumn="0"/>
+            <w:tcW w:w="795" w:type="dxa"/>
+            <w:tcMar/>
+            <w:vAlign w:val="center"/>
+          </w:tcPr>
+          <w:p>
+            <w:pPr>
+              <w:pStyle w:val="Normal"/>
+              <w:jc w:val="center"/>
+            </w:pPr>
+            <w:r>
+              <w:rPr>
+                <w:rFonts w:ascii="Times New Roman" w:hAnsi="Times New Roman" w:eastAsia="Times New Roman" w:cs="Times New Roman"/>
+                <w:b w:val="0"/>
+                <w:bCs w:val="0"/>
+                <w:sz w:val="22"/>
+                <w:szCs w:val="22"/>
+              </w:rPr>
+              <w:t>4</w:t>
+            </w:r>
+          </w:p>
+        </w:tc>
+        <w:tc>
+          <w:tcPr>
+            <w:cnfStyle w:val="000000000000" w:firstRow="0" w:lastRow="0" w:firstColumn="0" w:lastColumn="0" w:oddVBand="0" w:evenVBand="0" w:oddHBand="0" w:evenHBand="0" w:firstRowFirstColumn="0" w:firstRowLastColumn="0" w:lastRowFirstColumn="0" w:lastRowLastColumn="0"/>
+            <w:tcW w:w="1230" w:type="dxa"/>
+            <w:tcMar/>
+            <w:vAlign w:val="center"/>
+          </w:tcPr>
+          <w:p>
+            <w:pPr>
+              <w:pStyle w:val="Normal"/>
+              <w:jc w:val="center"/>
+            </w:pPr>
+            <w:r>
+              <w:rPr>
+                <w:rFonts w:ascii="Times New Roman" w:hAnsi="Times New Roman" w:eastAsia="Times New Roman" w:cs="Times New Roman"/>
+                <w:b w:val="0"/>
+                <w:bCs w:val="0"/>
+                <w:sz w:val="22"/>
+                <w:szCs w:val="22"/>
+              </w:rPr>
+              <w:t>6</w:t>
+            </w:r>
+          </w:p>
+        </w:tc>
+        <w:tc>
+          <w:tcPr>
+            <w:cnfStyle w:val="000000000000" w:firstRow="0" w:lastRow="0" w:firstColumn="0" w:lastColumn="0" w:oddVBand="0" w:evenVBand="0" w:oddHBand="0" w:evenHBand="0" w:firstRowFirstColumn="0" w:firstRowLastColumn="0" w:lastRowFirstColumn="0" w:lastRowLastColumn="0"/>
+            <w:tcW w:w="375" w:type="dxa"/>
+            <w:tcMar/>
+            <w:vAlign w:val="center"/>
+          </w:tcPr>
+          <w:p w14:noSpellErr="1">
+            <w:pPr>
+              <w:pStyle w:val="Normal"/>
+              <w:jc w:val="center"/>
+            </w:pPr>
+            <w:r>
+              <w:rPr>
+                <w:rFonts w:ascii="Times New Roman" w:hAnsi="Times New Roman" w:eastAsia="Times New Roman" w:cs="Times New Roman"/>
+                <w:b w:val="0"/>
+                <w:bCs w:val="0"/>
+                <w:sz w:val="22"/>
+                <w:szCs w:val="22"/>
+              </w:rPr>
+              <w:t>=</w:t>
+            </w:r>
+          </w:p>
+        </w:tc>
+        <w:tc>
+          <w:tcPr>
+            <w:cnfStyle w:val="000000000000" w:firstRow="0" w:lastRow="0" w:firstColumn="0" w:lastColumn="0" w:oddVBand="0" w:evenVBand="0" w:oddHBand="0" w:evenHBand="0" w:firstRowFirstColumn="0" w:firstRowLastColumn="0" w:lastRowFirstColumn="0" w:lastRowLastColumn="0"/>
+            <w:tcW w:w="975" w:type="dxa"/>
+            <w:tcMar/>
+            <w:vAlign w:val="center"/>
+          </w:tcPr>
+          <w:p>
+            <w:pPr>
+              <w:pStyle w:val="Normal"/>
+              <w:jc w:val="center"/>
+            </w:pPr>
+            <w:r>
+              <w:rPr>
+                <w:rFonts w:ascii="Times New Roman" w:hAnsi="Times New Roman" w:eastAsia="Times New Roman" w:cs="Times New Roman"/>
+                <w:b w:val="0"/>
+                <w:bCs w:val="0"/>
+                <w:sz w:val="22"/>
+                <w:szCs w:val="22"/>
+              </w:rPr>
+              <w:t>0</w:t>
+            </w:r>
+          </w:p>
+        </w:tc>
+      </w:tr>
+      <w:tr>
+        <w:tc>
+          <w:tcPr>
+            <w:cnfStyle w:val="001000000000" w:firstRow="0" w:lastRow="0" w:firstColumn="1" w:lastColumn="0" w:oddVBand="0" w:evenVBand="0" w:oddHBand="0" w:evenHBand="0" w:firstRowFirstColumn="0" w:firstRowLastColumn="0" w:lastRowFirstColumn="0" w:lastRowLastColumn="0"/>
+            <w:tcW w:w="3060" w:type="dxa"/>
+            <w:tcMar/>
+            <w:vAlign w:val="center"/>
+          </w:tcPr>
+          <w:p>
+            <w:pPr>
+              <w:pStyle w:val="Normal"/>
+              <w:jc w:val="center"/>
+            </w:pPr>
+            <w:r>
+              <w:rPr>
+                <w:rFonts w:ascii="Times New Roman" w:hAnsi="Times New Roman" w:eastAsia="Times New Roman" w:cs="Times New Roman"/>
+                <w:b w:val="0"/>
+                <w:bCs w:val="0"/>
+                <w:sz w:val="22"/>
+                <w:szCs w:val="22"/>
+              </w:rPr>
+              <w:t xml:space="preserve">Arquivo </w:t>
+            </w:r>
+            <w:proofErr w:type="spellStart"/>
+            <w:r>
+              <w:rPr>
+                <w:rFonts w:ascii="Times New Roman" w:hAnsi="Times New Roman" w:eastAsia="Times New Roman" w:cs="Times New Roman"/>
+                <w:b w:val="0"/>
+                <w:bCs w:val="0"/>
+                <w:sz w:val="22"/>
+                <w:szCs w:val="22"/>
+              </w:rPr>
+              <w:t>lógico</w:t>
+            </w:r>
+            <w:proofErr w:type="spellEnd"/>
+            <w:r>
+              <w:rPr>
+                <w:rFonts w:ascii="Times New Roman" w:hAnsi="Times New Roman" w:eastAsia="Times New Roman" w:cs="Times New Roman"/>
+                <w:b w:val="0"/>
+                <w:bCs w:val="0"/>
+                <w:sz w:val="22"/>
+                <w:szCs w:val="22"/>
+              </w:rPr>
+              <w:t xml:space="preserve"> interno</w:t>
+            </w:r>
+          </w:p>
+        </w:tc>
+        <w:tc>
+          <w:tcPr>
+            <w:cnfStyle w:val="000000000000" w:firstRow="0" w:lastRow="0" w:firstColumn="0" w:lastColumn="0" w:oddVBand="0" w:evenVBand="0" w:oddHBand="0" w:evenHBand="0" w:firstRowFirstColumn="0" w:firstRowLastColumn="0" w:lastRowFirstColumn="0" w:lastRowLastColumn="0"/>
+            <w:tcW w:w="1275" w:type="dxa"/>
+            <w:tcMar/>
+            <w:vAlign w:val="center"/>
+          </w:tcPr>
+          <w:p>
+            <w:pPr>
+              <w:pStyle w:val="Normal"/>
+              <w:jc w:val="center"/>
+            </w:pPr>
+            <w:r>
+              <w:rPr>
+                <w:rFonts w:ascii="Times New Roman" w:hAnsi="Times New Roman" w:eastAsia="Times New Roman" w:cs="Times New Roman"/>
+                <w:b w:val="0"/>
+                <w:bCs w:val="0"/>
+                <w:sz w:val="22"/>
+                <w:szCs w:val="22"/>
+              </w:rPr>
+              <w:t>0</w:t>
+            </w:r>
+          </w:p>
+        </w:tc>
+        <w:tc>
+          <w:tcPr>
+            <w:cnfStyle w:val="000000000000" w:firstRow="0" w:lastRow="0" w:firstColumn="0" w:lastColumn="0" w:oddVBand="0" w:evenVBand="0" w:oddHBand="0" w:evenHBand="0" w:firstRowFirstColumn="0" w:firstRowLastColumn="0" w:lastRowFirstColumn="0" w:lastRowLastColumn="0"/>
+            <w:tcW w:w="570" w:type="dxa"/>
+            <w:tcMar/>
+            <w:vAlign w:val="center"/>
+          </w:tcPr>
+          <w:p w14:noSpellErr="1">
+            <w:pPr>
+              <w:pStyle w:val="Normal"/>
+              <w:jc w:val="center"/>
+            </w:pPr>
+            <w:r>
+              <w:rPr>
+                <w:rFonts w:ascii="Times New Roman" w:hAnsi="Times New Roman" w:eastAsia="Times New Roman" w:cs="Times New Roman"/>
+                <w:b w:val="0"/>
+                <w:bCs w:val="0"/>
+                <w:sz w:val="22"/>
+                <w:szCs w:val="22"/>
+              </w:rPr>
+              <w:t>x</w:t>
+            </w:r>
+          </w:p>
+        </w:tc>
+        <w:tc>
+          <w:tcPr>
+            <w:cnfStyle w:val="000000000000" w:firstRow="0" w:lastRow="0" w:firstColumn="0" w:lastColumn="0" w:oddVBand="0" w:evenVBand="0" w:oddHBand="0" w:evenHBand="0" w:firstRowFirstColumn="0" w:firstRowLastColumn="0" w:lastRowFirstColumn="0" w:lastRowLastColumn="0"/>
+            <w:tcW w:w="960" w:type="dxa"/>
+            <w:tcMar/>
+            <w:vAlign w:val="center"/>
+          </w:tcPr>
+          <w:p>
+            <w:pPr>
+              <w:pStyle w:val="Normal"/>
+              <w:jc w:val="center"/>
+            </w:pPr>
+            <w:r>
+              <w:rPr>
+                <w:rFonts w:ascii="Times New Roman" w:hAnsi="Times New Roman" w:eastAsia="Times New Roman" w:cs="Times New Roman"/>
+                <w:b w:val="0"/>
+                <w:bCs w:val="0"/>
+                <w:sz w:val="22"/>
+                <w:szCs w:val="22"/>
+              </w:rPr>
+              <w:t>7</w:t>
+            </w:r>
+          </w:p>
+        </w:tc>
+        <w:tc>
+          <w:tcPr>
+            <w:cnfStyle w:val="000000000000" w:firstRow="0" w:lastRow="0" w:firstColumn="0" w:lastColumn="0" w:oddVBand="0" w:evenVBand="0" w:oddHBand="0" w:evenHBand="0" w:firstRowFirstColumn="0" w:firstRowLastColumn="0" w:lastRowFirstColumn="0" w:lastRowLastColumn="0"/>
+            <w:tcW w:w="795" w:type="dxa"/>
+            <w:tcMar/>
+            <w:vAlign w:val="center"/>
+          </w:tcPr>
+          <w:p>
+            <w:pPr>
+              <w:pStyle w:val="Normal"/>
+              <w:jc w:val="center"/>
+            </w:pPr>
+            <w:r>
+              <w:rPr>
+                <w:rFonts w:ascii="Times New Roman" w:hAnsi="Times New Roman" w:eastAsia="Times New Roman" w:cs="Times New Roman"/>
+                <w:b w:val="0"/>
+                <w:bCs w:val="0"/>
+                <w:sz w:val="22"/>
+                <w:szCs w:val="22"/>
+              </w:rPr>
+              <w:t>10</w:t>
+            </w:r>
+          </w:p>
+        </w:tc>
+        <w:tc>
+          <w:tcPr>
+            <w:cnfStyle w:val="000000000000" w:firstRow="0" w:lastRow="0" w:firstColumn="0" w:lastColumn="0" w:oddVBand="0" w:evenVBand="0" w:oddHBand="0" w:evenHBand="0" w:firstRowFirstColumn="0" w:firstRowLastColumn="0" w:lastRowFirstColumn="0" w:lastRowLastColumn="0"/>
+            <w:tcW w:w="1230" w:type="dxa"/>
+            <w:tcMar/>
+            <w:vAlign w:val="center"/>
+          </w:tcPr>
+          <w:p>
+            <w:pPr>
+              <w:pStyle w:val="Normal"/>
+              <w:jc w:val="center"/>
+            </w:pPr>
+            <w:r>
+              <w:rPr>
+                <w:rFonts w:ascii="Times New Roman" w:hAnsi="Times New Roman" w:eastAsia="Times New Roman" w:cs="Times New Roman"/>
+                <w:b w:val="0"/>
+                <w:bCs w:val="0"/>
+                <w:sz w:val="22"/>
+                <w:szCs w:val="22"/>
+              </w:rPr>
+              <w:t>15</w:t>
+            </w:r>
+          </w:p>
+        </w:tc>
+        <w:tc>
+          <w:tcPr>
+            <w:cnfStyle w:val="000000000000" w:firstRow="0" w:lastRow="0" w:firstColumn="0" w:lastColumn="0" w:oddVBand="0" w:evenVBand="0" w:oddHBand="0" w:evenHBand="0" w:firstRowFirstColumn="0" w:firstRowLastColumn="0" w:lastRowFirstColumn="0" w:lastRowLastColumn="0"/>
+            <w:tcW w:w="375" w:type="dxa"/>
+            <w:tcMar/>
+            <w:vAlign w:val="center"/>
+          </w:tcPr>
+          <w:p w14:noSpellErr="1">
+            <w:pPr>
+              <w:pStyle w:val="Normal"/>
+              <w:jc w:val="center"/>
+            </w:pPr>
+            <w:r>
+              <w:rPr>
+                <w:rFonts w:ascii="Times New Roman" w:hAnsi="Times New Roman" w:eastAsia="Times New Roman" w:cs="Times New Roman"/>
+                <w:b w:val="0"/>
+                <w:bCs w:val="0"/>
+                <w:sz w:val="22"/>
+                <w:szCs w:val="22"/>
+              </w:rPr>
+              <w:t>=</w:t>
+            </w:r>
+          </w:p>
+        </w:tc>
+        <w:tc>
+          <w:tcPr>
+            <w:cnfStyle w:val="000000000000" w:firstRow="0" w:lastRow="0" w:firstColumn="0" w:lastColumn="0" w:oddVBand="0" w:evenVBand="0" w:oddHBand="0" w:evenHBand="0" w:firstRowFirstColumn="0" w:firstRowLastColumn="0" w:lastRowFirstColumn="0" w:lastRowLastColumn="0"/>
+            <w:tcW w:w="975" w:type="dxa"/>
+            <w:tcMar/>
+            <w:vAlign w:val="center"/>
+          </w:tcPr>
+          <w:p>
+            <w:pPr>
+              <w:pStyle w:val="Normal"/>
+              <w:jc w:val="center"/>
+            </w:pPr>
+            <w:r>
+              <w:rPr>
+                <w:rFonts w:ascii="Times New Roman" w:hAnsi="Times New Roman" w:eastAsia="Times New Roman" w:cs="Times New Roman"/>
+                <w:b w:val="0"/>
+                <w:bCs w:val="0"/>
+                <w:sz w:val="22"/>
+                <w:szCs w:val="22"/>
+              </w:rPr>
+              <w:t>0</w:t>
+            </w:r>
+          </w:p>
+        </w:tc>
+      </w:tr>
+      <w:tr>
+        <w:tc>
+          <w:tcPr>
+            <w:cnfStyle w:val="001000000000" w:firstRow="0" w:lastRow="0" w:firstColumn="1" w:lastColumn="0" w:oddVBand="0" w:evenVBand="0" w:oddHBand="0" w:evenHBand="0" w:firstRowFirstColumn="0" w:firstRowLastColumn="0" w:lastRowFirstColumn="0" w:lastRowLastColumn="0"/>
+            <w:tcW w:w="3060" w:type="dxa"/>
+            <w:tcMar/>
+            <w:vAlign w:val="center"/>
+          </w:tcPr>
+          <w:p>
+            <w:pPr>
+              <w:pStyle w:val="Normal"/>
+              <w:jc w:val="center"/>
+            </w:pPr>
+            <w:r>
+              <w:rPr>
+                <w:rFonts w:ascii="Times New Roman" w:hAnsi="Times New Roman" w:eastAsia="Times New Roman" w:cs="Times New Roman"/>
+                <w:b w:val="0"/>
+                <w:bCs w:val="0"/>
+                <w:sz w:val="22"/>
+                <w:szCs w:val="22"/>
+              </w:rPr>
+              <w:t xml:space="preserve">Arquivo de interface </w:t>
+            </w:r>
+            <w:proofErr w:type="spellStart"/>
+            <w:r>
+              <w:rPr>
+                <w:rFonts w:ascii="Times New Roman" w:hAnsi="Times New Roman" w:eastAsia="Times New Roman" w:cs="Times New Roman"/>
+                <w:b w:val="0"/>
+                <w:bCs w:val="0"/>
+                <w:sz w:val="22"/>
+                <w:szCs w:val="22"/>
+              </w:rPr>
+              <w:t>externa</w:t>
+            </w:r>
+            <w:proofErr w:type="spellEnd"/>
+          </w:p>
+        </w:tc>
+        <w:tc>
+          <w:tcPr>
+            <w:cnfStyle w:val="000000000000" w:firstRow="0" w:lastRow="0" w:firstColumn="0" w:lastColumn="0" w:oddVBand="0" w:evenVBand="0" w:oddHBand="0" w:evenHBand="0" w:firstRowFirstColumn="0" w:firstRowLastColumn="0" w:lastRowFirstColumn="0" w:lastRowLastColumn="0"/>
+            <w:tcW w:w="1275" w:type="dxa"/>
+            <w:tcMar/>
+            <w:vAlign w:val="center"/>
+          </w:tcPr>
+          <w:p>
+            <w:pPr>
+              <w:pStyle w:val="Normal"/>
+              <w:jc w:val="center"/>
+            </w:pPr>
+            <w:r>
+              <w:rPr>
+                <w:rFonts w:ascii="Times New Roman" w:hAnsi="Times New Roman" w:eastAsia="Times New Roman" w:cs="Times New Roman"/>
+                <w:b w:val="0"/>
+                <w:bCs w:val="0"/>
+                <w:sz w:val="22"/>
+                <w:szCs w:val="22"/>
+              </w:rPr>
+              <w:t>0</w:t>
+            </w:r>
+          </w:p>
+        </w:tc>
+        <w:tc>
+          <w:tcPr>
+            <w:cnfStyle w:val="000000000000" w:firstRow="0" w:lastRow="0" w:firstColumn="0" w:lastColumn="0" w:oddVBand="0" w:evenVBand="0" w:oddHBand="0" w:evenHBand="0" w:firstRowFirstColumn="0" w:firstRowLastColumn="0" w:lastRowFirstColumn="0" w:lastRowLastColumn="0"/>
+            <w:tcW w:w="570" w:type="dxa"/>
+            <w:tcMar/>
+            <w:vAlign w:val="center"/>
+          </w:tcPr>
+          <w:p w14:noSpellErr="1">
+            <w:pPr>
+              <w:pStyle w:val="Normal"/>
+              <w:jc w:val="center"/>
+            </w:pPr>
+            <w:r>
+              <w:rPr>
+                <w:rFonts w:ascii="Times New Roman" w:hAnsi="Times New Roman" w:eastAsia="Times New Roman" w:cs="Times New Roman"/>
+                <w:b w:val="0"/>
+                <w:bCs w:val="0"/>
+                <w:sz w:val="22"/>
+                <w:szCs w:val="22"/>
+              </w:rPr>
+              <w:t>x</w:t>
+            </w:r>
+          </w:p>
+        </w:tc>
+        <w:tc>
+          <w:tcPr>
+            <w:cnfStyle w:val="000000000000" w:firstRow="0" w:lastRow="0" w:firstColumn="0" w:lastColumn="0" w:oddVBand="0" w:evenVBand="0" w:oddHBand="0" w:evenHBand="0" w:firstRowFirstColumn="0" w:firstRowLastColumn="0" w:lastRowFirstColumn="0" w:lastRowLastColumn="0"/>
+            <w:tcW w:w="960" w:type="dxa"/>
+            <w:tcMar/>
+            <w:vAlign w:val="center"/>
+          </w:tcPr>
+          <w:p>
+            <w:pPr>
+              <w:pStyle w:val="Normal"/>
+              <w:jc w:val="center"/>
+            </w:pPr>
+            <w:r>
+              <w:rPr>
+                <w:rFonts w:ascii="Times New Roman" w:hAnsi="Times New Roman" w:eastAsia="Times New Roman" w:cs="Times New Roman"/>
+                <w:b w:val="0"/>
+                <w:bCs w:val="0"/>
+                <w:sz w:val="22"/>
+                <w:szCs w:val="22"/>
+              </w:rPr>
+              <w:t>5</w:t>
+            </w:r>
+          </w:p>
+        </w:tc>
+        <w:tc>
+          <w:tcPr>
+            <w:cnfStyle w:val="000000000000" w:firstRow="0" w:lastRow="0" w:firstColumn="0" w:lastColumn="0" w:oddVBand="0" w:evenVBand="0" w:oddHBand="0" w:evenHBand="0" w:firstRowFirstColumn="0" w:firstRowLastColumn="0" w:lastRowFirstColumn="0" w:lastRowLastColumn="0"/>
+            <w:tcW w:w="795" w:type="dxa"/>
+            <w:tcMar/>
+            <w:vAlign w:val="center"/>
+          </w:tcPr>
+          <w:p>
+            <w:pPr>
+              <w:pStyle w:val="Normal"/>
+              <w:jc w:val="center"/>
+            </w:pPr>
+            <w:r>
+              <w:rPr>
+                <w:rFonts w:ascii="Times New Roman" w:hAnsi="Times New Roman" w:eastAsia="Times New Roman" w:cs="Times New Roman"/>
+                <w:b w:val="0"/>
+                <w:bCs w:val="0"/>
+                <w:sz w:val="22"/>
+                <w:szCs w:val="22"/>
+              </w:rPr>
+              <w:t>7</w:t>
+            </w:r>
+          </w:p>
+        </w:tc>
+        <w:tc>
+          <w:tcPr>
+            <w:cnfStyle w:val="000000000000" w:firstRow="0" w:lastRow="0" w:firstColumn="0" w:lastColumn="0" w:oddVBand="0" w:evenVBand="0" w:oddHBand="0" w:evenHBand="0" w:firstRowFirstColumn="0" w:firstRowLastColumn="0" w:lastRowFirstColumn="0" w:lastRowLastColumn="0"/>
+            <w:tcW w:w="1230" w:type="dxa"/>
+            <w:tcMar/>
+            <w:vAlign w:val="center"/>
+          </w:tcPr>
+          <w:p>
+            <w:pPr>
+              <w:pStyle w:val="Normal"/>
+              <w:jc w:val="center"/>
+            </w:pPr>
+            <w:r>
+              <w:rPr>
+                <w:rFonts w:ascii="Times New Roman" w:hAnsi="Times New Roman" w:eastAsia="Times New Roman" w:cs="Times New Roman"/>
+                <w:b w:val="0"/>
+                <w:bCs w:val="0"/>
+                <w:sz w:val="22"/>
+                <w:szCs w:val="22"/>
+              </w:rPr>
+              <w:t>10</w:t>
+            </w:r>
+          </w:p>
+        </w:tc>
+        <w:tc>
+          <w:tcPr>
+            <w:cnfStyle w:val="000000000000" w:firstRow="0" w:lastRow="0" w:firstColumn="0" w:lastColumn="0" w:oddVBand="0" w:evenVBand="0" w:oddHBand="0" w:evenHBand="0" w:firstRowFirstColumn="0" w:firstRowLastColumn="0" w:lastRowFirstColumn="0" w:lastRowLastColumn="0"/>
+            <w:tcW w:w="375" w:type="dxa"/>
+            <w:tcMar/>
+            <w:vAlign w:val="center"/>
+          </w:tcPr>
+          <w:p w14:noSpellErr="1">
+            <w:pPr>
+              <w:pStyle w:val="Normal"/>
+              <w:jc w:val="center"/>
+            </w:pPr>
+            <w:r>
+              <w:rPr>
+                <w:rFonts w:ascii="Times New Roman" w:hAnsi="Times New Roman" w:eastAsia="Times New Roman" w:cs="Times New Roman"/>
+                <w:b w:val="0"/>
+                <w:bCs w:val="0"/>
+                <w:sz w:val="22"/>
+                <w:szCs w:val="22"/>
+              </w:rPr>
+              <w:t>=</w:t>
+            </w:r>
+          </w:p>
+        </w:tc>
+        <w:tc>
+          <w:tcPr>
+            <w:cnfStyle w:val="000000000000" w:firstRow="0" w:lastRow="0" w:firstColumn="0" w:lastColumn="0" w:oddVBand="0" w:evenVBand="0" w:oddHBand="0" w:evenHBand="0" w:firstRowFirstColumn="0" w:firstRowLastColumn="0" w:lastRowFirstColumn="0" w:lastRowLastColumn="0"/>
+            <w:tcW w:w="975" w:type="dxa"/>
+            <w:tcMar/>
+            <w:vAlign w:val="center"/>
+          </w:tcPr>
+          <w:p>
+            <w:pPr>
+              <w:pStyle w:val="Normal"/>
+              <w:jc w:val="center"/>
+            </w:pPr>
+            <w:r>
+              <w:rPr>
+                <w:rFonts w:ascii="Times New Roman" w:hAnsi="Times New Roman" w:eastAsia="Times New Roman" w:cs="Times New Roman"/>
+                <w:b w:val="0"/>
+                <w:bCs w:val="0"/>
+                <w:sz w:val="22"/>
+                <w:szCs w:val="22"/>
+              </w:rPr>
+              <w:t>0</w:t>
+            </w:r>
+          </w:p>
+        </w:tc>
+      </w:tr>
+    </w:tbl>
+    <w:p w14:noSpellErr="1">
+      <w:pPr>
+        <w:pStyle w:val="Normal"/>
+        <w:ind w:firstLine="720"/>
+        <w:jc w:val="left"/>
+      </w:pPr>
+      <w:r>
+        <w:rPr>
+          <w:rFonts w:ascii="Times New Roman" w:hAnsi="Times New Roman" w:eastAsia="Times New Roman" w:cs="Times New Roman"/>
+          <w:b w:val="0"/>
+          <w:bCs w:val="0"/>
+          <w:sz w:val="22"/>
+          <w:szCs w:val="22"/>
+        </w:rPr>
+        <w:t xml:space="preserve">Contagem total </w:t>
+      </w:r>
+      <w:r>
+        <w:rPr>
+          <w:rFonts w:ascii="Times New Roman" w:hAnsi="Times New Roman" w:eastAsia="Times New Roman" w:cs="Times New Roman"/>
+          <w:b w:val="0"/>
+          <w:bCs w:val="0"/>
+          <w:sz w:val="22"/>
+          <w:szCs w:val="22"/>
+        </w:rPr>
+        <w:t>= 21</w:t>
+      </w:r>
+    </w:p>
+    <w:p w14:noSpellErr="1">
+      <w:pPr>
+        <w:pStyle w:val="Normal"/>
+        <w:ind w:firstLine="0"/>
+        <w:jc w:val="left"/>
+      </w:pPr>
+      <w:r>
+        <w:rPr>
+          <w:rFonts w:ascii="Times New Roman" w:hAnsi="Times New Roman" w:eastAsia="Times New Roman" w:cs="Times New Roman"/>
+          <w:b w:val="0"/>
+          <w:bCs w:val="0"/>
+          <w:sz w:val="22"/>
+          <w:szCs w:val="22"/>
+        </w:rPr>
+        <w:t>Fatores de ajuste</w:t>
+      </w:r>
+    </w:p>
+    <w:p w14:noSpellErr="1">
+      <w:pPr>
+        <w:pStyle w:val="ListParagraph"/>
+        <w:numPr>
+          <w:ilvl w:val="0"/>
+          <w:numId w:val="13"/>
+        </w:numPr>
+        <w:jc w:val="left"/>
+        <w:rPr>
+          <w:rFonts w:ascii="Times New Roman" w:hAnsi="Times New Roman" w:eastAsia="Times New Roman" w:cs="Times New Roman" w:asciiTheme="minorAscii" w:hAnsiTheme="minorAscii" w:eastAsiaTheme="minorAscii" w:cstheme="minorAscii"/>
+          <w:sz w:val="22"/>
+          <w:szCs w:val="22"/>
+        </w:rPr>
+      </w:pPr>
+      <w:r>
+        <w:rPr>
+          <w:rFonts w:ascii="Times New Roman" w:hAnsi="Times New Roman" w:eastAsia="Times New Roman" w:cs="Times New Roman"/>
+          <w:sz w:val="22"/>
+          <w:szCs w:val="22"/>
+        </w:rPr>
+        <w:t xml:space="preserve"> O sistema requer salvamento e recuperação confiáveis? 0</w:t>
+      </w:r>
+    </w:p>
+    <w:p w14:noSpellErr="1">
+      <w:pPr>
+        <w:pStyle w:val="ListParagraph"/>
+        <w:numPr>
+          <w:ilvl w:val="0"/>
+          <w:numId w:val="13"/>
+        </w:numPr>
+        <w:jc w:val="left"/>
+        <w:rPr>
+          <w:rFonts w:ascii="Times New Roman" w:hAnsi="Times New Roman" w:eastAsia="Times New Roman" w:cs="Times New Roman" w:asciiTheme="minorAscii" w:hAnsiTheme="minorAscii" w:eastAsiaTheme="minorAscii" w:cstheme="minorAscii"/>
+          <w:sz w:val="22"/>
+          <w:szCs w:val="22"/>
+        </w:rPr>
+      </w:pPr>
+      <w:r>
+        <w:rPr>
+          <w:rFonts w:ascii="Times New Roman" w:hAnsi="Times New Roman" w:eastAsia="Times New Roman" w:cs="Times New Roman"/>
+          <w:sz w:val="22"/>
+          <w:szCs w:val="22"/>
+        </w:rPr>
+        <w:t>São necessárias comunicações de dados especializadas? 1</w:t>
+      </w:r>
+    </w:p>
+    <w:p w14:noSpellErr="1">
+      <w:pPr>
+        <w:pStyle w:val="ListParagraph"/>
+        <w:numPr>
+          <w:ilvl w:val="0"/>
+          <w:numId w:val="13"/>
+        </w:numPr>
+        <w:jc w:val="left"/>
+        <w:rPr>
+          <w:rFonts w:ascii="Times New Roman" w:hAnsi="Times New Roman" w:eastAsia="Times New Roman" w:cs="Times New Roman" w:asciiTheme="minorAscii" w:hAnsiTheme="minorAscii" w:eastAsiaTheme="minorAscii" w:cstheme="minorAscii"/>
+          <w:sz w:val="22"/>
+          <w:szCs w:val="22"/>
+        </w:rPr>
+      </w:pPr>
+      <w:r>
+        <w:rPr>
+          <w:rFonts w:ascii="Times New Roman" w:hAnsi="Times New Roman" w:eastAsia="Times New Roman" w:cs="Times New Roman"/>
+          <w:sz w:val="22"/>
+          <w:szCs w:val="22"/>
+        </w:rPr>
+        <w:t xml:space="preserve">Há funções de processamento </w:t>
+      </w:r>
+      <w:r>
+        <w:rPr>
+          <w:rFonts w:ascii="Times New Roman" w:hAnsi="Times New Roman" w:eastAsia="Times New Roman" w:cs="Times New Roman"/>
+          <w:sz w:val="22"/>
+          <w:szCs w:val="22"/>
+        </w:rPr>
+        <w:t>distribuído</w:t>
+      </w:r>
+      <w:r>
+        <w:rPr>
+          <w:rFonts w:ascii="Times New Roman" w:hAnsi="Times New Roman" w:eastAsia="Times New Roman" w:cs="Times New Roman"/>
+          <w:sz w:val="22"/>
+          <w:szCs w:val="22"/>
+        </w:rPr>
+        <w:t>? 1</w:t>
+      </w:r>
+    </w:p>
+    <w:p w14:noSpellErr="1">
+      <w:pPr>
+        <w:pStyle w:val="ListParagraph"/>
+        <w:numPr>
+          <w:ilvl w:val="0"/>
+          <w:numId w:val="13"/>
+        </w:numPr>
+        <w:jc w:val="left"/>
+        <w:rPr>
+          <w:rFonts w:ascii="Times New Roman" w:hAnsi="Times New Roman" w:eastAsia="Times New Roman" w:cs="Times New Roman" w:asciiTheme="minorAscii" w:hAnsiTheme="minorAscii" w:eastAsiaTheme="minorAscii" w:cstheme="minorAscii"/>
+          <w:sz w:val="22"/>
+          <w:szCs w:val="22"/>
+        </w:rPr>
+      </w:pPr>
+      <w:r>
+        <w:rPr>
+          <w:rFonts w:ascii="Times New Roman" w:hAnsi="Times New Roman" w:eastAsia="Times New Roman" w:cs="Times New Roman"/>
+          <w:sz w:val="22"/>
+          <w:szCs w:val="22"/>
+        </w:rPr>
+        <w:t>O sistema rodará em ambiente operacional existente e intensamente utilizado</w:t>
+      </w:r>
+      <w:r>
+        <w:rPr>
+          <w:rFonts w:ascii="Times New Roman" w:hAnsi="Times New Roman" w:eastAsia="Times New Roman" w:cs="Times New Roman"/>
+          <w:sz w:val="22"/>
+          <w:szCs w:val="22"/>
+        </w:rPr>
+        <w:t>? 3</w:t>
+      </w:r>
+    </w:p>
+    <w:p w14:noSpellErr="1">
+      <w:pPr>
+        <w:pStyle w:val="ListParagraph"/>
+        <w:numPr>
+          <w:ilvl w:val="0"/>
+          <w:numId w:val="13"/>
+        </w:numPr>
+        <w:jc w:val="left"/>
+        <w:rPr>
+          <w:rFonts w:ascii="Times New Roman" w:hAnsi="Times New Roman" w:eastAsia="Times New Roman" w:cs="Times New Roman" w:asciiTheme="minorAscii" w:hAnsiTheme="minorAscii" w:eastAsiaTheme="minorAscii" w:cstheme="minorAscii"/>
+          <w:sz w:val="22"/>
+          <w:szCs w:val="22"/>
+        </w:rPr>
+      </w:pPr>
+      <w:r>
+        <w:rPr>
+          <w:rFonts w:ascii="Times New Roman" w:hAnsi="Times New Roman" w:eastAsia="Times New Roman" w:cs="Times New Roman"/>
+          <w:sz w:val="22"/>
+          <w:szCs w:val="22"/>
+        </w:rPr>
+        <w:t xml:space="preserve"> O desempenho é crítico ? 5</w:t>
+      </w:r>
+    </w:p>
+    <w:p w14:noSpellErr="1">
+      <w:pPr>
+        <w:pStyle w:val="ListParagraph"/>
+        <w:numPr>
+          <w:ilvl w:val="0"/>
+          <w:numId w:val="13"/>
+        </w:numPr>
+        <w:jc w:val="left"/>
+        <w:rPr>
+          <w:rFonts w:ascii="Times New Roman" w:hAnsi="Times New Roman" w:eastAsia="Times New Roman" w:cs="Times New Roman" w:asciiTheme="minorAscii" w:hAnsiTheme="minorAscii" w:eastAsiaTheme="minorAscii" w:cstheme="minorAscii"/>
+          <w:sz w:val="22"/>
+          <w:szCs w:val="22"/>
+        </w:rPr>
+      </w:pPr>
+      <w:r>
+        <w:rPr>
+          <w:rFonts w:ascii="Times New Roman" w:hAnsi="Times New Roman" w:eastAsia="Times New Roman" w:cs="Times New Roman"/>
+          <w:sz w:val="22"/>
+          <w:szCs w:val="22"/>
+        </w:rPr>
+        <w:t>O sistema requer entrada de dados online ? 0</w:t>
+      </w:r>
+    </w:p>
+    <w:p w14:noSpellErr="1">
+      <w:pPr>
+        <w:pStyle w:val="ListParagraph"/>
+        <w:numPr>
+          <w:ilvl w:val="0"/>
+          <w:numId w:val="13"/>
+        </w:numPr>
+        <w:jc w:val="left"/>
+        <w:rPr>
+          <w:rFonts w:ascii="Times New Roman" w:hAnsi="Times New Roman" w:eastAsia="Times New Roman" w:cs="Times New Roman" w:asciiTheme="minorAscii" w:hAnsiTheme="minorAscii" w:eastAsiaTheme="minorAscii" w:cstheme="minorAscii"/>
+          <w:sz w:val="22"/>
+          <w:szCs w:val="22"/>
+        </w:rPr>
+      </w:pPr>
+      <w:r>
+        <w:rPr>
+          <w:rFonts w:ascii="Times New Roman" w:hAnsi="Times New Roman" w:eastAsia="Times New Roman" w:cs="Times New Roman"/>
+          <w:sz w:val="22"/>
+          <w:szCs w:val="22"/>
+        </w:rPr>
+        <w:t>A entrada de dados online requer múltiplas telas ou operações ? 0</w:t>
+      </w:r>
+    </w:p>
+    <w:p w14:noSpellErr="1">
+      <w:pPr>
+        <w:pStyle w:val="ListParagraph"/>
+        <w:numPr>
+          <w:ilvl w:val="0"/>
+          <w:numId w:val="13"/>
+        </w:numPr>
+        <w:jc w:val="left"/>
+        <w:rPr>
+          <w:rFonts w:ascii="Times New Roman" w:hAnsi="Times New Roman" w:eastAsia="Times New Roman" w:cs="Times New Roman" w:asciiTheme="minorAscii" w:hAnsiTheme="minorAscii" w:eastAsiaTheme="minorAscii" w:cstheme="minorAscii"/>
+          <w:sz w:val="22"/>
+          <w:szCs w:val="22"/>
+        </w:rPr>
+      </w:pPr>
+      <w:r>
+        <w:rPr>
+          <w:rFonts w:ascii="Times New Roman" w:hAnsi="Times New Roman" w:eastAsia="Times New Roman" w:cs="Times New Roman"/>
+          <w:sz w:val="22"/>
+          <w:szCs w:val="22"/>
+        </w:rPr>
+        <w:t xml:space="preserve"> Os Arquivos Lógicos Internos são atualizados online ? 0</w:t>
+      </w:r>
+    </w:p>
+    <w:p w14:noSpellErr="1">
+      <w:pPr>
+        <w:pStyle w:val="ListParagraph"/>
+        <w:numPr>
+          <w:ilvl w:val="0"/>
+          <w:numId w:val="13"/>
+        </w:numPr>
+        <w:jc w:val="left"/>
+        <w:rPr>
+          <w:rFonts w:ascii="Times New Roman" w:hAnsi="Times New Roman" w:eastAsia="Times New Roman" w:cs="Times New Roman" w:asciiTheme="minorAscii" w:hAnsiTheme="minorAscii" w:eastAsiaTheme="minorAscii" w:cstheme="minorAscii"/>
+          <w:sz w:val="22"/>
+          <w:szCs w:val="22"/>
+        </w:rPr>
+      </w:pPr>
+      <w:r>
+        <w:rPr>
+          <w:rFonts w:ascii="Times New Roman" w:hAnsi="Times New Roman" w:eastAsia="Times New Roman" w:cs="Times New Roman"/>
+          <w:sz w:val="22"/>
+          <w:szCs w:val="22"/>
+        </w:rPr>
+        <w:t>As entradas, saídas e consultas são complexas ? 4</w:t>
+      </w:r>
+    </w:p>
+    <w:p w14:noSpellErr="1">
+      <w:pPr>
+        <w:pStyle w:val="ListParagraph"/>
+        <w:numPr>
+          <w:ilvl w:val="0"/>
+          <w:numId w:val="13"/>
+        </w:numPr>
+        <w:jc w:val="left"/>
+        <w:rPr>
+          <w:rFonts w:ascii="Times New Roman" w:hAnsi="Times New Roman" w:eastAsia="Times New Roman" w:cs="Times New Roman" w:asciiTheme="minorAscii" w:hAnsiTheme="minorAscii" w:eastAsiaTheme="minorAscii" w:cstheme="minorAscii"/>
+          <w:sz w:val="22"/>
+          <w:szCs w:val="22"/>
+        </w:rPr>
+      </w:pPr>
+      <w:r>
+        <w:rPr>
+          <w:rFonts w:ascii="Times New Roman" w:hAnsi="Times New Roman" w:eastAsia="Times New Roman" w:cs="Times New Roman"/>
+          <w:sz w:val="22"/>
+          <w:szCs w:val="22"/>
+        </w:rPr>
+        <w:t xml:space="preserve">O processamento interno é </w:t>
+      </w:r>
+      <w:r>
+        <w:rPr>
+          <w:rFonts w:ascii="Times New Roman" w:hAnsi="Times New Roman" w:eastAsia="Times New Roman" w:cs="Times New Roman"/>
+          <w:sz w:val="22"/>
+          <w:szCs w:val="22"/>
+        </w:rPr>
+        <w:t>complexo</w:t>
+      </w:r>
+      <w:r>
+        <w:rPr>
+          <w:rFonts w:ascii="Times New Roman" w:hAnsi="Times New Roman" w:eastAsia="Times New Roman" w:cs="Times New Roman"/>
+          <w:sz w:val="22"/>
+          <w:szCs w:val="22"/>
+        </w:rPr>
+        <w:t xml:space="preserve"> ? 0</w:t>
+      </w:r>
+    </w:p>
+    <w:p w14:noSpellErr="1">
+      <w:pPr>
+        <w:pStyle w:val="ListParagraph"/>
+        <w:numPr>
+          <w:ilvl w:val="0"/>
+          <w:numId w:val="13"/>
+        </w:numPr>
+        <w:jc w:val="left"/>
+        <w:rPr>
+          <w:rFonts w:ascii="Times New Roman" w:hAnsi="Times New Roman" w:eastAsia="Times New Roman" w:cs="Times New Roman" w:asciiTheme="minorAscii" w:hAnsiTheme="minorAscii" w:eastAsiaTheme="minorAscii" w:cstheme="minorAscii"/>
+          <w:sz w:val="22"/>
+          <w:szCs w:val="22"/>
+        </w:rPr>
+      </w:pPr>
+      <w:r>
+        <w:rPr>
+          <w:rFonts w:ascii="Times New Roman" w:hAnsi="Times New Roman" w:eastAsia="Times New Roman" w:cs="Times New Roman"/>
+          <w:sz w:val="22"/>
+          <w:szCs w:val="22"/>
+        </w:rPr>
+        <w:t xml:space="preserve"> O código é projetado para ser reutilizável ? 5</w:t>
+      </w:r>
+    </w:p>
+    <w:p w14:noSpellErr="1">
+      <w:pPr>
+        <w:pStyle w:val="ListParagraph"/>
+        <w:numPr>
+          <w:ilvl w:val="0"/>
+          <w:numId w:val="13"/>
+        </w:numPr>
+        <w:jc w:val="left"/>
+        <w:rPr>
+          <w:rFonts w:ascii="Times New Roman" w:hAnsi="Times New Roman" w:eastAsia="Times New Roman" w:cs="Times New Roman" w:asciiTheme="minorAscii" w:hAnsiTheme="minorAscii" w:eastAsiaTheme="minorAscii" w:cstheme="minorAscii"/>
+          <w:sz w:val="22"/>
+          <w:szCs w:val="22"/>
+        </w:rPr>
+      </w:pPr>
+      <w:r>
+        <w:rPr>
+          <w:rFonts w:ascii="Times New Roman" w:hAnsi="Times New Roman" w:eastAsia="Times New Roman" w:cs="Times New Roman"/>
+          <w:sz w:val="22"/>
+          <w:szCs w:val="22"/>
+        </w:rPr>
+        <w:t>A instalação está incluída no projeto ? 2</w:t>
+      </w:r>
+    </w:p>
+    <w:p w14:noSpellErr="1">
+      <w:pPr>
+        <w:pStyle w:val="ListParagraph"/>
+        <w:numPr>
+          <w:ilvl w:val="0"/>
+          <w:numId w:val="13"/>
+        </w:numPr>
+        <w:jc w:val="left"/>
+        <w:rPr>
+          <w:rFonts w:ascii="Times New Roman" w:hAnsi="Times New Roman" w:eastAsia="Times New Roman" w:cs="Times New Roman" w:asciiTheme="minorAscii" w:hAnsiTheme="minorAscii" w:eastAsiaTheme="minorAscii" w:cstheme="minorAscii"/>
+          <w:sz w:val="22"/>
+          <w:szCs w:val="22"/>
+        </w:rPr>
+      </w:pPr>
+      <w:r>
+        <w:rPr>
+          <w:rFonts w:ascii="Times New Roman" w:hAnsi="Times New Roman" w:eastAsia="Times New Roman" w:cs="Times New Roman"/>
+          <w:sz w:val="22"/>
+          <w:szCs w:val="22"/>
+        </w:rPr>
+        <w:t xml:space="preserve">O sistema é projetado para múltiplas instalações em diferentes </w:t>
+      </w:r>
+      <w:r>
+        <w:rPr>
+          <w:rFonts w:ascii="Times New Roman" w:hAnsi="Times New Roman" w:eastAsia="Times New Roman" w:cs="Times New Roman"/>
+          <w:sz w:val="22"/>
+          <w:szCs w:val="22"/>
+        </w:rPr>
+        <w:t>organizações</w:t>
+      </w:r>
+      <w:r>
+        <w:rPr>
+          <w:rFonts w:ascii="Times New Roman" w:hAnsi="Times New Roman" w:eastAsia="Times New Roman" w:cs="Times New Roman"/>
+          <w:sz w:val="22"/>
+          <w:szCs w:val="22"/>
+        </w:rPr>
+        <w:t xml:space="preserve"> ? 2</w:t>
+      </w:r>
+    </w:p>
+    <w:p>
+      <w:pPr>
+        <w:pStyle w:val="ListParagraph"/>
+        <w:numPr>
+          <w:ilvl w:val="0"/>
+          <w:numId w:val="13"/>
+        </w:numPr>
+        <w:jc w:val="left"/>
+        <w:rPr>
+          <w:rFonts w:ascii="Times New Roman" w:hAnsi="Times New Roman" w:eastAsia="Times New Roman" w:cs="Times New Roman" w:asciiTheme="minorAscii" w:hAnsiTheme="minorAscii" w:eastAsiaTheme="minorAscii" w:cstheme="minorAscii"/>
+          <w:sz w:val="22"/>
+          <w:szCs w:val="22"/>
+        </w:rPr>
+      </w:pPr>
+      <w:r>
+        <w:rPr>
+          <w:rFonts w:ascii="Times New Roman" w:hAnsi="Times New Roman" w:eastAsia="Times New Roman" w:cs="Times New Roman"/>
+          <w:sz w:val="22"/>
+          <w:szCs w:val="22"/>
+        </w:rPr>
+        <w:t xml:space="preserve">A aplicação é projetada para facilitar a troca e o uso pelo </w:t>
+      </w:r>
+      <w:proofErr w:type="spellStart"/>
+      <w:r>
+        <w:rPr>
+          <w:rFonts w:ascii="Times New Roman" w:hAnsi="Times New Roman" w:eastAsia="Times New Roman" w:cs="Times New Roman"/>
+          <w:sz w:val="22"/>
+          <w:szCs w:val="22"/>
+        </w:rPr>
+        <w:t>usuário</w:t>
+      </w:r>
+      <w:proofErr w:type="spellEnd"/>
+      <w:r>
+        <w:rPr>
+          <w:rFonts w:ascii="Times New Roman" w:hAnsi="Times New Roman" w:eastAsia="Times New Roman" w:cs="Times New Roman"/>
+          <w:sz w:val="22"/>
+          <w:szCs w:val="22"/>
+        </w:rPr>
+        <w:t xml:space="preserve"> ? 4</w:t>
+      </w:r>
+    </w:p>
+    <w:p w14:noSpellErr="1">
+      <w:pPr>
+        <w:pStyle w:val="Normal"/>
+        <w:ind w:firstLine="720"/>
+        <w:jc w:val="left"/>
+      </w:pPr>
+      <w:r>
+        <w:rPr>
+          <w:rFonts w:ascii="Times New Roman" w:hAnsi="Times New Roman" w:eastAsia="Times New Roman" w:cs="Times New Roman"/>
+          <w:sz w:val="22"/>
+          <w:szCs w:val="22"/>
+        </w:rPr>
+        <w:t>Contagem total do fator de ajuste = 25</w:t>
+      </w:r>
+    </w:p>
+    <w:p>
+      <w:pPr>
+        <w:jc w:val="left"/>
+      </w:pPr>
+      <w:r>
+        <w:rPr>
+          <w:rFonts w:ascii="Times New Roman" w:hAnsi="Times New Roman" w:eastAsia="Times New Roman" w:cs="Times New Roman"/>
+          <w:sz w:val="22"/>
+          <w:szCs w:val="22"/>
+        </w:rPr>
+        <w:t>FP = 21</w:t>
+      </w:r>
+      <w:r>
+        <w:rPr>
+          <w:rFonts w:ascii="Times New Roman" w:hAnsi="Times New Roman" w:eastAsia="Times New Roman" w:cs="Times New Roman"/>
+          <w:sz w:val="22"/>
+          <w:szCs w:val="22"/>
+        </w:rPr>
+        <w:t>* [0,65 + 0,01 * ∑ Fatores de ajuste]</w:t>
+      </w:r>
+    </w:p>
+    <w:p>
+      <w:pPr>
+        <w:jc w:val="left"/>
+      </w:pPr>
+      <w:r>
+        <w:rPr>
+          <w:rFonts w:ascii="Times New Roman" w:hAnsi="Times New Roman" w:eastAsia="Times New Roman" w:cs="Times New Roman"/>
+          <w:sz w:val="22"/>
+          <w:szCs w:val="22"/>
+        </w:rPr>
+        <w:t>FP = 21</w:t>
+      </w:r>
+      <w:r>
+        <w:rPr>
+          <w:rFonts w:ascii="Times New Roman" w:hAnsi="Times New Roman" w:eastAsia="Times New Roman" w:cs="Times New Roman"/>
+          <w:sz w:val="22"/>
+          <w:szCs w:val="22"/>
+        </w:rPr>
+        <w:t xml:space="preserve"> </w:t>
+      </w:r>
+      <w:r>
+        <w:rPr>
+          <w:rFonts w:ascii="Times New Roman" w:hAnsi="Times New Roman" w:eastAsia="Times New Roman" w:cs="Times New Roman"/>
+          <w:sz w:val="22"/>
+          <w:szCs w:val="22"/>
+        </w:rPr>
+        <w:t>* [0,65 + 0,01 * 25</w:t>
+      </w:r>
+      <w:r>
+        <w:rPr>
+          <w:rFonts w:ascii="Times New Roman" w:hAnsi="Times New Roman" w:eastAsia="Times New Roman" w:cs="Times New Roman"/>
+          <w:sz w:val="22"/>
+          <w:szCs w:val="22"/>
+        </w:rPr>
+        <w:t>]</w:t>
+      </w:r>
+    </w:p>
+    <w:p w14:noSpellErr="1">
+      <w:pPr>
+        <w:jc w:val="left"/>
+      </w:pPr>
+      <w:r>
+        <w:rPr>
+          <w:rFonts w:ascii="Times New Roman" w:hAnsi="Times New Roman" w:eastAsia="Times New Roman" w:cs="Times New Roman"/>
+          <w:sz w:val="22"/>
+          <w:szCs w:val="22"/>
+        </w:rPr>
+        <w:t>FP = 21</w:t>
+      </w:r>
+      <w:r>
+        <w:rPr>
+          <w:rFonts w:ascii="Times New Roman" w:hAnsi="Times New Roman" w:eastAsia="Times New Roman" w:cs="Times New Roman"/>
+          <w:sz w:val="22"/>
+          <w:szCs w:val="22"/>
+        </w:rPr>
+        <w:t>* [0,65 + 0,25</w:t>
+      </w:r>
+      <w:r>
+        <w:rPr>
+          <w:rFonts w:ascii="Times New Roman" w:hAnsi="Times New Roman" w:eastAsia="Times New Roman" w:cs="Times New Roman"/>
+          <w:sz w:val="22"/>
+          <w:szCs w:val="22"/>
+        </w:rPr>
+        <w:t>]</w:t>
+      </w:r>
+    </w:p>
+    <w:p w14:noSpellErr="1">
+      <w:pPr>
+        <w:jc w:val="left"/>
+      </w:pPr>
+      <w:r>
+        <w:rPr>
+          <w:rFonts w:ascii="Times New Roman" w:hAnsi="Times New Roman" w:eastAsia="Times New Roman" w:cs="Times New Roman"/>
+          <w:sz w:val="22"/>
+          <w:szCs w:val="22"/>
+        </w:rPr>
+        <w:t>FP = 18,9</w:t>
+      </w:r>
+    </w:p>
+    <w:p>
+      <w:pPr>
+        <w:pStyle w:val="Normal"/>
+        <w:jc w:val="left"/>
+      </w:pPr>
+    </w:p>
+    <w:p w14:noSpellErr="1">
+      <w:pPr>
+        <w:pStyle w:val="Normal"/>
+        <w:ind w:firstLine="0"/>
+        <w:jc w:val="left"/>
+      </w:pPr>
+      <w:r>
+        <w:rPr>
+          <w:rFonts w:ascii="Times New Roman" w:hAnsi="Times New Roman" w:eastAsia="Times New Roman" w:cs="Times New Roman"/>
+          <w:sz w:val="22"/>
+          <w:szCs w:val="22"/>
+        </w:rPr>
+        <w:t>Estimativa (Esforço, prazo e custo</w:t>
+      </w:r>
+      <w:r>
+        <w:rPr>
+          <w:rFonts w:ascii="Times New Roman" w:hAnsi="Times New Roman" w:eastAsia="Times New Roman" w:cs="Times New Roman"/>
+          <w:sz w:val="22"/>
+          <w:szCs w:val="22"/>
+        </w:rPr>
+        <w:t>)</w:t>
+      </w:r>
+    </w:p>
+    <w:p w14:noSpellErr="1">
+      <w:pPr>
+        <w:pStyle w:val="Normal"/>
+        <w:ind w:firstLine="0"/>
+        <w:jc w:val="left"/>
+      </w:pPr>
+      <w:r>
+        <w:rPr>
+          <w:rFonts w:ascii="Times New Roman" w:hAnsi="Times New Roman" w:eastAsia="Times New Roman" w:cs="Times New Roman"/>
+          <w:b w:val="0"/>
+          <w:bCs w:val="0"/>
+          <w:sz w:val="22"/>
+          <w:szCs w:val="22"/>
+        </w:rPr>
+        <w:t>Diagrama Gantt de controle</w:t>
+      </w:r>
+    </w:p>
+    <w:p w14:noSpellErr="1">
+      <w:pPr>
+        <w:pStyle w:val="Normal"/>
+        <w:ind w:firstLine="0"/>
+        <w:jc w:val="left"/>
+      </w:pPr>
+      <w:r>
+        <w:rPr>
+          <w:rFonts w:ascii="Times New Roman" w:hAnsi="Times New Roman" w:eastAsia="Times New Roman" w:cs="Times New Roman"/>
+          <w:b w:val="0"/>
+          <w:bCs w:val="0"/>
+          <w:sz w:val="22"/>
+          <w:szCs w:val="22"/>
+        </w:rPr>
+        <w:t>Lista de riscos</w:t>
+      </w:r>
+    </w:p>
+    <w:p>
+      <w:pPr>
+        <w:pStyle w:val="Normal"/>
+        <w:ind w:firstLine="0"/>
+        <w:jc w:val="left"/>
+      </w:pPr>
+      <w:proofErr w:type="spellStart"/>
+      <w:r>
+        <w:rPr>
+          <w:rFonts w:ascii="Times New Roman" w:hAnsi="Times New Roman" w:eastAsia="Times New Roman" w:cs="Times New Roman"/>
+          <w:b w:val="0"/>
+          <w:bCs w:val="0"/>
+          <w:sz w:val="22"/>
+          <w:szCs w:val="22"/>
+        </w:rPr>
+        <w:t>Formulário</w:t>
+      </w:r>
+      <w:proofErr w:type="spellEnd"/>
+      <w:r>
+        <w:rPr>
+          <w:rFonts w:ascii="Times New Roman" w:hAnsi="Times New Roman" w:eastAsia="Times New Roman" w:cs="Times New Roman"/>
+          <w:b w:val="0"/>
+          <w:bCs w:val="0"/>
+          <w:sz w:val="22"/>
+          <w:szCs w:val="22"/>
+        </w:rPr>
+        <w:t xml:space="preserve"> de riscos</w:t>
+      </w:r>
+    </w:p>
+    <w:p>
+      <w:pPr>
+        <w:pStyle w:val="Normal"/>
+        <w:ind w:firstLine="0"/>
+        <w:jc w:val="left"/>
+      </w:pPr>
+      <w:r>
+        <w:rPr>
+          <w:rFonts w:ascii="Times New Roman" w:hAnsi="Times New Roman" w:eastAsia="Times New Roman" w:cs="Times New Roman"/>
+          <w:b w:val="0"/>
+          <w:bCs w:val="0"/>
+          <w:sz w:val="22"/>
+          <w:szCs w:val="22"/>
+        </w:rPr>
+        <w:t xml:space="preserve"> </w:t>
+      </w:r>
+    </w:p>
+    <w:p>
+      <w:pPr>
+        <w:pStyle w:val="Normal"/>
+        <w:jc w:val="left"/>
+      </w:pPr>
+    </w:p>
+    <w:p>
+      <w:pPr>
+        <w:pStyle w:val="Normal"/>
+        <w:jc w:val="left"/>
+      </w:pPr>
+    </w:p>
     <w:sectPr>
       <w:pgSz w:w="12240" w:h="15840" w:orient="portrait"/>
       <w:pgMar w:top="1440" w:right="1440" w:bottom="1440" w:left="1440" w:header="720" w:footer="720" w:gutter="0"/>
@@ -9109,6 +11008,90 @@
 
 <file path=word/numbering.xml><?xml version="1.0" encoding="utf-8"?>
 <w:numbering xmlns:w="http://schemas.openxmlformats.org/wordprocessingml/2006/main">
+  <w:abstractNum xmlns:w="http://schemas.openxmlformats.org/wordprocessingml/2006/main" w:abstractNumId="13">
+    <w:multiLevelType xmlns:w="http://schemas.openxmlformats.org/wordprocessingml/2006/main" w:val="hybridMultilevel"/>
+    <w:lvl xmlns:w="http://schemas.openxmlformats.org/wordprocessingml/2006/main" w:ilvl="0">
+      <w:start w:val="1"/>
+      <w:numFmt w:val="decimal"/>
+      <w:lvlText w:val="%1."/>
+      <w:lvlJc w:val="left"/>
+      <w:pPr>
+        <w:ind w:left="720" w:hanging="360"/>
+      </w:pPr>
+    </w:lvl>
+    <w:lvl xmlns:w="http://schemas.openxmlformats.org/wordprocessingml/2006/main" w:ilvl="1">
+      <w:start w:val="1"/>
+      <w:numFmt w:val="lowerLetter"/>
+      <w:lvlText w:val="%2."/>
+      <w:lvlJc w:val="left"/>
+      <w:pPr>
+        <w:ind w:left="1440" w:hanging="360"/>
+      </w:pPr>
+    </w:lvl>
+    <w:lvl xmlns:w="http://schemas.openxmlformats.org/wordprocessingml/2006/main" w:ilvl="2">
+      <w:start w:val="1"/>
+      <w:numFmt w:val="lowerRoman"/>
+      <w:lvlText w:val="%3."/>
+      <w:lvlJc w:val="right"/>
+      <w:pPr>
+        <w:ind w:left="2160" w:hanging="180"/>
+      </w:pPr>
+    </w:lvl>
+    <w:lvl xmlns:w="http://schemas.openxmlformats.org/wordprocessingml/2006/main" w:ilvl="3">
+      <w:start w:val="1"/>
+      <w:numFmt w:val="decimal"/>
+      <w:lvlText w:val="%4."/>
+      <w:lvlJc w:val="left"/>
+      <w:pPr>
+        <w:ind w:left="2880" w:hanging="360"/>
+      </w:pPr>
+    </w:lvl>
+    <w:lvl xmlns:w="http://schemas.openxmlformats.org/wordprocessingml/2006/main" w:ilvl="4">
+      <w:start w:val="1"/>
+      <w:numFmt w:val="lowerLetter"/>
+      <w:lvlText w:val="%5."/>
+      <w:lvlJc w:val="left"/>
+      <w:pPr>
+        <w:ind w:left="3600" w:hanging="360"/>
+      </w:pPr>
+    </w:lvl>
+    <w:lvl xmlns:w="http://schemas.openxmlformats.org/wordprocessingml/2006/main" w:ilvl="5">
+      <w:start w:val="1"/>
+      <w:numFmt w:val="lowerRoman"/>
+      <w:lvlText w:val="%6."/>
+      <w:lvlJc w:val="right"/>
+      <w:pPr>
+        <w:ind w:left="4320" w:hanging="180"/>
+      </w:pPr>
+    </w:lvl>
+    <w:lvl xmlns:w="http://schemas.openxmlformats.org/wordprocessingml/2006/main" w:ilvl="6">
+      <w:start w:val="1"/>
+      <w:numFmt w:val="decimal"/>
+      <w:lvlText w:val="%7."/>
+      <w:lvlJc w:val="left"/>
+      <w:pPr>
+        <w:ind w:left="5040" w:hanging="360"/>
+      </w:pPr>
+    </w:lvl>
+    <w:lvl xmlns:w="http://schemas.openxmlformats.org/wordprocessingml/2006/main" w:ilvl="7">
+      <w:start w:val="1"/>
+      <w:numFmt w:val="lowerLetter"/>
+      <w:lvlText w:val="%8."/>
+      <w:lvlJc w:val="left"/>
+      <w:pPr>
+        <w:ind w:left="5760" w:hanging="360"/>
+      </w:pPr>
+    </w:lvl>
+    <w:lvl xmlns:w="http://schemas.openxmlformats.org/wordprocessingml/2006/main" w:ilvl="8">
+      <w:start w:val="1"/>
+      <w:numFmt w:val="lowerRoman"/>
+      <w:lvlText w:val="%9."/>
+      <w:lvlJc w:val="right"/>
+      <w:pPr>
+        <w:ind w:left="6480" w:hanging="180"/>
+      </w:pPr>
+    </w:lvl>
+  </w:abstractNum>
   <w:abstractNum xmlns:w="http://schemas.openxmlformats.org/wordprocessingml/2006/main" w:abstractNumId="12">
     <w:multiLevelType xmlns:w="http://schemas.openxmlformats.org/wordprocessingml/2006/main" w:val="hybridMultilevel"/>
     <w:lvl xmlns:w="http://schemas.openxmlformats.org/wordprocessingml/2006/main" w:ilvl="0">
@@ -10117,6 +12100,9 @@
       </w:pPr>
     </w:lvl>
   </w:abstractNum>
+  <w:num w:numId="13">
+    <w:abstractNumId w:val="13"/>
+  </w:num>
   <w:num w:numId="12">
     <w:abstractNumId w:val="12"/>
   </w:num>

</xml_diff>

<commit_message>
EngSoftII - versão 16
*documento de especificação
-seções sugeridas na aula 5 (slide54)
-requisitos funcionais
-requisitos de qualidade
-caso de uso textual
-caso de uso
-dfd ATUALIZADO
-histórico de revisão
-matriz de rastreabilidade
-ponto de função
-fator de ajuste
</commit_message>
<xml_diff>
--- a/EngenhariaSoftwareII.docx
+++ b/EngenhariaSoftwareII.docx
@@ -8011,10 +8011,10 @@
       </w:pPr>
       <w:r>
         <w:drawing>
-          <wp:inline wp14:editId="426A6269" wp14:anchorId="3FDF2652">
+          <wp:inline wp14:editId="30AE1006" wp14:anchorId="679A117C">
             <wp:extent cx="3324225" cy="4572000"/>
             <wp:effectExtent l="0" t="0" r="0" b="0"/>
-            <wp:docPr id="361676180" name="picture" title=""/>
+            <wp:docPr id="1330091060" name="picture" title=""/>
             <wp:cNvGraphicFramePr>
               <a:graphicFrameLocks noChangeAspect="1"/>
             </wp:cNvGraphicFramePr>
@@ -8026,7 +8026,7 @@
                     <pic:cNvPicPr/>
                   </pic:nvPicPr>
                   <pic:blipFill>
-                    <a:blip r:embed="R17edf7e4661649ba">
+                    <a:blip r:embed="R75c8ab46db184647">
                       <a:extLst>
                         <a:ext xmlns:a="http://schemas.openxmlformats.org/drawingml/2006/main" uri="{28A0092B-C50C-407E-A947-70E740481C1C}">
                           <a14:useLocalDpi val="0"/>
@@ -8289,6 +8289,37 @@
       <w:pPr>
         <w:pStyle w:val="ListParagraph"/>
         <w:numPr>
+          <w:ilvl w:val="1"/>
+          <w:numId w:val="8"/>
+        </w:numPr>
+        <w:jc w:val="left"/>
+        <w:rPr>
+          <w:rFonts w:ascii="Times New Roman" w:hAnsi="Times New Roman" w:eastAsia="Times New Roman" w:cs="Times New Roman" w:asciiTheme="minorAscii" w:hAnsiTheme="minorAscii" w:eastAsiaTheme="minorAscii" w:cstheme="minorAscii"/>
+          <w:sz w:val="22"/>
+          <w:szCs w:val="22"/>
+        </w:rPr>
+      </w:pPr>
+      <w:r>
+        <w:rPr>
+          <w:rFonts w:ascii="Times New Roman" w:hAnsi="Times New Roman" w:eastAsia="Times New Roman" w:cs="Times New Roman"/>
+          <w:sz w:val="22"/>
+          <w:szCs w:val="22"/>
+        </w:rPr>
+        <w:t>Funcionalidade "Imprimir resultado</w:t>
+      </w:r>
+      <w:r>
+        <w:rPr>
+          <w:rFonts w:ascii="Times New Roman" w:hAnsi="Times New Roman" w:eastAsia="Times New Roman" w:cs="Times New Roman"/>
+          <w:sz w:val="22"/>
+          <w:szCs w:val="22"/>
+        </w:rPr>
+        <w:t>"</w:t>
+      </w:r>
+    </w:p>
+    <w:p w14:noSpellErr="1">
+      <w:pPr>
+        <w:pStyle w:val="ListParagraph"/>
+        <w:numPr>
           <w:ilvl w:val="0"/>
           <w:numId w:val="9"/>
         </w:numPr>
@@ -8726,7 +8757,7 @@
                 <w:sz w:val="22"/>
                 <w:szCs w:val="22"/>
               </w:rPr>
-              <w:t>D</w:t>
+              <w:t>R</w:t>
             </w:r>
           </w:p>
         </w:tc>
@@ -8748,7 +8779,7 @@
                 <w:sz w:val="22"/>
                 <w:szCs w:val="22"/>
               </w:rPr>
-              <w:t>D</w:t>
+              <w:t>R</w:t>
             </w:r>
           </w:p>
         </w:tc>
@@ -8770,7 +8801,7 @@
                 <w:sz w:val="22"/>
                 <w:szCs w:val="22"/>
               </w:rPr>
-              <w:t>D</w:t>
+              <w:t>R</w:t>
             </w:r>
           </w:p>
         </w:tc>
@@ -8816,7 +8847,7 @@
                 <w:sz w:val="22"/>
                 <w:szCs w:val="22"/>
               </w:rPr>
-              <w:t>R</w:t>
+              <w:t>D</w:t>
             </w:r>
           </w:p>
         </w:tc>
@@ -8920,7 +8951,7 @@
                 <w:sz w:val="22"/>
                 <w:szCs w:val="22"/>
               </w:rPr>
-              <w:t>R</w:t>
+              <w:t>D</w:t>
             </w:r>
           </w:p>
         </w:tc>
@@ -9024,7 +9055,7 @@
                 <w:sz w:val="22"/>
                 <w:szCs w:val="22"/>
               </w:rPr>
-              <w:t>R</w:t>
+              <w:t>D</w:t>
             </w:r>
           </w:p>
         </w:tc>
@@ -9046,7 +9077,7 @@
                 <w:sz w:val="22"/>
                 <w:szCs w:val="22"/>
               </w:rPr>
-              <w:t>R</w:t>
+              <w:t>D</w:t>
             </w:r>
           </w:p>
         </w:tc>
@@ -9068,7 +9099,7 @@
                 <w:sz w:val="22"/>
                 <w:szCs w:val="22"/>
               </w:rPr>
-              <w:t>R</w:t>
+              <w:t>D</w:t>
             </w:r>
           </w:p>
         </w:tc>
@@ -9553,7 +9584,7 @@
                 <w:sz w:val="22"/>
                 <w:szCs w:val="22"/>
               </w:rPr>
-              <w:t>3</w:t>
+              <w:t>2</w:t>
             </w:r>
           </w:p>
         </w:tc>
@@ -9698,7 +9729,7 @@
                 <w:sz w:val="22"/>
                 <w:szCs w:val="22"/>
               </w:rPr>
-              <w:t>15</w:t>
+              <w:t>10</w:t>
             </w:r>
           </w:p>
         </w:tc>
@@ -10344,7 +10375,7 @@
           <w:sz w:val="22"/>
           <w:szCs w:val="22"/>
         </w:rPr>
-        <w:t>= 21</w:t>
+        <w:t>= 26</w:t>
       </w:r>
     </w:p>
     <w:p w14:noSpellErr="1">
@@ -10775,7 +10806,7 @@
         <w:t>Contagem total do fator de ajuste = 25</w:t>
       </w:r>
     </w:p>
-    <w:p>
+    <w:p w14:noSpellErr="1">
       <w:pPr>
         <w:jc w:val="left"/>
       </w:pPr>
@@ -10785,7 +10816,15 @@
           <w:sz w:val="22"/>
           <w:szCs w:val="22"/>
         </w:rPr>
-        <w:t>FP = 21</w:t>
+        <w:t>FP = 2</w:t>
+      </w:r>
+      <w:r>
+        <w:rPr>
+          <w:rFonts w:ascii="Times New Roman" w:hAnsi="Times New Roman" w:eastAsia="Times New Roman" w:cs="Times New Roman"/>
+          <w:sz w:val="22"/>
+          <w:szCs w:val="22"/>
+        </w:rPr>
+        <w:t>6</w:t>
       </w:r>
       <w:r>
         <w:rPr>
@@ -10796,7 +10835,7 @@
         <w:t>* [0,65 + 0,01 * ∑ Fatores de ajuste]</w:t>
       </w:r>
     </w:p>
-    <w:p>
+    <w:p w14:noSpellErr="1">
       <w:pPr>
         <w:jc w:val="left"/>
       </w:pPr>
@@ -10806,7 +10845,15 @@
           <w:sz w:val="22"/>
           <w:szCs w:val="22"/>
         </w:rPr>
-        <w:t>FP = 21</w:t>
+        <w:t>FP = 2</w:t>
+      </w:r>
+      <w:r>
+        <w:rPr>
+          <w:rFonts w:ascii="Times New Roman" w:hAnsi="Times New Roman" w:eastAsia="Times New Roman" w:cs="Times New Roman"/>
+          <w:sz w:val="22"/>
+          <w:szCs w:val="22"/>
+        </w:rPr>
+        <w:t>6</w:t>
       </w:r>
       <w:r>
         <w:rPr>
@@ -10843,7 +10890,15 @@
           <w:sz w:val="22"/>
           <w:szCs w:val="22"/>
         </w:rPr>
-        <w:t>FP = 21</w:t>
+        <w:t>FP = 2</w:t>
+      </w:r>
+      <w:r>
+        <w:rPr>
+          <w:rFonts w:ascii="Times New Roman" w:hAnsi="Times New Roman" w:eastAsia="Times New Roman" w:cs="Times New Roman"/>
+          <w:sz w:val="22"/>
+          <w:szCs w:val="22"/>
+        </w:rPr>
+        <w:t>6</w:t>
       </w:r>
       <w:r>
         <w:rPr>
@@ -10872,7 +10927,15 @@
           <w:sz w:val="22"/>
           <w:szCs w:val="22"/>
         </w:rPr>
-        <w:t>FP = 18,9</w:t>
+        <w:t xml:space="preserve">FP = </w:t>
+      </w:r>
+      <w:r>
+        <w:rPr>
+          <w:rFonts w:ascii="Times New Roman" w:hAnsi="Times New Roman" w:eastAsia="Times New Roman" w:cs="Times New Roman"/>
+          <w:sz w:val="22"/>
+          <w:szCs w:val="22"/>
+        </w:rPr>
+        <w:t>23,4</w:t>
       </w:r>
     </w:p>
     <w:p>
@@ -10966,35 +11029,6 @@
         </w:rPr>
         <w:t xml:space="preserve"> de riscos</w:t>
       </w:r>
-    </w:p>
-    <w:p>
-      <w:pPr>
-        <w:pStyle w:val="Normal"/>
-        <w:ind w:firstLine="0"/>
-        <w:jc w:val="left"/>
-      </w:pPr>
-      <w:r>
-        <w:rPr>
-          <w:rFonts w:ascii="Times New Roman" w:hAnsi="Times New Roman" w:eastAsia="Times New Roman" w:cs="Times New Roman"/>
-          <w:b w:val="0"/>
-          <w:bCs w:val="0"/>
-          <w:sz w:val="22"/>
-          <w:szCs w:val="22"/>
-        </w:rPr>
-        <w:t xml:space="preserve"> </w:t>
-      </w:r>
-    </w:p>
-    <w:p>
-      <w:pPr>
-        <w:pStyle w:val="Normal"/>
-        <w:jc w:val="left"/>
-      </w:pPr>
-    </w:p>
-    <w:p>
-      <w:pPr>
-        <w:pStyle w:val="Normal"/>
-        <w:jc w:val="left"/>
-      </w:pPr>
     </w:p>
     <w:sectPr>
       <w:pgSz w:w="12240" w:h="15840" w:orient="portrait"/>

</xml_diff>

<commit_message>
Revert "EngSoftII - versão 16"
</commit_message>
<xml_diff>
--- a/EngenhariaSoftwareII.docx
+++ b/EngenhariaSoftwareII.docx
@@ -8011,10 +8011,10 @@
       </w:pPr>
       <w:r>
         <w:drawing>
-          <wp:inline wp14:editId="30AE1006" wp14:anchorId="679A117C">
+          <wp:inline wp14:editId="426A6269" wp14:anchorId="3FDF2652">
             <wp:extent cx="3324225" cy="4572000"/>
             <wp:effectExtent l="0" t="0" r="0" b="0"/>
-            <wp:docPr id="1330091060" name="picture" title=""/>
+            <wp:docPr id="361676180" name="picture" title=""/>
             <wp:cNvGraphicFramePr>
               <a:graphicFrameLocks noChangeAspect="1"/>
             </wp:cNvGraphicFramePr>
@@ -8026,7 +8026,7 @@
                     <pic:cNvPicPr/>
                   </pic:nvPicPr>
                   <pic:blipFill>
-                    <a:blip r:embed="R75c8ab46db184647">
+                    <a:blip r:embed="R17edf7e4661649ba">
                       <a:extLst>
                         <a:ext xmlns:a="http://schemas.openxmlformats.org/drawingml/2006/main" uri="{28A0092B-C50C-407E-A947-70E740481C1C}">
                           <a14:useLocalDpi val="0"/>
@@ -8289,37 +8289,6 @@
       <w:pPr>
         <w:pStyle w:val="ListParagraph"/>
         <w:numPr>
-          <w:ilvl w:val="1"/>
-          <w:numId w:val="8"/>
-        </w:numPr>
-        <w:jc w:val="left"/>
-        <w:rPr>
-          <w:rFonts w:ascii="Times New Roman" w:hAnsi="Times New Roman" w:eastAsia="Times New Roman" w:cs="Times New Roman" w:asciiTheme="minorAscii" w:hAnsiTheme="minorAscii" w:eastAsiaTheme="minorAscii" w:cstheme="minorAscii"/>
-          <w:sz w:val="22"/>
-          <w:szCs w:val="22"/>
-        </w:rPr>
-      </w:pPr>
-      <w:r>
-        <w:rPr>
-          <w:rFonts w:ascii="Times New Roman" w:hAnsi="Times New Roman" w:eastAsia="Times New Roman" w:cs="Times New Roman"/>
-          <w:sz w:val="22"/>
-          <w:szCs w:val="22"/>
-        </w:rPr>
-        <w:t>Funcionalidade "Imprimir resultado</w:t>
-      </w:r>
-      <w:r>
-        <w:rPr>
-          <w:rFonts w:ascii="Times New Roman" w:hAnsi="Times New Roman" w:eastAsia="Times New Roman" w:cs="Times New Roman"/>
-          <w:sz w:val="22"/>
-          <w:szCs w:val="22"/>
-        </w:rPr>
-        <w:t>"</w:t>
-      </w:r>
-    </w:p>
-    <w:p w14:noSpellErr="1">
-      <w:pPr>
-        <w:pStyle w:val="ListParagraph"/>
-        <w:numPr>
           <w:ilvl w:val="0"/>
           <w:numId w:val="9"/>
         </w:numPr>
@@ -8757,7 +8726,7 @@
                 <w:sz w:val="22"/>
                 <w:szCs w:val="22"/>
               </w:rPr>
-              <w:t>R</w:t>
+              <w:t>D</w:t>
             </w:r>
           </w:p>
         </w:tc>
@@ -8779,7 +8748,7 @@
                 <w:sz w:val="22"/>
                 <w:szCs w:val="22"/>
               </w:rPr>
-              <w:t>R</w:t>
+              <w:t>D</w:t>
             </w:r>
           </w:p>
         </w:tc>
@@ -8801,7 +8770,7 @@
                 <w:sz w:val="22"/>
                 <w:szCs w:val="22"/>
               </w:rPr>
-              <w:t>R</w:t>
+              <w:t>D</w:t>
             </w:r>
           </w:p>
         </w:tc>
@@ -8847,7 +8816,7 @@
                 <w:sz w:val="22"/>
                 <w:szCs w:val="22"/>
               </w:rPr>
-              <w:t>D</w:t>
+              <w:t>R</w:t>
             </w:r>
           </w:p>
         </w:tc>
@@ -8951,7 +8920,7 @@
                 <w:sz w:val="22"/>
                 <w:szCs w:val="22"/>
               </w:rPr>
-              <w:t>D</w:t>
+              <w:t>R</w:t>
             </w:r>
           </w:p>
         </w:tc>
@@ -9055,7 +9024,7 @@
                 <w:sz w:val="22"/>
                 <w:szCs w:val="22"/>
               </w:rPr>
-              <w:t>D</w:t>
+              <w:t>R</w:t>
             </w:r>
           </w:p>
         </w:tc>
@@ -9077,7 +9046,7 @@
                 <w:sz w:val="22"/>
                 <w:szCs w:val="22"/>
               </w:rPr>
-              <w:t>D</w:t>
+              <w:t>R</w:t>
             </w:r>
           </w:p>
         </w:tc>
@@ -9099,7 +9068,7 @@
                 <w:sz w:val="22"/>
                 <w:szCs w:val="22"/>
               </w:rPr>
-              <w:t>D</w:t>
+              <w:t>R</w:t>
             </w:r>
           </w:p>
         </w:tc>
@@ -9584,7 +9553,7 @@
                 <w:sz w:val="22"/>
                 <w:szCs w:val="22"/>
               </w:rPr>
-              <w:t>2</w:t>
+              <w:t>3</w:t>
             </w:r>
           </w:p>
         </w:tc>
@@ -9729,7 +9698,7 @@
                 <w:sz w:val="22"/>
                 <w:szCs w:val="22"/>
               </w:rPr>
-              <w:t>10</w:t>
+              <w:t>15</w:t>
             </w:r>
           </w:p>
         </w:tc>
@@ -10375,7 +10344,7 @@
           <w:sz w:val="22"/>
           <w:szCs w:val="22"/>
         </w:rPr>
-        <w:t>= 26</w:t>
+        <w:t>= 21</w:t>
       </w:r>
     </w:p>
     <w:p w14:noSpellErr="1">
@@ -10806,6 +10775,64 @@
         <w:t>Contagem total do fator de ajuste = 25</w:t>
       </w:r>
     </w:p>
+    <w:p>
+      <w:pPr>
+        <w:jc w:val="left"/>
+      </w:pPr>
+      <w:r>
+        <w:rPr>
+          <w:rFonts w:ascii="Times New Roman" w:hAnsi="Times New Roman" w:eastAsia="Times New Roman" w:cs="Times New Roman"/>
+          <w:sz w:val="22"/>
+          <w:szCs w:val="22"/>
+        </w:rPr>
+        <w:t>FP = 21</w:t>
+      </w:r>
+      <w:r>
+        <w:rPr>
+          <w:rFonts w:ascii="Times New Roman" w:hAnsi="Times New Roman" w:eastAsia="Times New Roman" w:cs="Times New Roman"/>
+          <w:sz w:val="22"/>
+          <w:szCs w:val="22"/>
+        </w:rPr>
+        <w:t>* [0,65 + 0,01 * ∑ Fatores de ajuste]</w:t>
+      </w:r>
+    </w:p>
+    <w:p>
+      <w:pPr>
+        <w:jc w:val="left"/>
+      </w:pPr>
+      <w:r>
+        <w:rPr>
+          <w:rFonts w:ascii="Times New Roman" w:hAnsi="Times New Roman" w:eastAsia="Times New Roman" w:cs="Times New Roman"/>
+          <w:sz w:val="22"/>
+          <w:szCs w:val="22"/>
+        </w:rPr>
+        <w:t>FP = 21</w:t>
+      </w:r>
+      <w:r>
+        <w:rPr>
+          <w:rFonts w:ascii="Times New Roman" w:hAnsi="Times New Roman" w:eastAsia="Times New Roman" w:cs="Times New Roman"/>
+          <w:sz w:val="22"/>
+          <w:szCs w:val="22"/>
+        </w:rPr>
+        <w:t xml:space="preserve"> </w:t>
+      </w:r>
+      <w:r>
+        <w:rPr>
+          <w:rFonts w:ascii="Times New Roman" w:hAnsi="Times New Roman" w:eastAsia="Times New Roman" w:cs="Times New Roman"/>
+          <w:sz w:val="22"/>
+          <w:szCs w:val="22"/>
+        </w:rPr>
+        <w:t>* [0,65 + 0,01 * 25</w:t>
+      </w:r>
+      <w:r>
+        <w:rPr>
+          <w:rFonts w:ascii="Times New Roman" w:hAnsi="Times New Roman" w:eastAsia="Times New Roman" w:cs="Times New Roman"/>
+          <w:sz w:val="22"/>
+          <w:szCs w:val="22"/>
+        </w:rPr>
+        <w:t>]</w:t>
+      </w:r>
+    </w:p>
     <w:p w14:noSpellErr="1">
       <w:pPr>
         <w:jc w:val="left"/>
@@ -10816,23 +10843,23 @@
           <w:sz w:val="22"/>
           <w:szCs w:val="22"/>
         </w:rPr>
-        <w:t>FP = 2</w:t>
-      </w:r>
-      <w:r>
-        <w:rPr>
-          <w:rFonts w:ascii="Times New Roman" w:hAnsi="Times New Roman" w:eastAsia="Times New Roman" w:cs="Times New Roman"/>
-          <w:sz w:val="22"/>
-          <w:szCs w:val="22"/>
-        </w:rPr>
-        <w:t>6</w:t>
-      </w:r>
-      <w:r>
-        <w:rPr>
-          <w:rFonts w:ascii="Times New Roman" w:hAnsi="Times New Roman" w:eastAsia="Times New Roman" w:cs="Times New Roman"/>
-          <w:sz w:val="22"/>
-          <w:szCs w:val="22"/>
-        </w:rPr>
-        <w:t>* [0,65 + 0,01 * ∑ Fatores de ajuste]</w:t>
+        <w:t>FP = 21</w:t>
+      </w:r>
+      <w:r>
+        <w:rPr>
+          <w:rFonts w:ascii="Times New Roman" w:hAnsi="Times New Roman" w:eastAsia="Times New Roman" w:cs="Times New Roman"/>
+          <w:sz w:val="22"/>
+          <w:szCs w:val="22"/>
+        </w:rPr>
+        <w:t>* [0,65 + 0,25</w:t>
+      </w:r>
+      <w:r>
+        <w:rPr>
+          <w:rFonts w:ascii="Times New Roman" w:hAnsi="Times New Roman" w:eastAsia="Times New Roman" w:cs="Times New Roman"/>
+          <w:sz w:val="22"/>
+          <w:szCs w:val="22"/>
+        </w:rPr>
+        <w:t>]</w:t>
       </w:r>
     </w:p>
     <w:p w14:noSpellErr="1">
@@ -10845,97 +10872,7 @@
           <w:sz w:val="22"/>
           <w:szCs w:val="22"/>
         </w:rPr>
-        <w:t>FP = 2</w:t>
-      </w:r>
-      <w:r>
-        <w:rPr>
-          <w:rFonts w:ascii="Times New Roman" w:hAnsi="Times New Roman" w:eastAsia="Times New Roman" w:cs="Times New Roman"/>
-          <w:sz w:val="22"/>
-          <w:szCs w:val="22"/>
-        </w:rPr>
-        <w:t>6</w:t>
-      </w:r>
-      <w:r>
-        <w:rPr>
-          <w:rFonts w:ascii="Times New Roman" w:hAnsi="Times New Roman" w:eastAsia="Times New Roman" w:cs="Times New Roman"/>
-          <w:sz w:val="22"/>
-          <w:szCs w:val="22"/>
-        </w:rPr>
-        <w:t xml:space="preserve"> </w:t>
-      </w:r>
-      <w:r>
-        <w:rPr>
-          <w:rFonts w:ascii="Times New Roman" w:hAnsi="Times New Roman" w:eastAsia="Times New Roman" w:cs="Times New Roman"/>
-          <w:sz w:val="22"/>
-          <w:szCs w:val="22"/>
-        </w:rPr>
-        <w:t>* [0,65 + 0,01 * 25</w:t>
-      </w:r>
-      <w:r>
-        <w:rPr>
-          <w:rFonts w:ascii="Times New Roman" w:hAnsi="Times New Roman" w:eastAsia="Times New Roman" w:cs="Times New Roman"/>
-          <w:sz w:val="22"/>
-          <w:szCs w:val="22"/>
-        </w:rPr>
-        <w:t>]</w:t>
-      </w:r>
-    </w:p>
-    <w:p w14:noSpellErr="1">
-      <w:pPr>
-        <w:jc w:val="left"/>
-      </w:pPr>
-      <w:r>
-        <w:rPr>
-          <w:rFonts w:ascii="Times New Roman" w:hAnsi="Times New Roman" w:eastAsia="Times New Roman" w:cs="Times New Roman"/>
-          <w:sz w:val="22"/>
-          <w:szCs w:val="22"/>
-        </w:rPr>
-        <w:t>FP = 2</w:t>
-      </w:r>
-      <w:r>
-        <w:rPr>
-          <w:rFonts w:ascii="Times New Roman" w:hAnsi="Times New Roman" w:eastAsia="Times New Roman" w:cs="Times New Roman"/>
-          <w:sz w:val="22"/>
-          <w:szCs w:val="22"/>
-        </w:rPr>
-        <w:t>6</w:t>
-      </w:r>
-      <w:r>
-        <w:rPr>
-          <w:rFonts w:ascii="Times New Roman" w:hAnsi="Times New Roman" w:eastAsia="Times New Roman" w:cs="Times New Roman"/>
-          <w:sz w:val="22"/>
-          <w:szCs w:val="22"/>
-        </w:rPr>
-        <w:t>* [0,65 + 0,25</w:t>
-      </w:r>
-      <w:r>
-        <w:rPr>
-          <w:rFonts w:ascii="Times New Roman" w:hAnsi="Times New Roman" w:eastAsia="Times New Roman" w:cs="Times New Roman"/>
-          <w:sz w:val="22"/>
-          <w:szCs w:val="22"/>
-        </w:rPr>
-        <w:t>]</w:t>
-      </w:r>
-    </w:p>
-    <w:p w14:noSpellErr="1">
-      <w:pPr>
-        <w:jc w:val="left"/>
-      </w:pPr>
-      <w:r>
-        <w:rPr>
-          <w:rFonts w:ascii="Times New Roman" w:hAnsi="Times New Roman" w:eastAsia="Times New Roman" w:cs="Times New Roman"/>
-          <w:sz w:val="22"/>
-          <w:szCs w:val="22"/>
-        </w:rPr>
-        <w:t xml:space="preserve">FP = </w:t>
-      </w:r>
-      <w:r>
-        <w:rPr>
-          <w:rFonts w:ascii="Times New Roman" w:hAnsi="Times New Roman" w:eastAsia="Times New Roman" w:cs="Times New Roman"/>
-          <w:sz w:val="22"/>
-          <w:szCs w:val="22"/>
-        </w:rPr>
-        <w:t>23,4</w:t>
+        <w:t>FP = 18,9</w:t>
       </w:r>
     </w:p>
     <w:p>
@@ -11029,6 +10966,35 @@
         </w:rPr>
         <w:t xml:space="preserve"> de riscos</w:t>
       </w:r>
+    </w:p>
+    <w:p>
+      <w:pPr>
+        <w:pStyle w:val="Normal"/>
+        <w:ind w:firstLine="0"/>
+        <w:jc w:val="left"/>
+      </w:pPr>
+      <w:r>
+        <w:rPr>
+          <w:rFonts w:ascii="Times New Roman" w:hAnsi="Times New Roman" w:eastAsia="Times New Roman" w:cs="Times New Roman"/>
+          <w:b w:val="0"/>
+          <w:bCs w:val="0"/>
+          <w:sz w:val="22"/>
+          <w:szCs w:val="22"/>
+        </w:rPr>
+        <w:t xml:space="preserve"> </w:t>
+      </w:r>
+    </w:p>
+    <w:p>
+      <w:pPr>
+        <w:pStyle w:val="Normal"/>
+        <w:jc w:val="left"/>
+      </w:pPr>
+    </w:p>
+    <w:p>
+      <w:pPr>
+        <w:pStyle w:val="Normal"/>
+        <w:jc w:val="left"/>
+      </w:pPr>
     </w:p>
     <w:sectPr>
       <w:pgSz w:w="12240" w:h="15840" w:orient="portrait"/>

</xml_diff>

<commit_message>
EngSoftII - versão 17
*documento de especificação
-seções sugeridas na aula 5 (slide54)
-requisitos funcionais
-requisitos de qualidade
-caso de uso textual ATUALIZADO
-caso de uso ATUALIZADO
-dfd
-histórico de revisão
-priorização de kano
-matriz de rastreabilidade 
-ponto de função
-fator de ajuste
</commit_message>
<xml_diff>
--- a/EngenhariaSoftwareII.docx
+++ b/EngenhariaSoftwareII.docx
@@ -2494,7 +2494,16 @@
           <w:szCs w:val="22"/>
           <w:lang w:val="pt-BR"/>
         </w:rPr>
-        <w:t>Assim que iniciado, o sistema deverá mostrar ao usuário um menu e verificar que operação ele deseja realizar:</w:t>
+        <w:t>Assim que iniciado, o sistema deverá mostrar ao usuário um menu</w:t>
+      </w:r>
+      <w:r>
+        <w:rPr>
+          <w:rFonts w:ascii="Calibri" w:hAnsi="Calibri" w:eastAsia="Calibri" w:cs="Calibri"/>
+          <w:sz w:val="22"/>
+          <w:szCs w:val="22"/>
+          <w:lang w:val="pt-BR"/>
+        </w:rPr>
+        <w:t>:</w:t>
       </w:r>
     </w:p>
     <w:p w14:noSpellErr="1">
@@ -2788,7 +2797,7 @@
           <w:szCs w:val="22"/>
           <w:lang w:val="pt-BR"/>
         </w:rPr>
-        <w:t>1 do menu.</w:t>
+        <w:t xml:space="preserve"> do menu.</w:t>
       </w:r>
     </w:p>
     <w:p w14:noSpellErr="1">
@@ -3180,10 +3189,10 @@
       </w:pPr>
       <w:r>
         <w:drawing>
-          <wp:inline wp14:editId="296E9224" wp14:anchorId="280CCA24">
-            <wp:extent cx="4572000" cy="2800350"/>
+          <wp:inline wp14:editId="385C721F" wp14:anchorId="69730DD9">
+            <wp:extent cx="4572000" cy="2914650"/>
             <wp:effectExtent l="0" t="0" r="0" b="0"/>
-            <wp:docPr id="1778242870" name="picture" title=""/>
+            <wp:docPr id="65989383" name="picture" title=""/>
             <wp:cNvGraphicFramePr>
               <a:graphicFrameLocks noChangeAspect="1"/>
             </wp:cNvGraphicFramePr>
@@ -3195,7 +3204,7 @@
                     <pic:cNvPicPr/>
                   </pic:nvPicPr>
                   <pic:blipFill>
-                    <a:blip r:embed="R940e629b82e34214">
+                    <a:blip r:embed="Rcdec2e81baab47da">
                       <a:extLst>
                         <a:ext xmlns:a="http://schemas.openxmlformats.org/drawingml/2006/main" uri="{28A0092B-C50C-407E-A947-70E740481C1C}">
                           <a14:useLocalDpi val="0"/>
@@ -3209,7 +3218,7 @@
                   <pic:spPr>
                     <a:xfrm>
                       <a:off x="0" y="0"/>
-                      <a:ext cx="4572000" cy="2800350"/>
+                      <a:ext cx="4572000" cy="2914650"/>
                     </a:xfrm>
                     <a:prstGeom prst="rect">
                       <a:avLst/>
@@ -3271,63 +3280,19 @@
           <w:numId w:val="5"/>
         </w:numPr>
         <w:rPr>
-          <w:rFonts w:ascii="Times New Roman" w:hAnsi="Times New Roman" w:eastAsia="Times New Roman" w:cs="Times New Roman" w:asciiTheme="minorAscii" w:hAnsiTheme="minorAscii" w:eastAsiaTheme="minorAscii" w:cstheme="minorAscii"/>
-          <w:sz w:val="22"/>
-          <w:szCs w:val="22"/>
-        </w:rPr>
-      </w:pPr>
-      <w:r>
-        <w:rPr>
-          <w:rFonts w:ascii="Times New Roman" w:hAnsi="Times New Roman" w:eastAsia="Times New Roman" w:cs="Times New Roman"/>
-          <w:sz w:val="22"/>
-          <w:szCs w:val="22"/>
-          <w:lang w:val="pt-BR"/>
-        </w:rPr>
-        <w:t xml:space="preserve">Exibir </w:t>
-      </w:r>
-      <w:r>
-        <w:rPr>
-          <w:rFonts w:ascii="Times New Roman" w:hAnsi="Times New Roman" w:eastAsia="Times New Roman" w:cs="Times New Roman"/>
-          <w:sz w:val="22"/>
-          <w:szCs w:val="22"/>
-          <w:lang w:val="pt-BR"/>
-        </w:rPr>
-        <w:t>m</w:t>
-      </w:r>
-      <w:r>
-        <w:rPr>
-          <w:rFonts w:ascii="Times New Roman" w:hAnsi="Times New Roman" w:eastAsia="Times New Roman" w:cs="Times New Roman"/>
-          <w:sz w:val="22"/>
-          <w:szCs w:val="22"/>
-          <w:lang w:val="pt-BR"/>
-        </w:rPr>
-        <w:t xml:space="preserve">enu de </w:t>
-      </w:r>
-      <w:r>
-        <w:rPr>
-          <w:rFonts w:ascii="Times New Roman" w:hAnsi="Times New Roman" w:eastAsia="Times New Roman" w:cs="Times New Roman"/>
-          <w:sz w:val="22"/>
-          <w:szCs w:val="22"/>
-          <w:lang w:val="pt-BR"/>
-        </w:rPr>
-        <w:t>o</w:t>
-      </w:r>
-      <w:r>
-        <w:rPr>
-          <w:rFonts w:ascii="Times New Roman" w:hAnsi="Times New Roman" w:eastAsia="Times New Roman" w:cs="Times New Roman"/>
-          <w:sz w:val="22"/>
-          <w:szCs w:val="22"/>
-          <w:lang w:val="pt-BR"/>
-        </w:rPr>
-        <w:t>pções</w:t>
-      </w:r>
-      <w:r>
-        <w:rPr>
-          <w:rFonts w:ascii="Times New Roman" w:hAnsi="Times New Roman" w:eastAsia="Times New Roman" w:cs="Times New Roman"/>
-          <w:sz w:val="22"/>
-          <w:szCs w:val="22"/>
-        </w:rPr>
-        <w:t xml:space="preserve"> </w:t>
+          <w:rFonts w:ascii="Calibri" w:hAnsi="Calibri" w:eastAsia="Calibri" w:cs="Calibri" w:asciiTheme="minorAscii" w:hAnsiTheme="minorAscii" w:eastAsiaTheme="minorAscii" w:cstheme="minorAscii"/>
+          <w:sz w:val="22"/>
+          <w:szCs w:val="22"/>
+        </w:rPr>
+      </w:pPr>
+      <w:r>
+        <w:rPr>
+          <w:rFonts w:ascii="Times New Roman" w:hAnsi="Times New Roman" w:eastAsia="Times New Roman" w:cs="Times New Roman"/>
+          <w:sz w:val="22"/>
+          <w:szCs w:val="22"/>
+          <w:lang w:val="pt-BR"/>
+        </w:rPr>
+        <w:t>Selecionar opção do menu</w:t>
       </w:r>
     </w:p>
     <w:p w14:noSpellErr="1">
@@ -5351,7 +5316,7 @@
         <w:ind w:left="1440" w:right="0"/>
         <w:jc w:val="left"/>
         <w:rPr>
-          <w:rFonts w:ascii="Times New Roman" w:hAnsi="Times New Roman" w:eastAsia="Times New Roman" w:cs="Times New Roman" w:asciiTheme="minorAscii" w:hAnsiTheme="minorAscii" w:eastAsiaTheme="minorAscii" w:cstheme="minorAscii"/>
+          <w:rFonts w:ascii="Calibri" w:hAnsi="Calibri" w:eastAsia="Calibri" w:cs="Calibri" w:asciiTheme="minorAscii" w:hAnsiTheme="minorAscii" w:eastAsiaTheme="minorAscii" w:cstheme="minorAscii"/>
           <w:sz w:val="22"/>
           <w:szCs w:val="22"/>
         </w:rPr>
@@ -5390,25 +5355,52 @@
           <w:szCs w:val="22"/>
           <w:lang w:val="pt-BR"/>
         </w:rPr>
-        <w:t>Verific</w:t>
-      </w:r>
-      <w:r>
-        <w:rPr>
-          <w:rFonts w:ascii="Times New Roman" w:hAnsi="Times New Roman" w:eastAsia="Times New Roman" w:cs="Times New Roman"/>
-          <w:sz w:val="22"/>
-          <w:szCs w:val="22"/>
-          <w:lang w:val="pt-BR"/>
-        </w:rPr>
-        <w:t>a</w:t>
-      </w:r>
-      <w:r>
-        <w:rPr>
-          <w:rFonts w:ascii="Times New Roman" w:hAnsi="Times New Roman" w:eastAsia="Times New Roman" w:cs="Times New Roman"/>
-          <w:sz w:val="22"/>
-          <w:szCs w:val="22"/>
-          <w:lang w:val="pt-BR"/>
-        </w:rPr>
-        <w:t>ção do número digitado ser positivo ou negativo</w:t>
+        <w:t>Saber se</w:t>
+      </w:r>
+      <w:r>
+        <w:rPr>
+          <w:rFonts w:ascii="Times New Roman" w:hAnsi="Times New Roman" w:eastAsia="Times New Roman" w:cs="Times New Roman"/>
+          <w:sz w:val="22"/>
+          <w:szCs w:val="22"/>
+          <w:lang w:val="pt-BR"/>
+        </w:rPr>
+        <w:t xml:space="preserve"> um</w:t>
+      </w:r>
+      <w:r>
+        <w:rPr>
+          <w:rFonts w:ascii="Times New Roman" w:hAnsi="Times New Roman" w:eastAsia="Times New Roman" w:cs="Times New Roman"/>
+          <w:sz w:val="22"/>
+          <w:szCs w:val="22"/>
+          <w:lang w:val="pt-BR"/>
+        </w:rPr>
+        <w:t xml:space="preserve"> número </w:t>
+      </w:r>
+      <w:r>
+        <w:rPr>
+          <w:rFonts w:ascii="Times New Roman" w:hAnsi="Times New Roman" w:eastAsia="Times New Roman" w:cs="Times New Roman"/>
+          <w:sz w:val="22"/>
+          <w:szCs w:val="22"/>
+          <w:lang w:val="pt-BR"/>
+        </w:rPr>
+        <w:t>é</w:t>
+      </w:r>
+      <w:r>
+        <w:rPr>
+          <w:rFonts w:ascii="Times New Roman" w:hAnsi="Times New Roman" w:eastAsia="Times New Roman" w:cs="Times New Roman"/>
+          <w:sz w:val="22"/>
+          <w:szCs w:val="22"/>
+          <w:lang w:val="pt-BR"/>
+        </w:rPr>
+        <w:t xml:space="preserve"> </w:t>
+      </w:r>
+      <w:r>
+        <w:rPr>
+          <w:rFonts w:ascii="Times New Roman" w:hAnsi="Times New Roman" w:eastAsia="Times New Roman" w:cs="Times New Roman"/>
+          <w:sz w:val="22"/>
+          <w:szCs w:val="22"/>
+          <w:lang w:val="pt-BR"/>
+        </w:rPr>
+        <w:t>positivo ou negativo</w:t>
       </w:r>
       <w:r>
         <w:rPr>
@@ -6393,7 +6385,7 @@
         <w:ind w:left="1440" w:right="0"/>
         <w:jc w:val="left"/>
         <w:rPr>
-          <w:rFonts w:ascii="Times New Roman" w:hAnsi="Times New Roman" w:eastAsia="Times New Roman" w:cs="Times New Roman" w:asciiTheme="minorAscii" w:hAnsiTheme="minorAscii" w:eastAsiaTheme="minorAscii" w:cstheme="minorAscii"/>
+          <w:rFonts w:ascii="Calibri" w:hAnsi="Calibri" w:eastAsia="Calibri" w:cs="Calibri" w:asciiTheme="minorAscii" w:hAnsiTheme="minorAscii" w:eastAsiaTheme="minorAscii" w:cstheme="minorAscii"/>
           <w:sz w:val="22"/>
           <w:szCs w:val="22"/>
         </w:rPr>
@@ -6432,25 +6424,34 @@
           <w:szCs w:val="22"/>
           <w:lang w:val="pt-BR"/>
         </w:rPr>
-        <w:t>Verific</w:t>
-      </w:r>
-      <w:r>
-        <w:rPr>
-          <w:rFonts w:ascii="Times New Roman" w:hAnsi="Times New Roman" w:eastAsia="Times New Roman" w:cs="Times New Roman"/>
-          <w:sz w:val="22"/>
-          <w:szCs w:val="22"/>
-          <w:lang w:val="pt-BR"/>
-        </w:rPr>
-        <w:t>a</w:t>
-      </w:r>
-      <w:r>
-        <w:rPr>
-          <w:rFonts w:ascii="Times New Roman" w:hAnsi="Times New Roman" w:eastAsia="Times New Roman" w:cs="Times New Roman"/>
-          <w:sz w:val="22"/>
-          <w:szCs w:val="22"/>
-          <w:lang w:val="pt-BR"/>
-        </w:rPr>
-        <w:t>ção do número digitado ser positivo ou negativo</w:t>
+        <w:t>Saber se u</w:t>
+      </w:r>
+      <w:r>
+        <w:rPr>
+          <w:rFonts w:ascii="Times New Roman" w:hAnsi="Times New Roman" w:eastAsia="Times New Roman" w:cs="Times New Roman"/>
+          <w:sz w:val="22"/>
+          <w:szCs w:val="22"/>
+          <w:lang w:val="pt-BR"/>
+        </w:rPr>
+        <w:t>m</w:t>
+      </w:r>
+      <w:r>
+        <w:rPr>
+          <w:rFonts w:ascii="Times New Roman" w:hAnsi="Times New Roman" w:eastAsia="Times New Roman" w:cs="Times New Roman"/>
+          <w:sz w:val="22"/>
+          <w:szCs w:val="22"/>
+          <w:lang w:val="pt-BR"/>
+        </w:rPr>
+        <w:t xml:space="preserve"> número</w:t>
+      </w:r>
+      <w:r>
+        <w:rPr>
+          <w:rFonts w:ascii="Times New Roman" w:hAnsi="Times New Roman" w:eastAsia="Times New Roman" w:cs="Times New Roman"/>
+          <w:sz w:val="22"/>
+          <w:szCs w:val="22"/>
+          <w:lang w:val="pt-BR"/>
+        </w:rPr>
+        <w:t xml:space="preserve"> é par ou ímpar</w:t>
       </w:r>
       <w:r>
         <w:rPr>
@@ -6510,7 +6511,7 @@
         <w:ind w:left="1440" w:right="0"/>
         <w:jc w:val="left"/>
         <w:rPr>
-          <w:rFonts w:ascii="Times New Roman" w:hAnsi="Times New Roman" w:eastAsia="Times New Roman" w:cs="Times New Roman" w:asciiTheme="minorAscii" w:hAnsiTheme="minorAscii" w:eastAsiaTheme="minorAscii" w:cstheme="minorAscii"/>
+          <w:rFonts w:ascii="Calibri" w:hAnsi="Calibri" w:eastAsia="Calibri" w:cs="Calibri" w:asciiTheme="minorAscii" w:hAnsiTheme="minorAscii" w:eastAsiaTheme="minorAscii" w:cstheme="minorAscii"/>
           <w:sz w:val="22"/>
           <w:szCs w:val="22"/>
         </w:rPr>
@@ -6591,7 +6592,7 @@
         </w:numPr>
         <w:spacing w:line="360" w:lineRule="auto"/>
         <w:rPr>
-          <w:rFonts w:ascii="Times New Roman" w:hAnsi="Times New Roman" w:eastAsia="Times New Roman" w:cs="Times New Roman" w:asciiTheme="minorAscii" w:hAnsiTheme="minorAscii" w:eastAsiaTheme="minorAscii" w:cstheme="minorAscii"/>
+          <w:rFonts w:ascii="Calibri" w:hAnsi="Calibri" w:eastAsia="Calibri" w:cs="Calibri" w:asciiTheme="minorAscii" w:hAnsiTheme="minorAscii" w:eastAsiaTheme="minorAscii" w:cstheme="minorAscii"/>
           <w:sz w:val="22"/>
           <w:szCs w:val="22"/>
         </w:rPr>
@@ -6651,7 +6652,7 @@
         </w:numPr>
         <w:spacing w:line="360" w:lineRule="auto"/>
         <w:rPr>
-          <w:rFonts w:ascii="Times New Roman" w:hAnsi="Times New Roman" w:eastAsia="Times New Roman" w:cs="Times New Roman" w:asciiTheme="minorAscii" w:hAnsiTheme="minorAscii" w:eastAsiaTheme="minorAscii" w:cstheme="minorAscii"/>
+          <w:rFonts w:ascii="Calibri" w:hAnsi="Calibri" w:eastAsia="Calibri" w:cs="Calibri" w:asciiTheme="minorAscii" w:hAnsiTheme="minorAscii" w:eastAsiaTheme="minorAscii" w:cstheme="minorAscii"/>
           <w:sz w:val="22"/>
           <w:szCs w:val="22"/>
         </w:rPr>
@@ -6717,7 +6718,7 @@
         </w:numPr>
         <w:spacing w:line="360" w:lineRule="auto"/>
         <w:rPr>
-          <w:rFonts w:ascii="Times New Roman" w:hAnsi="Times New Roman" w:eastAsia="Times New Roman" w:cs="Times New Roman" w:asciiTheme="minorAscii" w:hAnsiTheme="minorAscii" w:eastAsiaTheme="minorAscii" w:cstheme="minorAscii"/>
+          <w:rFonts w:ascii="Calibri" w:hAnsi="Calibri" w:eastAsia="Calibri" w:cs="Calibri" w:asciiTheme="minorAscii" w:hAnsiTheme="minorAscii" w:eastAsiaTheme="minorAscii" w:cstheme="minorAscii"/>
           <w:sz w:val="22"/>
           <w:szCs w:val="22"/>
         </w:rPr>
@@ -6799,7 +6800,7 @@
         </w:numPr>
         <w:spacing w:line="360" w:lineRule="auto"/>
         <w:rPr>
-          <w:rFonts w:ascii="Times New Roman" w:hAnsi="Times New Roman" w:eastAsia="Times New Roman" w:cs="Times New Roman" w:asciiTheme="minorAscii" w:hAnsiTheme="minorAscii" w:eastAsiaTheme="minorAscii" w:cstheme="minorAscii"/>
+          <w:rFonts w:ascii="Calibri" w:hAnsi="Calibri" w:eastAsia="Calibri" w:cs="Calibri" w:asciiTheme="minorAscii" w:hAnsiTheme="minorAscii" w:eastAsiaTheme="minorAscii" w:cstheme="minorAscii"/>
           <w:sz w:val="22"/>
           <w:szCs w:val="22"/>
         </w:rPr>
@@ -6859,7 +6860,7 @@
         </w:numPr>
         <w:spacing w:line="360" w:lineRule="auto"/>
         <w:rPr>
-          <w:rFonts w:ascii="Times New Roman" w:hAnsi="Times New Roman" w:eastAsia="Times New Roman" w:cs="Times New Roman" w:asciiTheme="minorAscii" w:hAnsiTheme="minorAscii" w:eastAsiaTheme="minorAscii" w:cstheme="minorAscii"/>
+          <w:rFonts w:ascii="Calibri" w:hAnsi="Calibri" w:eastAsia="Calibri" w:cs="Calibri" w:asciiTheme="minorAscii" w:hAnsiTheme="minorAscii" w:eastAsiaTheme="minorAscii" w:cstheme="minorAscii"/>
           <w:sz w:val="22"/>
           <w:szCs w:val="22"/>
         </w:rPr>
@@ -6912,7 +6913,7 @@
         </w:numPr>
         <w:spacing w:line="360" w:lineRule="auto"/>
         <w:rPr>
-          <w:rFonts w:ascii="Times New Roman" w:hAnsi="Times New Roman" w:eastAsia="Times New Roman" w:cs="Times New Roman" w:asciiTheme="minorAscii" w:hAnsiTheme="minorAscii" w:eastAsiaTheme="minorAscii" w:cstheme="minorAscii"/>
+          <w:rFonts w:ascii="Calibri" w:hAnsi="Calibri" w:eastAsia="Calibri" w:cs="Calibri" w:asciiTheme="minorAscii" w:hAnsiTheme="minorAscii" w:eastAsiaTheme="minorAscii" w:cstheme="minorAscii"/>
           <w:sz w:val="22"/>
           <w:szCs w:val="22"/>
         </w:rPr>
@@ -6972,7 +6973,7 @@
         </w:numPr>
         <w:spacing w:line="360" w:lineRule="auto"/>
         <w:rPr>
-          <w:rFonts w:ascii="Times New Roman" w:hAnsi="Times New Roman" w:eastAsia="Times New Roman" w:cs="Times New Roman" w:asciiTheme="minorAscii" w:hAnsiTheme="minorAscii" w:eastAsiaTheme="minorAscii" w:cstheme="minorAscii"/>
+          <w:rFonts w:ascii="Calibri" w:hAnsi="Calibri" w:eastAsia="Calibri" w:cs="Calibri" w:asciiTheme="minorAscii" w:hAnsiTheme="minorAscii" w:eastAsiaTheme="minorAscii" w:cstheme="minorAscii"/>
           <w:sz w:val="22"/>
           <w:szCs w:val="22"/>
         </w:rPr>
@@ -7075,7 +7076,7 @@
         <w:ind w:left="1440" w:right="0"/>
         <w:jc w:val="left"/>
         <w:rPr>
-          <w:rFonts w:ascii="Times New Roman" w:hAnsi="Times New Roman" w:eastAsia="Times New Roman" w:cs="Times New Roman" w:asciiTheme="minorAscii" w:hAnsiTheme="minorAscii" w:eastAsiaTheme="minorAscii" w:cstheme="minorAscii"/>
+          <w:rFonts w:ascii="Calibri" w:hAnsi="Calibri" w:eastAsia="Calibri" w:cs="Calibri" w:asciiTheme="minorAscii" w:hAnsiTheme="minorAscii" w:eastAsiaTheme="minorAscii" w:cstheme="minorAscii"/>
           <w:sz w:val="22"/>
           <w:szCs w:val="22"/>
         </w:rPr>
@@ -7228,7 +7229,7 @@
         <w:ind w:left="1440" w:right="0"/>
         <w:jc w:val="left"/>
         <w:rPr>
-          <w:rFonts w:ascii="Times New Roman" w:hAnsi="Times New Roman" w:eastAsia="Times New Roman" w:cs="Times New Roman" w:asciiTheme="minorAscii" w:hAnsiTheme="minorAscii" w:eastAsiaTheme="minorAscii" w:cstheme="minorAscii"/>
+          <w:rFonts w:ascii="Calibri" w:hAnsi="Calibri" w:eastAsia="Calibri" w:cs="Calibri" w:asciiTheme="minorAscii" w:hAnsiTheme="minorAscii" w:eastAsiaTheme="minorAscii" w:cstheme="minorAscii"/>
           <w:sz w:val="22"/>
           <w:szCs w:val="22"/>
         </w:rPr>
@@ -7276,7 +7277,16 @@
           <w:szCs w:val="22"/>
           <w:lang w:val="pt-BR"/>
         </w:rPr>
-        <w:t xml:space="preserve">As </w:t>
+        <w:t>Imprimir na tela o resultado das</w:t>
+      </w:r>
+      <w:r>
+        <w:rPr>
+          <w:rFonts w:ascii="Times New Roman" w:hAnsi="Times New Roman" w:eastAsia="Times New Roman" w:cs="Times New Roman"/>
+          <w:sz w:val="22"/>
+          <w:szCs w:val="22"/>
+          <w:lang w:val="pt-BR"/>
+        </w:rPr>
+        <w:t xml:space="preserve"> </w:t>
       </w:r>
       <w:r>
         <w:rPr>
@@ -7402,7 +7412,16 @@
           <w:szCs w:val="22"/>
           <w:lang w:val="pt-BR"/>
         </w:rPr>
-        <w:t xml:space="preserve"> ao serem executadas determinam um resultado, este deve ser impresso na tela para </w:t>
+        <w:t xml:space="preserve"> para </w:t>
+      </w:r>
+      <w:r>
+        <w:rPr>
+          <w:rFonts w:ascii="Calibri" w:hAnsi="Calibri" w:eastAsia="Calibri" w:cs="Calibri"/>
+          <w:sz w:val="22"/>
+          <w:szCs w:val="22"/>
+          <w:lang w:val="pt-BR"/>
+        </w:rPr>
+        <w:t xml:space="preserve">que </w:t>
       </w:r>
       <w:r>
         <w:rPr>
@@ -7432,6 +7451,15 @@
           <w:lang w:val="pt-BR"/>
         </w:rPr>
         <w:t xml:space="preserve"> </w:t>
+      </w:r>
+      <w:r>
+        <w:rPr>
+          <w:rFonts w:ascii="Times New Roman" w:hAnsi="Times New Roman" w:eastAsia="Times New Roman" w:cs="Times New Roman"/>
+          <w:sz w:val="22"/>
+          <w:szCs w:val="22"/>
+          <w:lang w:val="pt-BR"/>
+        </w:rPr>
+        <w:t xml:space="preserve">deste </w:t>
       </w:r>
       <w:r>
         <w:rPr>
@@ -7455,7 +7483,7 @@
         <w:ind w:left="1440" w:right="0"/>
         <w:jc w:val="left"/>
         <w:rPr>
-          <w:rFonts w:ascii="Times New Roman" w:hAnsi="Times New Roman" w:eastAsia="Times New Roman" w:cs="Times New Roman" w:asciiTheme="minorAscii" w:hAnsiTheme="minorAscii" w:eastAsiaTheme="minorAscii" w:cstheme="minorAscii"/>
+          <w:rFonts w:ascii="Calibri" w:hAnsi="Calibri" w:eastAsia="Calibri" w:cs="Calibri" w:asciiTheme="minorAscii" w:hAnsiTheme="minorAscii" w:eastAsiaTheme="minorAscii" w:cstheme="minorAscii"/>
           <w:sz w:val="22"/>
           <w:szCs w:val="22"/>
         </w:rPr>
@@ -7558,7 +7586,7 @@
         <w:ind w:left="1440" w:right="0"/>
         <w:jc w:val="left"/>
         <w:rPr>
-          <w:rFonts w:ascii="Times New Roman" w:hAnsi="Times New Roman" w:eastAsia="Times New Roman" w:cs="Times New Roman" w:asciiTheme="minorAscii" w:hAnsiTheme="minorAscii" w:eastAsiaTheme="minorAscii" w:cstheme="minorAscii"/>
+          <w:rFonts w:ascii="Calibri" w:hAnsi="Calibri" w:eastAsia="Calibri" w:cs="Calibri" w:asciiTheme="minorAscii" w:hAnsiTheme="minorAscii" w:eastAsiaTheme="minorAscii" w:cstheme="minorAscii"/>
           <w:sz w:val="22"/>
           <w:szCs w:val="22"/>
         </w:rPr>
@@ -7783,7 +7811,7 @@
         <w:ind w:left="1440" w:right="0"/>
         <w:jc w:val="left"/>
         <w:rPr>
-          <w:rFonts w:ascii="Times New Roman" w:hAnsi="Times New Roman" w:eastAsia="Times New Roman" w:cs="Times New Roman" w:asciiTheme="minorAscii" w:hAnsiTheme="minorAscii" w:eastAsiaTheme="minorAscii" w:cstheme="minorAscii"/>
+          <w:rFonts w:ascii="Calibri" w:hAnsi="Calibri" w:eastAsia="Calibri" w:cs="Calibri" w:asciiTheme="minorAscii" w:hAnsiTheme="minorAscii" w:eastAsiaTheme="minorAscii" w:cstheme="minorAscii"/>
           <w:sz w:val="22"/>
           <w:szCs w:val="22"/>
         </w:rPr>
@@ -7828,7 +7856,7 @@
         <w:ind w:left="1440" w:right="0"/>
         <w:jc w:val="left"/>
         <w:rPr>
-          <w:rFonts w:ascii="Times New Roman" w:hAnsi="Times New Roman" w:eastAsia="Times New Roman" w:cs="Times New Roman" w:asciiTheme="minorAscii" w:hAnsiTheme="minorAscii" w:eastAsiaTheme="minorAscii" w:cstheme="minorAscii"/>
+          <w:rFonts w:ascii="Calibri" w:hAnsi="Calibri" w:eastAsia="Calibri" w:cs="Calibri" w:asciiTheme="minorAscii" w:hAnsiTheme="minorAscii" w:eastAsiaTheme="minorAscii" w:cstheme="minorAscii"/>
           <w:sz w:val="22"/>
           <w:szCs w:val="22"/>
         </w:rPr>
@@ -7882,7 +7910,7 @@
         <w:ind w:left="1440" w:right="0"/>
         <w:jc w:val="left"/>
         <w:rPr>
-          <w:rFonts w:ascii="Times New Roman" w:hAnsi="Times New Roman" w:eastAsia="Times New Roman" w:cs="Times New Roman" w:asciiTheme="minorAscii" w:hAnsiTheme="minorAscii" w:eastAsiaTheme="minorAscii" w:cstheme="minorAscii"/>
+          <w:rFonts w:ascii="Calibri" w:hAnsi="Calibri" w:eastAsia="Calibri" w:cs="Calibri" w:asciiTheme="minorAscii" w:hAnsiTheme="minorAscii" w:eastAsiaTheme="minorAscii" w:cstheme="minorAscii"/>
           <w:sz w:val="22"/>
           <w:szCs w:val="22"/>
         </w:rPr>
@@ -7969,6 +7997,2909 @@
     </w:p>
     <w:p w14:noSpellErr="1">
       <w:pPr>
+        <w:pStyle w:val="ListParagraph"/>
+        <w:numPr>
+          <w:ilvl w:val="1"/>
+          <w:numId w:val="5"/>
+        </w:numPr>
+        <w:bidi w:val="0"/>
+        <w:spacing w:before="0" w:beforeAutospacing="off" w:after="0" w:afterAutospacing="off" w:line="360" w:lineRule="auto"/>
+        <w:ind w:left="1440" w:right="0"/>
+        <w:jc w:val="left"/>
+        <w:rPr>
+          <w:rFonts w:ascii="Calibri" w:hAnsi="Calibri" w:eastAsia="Calibri" w:cs="Calibri" w:asciiTheme="minorAscii" w:hAnsiTheme="minorAscii" w:eastAsiaTheme="minorAscii" w:cstheme="minorAscii"/>
+          <w:sz w:val="22"/>
+          <w:szCs w:val="22"/>
+        </w:rPr>
+      </w:pPr>
+    </w:p>
+    <w:p w14:noSpellErr="1">
+      <w:pPr>
+        <w:pStyle w:val="ListParagraph"/>
+        <w:numPr>
+          <w:ilvl w:val="0"/>
+          <w:numId w:val="5"/>
+        </w:numPr>
+        <w:rPr>
+          <w:rFonts w:ascii="Calibri" w:hAnsi="Calibri" w:eastAsia="Calibri" w:cs="Calibri" w:asciiTheme="minorAscii" w:hAnsiTheme="minorAscii" w:eastAsiaTheme="minorAscii" w:cstheme="minorAscii"/>
+          <w:sz w:val="22"/>
+          <w:szCs w:val="22"/>
+        </w:rPr>
+      </w:pPr>
+      <w:r>
+        <w:rPr>
+          <w:rFonts w:ascii="Times New Roman" w:hAnsi="Times New Roman" w:eastAsia="Times New Roman" w:cs="Times New Roman"/>
+          <w:sz w:val="22"/>
+          <w:szCs w:val="22"/>
+          <w:lang w:val="pt-BR"/>
+        </w:rPr>
+        <w:t>Verificar se um</w:t>
+      </w:r>
+      <w:r>
+        <w:rPr>
+          <w:rFonts w:ascii="Times New Roman" w:hAnsi="Times New Roman" w:eastAsia="Times New Roman" w:cs="Times New Roman"/>
+          <w:sz w:val="22"/>
+          <w:szCs w:val="22"/>
+          <w:lang w:val="pt-BR"/>
+        </w:rPr>
+        <w:t xml:space="preserve"> </w:t>
+      </w:r>
+      <w:r>
+        <w:rPr>
+          <w:rFonts w:ascii="Times New Roman" w:hAnsi="Times New Roman" w:eastAsia="Times New Roman" w:cs="Times New Roman"/>
+          <w:sz w:val="22"/>
+          <w:szCs w:val="22"/>
+          <w:lang w:val="pt-BR"/>
+        </w:rPr>
+        <w:t xml:space="preserve">número </w:t>
+      </w:r>
+      <w:r>
+        <w:rPr>
+          <w:rFonts w:ascii="Times New Roman" w:hAnsi="Times New Roman" w:eastAsia="Times New Roman" w:cs="Times New Roman"/>
+          <w:sz w:val="22"/>
+          <w:szCs w:val="22"/>
+          <w:lang w:val="pt-BR"/>
+        </w:rPr>
+        <w:t>é maior ou menor que 0</w:t>
+      </w:r>
+      <w:r>
+        <w:rPr>
+          <w:rFonts w:ascii="Calibri" w:hAnsi="Calibri" w:eastAsia="Calibri" w:cs="Calibri"/>
+          <w:sz w:val="22"/>
+          <w:szCs w:val="22"/>
+          <w:lang w:val="pt-BR"/>
+        </w:rPr>
+        <w:t>.</w:t>
+      </w:r>
+    </w:p>
+    <w:p w14:noSpellErr="1">
+      <w:pPr>
+        <w:pStyle w:val="ListParagraph"/>
+        <w:numPr>
+          <w:ilvl w:val="1"/>
+          <w:numId w:val="5"/>
+        </w:numPr>
+        <w:spacing w:line="360" w:lineRule="auto"/>
+        <w:rPr>
+          <w:rFonts w:ascii="Calibri" w:hAnsi="Calibri" w:eastAsia="Calibri" w:cs="Calibri" w:asciiTheme="minorAscii" w:hAnsiTheme="minorAscii" w:eastAsiaTheme="minorAscii" w:cstheme="minorAscii"/>
+          <w:sz w:val="22"/>
+          <w:szCs w:val="22"/>
+        </w:rPr>
+      </w:pPr>
+      <w:r>
+        <w:rPr>
+          <w:rFonts w:ascii="Times New Roman" w:hAnsi="Times New Roman" w:eastAsia="Times New Roman" w:cs="Times New Roman"/>
+          <w:sz w:val="22"/>
+          <w:szCs w:val="22"/>
+          <w:lang w:val="pt-BR"/>
+        </w:rPr>
+        <w:t>I</w:t>
+      </w:r>
+      <w:r>
+        <w:rPr>
+          <w:rFonts w:ascii="Times New Roman" w:hAnsi="Times New Roman" w:eastAsia="Times New Roman" w:cs="Times New Roman"/>
+          <w:sz w:val="22"/>
+          <w:szCs w:val="22"/>
+          <w:lang w:val="pt-BR"/>
+        </w:rPr>
+        <w:t>dentificador</w:t>
+      </w:r>
+      <w:r>
+        <w:rPr>
+          <w:rFonts w:ascii="Times New Roman" w:hAnsi="Times New Roman" w:eastAsia="Times New Roman" w:cs="Times New Roman"/>
+          <w:sz w:val="22"/>
+          <w:szCs w:val="22"/>
+          <w:lang w:val="pt-BR"/>
+        </w:rPr>
+        <w:t xml:space="preserve">: </w:t>
+      </w:r>
+      <w:r>
+        <w:rPr>
+          <w:rFonts w:ascii="Times New Roman" w:hAnsi="Times New Roman" w:eastAsia="Times New Roman" w:cs="Times New Roman"/>
+          <w:sz w:val="22"/>
+          <w:szCs w:val="22"/>
+          <w:lang w:val="pt-BR"/>
+        </w:rPr>
+        <w:t>E.</w:t>
+      </w:r>
+    </w:p>
+    <w:p w14:noSpellErr="1">
+      <w:pPr>
+        <w:pStyle w:val="ListParagraph"/>
+        <w:numPr>
+          <w:ilvl w:val="1"/>
+          <w:numId w:val="5"/>
+        </w:numPr>
+        <w:spacing w:line="360" w:lineRule="auto"/>
+        <w:rPr>
+          <w:rFonts w:ascii="Calibri" w:hAnsi="Calibri" w:eastAsia="Calibri" w:cs="Calibri" w:asciiTheme="minorAscii" w:hAnsiTheme="minorAscii" w:eastAsiaTheme="minorAscii" w:cstheme="minorAscii"/>
+          <w:sz w:val="22"/>
+          <w:szCs w:val="22"/>
+        </w:rPr>
+      </w:pPr>
+      <w:r>
+        <w:rPr>
+          <w:rFonts w:ascii="Times New Roman" w:hAnsi="Times New Roman" w:eastAsia="Times New Roman" w:cs="Times New Roman"/>
+          <w:sz w:val="22"/>
+          <w:szCs w:val="22"/>
+          <w:lang w:val="pt-BR"/>
+        </w:rPr>
+        <w:t>N</w:t>
+      </w:r>
+      <w:r>
+        <w:rPr>
+          <w:rFonts w:ascii="Times New Roman" w:hAnsi="Times New Roman" w:eastAsia="Times New Roman" w:cs="Times New Roman"/>
+          <w:sz w:val="22"/>
+          <w:szCs w:val="22"/>
+          <w:lang w:val="pt-BR"/>
+        </w:rPr>
+        <w:t>ome</w:t>
+      </w:r>
+      <w:r>
+        <w:rPr>
+          <w:rFonts w:ascii="Times New Roman" w:hAnsi="Times New Roman" w:eastAsia="Times New Roman" w:cs="Times New Roman"/>
+          <w:sz w:val="22"/>
+          <w:szCs w:val="22"/>
+          <w:lang w:val="pt-BR"/>
+        </w:rPr>
+        <w:t>:</w:t>
+      </w:r>
+      <w:r>
+        <w:rPr>
+          <w:rFonts w:ascii="Times New Roman" w:hAnsi="Times New Roman" w:eastAsia="Times New Roman" w:cs="Times New Roman"/>
+          <w:sz w:val="22"/>
+          <w:szCs w:val="22"/>
+          <w:lang w:val="pt-BR"/>
+        </w:rPr>
+        <w:t xml:space="preserve"> </w:t>
+      </w:r>
+      <w:r>
+        <w:rPr>
+          <w:rFonts w:ascii="Times New Roman" w:hAnsi="Times New Roman" w:eastAsia="Times New Roman" w:cs="Times New Roman"/>
+          <w:sz w:val="22"/>
+          <w:szCs w:val="22"/>
+          <w:lang w:val="pt-BR"/>
+        </w:rPr>
+        <w:t>Verificar se um</w:t>
+      </w:r>
+      <w:r>
+        <w:rPr>
+          <w:rFonts w:ascii="Times New Roman" w:hAnsi="Times New Roman" w:eastAsia="Times New Roman" w:cs="Times New Roman"/>
+          <w:sz w:val="22"/>
+          <w:szCs w:val="22"/>
+          <w:lang w:val="pt-BR"/>
+        </w:rPr>
+        <w:t xml:space="preserve"> </w:t>
+      </w:r>
+      <w:r>
+        <w:rPr>
+          <w:rFonts w:ascii="Times New Roman" w:hAnsi="Times New Roman" w:eastAsia="Times New Roman" w:cs="Times New Roman"/>
+          <w:sz w:val="22"/>
+          <w:szCs w:val="22"/>
+          <w:lang w:val="pt-BR"/>
+        </w:rPr>
+        <w:t xml:space="preserve">número </w:t>
+      </w:r>
+      <w:r>
+        <w:rPr>
+          <w:rFonts w:ascii="Times New Roman" w:hAnsi="Times New Roman" w:eastAsia="Times New Roman" w:cs="Times New Roman"/>
+          <w:sz w:val="22"/>
+          <w:szCs w:val="22"/>
+          <w:lang w:val="pt-BR"/>
+        </w:rPr>
+        <w:t>é maior ou menor que 0</w:t>
+      </w:r>
+      <w:r>
+        <w:rPr>
+          <w:rFonts w:ascii="Calibri" w:hAnsi="Calibri" w:eastAsia="Calibri" w:cs="Calibri"/>
+          <w:sz w:val="22"/>
+          <w:szCs w:val="22"/>
+          <w:lang w:val="pt-BR"/>
+        </w:rPr>
+        <w:t>.</w:t>
+      </w:r>
+    </w:p>
+    <w:p>
+      <w:pPr>
+        <w:pStyle w:val="ListParagraph"/>
+        <w:numPr>
+          <w:ilvl w:val="1"/>
+          <w:numId w:val="5"/>
+        </w:numPr>
+        <w:spacing w:line="360" w:lineRule="auto"/>
+        <w:rPr>
+          <w:rFonts w:ascii="Calibri" w:hAnsi="Calibri" w:eastAsia="Calibri" w:cs="Calibri" w:asciiTheme="minorAscii" w:hAnsiTheme="minorAscii" w:eastAsiaTheme="minorAscii" w:cstheme="minorAscii"/>
+          <w:sz w:val="22"/>
+          <w:szCs w:val="22"/>
+        </w:rPr>
+      </w:pPr>
+      <w:r>
+        <w:rPr>
+          <w:rFonts w:ascii="Times New Roman" w:hAnsi="Times New Roman" w:eastAsia="Times New Roman" w:cs="Times New Roman"/>
+          <w:sz w:val="22"/>
+          <w:szCs w:val="22"/>
+          <w:lang w:val="pt-BR"/>
+        </w:rPr>
+        <w:t>A</w:t>
+      </w:r>
+      <w:r>
+        <w:rPr>
+          <w:rFonts w:ascii="Times New Roman" w:hAnsi="Times New Roman" w:eastAsia="Times New Roman" w:cs="Times New Roman"/>
+          <w:sz w:val="22"/>
+          <w:szCs w:val="22"/>
+          <w:lang w:val="pt-BR"/>
+        </w:rPr>
+        <w:t>utores</w:t>
+      </w:r>
+      <w:r>
+        <w:rPr>
+          <w:rFonts w:ascii="Times New Roman" w:hAnsi="Times New Roman" w:eastAsia="Times New Roman" w:cs="Times New Roman"/>
+          <w:sz w:val="22"/>
+          <w:szCs w:val="22"/>
+          <w:lang w:val="pt-BR"/>
+        </w:rPr>
+        <w:t xml:space="preserve">: Karina </w:t>
+      </w:r>
+      <w:proofErr w:type="spellStart"/>
+      <w:r>
+        <w:rPr>
+          <w:rFonts w:ascii="Times New Roman" w:hAnsi="Times New Roman" w:eastAsia="Times New Roman" w:cs="Times New Roman"/>
+          <w:sz w:val="22"/>
+          <w:szCs w:val="22"/>
+          <w:lang w:val="pt-BR"/>
+        </w:rPr>
+        <w:t>Sayuri</w:t>
+      </w:r>
+      <w:proofErr w:type="spellEnd"/>
+      <w:r>
+        <w:rPr>
+          <w:rFonts w:ascii="Times New Roman" w:hAnsi="Times New Roman" w:eastAsia="Times New Roman" w:cs="Times New Roman"/>
+          <w:sz w:val="22"/>
+          <w:szCs w:val="22"/>
+          <w:lang w:val="pt-BR"/>
+        </w:rPr>
+        <w:t xml:space="preserve"> </w:t>
+      </w:r>
+      <w:proofErr w:type="spellStart"/>
+      <w:r>
+        <w:rPr>
+          <w:rFonts w:ascii="Times New Roman" w:hAnsi="Times New Roman" w:eastAsia="Times New Roman" w:cs="Times New Roman"/>
+          <w:sz w:val="22"/>
+          <w:szCs w:val="22"/>
+          <w:lang w:val="pt-BR"/>
+        </w:rPr>
+        <w:t>Hagiwara</w:t>
+      </w:r>
+      <w:proofErr w:type="spellEnd"/>
+      <w:r>
+        <w:rPr>
+          <w:rFonts w:ascii="Times New Roman" w:hAnsi="Times New Roman" w:eastAsia="Times New Roman" w:cs="Times New Roman"/>
+          <w:sz w:val="22"/>
+          <w:szCs w:val="22"/>
+          <w:lang w:val="pt-BR"/>
+        </w:rPr>
+        <w:t>.</w:t>
+      </w:r>
+    </w:p>
+    <w:p w14:noSpellErr="1">
+      <w:pPr>
+        <w:pStyle w:val="ListParagraph"/>
+        <w:numPr>
+          <w:ilvl w:val="1"/>
+          <w:numId w:val="5"/>
+        </w:numPr>
+        <w:spacing w:line="360" w:lineRule="auto"/>
+        <w:rPr>
+          <w:rFonts w:ascii="Calibri" w:hAnsi="Calibri" w:eastAsia="Calibri" w:cs="Calibri" w:asciiTheme="minorAscii" w:hAnsiTheme="minorAscii" w:eastAsiaTheme="minorAscii" w:cstheme="minorAscii"/>
+          <w:sz w:val="22"/>
+          <w:szCs w:val="22"/>
+        </w:rPr>
+      </w:pPr>
+      <w:r>
+        <w:rPr>
+          <w:rFonts w:ascii="Times New Roman" w:hAnsi="Times New Roman" w:eastAsia="Times New Roman" w:cs="Times New Roman"/>
+          <w:sz w:val="22"/>
+          <w:szCs w:val="22"/>
+          <w:lang w:val="pt-BR"/>
+        </w:rPr>
+        <w:t>P</w:t>
+      </w:r>
+      <w:r>
+        <w:rPr>
+          <w:rFonts w:ascii="Times New Roman" w:hAnsi="Times New Roman" w:eastAsia="Times New Roman" w:cs="Times New Roman"/>
+          <w:sz w:val="22"/>
+          <w:szCs w:val="22"/>
+          <w:lang w:val="pt-BR"/>
+        </w:rPr>
+        <w:t>rioridade</w:t>
+      </w:r>
+      <w:r>
+        <w:rPr>
+          <w:rFonts w:ascii="Times New Roman" w:hAnsi="Times New Roman" w:eastAsia="Times New Roman" w:cs="Times New Roman"/>
+          <w:sz w:val="22"/>
+          <w:szCs w:val="22"/>
+          <w:lang w:val="pt-BR"/>
+        </w:rPr>
+        <w:t>:</w:t>
+      </w:r>
+      <w:r>
+        <w:rPr>
+          <w:rFonts w:ascii="Times New Roman" w:hAnsi="Times New Roman" w:eastAsia="Times New Roman" w:cs="Times New Roman"/>
+          <w:sz w:val="22"/>
+          <w:szCs w:val="22"/>
+          <w:lang w:val="pt-BR"/>
+        </w:rPr>
+        <w:t xml:space="preserve"> </w:t>
+      </w:r>
+      <w:r>
+        <w:rPr>
+          <w:rFonts w:ascii="Times New Roman" w:hAnsi="Times New Roman" w:eastAsia="Times New Roman" w:cs="Times New Roman"/>
+          <w:sz w:val="22"/>
+          <w:szCs w:val="22"/>
+          <w:lang w:val="pt-BR"/>
+        </w:rPr>
+        <w:t>Alta.</w:t>
+      </w:r>
+    </w:p>
+    <w:p>
+      <w:pPr>
+        <w:pStyle w:val="ListParagraph"/>
+        <w:numPr>
+          <w:ilvl w:val="1"/>
+          <w:numId w:val="5"/>
+        </w:numPr>
+        <w:spacing w:line="360" w:lineRule="auto"/>
+        <w:rPr>
+          <w:rFonts w:ascii="Calibri" w:hAnsi="Calibri" w:eastAsia="Calibri" w:cs="Calibri" w:asciiTheme="minorAscii" w:hAnsiTheme="minorAscii" w:eastAsiaTheme="minorAscii" w:cstheme="minorAscii"/>
+          <w:sz w:val="22"/>
+          <w:szCs w:val="22"/>
+        </w:rPr>
+      </w:pPr>
+      <w:proofErr w:type="spellStart"/>
+      <w:r>
+        <w:rPr>
+          <w:rFonts w:ascii="Times New Roman" w:hAnsi="Times New Roman" w:eastAsia="Times New Roman" w:cs="Times New Roman"/>
+          <w:sz w:val="22"/>
+          <w:szCs w:val="22"/>
+          <w:lang w:val="pt-BR"/>
+        </w:rPr>
+        <w:t>C</w:t>
+      </w:r>
+      <w:r>
+        <w:rPr>
+          <w:rFonts w:ascii="Times New Roman" w:hAnsi="Times New Roman" w:eastAsia="Times New Roman" w:cs="Times New Roman"/>
+          <w:sz w:val="22"/>
+          <w:szCs w:val="22"/>
+          <w:lang w:val="pt-BR"/>
+        </w:rPr>
+        <w:t>riticalidade</w:t>
+      </w:r>
+      <w:proofErr w:type="spellEnd"/>
+      <w:r>
+        <w:rPr>
+          <w:rFonts w:ascii="Times New Roman" w:hAnsi="Times New Roman" w:eastAsia="Times New Roman" w:cs="Times New Roman"/>
+          <w:sz w:val="22"/>
+          <w:szCs w:val="22"/>
+          <w:lang w:val="pt-BR"/>
+        </w:rPr>
+        <w:t>:</w:t>
+      </w:r>
+      <w:r>
+        <w:rPr>
+          <w:rFonts w:ascii="Times New Roman" w:hAnsi="Times New Roman" w:eastAsia="Times New Roman" w:cs="Times New Roman"/>
+          <w:sz w:val="22"/>
+          <w:szCs w:val="22"/>
+          <w:lang w:val="pt-BR"/>
+        </w:rPr>
+        <w:t xml:space="preserve"> -</w:t>
+      </w:r>
+    </w:p>
+    <w:p w14:noSpellErr="1">
+      <w:pPr>
+        <w:pStyle w:val="ListParagraph"/>
+        <w:numPr>
+          <w:ilvl w:val="1"/>
+          <w:numId w:val="5"/>
+        </w:numPr>
+        <w:spacing w:line="360" w:lineRule="auto"/>
+        <w:rPr>
+          <w:rFonts w:ascii="Calibri" w:hAnsi="Calibri" w:eastAsia="Calibri" w:cs="Calibri" w:asciiTheme="minorAscii" w:hAnsiTheme="minorAscii" w:eastAsiaTheme="minorAscii" w:cstheme="minorAscii"/>
+          <w:sz w:val="22"/>
+          <w:szCs w:val="22"/>
+        </w:rPr>
+      </w:pPr>
+      <w:r>
+        <w:rPr>
+          <w:rFonts w:ascii="Times New Roman" w:hAnsi="Times New Roman" w:eastAsia="Times New Roman" w:cs="Times New Roman"/>
+          <w:sz w:val="22"/>
+          <w:szCs w:val="22"/>
+          <w:lang w:val="pt-BR"/>
+        </w:rPr>
+        <w:t>F</w:t>
+      </w:r>
+      <w:r>
+        <w:rPr>
+          <w:rFonts w:ascii="Times New Roman" w:hAnsi="Times New Roman" w:eastAsia="Times New Roman" w:cs="Times New Roman"/>
+          <w:sz w:val="22"/>
+          <w:szCs w:val="22"/>
+          <w:lang w:val="pt-BR"/>
+        </w:rPr>
+        <w:t>onte</w:t>
+      </w:r>
+      <w:r>
+        <w:rPr>
+          <w:rFonts w:ascii="Times New Roman" w:hAnsi="Times New Roman" w:eastAsia="Times New Roman" w:cs="Times New Roman"/>
+          <w:sz w:val="22"/>
+          <w:szCs w:val="22"/>
+          <w:lang w:val="pt-BR"/>
+        </w:rPr>
+        <w:t xml:space="preserve">: </w:t>
+      </w:r>
+      <w:r>
+        <w:rPr>
+          <w:rFonts w:ascii="Times New Roman" w:hAnsi="Times New Roman" w:eastAsia="Times New Roman" w:cs="Times New Roman"/>
+          <w:sz w:val="22"/>
+          <w:szCs w:val="22"/>
+          <w:lang w:val="pt-BR"/>
+        </w:rPr>
+        <w:t>Caroline Resende</w:t>
+      </w:r>
+      <w:r>
+        <w:rPr>
+          <w:rFonts w:ascii="Times New Roman" w:hAnsi="Times New Roman" w:eastAsia="Times New Roman" w:cs="Times New Roman"/>
+          <w:sz w:val="22"/>
+          <w:szCs w:val="22"/>
+          <w:lang w:val="pt-BR"/>
+        </w:rPr>
+        <w:t>.</w:t>
+      </w:r>
+    </w:p>
+    <w:p>
+      <w:pPr>
+        <w:pStyle w:val="ListParagraph"/>
+        <w:numPr>
+          <w:ilvl w:val="1"/>
+          <w:numId w:val="5"/>
+        </w:numPr>
+        <w:spacing w:line="360" w:lineRule="auto"/>
+        <w:rPr>
+          <w:rFonts w:ascii="Calibri" w:hAnsi="Calibri" w:eastAsia="Calibri" w:cs="Calibri" w:asciiTheme="minorAscii" w:hAnsiTheme="minorAscii" w:eastAsiaTheme="minorAscii" w:cstheme="minorAscii"/>
+          <w:sz w:val="22"/>
+          <w:szCs w:val="22"/>
+        </w:rPr>
+      </w:pPr>
+      <w:r>
+        <w:rPr>
+          <w:rFonts w:ascii="Times New Roman" w:hAnsi="Times New Roman" w:eastAsia="Times New Roman" w:cs="Times New Roman"/>
+          <w:sz w:val="22"/>
+          <w:szCs w:val="22"/>
+          <w:lang w:val="pt-BR"/>
+        </w:rPr>
+        <w:t>R</w:t>
+      </w:r>
+      <w:r>
+        <w:rPr>
+          <w:rFonts w:ascii="Times New Roman" w:hAnsi="Times New Roman" w:eastAsia="Times New Roman" w:cs="Times New Roman"/>
+          <w:sz w:val="22"/>
+          <w:szCs w:val="22"/>
+          <w:lang w:val="pt-BR"/>
+        </w:rPr>
+        <w:t>esponsável</w:t>
+      </w:r>
+      <w:r>
+        <w:rPr>
+          <w:rFonts w:ascii="Times New Roman" w:hAnsi="Times New Roman" w:eastAsia="Times New Roman" w:cs="Times New Roman"/>
+          <w:sz w:val="22"/>
+          <w:szCs w:val="22"/>
+          <w:lang w:val="pt-BR"/>
+        </w:rPr>
+        <w:t>:</w:t>
+      </w:r>
+      <w:r>
+        <w:rPr>
+          <w:rFonts w:ascii="Times New Roman" w:hAnsi="Times New Roman" w:eastAsia="Times New Roman" w:cs="Times New Roman"/>
+          <w:sz w:val="22"/>
+          <w:szCs w:val="22"/>
+          <w:lang w:val="pt-BR"/>
+        </w:rPr>
+        <w:t xml:space="preserve"> Karina </w:t>
+      </w:r>
+      <w:proofErr w:type="spellStart"/>
+      <w:r>
+        <w:rPr>
+          <w:rFonts w:ascii="Times New Roman" w:hAnsi="Times New Roman" w:eastAsia="Times New Roman" w:cs="Times New Roman"/>
+          <w:sz w:val="22"/>
+          <w:szCs w:val="22"/>
+          <w:lang w:val="pt-BR"/>
+        </w:rPr>
+        <w:t>Sayuri</w:t>
+      </w:r>
+      <w:proofErr w:type="spellEnd"/>
+      <w:r>
+        <w:rPr>
+          <w:rFonts w:ascii="Times New Roman" w:hAnsi="Times New Roman" w:eastAsia="Times New Roman" w:cs="Times New Roman"/>
+          <w:sz w:val="22"/>
+          <w:szCs w:val="22"/>
+          <w:lang w:val="pt-BR"/>
+        </w:rPr>
+        <w:t xml:space="preserve"> </w:t>
+      </w:r>
+      <w:proofErr w:type="spellStart"/>
+      <w:r>
+        <w:rPr>
+          <w:rFonts w:ascii="Times New Roman" w:hAnsi="Times New Roman" w:eastAsia="Times New Roman" w:cs="Times New Roman"/>
+          <w:sz w:val="22"/>
+          <w:szCs w:val="22"/>
+          <w:lang w:val="pt-BR"/>
+        </w:rPr>
+        <w:t>Hagiwar</w:t>
+      </w:r>
+      <w:r>
+        <w:rPr>
+          <w:rFonts w:ascii="Times New Roman" w:hAnsi="Times New Roman" w:eastAsia="Times New Roman" w:cs="Times New Roman"/>
+          <w:sz w:val="22"/>
+          <w:szCs w:val="22"/>
+          <w:lang w:val="pt-BR"/>
+        </w:rPr>
+        <w:t>a</w:t>
+      </w:r>
+      <w:proofErr w:type="spellEnd"/>
+      <w:r>
+        <w:rPr>
+          <w:rFonts w:ascii="Times New Roman" w:hAnsi="Times New Roman" w:eastAsia="Times New Roman" w:cs="Times New Roman"/>
+          <w:sz w:val="22"/>
+          <w:szCs w:val="22"/>
+          <w:lang w:val="pt-BR"/>
+        </w:rPr>
+        <w:t>.</w:t>
+      </w:r>
+    </w:p>
+    <w:p w14:noSpellErr="1">
+      <w:pPr>
+        <w:pStyle w:val="ListParagraph"/>
+        <w:numPr>
+          <w:ilvl w:val="1"/>
+          <w:numId w:val="5"/>
+        </w:numPr>
+        <w:bidi w:val="0"/>
+        <w:spacing w:before="0" w:beforeAutospacing="off" w:after="0" w:afterAutospacing="off" w:line="360" w:lineRule="auto"/>
+        <w:ind w:left="1440" w:right="0"/>
+        <w:jc w:val="left"/>
+        <w:rPr>
+          <w:rFonts w:ascii="Calibri" w:hAnsi="Calibri" w:eastAsia="Calibri" w:cs="Calibri" w:asciiTheme="minorAscii" w:hAnsiTheme="minorAscii" w:eastAsiaTheme="minorAscii" w:cstheme="minorAscii"/>
+          <w:sz w:val="22"/>
+          <w:szCs w:val="22"/>
+        </w:rPr>
+      </w:pPr>
+      <w:r>
+        <w:rPr>
+          <w:rFonts w:ascii="Times New Roman" w:hAnsi="Times New Roman" w:eastAsia="Times New Roman" w:cs="Times New Roman"/>
+          <w:sz w:val="22"/>
+          <w:szCs w:val="22"/>
+          <w:lang w:val="pt-BR"/>
+        </w:rPr>
+        <w:t>D</w:t>
+      </w:r>
+      <w:r>
+        <w:rPr>
+          <w:rFonts w:ascii="Times New Roman" w:hAnsi="Times New Roman" w:eastAsia="Times New Roman" w:cs="Times New Roman"/>
+          <w:sz w:val="22"/>
+          <w:szCs w:val="22"/>
+          <w:lang w:val="pt-BR"/>
+        </w:rPr>
+        <w:t>escrição</w:t>
+      </w:r>
+      <w:r>
+        <w:rPr>
+          <w:rFonts w:ascii="Times New Roman" w:hAnsi="Times New Roman" w:eastAsia="Times New Roman" w:cs="Times New Roman"/>
+          <w:sz w:val="22"/>
+          <w:szCs w:val="22"/>
+          <w:lang w:val="pt-BR"/>
+        </w:rPr>
+        <w:t xml:space="preserve">: O sistema deverá </w:t>
+      </w:r>
+      <w:r>
+        <w:rPr>
+          <w:rFonts w:ascii="Times New Roman" w:hAnsi="Times New Roman" w:eastAsia="Times New Roman" w:cs="Times New Roman"/>
+          <w:sz w:val="22"/>
+          <w:szCs w:val="22"/>
+          <w:lang w:val="pt-BR"/>
+        </w:rPr>
+        <w:t>verificar se um número é maior ou menor que 0, pois caso seja maior que 0</w:t>
+      </w:r>
+      <w:r>
+        <w:rPr>
+          <w:rFonts w:ascii="Times New Roman" w:hAnsi="Times New Roman" w:eastAsia="Times New Roman" w:cs="Times New Roman"/>
+          <w:sz w:val="22"/>
+          <w:szCs w:val="22"/>
+          <w:lang w:val="pt-BR"/>
+        </w:rPr>
+        <w:t>, este é positivo</w:t>
+      </w:r>
+      <w:r>
+        <w:rPr>
+          <w:rFonts w:ascii="Times New Roman" w:hAnsi="Times New Roman" w:eastAsia="Times New Roman" w:cs="Times New Roman"/>
+          <w:sz w:val="22"/>
+          <w:szCs w:val="22"/>
+          <w:lang w:val="pt-BR"/>
+        </w:rPr>
+        <w:t>, no entanto, caso seja menor que 0</w:t>
+      </w:r>
+      <w:r>
+        <w:rPr>
+          <w:rFonts w:ascii="Times New Roman" w:hAnsi="Times New Roman" w:eastAsia="Times New Roman" w:cs="Times New Roman"/>
+          <w:sz w:val="22"/>
+          <w:szCs w:val="22"/>
+          <w:lang w:val="pt-BR"/>
+        </w:rPr>
+        <w:t>, este é negativo</w:t>
+      </w:r>
+      <w:r>
+        <w:rPr>
+          <w:rFonts w:ascii="Times New Roman" w:hAnsi="Times New Roman" w:eastAsia="Times New Roman" w:cs="Times New Roman"/>
+          <w:sz w:val="22"/>
+          <w:szCs w:val="22"/>
+          <w:lang w:val="pt-BR"/>
+        </w:rPr>
+        <w:t>.</w:t>
+      </w:r>
+    </w:p>
+    <w:p>
+      <w:pPr>
+        <w:pStyle w:val="ListParagraph"/>
+        <w:numPr>
+          <w:ilvl w:val="1"/>
+          <w:numId w:val="5"/>
+        </w:numPr>
+        <w:bidi w:val="0"/>
+        <w:spacing w:before="0" w:beforeAutospacing="off" w:after="0" w:afterAutospacing="off" w:line="360" w:lineRule="auto"/>
+        <w:ind w:left="1440" w:right="0"/>
+        <w:jc w:val="left"/>
+        <w:rPr>
+          <w:rFonts w:ascii="Calibri" w:hAnsi="Calibri" w:eastAsia="Calibri" w:cs="Calibri" w:asciiTheme="minorAscii" w:hAnsiTheme="minorAscii" w:eastAsiaTheme="minorAscii" w:cstheme="minorAscii"/>
+          <w:sz w:val="22"/>
+          <w:szCs w:val="22"/>
+        </w:rPr>
+      </w:pPr>
+      <w:r>
+        <w:rPr>
+          <w:rFonts w:ascii="Times New Roman" w:hAnsi="Times New Roman" w:eastAsia="Times New Roman" w:cs="Times New Roman"/>
+          <w:sz w:val="22"/>
+          <w:szCs w:val="22"/>
+          <w:lang w:val="pt-BR"/>
+        </w:rPr>
+        <w:t>T</w:t>
+      </w:r>
+      <w:r>
+        <w:rPr>
+          <w:rFonts w:ascii="Times New Roman" w:hAnsi="Times New Roman" w:eastAsia="Times New Roman" w:cs="Times New Roman"/>
+          <w:sz w:val="22"/>
+          <w:szCs w:val="22"/>
+          <w:lang w:val="pt-BR"/>
+        </w:rPr>
+        <w:t>rigger</w:t>
+      </w:r>
+      <w:r>
+        <w:rPr>
+          <w:rFonts w:ascii="Times New Roman" w:hAnsi="Times New Roman" w:eastAsia="Times New Roman" w:cs="Times New Roman"/>
+          <w:sz w:val="22"/>
+          <w:szCs w:val="22"/>
+          <w:lang w:val="pt-BR"/>
+        </w:rPr>
+        <w:t>:</w:t>
+      </w:r>
+      <w:r>
+        <w:rPr>
+          <w:rFonts w:ascii="Times New Roman" w:hAnsi="Times New Roman" w:eastAsia="Times New Roman" w:cs="Times New Roman"/>
+          <w:sz w:val="22"/>
+          <w:szCs w:val="22"/>
+          <w:lang w:val="pt-BR"/>
+        </w:rPr>
+        <w:t xml:space="preserve"> </w:t>
+      </w:r>
+      <w:r>
+        <w:rPr>
+          <w:rFonts w:ascii="Times New Roman" w:hAnsi="Times New Roman" w:eastAsia="Times New Roman" w:cs="Times New Roman"/>
+          <w:sz w:val="22"/>
+          <w:szCs w:val="22"/>
+          <w:lang w:val="pt-BR"/>
+        </w:rPr>
+        <w:t>A</w:t>
+      </w:r>
+      <w:r>
+        <w:rPr>
+          <w:rFonts w:ascii="Times New Roman" w:hAnsi="Times New Roman" w:eastAsia="Times New Roman" w:cs="Times New Roman"/>
+          <w:sz w:val="22"/>
+          <w:szCs w:val="22"/>
+          <w:lang w:val="pt-BR"/>
+        </w:rPr>
+        <w:t xml:space="preserve"> </w:t>
+      </w:r>
+      <w:r>
+        <w:rPr>
+          <w:rFonts w:ascii="Times New Roman" w:hAnsi="Times New Roman" w:eastAsia="Times New Roman" w:cs="Times New Roman"/>
+          <w:sz w:val="22"/>
+          <w:szCs w:val="22"/>
+          <w:lang w:val="pt-BR"/>
+        </w:rPr>
+        <w:t>funcionalidad</w:t>
+      </w:r>
+      <w:r>
+        <w:rPr>
+          <w:rFonts w:ascii="Times New Roman" w:hAnsi="Times New Roman" w:eastAsia="Times New Roman" w:cs="Times New Roman"/>
+          <w:sz w:val="22"/>
+          <w:szCs w:val="22"/>
+          <w:lang w:val="pt-BR"/>
+        </w:rPr>
+        <w:t>e</w:t>
+      </w:r>
+      <w:r>
+        <w:rPr>
+          <w:rFonts w:ascii="Times New Roman" w:hAnsi="Times New Roman" w:eastAsia="Times New Roman" w:cs="Times New Roman"/>
+          <w:sz w:val="22"/>
+          <w:szCs w:val="22"/>
+          <w:lang w:val="pt-BR"/>
+        </w:rPr>
+        <w:t xml:space="preserve"> B (v</w:t>
+      </w:r>
+      <w:r>
+        <w:rPr>
+          <w:rFonts w:ascii="Calibri" w:hAnsi="Calibri" w:eastAsia="Calibri" w:cs="Calibri"/>
+          <w:sz w:val="22"/>
+          <w:szCs w:val="22"/>
+          <w:lang w:val="pt-BR"/>
+        </w:rPr>
+        <w:t>erificar se um número é</w:t>
+      </w:r>
+      <w:r>
+        <w:rPr>
+          <w:rFonts w:ascii="Calibri" w:hAnsi="Calibri" w:eastAsia="Calibri" w:cs="Calibri"/>
+          <w:sz w:val="22"/>
+          <w:szCs w:val="22"/>
+          <w:lang w:val="pt-BR"/>
+        </w:rPr>
+        <w:t xml:space="preserve"> positivo ou negativo</w:t>
+      </w:r>
+      <w:r>
+        <w:rPr>
+          <w:rFonts w:ascii="Times New Roman" w:hAnsi="Times New Roman" w:eastAsia="Times New Roman" w:cs="Times New Roman"/>
+          <w:sz w:val="22"/>
+          <w:szCs w:val="22"/>
+          <w:lang w:val="pt-BR"/>
+        </w:rPr>
+        <w:t xml:space="preserve">) </w:t>
+      </w:r>
+      <w:r>
+        <w:rPr>
+          <w:rFonts w:ascii="Times New Roman" w:hAnsi="Times New Roman" w:eastAsia="Times New Roman" w:cs="Times New Roman"/>
+          <w:sz w:val="22"/>
+          <w:szCs w:val="22"/>
+          <w:lang w:val="pt-BR"/>
+        </w:rPr>
+        <w:t>ao ser executada executa a funcionalidade v</w:t>
+      </w:r>
+      <w:r>
+        <w:rPr>
+          <w:rFonts w:ascii="Times New Roman" w:hAnsi="Times New Roman" w:eastAsia="Times New Roman" w:cs="Times New Roman"/>
+          <w:sz w:val="22"/>
+          <w:szCs w:val="22"/>
+          <w:lang w:val="pt-BR"/>
+        </w:rPr>
+        <w:t>erificar</w:t>
+      </w:r>
+      <w:r>
+        <w:rPr>
+          <w:rFonts w:ascii="Times New Roman" w:hAnsi="Times New Roman" w:eastAsia="Times New Roman" w:cs="Times New Roman"/>
+          <w:sz w:val="22"/>
+          <w:szCs w:val="22"/>
+          <w:lang w:val="pt-BR"/>
+        </w:rPr>
+        <w:t xml:space="preserve"> se um</w:t>
+      </w:r>
+      <w:r>
+        <w:rPr>
+          <w:rFonts w:ascii="Times New Roman" w:hAnsi="Times New Roman" w:eastAsia="Times New Roman" w:cs="Times New Roman"/>
+          <w:sz w:val="22"/>
+          <w:szCs w:val="22"/>
+          <w:lang w:val="pt-BR"/>
+        </w:rPr>
+        <w:t xml:space="preserve"> </w:t>
+      </w:r>
+      <w:r>
+        <w:rPr>
+          <w:rFonts w:ascii="Times New Roman" w:hAnsi="Times New Roman" w:eastAsia="Times New Roman" w:cs="Times New Roman"/>
+          <w:sz w:val="22"/>
+          <w:szCs w:val="22"/>
+          <w:lang w:val="pt-BR"/>
+        </w:rPr>
+        <w:t xml:space="preserve">número </w:t>
+      </w:r>
+      <w:r>
+        <w:rPr>
+          <w:rFonts w:ascii="Times New Roman" w:hAnsi="Times New Roman" w:eastAsia="Times New Roman" w:cs="Times New Roman"/>
+          <w:sz w:val="22"/>
+          <w:szCs w:val="22"/>
+          <w:lang w:val="pt-BR"/>
+        </w:rPr>
+        <w:t>é maior ou menor que 0</w:t>
+      </w:r>
+      <w:r>
+        <w:rPr>
+          <w:rFonts w:ascii="Times New Roman" w:hAnsi="Times New Roman" w:eastAsia="Times New Roman" w:cs="Times New Roman"/>
+          <w:sz w:val="22"/>
+          <w:szCs w:val="22"/>
+          <w:lang w:val="pt-BR"/>
+        </w:rPr>
+        <w:t>, pois e</w:t>
+      </w:r>
+      <w:r>
+        <w:rPr>
+          <w:rFonts w:ascii="Times New Roman" w:hAnsi="Times New Roman" w:eastAsia="Times New Roman" w:cs="Times New Roman"/>
+          <w:sz w:val="22"/>
+          <w:szCs w:val="22"/>
+          <w:lang w:val="pt-BR"/>
+        </w:rPr>
+        <w:t xml:space="preserve">ste </w:t>
+      </w:r>
+      <w:proofErr w:type="spellStart"/>
+      <w:r>
+        <w:rPr>
+          <w:rFonts w:ascii="Times New Roman" w:hAnsi="Times New Roman" w:eastAsia="Times New Roman" w:cs="Times New Roman"/>
+          <w:sz w:val="22"/>
+          <w:szCs w:val="22"/>
+          <w:lang w:val="pt-BR"/>
+        </w:rPr>
+        <w:t>possibitará</w:t>
+      </w:r>
+      <w:proofErr w:type="spellEnd"/>
+      <w:r>
+        <w:rPr>
+          <w:rFonts w:ascii="Times New Roman" w:hAnsi="Times New Roman" w:eastAsia="Times New Roman" w:cs="Times New Roman"/>
+          <w:sz w:val="22"/>
+          <w:szCs w:val="22"/>
+          <w:lang w:val="pt-BR"/>
+        </w:rPr>
+        <w:t xml:space="preserve"> a funcionalidade de verificar se um</w:t>
+      </w:r>
+      <w:r>
+        <w:rPr>
+          <w:rFonts w:ascii="Times New Roman" w:hAnsi="Times New Roman" w:eastAsia="Times New Roman" w:cs="Times New Roman"/>
+          <w:sz w:val="22"/>
+          <w:szCs w:val="22"/>
+          <w:lang w:val="pt-BR"/>
+        </w:rPr>
+        <w:t xml:space="preserve"> </w:t>
+      </w:r>
+      <w:r>
+        <w:rPr>
+          <w:rFonts w:ascii="Times New Roman" w:hAnsi="Times New Roman" w:eastAsia="Times New Roman" w:cs="Times New Roman"/>
+          <w:sz w:val="22"/>
+          <w:szCs w:val="22"/>
+          <w:lang w:val="pt-BR"/>
+        </w:rPr>
+        <w:t xml:space="preserve">número é positivo ou negativo. </w:t>
+      </w:r>
+    </w:p>
+    <w:p>
+      <w:pPr>
+        <w:pStyle w:val="ListParagraph"/>
+        <w:numPr>
+          <w:ilvl w:val="1"/>
+          <w:numId w:val="5"/>
+        </w:numPr>
+        <w:bidi w:val="0"/>
+        <w:spacing w:before="0" w:beforeAutospacing="off" w:after="0" w:afterAutospacing="off" w:line="360" w:lineRule="auto"/>
+        <w:ind w:left="1440" w:right="0"/>
+        <w:jc w:val="left"/>
+        <w:rPr>
+          <w:rFonts w:ascii="Calibri" w:hAnsi="Calibri" w:eastAsia="Calibri" w:cs="Calibri" w:asciiTheme="minorAscii" w:hAnsiTheme="minorAscii" w:eastAsiaTheme="minorAscii" w:cstheme="minorAscii"/>
+          <w:sz w:val="22"/>
+          <w:szCs w:val="22"/>
+        </w:rPr>
+      </w:pPr>
+      <w:r>
+        <w:rPr>
+          <w:rFonts w:ascii="Times New Roman" w:hAnsi="Times New Roman" w:eastAsia="Times New Roman" w:cs="Times New Roman"/>
+          <w:sz w:val="22"/>
+          <w:szCs w:val="22"/>
+          <w:lang w:val="pt-BR"/>
+        </w:rPr>
+        <w:t>A</w:t>
+      </w:r>
+      <w:r>
+        <w:rPr>
+          <w:rFonts w:ascii="Times New Roman" w:hAnsi="Times New Roman" w:eastAsia="Times New Roman" w:cs="Times New Roman"/>
+          <w:sz w:val="22"/>
+          <w:szCs w:val="22"/>
+          <w:lang w:val="pt-BR"/>
+        </w:rPr>
+        <w:t>tores</w:t>
+      </w:r>
+      <w:r>
+        <w:rPr>
+          <w:rFonts w:ascii="Times New Roman" w:hAnsi="Times New Roman" w:eastAsia="Times New Roman" w:cs="Times New Roman"/>
+          <w:sz w:val="22"/>
+          <w:szCs w:val="22"/>
+          <w:lang w:val="pt-BR"/>
+        </w:rPr>
+        <w:t xml:space="preserve">: </w:t>
+      </w:r>
+      <w:r>
+        <w:rPr>
+          <w:rFonts w:ascii="Times New Roman" w:hAnsi="Times New Roman" w:eastAsia="Times New Roman" w:cs="Times New Roman"/>
+          <w:sz w:val="22"/>
+          <w:szCs w:val="22"/>
+          <w:lang w:val="pt-BR"/>
+        </w:rPr>
+        <w:t>Karina</w:t>
+      </w:r>
+      <w:r>
+        <w:rPr>
+          <w:rFonts w:ascii="Times New Roman" w:hAnsi="Times New Roman" w:eastAsia="Times New Roman" w:cs="Times New Roman"/>
+          <w:sz w:val="22"/>
+          <w:szCs w:val="22"/>
+          <w:lang w:val="pt-BR"/>
+        </w:rPr>
+        <w:t xml:space="preserve"> </w:t>
+      </w:r>
+      <w:proofErr w:type="spellStart"/>
+      <w:r>
+        <w:rPr>
+          <w:rFonts w:ascii="Times New Roman" w:hAnsi="Times New Roman" w:eastAsia="Times New Roman" w:cs="Times New Roman"/>
+          <w:sz w:val="22"/>
+          <w:szCs w:val="22"/>
+          <w:lang w:val="pt-BR"/>
+        </w:rPr>
+        <w:t>Sayuri</w:t>
+      </w:r>
+      <w:proofErr w:type="spellEnd"/>
+      <w:r>
+        <w:rPr>
+          <w:rFonts w:ascii="Times New Roman" w:hAnsi="Times New Roman" w:eastAsia="Times New Roman" w:cs="Times New Roman"/>
+          <w:sz w:val="22"/>
+          <w:szCs w:val="22"/>
+          <w:lang w:val="pt-BR"/>
+        </w:rPr>
+        <w:t xml:space="preserve"> </w:t>
+      </w:r>
+      <w:proofErr w:type="spellStart"/>
+      <w:r>
+        <w:rPr>
+          <w:rFonts w:ascii="Times New Roman" w:hAnsi="Times New Roman" w:eastAsia="Times New Roman" w:cs="Times New Roman"/>
+          <w:sz w:val="22"/>
+          <w:szCs w:val="22"/>
+          <w:lang w:val="pt-BR"/>
+        </w:rPr>
+        <w:t>Hagiwara</w:t>
+      </w:r>
+      <w:proofErr w:type="spellEnd"/>
+      <w:r>
+        <w:rPr>
+          <w:rFonts w:ascii="Times New Roman" w:hAnsi="Times New Roman" w:eastAsia="Times New Roman" w:cs="Times New Roman"/>
+          <w:sz w:val="22"/>
+          <w:szCs w:val="22"/>
+          <w:lang w:val="pt-BR"/>
+        </w:rPr>
+        <w:t xml:space="preserve">. </w:t>
+      </w:r>
+    </w:p>
+    <w:p w14:noSpellErr="1">
+      <w:pPr>
+        <w:pStyle w:val="ListParagraph"/>
+        <w:numPr>
+          <w:ilvl w:val="1"/>
+          <w:numId w:val="5"/>
+        </w:numPr>
+        <w:bidi w:val="0"/>
+        <w:spacing w:before="0" w:beforeAutospacing="off" w:after="0" w:afterAutospacing="off" w:line="360" w:lineRule="auto"/>
+        <w:ind w:left="1440" w:right="0"/>
+        <w:jc w:val="left"/>
+        <w:rPr>
+          <w:rFonts w:ascii="Calibri" w:hAnsi="Calibri" w:eastAsia="Calibri" w:cs="Calibri" w:asciiTheme="minorAscii" w:hAnsiTheme="minorAscii" w:eastAsiaTheme="minorAscii" w:cstheme="minorAscii"/>
+          <w:sz w:val="22"/>
+          <w:szCs w:val="22"/>
+        </w:rPr>
+      </w:pPr>
+      <w:r>
+        <w:rPr>
+          <w:rFonts w:ascii="Times New Roman" w:hAnsi="Times New Roman" w:eastAsia="Times New Roman" w:cs="Times New Roman"/>
+          <w:sz w:val="22"/>
+          <w:szCs w:val="22"/>
+          <w:lang w:val="pt-BR"/>
+        </w:rPr>
+        <w:t>P</w:t>
+      </w:r>
+      <w:r>
+        <w:rPr>
+          <w:rFonts w:ascii="Times New Roman" w:hAnsi="Times New Roman" w:eastAsia="Times New Roman" w:cs="Times New Roman"/>
+          <w:sz w:val="22"/>
+          <w:szCs w:val="22"/>
+          <w:lang w:val="pt-BR"/>
+        </w:rPr>
+        <w:t>ré-condições</w:t>
+      </w:r>
+      <w:r>
+        <w:rPr>
+          <w:rFonts w:ascii="Times New Roman" w:hAnsi="Times New Roman" w:eastAsia="Times New Roman" w:cs="Times New Roman"/>
+          <w:sz w:val="22"/>
+          <w:szCs w:val="22"/>
+          <w:lang w:val="pt-BR"/>
+        </w:rPr>
+        <w:t>:</w:t>
+      </w:r>
+      <w:r>
+        <w:rPr>
+          <w:rFonts w:ascii="Times New Roman" w:hAnsi="Times New Roman" w:eastAsia="Times New Roman" w:cs="Times New Roman"/>
+          <w:sz w:val="22"/>
+          <w:szCs w:val="22"/>
+          <w:lang w:val="pt-BR"/>
+        </w:rPr>
+        <w:t xml:space="preserve"> </w:t>
+      </w:r>
+      <w:r>
+        <w:rPr>
+          <w:rFonts w:ascii="Times New Roman" w:hAnsi="Times New Roman" w:eastAsia="Times New Roman" w:cs="Times New Roman"/>
+          <w:sz w:val="22"/>
+          <w:szCs w:val="22"/>
+          <w:lang w:val="pt-BR"/>
+        </w:rPr>
+        <w:t>A</w:t>
+      </w:r>
+      <w:r>
+        <w:rPr>
+          <w:rFonts w:ascii="Times New Roman" w:hAnsi="Times New Roman" w:eastAsia="Times New Roman" w:cs="Times New Roman"/>
+          <w:sz w:val="22"/>
+          <w:szCs w:val="22"/>
+          <w:lang w:val="pt-BR"/>
+        </w:rPr>
+        <w:t xml:space="preserve"> </w:t>
+      </w:r>
+      <w:r>
+        <w:rPr>
+          <w:rFonts w:ascii="Times New Roman" w:hAnsi="Times New Roman" w:eastAsia="Times New Roman" w:cs="Times New Roman"/>
+          <w:sz w:val="22"/>
+          <w:szCs w:val="22"/>
+          <w:lang w:val="pt-BR"/>
+        </w:rPr>
+        <w:t>funcionalidades B (v</w:t>
+      </w:r>
+      <w:r>
+        <w:rPr>
+          <w:rFonts w:ascii="Calibri" w:hAnsi="Calibri" w:eastAsia="Calibri" w:cs="Calibri"/>
+          <w:sz w:val="22"/>
+          <w:szCs w:val="22"/>
+          <w:lang w:val="pt-BR"/>
+        </w:rPr>
+        <w:t>erificar se um número é</w:t>
+      </w:r>
+      <w:r>
+        <w:rPr>
+          <w:rFonts w:ascii="Calibri" w:hAnsi="Calibri" w:eastAsia="Calibri" w:cs="Calibri"/>
+          <w:sz w:val="22"/>
+          <w:szCs w:val="22"/>
+          <w:lang w:val="pt-BR"/>
+        </w:rPr>
+        <w:t xml:space="preserve"> positivo ou negativo</w:t>
+      </w:r>
+      <w:r>
+        <w:rPr>
+          <w:rFonts w:ascii="Times New Roman" w:hAnsi="Times New Roman" w:eastAsia="Times New Roman" w:cs="Times New Roman"/>
+          <w:sz w:val="22"/>
+          <w:szCs w:val="22"/>
+          <w:lang w:val="pt-BR"/>
+        </w:rPr>
+        <w:t>)</w:t>
+      </w:r>
+      <w:r>
+        <w:rPr>
+          <w:rFonts w:ascii="Times New Roman" w:hAnsi="Times New Roman" w:eastAsia="Times New Roman" w:cs="Times New Roman"/>
+          <w:sz w:val="22"/>
+          <w:szCs w:val="22"/>
+          <w:lang w:val="pt-BR"/>
+        </w:rPr>
+        <w:t xml:space="preserve"> </w:t>
+      </w:r>
+      <w:r>
+        <w:rPr>
+          <w:rFonts w:ascii="Calibri" w:hAnsi="Calibri" w:eastAsia="Calibri" w:cs="Calibri"/>
+          <w:sz w:val="22"/>
+          <w:szCs w:val="22"/>
+          <w:lang w:val="pt-BR"/>
+        </w:rPr>
+        <w:t>deve</w:t>
+      </w:r>
+      <w:r>
+        <w:rPr>
+          <w:rFonts w:ascii="Calibri" w:hAnsi="Calibri" w:eastAsia="Calibri" w:cs="Calibri"/>
+          <w:sz w:val="22"/>
+          <w:szCs w:val="22"/>
+          <w:lang w:val="pt-BR"/>
+        </w:rPr>
+        <w:t xml:space="preserve"> ter sido executada.</w:t>
+      </w:r>
+    </w:p>
+    <w:p w14:noSpellErr="1">
+      <w:pPr>
+        <w:pStyle w:val="ListParagraph"/>
+        <w:numPr>
+          <w:ilvl w:val="1"/>
+          <w:numId w:val="5"/>
+        </w:numPr>
+        <w:bidi w:val="0"/>
+        <w:spacing w:before="0" w:beforeAutospacing="off" w:after="0" w:afterAutospacing="off" w:line="360" w:lineRule="auto"/>
+        <w:ind w:left="1440" w:right="0"/>
+        <w:jc w:val="left"/>
+        <w:rPr>
+          <w:rFonts w:ascii="Calibri" w:hAnsi="Calibri" w:eastAsia="Calibri" w:cs="Calibri" w:asciiTheme="minorAscii" w:hAnsiTheme="minorAscii" w:eastAsiaTheme="minorAscii" w:cstheme="minorAscii"/>
+          <w:sz w:val="22"/>
+          <w:szCs w:val="22"/>
+        </w:rPr>
+      </w:pPr>
+      <w:r>
+        <w:rPr>
+          <w:rFonts w:ascii="Times New Roman" w:hAnsi="Times New Roman" w:eastAsia="Times New Roman" w:cs="Times New Roman"/>
+          <w:sz w:val="22"/>
+          <w:szCs w:val="22"/>
+          <w:lang w:val="pt-BR"/>
+        </w:rPr>
+        <w:t>P</w:t>
+      </w:r>
+      <w:r>
+        <w:rPr>
+          <w:rFonts w:ascii="Times New Roman" w:hAnsi="Times New Roman" w:eastAsia="Times New Roman" w:cs="Times New Roman"/>
+          <w:sz w:val="22"/>
+          <w:szCs w:val="22"/>
+          <w:lang w:val="pt-BR"/>
+        </w:rPr>
+        <w:t>ós-condições</w:t>
+      </w:r>
+      <w:r>
+        <w:rPr>
+          <w:rFonts w:ascii="Times New Roman" w:hAnsi="Times New Roman" w:eastAsia="Times New Roman" w:cs="Times New Roman"/>
+          <w:sz w:val="22"/>
+          <w:szCs w:val="22"/>
+          <w:lang w:val="pt-BR"/>
+        </w:rPr>
+        <w:t>:</w:t>
+      </w:r>
+    </w:p>
+    <w:p w14:noSpellErr="1">
+      <w:pPr>
+        <w:pStyle w:val="ListParagraph"/>
+        <w:numPr>
+          <w:ilvl w:val="1"/>
+          <w:numId w:val="5"/>
+        </w:numPr>
+        <w:bidi w:val="0"/>
+        <w:spacing w:before="0" w:beforeAutospacing="off" w:after="0" w:afterAutospacing="off" w:line="360" w:lineRule="auto"/>
+        <w:ind w:left="1440" w:right="0"/>
+        <w:jc w:val="left"/>
+        <w:rPr>
+          <w:rFonts w:ascii="Calibri" w:hAnsi="Calibri" w:eastAsia="Calibri" w:cs="Calibri" w:asciiTheme="minorAscii" w:hAnsiTheme="minorAscii" w:eastAsiaTheme="minorAscii" w:cstheme="minorAscii"/>
+          <w:sz w:val="22"/>
+          <w:szCs w:val="22"/>
+        </w:rPr>
+      </w:pPr>
+      <w:r>
+        <w:rPr>
+          <w:rFonts w:ascii="Times New Roman" w:hAnsi="Times New Roman" w:eastAsia="Times New Roman" w:cs="Times New Roman"/>
+          <w:sz w:val="22"/>
+          <w:szCs w:val="22"/>
+          <w:lang w:val="pt-BR"/>
+        </w:rPr>
+        <w:t xml:space="preserve"> R</w:t>
+      </w:r>
+      <w:r>
+        <w:rPr>
+          <w:rFonts w:ascii="Times New Roman" w:hAnsi="Times New Roman" w:eastAsia="Times New Roman" w:cs="Times New Roman"/>
+          <w:sz w:val="22"/>
+          <w:szCs w:val="22"/>
+          <w:lang w:val="pt-BR"/>
+        </w:rPr>
+        <w:t>esultado</w:t>
+      </w:r>
+      <w:r>
+        <w:rPr>
+          <w:rFonts w:ascii="Times New Roman" w:hAnsi="Times New Roman" w:eastAsia="Times New Roman" w:cs="Times New Roman"/>
+          <w:sz w:val="22"/>
+          <w:szCs w:val="22"/>
+          <w:lang w:val="pt-BR"/>
+        </w:rPr>
+        <w:t>:</w:t>
+      </w:r>
+      <w:r>
+        <w:rPr>
+          <w:rFonts w:ascii="Times New Roman" w:hAnsi="Times New Roman" w:eastAsia="Times New Roman" w:cs="Times New Roman"/>
+          <w:sz w:val="22"/>
+          <w:szCs w:val="22"/>
+          <w:lang w:val="pt-BR"/>
+        </w:rPr>
+        <w:t xml:space="preserve"> Saber se um número é </w:t>
+      </w:r>
+      <w:r>
+        <w:rPr>
+          <w:rFonts w:ascii="Times New Roman" w:hAnsi="Times New Roman" w:eastAsia="Times New Roman" w:cs="Times New Roman"/>
+          <w:sz w:val="22"/>
+          <w:szCs w:val="22"/>
+          <w:lang w:val="pt-BR"/>
+        </w:rPr>
+        <w:t>ma</w:t>
+      </w:r>
+      <w:r>
+        <w:rPr>
+          <w:rFonts w:ascii="Times New Roman" w:hAnsi="Times New Roman" w:eastAsia="Times New Roman" w:cs="Times New Roman"/>
+          <w:sz w:val="22"/>
+          <w:szCs w:val="22"/>
+          <w:lang w:val="pt-BR"/>
+        </w:rPr>
+        <w:t>ior</w:t>
+      </w:r>
+      <w:r>
+        <w:rPr>
+          <w:rFonts w:ascii="Times New Roman" w:hAnsi="Times New Roman" w:eastAsia="Times New Roman" w:cs="Times New Roman"/>
+          <w:sz w:val="22"/>
+          <w:szCs w:val="22"/>
+          <w:lang w:val="pt-BR"/>
+        </w:rPr>
+        <w:t xml:space="preserve"> ou menor que 0</w:t>
+      </w:r>
+      <w:r>
+        <w:rPr>
+          <w:rFonts w:ascii="Times New Roman" w:hAnsi="Times New Roman" w:eastAsia="Times New Roman" w:cs="Times New Roman"/>
+          <w:sz w:val="22"/>
+          <w:szCs w:val="22"/>
+          <w:lang w:val="pt-BR"/>
+        </w:rPr>
+        <w:t>.</w:t>
+      </w:r>
+    </w:p>
+    <w:p w14:noSpellErr="1">
+      <w:pPr>
+        <w:pStyle w:val="ListParagraph"/>
+        <w:numPr>
+          <w:ilvl w:val="1"/>
+          <w:numId w:val="5"/>
+        </w:numPr>
+        <w:bidi w:val="0"/>
+        <w:spacing w:before="0" w:beforeAutospacing="off" w:after="0" w:afterAutospacing="off" w:line="360" w:lineRule="auto"/>
+        <w:ind w:left="1440" w:right="0"/>
+        <w:jc w:val="left"/>
+        <w:rPr>
+          <w:rFonts w:ascii="Calibri" w:hAnsi="Calibri" w:eastAsia="Calibri" w:cs="Calibri" w:asciiTheme="minorAscii" w:hAnsiTheme="minorAscii" w:eastAsiaTheme="minorAscii" w:cstheme="minorAscii"/>
+          <w:sz w:val="22"/>
+          <w:szCs w:val="22"/>
+        </w:rPr>
+      </w:pPr>
+      <w:r>
+        <w:rPr>
+          <w:rFonts w:ascii="Times New Roman" w:hAnsi="Times New Roman" w:eastAsia="Times New Roman" w:cs="Times New Roman"/>
+          <w:sz w:val="22"/>
+          <w:szCs w:val="22"/>
+          <w:lang w:val="pt-BR"/>
+        </w:rPr>
+        <w:t>Cenário principal</w:t>
+      </w:r>
+      <w:r>
+        <w:rPr>
+          <w:rFonts w:ascii="Times New Roman" w:hAnsi="Times New Roman" w:eastAsia="Times New Roman" w:cs="Times New Roman"/>
+          <w:sz w:val="22"/>
+          <w:szCs w:val="22"/>
+          <w:lang w:val="pt-BR"/>
+        </w:rPr>
+        <w:t xml:space="preserve">: </w:t>
+      </w:r>
+    </w:p>
+    <w:p w14:noSpellErr="1">
+      <w:pPr>
+        <w:pStyle w:val="ListParagraph"/>
+        <w:numPr>
+          <w:ilvl w:val="1"/>
+          <w:numId w:val="5"/>
+        </w:numPr>
+        <w:bidi w:val="0"/>
+        <w:spacing w:before="0" w:beforeAutospacing="off" w:after="0" w:afterAutospacing="off" w:line="360" w:lineRule="auto"/>
+        <w:ind w:left="1440" w:right="0"/>
+        <w:jc w:val="left"/>
+        <w:rPr>
+          <w:rFonts w:ascii="Calibri" w:hAnsi="Calibri" w:eastAsia="Calibri" w:cs="Calibri" w:asciiTheme="minorAscii" w:hAnsiTheme="minorAscii" w:eastAsiaTheme="minorAscii" w:cstheme="minorAscii"/>
+          <w:sz w:val="22"/>
+          <w:szCs w:val="22"/>
+        </w:rPr>
+      </w:pPr>
+      <w:r>
+        <w:rPr>
+          <w:rFonts w:ascii="Times New Roman" w:hAnsi="Times New Roman" w:eastAsia="Times New Roman" w:cs="Times New Roman"/>
+          <w:sz w:val="22"/>
+          <w:szCs w:val="22"/>
+          <w:lang w:val="pt-BR"/>
+        </w:rPr>
+        <w:t>C</w:t>
+      </w:r>
+      <w:r>
+        <w:rPr>
+          <w:rFonts w:ascii="Times New Roman" w:hAnsi="Times New Roman" w:eastAsia="Times New Roman" w:cs="Times New Roman"/>
+          <w:sz w:val="22"/>
+          <w:szCs w:val="22"/>
+          <w:lang w:val="pt-BR"/>
+        </w:rPr>
+        <w:t>enário alternativo</w:t>
+      </w:r>
+      <w:r>
+        <w:rPr>
+          <w:rFonts w:ascii="Times New Roman" w:hAnsi="Times New Roman" w:eastAsia="Times New Roman" w:cs="Times New Roman"/>
+          <w:sz w:val="22"/>
+          <w:szCs w:val="22"/>
+          <w:lang w:val="pt-BR"/>
+        </w:rPr>
+        <w:t xml:space="preserve">: </w:t>
+      </w:r>
+      <w:r>
+        <w:rPr>
+          <w:rFonts w:ascii="Times New Roman" w:hAnsi="Times New Roman" w:eastAsia="Times New Roman" w:cs="Times New Roman"/>
+          <w:sz w:val="22"/>
+          <w:szCs w:val="22"/>
+        </w:rPr>
+        <w:t xml:space="preserve"> </w:t>
+      </w:r>
+      <w:r>
+        <w:rPr>
+          <w:rFonts w:ascii="Times New Roman" w:hAnsi="Times New Roman" w:eastAsia="Times New Roman" w:cs="Times New Roman"/>
+          <w:sz w:val="22"/>
+          <w:szCs w:val="22"/>
+        </w:rPr>
+        <w:t xml:space="preserve"> </w:t>
+      </w:r>
+    </w:p>
+    <w:p w14:noSpellErr="1">
+      <w:pPr>
+        <w:pStyle w:val="ListParagraph"/>
+        <w:numPr>
+          <w:ilvl w:val="0"/>
+          <w:numId w:val="5"/>
+        </w:numPr>
+        <w:rPr>
+          <w:rFonts w:ascii="Calibri" w:hAnsi="Calibri" w:eastAsia="Calibri" w:cs="Calibri" w:asciiTheme="minorAscii" w:hAnsiTheme="minorAscii" w:eastAsiaTheme="minorAscii" w:cstheme="minorAscii"/>
+          <w:sz w:val="22"/>
+          <w:szCs w:val="22"/>
+        </w:rPr>
+      </w:pPr>
+      <w:r>
+        <w:rPr>
+          <w:rFonts w:ascii="Times New Roman" w:hAnsi="Times New Roman" w:eastAsia="Times New Roman" w:cs="Times New Roman"/>
+          <w:sz w:val="22"/>
+          <w:szCs w:val="22"/>
+          <w:lang w:val="pt-BR"/>
+        </w:rPr>
+        <w:t>Verificar se um</w:t>
+      </w:r>
+      <w:r>
+        <w:rPr>
+          <w:rFonts w:ascii="Times New Roman" w:hAnsi="Times New Roman" w:eastAsia="Times New Roman" w:cs="Times New Roman"/>
+          <w:sz w:val="22"/>
+          <w:szCs w:val="22"/>
+          <w:lang w:val="pt-BR"/>
+        </w:rPr>
+        <w:t xml:space="preserve"> </w:t>
+      </w:r>
+      <w:r>
+        <w:rPr>
+          <w:rFonts w:ascii="Times New Roman" w:hAnsi="Times New Roman" w:eastAsia="Times New Roman" w:cs="Times New Roman"/>
+          <w:sz w:val="22"/>
+          <w:szCs w:val="22"/>
+          <w:lang w:val="pt-BR"/>
+        </w:rPr>
+        <w:t xml:space="preserve">número </w:t>
+      </w:r>
+      <w:r>
+        <w:rPr>
+          <w:rFonts w:ascii="Times New Roman" w:hAnsi="Times New Roman" w:eastAsia="Times New Roman" w:cs="Times New Roman"/>
+          <w:sz w:val="22"/>
+          <w:szCs w:val="22"/>
+          <w:lang w:val="pt-BR"/>
+        </w:rPr>
+        <w:t xml:space="preserve">é </w:t>
+      </w:r>
+      <w:r>
+        <w:rPr>
+          <w:rFonts w:ascii="Times New Roman" w:hAnsi="Times New Roman" w:eastAsia="Times New Roman" w:cs="Times New Roman"/>
+          <w:sz w:val="22"/>
+          <w:szCs w:val="22"/>
+          <w:lang w:val="pt-BR"/>
+        </w:rPr>
+        <w:t>divisível por 2.</w:t>
+      </w:r>
+    </w:p>
+    <w:p w14:noSpellErr="1">
+      <w:pPr>
+        <w:pStyle w:val="ListParagraph"/>
+        <w:numPr>
+          <w:ilvl w:val="1"/>
+          <w:numId w:val="5"/>
+        </w:numPr>
+        <w:spacing w:line="360" w:lineRule="auto"/>
+        <w:rPr>
+          <w:rFonts w:ascii="Calibri" w:hAnsi="Calibri" w:eastAsia="Calibri" w:cs="Calibri" w:asciiTheme="minorAscii" w:hAnsiTheme="minorAscii" w:eastAsiaTheme="minorAscii" w:cstheme="minorAscii"/>
+          <w:sz w:val="22"/>
+          <w:szCs w:val="22"/>
+        </w:rPr>
+      </w:pPr>
+      <w:r>
+        <w:rPr>
+          <w:rFonts w:ascii="Times New Roman" w:hAnsi="Times New Roman" w:eastAsia="Times New Roman" w:cs="Times New Roman"/>
+          <w:sz w:val="22"/>
+          <w:szCs w:val="22"/>
+          <w:lang w:val="pt-BR"/>
+        </w:rPr>
+        <w:t>I</w:t>
+      </w:r>
+      <w:r>
+        <w:rPr>
+          <w:rFonts w:ascii="Times New Roman" w:hAnsi="Times New Roman" w:eastAsia="Times New Roman" w:cs="Times New Roman"/>
+          <w:sz w:val="22"/>
+          <w:szCs w:val="22"/>
+          <w:lang w:val="pt-BR"/>
+        </w:rPr>
+        <w:t>dentificador</w:t>
+      </w:r>
+      <w:r>
+        <w:rPr>
+          <w:rFonts w:ascii="Times New Roman" w:hAnsi="Times New Roman" w:eastAsia="Times New Roman" w:cs="Times New Roman"/>
+          <w:sz w:val="22"/>
+          <w:szCs w:val="22"/>
+          <w:lang w:val="pt-BR"/>
+        </w:rPr>
+        <w:t xml:space="preserve">: </w:t>
+      </w:r>
+      <w:r>
+        <w:rPr>
+          <w:rFonts w:ascii="Times New Roman" w:hAnsi="Times New Roman" w:eastAsia="Times New Roman" w:cs="Times New Roman"/>
+          <w:sz w:val="22"/>
+          <w:szCs w:val="22"/>
+          <w:lang w:val="pt-BR"/>
+        </w:rPr>
+        <w:t>F</w:t>
+      </w:r>
+      <w:r>
+        <w:rPr>
+          <w:rFonts w:ascii="Times New Roman" w:hAnsi="Times New Roman" w:eastAsia="Times New Roman" w:cs="Times New Roman"/>
+          <w:sz w:val="22"/>
+          <w:szCs w:val="22"/>
+          <w:lang w:val="pt-BR"/>
+        </w:rPr>
+        <w:t>.</w:t>
+      </w:r>
+    </w:p>
+    <w:p w14:noSpellErr="1">
+      <w:pPr>
+        <w:pStyle w:val="ListParagraph"/>
+        <w:numPr>
+          <w:ilvl w:val="1"/>
+          <w:numId w:val="5"/>
+        </w:numPr>
+        <w:spacing w:line="360" w:lineRule="auto"/>
+        <w:rPr>
+          <w:rFonts w:ascii="Calibri" w:hAnsi="Calibri" w:eastAsia="Calibri" w:cs="Calibri" w:asciiTheme="minorAscii" w:hAnsiTheme="minorAscii" w:eastAsiaTheme="minorAscii" w:cstheme="minorAscii"/>
+          <w:sz w:val="22"/>
+          <w:szCs w:val="22"/>
+        </w:rPr>
+      </w:pPr>
+      <w:r>
+        <w:rPr>
+          <w:rFonts w:ascii="Times New Roman" w:hAnsi="Times New Roman" w:eastAsia="Times New Roman" w:cs="Times New Roman"/>
+          <w:sz w:val="22"/>
+          <w:szCs w:val="22"/>
+          <w:lang w:val="pt-BR"/>
+        </w:rPr>
+        <w:t>N</w:t>
+      </w:r>
+      <w:r>
+        <w:rPr>
+          <w:rFonts w:ascii="Times New Roman" w:hAnsi="Times New Roman" w:eastAsia="Times New Roman" w:cs="Times New Roman"/>
+          <w:sz w:val="22"/>
+          <w:szCs w:val="22"/>
+          <w:lang w:val="pt-BR"/>
+        </w:rPr>
+        <w:t>ome</w:t>
+      </w:r>
+      <w:r>
+        <w:rPr>
+          <w:rFonts w:ascii="Times New Roman" w:hAnsi="Times New Roman" w:eastAsia="Times New Roman" w:cs="Times New Roman"/>
+          <w:sz w:val="22"/>
+          <w:szCs w:val="22"/>
+          <w:lang w:val="pt-BR"/>
+        </w:rPr>
+        <w:t>:</w:t>
+      </w:r>
+      <w:r>
+        <w:rPr>
+          <w:rFonts w:ascii="Times New Roman" w:hAnsi="Times New Roman" w:eastAsia="Times New Roman" w:cs="Times New Roman"/>
+          <w:sz w:val="22"/>
+          <w:szCs w:val="22"/>
+          <w:lang w:val="pt-BR"/>
+        </w:rPr>
+        <w:t xml:space="preserve"> </w:t>
+      </w:r>
+      <w:r>
+        <w:rPr>
+          <w:rFonts w:ascii="Times New Roman" w:hAnsi="Times New Roman" w:eastAsia="Times New Roman" w:cs="Times New Roman"/>
+          <w:sz w:val="22"/>
+          <w:szCs w:val="22"/>
+          <w:lang w:val="pt-BR"/>
+        </w:rPr>
+        <w:t>Verificar se um</w:t>
+      </w:r>
+      <w:r>
+        <w:rPr>
+          <w:rFonts w:ascii="Times New Roman" w:hAnsi="Times New Roman" w:eastAsia="Times New Roman" w:cs="Times New Roman"/>
+          <w:sz w:val="22"/>
+          <w:szCs w:val="22"/>
+          <w:lang w:val="pt-BR"/>
+        </w:rPr>
+        <w:t xml:space="preserve"> </w:t>
+      </w:r>
+      <w:r>
+        <w:rPr>
+          <w:rFonts w:ascii="Times New Roman" w:hAnsi="Times New Roman" w:eastAsia="Times New Roman" w:cs="Times New Roman"/>
+          <w:sz w:val="22"/>
+          <w:szCs w:val="22"/>
+          <w:lang w:val="pt-BR"/>
+        </w:rPr>
+        <w:t>nú</w:t>
+      </w:r>
+      <w:r>
+        <w:rPr>
+          <w:rFonts w:ascii="Times New Roman" w:hAnsi="Times New Roman" w:eastAsia="Times New Roman" w:cs="Times New Roman"/>
+          <w:sz w:val="22"/>
+          <w:szCs w:val="22"/>
+          <w:lang w:val="pt-BR"/>
+        </w:rPr>
+        <w:t>mero é divisível por 2</w:t>
+      </w:r>
+      <w:r>
+        <w:rPr>
+          <w:rFonts w:ascii="Calibri" w:hAnsi="Calibri" w:eastAsia="Calibri" w:cs="Calibri"/>
+          <w:sz w:val="22"/>
+          <w:szCs w:val="22"/>
+          <w:lang w:val="pt-BR"/>
+        </w:rPr>
+        <w:t>.</w:t>
+      </w:r>
+    </w:p>
+    <w:p>
+      <w:pPr>
+        <w:pStyle w:val="ListParagraph"/>
+        <w:numPr>
+          <w:ilvl w:val="1"/>
+          <w:numId w:val="5"/>
+        </w:numPr>
+        <w:spacing w:line="360" w:lineRule="auto"/>
+        <w:rPr>
+          <w:rFonts w:ascii="Calibri" w:hAnsi="Calibri" w:eastAsia="Calibri" w:cs="Calibri" w:asciiTheme="minorAscii" w:hAnsiTheme="minorAscii" w:eastAsiaTheme="minorAscii" w:cstheme="minorAscii"/>
+          <w:sz w:val="22"/>
+          <w:szCs w:val="22"/>
+        </w:rPr>
+      </w:pPr>
+      <w:r>
+        <w:rPr>
+          <w:rFonts w:ascii="Times New Roman" w:hAnsi="Times New Roman" w:eastAsia="Times New Roman" w:cs="Times New Roman"/>
+          <w:sz w:val="22"/>
+          <w:szCs w:val="22"/>
+          <w:lang w:val="pt-BR"/>
+        </w:rPr>
+        <w:t>A</w:t>
+      </w:r>
+      <w:r>
+        <w:rPr>
+          <w:rFonts w:ascii="Times New Roman" w:hAnsi="Times New Roman" w:eastAsia="Times New Roman" w:cs="Times New Roman"/>
+          <w:sz w:val="22"/>
+          <w:szCs w:val="22"/>
+          <w:lang w:val="pt-BR"/>
+        </w:rPr>
+        <w:t>utores</w:t>
+      </w:r>
+      <w:r>
+        <w:rPr>
+          <w:rFonts w:ascii="Times New Roman" w:hAnsi="Times New Roman" w:eastAsia="Times New Roman" w:cs="Times New Roman"/>
+          <w:sz w:val="22"/>
+          <w:szCs w:val="22"/>
+          <w:lang w:val="pt-BR"/>
+        </w:rPr>
+        <w:t xml:space="preserve">: Karina </w:t>
+      </w:r>
+      <w:proofErr w:type="spellStart"/>
+      <w:r>
+        <w:rPr>
+          <w:rFonts w:ascii="Times New Roman" w:hAnsi="Times New Roman" w:eastAsia="Times New Roman" w:cs="Times New Roman"/>
+          <w:sz w:val="22"/>
+          <w:szCs w:val="22"/>
+          <w:lang w:val="pt-BR"/>
+        </w:rPr>
+        <w:t>Sayuri</w:t>
+      </w:r>
+      <w:proofErr w:type="spellEnd"/>
+      <w:r>
+        <w:rPr>
+          <w:rFonts w:ascii="Times New Roman" w:hAnsi="Times New Roman" w:eastAsia="Times New Roman" w:cs="Times New Roman"/>
+          <w:sz w:val="22"/>
+          <w:szCs w:val="22"/>
+          <w:lang w:val="pt-BR"/>
+        </w:rPr>
+        <w:t xml:space="preserve"> </w:t>
+      </w:r>
+      <w:proofErr w:type="spellStart"/>
+      <w:r>
+        <w:rPr>
+          <w:rFonts w:ascii="Times New Roman" w:hAnsi="Times New Roman" w:eastAsia="Times New Roman" w:cs="Times New Roman"/>
+          <w:sz w:val="22"/>
+          <w:szCs w:val="22"/>
+          <w:lang w:val="pt-BR"/>
+        </w:rPr>
+        <w:t>Hagiwara</w:t>
+      </w:r>
+      <w:proofErr w:type="spellEnd"/>
+      <w:r>
+        <w:rPr>
+          <w:rFonts w:ascii="Times New Roman" w:hAnsi="Times New Roman" w:eastAsia="Times New Roman" w:cs="Times New Roman"/>
+          <w:sz w:val="22"/>
+          <w:szCs w:val="22"/>
+          <w:lang w:val="pt-BR"/>
+        </w:rPr>
+        <w:t>.</w:t>
+      </w:r>
+    </w:p>
+    <w:p w14:noSpellErr="1">
+      <w:pPr>
+        <w:pStyle w:val="ListParagraph"/>
+        <w:numPr>
+          <w:ilvl w:val="1"/>
+          <w:numId w:val="5"/>
+        </w:numPr>
+        <w:spacing w:line="360" w:lineRule="auto"/>
+        <w:rPr>
+          <w:rFonts w:ascii="Calibri" w:hAnsi="Calibri" w:eastAsia="Calibri" w:cs="Calibri" w:asciiTheme="minorAscii" w:hAnsiTheme="minorAscii" w:eastAsiaTheme="minorAscii" w:cstheme="minorAscii"/>
+          <w:sz w:val="22"/>
+          <w:szCs w:val="22"/>
+        </w:rPr>
+      </w:pPr>
+      <w:r>
+        <w:rPr>
+          <w:rFonts w:ascii="Times New Roman" w:hAnsi="Times New Roman" w:eastAsia="Times New Roman" w:cs="Times New Roman"/>
+          <w:sz w:val="22"/>
+          <w:szCs w:val="22"/>
+          <w:lang w:val="pt-BR"/>
+        </w:rPr>
+        <w:t>P</w:t>
+      </w:r>
+      <w:r>
+        <w:rPr>
+          <w:rFonts w:ascii="Times New Roman" w:hAnsi="Times New Roman" w:eastAsia="Times New Roman" w:cs="Times New Roman"/>
+          <w:sz w:val="22"/>
+          <w:szCs w:val="22"/>
+          <w:lang w:val="pt-BR"/>
+        </w:rPr>
+        <w:t>rioridade</w:t>
+      </w:r>
+      <w:r>
+        <w:rPr>
+          <w:rFonts w:ascii="Times New Roman" w:hAnsi="Times New Roman" w:eastAsia="Times New Roman" w:cs="Times New Roman"/>
+          <w:sz w:val="22"/>
+          <w:szCs w:val="22"/>
+          <w:lang w:val="pt-BR"/>
+        </w:rPr>
+        <w:t>:</w:t>
+      </w:r>
+      <w:r>
+        <w:rPr>
+          <w:rFonts w:ascii="Times New Roman" w:hAnsi="Times New Roman" w:eastAsia="Times New Roman" w:cs="Times New Roman"/>
+          <w:sz w:val="22"/>
+          <w:szCs w:val="22"/>
+          <w:lang w:val="pt-BR"/>
+        </w:rPr>
+        <w:t xml:space="preserve"> </w:t>
+      </w:r>
+      <w:r>
+        <w:rPr>
+          <w:rFonts w:ascii="Times New Roman" w:hAnsi="Times New Roman" w:eastAsia="Times New Roman" w:cs="Times New Roman"/>
+          <w:sz w:val="22"/>
+          <w:szCs w:val="22"/>
+          <w:lang w:val="pt-BR"/>
+        </w:rPr>
+        <w:t>Alta.</w:t>
+      </w:r>
+    </w:p>
+    <w:p>
+      <w:pPr>
+        <w:pStyle w:val="ListParagraph"/>
+        <w:numPr>
+          <w:ilvl w:val="1"/>
+          <w:numId w:val="5"/>
+        </w:numPr>
+        <w:spacing w:line="360" w:lineRule="auto"/>
+        <w:rPr>
+          <w:rFonts w:ascii="Calibri" w:hAnsi="Calibri" w:eastAsia="Calibri" w:cs="Calibri" w:asciiTheme="minorAscii" w:hAnsiTheme="minorAscii" w:eastAsiaTheme="minorAscii" w:cstheme="minorAscii"/>
+          <w:sz w:val="22"/>
+          <w:szCs w:val="22"/>
+        </w:rPr>
+      </w:pPr>
+      <w:proofErr w:type="spellStart"/>
+      <w:r>
+        <w:rPr>
+          <w:rFonts w:ascii="Times New Roman" w:hAnsi="Times New Roman" w:eastAsia="Times New Roman" w:cs="Times New Roman"/>
+          <w:sz w:val="22"/>
+          <w:szCs w:val="22"/>
+          <w:lang w:val="pt-BR"/>
+        </w:rPr>
+        <w:t>C</w:t>
+      </w:r>
+      <w:r>
+        <w:rPr>
+          <w:rFonts w:ascii="Times New Roman" w:hAnsi="Times New Roman" w:eastAsia="Times New Roman" w:cs="Times New Roman"/>
+          <w:sz w:val="22"/>
+          <w:szCs w:val="22"/>
+          <w:lang w:val="pt-BR"/>
+        </w:rPr>
+        <w:t>riticalidade</w:t>
+      </w:r>
+      <w:proofErr w:type="spellEnd"/>
+      <w:r>
+        <w:rPr>
+          <w:rFonts w:ascii="Times New Roman" w:hAnsi="Times New Roman" w:eastAsia="Times New Roman" w:cs="Times New Roman"/>
+          <w:sz w:val="22"/>
+          <w:szCs w:val="22"/>
+          <w:lang w:val="pt-BR"/>
+        </w:rPr>
+        <w:t>:</w:t>
+      </w:r>
+      <w:r>
+        <w:rPr>
+          <w:rFonts w:ascii="Times New Roman" w:hAnsi="Times New Roman" w:eastAsia="Times New Roman" w:cs="Times New Roman"/>
+          <w:sz w:val="22"/>
+          <w:szCs w:val="22"/>
+          <w:lang w:val="pt-BR"/>
+        </w:rPr>
+        <w:t xml:space="preserve"> -</w:t>
+      </w:r>
+    </w:p>
+    <w:p w14:noSpellErr="1">
+      <w:pPr>
+        <w:pStyle w:val="ListParagraph"/>
+        <w:numPr>
+          <w:ilvl w:val="1"/>
+          <w:numId w:val="5"/>
+        </w:numPr>
+        <w:spacing w:line="360" w:lineRule="auto"/>
+        <w:rPr>
+          <w:rFonts w:ascii="Calibri" w:hAnsi="Calibri" w:eastAsia="Calibri" w:cs="Calibri" w:asciiTheme="minorAscii" w:hAnsiTheme="minorAscii" w:eastAsiaTheme="minorAscii" w:cstheme="minorAscii"/>
+          <w:sz w:val="22"/>
+          <w:szCs w:val="22"/>
+        </w:rPr>
+      </w:pPr>
+      <w:r>
+        <w:rPr>
+          <w:rFonts w:ascii="Times New Roman" w:hAnsi="Times New Roman" w:eastAsia="Times New Roman" w:cs="Times New Roman"/>
+          <w:sz w:val="22"/>
+          <w:szCs w:val="22"/>
+          <w:lang w:val="pt-BR"/>
+        </w:rPr>
+        <w:t>F</w:t>
+      </w:r>
+      <w:r>
+        <w:rPr>
+          <w:rFonts w:ascii="Times New Roman" w:hAnsi="Times New Roman" w:eastAsia="Times New Roman" w:cs="Times New Roman"/>
+          <w:sz w:val="22"/>
+          <w:szCs w:val="22"/>
+          <w:lang w:val="pt-BR"/>
+        </w:rPr>
+        <w:t>onte</w:t>
+      </w:r>
+      <w:r>
+        <w:rPr>
+          <w:rFonts w:ascii="Times New Roman" w:hAnsi="Times New Roman" w:eastAsia="Times New Roman" w:cs="Times New Roman"/>
+          <w:sz w:val="22"/>
+          <w:szCs w:val="22"/>
+          <w:lang w:val="pt-BR"/>
+        </w:rPr>
+        <w:t xml:space="preserve">: </w:t>
+      </w:r>
+      <w:r>
+        <w:rPr>
+          <w:rFonts w:ascii="Times New Roman" w:hAnsi="Times New Roman" w:eastAsia="Times New Roman" w:cs="Times New Roman"/>
+          <w:sz w:val="22"/>
+          <w:szCs w:val="22"/>
+          <w:lang w:val="pt-BR"/>
+        </w:rPr>
+        <w:t>Caroline Resende</w:t>
+      </w:r>
+      <w:r>
+        <w:rPr>
+          <w:rFonts w:ascii="Times New Roman" w:hAnsi="Times New Roman" w:eastAsia="Times New Roman" w:cs="Times New Roman"/>
+          <w:sz w:val="22"/>
+          <w:szCs w:val="22"/>
+          <w:lang w:val="pt-BR"/>
+        </w:rPr>
+        <w:t>.</w:t>
+      </w:r>
+    </w:p>
+    <w:p>
+      <w:pPr>
+        <w:pStyle w:val="ListParagraph"/>
+        <w:numPr>
+          <w:ilvl w:val="1"/>
+          <w:numId w:val="5"/>
+        </w:numPr>
+        <w:spacing w:line="360" w:lineRule="auto"/>
+        <w:rPr>
+          <w:rFonts w:ascii="Calibri" w:hAnsi="Calibri" w:eastAsia="Calibri" w:cs="Calibri" w:asciiTheme="minorAscii" w:hAnsiTheme="minorAscii" w:eastAsiaTheme="minorAscii" w:cstheme="minorAscii"/>
+          <w:sz w:val="22"/>
+          <w:szCs w:val="22"/>
+        </w:rPr>
+      </w:pPr>
+      <w:r>
+        <w:rPr>
+          <w:rFonts w:ascii="Times New Roman" w:hAnsi="Times New Roman" w:eastAsia="Times New Roman" w:cs="Times New Roman"/>
+          <w:sz w:val="22"/>
+          <w:szCs w:val="22"/>
+          <w:lang w:val="pt-BR"/>
+        </w:rPr>
+        <w:t>R</w:t>
+      </w:r>
+      <w:r>
+        <w:rPr>
+          <w:rFonts w:ascii="Times New Roman" w:hAnsi="Times New Roman" w:eastAsia="Times New Roman" w:cs="Times New Roman"/>
+          <w:sz w:val="22"/>
+          <w:szCs w:val="22"/>
+          <w:lang w:val="pt-BR"/>
+        </w:rPr>
+        <w:t>esponsável</w:t>
+      </w:r>
+      <w:r>
+        <w:rPr>
+          <w:rFonts w:ascii="Times New Roman" w:hAnsi="Times New Roman" w:eastAsia="Times New Roman" w:cs="Times New Roman"/>
+          <w:sz w:val="22"/>
+          <w:szCs w:val="22"/>
+          <w:lang w:val="pt-BR"/>
+        </w:rPr>
+        <w:t>:</w:t>
+      </w:r>
+      <w:r>
+        <w:rPr>
+          <w:rFonts w:ascii="Times New Roman" w:hAnsi="Times New Roman" w:eastAsia="Times New Roman" w:cs="Times New Roman"/>
+          <w:sz w:val="22"/>
+          <w:szCs w:val="22"/>
+          <w:lang w:val="pt-BR"/>
+        </w:rPr>
+        <w:t xml:space="preserve"> Karina </w:t>
+      </w:r>
+      <w:proofErr w:type="spellStart"/>
+      <w:r>
+        <w:rPr>
+          <w:rFonts w:ascii="Times New Roman" w:hAnsi="Times New Roman" w:eastAsia="Times New Roman" w:cs="Times New Roman"/>
+          <w:sz w:val="22"/>
+          <w:szCs w:val="22"/>
+          <w:lang w:val="pt-BR"/>
+        </w:rPr>
+        <w:t>Sayuri</w:t>
+      </w:r>
+      <w:proofErr w:type="spellEnd"/>
+      <w:r>
+        <w:rPr>
+          <w:rFonts w:ascii="Times New Roman" w:hAnsi="Times New Roman" w:eastAsia="Times New Roman" w:cs="Times New Roman"/>
+          <w:sz w:val="22"/>
+          <w:szCs w:val="22"/>
+          <w:lang w:val="pt-BR"/>
+        </w:rPr>
+        <w:t xml:space="preserve"> </w:t>
+      </w:r>
+      <w:proofErr w:type="spellStart"/>
+      <w:r>
+        <w:rPr>
+          <w:rFonts w:ascii="Times New Roman" w:hAnsi="Times New Roman" w:eastAsia="Times New Roman" w:cs="Times New Roman"/>
+          <w:sz w:val="22"/>
+          <w:szCs w:val="22"/>
+          <w:lang w:val="pt-BR"/>
+        </w:rPr>
+        <w:t>Hagiwar</w:t>
+      </w:r>
+      <w:r>
+        <w:rPr>
+          <w:rFonts w:ascii="Times New Roman" w:hAnsi="Times New Roman" w:eastAsia="Times New Roman" w:cs="Times New Roman"/>
+          <w:sz w:val="22"/>
+          <w:szCs w:val="22"/>
+          <w:lang w:val="pt-BR"/>
+        </w:rPr>
+        <w:t>a</w:t>
+      </w:r>
+      <w:proofErr w:type="spellEnd"/>
+      <w:r>
+        <w:rPr>
+          <w:rFonts w:ascii="Times New Roman" w:hAnsi="Times New Roman" w:eastAsia="Times New Roman" w:cs="Times New Roman"/>
+          <w:sz w:val="22"/>
+          <w:szCs w:val="22"/>
+          <w:lang w:val="pt-BR"/>
+        </w:rPr>
+        <w:t>.</w:t>
+      </w:r>
+    </w:p>
+    <w:p w14:noSpellErr="1">
+      <w:pPr>
+        <w:pStyle w:val="ListParagraph"/>
+        <w:numPr>
+          <w:ilvl w:val="1"/>
+          <w:numId w:val="5"/>
+        </w:numPr>
+        <w:bidi w:val="0"/>
+        <w:spacing w:before="0" w:beforeAutospacing="off" w:after="0" w:afterAutospacing="off" w:line="360" w:lineRule="auto"/>
+        <w:ind w:left="1440" w:right="0"/>
+        <w:jc w:val="left"/>
+        <w:rPr>
+          <w:rFonts w:ascii="Calibri" w:hAnsi="Calibri" w:eastAsia="Calibri" w:cs="Calibri" w:asciiTheme="minorAscii" w:hAnsiTheme="minorAscii" w:eastAsiaTheme="minorAscii" w:cstheme="minorAscii"/>
+          <w:sz w:val="22"/>
+          <w:szCs w:val="22"/>
+        </w:rPr>
+      </w:pPr>
+      <w:r>
+        <w:rPr>
+          <w:rFonts w:ascii="Times New Roman" w:hAnsi="Times New Roman" w:eastAsia="Times New Roman" w:cs="Times New Roman"/>
+          <w:sz w:val="22"/>
+          <w:szCs w:val="22"/>
+          <w:lang w:val="pt-BR"/>
+        </w:rPr>
+        <w:t>D</w:t>
+      </w:r>
+      <w:r>
+        <w:rPr>
+          <w:rFonts w:ascii="Times New Roman" w:hAnsi="Times New Roman" w:eastAsia="Times New Roman" w:cs="Times New Roman"/>
+          <w:sz w:val="22"/>
+          <w:szCs w:val="22"/>
+          <w:lang w:val="pt-BR"/>
+        </w:rPr>
+        <w:t>escrição</w:t>
+      </w:r>
+      <w:r>
+        <w:rPr>
+          <w:rFonts w:ascii="Times New Roman" w:hAnsi="Times New Roman" w:eastAsia="Times New Roman" w:cs="Times New Roman"/>
+          <w:sz w:val="22"/>
+          <w:szCs w:val="22"/>
+          <w:lang w:val="pt-BR"/>
+        </w:rPr>
+        <w:t xml:space="preserve">: O sistema deverá </w:t>
+      </w:r>
+      <w:r>
+        <w:rPr>
+          <w:rFonts w:ascii="Times New Roman" w:hAnsi="Times New Roman" w:eastAsia="Times New Roman" w:cs="Times New Roman"/>
+          <w:sz w:val="22"/>
+          <w:szCs w:val="22"/>
+          <w:lang w:val="pt-BR"/>
+        </w:rPr>
+        <w:t xml:space="preserve">verificar se um número é </w:t>
+      </w:r>
+      <w:r>
+        <w:rPr>
+          <w:rFonts w:ascii="Times New Roman" w:hAnsi="Times New Roman" w:eastAsia="Times New Roman" w:cs="Times New Roman"/>
+          <w:sz w:val="22"/>
+          <w:szCs w:val="22"/>
+          <w:lang w:val="pt-BR"/>
+        </w:rPr>
+        <w:t>divisível por 2</w:t>
+      </w:r>
+      <w:r>
+        <w:rPr>
+          <w:rFonts w:ascii="Times New Roman" w:hAnsi="Times New Roman" w:eastAsia="Times New Roman" w:cs="Times New Roman"/>
+          <w:sz w:val="22"/>
+          <w:szCs w:val="22"/>
+          <w:lang w:val="pt-BR"/>
+        </w:rPr>
+        <w:t xml:space="preserve">, pois caso seja </w:t>
+      </w:r>
+      <w:r>
+        <w:rPr>
+          <w:rFonts w:ascii="Times New Roman" w:hAnsi="Times New Roman" w:eastAsia="Times New Roman" w:cs="Times New Roman"/>
+          <w:sz w:val="22"/>
+          <w:szCs w:val="22"/>
+          <w:lang w:val="pt-BR"/>
+        </w:rPr>
+        <w:t>divisível por 2</w:t>
+      </w:r>
+      <w:r>
+        <w:rPr>
+          <w:rFonts w:ascii="Times New Roman" w:hAnsi="Times New Roman" w:eastAsia="Times New Roman" w:cs="Times New Roman"/>
+          <w:sz w:val="22"/>
+          <w:szCs w:val="22"/>
+          <w:lang w:val="pt-BR"/>
+        </w:rPr>
+        <w:t xml:space="preserve">, este é </w:t>
+      </w:r>
+      <w:r>
+        <w:rPr>
+          <w:rFonts w:ascii="Times New Roman" w:hAnsi="Times New Roman" w:eastAsia="Times New Roman" w:cs="Times New Roman"/>
+          <w:sz w:val="22"/>
+          <w:szCs w:val="22"/>
+          <w:lang w:val="pt-BR"/>
+        </w:rPr>
+        <w:t>par</w:t>
+      </w:r>
+      <w:r>
+        <w:rPr>
+          <w:rFonts w:ascii="Times New Roman" w:hAnsi="Times New Roman" w:eastAsia="Times New Roman" w:cs="Times New Roman"/>
+          <w:sz w:val="22"/>
+          <w:szCs w:val="22"/>
+          <w:lang w:val="pt-BR"/>
+        </w:rPr>
+        <w:t xml:space="preserve">, no entanto, caso </w:t>
+      </w:r>
+      <w:r>
+        <w:rPr>
+          <w:rFonts w:ascii="Times New Roman" w:hAnsi="Times New Roman" w:eastAsia="Times New Roman" w:cs="Times New Roman"/>
+          <w:sz w:val="22"/>
+          <w:szCs w:val="22"/>
+          <w:lang w:val="pt-BR"/>
+        </w:rPr>
+        <w:t xml:space="preserve">não </w:t>
+      </w:r>
+      <w:r>
+        <w:rPr>
+          <w:rFonts w:ascii="Times New Roman" w:hAnsi="Times New Roman" w:eastAsia="Times New Roman" w:cs="Times New Roman"/>
+          <w:sz w:val="22"/>
+          <w:szCs w:val="22"/>
+          <w:lang w:val="pt-BR"/>
+        </w:rPr>
+        <w:t>seja</w:t>
+      </w:r>
+      <w:r>
+        <w:rPr>
+          <w:rFonts w:ascii="Times New Roman" w:hAnsi="Times New Roman" w:eastAsia="Times New Roman" w:cs="Times New Roman"/>
+          <w:sz w:val="22"/>
+          <w:szCs w:val="22"/>
+          <w:lang w:val="pt-BR"/>
+        </w:rPr>
+        <w:t>,</w:t>
+      </w:r>
+      <w:r>
+        <w:rPr>
+          <w:rFonts w:ascii="Times New Roman" w:hAnsi="Times New Roman" w:eastAsia="Times New Roman" w:cs="Times New Roman"/>
+          <w:sz w:val="22"/>
+          <w:szCs w:val="22"/>
+          <w:lang w:val="pt-BR"/>
+        </w:rPr>
+        <w:t xml:space="preserve"> </w:t>
+      </w:r>
+      <w:r>
+        <w:rPr>
+          <w:rFonts w:ascii="Times New Roman" w:hAnsi="Times New Roman" w:eastAsia="Times New Roman" w:cs="Times New Roman"/>
+          <w:sz w:val="22"/>
+          <w:szCs w:val="22"/>
+          <w:lang w:val="pt-BR"/>
+        </w:rPr>
+        <w:t>es</w:t>
+      </w:r>
+      <w:r>
+        <w:rPr>
+          <w:rFonts w:ascii="Times New Roman" w:hAnsi="Times New Roman" w:eastAsia="Times New Roman" w:cs="Times New Roman"/>
+          <w:sz w:val="22"/>
+          <w:szCs w:val="22"/>
+          <w:lang w:val="pt-BR"/>
+        </w:rPr>
+        <w:t xml:space="preserve">te é </w:t>
+      </w:r>
+      <w:r>
+        <w:rPr>
+          <w:rFonts w:ascii="Times New Roman" w:hAnsi="Times New Roman" w:eastAsia="Times New Roman" w:cs="Times New Roman"/>
+          <w:sz w:val="22"/>
+          <w:szCs w:val="22"/>
+          <w:lang w:val="pt-BR"/>
+        </w:rPr>
+        <w:t>ímpar</w:t>
+      </w:r>
+      <w:r>
+        <w:rPr>
+          <w:rFonts w:ascii="Times New Roman" w:hAnsi="Times New Roman" w:eastAsia="Times New Roman" w:cs="Times New Roman"/>
+          <w:sz w:val="22"/>
+          <w:szCs w:val="22"/>
+          <w:lang w:val="pt-BR"/>
+        </w:rPr>
+        <w:t>.</w:t>
+      </w:r>
+    </w:p>
+    <w:p>
+      <w:pPr>
+        <w:pStyle w:val="ListParagraph"/>
+        <w:numPr>
+          <w:ilvl w:val="1"/>
+          <w:numId w:val="5"/>
+        </w:numPr>
+        <w:bidi w:val="0"/>
+        <w:spacing w:before="0" w:beforeAutospacing="off" w:after="0" w:afterAutospacing="off" w:line="360" w:lineRule="auto"/>
+        <w:ind w:left="1440" w:right="0"/>
+        <w:jc w:val="left"/>
+        <w:rPr>
+          <w:rFonts w:ascii="Calibri" w:hAnsi="Calibri" w:eastAsia="Calibri" w:cs="Calibri" w:asciiTheme="minorAscii" w:hAnsiTheme="minorAscii" w:eastAsiaTheme="minorAscii" w:cstheme="minorAscii"/>
+          <w:sz w:val="22"/>
+          <w:szCs w:val="22"/>
+        </w:rPr>
+      </w:pPr>
+      <w:r>
+        <w:rPr>
+          <w:rFonts w:ascii="Times New Roman" w:hAnsi="Times New Roman" w:eastAsia="Times New Roman" w:cs="Times New Roman"/>
+          <w:sz w:val="22"/>
+          <w:szCs w:val="22"/>
+          <w:lang w:val="pt-BR"/>
+        </w:rPr>
+        <w:t>T</w:t>
+      </w:r>
+      <w:r>
+        <w:rPr>
+          <w:rFonts w:ascii="Times New Roman" w:hAnsi="Times New Roman" w:eastAsia="Times New Roman" w:cs="Times New Roman"/>
+          <w:sz w:val="22"/>
+          <w:szCs w:val="22"/>
+          <w:lang w:val="pt-BR"/>
+        </w:rPr>
+        <w:t>rigger</w:t>
+      </w:r>
+      <w:r>
+        <w:rPr>
+          <w:rFonts w:ascii="Times New Roman" w:hAnsi="Times New Roman" w:eastAsia="Times New Roman" w:cs="Times New Roman"/>
+          <w:sz w:val="22"/>
+          <w:szCs w:val="22"/>
+          <w:lang w:val="pt-BR"/>
+        </w:rPr>
+        <w:t>:</w:t>
+      </w:r>
+      <w:r>
+        <w:rPr>
+          <w:rFonts w:ascii="Times New Roman" w:hAnsi="Times New Roman" w:eastAsia="Times New Roman" w:cs="Times New Roman"/>
+          <w:sz w:val="22"/>
+          <w:szCs w:val="22"/>
+          <w:lang w:val="pt-BR"/>
+        </w:rPr>
+        <w:t xml:space="preserve"> </w:t>
+      </w:r>
+      <w:r>
+        <w:rPr>
+          <w:rFonts w:ascii="Times New Roman" w:hAnsi="Times New Roman" w:eastAsia="Times New Roman" w:cs="Times New Roman"/>
+          <w:sz w:val="22"/>
+          <w:szCs w:val="22"/>
+          <w:lang w:val="pt-BR"/>
+        </w:rPr>
+        <w:t>A</w:t>
+      </w:r>
+      <w:r>
+        <w:rPr>
+          <w:rFonts w:ascii="Times New Roman" w:hAnsi="Times New Roman" w:eastAsia="Times New Roman" w:cs="Times New Roman"/>
+          <w:sz w:val="22"/>
+          <w:szCs w:val="22"/>
+          <w:lang w:val="pt-BR"/>
+        </w:rPr>
+        <w:t xml:space="preserve"> </w:t>
+      </w:r>
+      <w:r>
+        <w:rPr>
+          <w:rFonts w:ascii="Times New Roman" w:hAnsi="Times New Roman" w:eastAsia="Times New Roman" w:cs="Times New Roman"/>
+          <w:sz w:val="22"/>
+          <w:szCs w:val="22"/>
+          <w:lang w:val="pt-BR"/>
+        </w:rPr>
+        <w:t>funcionalidad</w:t>
+      </w:r>
+      <w:r>
+        <w:rPr>
+          <w:rFonts w:ascii="Times New Roman" w:hAnsi="Times New Roman" w:eastAsia="Times New Roman" w:cs="Times New Roman"/>
+          <w:sz w:val="22"/>
+          <w:szCs w:val="22"/>
+          <w:lang w:val="pt-BR"/>
+        </w:rPr>
+        <w:t>e</w:t>
+      </w:r>
+      <w:r>
+        <w:rPr>
+          <w:rFonts w:ascii="Times New Roman" w:hAnsi="Times New Roman" w:eastAsia="Times New Roman" w:cs="Times New Roman"/>
+          <w:sz w:val="22"/>
+          <w:szCs w:val="22"/>
+          <w:lang w:val="pt-BR"/>
+        </w:rPr>
+        <w:t xml:space="preserve"> </w:t>
+      </w:r>
+      <w:r>
+        <w:rPr>
+          <w:rFonts w:ascii="Times New Roman" w:hAnsi="Times New Roman" w:eastAsia="Times New Roman" w:cs="Times New Roman"/>
+          <w:sz w:val="22"/>
+          <w:szCs w:val="22"/>
+          <w:lang w:val="pt-BR"/>
+        </w:rPr>
+        <w:t>C</w:t>
+      </w:r>
+      <w:r>
+        <w:rPr>
+          <w:rFonts w:ascii="Times New Roman" w:hAnsi="Times New Roman" w:eastAsia="Times New Roman" w:cs="Times New Roman"/>
+          <w:sz w:val="22"/>
+          <w:szCs w:val="22"/>
+          <w:lang w:val="pt-BR"/>
+        </w:rPr>
+        <w:t xml:space="preserve"> </w:t>
+      </w:r>
+      <w:r>
+        <w:rPr>
+          <w:rFonts w:ascii="Times New Roman" w:hAnsi="Times New Roman" w:eastAsia="Times New Roman" w:cs="Times New Roman"/>
+          <w:sz w:val="22"/>
+          <w:szCs w:val="22"/>
+          <w:lang w:val="pt-BR"/>
+        </w:rPr>
+        <w:t>(v</w:t>
+      </w:r>
+      <w:r>
+        <w:rPr>
+          <w:rFonts w:ascii="Calibri" w:hAnsi="Calibri" w:eastAsia="Calibri" w:cs="Calibri"/>
+          <w:sz w:val="22"/>
+          <w:szCs w:val="22"/>
+          <w:lang w:val="pt-BR"/>
+        </w:rPr>
+        <w:t>erificar se um número é</w:t>
+      </w:r>
+      <w:r>
+        <w:rPr>
+          <w:rFonts w:ascii="Calibri" w:hAnsi="Calibri" w:eastAsia="Calibri" w:cs="Calibri"/>
+          <w:sz w:val="22"/>
+          <w:szCs w:val="22"/>
+          <w:lang w:val="pt-BR"/>
+        </w:rPr>
+        <w:t xml:space="preserve"> </w:t>
+      </w:r>
+      <w:r>
+        <w:rPr>
+          <w:rFonts w:ascii="Calibri" w:hAnsi="Calibri" w:eastAsia="Calibri" w:cs="Calibri"/>
+          <w:sz w:val="22"/>
+          <w:szCs w:val="22"/>
+          <w:lang w:val="pt-BR"/>
+        </w:rPr>
+        <w:t>ímpar ou par</w:t>
+      </w:r>
+      <w:r>
+        <w:rPr>
+          <w:rFonts w:ascii="Times New Roman" w:hAnsi="Times New Roman" w:eastAsia="Times New Roman" w:cs="Times New Roman"/>
+          <w:sz w:val="22"/>
+          <w:szCs w:val="22"/>
+          <w:lang w:val="pt-BR"/>
+        </w:rPr>
+        <w:t xml:space="preserve">) </w:t>
+      </w:r>
+      <w:r>
+        <w:rPr>
+          <w:rFonts w:ascii="Times New Roman" w:hAnsi="Times New Roman" w:eastAsia="Times New Roman" w:cs="Times New Roman"/>
+          <w:sz w:val="22"/>
+          <w:szCs w:val="22"/>
+          <w:lang w:val="pt-BR"/>
+        </w:rPr>
+        <w:t>ao ser executada executa a funcionalidade v</w:t>
+      </w:r>
+      <w:r>
+        <w:rPr>
+          <w:rFonts w:ascii="Times New Roman" w:hAnsi="Times New Roman" w:eastAsia="Times New Roman" w:cs="Times New Roman"/>
+          <w:sz w:val="22"/>
+          <w:szCs w:val="22"/>
+          <w:lang w:val="pt-BR"/>
+        </w:rPr>
+        <w:t>erificar</w:t>
+      </w:r>
+      <w:r>
+        <w:rPr>
+          <w:rFonts w:ascii="Times New Roman" w:hAnsi="Times New Roman" w:eastAsia="Times New Roman" w:cs="Times New Roman"/>
+          <w:sz w:val="22"/>
+          <w:szCs w:val="22"/>
+          <w:lang w:val="pt-BR"/>
+        </w:rPr>
+        <w:t xml:space="preserve"> se um</w:t>
+      </w:r>
+      <w:r>
+        <w:rPr>
+          <w:rFonts w:ascii="Times New Roman" w:hAnsi="Times New Roman" w:eastAsia="Times New Roman" w:cs="Times New Roman"/>
+          <w:sz w:val="22"/>
+          <w:szCs w:val="22"/>
+          <w:lang w:val="pt-BR"/>
+        </w:rPr>
+        <w:t xml:space="preserve"> </w:t>
+      </w:r>
+      <w:r>
+        <w:rPr>
+          <w:rFonts w:ascii="Times New Roman" w:hAnsi="Times New Roman" w:eastAsia="Times New Roman" w:cs="Times New Roman"/>
+          <w:sz w:val="22"/>
+          <w:szCs w:val="22"/>
+          <w:lang w:val="pt-BR"/>
+        </w:rPr>
+        <w:t xml:space="preserve">número </w:t>
+      </w:r>
+      <w:r>
+        <w:rPr>
+          <w:rFonts w:ascii="Times New Roman" w:hAnsi="Times New Roman" w:eastAsia="Times New Roman" w:cs="Times New Roman"/>
+          <w:sz w:val="22"/>
+          <w:szCs w:val="22"/>
+          <w:lang w:val="pt-BR"/>
+        </w:rPr>
+        <w:t xml:space="preserve">é </w:t>
+      </w:r>
+      <w:r>
+        <w:rPr>
+          <w:rFonts w:ascii="Times New Roman" w:hAnsi="Times New Roman" w:eastAsia="Times New Roman" w:cs="Times New Roman"/>
+          <w:sz w:val="22"/>
+          <w:szCs w:val="22"/>
+          <w:lang w:val="pt-BR"/>
+        </w:rPr>
+        <w:t>divisível por 2</w:t>
+      </w:r>
+      <w:r>
+        <w:rPr>
+          <w:rFonts w:ascii="Times New Roman" w:hAnsi="Times New Roman" w:eastAsia="Times New Roman" w:cs="Times New Roman"/>
+          <w:sz w:val="22"/>
+          <w:szCs w:val="22"/>
+          <w:lang w:val="pt-BR"/>
+        </w:rPr>
+        <w:t>, pois e</w:t>
+      </w:r>
+      <w:r>
+        <w:rPr>
+          <w:rFonts w:ascii="Times New Roman" w:hAnsi="Times New Roman" w:eastAsia="Times New Roman" w:cs="Times New Roman"/>
+          <w:sz w:val="22"/>
+          <w:szCs w:val="22"/>
+          <w:lang w:val="pt-BR"/>
+        </w:rPr>
+        <w:t xml:space="preserve">ste </w:t>
+      </w:r>
+      <w:proofErr w:type="spellStart"/>
+      <w:r>
+        <w:rPr>
+          <w:rFonts w:ascii="Times New Roman" w:hAnsi="Times New Roman" w:eastAsia="Times New Roman" w:cs="Times New Roman"/>
+          <w:sz w:val="22"/>
+          <w:szCs w:val="22"/>
+          <w:lang w:val="pt-BR"/>
+        </w:rPr>
+        <w:t>possibitará</w:t>
+      </w:r>
+      <w:proofErr w:type="spellEnd"/>
+      <w:r>
+        <w:rPr>
+          <w:rFonts w:ascii="Times New Roman" w:hAnsi="Times New Roman" w:eastAsia="Times New Roman" w:cs="Times New Roman"/>
+          <w:sz w:val="22"/>
+          <w:szCs w:val="22"/>
+          <w:lang w:val="pt-BR"/>
+        </w:rPr>
+        <w:t xml:space="preserve"> a funcionalidade de verificar se um</w:t>
+      </w:r>
+      <w:r>
+        <w:rPr>
+          <w:rFonts w:ascii="Times New Roman" w:hAnsi="Times New Roman" w:eastAsia="Times New Roman" w:cs="Times New Roman"/>
+          <w:sz w:val="22"/>
+          <w:szCs w:val="22"/>
+          <w:lang w:val="pt-BR"/>
+        </w:rPr>
+        <w:t xml:space="preserve"> </w:t>
+      </w:r>
+      <w:r>
+        <w:rPr>
+          <w:rFonts w:ascii="Times New Roman" w:hAnsi="Times New Roman" w:eastAsia="Times New Roman" w:cs="Times New Roman"/>
+          <w:sz w:val="22"/>
+          <w:szCs w:val="22"/>
+          <w:lang w:val="pt-BR"/>
+        </w:rPr>
+        <w:t xml:space="preserve">número é </w:t>
+      </w:r>
+      <w:r>
+        <w:rPr>
+          <w:rFonts w:ascii="Times New Roman" w:hAnsi="Times New Roman" w:eastAsia="Times New Roman" w:cs="Times New Roman"/>
+          <w:sz w:val="22"/>
+          <w:szCs w:val="22"/>
+          <w:lang w:val="pt-BR"/>
+        </w:rPr>
+        <w:t>ímpar ou par</w:t>
+      </w:r>
+      <w:r>
+        <w:rPr>
+          <w:rFonts w:ascii="Times New Roman" w:hAnsi="Times New Roman" w:eastAsia="Times New Roman" w:cs="Times New Roman"/>
+          <w:sz w:val="22"/>
+          <w:szCs w:val="22"/>
+          <w:lang w:val="pt-BR"/>
+        </w:rPr>
+        <w:t xml:space="preserve">. </w:t>
+      </w:r>
+    </w:p>
+    <w:p>
+      <w:pPr>
+        <w:pStyle w:val="ListParagraph"/>
+        <w:numPr>
+          <w:ilvl w:val="1"/>
+          <w:numId w:val="5"/>
+        </w:numPr>
+        <w:bidi w:val="0"/>
+        <w:spacing w:before="0" w:beforeAutospacing="off" w:after="0" w:afterAutospacing="off" w:line="360" w:lineRule="auto"/>
+        <w:ind w:left="1440" w:right="0"/>
+        <w:jc w:val="left"/>
+        <w:rPr>
+          <w:rFonts w:ascii="Calibri" w:hAnsi="Calibri" w:eastAsia="Calibri" w:cs="Calibri" w:asciiTheme="minorAscii" w:hAnsiTheme="minorAscii" w:eastAsiaTheme="minorAscii" w:cstheme="minorAscii"/>
+          <w:sz w:val="22"/>
+          <w:szCs w:val="22"/>
+        </w:rPr>
+      </w:pPr>
+      <w:r>
+        <w:rPr>
+          <w:rFonts w:ascii="Times New Roman" w:hAnsi="Times New Roman" w:eastAsia="Times New Roman" w:cs="Times New Roman"/>
+          <w:sz w:val="22"/>
+          <w:szCs w:val="22"/>
+          <w:lang w:val="pt-BR"/>
+        </w:rPr>
+        <w:t>A</w:t>
+      </w:r>
+      <w:r>
+        <w:rPr>
+          <w:rFonts w:ascii="Times New Roman" w:hAnsi="Times New Roman" w:eastAsia="Times New Roman" w:cs="Times New Roman"/>
+          <w:sz w:val="22"/>
+          <w:szCs w:val="22"/>
+          <w:lang w:val="pt-BR"/>
+        </w:rPr>
+        <w:t>tores</w:t>
+      </w:r>
+      <w:r>
+        <w:rPr>
+          <w:rFonts w:ascii="Times New Roman" w:hAnsi="Times New Roman" w:eastAsia="Times New Roman" w:cs="Times New Roman"/>
+          <w:sz w:val="22"/>
+          <w:szCs w:val="22"/>
+          <w:lang w:val="pt-BR"/>
+        </w:rPr>
+        <w:t xml:space="preserve">: </w:t>
+      </w:r>
+      <w:r>
+        <w:rPr>
+          <w:rFonts w:ascii="Times New Roman" w:hAnsi="Times New Roman" w:eastAsia="Times New Roman" w:cs="Times New Roman"/>
+          <w:sz w:val="22"/>
+          <w:szCs w:val="22"/>
+          <w:lang w:val="pt-BR"/>
+        </w:rPr>
+        <w:t>Karina</w:t>
+      </w:r>
+      <w:r>
+        <w:rPr>
+          <w:rFonts w:ascii="Times New Roman" w:hAnsi="Times New Roman" w:eastAsia="Times New Roman" w:cs="Times New Roman"/>
+          <w:sz w:val="22"/>
+          <w:szCs w:val="22"/>
+          <w:lang w:val="pt-BR"/>
+        </w:rPr>
+        <w:t xml:space="preserve"> </w:t>
+      </w:r>
+      <w:proofErr w:type="spellStart"/>
+      <w:r>
+        <w:rPr>
+          <w:rFonts w:ascii="Times New Roman" w:hAnsi="Times New Roman" w:eastAsia="Times New Roman" w:cs="Times New Roman"/>
+          <w:sz w:val="22"/>
+          <w:szCs w:val="22"/>
+          <w:lang w:val="pt-BR"/>
+        </w:rPr>
+        <w:t>Sayuri</w:t>
+      </w:r>
+      <w:proofErr w:type="spellEnd"/>
+      <w:r>
+        <w:rPr>
+          <w:rFonts w:ascii="Times New Roman" w:hAnsi="Times New Roman" w:eastAsia="Times New Roman" w:cs="Times New Roman"/>
+          <w:sz w:val="22"/>
+          <w:szCs w:val="22"/>
+          <w:lang w:val="pt-BR"/>
+        </w:rPr>
+        <w:t xml:space="preserve"> </w:t>
+      </w:r>
+      <w:proofErr w:type="spellStart"/>
+      <w:r>
+        <w:rPr>
+          <w:rFonts w:ascii="Times New Roman" w:hAnsi="Times New Roman" w:eastAsia="Times New Roman" w:cs="Times New Roman"/>
+          <w:sz w:val="22"/>
+          <w:szCs w:val="22"/>
+          <w:lang w:val="pt-BR"/>
+        </w:rPr>
+        <w:t>Hagiwara</w:t>
+      </w:r>
+      <w:proofErr w:type="spellEnd"/>
+      <w:r>
+        <w:rPr>
+          <w:rFonts w:ascii="Times New Roman" w:hAnsi="Times New Roman" w:eastAsia="Times New Roman" w:cs="Times New Roman"/>
+          <w:sz w:val="22"/>
+          <w:szCs w:val="22"/>
+          <w:lang w:val="pt-BR"/>
+        </w:rPr>
+        <w:t xml:space="preserve">. </w:t>
+      </w:r>
+    </w:p>
+    <w:p w14:noSpellErr="1">
+      <w:pPr>
+        <w:pStyle w:val="ListParagraph"/>
+        <w:numPr>
+          <w:ilvl w:val="1"/>
+          <w:numId w:val="5"/>
+        </w:numPr>
+        <w:bidi w:val="0"/>
+        <w:spacing w:before="0" w:beforeAutospacing="off" w:after="0" w:afterAutospacing="off" w:line="360" w:lineRule="auto"/>
+        <w:ind w:left="1440" w:right="0"/>
+        <w:jc w:val="left"/>
+        <w:rPr>
+          <w:rFonts w:ascii="Calibri" w:hAnsi="Calibri" w:eastAsia="Calibri" w:cs="Calibri" w:asciiTheme="minorAscii" w:hAnsiTheme="minorAscii" w:eastAsiaTheme="minorAscii" w:cstheme="minorAscii"/>
+          <w:sz w:val="22"/>
+          <w:szCs w:val="22"/>
+        </w:rPr>
+      </w:pPr>
+      <w:r>
+        <w:rPr>
+          <w:rFonts w:ascii="Times New Roman" w:hAnsi="Times New Roman" w:eastAsia="Times New Roman" w:cs="Times New Roman"/>
+          <w:sz w:val="22"/>
+          <w:szCs w:val="22"/>
+          <w:lang w:val="pt-BR"/>
+        </w:rPr>
+        <w:t>P</w:t>
+      </w:r>
+      <w:r>
+        <w:rPr>
+          <w:rFonts w:ascii="Times New Roman" w:hAnsi="Times New Roman" w:eastAsia="Times New Roman" w:cs="Times New Roman"/>
+          <w:sz w:val="22"/>
+          <w:szCs w:val="22"/>
+          <w:lang w:val="pt-BR"/>
+        </w:rPr>
+        <w:t>ré-condições</w:t>
+      </w:r>
+      <w:r>
+        <w:rPr>
+          <w:rFonts w:ascii="Times New Roman" w:hAnsi="Times New Roman" w:eastAsia="Times New Roman" w:cs="Times New Roman"/>
+          <w:sz w:val="22"/>
+          <w:szCs w:val="22"/>
+          <w:lang w:val="pt-BR"/>
+        </w:rPr>
+        <w:t>:</w:t>
+      </w:r>
+      <w:r>
+        <w:rPr>
+          <w:rFonts w:ascii="Times New Roman" w:hAnsi="Times New Roman" w:eastAsia="Times New Roman" w:cs="Times New Roman"/>
+          <w:sz w:val="22"/>
+          <w:szCs w:val="22"/>
+          <w:lang w:val="pt-BR"/>
+        </w:rPr>
+        <w:t xml:space="preserve"> </w:t>
+      </w:r>
+      <w:r>
+        <w:rPr>
+          <w:rFonts w:ascii="Times New Roman" w:hAnsi="Times New Roman" w:eastAsia="Times New Roman" w:cs="Times New Roman"/>
+          <w:sz w:val="22"/>
+          <w:szCs w:val="22"/>
+          <w:lang w:val="pt-BR"/>
+        </w:rPr>
+        <w:t>A</w:t>
+      </w:r>
+      <w:r>
+        <w:rPr>
+          <w:rFonts w:ascii="Times New Roman" w:hAnsi="Times New Roman" w:eastAsia="Times New Roman" w:cs="Times New Roman"/>
+          <w:sz w:val="22"/>
+          <w:szCs w:val="22"/>
+          <w:lang w:val="pt-BR"/>
+        </w:rPr>
+        <w:t xml:space="preserve"> </w:t>
+      </w:r>
+      <w:r>
+        <w:rPr>
+          <w:rFonts w:ascii="Times New Roman" w:hAnsi="Times New Roman" w:eastAsia="Times New Roman" w:cs="Times New Roman"/>
+          <w:sz w:val="22"/>
+          <w:szCs w:val="22"/>
+          <w:lang w:val="pt-BR"/>
+        </w:rPr>
+        <w:t xml:space="preserve">funcionalidades </w:t>
+      </w:r>
+      <w:r>
+        <w:rPr>
+          <w:rFonts w:ascii="Times New Roman" w:hAnsi="Times New Roman" w:eastAsia="Times New Roman" w:cs="Times New Roman"/>
+          <w:sz w:val="22"/>
+          <w:szCs w:val="22"/>
+          <w:lang w:val="pt-BR"/>
+        </w:rPr>
+        <w:t>C</w:t>
+      </w:r>
+      <w:r>
+        <w:rPr>
+          <w:rFonts w:ascii="Times New Roman" w:hAnsi="Times New Roman" w:eastAsia="Times New Roman" w:cs="Times New Roman"/>
+          <w:sz w:val="22"/>
+          <w:szCs w:val="22"/>
+          <w:lang w:val="pt-BR"/>
+        </w:rPr>
+        <w:t xml:space="preserve"> </w:t>
+      </w:r>
+      <w:r>
+        <w:rPr>
+          <w:rFonts w:ascii="Times New Roman" w:hAnsi="Times New Roman" w:eastAsia="Times New Roman" w:cs="Times New Roman"/>
+          <w:sz w:val="22"/>
+          <w:szCs w:val="22"/>
+          <w:lang w:val="pt-BR"/>
+        </w:rPr>
+        <w:t>(v</w:t>
+      </w:r>
+      <w:r>
+        <w:rPr>
+          <w:rFonts w:ascii="Calibri" w:hAnsi="Calibri" w:eastAsia="Calibri" w:cs="Calibri"/>
+          <w:sz w:val="22"/>
+          <w:szCs w:val="22"/>
+          <w:lang w:val="pt-BR"/>
+        </w:rPr>
+        <w:t>erificar se um número é</w:t>
+      </w:r>
+      <w:r>
+        <w:rPr>
+          <w:rFonts w:ascii="Calibri" w:hAnsi="Calibri" w:eastAsia="Calibri" w:cs="Calibri"/>
+          <w:sz w:val="22"/>
+          <w:szCs w:val="22"/>
+          <w:lang w:val="pt-BR"/>
+        </w:rPr>
+        <w:t xml:space="preserve"> ímpar ou par</w:t>
+      </w:r>
+      <w:r>
+        <w:rPr>
+          <w:rFonts w:ascii="Times New Roman" w:hAnsi="Times New Roman" w:eastAsia="Times New Roman" w:cs="Times New Roman"/>
+          <w:sz w:val="22"/>
+          <w:szCs w:val="22"/>
+          <w:lang w:val="pt-BR"/>
+        </w:rPr>
+        <w:t>)</w:t>
+      </w:r>
+      <w:r>
+        <w:rPr>
+          <w:rFonts w:ascii="Times New Roman" w:hAnsi="Times New Roman" w:eastAsia="Times New Roman" w:cs="Times New Roman"/>
+          <w:sz w:val="22"/>
+          <w:szCs w:val="22"/>
+          <w:lang w:val="pt-BR"/>
+        </w:rPr>
+        <w:t xml:space="preserve"> </w:t>
+      </w:r>
+      <w:r>
+        <w:rPr>
+          <w:rFonts w:ascii="Calibri" w:hAnsi="Calibri" w:eastAsia="Calibri" w:cs="Calibri"/>
+          <w:sz w:val="22"/>
+          <w:szCs w:val="22"/>
+          <w:lang w:val="pt-BR"/>
+        </w:rPr>
+        <w:t>deve</w:t>
+      </w:r>
+      <w:r>
+        <w:rPr>
+          <w:rFonts w:ascii="Calibri" w:hAnsi="Calibri" w:eastAsia="Calibri" w:cs="Calibri"/>
+          <w:sz w:val="22"/>
+          <w:szCs w:val="22"/>
+          <w:lang w:val="pt-BR"/>
+        </w:rPr>
+        <w:t xml:space="preserve"> ter sido executada.</w:t>
+      </w:r>
+    </w:p>
+    <w:p w14:noSpellErr="1">
+      <w:pPr>
+        <w:pStyle w:val="ListParagraph"/>
+        <w:numPr>
+          <w:ilvl w:val="1"/>
+          <w:numId w:val="5"/>
+        </w:numPr>
+        <w:bidi w:val="0"/>
+        <w:spacing w:before="0" w:beforeAutospacing="off" w:after="0" w:afterAutospacing="off" w:line="360" w:lineRule="auto"/>
+        <w:ind w:left="1440" w:right="0"/>
+        <w:jc w:val="left"/>
+        <w:rPr>
+          <w:rFonts w:ascii="Calibri" w:hAnsi="Calibri" w:eastAsia="Calibri" w:cs="Calibri" w:asciiTheme="minorAscii" w:hAnsiTheme="minorAscii" w:eastAsiaTheme="minorAscii" w:cstheme="minorAscii"/>
+          <w:sz w:val="22"/>
+          <w:szCs w:val="22"/>
+        </w:rPr>
+      </w:pPr>
+      <w:r>
+        <w:rPr>
+          <w:rFonts w:ascii="Times New Roman" w:hAnsi="Times New Roman" w:eastAsia="Times New Roman" w:cs="Times New Roman"/>
+          <w:sz w:val="22"/>
+          <w:szCs w:val="22"/>
+          <w:lang w:val="pt-BR"/>
+        </w:rPr>
+        <w:t>P</w:t>
+      </w:r>
+      <w:r>
+        <w:rPr>
+          <w:rFonts w:ascii="Times New Roman" w:hAnsi="Times New Roman" w:eastAsia="Times New Roman" w:cs="Times New Roman"/>
+          <w:sz w:val="22"/>
+          <w:szCs w:val="22"/>
+          <w:lang w:val="pt-BR"/>
+        </w:rPr>
+        <w:t>ós-condições</w:t>
+      </w:r>
+      <w:r>
+        <w:rPr>
+          <w:rFonts w:ascii="Times New Roman" w:hAnsi="Times New Roman" w:eastAsia="Times New Roman" w:cs="Times New Roman"/>
+          <w:sz w:val="22"/>
+          <w:szCs w:val="22"/>
+          <w:lang w:val="pt-BR"/>
+        </w:rPr>
+        <w:t>:</w:t>
+      </w:r>
+    </w:p>
+    <w:p w14:noSpellErr="1">
+      <w:pPr>
+        <w:pStyle w:val="ListParagraph"/>
+        <w:numPr>
+          <w:ilvl w:val="1"/>
+          <w:numId w:val="5"/>
+        </w:numPr>
+        <w:bidi w:val="0"/>
+        <w:spacing w:before="0" w:beforeAutospacing="off" w:after="0" w:afterAutospacing="off" w:line="360" w:lineRule="auto"/>
+        <w:ind w:left="1440" w:right="0"/>
+        <w:jc w:val="left"/>
+        <w:rPr>
+          <w:rFonts w:ascii="Calibri" w:hAnsi="Calibri" w:eastAsia="Calibri" w:cs="Calibri" w:asciiTheme="minorAscii" w:hAnsiTheme="minorAscii" w:eastAsiaTheme="minorAscii" w:cstheme="minorAscii"/>
+          <w:sz w:val="22"/>
+          <w:szCs w:val="22"/>
+        </w:rPr>
+      </w:pPr>
+      <w:r>
+        <w:rPr>
+          <w:rFonts w:ascii="Times New Roman" w:hAnsi="Times New Roman" w:eastAsia="Times New Roman" w:cs="Times New Roman"/>
+          <w:sz w:val="22"/>
+          <w:szCs w:val="22"/>
+          <w:lang w:val="pt-BR"/>
+        </w:rPr>
+        <w:t xml:space="preserve"> R</w:t>
+      </w:r>
+      <w:r>
+        <w:rPr>
+          <w:rFonts w:ascii="Times New Roman" w:hAnsi="Times New Roman" w:eastAsia="Times New Roman" w:cs="Times New Roman"/>
+          <w:sz w:val="22"/>
+          <w:szCs w:val="22"/>
+          <w:lang w:val="pt-BR"/>
+        </w:rPr>
+        <w:t>esultado</w:t>
+      </w:r>
+      <w:r>
+        <w:rPr>
+          <w:rFonts w:ascii="Times New Roman" w:hAnsi="Times New Roman" w:eastAsia="Times New Roman" w:cs="Times New Roman"/>
+          <w:sz w:val="22"/>
+          <w:szCs w:val="22"/>
+          <w:lang w:val="pt-BR"/>
+        </w:rPr>
+        <w:t>:</w:t>
+      </w:r>
+      <w:r>
+        <w:rPr>
+          <w:rFonts w:ascii="Times New Roman" w:hAnsi="Times New Roman" w:eastAsia="Times New Roman" w:cs="Times New Roman"/>
+          <w:sz w:val="22"/>
+          <w:szCs w:val="22"/>
+          <w:lang w:val="pt-BR"/>
+        </w:rPr>
+        <w:t xml:space="preserve"> Saber se um número é </w:t>
+      </w:r>
+      <w:r>
+        <w:rPr>
+          <w:rFonts w:ascii="Times New Roman" w:hAnsi="Times New Roman" w:eastAsia="Times New Roman" w:cs="Times New Roman"/>
+          <w:sz w:val="22"/>
+          <w:szCs w:val="22"/>
+          <w:lang w:val="pt-BR"/>
+        </w:rPr>
+        <w:t>divisível por 2</w:t>
+      </w:r>
+      <w:r>
+        <w:rPr>
+          <w:rFonts w:ascii="Times New Roman" w:hAnsi="Times New Roman" w:eastAsia="Times New Roman" w:cs="Times New Roman"/>
+          <w:sz w:val="22"/>
+          <w:szCs w:val="22"/>
+          <w:lang w:val="pt-BR"/>
+        </w:rPr>
+        <w:t>.</w:t>
+      </w:r>
+    </w:p>
+    <w:p w14:noSpellErr="1">
+      <w:pPr>
+        <w:pStyle w:val="ListParagraph"/>
+        <w:numPr>
+          <w:ilvl w:val="1"/>
+          <w:numId w:val="5"/>
+        </w:numPr>
+        <w:bidi w:val="0"/>
+        <w:spacing w:before="0" w:beforeAutospacing="off" w:after="0" w:afterAutospacing="off" w:line="360" w:lineRule="auto"/>
+        <w:ind w:left="1440" w:right="0"/>
+        <w:jc w:val="left"/>
+        <w:rPr>
+          <w:rFonts w:ascii="Calibri" w:hAnsi="Calibri" w:eastAsia="Calibri" w:cs="Calibri" w:asciiTheme="minorAscii" w:hAnsiTheme="minorAscii" w:eastAsiaTheme="minorAscii" w:cstheme="minorAscii"/>
+          <w:sz w:val="22"/>
+          <w:szCs w:val="22"/>
+        </w:rPr>
+      </w:pPr>
+      <w:r>
+        <w:rPr>
+          <w:rFonts w:ascii="Times New Roman" w:hAnsi="Times New Roman" w:eastAsia="Times New Roman" w:cs="Times New Roman"/>
+          <w:sz w:val="22"/>
+          <w:szCs w:val="22"/>
+          <w:lang w:val="pt-BR"/>
+        </w:rPr>
+        <w:t>Cenário principal</w:t>
+      </w:r>
+      <w:r>
+        <w:rPr>
+          <w:rFonts w:ascii="Times New Roman" w:hAnsi="Times New Roman" w:eastAsia="Times New Roman" w:cs="Times New Roman"/>
+          <w:sz w:val="22"/>
+          <w:szCs w:val="22"/>
+          <w:lang w:val="pt-BR"/>
+        </w:rPr>
+        <w:t xml:space="preserve">: </w:t>
+      </w:r>
+    </w:p>
+    <w:p w14:noSpellErr="1">
+      <w:pPr>
+        <w:pStyle w:val="ListParagraph"/>
+        <w:numPr>
+          <w:ilvl w:val="1"/>
+          <w:numId w:val="5"/>
+        </w:numPr>
+        <w:bidi w:val="0"/>
+        <w:spacing w:before="0" w:beforeAutospacing="off" w:after="0" w:afterAutospacing="off" w:line="360" w:lineRule="auto"/>
+        <w:ind w:left="1440" w:right="0"/>
+        <w:jc w:val="left"/>
+        <w:rPr>
+          <w:rFonts w:ascii="Calibri" w:hAnsi="Calibri" w:eastAsia="Calibri" w:cs="Calibri" w:asciiTheme="minorAscii" w:hAnsiTheme="minorAscii" w:eastAsiaTheme="minorAscii" w:cstheme="minorAscii"/>
+          <w:sz w:val="22"/>
+          <w:szCs w:val="22"/>
+        </w:rPr>
+      </w:pPr>
+      <w:r>
+        <w:rPr>
+          <w:rFonts w:ascii="Times New Roman" w:hAnsi="Times New Roman" w:eastAsia="Times New Roman" w:cs="Times New Roman"/>
+          <w:sz w:val="22"/>
+          <w:szCs w:val="22"/>
+          <w:lang w:val="pt-BR"/>
+        </w:rPr>
+        <w:t>C</w:t>
+      </w:r>
+      <w:r>
+        <w:rPr>
+          <w:rFonts w:ascii="Times New Roman" w:hAnsi="Times New Roman" w:eastAsia="Times New Roman" w:cs="Times New Roman"/>
+          <w:sz w:val="22"/>
+          <w:szCs w:val="22"/>
+          <w:lang w:val="pt-BR"/>
+        </w:rPr>
+        <w:t>enário alternativo</w:t>
+      </w:r>
+      <w:r>
+        <w:rPr>
+          <w:rFonts w:ascii="Times New Roman" w:hAnsi="Times New Roman" w:eastAsia="Times New Roman" w:cs="Times New Roman"/>
+          <w:sz w:val="22"/>
+          <w:szCs w:val="22"/>
+          <w:lang w:val="pt-BR"/>
+        </w:rPr>
+        <w:t xml:space="preserve">: </w:t>
+      </w:r>
+      <w:r>
+        <w:rPr>
+          <w:rFonts w:ascii="Times New Roman" w:hAnsi="Times New Roman" w:eastAsia="Times New Roman" w:cs="Times New Roman"/>
+          <w:sz w:val="22"/>
+          <w:szCs w:val="22"/>
+        </w:rPr>
+        <w:t xml:space="preserve"> </w:t>
+      </w:r>
+      <w:r>
+        <w:rPr>
+          <w:rFonts w:ascii="Times New Roman" w:hAnsi="Times New Roman" w:eastAsia="Times New Roman" w:cs="Times New Roman"/>
+          <w:sz w:val="22"/>
+          <w:szCs w:val="22"/>
+        </w:rPr>
+        <w:t xml:space="preserve"> </w:t>
+      </w:r>
+    </w:p>
+    <w:p w14:noSpellErr="1">
+      <w:pPr>
         <w:pStyle w:val="Normal"/>
         <w:bidi w:val="0"/>
         <w:spacing w:before="0" w:beforeAutospacing="off" w:after="0" w:afterAutospacing="off" w:line="360" w:lineRule="auto"/>
@@ -7981,6 +10912,15 @@
         <w:pStyle w:val="Normal"/>
         <w:bidi w:val="0"/>
         <w:spacing w:before="0" w:beforeAutospacing="off" w:after="0" w:afterAutospacing="off" w:line="360" w:lineRule="auto"/>
+        <w:ind w:left="1440" w:right="0"/>
+        <w:jc w:val="left"/>
+      </w:pPr>
+    </w:p>
+    <w:p w14:noSpellErr="1">
+      <w:pPr>
+        <w:pStyle w:val="Normal"/>
+        <w:bidi w:val="0"/>
+        <w:spacing w:before="0" w:beforeAutospacing="off" w:after="0" w:afterAutospacing="off" w:line="360" w:lineRule="auto"/>
         <w:ind w:left="0" w:right="0"/>
         <w:jc w:val="left"/>
       </w:pPr>
@@ -8011,10 +10951,10 @@
       </w:pPr>
       <w:r>
         <w:drawing>
-          <wp:inline wp14:editId="426A6269" wp14:anchorId="3FDF2652">
+          <wp:inline wp14:editId="13C4ED27" wp14:anchorId="679A117C">
             <wp:extent cx="3324225" cy="4572000"/>
             <wp:effectExtent l="0" t="0" r="0" b="0"/>
-            <wp:docPr id="361676180" name="picture" title=""/>
+            <wp:docPr id="1368280740" name="picture" title=""/>
             <wp:cNvGraphicFramePr>
               <a:graphicFrameLocks noChangeAspect="1"/>
             </wp:cNvGraphicFramePr>
@@ -8026,7 +10966,7 @@
                     <pic:cNvPicPr/>
                   </pic:nvPicPr>
                   <pic:blipFill>
-                    <a:blip r:embed="R17edf7e4661649ba">
+                    <a:blip r:embed="R8f1477440a2f411d">
                       <a:extLst>
                         <a:ext xmlns:a="http://schemas.openxmlformats.org/drawingml/2006/main" uri="{28A0092B-C50C-407E-A947-70E740481C1C}">
                           <a14:useLocalDpi val="0"/>
@@ -8289,6 +11229,37 @@
       <w:pPr>
         <w:pStyle w:val="ListParagraph"/>
         <w:numPr>
+          <w:ilvl w:val="1"/>
+          <w:numId w:val="8"/>
+        </w:numPr>
+        <w:jc w:val="left"/>
+        <w:rPr>
+          <w:rFonts w:ascii="Times New Roman" w:hAnsi="Times New Roman" w:eastAsia="Times New Roman" w:cs="Times New Roman" w:asciiTheme="minorAscii" w:hAnsiTheme="minorAscii" w:eastAsiaTheme="minorAscii" w:cstheme="minorAscii"/>
+          <w:sz w:val="22"/>
+          <w:szCs w:val="22"/>
+        </w:rPr>
+      </w:pPr>
+      <w:r>
+        <w:rPr>
+          <w:rFonts w:ascii="Times New Roman" w:hAnsi="Times New Roman" w:eastAsia="Times New Roman" w:cs="Times New Roman"/>
+          <w:sz w:val="22"/>
+          <w:szCs w:val="22"/>
+        </w:rPr>
+        <w:t>Funcionalidade "Imprimir resultado</w:t>
+      </w:r>
+      <w:r>
+        <w:rPr>
+          <w:rFonts w:ascii="Times New Roman" w:hAnsi="Times New Roman" w:eastAsia="Times New Roman" w:cs="Times New Roman"/>
+          <w:sz w:val="22"/>
+          <w:szCs w:val="22"/>
+        </w:rPr>
+        <w:t>"</w:t>
+      </w:r>
+    </w:p>
+    <w:p w14:noSpellErr="1">
+      <w:pPr>
+        <w:pStyle w:val="ListParagraph"/>
+        <w:numPr>
           <w:ilvl w:val="0"/>
           <w:numId w:val="9"/>
         </w:numPr>
@@ -8556,22 +11527,26 @@
     <w:tbl>
       <w:tblPr>
         <w:tblStyle w:val="GridTable5Dark-Accent1"/>
-        <w:tblW w:w="0" w:type="auto"/>
+        <w:tblW w:w="9359" w:type="dxa"/>
         <w:tblInd w:w="0" w:type="dxa"/>
         <w:tblLook w:val="04A0" w:firstRow="1" w:lastRow="0" w:firstColumn="1" w:lastColumn="0" w:noHBand="0" w:noVBand="1"/>
+        <w:tblCaption w:val=""/>
+        <w:tblDescription w:val=""/>
       </w:tblPr>
       <w:tblGrid>
-        <w:gridCol w:w="1872"/>
-        <w:gridCol w:w="1872"/>
-        <w:gridCol w:w="1872"/>
-        <w:gridCol w:w="1872"/>
-        <w:gridCol w:w="1872"/>
+        <w:gridCol w:w="1337"/>
+        <w:gridCol w:w="1337"/>
+        <w:gridCol w:w="1337"/>
+        <w:gridCol w:w="1337"/>
+        <w:gridCol w:w="1337"/>
+        <w:gridCol w:w="1337"/>
+        <w:gridCol w:w="1337"/>
       </w:tblGrid>
       <w:tr>
         <w:tc>
           <w:tcPr>
             <w:cnfStyle w:val="001000000000" w:firstRow="0" w:lastRow="0" w:firstColumn="1" w:lastColumn="0" w:oddVBand="0" w:evenVBand="0" w:oddHBand="0" w:evenHBand="0" w:firstRowFirstColumn="0" w:firstRowLastColumn="0" w:lastRowFirstColumn="0" w:lastRowLastColumn="0"/>
-            <w:tcW w:w="1872" w:type="dxa"/>
+            <w:tcW w:w="1337" w:type="dxa"/>
             <w:tcMar/>
             <w:vAlign w:val="center"/>
           </w:tcPr>
@@ -8585,7 +11560,7 @@
         <w:tc>
           <w:tcPr>
             <w:cnfStyle w:val="000000000000" w:firstRow="0" w:lastRow="0" w:firstColumn="0" w:lastColumn="0" w:oddVBand="0" w:evenVBand="0" w:oddHBand="0" w:evenHBand="0" w:firstRowFirstColumn="0" w:firstRowLastColumn="0" w:lastRowFirstColumn="0" w:lastRowLastColumn="0"/>
-            <w:tcW w:w="1872" w:type="dxa"/>
+            <w:tcW w:w="1337" w:type="dxa"/>
             <w:tcMar/>
             <w:vAlign w:val="center"/>
           </w:tcPr>
@@ -8607,7 +11582,7 @@
         <w:tc>
           <w:tcPr>
             <w:cnfStyle w:val="000000000000" w:firstRow="0" w:lastRow="0" w:firstColumn="0" w:lastColumn="0" w:oddVBand="0" w:evenVBand="0" w:oddHBand="0" w:evenHBand="0" w:firstRowFirstColumn="0" w:firstRowLastColumn="0" w:lastRowFirstColumn="0" w:lastRowLastColumn="0"/>
-            <w:tcW w:w="1872" w:type="dxa"/>
+            <w:tcW w:w="1337" w:type="dxa"/>
             <w:tcMar/>
             <w:vAlign w:val="center"/>
           </w:tcPr>
@@ -8629,7 +11604,7 @@
         <w:tc>
           <w:tcPr>
             <w:cnfStyle w:val="000000000000" w:firstRow="0" w:lastRow="0" w:firstColumn="0" w:lastColumn="0" w:oddVBand="0" w:evenVBand="0" w:oddHBand="0" w:evenHBand="0" w:firstRowFirstColumn="0" w:firstRowLastColumn="0" w:lastRowFirstColumn="0" w:lastRowLastColumn="0"/>
-            <w:tcW w:w="1872" w:type="dxa"/>
+            <w:tcW w:w="1337" w:type="dxa"/>
             <w:tcMar/>
             <w:vAlign w:val="center"/>
           </w:tcPr>
@@ -8651,7 +11626,7 @@
         <w:tc>
           <w:tcPr>
             <w:cnfStyle w:val="000000000000" w:firstRow="0" w:lastRow="0" w:firstColumn="0" w:lastColumn="0" w:oddVBand="0" w:evenVBand="0" w:oddHBand="0" w:evenHBand="0" w:firstRowFirstColumn="0" w:firstRowLastColumn="0" w:lastRowFirstColumn="0" w:lastRowLastColumn="0"/>
-            <w:tcW w:w="1872" w:type="dxa"/>
+            <w:tcW w:w="1337" w:type="dxa"/>
             <w:tcMar/>
             <w:vAlign w:val="center"/>
           </w:tcPr>
@@ -8670,12 +11645,10 @@
             </w:r>
           </w:p>
         </w:tc>
-      </w:tr>
-      <w:tr>
-        <w:tc>
-          <w:tcPr>
-            <w:cnfStyle w:val="001000000000" w:firstRow="0" w:lastRow="0" w:firstColumn="1" w:lastColumn="0" w:oddVBand="0" w:evenVBand="0" w:oddHBand="0" w:evenHBand="0" w:firstRowFirstColumn="0" w:firstRowLastColumn="0" w:lastRowFirstColumn="0" w:lastRowLastColumn="0"/>
-            <w:tcW w:w="1872" w:type="dxa"/>
+        <w:tc>
+          <w:tcPr>
+            <w:cnfStyle w:val="000000000000" w:firstRow="0" w:lastRow="0" w:firstColumn="0" w:lastColumn="0" w:oddVBand="0" w:evenVBand="0" w:oddHBand="0" w:evenHBand="0" w:firstRowFirstColumn="0" w:firstRowLastColumn="0" w:lastRowFirstColumn="0" w:lastRowLastColumn="0"/>
+            <w:tcW w:w="1337" w:type="dxa"/>
             <w:tcMar/>
             <w:vAlign w:val="center"/>
           </w:tcPr>
@@ -8690,28 +11663,14 @@
                 <w:sz w:val="22"/>
                 <w:szCs w:val="22"/>
               </w:rPr>
-              <w:t>A</w:t>
+              <w:t>E</w:t>
             </w:r>
           </w:p>
         </w:tc>
         <w:tc>
           <w:tcPr>
             <w:cnfStyle w:val="000000000000" w:firstRow="0" w:lastRow="0" w:firstColumn="0" w:lastColumn="0" w:oddVBand="0" w:evenVBand="0" w:oddHBand="0" w:evenHBand="0" w:firstRowFirstColumn="0" w:firstRowLastColumn="0" w:lastRowFirstColumn="0" w:lastRowLastColumn="0"/>
-            <w:tcW w:w="1872" w:type="dxa"/>
-            <w:tcMar/>
-            <w:vAlign w:val="center"/>
-          </w:tcPr>
-          <w:p>
-            <w:pPr>
-              <w:pStyle w:val="Normal"/>
-              <w:jc w:val="center"/>
-            </w:pPr>
-          </w:p>
-        </w:tc>
-        <w:tc>
-          <w:tcPr>
-            <w:cnfStyle w:val="000000000000" w:firstRow="0" w:lastRow="0" w:firstColumn="0" w:lastColumn="0" w:oddVBand="0" w:evenVBand="0" w:oddHBand="0" w:evenHBand="0" w:firstRowFirstColumn="0" w:firstRowLastColumn="0" w:lastRowFirstColumn="0" w:lastRowLastColumn="0"/>
-            <w:tcW w:w="1872" w:type="dxa"/>
+            <w:tcW w:w="1337" w:type="dxa"/>
             <w:tcMar/>
             <w:vAlign w:val="center"/>
           </w:tcPr>
@@ -8726,14 +11685,16 @@
                 <w:sz w:val="22"/>
                 <w:szCs w:val="22"/>
               </w:rPr>
-              <w:t>D</w:t>
-            </w:r>
-          </w:p>
-        </w:tc>
-        <w:tc>
-          <w:tcPr>
-            <w:cnfStyle w:val="000000000000" w:firstRow="0" w:lastRow="0" w:firstColumn="0" w:lastColumn="0" w:oddVBand="0" w:evenVBand="0" w:oddHBand="0" w:evenHBand="0" w:firstRowFirstColumn="0" w:firstRowLastColumn="0" w:lastRowFirstColumn="0" w:lastRowLastColumn="0"/>
-            <w:tcW w:w="1872" w:type="dxa"/>
+              <w:t>F</w:t>
+            </w:r>
+          </w:p>
+        </w:tc>
+      </w:tr>
+      <w:tr>
+        <w:tc>
+          <w:tcPr>
+            <w:cnfStyle w:val="001000000000" w:firstRow="0" w:lastRow="0" w:firstColumn="1" w:lastColumn="0" w:oddVBand="0" w:evenVBand="0" w:oddHBand="0" w:evenHBand="0" w:firstRowFirstColumn="0" w:firstRowLastColumn="0" w:lastRowFirstColumn="0" w:lastRowLastColumn="0"/>
+            <w:tcW w:w="1337" w:type="dxa"/>
             <w:tcMar/>
             <w:vAlign w:val="center"/>
           </w:tcPr>
@@ -8748,14 +11709,28 @@
                 <w:sz w:val="22"/>
                 <w:szCs w:val="22"/>
               </w:rPr>
-              <w:t>D</w:t>
+              <w:t>A</w:t>
             </w:r>
           </w:p>
         </w:tc>
         <w:tc>
           <w:tcPr>
             <w:cnfStyle w:val="000000000000" w:firstRow="0" w:lastRow="0" w:firstColumn="0" w:lastColumn="0" w:oddVBand="0" w:evenVBand="0" w:oddHBand="0" w:evenHBand="0" w:firstRowFirstColumn="0" w:firstRowLastColumn="0" w:lastRowFirstColumn="0" w:lastRowLastColumn="0"/>
-            <w:tcW w:w="1872" w:type="dxa"/>
+            <w:tcW w:w="1337" w:type="dxa"/>
+            <w:tcMar/>
+            <w:vAlign w:val="center"/>
+          </w:tcPr>
+          <w:p>
+            <w:pPr>
+              <w:pStyle w:val="Normal"/>
+              <w:jc w:val="center"/>
+            </w:pPr>
+          </w:p>
+        </w:tc>
+        <w:tc>
+          <w:tcPr>
+            <w:cnfStyle w:val="000000000000" w:firstRow="0" w:lastRow="0" w:firstColumn="0" w:lastColumn="0" w:oddVBand="0" w:evenVBand="0" w:oddHBand="0" w:evenHBand="0" w:firstRowFirstColumn="0" w:firstRowLastColumn="0" w:lastRowFirstColumn="0" w:lastRowLastColumn="0"/>
+            <w:tcW w:w="1337" w:type="dxa"/>
             <w:tcMar/>
             <w:vAlign w:val="center"/>
           </w:tcPr>
@@ -8770,16 +11745,14 @@
                 <w:sz w:val="22"/>
                 <w:szCs w:val="22"/>
               </w:rPr>
-              <w:t>D</w:t>
-            </w:r>
-          </w:p>
-        </w:tc>
-      </w:tr>
-      <w:tr>
-        <w:tc>
-          <w:tcPr>
-            <w:cnfStyle w:val="001000000000" w:firstRow="0" w:lastRow="0" w:firstColumn="1" w:lastColumn="0" w:oddVBand="0" w:evenVBand="0" w:oddHBand="0" w:evenHBand="0" w:firstRowFirstColumn="0" w:firstRowLastColumn="0" w:lastRowFirstColumn="0" w:lastRowLastColumn="0"/>
-            <w:tcW w:w="1872" w:type="dxa"/>
+              <w:t>R</w:t>
+            </w:r>
+          </w:p>
+        </w:tc>
+        <w:tc>
+          <w:tcPr>
+            <w:cnfStyle w:val="000000000000" w:firstRow="0" w:lastRow="0" w:firstColumn="0" w:lastColumn="0" w:oddVBand="0" w:evenVBand="0" w:oddHBand="0" w:evenHBand="0" w:firstRowFirstColumn="0" w:firstRowLastColumn="0" w:lastRowFirstColumn="0" w:lastRowLastColumn="0"/>
+            <w:tcW w:w="1337" w:type="dxa"/>
             <w:tcMar/>
             <w:vAlign w:val="center"/>
           </w:tcPr>
@@ -8794,14 +11767,14 @@
                 <w:sz w:val="22"/>
                 <w:szCs w:val="22"/>
               </w:rPr>
-              <w:t>B</w:t>
+              <w:t>R</w:t>
             </w:r>
           </w:p>
         </w:tc>
         <w:tc>
           <w:tcPr>
             <w:cnfStyle w:val="000000000000" w:firstRow="0" w:lastRow="0" w:firstColumn="0" w:lastColumn="0" w:oddVBand="0" w:evenVBand="0" w:oddHBand="0" w:evenHBand="0" w:firstRowFirstColumn="0" w:firstRowLastColumn="0" w:lastRowFirstColumn="0" w:lastRowLastColumn="0"/>
-            <w:tcW w:w="1872" w:type="dxa"/>
+            <w:tcW w:w="1337" w:type="dxa"/>
             <w:tcMar/>
             <w:vAlign w:val="center"/>
           </w:tcPr>
@@ -8823,7 +11796,7 @@
         <w:tc>
           <w:tcPr>
             <w:cnfStyle w:val="000000000000" w:firstRow="0" w:lastRow="0" w:firstColumn="0" w:lastColumn="0" w:oddVBand="0" w:evenVBand="0" w:oddHBand="0" w:evenHBand="0" w:firstRowFirstColumn="0" w:firstRowLastColumn="0" w:lastRowFirstColumn="0" w:lastRowLastColumn="0"/>
-            <w:tcW w:w="1872" w:type="dxa"/>
+            <w:tcW w:w="1337" w:type="dxa"/>
             <w:tcMar/>
             <w:vAlign w:val="center"/>
           </w:tcPr>
@@ -8837,7 +11810,23 @@
         <w:tc>
           <w:tcPr>
             <w:cnfStyle w:val="000000000000" w:firstRow="0" w:lastRow="0" w:firstColumn="0" w:lastColumn="0" w:oddVBand="0" w:evenVBand="0" w:oddHBand="0" w:evenHBand="0" w:firstRowFirstColumn="0" w:firstRowLastColumn="0" w:lastRowFirstColumn="0" w:lastRowLastColumn="0"/>
-            <w:tcW w:w="1872" w:type="dxa"/>
+            <w:tcW w:w="1337" w:type="dxa"/>
+            <w:tcMar/>
+            <w:vAlign w:val="center"/>
+          </w:tcPr>
+          <w:p>
+            <w:pPr>
+              <w:pStyle w:val="Normal"/>
+              <w:jc w:val="center"/>
+            </w:pPr>
+          </w:p>
+        </w:tc>
+      </w:tr>
+      <w:tr>
+        <w:tc>
+          <w:tcPr>
+            <w:cnfStyle w:val="001000000000" w:firstRow="0" w:lastRow="0" w:firstColumn="1" w:lastColumn="0" w:oddVBand="0" w:evenVBand="0" w:oddHBand="0" w:evenHBand="0" w:firstRowFirstColumn="0" w:firstRowLastColumn="0" w:lastRowFirstColumn="0" w:lastRowLastColumn="0"/>
+            <w:tcW w:w="1337" w:type="dxa"/>
             <w:tcMar/>
             <w:vAlign w:val="center"/>
           </w:tcPr>
@@ -8852,14 +11841,14 @@
                 <w:sz w:val="22"/>
                 <w:szCs w:val="22"/>
               </w:rPr>
-              <w:t>R</w:t>
+              <w:t>B</w:t>
             </w:r>
           </w:p>
         </w:tc>
         <w:tc>
           <w:tcPr>
             <w:cnfStyle w:val="000000000000" w:firstRow="0" w:lastRow="0" w:firstColumn="0" w:lastColumn="0" w:oddVBand="0" w:evenVBand="0" w:oddHBand="0" w:evenHBand="0" w:firstRowFirstColumn="0" w:firstRowLastColumn="0" w:lastRowFirstColumn="0" w:lastRowLastColumn="0"/>
-            <w:tcW w:w="1872" w:type="dxa"/>
+            <w:tcW w:w="1337" w:type="dxa"/>
             <w:tcMar/>
             <w:vAlign w:val="center"/>
           </w:tcPr>
@@ -8874,16 +11863,28 @@
                 <w:sz w:val="22"/>
                 <w:szCs w:val="22"/>
               </w:rPr>
-              <w:t>R</w:t>
-            </w:r>
-          </w:p>
-        </w:tc>
-      </w:tr>
-      <w:tr>
-        <w:tc>
-          <w:tcPr>
-            <w:cnfStyle w:val="001000000000" w:firstRow="0" w:lastRow="0" w:firstColumn="1" w:lastColumn="0" w:oddVBand="0" w:evenVBand="0" w:oddHBand="0" w:evenHBand="0" w:firstRowFirstColumn="0" w:firstRowLastColumn="0" w:lastRowFirstColumn="0" w:lastRowLastColumn="0"/>
-            <w:tcW w:w="1872" w:type="dxa"/>
+              <w:t>D</w:t>
+            </w:r>
+          </w:p>
+        </w:tc>
+        <w:tc>
+          <w:tcPr>
+            <w:cnfStyle w:val="000000000000" w:firstRow="0" w:lastRow="0" w:firstColumn="0" w:lastColumn="0" w:oddVBand="0" w:evenVBand="0" w:oddHBand="0" w:evenHBand="0" w:firstRowFirstColumn="0" w:firstRowLastColumn="0" w:lastRowFirstColumn="0" w:lastRowLastColumn="0"/>
+            <w:tcW w:w="1337" w:type="dxa"/>
+            <w:tcMar/>
+            <w:vAlign w:val="center"/>
+          </w:tcPr>
+          <w:p>
+            <w:pPr>
+              <w:pStyle w:val="Normal"/>
+              <w:jc w:val="center"/>
+            </w:pPr>
+          </w:p>
+        </w:tc>
+        <w:tc>
+          <w:tcPr>
+            <w:cnfStyle w:val="000000000000" w:firstRow="0" w:lastRow="0" w:firstColumn="0" w:lastColumn="0" w:oddVBand="0" w:evenVBand="0" w:oddHBand="0" w:evenHBand="0" w:firstRowFirstColumn="0" w:firstRowLastColumn="0" w:lastRowFirstColumn="0" w:lastRowLastColumn="0"/>
+            <w:tcW w:w="1337" w:type="dxa"/>
             <w:tcMar/>
             <w:vAlign w:val="center"/>
           </w:tcPr>
@@ -8898,14 +11899,14 @@
                 <w:sz w:val="22"/>
                 <w:szCs w:val="22"/>
               </w:rPr>
-              <w:t>C</w:t>
+              <w:t>R</w:t>
             </w:r>
           </w:p>
         </w:tc>
         <w:tc>
           <w:tcPr>
             <w:cnfStyle w:val="000000000000" w:firstRow="0" w:lastRow="0" w:firstColumn="0" w:lastColumn="0" w:oddVBand="0" w:evenVBand="0" w:oddHBand="0" w:evenHBand="0" w:firstRowFirstColumn="0" w:firstRowLastColumn="0" w:lastRowFirstColumn="0" w:lastRowLastColumn="0"/>
-            <w:tcW w:w="1872" w:type="dxa"/>
+            <w:tcW w:w="1337" w:type="dxa"/>
             <w:tcMar/>
             <w:vAlign w:val="center"/>
           </w:tcPr>
@@ -8927,7 +11928,37 @@
         <w:tc>
           <w:tcPr>
             <w:cnfStyle w:val="000000000000" w:firstRow="0" w:lastRow="0" w:firstColumn="0" w:lastColumn="0" w:oddVBand="0" w:evenVBand="0" w:oddHBand="0" w:evenHBand="0" w:firstRowFirstColumn="0" w:firstRowLastColumn="0" w:lastRowFirstColumn="0" w:lastRowLastColumn="0"/>
-            <w:tcW w:w="1872" w:type="dxa"/>
+            <w:tcW w:w="1337" w:type="dxa"/>
+            <w:tcMar/>
+            <w:vAlign w:val="center"/>
+          </w:tcPr>
+          <w:p>
+            <w:pPr>
+              <w:pStyle w:val="Normal"/>
+              <w:jc w:val="center"/>
+            </w:pPr>
+          </w:p>
+        </w:tc>
+        <w:tc>
+          <w:tcPr>
+            <w:cnfStyle w:val="000000000000" w:firstRow="0" w:lastRow="0" w:firstColumn="0" w:lastColumn="0" w:oddVBand="0" w:evenVBand="0" w:oddHBand="0" w:evenHBand="0" w:firstRowFirstColumn="0" w:firstRowLastColumn="0" w:lastRowFirstColumn="0" w:lastRowLastColumn="0"/>
+            <w:tcW w:w="1337" w:type="dxa"/>
+            <w:tcMar/>
+            <w:vAlign w:val="center"/>
+          </w:tcPr>
+          <w:p>
+            <w:pPr>
+              <w:pStyle w:val="Normal"/>
+              <w:jc w:val="center"/>
+            </w:pPr>
+          </w:p>
+        </w:tc>
+      </w:tr>
+      <w:tr>
+        <w:tc>
+          <w:tcPr>
+            <w:cnfStyle w:val="001000000000" w:firstRow="0" w:lastRow="0" w:firstColumn="1" w:lastColumn="0" w:oddVBand="0" w:evenVBand="0" w:oddHBand="0" w:evenHBand="0" w:firstRowFirstColumn="0" w:firstRowLastColumn="0" w:lastRowFirstColumn="0" w:lastRowLastColumn="0"/>
+            <w:tcW w:w="1337" w:type="dxa"/>
             <w:tcMar/>
             <w:vAlign w:val="center"/>
           </w:tcPr>
@@ -8942,28 +11973,14 @@
                 <w:sz w:val="22"/>
                 <w:szCs w:val="22"/>
               </w:rPr>
-              <w:t>R</w:t>
+              <w:t>C</w:t>
             </w:r>
           </w:p>
         </w:tc>
         <w:tc>
           <w:tcPr>
             <w:cnfStyle w:val="000000000000" w:firstRow="0" w:lastRow="0" w:firstColumn="0" w:lastColumn="0" w:oddVBand="0" w:evenVBand="0" w:oddHBand="0" w:evenHBand="0" w:firstRowFirstColumn="0" w:firstRowLastColumn="0" w:lastRowFirstColumn="0" w:lastRowLastColumn="0"/>
-            <w:tcW w:w="1872" w:type="dxa"/>
-            <w:tcMar/>
-            <w:vAlign w:val="center"/>
-          </w:tcPr>
-          <w:p>
-            <w:pPr>
-              <w:pStyle w:val="Normal"/>
-              <w:jc w:val="center"/>
-            </w:pPr>
-          </w:p>
-        </w:tc>
-        <w:tc>
-          <w:tcPr>
-            <w:cnfStyle w:val="000000000000" w:firstRow="0" w:lastRow="0" w:firstColumn="0" w:lastColumn="0" w:oddVBand="0" w:evenVBand="0" w:oddHBand="0" w:evenHBand="0" w:firstRowFirstColumn="0" w:firstRowLastColumn="0" w:lastRowFirstColumn="0" w:lastRowLastColumn="0"/>
-            <w:tcW w:w="1872" w:type="dxa"/>
+            <w:tcW w:w="1337" w:type="dxa"/>
             <w:tcMar/>
             <w:vAlign w:val="center"/>
           </w:tcPr>
@@ -8978,16 +11995,14 @@
                 <w:sz w:val="22"/>
                 <w:szCs w:val="22"/>
               </w:rPr>
-              <w:t>R</w:t>
-            </w:r>
-          </w:p>
-        </w:tc>
-      </w:tr>
-      <w:tr>
-        <w:tc>
-          <w:tcPr>
-            <w:cnfStyle w:val="001000000000" w:firstRow="0" w:lastRow="0" w:firstColumn="1" w:lastColumn="0" w:oddVBand="0" w:evenVBand="0" w:oddHBand="0" w:evenHBand="0" w:firstRowFirstColumn="0" w:firstRowLastColumn="0" w:lastRowFirstColumn="0" w:lastRowLastColumn="0"/>
-            <w:tcW w:w="1872" w:type="dxa"/>
+              <w:t>D</w:t>
+            </w:r>
+          </w:p>
+        </w:tc>
+        <w:tc>
+          <w:tcPr>
+            <w:cnfStyle w:val="000000000000" w:firstRow="0" w:lastRow="0" w:firstColumn="0" w:lastColumn="0" w:oddVBand="0" w:evenVBand="0" w:oddHBand="0" w:evenHBand="0" w:firstRowFirstColumn="0" w:firstRowLastColumn="0" w:lastRowFirstColumn="0" w:lastRowLastColumn="0"/>
+            <w:tcW w:w="1337" w:type="dxa"/>
             <w:tcMar/>
             <w:vAlign w:val="center"/>
           </w:tcPr>
@@ -9002,14 +12017,28 @@
                 <w:sz w:val="22"/>
                 <w:szCs w:val="22"/>
               </w:rPr>
-              <w:t>D</w:t>
+              <w:t>R</w:t>
             </w:r>
           </w:p>
         </w:tc>
         <w:tc>
           <w:tcPr>
             <w:cnfStyle w:val="000000000000" w:firstRow="0" w:lastRow="0" w:firstColumn="0" w:lastColumn="0" w:oddVBand="0" w:evenVBand="0" w:oddHBand="0" w:evenHBand="0" w:firstRowFirstColumn="0" w:firstRowLastColumn="0" w:lastRowFirstColumn="0" w:lastRowLastColumn="0"/>
-            <w:tcW w:w="1872" w:type="dxa"/>
+            <w:tcW w:w="1337" w:type="dxa"/>
+            <w:tcMar/>
+            <w:vAlign w:val="center"/>
+          </w:tcPr>
+          <w:p>
+            <w:pPr>
+              <w:pStyle w:val="Normal"/>
+              <w:jc w:val="center"/>
+            </w:pPr>
+          </w:p>
+        </w:tc>
+        <w:tc>
+          <w:tcPr>
+            <w:cnfStyle w:val="000000000000" w:firstRow="0" w:lastRow="0" w:firstColumn="0" w:lastColumn="0" w:oddVBand="0" w:evenVBand="0" w:oddHBand="0" w:evenHBand="0" w:firstRowFirstColumn="0" w:firstRowLastColumn="0" w:lastRowFirstColumn="0" w:lastRowLastColumn="0"/>
+            <w:tcW w:w="1337" w:type="dxa"/>
             <w:tcMar/>
             <w:vAlign w:val="center"/>
           </w:tcPr>
@@ -9031,7 +12060,37 @@
         <w:tc>
           <w:tcPr>
             <w:cnfStyle w:val="000000000000" w:firstRow="0" w:lastRow="0" w:firstColumn="0" w:lastColumn="0" w:oddVBand="0" w:evenVBand="0" w:oddHBand="0" w:evenHBand="0" w:firstRowFirstColumn="0" w:firstRowLastColumn="0" w:lastRowFirstColumn="0" w:lastRowLastColumn="0"/>
-            <w:tcW w:w="1872" w:type="dxa"/>
+            <w:tcW w:w="1337" w:type="dxa"/>
+            <w:tcMar/>
+            <w:vAlign w:val="center"/>
+          </w:tcPr>
+          <w:p>
+            <w:pPr>
+              <w:pStyle w:val="Normal"/>
+              <w:jc w:val="center"/>
+            </w:pPr>
+          </w:p>
+        </w:tc>
+        <w:tc>
+          <w:tcPr>
+            <w:cnfStyle w:val="000000000000" w:firstRow="0" w:lastRow="0" w:firstColumn="0" w:lastColumn="0" w:oddVBand="0" w:evenVBand="0" w:oddHBand="0" w:evenHBand="0" w:firstRowFirstColumn="0" w:firstRowLastColumn="0" w:lastRowFirstColumn="0" w:lastRowLastColumn="0"/>
+            <w:tcW w:w="1337" w:type="dxa"/>
+            <w:tcMar/>
+            <w:vAlign w:val="center"/>
+          </w:tcPr>
+          <w:p>
+            <w:pPr>
+              <w:pStyle w:val="Normal"/>
+              <w:jc w:val="center"/>
+            </w:pPr>
+          </w:p>
+        </w:tc>
+      </w:tr>
+      <w:tr>
+        <w:tc>
+          <w:tcPr>
+            <w:cnfStyle w:val="001000000000" w:firstRow="0" w:lastRow="0" w:firstColumn="1" w:lastColumn="0" w:oddVBand="0" w:evenVBand="0" w:oddHBand="0" w:evenHBand="0" w:firstRowFirstColumn="0" w:firstRowLastColumn="0" w:lastRowFirstColumn="0" w:lastRowLastColumn="0"/>
+            <w:tcW w:w="1337" w:type="dxa"/>
             <w:tcMar/>
             <w:vAlign w:val="center"/>
           </w:tcPr>
@@ -9046,14 +12105,14 @@
                 <w:sz w:val="22"/>
                 <w:szCs w:val="22"/>
               </w:rPr>
-              <w:t>R</w:t>
+              <w:t>D</w:t>
             </w:r>
           </w:p>
         </w:tc>
         <w:tc>
           <w:tcPr>
             <w:cnfStyle w:val="000000000000" w:firstRow="0" w:lastRow="0" w:firstColumn="0" w:lastColumn="0" w:oddVBand="0" w:evenVBand="0" w:oddHBand="0" w:evenHBand="0" w:firstRowFirstColumn="0" w:firstRowLastColumn="0" w:lastRowFirstColumn="0" w:lastRowLastColumn="0"/>
-            <w:tcW w:w="1872" w:type="dxa"/>
+            <w:tcW w:w="1337" w:type="dxa"/>
             <w:tcMar/>
             <w:vAlign w:val="center"/>
           </w:tcPr>
@@ -9075,11 +12134,299 @@
         <w:tc>
           <w:tcPr>
             <w:cnfStyle w:val="000000000000" w:firstRow="0" w:lastRow="0" w:firstColumn="0" w:lastColumn="0" w:oddVBand="0" w:evenVBand="0" w:oddHBand="0" w:evenHBand="0" w:firstRowFirstColumn="0" w:firstRowLastColumn="0" w:lastRowFirstColumn="0" w:lastRowLastColumn="0"/>
-            <w:tcW w:w="1872" w:type="dxa"/>
+            <w:tcW w:w="1337" w:type="dxa"/>
             <w:tcMar/>
             <w:vAlign w:val="center"/>
           </w:tcPr>
           <w:p w14:noSpellErr="1">
+            <w:pPr>
+              <w:pStyle w:val="Normal"/>
+              <w:jc w:val="center"/>
+            </w:pPr>
+            <w:r>
+              <w:rPr>
+                <w:rFonts w:ascii="Calibri" w:hAnsi="Calibri" w:eastAsia="Calibri" w:cs="Calibri" w:asciiTheme="minorAscii" w:hAnsiTheme="minorAscii" w:eastAsiaTheme="minorAscii" w:cstheme="minorAscii"/>
+                <w:sz w:val="22"/>
+                <w:szCs w:val="22"/>
+              </w:rPr>
+              <w:t>D</w:t>
+            </w:r>
+          </w:p>
+        </w:tc>
+        <w:tc>
+          <w:tcPr>
+            <w:cnfStyle w:val="000000000000" w:firstRow="0" w:lastRow="0" w:firstColumn="0" w:lastColumn="0" w:oddVBand="0" w:evenVBand="0" w:oddHBand="0" w:evenHBand="0" w:firstRowFirstColumn="0" w:firstRowLastColumn="0" w:lastRowFirstColumn="0" w:lastRowLastColumn="0"/>
+            <w:tcW w:w="1337" w:type="dxa"/>
+            <w:tcMar/>
+            <w:vAlign w:val="center"/>
+          </w:tcPr>
+          <w:p w14:noSpellErr="1">
+            <w:pPr>
+              <w:pStyle w:val="Normal"/>
+              <w:jc w:val="center"/>
+            </w:pPr>
+            <w:r>
+              <w:rPr>
+                <w:rFonts w:ascii="Calibri" w:hAnsi="Calibri" w:eastAsia="Calibri" w:cs="Calibri" w:asciiTheme="minorAscii" w:hAnsiTheme="minorAscii" w:eastAsiaTheme="minorAscii" w:cstheme="minorAscii"/>
+                <w:sz w:val="22"/>
+                <w:szCs w:val="22"/>
+              </w:rPr>
+              <w:t>D</w:t>
+            </w:r>
+          </w:p>
+        </w:tc>
+        <w:tc>
+          <w:tcPr>
+            <w:cnfStyle w:val="000000000000" w:firstRow="0" w:lastRow="0" w:firstColumn="0" w:lastColumn="0" w:oddVBand="0" w:evenVBand="0" w:oddHBand="0" w:evenHBand="0" w:firstRowFirstColumn="0" w:firstRowLastColumn="0" w:lastRowFirstColumn="0" w:lastRowLastColumn="0"/>
+            <w:tcW w:w="1337" w:type="dxa"/>
+            <w:tcMar/>
+            <w:vAlign w:val="center"/>
+          </w:tcPr>
+          <w:p w14:noSpellErr="1">
+            <w:pPr>
+              <w:pStyle w:val="Normal"/>
+              <w:jc w:val="center"/>
+            </w:pPr>
+          </w:p>
+        </w:tc>
+        <w:tc>
+          <w:tcPr>
+            <w:cnfStyle w:val="000000000000" w:firstRow="0" w:lastRow="0" w:firstColumn="0" w:lastColumn="0" w:oddVBand="0" w:evenVBand="0" w:oddHBand="0" w:evenHBand="0" w:firstRowFirstColumn="0" w:firstRowLastColumn="0" w:lastRowFirstColumn="0" w:lastRowLastColumn="0"/>
+            <w:tcW w:w="1337" w:type="dxa"/>
+            <w:tcMar/>
+            <w:vAlign w:val="center"/>
+          </w:tcPr>
+          <w:p>
+            <w:pPr>
+              <w:pStyle w:val="Normal"/>
+              <w:jc w:val="center"/>
+            </w:pPr>
+          </w:p>
+        </w:tc>
+        <w:tc>
+          <w:tcPr>
+            <w:cnfStyle w:val="000000000000" w:firstRow="0" w:lastRow="0" w:firstColumn="0" w:lastColumn="0" w:oddVBand="0" w:evenVBand="0" w:oddHBand="0" w:evenHBand="0" w:firstRowFirstColumn="0" w:firstRowLastColumn="0" w:lastRowFirstColumn="0" w:lastRowLastColumn="0"/>
+            <w:tcW w:w="1337" w:type="dxa"/>
+            <w:tcMar/>
+            <w:vAlign w:val="center"/>
+          </w:tcPr>
+          <w:p>
+            <w:pPr>
+              <w:pStyle w:val="Normal"/>
+              <w:jc w:val="center"/>
+            </w:pPr>
+          </w:p>
+        </w:tc>
+      </w:tr>
+      <w:tr>
+        <w:tc>
+          <w:tcPr>
+            <w:cnfStyle w:val="001000000000" w:firstRow="0" w:lastRow="0" w:firstColumn="1" w:lastColumn="0" w:oddVBand="0" w:evenVBand="0" w:oddHBand="0" w:evenHBand="0" w:firstRowFirstColumn="0" w:firstRowLastColumn="0" w:lastRowFirstColumn="0" w:lastRowLastColumn="0"/>
+            <w:tcW w:w="1337" w:type="dxa"/>
+            <w:tcMar/>
+            <w:vAlign w:val="center"/>
+          </w:tcPr>
+          <w:p w14:noSpellErr="1">
+            <w:pPr>
+              <w:pStyle w:val="Normal"/>
+              <w:jc w:val="center"/>
+            </w:pPr>
+            <w:r>
+              <w:rPr>
+                <w:rFonts w:ascii="Calibri" w:hAnsi="Calibri" w:eastAsia="Calibri" w:cs="Calibri" w:asciiTheme="minorAscii" w:hAnsiTheme="minorAscii" w:eastAsiaTheme="minorAscii" w:cstheme="minorAscii"/>
+                <w:sz w:val="22"/>
+                <w:szCs w:val="22"/>
+              </w:rPr>
+              <w:t>E</w:t>
+            </w:r>
+          </w:p>
+        </w:tc>
+        <w:tc>
+          <w:tcPr>
+            <w:cnfStyle w:val="000000000000" w:firstRow="0" w:lastRow="0" w:firstColumn="0" w:lastColumn="0" w:oddVBand="0" w:evenVBand="0" w:oddHBand="0" w:evenHBand="0" w:firstRowFirstColumn="0" w:firstRowLastColumn="0" w:lastRowFirstColumn="0" w:lastRowLastColumn="0"/>
+            <w:tcW w:w="1337" w:type="dxa"/>
+            <w:tcMar/>
+            <w:vAlign w:val="center"/>
+          </w:tcPr>
+          <w:p>
+            <w:pPr>
+              <w:pStyle w:val="Normal"/>
+              <w:jc w:val="center"/>
+            </w:pPr>
+          </w:p>
+        </w:tc>
+        <w:tc>
+          <w:tcPr>
+            <w:cnfStyle w:val="000000000000" w:firstRow="0" w:lastRow="0" w:firstColumn="0" w:lastColumn="0" w:oddVBand="0" w:evenVBand="0" w:oddHBand="0" w:evenHBand="0" w:firstRowFirstColumn="0" w:firstRowLastColumn="0" w:lastRowFirstColumn="0" w:lastRowLastColumn="0"/>
+            <w:tcW w:w="1337" w:type="dxa"/>
+            <w:tcMar/>
+            <w:vAlign w:val="center"/>
+          </w:tcPr>
+          <w:p>
+            <w:pPr>
+              <w:pStyle w:val="Normal"/>
+              <w:jc w:val="center"/>
+            </w:pPr>
+          </w:p>
+        </w:tc>
+        <w:tc>
+          <w:tcPr>
+            <w:cnfStyle w:val="000000000000" w:firstRow="0" w:lastRow="0" w:firstColumn="0" w:lastColumn="0" w:oddVBand="0" w:evenVBand="0" w:oddHBand="0" w:evenHBand="0" w:firstRowFirstColumn="0" w:firstRowLastColumn="0" w:lastRowFirstColumn="0" w:lastRowLastColumn="0"/>
+            <w:tcW w:w="1337" w:type="dxa"/>
+            <w:tcMar/>
+            <w:vAlign w:val="center"/>
+          </w:tcPr>
+          <w:p>
+            <w:pPr>
+              <w:pStyle w:val="Normal"/>
+              <w:jc w:val="center"/>
+            </w:pPr>
+          </w:p>
+        </w:tc>
+        <w:tc>
+          <w:tcPr>
+            <w:cnfStyle w:val="000000000000" w:firstRow="0" w:lastRow="0" w:firstColumn="0" w:lastColumn="0" w:oddVBand="0" w:evenVBand="0" w:oddHBand="0" w:evenHBand="0" w:firstRowFirstColumn="0" w:firstRowLastColumn="0" w:lastRowFirstColumn="0" w:lastRowLastColumn="0"/>
+            <w:tcW w:w="1337" w:type="dxa"/>
+            <w:tcMar/>
+            <w:vAlign w:val="center"/>
+          </w:tcPr>
+          <w:p>
+            <w:pPr>
+              <w:pStyle w:val="Normal"/>
+              <w:jc w:val="center"/>
+            </w:pPr>
+          </w:p>
+        </w:tc>
+        <w:tc>
+          <w:tcPr>
+            <w:cnfStyle w:val="000000000000" w:firstRow="0" w:lastRow="0" w:firstColumn="0" w:lastColumn="0" w:oddVBand="0" w:evenVBand="0" w:oddHBand="0" w:evenHBand="0" w:firstRowFirstColumn="0" w:firstRowLastColumn="0" w:lastRowFirstColumn="0" w:lastRowLastColumn="0"/>
+            <w:tcW w:w="1337" w:type="dxa"/>
+            <w:tcMar/>
+            <w:vAlign w:val="center"/>
+          </w:tcPr>
+          <w:p>
+            <w:pPr>
+              <w:pStyle w:val="Normal"/>
+              <w:jc w:val="center"/>
+            </w:pPr>
+          </w:p>
+        </w:tc>
+        <w:tc>
+          <w:tcPr>
+            <w:cnfStyle w:val="000000000000" w:firstRow="0" w:lastRow="0" w:firstColumn="0" w:lastColumn="0" w:oddVBand="0" w:evenVBand="0" w:oddHBand="0" w:evenHBand="0" w:firstRowFirstColumn="0" w:firstRowLastColumn="0" w:lastRowFirstColumn="0" w:lastRowLastColumn="0"/>
+            <w:tcW w:w="1337" w:type="dxa"/>
+            <w:tcMar/>
+            <w:vAlign w:val="center"/>
+          </w:tcPr>
+          <w:p>
+            <w:pPr>
+              <w:pStyle w:val="Normal"/>
+              <w:jc w:val="center"/>
+            </w:pPr>
+          </w:p>
+        </w:tc>
+      </w:tr>
+      <w:tr>
+        <w:tc>
+          <w:tcPr>
+            <w:cnfStyle w:val="001000000000" w:firstRow="0" w:lastRow="0" w:firstColumn="1" w:lastColumn="0" w:oddVBand="0" w:evenVBand="0" w:oddHBand="0" w:evenHBand="0" w:firstRowFirstColumn="0" w:firstRowLastColumn="0" w:lastRowFirstColumn="0" w:lastRowLastColumn="0"/>
+            <w:tcW w:w="1337" w:type="dxa"/>
+            <w:tcMar/>
+            <w:vAlign w:val="center"/>
+          </w:tcPr>
+          <w:p w14:noSpellErr="1">
+            <w:pPr>
+              <w:pStyle w:val="Normal"/>
+              <w:jc w:val="center"/>
+            </w:pPr>
+            <w:r>
+              <w:rPr>
+                <w:rFonts w:ascii="Calibri" w:hAnsi="Calibri" w:eastAsia="Calibri" w:cs="Calibri" w:asciiTheme="minorAscii" w:hAnsiTheme="minorAscii" w:eastAsiaTheme="minorAscii" w:cstheme="minorAscii"/>
+                <w:sz w:val="22"/>
+                <w:szCs w:val="22"/>
+              </w:rPr>
+              <w:t>F</w:t>
+            </w:r>
+          </w:p>
+        </w:tc>
+        <w:tc>
+          <w:tcPr>
+            <w:cnfStyle w:val="000000000000" w:firstRow="0" w:lastRow="0" w:firstColumn="0" w:lastColumn="0" w:oddVBand="0" w:evenVBand="0" w:oddHBand="0" w:evenHBand="0" w:firstRowFirstColumn="0" w:firstRowLastColumn="0" w:lastRowFirstColumn="0" w:lastRowLastColumn="0"/>
+            <w:tcW w:w="1337" w:type="dxa"/>
+            <w:tcMar/>
+            <w:vAlign w:val="center"/>
+          </w:tcPr>
+          <w:p>
+            <w:pPr>
+              <w:pStyle w:val="Normal"/>
+              <w:jc w:val="center"/>
+            </w:pPr>
+          </w:p>
+        </w:tc>
+        <w:tc>
+          <w:tcPr>
+            <w:cnfStyle w:val="000000000000" w:firstRow="0" w:lastRow="0" w:firstColumn="0" w:lastColumn="0" w:oddVBand="0" w:evenVBand="0" w:oddHBand="0" w:evenHBand="0" w:firstRowFirstColumn="0" w:firstRowLastColumn="0" w:lastRowFirstColumn="0" w:lastRowLastColumn="0"/>
+            <w:tcW w:w="1337" w:type="dxa"/>
+            <w:tcMar/>
+            <w:vAlign w:val="center"/>
+          </w:tcPr>
+          <w:p>
+            <w:pPr>
+              <w:pStyle w:val="Normal"/>
+              <w:jc w:val="center"/>
+            </w:pPr>
+          </w:p>
+        </w:tc>
+        <w:tc>
+          <w:tcPr>
+            <w:cnfStyle w:val="000000000000" w:firstRow="0" w:lastRow="0" w:firstColumn="0" w:lastColumn="0" w:oddVBand="0" w:evenVBand="0" w:oddHBand="0" w:evenHBand="0" w:firstRowFirstColumn="0" w:firstRowLastColumn="0" w:lastRowFirstColumn="0" w:lastRowLastColumn="0"/>
+            <w:tcW w:w="1337" w:type="dxa"/>
+            <w:tcMar/>
+            <w:vAlign w:val="center"/>
+          </w:tcPr>
+          <w:p>
+            <w:pPr>
+              <w:pStyle w:val="Normal"/>
+              <w:jc w:val="center"/>
+            </w:pPr>
+          </w:p>
+        </w:tc>
+        <w:tc>
+          <w:tcPr>
+            <w:cnfStyle w:val="000000000000" w:firstRow="0" w:lastRow="0" w:firstColumn="0" w:lastColumn="0" w:oddVBand="0" w:evenVBand="0" w:oddHBand="0" w:evenHBand="0" w:firstRowFirstColumn="0" w:firstRowLastColumn="0" w:lastRowFirstColumn="0" w:lastRowLastColumn="0"/>
+            <w:tcW w:w="1337" w:type="dxa"/>
+            <w:tcMar/>
+            <w:vAlign w:val="center"/>
+          </w:tcPr>
+          <w:p>
+            <w:pPr>
+              <w:pStyle w:val="Normal"/>
+              <w:jc w:val="center"/>
+            </w:pPr>
+          </w:p>
+        </w:tc>
+        <w:tc>
+          <w:tcPr>
+            <w:cnfStyle w:val="000000000000" w:firstRow="0" w:lastRow="0" w:firstColumn="0" w:lastColumn="0" w:oddVBand="0" w:evenVBand="0" w:oddHBand="0" w:evenHBand="0" w:firstRowFirstColumn="0" w:firstRowLastColumn="0" w:lastRowFirstColumn="0" w:lastRowLastColumn="0"/>
+            <w:tcW w:w="1337" w:type="dxa"/>
+            <w:tcMar/>
+            <w:vAlign w:val="center"/>
+          </w:tcPr>
+          <w:p>
+            <w:pPr>
+              <w:pStyle w:val="Normal"/>
+              <w:jc w:val="center"/>
+            </w:pPr>
+          </w:p>
+        </w:tc>
+        <w:tc>
+          <w:tcPr>
+            <w:cnfStyle w:val="000000000000" w:firstRow="0" w:lastRow="0" w:firstColumn="0" w:lastColumn="0" w:oddVBand="0" w:evenVBand="0" w:oddHBand="0" w:evenHBand="0" w:firstRowFirstColumn="0" w:firstRowLastColumn="0" w:lastRowFirstColumn="0" w:lastRowLastColumn="0"/>
+            <w:tcW w:w="1337" w:type="dxa"/>
+            <w:tcMar/>
+            <w:vAlign w:val="center"/>
+          </w:tcPr>
+          <w:p>
             <w:pPr>
               <w:pStyle w:val="Normal"/>
               <w:jc w:val="center"/>
@@ -9553,7 +12900,7 @@
                 <w:sz w:val="22"/>
                 <w:szCs w:val="22"/>
               </w:rPr>
-              <w:t>3</w:t>
+              <w:t>2</w:t>
             </w:r>
           </w:p>
         </w:tc>
@@ -9698,7 +13045,7 @@
                 <w:sz w:val="22"/>
                 <w:szCs w:val="22"/>
               </w:rPr>
-              <w:t>15</w:t>
+              <w:t>10</w:t>
             </w:r>
           </w:p>
         </w:tc>
@@ -10344,7 +13691,7 @@
           <w:sz w:val="22"/>
           <w:szCs w:val="22"/>
         </w:rPr>
-        <w:t>= 21</w:t>
+        <w:t>= 26</w:t>
       </w:r>
     </w:p>
     <w:p w14:noSpellErr="1">
@@ -10396,18 +13743,26 @@
         </w:numPr>
         <w:jc w:val="left"/>
         <w:rPr>
-          <w:rFonts w:ascii="Times New Roman" w:hAnsi="Times New Roman" w:eastAsia="Times New Roman" w:cs="Times New Roman" w:asciiTheme="minorAscii" w:hAnsiTheme="minorAscii" w:eastAsiaTheme="minorAscii" w:cstheme="minorAscii"/>
-          <w:sz w:val="22"/>
-          <w:szCs w:val="22"/>
-        </w:rPr>
-      </w:pPr>
-      <w:r>
-        <w:rPr>
-          <w:rFonts w:ascii="Times New Roman" w:hAnsi="Times New Roman" w:eastAsia="Times New Roman" w:cs="Times New Roman"/>
-          <w:sz w:val="22"/>
-          <w:szCs w:val="22"/>
-        </w:rPr>
-        <w:t>São necessárias comunicações de dados especializadas? 1</w:t>
+          <w:rFonts w:ascii="Calibri" w:hAnsi="Calibri" w:eastAsia="Calibri" w:cs="Calibri" w:asciiTheme="minorAscii" w:hAnsiTheme="minorAscii" w:eastAsiaTheme="minorAscii" w:cstheme="minorAscii"/>
+          <w:sz w:val="22"/>
+          <w:szCs w:val="22"/>
+        </w:rPr>
+      </w:pPr>
+      <w:r>
+        <w:rPr>
+          <w:rFonts w:ascii="Times New Roman" w:hAnsi="Times New Roman" w:eastAsia="Times New Roman" w:cs="Times New Roman"/>
+          <w:sz w:val="22"/>
+          <w:szCs w:val="22"/>
+        </w:rPr>
+        <w:t xml:space="preserve">São necessárias comunicações de dados especializadas? </w:t>
+      </w:r>
+      <w:r>
+        <w:rPr>
+          <w:rFonts w:ascii="Times New Roman" w:hAnsi="Times New Roman" w:eastAsia="Times New Roman" w:cs="Times New Roman"/>
+          <w:sz w:val="22"/>
+          <w:szCs w:val="22"/>
+        </w:rPr>
+        <w:t>0</w:t>
       </w:r>
     </w:p>
     <w:p w14:noSpellErr="1">
@@ -10419,7 +13774,7 @@
         </w:numPr>
         <w:jc w:val="left"/>
         <w:rPr>
-          <w:rFonts w:ascii="Times New Roman" w:hAnsi="Times New Roman" w:eastAsia="Times New Roman" w:cs="Times New Roman" w:asciiTheme="minorAscii" w:hAnsiTheme="minorAscii" w:eastAsiaTheme="minorAscii" w:cstheme="minorAscii"/>
+          <w:rFonts w:ascii="Calibri" w:hAnsi="Calibri" w:eastAsia="Calibri" w:cs="Calibri" w:asciiTheme="minorAscii" w:hAnsiTheme="minorAscii" w:eastAsiaTheme="minorAscii" w:cstheme="minorAscii"/>
           <w:sz w:val="22"/>
           <w:szCs w:val="22"/>
         </w:rPr>
@@ -10446,7 +13801,15 @@
           <w:sz w:val="22"/>
           <w:szCs w:val="22"/>
         </w:rPr>
-        <w:t>? 1</w:t>
+        <w:t xml:space="preserve">? </w:t>
+      </w:r>
+      <w:r>
+        <w:rPr>
+          <w:rFonts w:ascii="Times New Roman" w:hAnsi="Times New Roman" w:eastAsia="Times New Roman" w:cs="Times New Roman"/>
+          <w:sz w:val="22"/>
+          <w:szCs w:val="22"/>
+        </w:rPr>
+        <w:t>0</w:t>
       </w:r>
     </w:p>
     <w:p w14:noSpellErr="1">
@@ -10458,7 +13821,7 @@
         </w:numPr>
         <w:jc w:val="left"/>
         <w:rPr>
-          <w:rFonts w:ascii="Times New Roman" w:hAnsi="Times New Roman" w:eastAsia="Times New Roman" w:cs="Times New Roman" w:asciiTheme="minorAscii" w:hAnsiTheme="minorAscii" w:eastAsiaTheme="minorAscii" w:cstheme="minorAscii"/>
+          <w:rFonts w:ascii="Calibri" w:hAnsi="Calibri" w:eastAsia="Calibri" w:cs="Calibri" w:asciiTheme="minorAscii" w:hAnsiTheme="minorAscii" w:eastAsiaTheme="minorAscii" w:cstheme="minorAscii"/>
           <w:sz w:val="22"/>
           <w:szCs w:val="22"/>
         </w:rPr>
@@ -10477,7 +13840,15 @@
           <w:sz w:val="22"/>
           <w:szCs w:val="22"/>
         </w:rPr>
-        <w:t>? 3</w:t>
+        <w:t xml:space="preserve">? </w:t>
+      </w:r>
+      <w:r>
+        <w:rPr>
+          <w:rFonts w:ascii="Times New Roman" w:hAnsi="Times New Roman" w:eastAsia="Times New Roman" w:cs="Times New Roman"/>
+          <w:sz w:val="22"/>
+          <w:szCs w:val="22"/>
+        </w:rPr>
+        <w:t>5</w:t>
       </w:r>
     </w:p>
     <w:p w14:noSpellErr="1">
@@ -10489,18 +13860,26 @@
         </w:numPr>
         <w:jc w:val="left"/>
         <w:rPr>
-          <w:rFonts w:ascii="Times New Roman" w:hAnsi="Times New Roman" w:eastAsia="Times New Roman" w:cs="Times New Roman" w:asciiTheme="minorAscii" w:hAnsiTheme="minorAscii" w:eastAsiaTheme="minorAscii" w:cstheme="minorAscii"/>
-          <w:sz w:val="22"/>
-          <w:szCs w:val="22"/>
-        </w:rPr>
-      </w:pPr>
-      <w:r>
-        <w:rPr>
-          <w:rFonts w:ascii="Times New Roman" w:hAnsi="Times New Roman" w:eastAsia="Times New Roman" w:cs="Times New Roman"/>
-          <w:sz w:val="22"/>
-          <w:szCs w:val="22"/>
-        </w:rPr>
-        <w:t xml:space="preserve"> O desempenho é crítico ? 5</w:t>
+          <w:rFonts w:ascii="Calibri" w:hAnsi="Calibri" w:eastAsia="Calibri" w:cs="Calibri" w:asciiTheme="minorAscii" w:hAnsiTheme="minorAscii" w:eastAsiaTheme="minorAscii" w:cstheme="minorAscii"/>
+          <w:sz w:val="22"/>
+          <w:szCs w:val="22"/>
+        </w:rPr>
+      </w:pPr>
+      <w:r>
+        <w:rPr>
+          <w:rFonts w:ascii="Times New Roman" w:hAnsi="Times New Roman" w:eastAsia="Times New Roman" w:cs="Times New Roman"/>
+          <w:sz w:val="22"/>
+          <w:szCs w:val="22"/>
+        </w:rPr>
+        <w:t xml:space="preserve"> O desempenho é crítico ? </w:t>
+      </w:r>
+      <w:r>
+        <w:rPr>
+          <w:rFonts w:ascii="Times New Roman" w:hAnsi="Times New Roman" w:eastAsia="Times New Roman" w:cs="Times New Roman"/>
+          <w:sz w:val="22"/>
+          <w:szCs w:val="22"/>
+        </w:rPr>
+        <w:t>3</w:t>
       </w:r>
     </w:p>
     <w:p w14:noSpellErr="1">
@@ -10512,18 +13891,26 @@
         </w:numPr>
         <w:jc w:val="left"/>
         <w:rPr>
-          <w:rFonts w:ascii="Times New Roman" w:hAnsi="Times New Roman" w:eastAsia="Times New Roman" w:cs="Times New Roman" w:asciiTheme="minorAscii" w:hAnsiTheme="minorAscii" w:eastAsiaTheme="minorAscii" w:cstheme="minorAscii"/>
-          <w:sz w:val="22"/>
-          <w:szCs w:val="22"/>
-        </w:rPr>
-      </w:pPr>
-      <w:r>
-        <w:rPr>
-          <w:rFonts w:ascii="Times New Roman" w:hAnsi="Times New Roman" w:eastAsia="Times New Roman" w:cs="Times New Roman"/>
-          <w:sz w:val="22"/>
-          <w:szCs w:val="22"/>
-        </w:rPr>
-        <w:t>O sistema requer entrada de dados online ? 0</w:t>
+          <w:rFonts w:ascii="Calibri" w:hAnsi="Calibri" w:eastAsia="Calibri" w:cs="Calibri" w:asciiTheme="minorAscii" w:hAnsiTheme="minorAscii" w:eastAsiaTheme="minorAscii" w:cstheme="minorAscii"/>
+          <w:sz w:val="22"/>
+          <w:szCs w:val="22"/>
+        </w:rPr>
+      </w:pPr>
+      <w:r>
+        <w:rPr>
+          <w:rFonts w:ascii="Times New Roman" w:hAnsi="Times New Roman" w:eastAsia="Times New Roman" w:cs="Times New Roman"/>
+          <w:sz w:val="22"/>
+          <w:szCs w:val="22"/>
+        </w:rPr>
+        <w:t xml:space="preserve">O sistema requer entrada de dados online ? </w:t>
+      </w:r>
+      <w:r>
+        <w:rPr>
+          <w:rFonts w:ascii="Times New Roman" w:hAnsi="Times New Roman" w:eastAsia="Times New Roman" w:cs="Times New Roman"/>
+          <w:sz w:val="22"/>
+          <w:szCs w:val="22"/>
+        </w:rPr>
+        <w:t>5</w:t>
       </w:r>
     </w:p>
     <w:p w14:noSpellErr="1">
@@ -10581,18 +13968,26 @@
         </w:numPr>
         <w:jc w:val="left"/>
         <w:rPr>
-          <w:rFonts w:ascii="Times New Roman" w:hAnsi="Times New Roman" w:eastAsia="Times New Roman" w:cs="Times New Roman" w:asciiTheme="minorAscii" w:hAnsiTheme="minorAscii" w:eastAsiaTheme="minorAscii" w:cstheme="minorAscii"/>
-          <w:sz w:val="22"/>
-          <w:szCs w:val="22"/>
-        </w:rPr>
-      </w:pPr>
-      <w:r>
-        <w:rPr>
-          <w:rFonts w:ascii="Times New Roman" w:hAnsi="Times New Roman" w:eastAsia="Times New Roman" w:cs="Times New Roman"/>
-          <w:sz w:val="22"/>
-          <w:szCs w:val="22"/>
-        </w:rPr>
-        <w:t>As entradas, saídas e consultas são complexas ? 4</w:t>
+          <w:rFonts w:ascii="Calibri" w:hAnsi="Calibri" w:eastAsia="Calibri" w:cs="Calibri" w:asciiTheme="minorAscii" w:hAnsiTheme="minorAscii" w:eastAsiaTheme="minorAscii" w:cstheme="minorAscii"/>
+          <w:sz w:val="22"/>
+          <w:szCs w:val="22"/>
+        </w:rPr>
+      </w:pPr>
+      <w:r>
+        <w:rPr>
+          <w:rFonts w:ascii="Times New Roman" w:hAnsi="Times New Roman" w:eastAsia="Times New Roman" w:cs="Times New Roman"/>
+          <w:sz w:val="22"/>
+          <w:szCs w:val="22"/>
+        </w:rPr>
+        <w:t xml:space="preserve">As entradas, saídas e consultas são complexas ? </w:t>
+      </w:r>
+      <w:r>
+        <w:rPr>
+          <w:rFonts w:ascii="Times New Roman" w:hAnsi="Times New Roman" w:eastAsia="Times New Roman" w:cs="Times New Roman"/>
+          <w:sz w:val="22"/>
+          <w:szCs w:val="22"/>
+        </w:rPr>
+        <w:t>3</w:t>
       </w:r>
     </w:p>
     <w:p w14:noSpellErr="1">
@@ -10775,7 +14170,7 @@
         <w:t>Contagem total do fator de ajuste = 25</w:t>
       </w:r>
     </w:p>
-    <w:p>
+    <w:p w14:noSpellErr="1">
       <w:pPr>
         <w:jc w:val="left"/>
       </w:pPr>
@@ -10785,7 +14180,15 @@
           <w:sz w:val="22"/>
           <w:szCs w:val="22"/>
         </w:rPr>
-        <w:t>FP = 21</w:t>
+        <w:t>FP = 2</w:t>
+      </w:r>
+      <w:r>
+        <w:rPr>
+          <w:rFonts w:ascii="Times New Roman" w:hAnsi="Times New Roman" w:eastAsia="Times New Roman" w:cs="Times New Roman"/>
+          <w:sz w:val="22"/>
+          <w:szCs w:val="22"/>
+        </w:rPr>
+        <w:t>6</w:t>
       </w:r>
       <w:r>
         <w:rPr>
@@ -10796,7 +14199,7 @@
         <w:t>* [0,65 + 0,01 * ∑ Fatores de ajuste]</w:t>
       </w:r>
     </w:p>
-    <w:p>
+    <w:p w14:noSpellErr="1">
       <w:pPr>
         <w:jc w:val="left"/>
       </w:pPr>
@@ -10806,7 +14209,15 @@
           <w:sz w:val="22"/>
           <w:szCs w:val="22"/>
         </w:rPr>
-        <w:t>FP = 21</w:t>
+        <w:t>FP = 2</w:t>
+      </w:r>
+      <w:r>
+        <w:rPr>
+          <w:rFonts w:ascii="Times New Roman" w:hAnsi="Times New Roman" w:eastAsia="Times New Roman" w:cs="Times New Roman"/>
+          <w:sz w:val="22"/>
+          <w:szCs w:val="22"/>
+        </w:rPr>
+        <w:t>6</w:t>
       </w:r>
       <w:r>
         <w:rPr>
@@ -10843,7 +14254,15 @@
           <w:sz w:val="22"/>
           <w:szCs w:val="22"/>
         </w:rPr>
-        <w:t>FP = 21</w:t>
+        <w:t>FP = 2</w:t>
+      </w:r>
+      <w:r>
+        <w:rPr>
+          <w:rFonts w:ascii="Times New Roman" w:hAnsi="Times New Roman" w:eastAsia="Times New Roman" w:cs="Times New Roman"/>
+          <w:sz w:val="22"/>
+          <w:szCs w:val="22"/>
+        </w:rPr>
+        <w:t>6</w:t>
       </w:r>
       <w:r>
         <w:rPr>
@@ -10872,7 +14291,15 @@
           <w:sz w:val="22"/>
           <w:szCs w:val="22"/>
         </w:rPr>
-        <w:t>FP = 18,9</w:t>
+        <w:t xml:space="preserve">FP = </w:t>
+      </w:r>
+      <w:r>
+        <w:rPr>
+          <w:rFonts w:ascii="Times New Roman" w:hAnsi="Times New Roman" w:eastAsia="Times New Roman" w:cs="Times New Roman"/>
+          <w:sz w:val="22"/>
+          <w:szCs w:val="22"/>
+        </w:rPr>
+        <w:t>23,4</w:t>
       </w:r>
     </w:p>
     <w:p>
@@ -10910,16 +14337,6 @@
         <w:ind w:firstLine="0"/>
         <w:jc w:val="left"/>
       </w:pPr>
-      <w:r>
-        <w:rPr>
-          <w:rFonts w:ascii="Times New Roman" w:hAnsi="Times New Roman" w:eastAsia="Times New Roman" w:cs="Times New Roman"/>
-          <w:b w:val="0"/>
-          <w:bCs w:val="0"/>
-          <w:sz w:val="22"/>
-          <w:szCs w:val="22"/>
-        </w:rPr>
-        <w:t>Diagrama Gantt de controle</w:t>
-      </w:r>
     </w:p>
     <w:p w14:noSpellErr="1">
       <w:pPr>
@@ -10935,16 +14352,15 @@
           <w:sz w:val="22"/>
           <w:szCs w:val="22"/>
         </w:rPr>
-        <w:t>Lista de riscos</w:t>
-      </w:r>
-    </w:p>
-    <w:p>
+        <w:t>Diagrama Gantt de controle</w:t>
+      </w:r>
+    </w:p>
+    <w:p w14:noSpellErr="1">
       <w:pPr>
         <w:pStyle w:val="Normal"/>
         <w:ind w:firstLine="0"/>
         <w:jc w:val="left"/>
       </w:pPr>
-      <w:proofErr w:type="spellStart"/>
       <w:r>
         <w:rPr>
           <w:rFonts w:ascii="Times New Roman" w:hAnsi="Times New Roman" w:eastAsia="Times New Roman" w:cs="Times New Roman"/>
@@ -10953,18 +14369,7 @@
           <w:sz w:val="22"/>
           <w:szCs w:val="22"/>
         </w:rPr>
-        <w:t>Formulário</w:t>
-      </w:r>
-      <w:proofErr w:type="spellEnd"/>
-      <w:r>
-        <w:rPr>
-          <w:rFonts w:ascii="Times New Roman" w:hAnsi="Times New Roman" w:eastAsia="Times New Roman" w:cs="Times New Roman"/>
-          <w:b w:val="0"/>
-          <w:bCs w:val="0"/>
-          <w:sz w:val="22"/>
-          <w:szCs w:val="22"/>
-        </w:rPr>
-        <w:t xml:space="preserve"> de riscos</w:t>
+        <w:t>Lista de riscos</w:t>
       </w:r>
     </w:p>
     <w:p>
@@ -10973,6 +14378,7 @@
         <w:ind w:firstLine="0"/>
         <w:jc w:val="left"/>
       </w:pPr>
+      <w:proofErr w:type="spellStart"/>
       <w:r>
         <w:rPr>
           <w:rFonts w:ascii="Times New Roman" w:hAnsi="Times New Roman" w:eastAsia="Times New Roman" w:cs="Times New Roman"/>
@@ -10981,20 +14387,19 @@
           <w:sz w:val="22"/>
           <w:szCs w:val="22"/>
         </w:rPr>
-        <w:t xml:space="preserve"> </w:t>
-      </w:r>
-    </w:p>
-    <w:p>
-      <w:pPr>
-        <w:pStyle w:val="Normal"/>
-        <w:jc w:val="left"/>
-      </w:pPr>
-    </w:p>
-    <w:p>
-      <w:pPr>
-        <w:pStyle w:val="Normal"/>
-        <w:jc w:val="left"/>
-      </w:pPr>
+        <w:t>Formulário</w:t>
+      </w:r>
+      <w:proofErr w:type="spellEnd"/>
+      <w:r>
+        <w:rPr>
+          <w:rFonts w:ascii="Times New Roman" w:hAnsi="Times New Roman" w:eastAsia="Times New Roman" w:cs="Times New Roman"/>
+          <w:b w:val="0"/>
+          <w:bCs w:val="0"/>
+          <w:sz w:val="22"/>
+          <w:szCs w:val="22"/>
+        </w:rPr>
+        <w:t xml:space="preserve"> de riscos</w:t>
+      </w:r>
     </w:p>
     <w:sectPr>
       <w:pgSz w:w="12240" w:h="15840" w:orient="portrait"/>

</xml_diff>